<commit_message>
06 chapter 03 jpa -01 jpa 시작
</commit_message>
<xml_diff>
--- a/demo/지인정보관리_스프링부트_내용정리.docx
+++ b/demo/지인정보관리_스프링부트_내용정리.docx
@@ -403,11 +403,6 @@
     <w:p/>
     <w:p/>
     <w:p>
-      <w:pPr>
-        <w:rPr>
-          <w:rFonts w:hint="eastAsia"/>
-        </w:rPr>
-      </w:pPr>
       <w:r>
         <w:rPr>
           <w:rFonts w:hint="eastAsia"/>
@@ -692,11 +687,6 @@
     </w:p>
     <w:p/>
     <w:p>
-      <w:pPr>
-        <w:rPr>
-          <w:rFonts w:hint="eastAsia"/>
-        </w:rPr>
-      </w:pPr>
       <w:r>
         <w:rPr>
           <w:rFonts w:hint="eastAsia"/>
@@ -807,11 +797,6 @@
       </w:r>
     </w:p>
     <w:p>
-      <w:pPr>
-        <w:rPr>
-          <w:rFonts w:hint="eastAsia"/>
-        </w:rPr>
-      </w:pPr>
       <w:r>
         <w:t>Build gradle</w:t>
       </w:r>
@@ -994,11 +979,6 @@
       </w:r>
     </w:p>
     <w:p>
-      <w:pPr>
-        <w:rPr>
-          <w:rFonts w:hint="eastAsia"/>
-        </w:rPr>
-      </w:pPr>
       <w:r>
         <w:rPr>
           <w:rFonts w:hint="eastAsia"/>
@@ -1137,25 +1117,754 @@
       </w:r>
     </w:p>
     <w:p>
+      <w:r>
+        <w:rPr>
+          <w:rFonts w:hint="eastAsia"/>
+        </w:rPr>
+        <w:t xml:space="preserve">이후 </w:t>
+      </w:r>
+      <w:r>
+        <w:t xml:space="preserve">MockMvc.perform() </w:t>
+      </w:r>
+      <w:r>
+        <w:rPr>
+          <w:rFonts w:hint="eastAsia"/>
+        </w:rPr>
+        <w:t>메서드로 동작하게 한다.</w:t>
+      </w:r>
+    </w:p>
+    <w:p/>
+    <w:p>
       <w:pPr>
-        <w:rPr>
-          <w:rFonts w:hint="eastAsia"/>
-        </w:rPr>
+        <w:pStyle w:val="1"/>
       </w:pPr>
       <w:r>
         <w:rPr>
           <w:rFonts w:hint="eastAsia"/>
         </w:rPr>
-        <w:t xml:space="preserve">이후 </w:t>
-      </w:r>
-      <w:r>
-        <w:t xml:space="preserve">MockMvc.perform() </w:t>
-      </w:r>
-      <w:r>
-        <w:rPr>
-          <w:rFonts w:hint="eastAsia"/>
-        </w:rPr>
-        <w:t>메서드로 동작하게 한다.</w:t>
+        <w:lastRenderedPageBreak/>
+        <w:t>6장</w:t>
+      </w:r>
+    </w:p>
+    <w:p>
+      <w:r>
+        <w:t xml:space="preserve">Goal : </w:t>
+      </w:r>
+    </w:p>
+    <w:p>
+      <w:r>
+        <w:t>1.</w:t>
+      </w:r>
+      <w:r>
+        <w:rPr>
+          <w:rFonts w:hint="eastAsia"/>
+        </w:rPr>
+        <w:t>J</w:t>
+      </w:r>
+      <w:r>
+        <w:t xml:space="preserve">PA </w:t>
+      </w:r>
+      <w:r>
+        <w:rPr>
+          <w:rFonts w:hint="eastAsia"/>
+        </w:rPr>
+        <w:t>의존성 추가하기</w:t>
+      </w:r>
+    </w:p>
+    <w:p>
+      <w:r>
+        <w:t xml:space="preserve">2.H2 DB </w:t>
+      </w:r>
+      <w:r>
+        <w:rPr>
+          <w:rFonts w:hint="eastAsia"/>
+        </w:rPr>
+        <w:t>의존성 추가하기</w:t>
+      </w:r>
+    </w:p>
+    <w:p>
+      <w:pPr>
+        <w:rPr>
+          <w:rFonts w:hint="eastAsia"/>
+        </w:rPr>
+      </w:pPr>
+      <w:r>
+        <w:rPr>
+          <w:rFonts w:hint="eastAsia"/>
+        </w:rPr>
+        <w:t>-</w:t>
+      </w:r>
+      <w:r>
+        <w:t>&gt;</w:t>
+      </w:r>
+    </w:p>
+    <w:p>
+      <w:r>
+        <w:rPr>
+          <w:rFonts w:hint="eastAsia"/>
+        </w:rPr>
+        <w:t>3</w:t>
+      </w:r>
+      <w:r>
+        <w:t>.Entitiy</w:t>
+      </w:r>
+      <w:r>
+        <w:rPr>
+          <w:rFonts w:hint="eastAsia"/>
+        </w:rPr>
+        <w:t xml:space="preserve"> 생성 및 테스트하기</w:t>
+      </w:r>
+    </w:p>
+    <w:p>
+      <w:r>
+        <w:rPr>
+          <w:rFonts w:hint="eastAsia"/>
+        </w:rPr>
+        <w:t>J</w:t>
+      </w:r>
+      <w:r>
+        <w:t xml:space="preserve">PA : </w:t>
+      </w:r>
+      <w:r>
+        <w:rPr>
+          <w:rFonts w:hint="eastAsia"/>
+        </w:rPr>
+        <w:t xml:space="preserve">기존 </w:t>
+      </w:r>
+      <w:r>
+        <w:t>DB Query</w:t>
+      </w:r>
+      <w:r>
+        <w:rPr>
+          <w:rFonts w:hint="eastAsia"/>
+        </w:rPr>
+        <w:t xml:space="preserve">를 이용해 데이터를 처리하던 것을 </w:t>
+      </w:r>
+      <w:r>
+        <w:t>java</w:t>
+      </w:r>
+      <w:r>
+        <w:rPr>
+          <w:rFonts w:hint="eastAsia"/>
+        </w:rPr>
+        <w:t>를 통해 처리할 수 있도록 한번 더 래핑해준 라이브러리라 생각할 수 있음.</w:t>
+      </w:r>
+      <w:r>
+        <w:t xml:space="preserve"> </w:t>
+      </w:r>
+    </w:p>
+    <w:p>
+      <w:pPr>
+        <w:rPr>
+          <w:rFonts w:hint="eastAsia"/>
+        </w:rPr>
+      </w:pPr>
+      <w:r>
+        <w:rPr>
+          <w:rFonts w:hint="eastAsia"/>
+        </w:rPr>
+        <w:t>D</w:t>
+      </w:r>
+      <w:r>
+        <w:t xml:space="preserve">B </w:t>
+      </w:r>
+      <w:r>
+        <w:rPr>
+          <w:rFonts w:hint="eastAsia"/>
+        </w:rPr>
+        <w:t xml:space="preserve">종류에 상관없이 </w:t>
+      </w:r>
+      <w:r>
+        <w:t>JPA</w:t>
+      </w:r>
+      <w:r>
+        <w:rPr>
+          <w:rFonts w:hint="eastAsia"/>
+        </w:rPr>
+        <w:t>를 사용할 수 있다.</w:t>
+      </w:r>
+      <w:r>
+        <w:t xml:space="preserve"> JPA</w:t>
+      </w:r>
+      <w:r>
+        <w:rPr>
+          <w:rFonts w:hint="eastAsia"/>
+        </w:rPr>
+        <w:t xml:space="preserve"> 문법에 맞게 로직을 작성하면 사용하는 종류에 맞는 적당한 </w:t>
+      </w:r>
+      <w:r>
+        <w:t>query</w:t>
+      </w:r>
+      <w:r>
+        <w:rPr>
+          <w:rFonts w:hint="eastAsia"/>
+        </w:rPr>
+        <w:t xml:space="preserve">를 생성해서 </w:t>
+      </w:r>
+      <w:r>
+        <w:t>ORM</w:t>
+      </w:r>
+      <w:r>
+        <w:rPr>
+          <w:rFonts w:hint="eastAsia"/>
+        </w:rPr>
+        <w:t>이 처리해준다.</w:t>
+      </w:r>
+    </w:p>
+    <w:p>
+      <w:pPr>
+        <w:rPr>
+          <w:rFonts w:hint="eastAsia"/>
+        </w:rPr>
+      </w:pPr>
+      <w:r>
+        <w:rPr>
+          <w:rFonts w:hint="eastAsia"/>
+        </w:rPr>
+        <w:t xml:space="preserve">사용법 </w:t>
+      </w:r>
+      <w:r>
+        <w:t xml:space="preserve">: </w:t>
+      </w:r>
+      <w:r>
+        <w:rPr>
+          <w:rFonts w:hint="eastAsia"/>
+        </w:rPr>
+        <w:t>b</w:t>
+      </w:r>
+      <w:r>
+        <w:t>uild.gradle</w:t>
+      </w:r>
+      <w:r>
+        <w:rPr>
+          <w:rFonts w:hint="eastAsia"/>
+        </w:rPr>
+        <w:t xml:space="preserve">에 아래 </w:t>
+      </w:r>
+      <w:r>
+        <w:t>implementation 'org.springframework.boot:spring-boot-starter-data-jpa'</w:t>
+      </w:r>
+      <w:r>
+        <w:t xml:space="preserve"> </w:t>
+      </w:r>
+      <w:r>
+        <w:rPr>
+          <w:rFonts w:hint="eastAsia"/>
+        </w:rPr>
+        <w:t>한 줄 추가</w:t>
+      </w:r>
+    </w:p>
+    <w:p>
+      <w:r>
+        <w:rPr>
+          <w:noProof/>
+        </w:rPr>
+        <w:drawing>
+          <wp:inline distT="0" distB="0" distL="0" distR="0" wp14:anchorId="015B4274" wp14:editId="452B0FBC">
+            <wp:extent cx="5731510" cy="1039495"/>
+            <wp:effectExtent l="0" t="0" r="2540" b="8255"/>
+            <wp:docPr id="9" name="그림 9"/>
+            <wp:cNvGraphicFramePr>
+              <a:graphicFrameLocks xmlns:a="http://schemas.openxmlformats.org/drawingml/2006/main" noChangeAspect="1"/>
+            </wp:cNvGraphicFramePr>
+            <a:graphic xmlns:a="http://schemas.openxmlformats.org/drawingml/2006/main">
+              <a:graphicData uri="http://schemas.openxmlformats.org/drawingml/2006/picture">
+                <pic:pic xmlns:pic="http://schemas.openxmlformats.org/drawingml/2006/picture">
+                  <pic:nvPicPr>
+                    <pic:cNvPr id="1" name=""/>
+                    <pic:cNvPicPr/>
+                  </pic:nvPicPr>
+                  <pic:blipFill>
+                    <a:blip r:embed="rId13"/>
+                    <a:stretch>
+                      <a:fillRect/>
+                    </a:stretch>
+                  </pic:blipFill>
+                  <pic:spPr>
+                    <a:xfrm>
+                      <a:off x="0" y="0"/>
+                      <a:ext cx="5731510" cy="1039495"/>
+                    </a:xfrm>
+                    <a:prstGeom prst="rect">
+                      <a:avLst/>
+                    </a:prstGeom>
+                  </pic:spPr>
+                </pic:pic>
+              </a:graphicData>
+            </a:graphic>
+          </wp:inline>
+        </w:drawing>
+      </w:r>
+    </w:p>
+    <w:p/>
+    <w:p>
+      <w:pPr>
+        <w:pStyle w:val="2"/>
+      </w:pPr>
+      <w:r>
+        <w:t>H2</w:t>
+      </w:r>
+      <w:r>
+        <w:rPr>
+          <w:rFonts w:hint="eastAsia"/>
+        </w:rPr>
+        <w:t xml:space="preserve">는 초경량으로 사용할 수 있는 메모리 </w:t>
+      </w:r>
+      <w:r>
+        <w:t>DB</w:t>
+      </w:r>
+      <w:r>
+        <w:rPr>
+          <w:rFonts w:hint="eastAsia"/>
+        </w:rPr>
+        <w:t>이다.</w:t>
+      </w:r>
+    </w:p>
+    <w:p>
+      <w:pPr>
+        <w:rPr>
+          <w:rFonts w:hint="eastAsia"/>
+        </w:rPr>
+      </w:pPr>
+      <w:r>
+        <w:rPr>
+          <w:rFonts w:hint="eastAsia"/>
+        </w:rPr>
+        <w:t xml:space="preserve">서비스용 </w:t>
+      </w:r>
+      <w:r>
+        <w:t>db</w:t>
+      </w:r>
+      <w:r>
+        <w:rPr>
+          <w:rFonts w:hint="eastAsia"/>
+        </w:rPr>
+        <w:t>로 사용할만한 수준은 되지 않지만 테스트나 캐싱용으로 많이 사용되고 있음.</w:t>
+      </w:r>
+    </w:p>
+    <w:p>
+      <w:r>
+        <w:rPr>
+          <w:rFonts w:hint="eastAsia"/>
+        </w:rPr>
+        <w:t xml:space="preserve">의존성 추가 필요 </w:t>
+      </w:r>
+      <w:r>
+        <w:t xml:space="preserve">: </w:t>
+      </w:r>
+      <w:r>
+        <w:t>implementation 'com.h2database:h2'</w:t>
+      </w:r>
+    </w:p>
+    <w:p/>
+    <w:p>
+      <w:r>
+        <w:rPr>
+          <w:rFonts w:hint="eastAsia"/>
+        </w:rPr>
+        <w:t>@E</w:t>
+      </w:r>
+      <w:r>
+        <w:t xml:space="preserve">ntity : </w:t>
+      </w:r>
+      <w:r>
+        <w:rPr>
+          <w:rFonts w:hint="eastAsia"/>
+        </w:rPr>
+        <w:t xml:space="preserve">해당 클래스는 </w:t>
+      </w:r>
+      <w:r>
+        <w:t>entity</w:t>
+      </w:r>
+      <w:r>
+        <w:rPr>
+          <w:rFonts w:hint="eastAsia"/>
+        </w:rPr>
+        <w:t xml:space="preserve">로 사용한다는 </w:t>
+      </w:r>
+      <w:r>
+        <w:rPr>
+          <w:rFonts w:hint="eastAsia"/>
+        </w:rPr>
+        <w:t>표식</w:t>
+      </w:r>
+    </w:p>
+    <w:p>
+      <w:r>
+        <w:rPr>
+          <w:rFonts w:hint="eastAsia"/>
+        </w:rPr>
+        <w:t>@I</w:t>
+      </w:r>
+      <w:r>
+        <w:t xml:space="preserve">d : </w:t>
+      </w:r>
+      <w:r>
+        <w:rPr>
+          <w:rFonts w:hint="eastAsia"/>
+        </w:rPr>
+        <w:t xml:space="preserve">해당 값을 </w:t>
+      </w:r>
+      <w:r>
+        <w:t>ID</w:t>
+      </w:r>
+      <w:r>
+        <w:rPr>
+          <w:rFonts w:hint="eastAsia"/>
+        </w:rPr>
+        <w:t>라고 표시</w:t>
+      </w:r>
+    </w:p>
+    <w:p>
+      <w:pPr>
+        <w:rPr>
+          <w:rFonts w:hint="eastAsia"/>
+        </w:rPr>
+      </w:pPr>
+      <w:r>
+        <w:rPr>
+          <w:rFonts w:hint="eastAsia"/>
+        </w:rPr>
+        <w:t>@</w:t>
+      </w:r>
+      <w:r>
+        <w:t xml:space="preserve">GeneratedValue : </w:t>
+      </w:r>
+      <w:r>
+        <w:rPr>
+          <w:rFonts w:hint="eastAsia"/>
+        </w:rPr>
+        <w:t>값을 자동으로 생성하기 위한 값</w:t>
+      </w:r>
+    </w:p>
+    <w:p>
+      <w:r>
+        <w:rPr>
+          <w:noProof/>
+        </w:rPr>
+        <w:lastRenderedPageBreak/>
+        <w:drawing>
+          <wp:inline distT="0" distB="0" distL="0" distR="0" wp14:anchorId="141F9F32" wp14:editId="1C2B0055">
+            <wp:extent cx="2276475" cy="2162175"/>
+            <wp:effectExtent l="0" t="0" r="9525" b="9525"/>
+            <wp:docPr id="11" name="그림 11"/>
+            <wp:cNvGraphicFramePr>
+              <a:graphicFrameLocks xmlns:a="http://schemas.openxmlformats.org/drawingml/2006/main" noChangeAspect="1"/>
+            </wp:cNvGraphicFramePr>
+            <a:graphic xmlns:a="http://schemas.openxmlformats.org/drawingml/2006/main">
+              <a:graphicData uri="http://schemas.openxmlformats.org/drawingml/2006/picture">
+                <pic:pic xmlns:pic="http://schemas.openxmlformats.org/drawingml/2006/picture">
+                  <pic:nvPicPr>
+                    <pic:cNvPr id="1" name=""/>
+                    <pic:cNvPicPr/>
+                  </pic:nvPicPr>
+                  <pic:blipFill>
+                    <a:blip r:embed="rId14"/>
+                    <a:stretch>
+                      <a:fillRect/>
+                    </a:stretch>
+                  </pic:blipFill>
+                  <pic:spPr>
+                    <a:xfrm>
+                      <a:off x="0" y="0"/>
+                      <a:ext cx="2276475" cy="2162175"/>
+                    </a:xfrm>
+                    <a:prstGeom prst="rect">
+                      <a:avLst/>
+                    </a:prstGeom>
+                  </pic:spPr>
+                </pic:pic>
+              </a:graphicData>
+            </a:graphic>
+          </wp:inline>
+        </w:drawing>
+      </w:r>
+    </w:p>
+    <w:p/>
+    <w:p>
+      <w:r>
+        <w:rPr>
+          <w:rFonts w:hint="eastAsia"/>
+        </w:rPr>
+        <w:t>J</w:t>
+      </w:r>
+      <w:r>
+        <w:t>PA</w:t>
+      </w:r>
+      <w:r>
+        <w:rPr>
+          <w:rFonts w:hint="eastAsia"/>
+        </w:rPr>
+        <w:t xml:space="preserve">에서는 </w:t>
+      </w:r>
+      <w:r>
+        <w:t>JPARepository</w:t>
+      </w:r>
+      <w:r>
+        <w:rPr>
+          <w:rFonts w:hint="eastAsia"/>
+        </w:rPr>
+        <w:t>를 상속받은 R</w:t>
+      </w:r>
+      <w:r>
+        <w:t>epository interface</w:t>
+      </w:r>
+      <w:r>
+        <w:rPr>
+          <w:rFonts w:hint="eastAsia"/>
+        </w:rPr>
+        <w:t>를 만들면</w:t>
+      </w:r>
+      <w:r>
+        <w:rPr>
+          <w:rFonts w:hint="eastAsia"/>
+        </w:rPr>
+        <w:t xml:space="preserve"> 기본적으로 c</w:t>
+      </w:r>
+      <w:r>
+        <w:t xml:space="preserve">reate, update, delete, select </w:t>
+      </w:r>
+      <w:r>
+        <w:rPr>
+          <w:rFonts w:hint="eastAsia"/>
+        </w:rPr>
+        <w:t>메서드를 생성해준다.</w:t>
+      </w:r>
+    </w:p>
+    <w:p>
+      <w:r>
+        <w:rPr>
+          <w:rFonts w:hint="eastAsia"/>
+        </w:rPr>
+        <w:t>J</w:t>
+      </w:r>
+      <w:r>
+        <w:t>paRepository</w:t>
+      </w:r>
+      <w:r>
+        <w:rPr>
+          <w:rFonts w:hint="eastAsia"/>
+        </w:rPr>
+        <w:t xml:space="preserve">의 </w:t>
+      </w:r>
+      <w:r>
+        <w:t xml:space="preserve">generic </w:t>
+      </w:r>
+      <w:r>
+        <w:rPr>
+          <w:rFonts w:hint="eastAsia"/>
+        </w:rPr>
+        <w:t xml:space="preserve">인자로 </w:t>
+      </w:r>
+      <w:r>
+        <w:t xml:space="preserve">Entity </w:t>
+      </w:r>
+      <w:r>
+        <w:rPr>
+          <w:rFonts w:hint="eastAsia"/>
+        </w:rPr>
+        <w:t>t</w:t>
+      </w:r>
+      <w:r>
+        <w:t>ype</w:t>
+      </w:r>
+      <w:r>
+        <w:rPr>
+          <w:rFonts w:hint="eastAsia"/>
+        </w:rPr>
+        <w:t xml:space="preserve">와 </w:t>
+      </w:r>
+      <w:r>
+        <w:t>id type</w:t>
+      </w:r>
+      <w:r>
+        <w:rPr>
+          <w:rFonts w:hint="eastAsia"/>
+        </w:rPr>
+        <w:t>을 넣는다.</w:t>
+      </w:r>
+    </w:p>
+    <w:p>
+      <w:pPr>
+        <w:widowControl/>
+        <w:shd w:val="clear" w:color="auto" w:fill="2B2B2B"/>
+        <w:tabs>
+          <w:tab w:val="left" w:pos="916"/>
+          <w:tab w:val="left" w:pos="1832"/>
+          <w:tab w:val="left" w:pos="2748"/>
+          <w:tab w:val="left" w:pos="3664"/>
+          <w:tab w:val="left" w:pos="4580"/>
+          <w:tab w:val="left" w:pos="5496"/>
+          <w:tab w:val="left" w:pos="6412"/>
+          <w:tab w:val="left" w:pos="7328"/>
+          <w:tab w:val="left" w:pos="8244"/>
+          <w:tab w:val="left" w:pos="9160"/>
+          <w:tab w:val="left" w:pos="10076"/>
+          <w:tab w:val="left" w:pos="10992"/>
+          <w:tab w:val="left" w:pos="11908"/>
+          <w:tab w:val="left" w:pos="12824"/>
+          <w:tab w:val="left" w:pos="13740"/>
+          <w:tab w:val="left" w:pos="14656"/>
+        </w:tabs>
+        <w:wordWrap/>
+        <w:autoSpaceDE/>
+        <w:autoSpaceDN/>
+        <w:spacing w:after="0" w:line="240" w:lineRule="auto"/>
+        <w:jc w:val="left"/>
+        <w:rPr>
+          <w:rFonts w:ascii="Courier New" w:eastAsia="굴림체" w:hAnsi="Courier New" w:cs="Courier New"/>
+          <w:color w:val="A9B7C6"/>
+          <w:kern w:val="0"/>
+          <w:szCs w:val="20"/>
+        </w:rPr>
+      </w:pPr>
+      <w:r>
+        <w:rPr>
+          <w:rFonts w:ascii="Courier New" w:eastAsia="굴림체" w:hAnsi="Courier New" w:cs="Courier New"/>
+          <w:color w:val="CC7832"/>
+          <w:kern w:val="0"/>
+          <w:szCs w:val="20"/>
+        </w:rPr>
+        <w:t xml:space="preserve">public interface </w:t>
+      </w:r>
+      <w:r>
+        <w:rPr>
+          <w:rFonts w:ascii="Courier New" w:eastAsia="굴림체" w:hAnsi="Courier New" w:cs="Courier New"/>
+          <w:color w:val="A9B7C6"/>
+          <w:kern w:val="0"/>
+          <w:szCs w:val="20"/>
+        </w:rPr>
+        <w:t xml:space="preserve">PersonRepository </w:t>
+      </w:r>
+      <w:r>
+        <w:rPr>
+          <w:rFonts w:ascii="Courier New" w:eastAsia="굴림체" w:hAnsi="Courier New" w:cs="Courier New"/>
+          <w:color w:val="CC7832"/>
+          <w:kern w:val="0"/>
+          <w:szCs w:val="20"/>
+        </w:rPr>
+        <w:t xml:space="preserve">extends </w:t>
+      </w:r>
+      <w:r>
+        <w:rPr>
+          <w:rFonts w:ascii="Courier New" w:eastAsia="굴림체" w:hAnsi="Courier New" w:cs="Courier New"/>
+          <w:color w:val="A9B7C6"/>
+          <w:kern w:val="0"/>
+          <w:szCs w:val="20"/>
+        </w:rPr>
+        <w:t>JpaRepository&lt;Person</w:t>
+      </w:r>
+      <w:r>
+        <w:rPr>
+          <w:rFonts w:ascii="Courier New" w:eastAsia="굴림체" w:hAnsi="Courier New" w:cs="Courier New"/>
+          <w:color w:val="CC7832"/>
+          <w:kern w:val="0"/>
+          <w:szCs w:val="20"/>
+        </w:rPr>
+        <w:t xml:space="preserve">, </w:t>
+      </w:r>
+      <w:r>
+        <w:rPr>
+          <w:rFonts w:ascii="Courier New" w:eastAsia="굴림체" w:hAnsi="Courier New" w:cs="Courier New"/>
+          <w:color w:val="A9B7C6"/>
+          <w:kern w:val="0"/>
+          <w:szCs w:val="20"/>
+        </w:rPr>
+        <w:t>Long&gt; {</w:t>
+      </w:r>
+      <w:r>
+        <w:rPr>
+          <w:rFonts w:ascii="Courier New" w:eastAsia="굴림체" w:hAnsi="Courier New" w:cs="Courier New"/>
+          <w:color w:val="A9B7C6"/>
+          <w:kern w:val="0"/>
+          <w:szCs w:val="20"/>
+        </w:rPr>
+        <w:br/>
+        <w:t>}</w:t>
+      </w:r>
+    </w:p>
+    <w:p/>
+    <w:p>
+      <w:r>
+        <w:rPr>
+          <w:noProof/>
+        </w:rPr>
+        <w:drawing>
+          <wp:inline distT="0" distB="0" distL="0" distR="0" wp14:anchorId="39E6F4BC" wp14:editId="6C4792FB">
+            <wp:extent cx="5505450" cy="4352925"/>
+            <wp:effectExtent l="0" t="0" r="0" b="9525"/>
+            <wp:docPr id="12" name="그림 12"/>
+            <wp:cNvGraphicFramePr>
+              <a:graphicFrameLocks xmlns:a="http://schemas.openxmlformats.org/drawingml/2006/main" noChangeAspect="1"/>
+            </wp:cNvGraphicFramePr>
+            <a:graphic xmlns:a="http://schemas.openxmlformats.org/drawingml/2006/main">
+              <a:graphicData uri="http://schemas.openxmlformats.org/drawingml/2006/picture">
+                <pic:pic xmlns:pic="http://schemas.openxmlformats.org/drawingml/2006/picture">
+                  <pic:nvPicPr>
+                    <pic:cNvPr id="1" name=""/>
+                    <pic:cNvPicPr/>
+                  </pic:nvPicPr>
+                  <pic:blipFill>
+                    <a:blip r:embed="rId15"/>
+                    <a:stretch>
+                      <a:fillRect/>
+                    </a:stretch>
+                  </pic:blipFill>
+                  <pic:spPr>
+                    <a:xfrm>
+                      <a:off x="0" y="0"/>
+                      <a:ext cx="5505450" cy="4352925"/>
+                    </a:xfrm>
+                    <a:prstGeom prst="rect">
+                      <a:avLst/>
+                    </a:prstGeom>
+                  </pic:spPr>
+                </pic:pic>
+              </a:graphicData>
+            </a:graphic>
+          </wp:inline>
+        </w:drawing>
+      </w:r>
+    </w:p>
+    <w:p>
+      <w:pPr>
+        <w:rPr>
+          <w:rFonts w:hint="eastAsia"/>
+        </w:rPr>
+      </w:pPr>
+      <w:r>
+        <w:lastRenderedPageBreak/>
+        <w:t>.</w:t>
+      </w:r>
+      <w:r>
+        <w:rPr>
+          <w:rFonts w:hint="eastAsia"/>
+        </w:rPr>
+        <w:t>f</w:t>
+      </w:r>
+      <w:r>
+        <w:t xml:space="preserve">indAll() – </w:t>
+      </w:r>
+      <w:r>
+        <w:rPr>
+          <w:rFonts w:hint="eastAsia"/>
+        </w:rPr>
+        <w:t xml:space="preserve">메소드로 레퍼지토리의 전체 </w:t>
+      </w:r>
+      <w:r>
+        <w:t xml:space="preserve">entity </w:t>
+      </w:r>
+      <w:r>
+        <w:rPr>
+          <w:rFonts w:hint="eastAsia"/>
+        </w:rPr>
+        <w:t>목록을 가져</w:t>
+      </w:r>
+      <w:r>
+        <w:rPr>
+          <w:rFonts w:hint="eastAsia"/>
+        </w:rPr>
+        <w:t>와서 테스트를 한다.</w:t>
       </w:r>
     </w:p>
     <w:sectPr>
@@ -1671,6 +2380,24 @@
       <w:autoSpaceDN w:val="0"/>
     </w:pPr>
   </w:style>
+  <w:style w:type="paragraph" w:styleId="1">
+    <w:name w:val="heading 1"/>
+    <w:basedOn w:val="a"/>
+    <w:next w:val="a"/>
+    <w:link w:val="1Char"/>
+    <w:uiPriority w:val="9"/>
+    <w:qFormat/>
+    <w:rsid w:val="00CA0030"/>
+    <w:pPr>
+      <w:keepNext/>
+      <w:outlineLvl w:val="0"/>
+    </w:pPr>
+    <w:rPr>
+      <w:rFonts w:asciiTheme="majorHAnsi" w:eastAsiaTheme="majorEastAsia" w:hAnsiTheme="majorHAnsi" w:cstheme="majorBidi"/>
+      <w:sz w:val="28"/>
+      <w:szCs w:val="28"/>
+    </w:rPr>
+  </w:style>
   <w:style w:type="paragraph" w:styleId="2">
     <w:name w:val="heading 2"/>
     <w:basedOn w:val="a"/>
@@ -1733,6 +2460,73 @@
     <w:rsid w:val="002C7D90"/>
     <w:rPr>
       <w:rFonts w:asciiTheme="majorHAnsi" w:eastAsiaTheme="majorEastAsia" w:hAnsiTheme="majorHAnsi" w:cstheme="majorBidi"/>
+    </w:rPr>
+  </w:style>
+  <w:style w:type="character" w:customStyle="1" w:styleId="1Char">
+    <w:name w:val="제목 1 Char"/>
+    <w:basedOn w:val="a0"/>
+    <w:link w:val="1"/>
+    <w:uiPriority w:val="9"/>
+    <w:rsid w:val="00CA0030"/>
+    <w:rPr>
+      <w:rFonts w:asciiTheme="majorHAnsi" w:eastAsiaTheme="majorEastAsia" w:hAnsiTheme="majorHAnsi" w:cstheme="majorBidi"/>
+      <w:sz w:val="28"/>
+      <w:szCs w:val="28"/>
+    </w:rPr>
+  </w:style>
+  <w:style w:type="paragraph" w:styleId="HTML">
+    <w:name w:val="HTML Preformatted"/>
+    <w:basedOn w:val="a"/>
+    <w:link w:val="HTMLChar"/>
+    <w:uiPriority w:val="99"/>
+    <w:semiHidden/>
+    <w:unhideWhenUsed/>
+    <w:rsid w:val="00E042E5"/>
+    <w:pPr>
+      <w:widowControl/>
+      <w:tabs>
+        <w:tab w:val="left" w:pos="916"/>
+        <w:tab w:val="left" w:pos="1832"/>
+        <w:tab w:val="left" w:pos="2748"/>
+        <w:tab w:val="left" w:pos="3664"/>
+        <w:tab w:val="left" w:pos="4580"/>
+        <w:tab w:val="left" w:pos="5496"/>
+        <w:tab w:val="left" w:pos="6412"/>
+        <w:tab w:val="left" w:pos="7328"/>
+        <w:tab w:val="left" w:pos="8244"/>
+        <w:tab w:val="left" w:pos="9160"/>
+        <w:tab w:val="left" w:pos="10076"/>
+        <w:tab w:val="left" w:pos="10992"/>
+        <w:tab w:val="left" w:pos="11908"/>
+        <w:tab w:val="left" w:pos="12824"/>
+        <w:tab w:val="left" w:pos="13740"/>
+        <w:tab w:val="left" w:pos="14656"/>
+      </w:tabs>
+      <w:wordWrap/>
+      <w:autoSpaceDE/>
+      <w:autoSpaceDN/>
+      <w:spacing w:after="0" w:line="240" w:lineRule="auto"/>
+      <w:jc w:val="left"/>
+    </w:pPr>
+    <w:rPr>
+      <w:rFonts w:ascii="굴림체" w:eastAsia="굴림체" w:hAnsi="굴림체" w:cs="굴림체"/>
+      <w:kern w:val="0"/>
+      <w:sz w:val="24"/>
+      <w:szCs w:val="24"/>
+    </w:rPr>
+  </w:style>
+  <w:style w:type="character" w:customStyle="1" w:styleId="HTMLChar">
+    <w:name w:val="미리 서식이 지정된 HTML Char"/>
+    <w:basedOn w:val="a0"/>
+    <w:link w:val="HTML"/>
+    <w:uiPriority w:val="99"/>
+    <w:semiHidden/>
+    <w:rsid w:val="00E042E5"/>
+    <w:rPr>
+      <w:rFonts w:ascii="굴림체" w:eastAsia="굴림체" w:hAnsi="굴림체" w:cs="굴림체"/>
+      <w:kern w:val="0"/>
+      <w:sz w:val="24"/>
+      <w:szCs w:val="24"/>
     </w:rPr>
   </w:style>
 </w:styles>

</xml_diff>

<commit_message>
07. Chapter 03. JPA - 02. Lombok(1)
</commit_message>
<xml_diff>
--- a/demo/지인정보관리_스프링부트_내용정리.docx
+++ b/demo/지인정보관리_스프링부트_내용정리.docx
@@ -1183,11 +1183,6 @@
       </w:r>
     </w:p>
     <w:p>
-      <w:pPr>
-        <w:rPr>
-          <w:rFonts w:hint="eastAsia"/>
-        </w:rPr>
-      </w:pPr>
       <w:r>
         <w:rPr>
           <w:rFonts w:hint="eastAsia"/>
@@ -1254,11 +1249,6 @@
       </w:r>
     </w:p>
     <w:p>
-      <w:pPr>
-        <w:rPr>
-          <w:rFonts w:hint="eastAsia"/>
-        </w:rPr>
-      </w:pPr>
       <w:r>
         <w:rPr>
           <w:rFonts w:hint="eastAsia"/>
@@ -1312,11 +1302,6 @@
       </w:r>
     </w:p>
     <w:p>
-      <w:pPr>
-        <w:rPr>
-          <w:rFonts w:hint="eastAsia"/>
-        </w:rPr>
-      </w:pPr>
       <w:r>
         <w:rPr>
           <w:rFonts w:hint="eastAsia"/>
@@ -1421,11 +1406,6 @@
       </w:r>
     </w:p>
     <w:p>
-      <w:pPr>
-        <w:rPr>
-          <w:rFonts w:hint="eastAsia"/>
-        </w:rPr>
-      </w:pPr>
       <w:r>
         <w:rPr>
           <w:rFonts w:hint="eastAsia"/>
@@ -1516,11 +1496,6 @@
       </w:r>
     </w:p>
     <w:p>
-      <w:pPr>
-        <w:rPr>
-          <w:rFonts w:hint="eastAsia"/>
-        </w:rPr>
-      </w:pPr>
       <w:r>
         <w:rPr>
           <w:rFonts w:hint="eastAsia"/>
@@ -1827,11 +1802,6 @@
       </w:r>
     </w:p>
     <w:p>
-      <w:pPr>
-        <w:rPr>
-          <w:rFonts w:hint="eastAsia"/>
-        </w:rPr>
-      </w:pPr>
       <w:r>
         <w:lastRenderedPageBreak/>
         <w:t>.</w:t>
@@ -1865,6 +1835,797 @@
           <w:rFonts w:hint="eastAsia"/>
         </w:rPr>
         <w:t>와서 테스트를 한다.</w:t>
+      </w:r>
+    </w:p>
+    <w:p/>
+    <w:p>
+      <w:pPr>
+        <w:pStyle w:val="1"/>
+      </w:pPr>
+      <w:r>
+        <w:rPr>
+          <w:rFonts w:hint="eastAsia"/>
+        </w:rPr>
+        <w:t>7장</w:t>
+      </w:r>
+    </w:p>
+    <w:p>
+      <w:r>
+        <w:rPr>
+          <w:rFonts w:hint="eastAsia"/>
+        </w:rPr>
+        <w:t>G</w:t>
+      </w:r>
+      <w:r>
+        <w:t>oal</w:t>
+      </w:r>
+    </w:p>
+    <w:p>
+      <w:pPr>
+        <w:rPr>
+          <w:rFonts w:hint="eastAsia"/>
+        </w:rPr>
+      </w:pPr>
+      <w:r>
+        <w:rPr>
+          <w:rFonts w:hint="eastAsia"/>
+        </w:rPr>
+        <w:t>1</w:t>
+      </w:r>
+      <w:r>
+        <w:t>.</w:t>
+      </w:r>
+      <w:r>
+        <w:t>Lombok - @Getter</w:t>
+      </w:r>
+    </w:p>
+    <w:p>
+      <w:r>
+        <w:rPr>
+          <w:rFonts w:hint="eastAsia"/>
+        </w:rPr>
+        <w:t>2</w:t>
+      </w:r>
+      <w:r>
+        <w:t>.</w:t>
+      </w:r>
+      <w:r>
+        <w:t>Lombok - @Setter</w:t>
+      </w:r>
+    </w:p>
+    <w:p>
+      <w:r>
+        <w:t>3.</w:t>
+      </w:r>
+      <w:r>
+        <w:t>Lombok - @ToString</w:t>
+      </w:r>
+    </w:p>
+    <w:p>
+      <w:r>
+        <w:rPr>
+          <w:noProof/>
+        </w:rPr>
+        <w:drawing>
+          <wp:inline distT="0" distB="0" distL="0" distR="0" wp14:anchorId="382AC93C" wp14:editId="5C76E720">
+            <wp:extent cx="3648075" cy="247650"/>
+            <wp:effectExtent l="0" t="0" r="9525" b="0"/>
+            <wp:docPr id="10" name="그림 10"/>
+            <wp:cNvGraphicFramePr>
+              <a:graphicFrameLocks xmlns:a="http://schemas.openxmlformats.org/drawingml/2006/main" noChangeAspect="1"/>
+            </wp:cNvGraphicFramePr>
+            <a:graphic xmlns:a="http://schemas.openxmlformats.org/drawingml/2006/main">
+              <a:graphicData uri="http://schemas.openxmlformats.org/drawingml/2006/picture">
+                <pic:pic xmlns:pic="http://schemas.openxmlformats.org/drawingml/2006/picture">
+                  <pic:nvPicPr>
+                    <pic:cNvPr id="1" name=""/>
+                    <pic:cNvPicPr/>
+                  </pic:nvPicPr>
+                  <pic:blipFill>
+                    <a:blip r:embed="rId16"/>
+                    <a:stretch>
+                      <a:fillRect/>
+                    </a:stretch>
+                  </pic:blipFill>
+                  <pic:spPr>
+                    <a:xfrm>
+                      <a:off x="0" y="0"/>
+                      <a:ext cx="3648075" cy="247650"/>
+                    </a:xfrm>
+                    <a:prstGeom prst="rect">
+                      <a:avLst/>
+                    </a:prstGeom>
+                  </pic:spPr>
+                </pic:pic>
+              </a:graphicData>
+            </a:graphic>
+          </wp:inline>
+        </w:drawing>
+      </w:r>
+    </w:p>
+    <w:p>
+      <w:r>
+        <w:t xml:space="preserve">Lombok </w:t>
+      </w:r>
+      <w:r>
+        <w:rPr>
+          <w:rFonts w:hint="eastAsia"/>
+        </w:rPr>
+        <w:t>라이브러리 사용하기 위해서는 b</w:t>
+      </w:r>
+      <w:r>
+        <w:t>uild.gradle</w:t>
+      </w:r>
+      <w:r>
+        <w:rPr>
+          <w:rFonts w:hint="eastAsia"/>
+        </w:rPr>
+        <w:t>에 위 의존성 추가해 주어야 한다.</w:t>
+      </w:r>
+    </w:p>
+    <w:p>
+      <w:r>
+        <w:rPr>
+          <w:noProof/>
+        </w:rPr>
+        <w:drawing>
+          <wp:inline distT="0" distB="0" distL="0" distR="0" wp14:anchorId="6C335B65" wp14:editId="6D316CEF">
+            <wp:extent cx="5731510" cy="4256405"/>
+            <wp:effectExtent l="0" t="0" r="2540" b="0"/>
+            <wp:docPr id="15" name="그림 15"/>
+            <wp:cNvGraphicFramePr>
+              <a:graphicFrameLocks xmlns:a="http://schemas.openxmlformats.org/drawingml/2006/main" noChangeAspect="1"/>
+            </wp:cNvGraphicFramePr>
+            <a:graphic xmlns:a="http://schemas.openxmlformats.org/drawingml/2006/main">
+              <a:graphicData uri="http://schemas.openxmlformats.org/drawingml/2006/picture">
+                <pic:pic xmlns:pic="http://schemas.openxmlformats.org/drawingml/2006/picture">
+                  <pic:nvPicPr>
+                    <pic:cNvPr id="1" name=""/>
+                    <pic:cNvPicPr/>
+                  </pic:nvPicPr>
+                  <pic:blipFill>
+                    <a:blip r:embed="rId17"/>
+                    <a:stretch>
+                      <a:fillRect/>
+                    </a:stretch>
+                  </pic:blipFill>
+                  <pic:spPr>
+                    <a:xfrm>
+                      <a:off x="0" y="0"/>
+                      <a:ext cx="5731510" cy="4256405"/>
+                    </a:xfrm>
+                    <a:prstGeom prst="rect">
+                      <a:avLst/>
+                    </a:prstGeom>
+                  </pic:spPr>
+                </pic:pic>
+              </a:graphicData>
+            </a:graphic>
+          </wp:inline>
+        </w:drawing>
+      </w:r>
+    </w:p>
+    <w:p>
+      <w:r>
+        <w:rPr>
+          <w:rFonts w:hint="eastAsia"/>
+        </w:rPr>
+        <w:t xml:space="preserve">그리고 위 사진에서 처럼 </w:t>
+      </w:r>
+      <w:r>
+        <w:t>‘enable annotation processing’</w:t>
+      </w:r>
+      <w:r>
+        <w:rPr>
+          <w:rFonts w:hint="eastAsia"/>
+        </w:rPr>
+        <w:t>을 반드시 체크해주어야 한다.</w:t>
+      </w:r>
+    </w:p>
+    <w:p/>
+    <w:p/>
+    <w:p>
+      <w:pPr>
+        <w:rPr>
+          <w:rFonts w:hint="eastAsia"/>
+        </w:rPr>
+      </w:pPr>
+      <w:r>
+        <w:rPr>
+          <w:rFonts w:hint="eastAsia"/>
+        </w:rPr>
+        <w:lastRenderedPageBreak/>
+        <w:t>@G</w:t>
+      </w:r>
+      <w:r>
+        <w:t>etter, @Setter</w:t>
+      </w:r>
+      <w:r>
+        <w:rPr>
+          <w:rFonts w:hint="eastAsia"/>
+        </w:rPr>
+        <w:t>는 맴버변수와 클래스 위에 둘 다 사용할 수 있다.</w:t>
+      </w:r>
+    </w:p>
+    <w:p>
+      <w:pPr>
+        <w:rPr>
+          <w:rFonts w:hint="eastAsia"/>
+        </w:rPr>
+      </w:pPr>
+      <w:r>
+        <w:rPr>
+          <w:noProof/>
+        </w:rPr>
+        <w:drawing>
+          <wp:inline distT="0" distB="0" distL="0" distR="0" wp14:anchorId="00FDA346" wp14:editId="1D6D6536">
+            <wp:extent cx="2390775" cy="2371725"/>
+            <wp:effectExtent l="0" t="0" r="9525" b="9525"/>
+            <wp:docPr id="16" name="그림 16"/>
+            <wp:cNvGraphicFramePr>
+              <a:graphicFrameLocks xmlns:a="http://schemas.openxmlformats.org/drawingml/2006/main" noChangeAspect="1"/>
+            </wp:cNvGraphicFramePr>
+            <a:graphic xmlns:a="http://schemas.openxmlformats.org/drawingml/2006/main">
+              <a:graphicData uri="http://schemas.openxmlformats.org/drawingml/2006/picture">
+                <pic:pic xmlns:pic="http://schemas.openxmlformats.org/drawingml/2006/picture">
+                  <pic:nvPicPr>
+                    <pic:cNvPr id="1" name=""/>
+                    <pic:cNvPicPr/>
+                  </pic:nvPicPr>
+                  <pic:blipFill>
+                    <a:blip r:embed="rId18"/>
+                    <a:stretch>
+                      <a:fillRect/>
+                    </a:stretch>
+                  </pic:blipFill>
+                  <pic:spPr>
+                    <a:xfrm>
+                      <a:off x="0" y="0"/>
+                      <a:ext cx="2390775" cy="2371725"/>
+                    </a:xfrm>
+                    <a:prstGeom prst="rect">
+                      <a:avLst/>
+                    </a:prstGeom>
+                  </pic:spPr>
+                </pic:pic>
+              </a:graphicData>
+            </a:graphic>
+          </wp:inline>
+        </w:drawing>
+      </w:r>
+    </w:p>
+    <w:p/>
+    <w:p>
+      <w:pPr>
+        <w:rPr>
+          <w:rFonts w:hint="eastAsia"/>
+        </w:rPr>
+      </w:pPr>
+      <w:r>
+        <w:rPr>
+          <w:rFonts w:hint="eastAsia"/>
+        </w:rPr>
+        <w:t xml:space="preserve">출처 블로그 </w:t>
+      </w:r>
+      <w:r>
+        <w:t xml:space="preserve">: </w:t>
+      </w:r>
+      <w:hyperlink r:id="rId19" w:history="1">
+        <w:r>
+          <w:rPr>
+            <w:rStyle w:val="a4"/>
+          </w:rPr>
+          <w:t>https://hyerin6.github.io/2020-02-04/lombok/</w:t>
+        </w:r>
+      </w:hyperlink>
+    </w:p>
+    <w:p>
+      <w:pPr>
+        <w:pStyle w:val="2"/>
+      </w:pPr>
+      <w:r>
+        <w:rPr>
+          <w:rFonts w:hint="eastAsia"/>
+        </w:rPr>
+        <w:t>L</w:t>
+      </w:r>
+      <w:r>
+        <w:t>ombok</w:t>
+      </w:r>
+      <w:r>
+        <w:rPr>
+          <w:rFonts w:hint="eastAsia"/>
+        </w:rPr>
+        <w:t>이란</w:t>
+      </w:r>
+      <w:r>
+        <w:t>?</w:t>
+      </w:r>
+    </w:p>
+    <w:p>
+      <w:r>
+        <w:rPr>
+          <w:rFonts w:hint="eastAsia"/>
+        </w:rPr>
+        <w:t xml:space="preserve">자바에서 </w:t>
+      </w:r>
+      <w:r>
+        <w:t xml:space="preserve">DTO, VO </w:t>
+      </w:r>
+      <w:r>
+        <w:rPr>
+          <w:rFonts w:hint="eastAsia"/>
+        </w:rPr>
+        <w:t xml:space="preserve">등에서 반복적으로 사용되는 코드를 </w:t>
+      </w:r>
+      <w:r>
+        <w:t>annotation</w:t>
+      </w:r>
+      <w:r>
+        <w:rPr>
+          <w:rFonts w:hint="eastAsia"/>
+        </w:rPr>
+        <w:t>을 통해 쉽게 작성할 수 있게 도와주는 라이브러리</w:t>
+      </w:r>
+      <w:r>
+        <w:t>.</w:t>
+      </w:r>
+    </w:p>
+    <w:p/>
+    <w:p>
+      <w:r>
+        <w:rPr>
+          <w:rFonts w:hint="eastAsia"/>
+        </w:rPr>
+        <w:t>동작원리?</w:t>
+      </w:r>
+      <w:r>
+        <w:t xml:space="preserve"> </w:t>
+      </w:r>
+    </w:p>
+    <w:p>
+      <w:r>
+        <w:rPr>
+          <w:rFonts w:hint="eastAsia"/>
+        </w:rPr>
+        <w:t>L</w:t>
+      </w:r>
+      <w:r>
+        <w:t xml:space="preserve">ombok </w:t>
+      </w:r>
+      <w:r>
+        <w:rPr>
+          <w:rFonts w:hint="eastAsia"/>
+        </w:rPr>
+        <w:t xml:space="preserve">어노테이션이 붙은 자바 소스를 컴파일 할 때 </w:t>
+      </w:r>
+      <w:r>
+        <w:t>annotation processor</w:t>
+      </w:r>
+      <w:r>
+        <w:rPr>
+          <w:rFonts w:hint="eastAsia"/>
+        </w:rPr>
+        <w:t>가 어노테이션을 확인하고 그에 맞는 코드를 자동으로 생성해서 바이트코드로 변환</w:t>
+      </w:r>
+      <w:r>
+        <w:rPr>
+          <w:rFonts w:hint="eastAsia"/>
+        </w:rPr>
+        <w:t xml:space="preserve"> </w:t>
+      </w:r>
+      <w:r>
+        <w:rPr>
+          <w:rFonts w:hint="eastAsia"/>
+        </w:rPr>
+        <w:t>한다.</w:t>
+      </w:r>
+    </w:p>
+    <w:p>
+      <w:r>
+        <w:rPr>
+          <w:noProof/>
+        </w:rPr>
+        <w:lastRenderedPageBreak/>
+        <w:drawing>
+          <wp:inline distT="0" distB="0" distL="0" distR="0" wp14:anchorId="5A408F0B" wp14:editId="49348482">
+            <wp:extent cx="5731510" cy="5723890"/>
+            <wp:effectExtent l="0" t="0" r="2540" b="0"/>
+            <wp:docPr id="13" name="그림 13"/>
+            <wp:cNvGraphicFramePr>
+              <a:graphicFrameLocks xmlns:a="http://schemas.openxmlformats.org/drawingml/2006/main" noChangeAspect="1"/>
+            </wp:cNvGraphicFramePr>
+            <a:graphic xmlns:a="http://schemas.openxmlformats.org/drawingml/2006/main">
+              <a:graphicData uri="http://schemas.openxmlformats.org/drawingml/2006/picture">
+                <pic:pic xmlns:pic="http://schemas.openxmlformats.org/drawingml/2006/picture">
+                  <pic:nvPicPr>
+                    <pic:cNvPr id="1" name=""/>
+                    <pic:cNvPicPr/>
+                  </pic:nvPicPr>
+                  <pic:blipFill>
+                    <a:blip r:embed="rId20"/>
+                    <a:stretch>
+                      <a:fillRect/>
+                    </a:stretch>
+                  </pic:blipFill>
+                  <pic:spPr>
+                    <a:xfrm>
+                      <a:off x="0" y="0"/>
+                      <a:ext cx="5731510" cy="5723890"/>
+                    </a:xfrm>
+                    <a:prstGeom prst="rect">
+                      <a:avLst/>
+                    </a:prstGeom>
+                  </pic:spPr>
+                </pic:pic>
+              </a:graphicData>
+            </a:graphic>
+          </wp:inline>
+        </w:drawing>
+      </w:r>
+    </w:p>
+    <w:p>
+      <w:hyperlink r:id="rId21" w:history="1">
+        <w:r>
+          <w:rPr>
+            <w:rStyle w:val="a4"/>
+          </w:rPr>
+          <w:t>https://free-strings.blogspot.com/2015/12/lombok.html</w:t>
+        </w:r>
+      </w:hyperlink>
+    </w:p>
+    <w:p/>
+    <w:p>
+      <w:pPr>
+        <w:pStyle w:val="2"/>
+      </w:pPr>
+      <w:r>
+        <w:rPr>
+          <w:rFonts w:hint="eastAsia"/>
+        </w:rPr>
+        <w:t>[</w:t>
+      </w:r>
+      <w:r>
+        <w:t xml:space="preserve">JAVA] Annotation </w:t>
+      </w:r>
+      <w:r>
+        <w:rPr>
+          <w:rFonts w:hint="eastAsia"/>
+        </w:rPr>
+        <w:t>이란?</w:t>
+      </w:r>
+    </w:p>
+    <w:p>
+      <w:pPr>
+        <w:pStyle w:val="a3"/>
+        <w:numPr>
+          <w:ilvl w:val="0"/>
+          <w:numId w:val="2"/>
+        </w:numPr>
+        <w:ind w:leftChars="0"/>
+        <w:rPr>
+          <w:rFonts w:hint="eastAsia"/>
+        </w:rPr>
+      </w:pPr>
+      <w:r>
+        <w:rPr>
+          <w:rFonts w:hint="eastAsia"/>
+        </w:rPr>
+        <w:t>자바 소스 코드에 추가하여 사용할 수 있는 메타데이터의 일종</w:t>
+      </w:r>
+    </w:p>
+    <w:p>
+      <w:hyperlink r:id="rId22" w:history="1">
+        <w:r>
+          <w:rPr>
+            <w:rStyle w:val="a4"/>
+          </w:rPr>
+          <w:t>https://mysend12.medium.com/java-annotation-1-ee04963c7d73</w:t>
+        </w:r>
+      </w:hyperlink>
+    </w:p>
+    <w:p>
+      <w:r>
+        <w:rPr>
+          <w:rFonts w:hint="eastAsia"/>
+        </w:rPr>
+        <w:t>a</w:t>
+      </w:r>
+      <w:r>
+        <w:t>nnotation</w:t>
+      </w:r>
+      <w:r>
+        <w:rPr>
+          <w:rFonts w:hint="eastAsia"/>
+        </w:rPr>
+        <w:t xml:space="preserve">을 사용하는 이유 </w:t>
+      </w:r>
+      <w:r>
+        <w:t xml:space="preserve">: </w:t>
+      </w:r>
+    </w:p>
+    <w:p>
+      <w:r>
+        <w:rPr>
+          <w:rFonts w:hint="eastAsia"/>
+        </w:rPr>
+        <w:t xml:space="preserve">장점 </w:t>
+      </w:r>
+      <w:r>
+        <w:t xml:space="preserve">: </w:t>
+      </w:r>
+      <w:r>
+        <w:rPr>
+          <w:rFonts w:hint="eastAsia"/>
+        </w:rPr>
+        <w:t>기계적으로 사용하는 여러 코드들을 자동적으로 만들 수 있다.</w:t>
+      </w:r>
+    </w:p>
+    <w:p>
+      <w:r>
+        <w:rPr>
+          <w:rFonts w:hint="eastAsia"/>
+        </w:rPr>
+        <w:t>주석과 같은 용도로 사용할 수 도 있다</w:t>
+      </w:r>
+      <w:r>
+        <w:t>.</w:t>
+      </w:r>
+    </w:p>
+    <w:p>
+      <w:r>
+        <w:rPr>
+          <w:rFonts w:hint="eastAsia"/>
+        </w:rPr>
+        <w:lastRenderedPageBreak/>
+        <w:t xml:space="preserve">단점 </w:t>
+      </w:r>
+      <w:r>
+        <w:t xml:space="preserve">: </w:t>
+      </w:r>
+      <w:r>
+        <w:rPr>
+          <w:rFonts w:hint="eastAsia"/>
+        </w:rPr>
+        <w:t>의미가 함축적이다.</w:t>
+      </w:r>
+      <w:r>
+        <w:t xml:space="preserve"> </w:t>
+      </w:r>
+      <w:r>
+        <w:rPr>
+          <w:rFonts w:hint="eastAsia"/>
+        </w:rPr>
+        <w:t xml:space="preserve">즉 </w:t>
+      </w:r>
+      <w:r>
+        <w:t>Annotation</w:t>
+      </w:r>
+      <w:r>
+        <w:rPr>
+          <w:rFonts w:hint="eastAsia"/>
+        </w:rPr>
+        <w:t>의 정보를 모른다면 코드를 읽을 수 없다.</w:t>
+      </w:r>
+    </w:p>
+    <w:p>
+      <w:r>
+        <w:rPr>
+          <w:rFonts w:hint="eastAsia"/>
+        </w:rPr>
+        <w:t xml:space="preserve">리팩토링을 하기 위해서는 사용된 </w:t>
+      </w:r>
+      <w:r>
+        <w:t>Annotation</w:t>
+      </w:r>
+      <w:r>
+        <w:rPr>
+          <w:rFonts w:hint="eastAsia"/>
+        </w:rPr>
+        <w:t>의 정보를 알아야 수정할 수 있다</w:t>
+      </w:r>
+      <w:r>
+        <w:t xml:space="preserve">. </w:t>
+      </w:r>
+      <w:r>
+        <w:rPr>
+          <w:rFonts w:hint="eastAsia"/>
+        </w:rPr>
+        <w:t>또한,</w:t>
+      </w:r>
+      <w:r>
+        <w:t xml:space="preserve"> Annotation </w:t>
+      </w:r>
+      <w:r>
+        <w:rPr>
+          <w:rFonts w:hint="eastAsia"/>
+        </w:rPr>
+        <w:t>자체를 수정하기는 매우 부담스럽다.</w:t>
+      </w:r>
+    </w:p>
+    <w:p>
+      <w:r>
+        <w:rPr>
+          <w:noProof/>
+        </w:rPr>
+        <w:drawing>
+          <wp:inline distT="0" distB="0" distL="0" distR="0" wp14:anchorId="07FA4747" wp14:editId="0DE3D2F3">
+            <wp:extent cx="5731510" cy="5046980"/>
+            <wp:effectExtent l="0" t="0" r="2540" b="1270"/>
+            <wp:docPr id="14" name="그림 14"/>
+            <wp:cNvGraphicFramePr>
+              <a:graphicFrameLocks xmlns:a="http://schemas.openxmlformats.org/drawingml/2006/main" noChangeAspect="1"/>
+            </wp:cNvGraphicFramePr>
+            <a:graphic xmlns:a="http://schemas.openxmlformats.org/drawingml/2006/main">
+              <a:graphicData uri="http://schemas.openxmlformats.org/drawingml/2006/picture">
+                <pic:pic xmlns:pic="http://schemas.openxmlformats.org/drawingml/2006/picture">
+                  <pic:nvPicPr>
+                    <pic:cNvPr id="1" name=""/>
+                    <pic:cNvPicPr/>
+                  </pic:nvPicPr>
+                  <pic:blipFill>
+                    <a:blip r:embed="rId23"/>
+                    <a:stretch>
+                      <a:fillRect/>
+                    </a:stretch>
+                  </pic:blipFill>
+                  <pic:spPr>
+                    <a:xfrm>
+                      <a:off x="0" y="0"/>
+                      <a:ext cx="5731510" cy="5046980"/>
+                    </a:xfrm>
+                    <a:prstGeom prst="rect">
+                      <a:avLst/>
+                    </a:prstGeom>
+                  </pic:spPr>
+                </pic:pic>
+              </a:graphicData>
+            </a:graphic>
+          </wp:inline>
+        </w:drawing>
+      </w:r>
+    </w:p>
+    <w:p/>
+    <w:p>
+      <w:r>
+        <w:rPr>
+          <w:rFonts w:hint="eastAsia"/>
+        </w:rPr>
+        <w:t>@</w:t>
+      </w:r>
+      <w:r>
+        <w:t>ToString</w:t>
+      </w:r>
+    </w:p>
+    <w:p>
+      <w:r>
+        <w:rPr>
+          <w:rFonts w:hint="eastAsia"/>
+        </w:rPr>
+        <w:t>-</w:t>
+      </w:r>
+      <w:r>
+        <w:rPr>
+          <w:rFonts w:hint="eastAsia"/>
+        </w:rPr>
+        <w:t xml:space="preserve">모든 필드의 값을 리턴하는 </w:t>
+      </w:r>
+      <w:r>
+        <w:t>toString()</w:t>
+      </w:r>
+      <w:r>
+        <w:rPr>
+          <w:rFonts w:hint="eastAsia"/>
+        </w:rPr>
+        <w:t>메서드를 자동으로 생성하여 준다.</w:t>
+      </w:r>
+    </w:p>
+    <w:p>
+      <w:r>
+        <w:rPr>
+          <w:rFonts w:hint="eastAsia"/>
+        </w:rPr>
+        <w:t>@</w:t>
+      </w:r>
+      <w:r>
+        <w:t xml:space="preserve">ToString(exclude = “phoneNumber”) </w:t>
+      </w:r>
+      <w:r>
+        <w:t>–</w:t>
+      </w:r>
+      <w:r>
+        <w:t xml:space="preserve"> </w:t>
+      </w:r>
+      <w:r>
+        <w:rPr>
+          <w:rFonts w:hint="eastAsia"/>
+        </w:rPr>
+        <w:t>e</w:t>
+      </w:r>
+      <w:r>
+        <w:t>xclude</w:t>
+      </w:r>
+      <w:r>
+        <w:rPr>
+          <w:rFonts w:hint="eastAsia"/>
+        </w:rPr>
+        <w:t>를 쓰면 지정한 값은 제외하고 값을 생성한다.</w:t>
+      </w:r>
+    </w:p>
+    <w:p>
+      <w:r>
+        <w:rPr>
+          <w:noProof/>
+        </w:rPr>
+        <w:drawing>
+          <wp:inline distT="0" distB="0" distL="0" distR="0" wp14:anchorId="4282AFCE" wp14:editId="2A9F4695">
+            <wp:extent cx="2447925" cy="600075"/>
+            <wp:effectExtent l="0" t="0" r="9525" b="9525"/>
+            <wp:docPr id="17" name="그림 17"/>
+            <wp:cNvGraphicFramePr>
+              <a:graphicFrameLocks xmlns:a="http://schemas.openxmlformats.org/drawingml/2006/main" noChangeAspect="1"/>
+            </wp:cNvGraphicFramePr>
+            <a:graphic xmlns:a="http://schemas.openxmlformats.org/drawingml/2006/main">
+              <a:graphicData uri="http://schemas.openxmlformats.org/drawingml/2006/picture">
+                <pic:pic xmlns:pic="http://schemas.openxmlformats.org/drawingml/2006/picture">
+                  <pic:nvPicPr>
+                    <pic:cNvPr id="1" name=""/>
+                    <pic:cNvPicPr/>
+                  </pic:nvPicPr>
+                  <pic:blipFill>
+                    <a:blip r:embed="rId24"/>
+                    <a:stretch>
+                      <a:fillRect/>
+                    </a:stretch>
+                  </pic:blipFill>
+                  <pic:spPr>
+                    <a:xfrm>
+                      <a:off x="0" y="0"/>
+                      <a:ext cx="2447925" cy="600075"/>
+                    </a:xfrm>
+                    <a:prstGeom prst="rect">
+                      <a:avLst/>
+                    </a:prstGeom>
+                  </pic:spPr>
+                </pic:pic>
+              </a:graphicData>
+            </a:graphic>
+          </wp:inline>
+        </w:drawing>
+      </w:r>
+    </w:p>
+    <w:p>
+      <w:pPr>
+        <w:rPr>
+          <w:rFonts w:hint="eastAsia"/>
+        </w:rPr>
+      </w:pPr>
+      <w:r>
+        <w:rPr>
+          <w:rFonts w:hint="eastAsia"/>
+        </w:rPr>
+        <w:t xml:space="preserve">하지만 멤버변수 부분에 </w:t>
+      </w:r>
+      <w:r>
+        <w:t xml:space="preserve">@ToString.Exclude </w:t>
+      </w:r>
+      <w:r>
+        <w:rPr>
+          <w:rFonts w:hint="eastAsia"/>
+        </w:rPr>
+        <w:t xml:space="preserve">처럼 쓰는 것이 개발자들의 실수를 줄일 수 있는 방법이므로 이 방법으로 </w:t>
+      </w:r>
+      <w:r>
+        <w:rPr>
+          <w:rFonts w:hint="eastAsia"/>
+        </w:rPr>
+        <w:t>사용</w:t>
+      </w:r>
+      <w:r>
+        <w:rPr>
+          <w:rFonts w:hint="eastAsia"/>
+        </w:rPr>
+        <w:t>하는 것이 좋다.</w:t>
       </w:r>
     </w:p>
     <w:sectPr>
@@ -1880,6 +2641,119 @@
 <file path=word/numbering.xml><?xml version="1.0" encoding="utf-8"?>
 <w:numbering xmlns:wpc="http://schemas.microsoft.com/office/word/2010/wordprocessingCanvas" xmlns:cx="http://schemas.microsoft.com/office/drawing/2014/chartex" xmlns:cx1="http://schemas.microsoft.com/office/drawing/2015/9/8/chartex" xmlns:cx2="http://schemas.microsoft.com/office/drawing/2015/10/21/chartex" xmlns:cx3="http://schemas.microsoft.com/office/drawing/2016/5/9/chartex" xmlns:cx4="http://schemas.microsoft.com/office/drawing/2016/5/10/chartex" xmlns:cx5="http://schemas.microsoft.com/office/drawing/2016/5/11/chartex" xmlns:cx6="http://schemas.microsoft.com/office/drawing/2016/5/12/chartex" xmlns:cx7="http://schemas.microsoft.com/office/drawing/2016/5/13/chartex" xmlns:cx8="http://schemas.microsoft.com/office/drawing/2016/5/14/chartex" xmlns:mc="http://schemas.openxmlformats.org/markup-compatibility/2006" xmlns:aink="http://schemas.microsoft.com/office/drawing/2016/ink" xmlns:am3d="http://schemas.microsoft.com/office/drawing/2017/model3d" xmlns:o="urn:schemas-microsoft-com:office:office" xmlns:r="http://schemas.openxmlformats.org/officeDocument/2006/relationships" xmlns:m="http://schemas.openxmlformats.org/officeDocument/2006/math" xmlns:v="urn:schemas-microsoft-com:vml" xmlns:wp14="http://schemas.microsoft.com/office/word/2010/wordprocessingDrawing" xmlns:wp="http://schemas.openxmlformats.org/drawingml/2006/wordprocessingDrawing" xmlns:w10="urn:schemas-microsoft-com:office:word" xmlns:w="http://schemas.openxmlformats.org/wordprocessingml/2006/main" xmlns:w14="http://schemas.microsoft.com/office/word/2010/wordml" xmlns:w15="http://schemas.microsoft.com/office/word/2012/wordml" xmlns:w16cex="http://schemas.microsoft.com/office/word/2018/wordml/cex" xmlns:w16cid="http://schemas.microsoft.com/office/word/2016/wordml/cid" xmlns:w16="http://schemas.microsoft.com/office/word/2018/wordml" xmlns:w16se="http://schemas.microsoft.com/office/word/2015/wordml/symex" xmlns:wpg="http://schemas.microsoft.com/office/word/2010/wordprocessingGroup" xmlns:wpi="http://schemas.microsoft.com/office/word/2010/wordprocessingInk" xmlns:wne="http://schemas.microsoft.com/office/word/2006/wordml" xmlns:wps="http://schemas.microsoft.com/office/word/2010/wordprocessingShape" mc:Ignorable="w14 w15 w16se w16cid w16 w16cex wp14">
   <w:abstractNum w:abstractNumId="0" w15:restartNumberingAfterBreak="0">
+    <w:nsid w:val="0D8A0DA4"/>
+    <w:multiLevelType w:val="hybridMultilevel"/>
+    <w:tmpl w:val="19DEA64A"/>
+    <w:lvl w:ilvl="0" w:tplc="9B7EDE98">
+      <w:start w:val="3"/>
+      <w:numFmt w:val="bullet"/>
+      <w:lvlText w:val="-"/>
+      <w:lvlJc w:val="left"/>
+      <w:pPr>
+        <w:ind w:left="760" w:hanging="360"/>
+      </w:pPr>
+      <w:rPr>
+        <w:rFonts w:ascii="맑은 고딕" w:eastAsia="맑은 고딕" w:hAnsi="맑은 고딕" w:cstheme="minorBidi" w:hint="eastAsia"/>
+      </w:rPr>
+    </w:lvl>
+    <w:lvl w:ilvl="1" w:tplc="04090003" w:tentative="1">
+      <w:start w:val="1"/>
+      <w:numFmt w:val="bullet"/>
+      <w:lvlText w:val=""/>
+      <w:lvlJc w:val="left"/>
+      <w:pPr>
+        <w:ind w:left="1200" w:hanging="400"/>
+      </w:pPr>
+      <w:rPr>
+        <w:rFonts w:ascii="Wingdings" w:hAnsi="Wingdings" w:hint="default"/>
+      </w:rPr>
+    </w:lvl>
+    <w:lvl w:ilvl="2" w:tplc="04090005" w:tentative="1">
+      <w:start w:val="1"/>
+      <w:numFmt w:val="bullet"/>
+      <w:lvlText w:val=""/>
+      <w:lvlJc w:val="left"/>
+      <w:pPr>
+        <w:ind w:left="1600" w:hanging="400"/>
+      </w:pPr>
+      <w:rPr>
+        <w:rFonts w:ascii="Wingdings" w:hAnsi="Wingdings" w:hint="default"/>
+      </w:rPr>
+    </w:lvl>
+    <w:lvl w:ilvl="3" w:tplc="04090001" w:tentative="1">
+      <w:start w:val="1"/>
+      <w:numFmt w:val="bullet"/>
+      <w:lvlText w:val=""/>
+      <w:lvlJc w:val="left"/>
+      <w:pPr>
+        <w:ind w:left="2000" w:hanging="400"/>
+      </w:pPr>
+      <w:rPr>
+        <w:rFonts w:ascii="Wingdings" w:hAnsi="Wingdings" w:hint="default"/>
+      </w:rPr>
+    </w:lvl>
+    <w:lvl w:ilvl="4" w:tplc="04090003" w:tentative="1">
+      <w:start w:val="1"/>
+      <w:numFmt w:val="bullet"/>
+      <w:lvlText w:val=""/>
+      <w:lvlJc w:val="left"/>
+      <w:pPr>
+        <w:ind w:left="2400" w:hanging="400"/>
+      </w:pPr>
+      <w:rPr>
+        <w:rFonts w:ascii="Wingdings" w:hAnsi="Wingdings" w:hint="default"/>
+      </w:rPr>
+    </w:lvl>
+    <w:lvl w:ilvl="5" w:tplc="04090005" w:tentative="1">
+      <w:start w:val="1"/>
+      <w:numFmt w:val="bullet"/>
+      <w:lvlText w:val=""/>
+      <w:lvlJc w:val="left"/>
+      <w:pPr>
+        <w:ind w:left="2800" w:hanging="400"/>
+      </w:pPr>
+      <w:rPr>
+        <w:rFonts w:ascii="Wingdings" w:hAnsi="Wingdings" w:hint="default"/>
+      </w:rPr>
+    </w:lvl>
+    <w:lvl w:ilvl="6" w:tplc="04090001" w:tentative="1">
+      <w:start w:val="1"/>
+      <w:numFmt w:val="bullet"/>
+      <w:lvlText w:val=""/>
+      <w:lvlJc w:val="left"/>
+      <w:pPr>
+        <w:ind w:left="3200" w:hanging="400"/>
+      </w:pPr>
+      <w:rPr>
+        <w:rFonts w:ascii="Wingdings" w:hAnsi="Wingdings" w:hint="default"/>
+      </w:rPr>
+    </w:lvl>
+    <w:lvl w:ilvl="7" w:tplc="04090003" w:tentative="1">
+      <w:start w:val="1"/>
+      <w:numFmt w:val="bullet"/>
+      <w:lvlText w:val=""/>
+      <w:lvlJc w:val="left"/>
+      <w:pPr>
+        <w:ind w:left="3600" w:hanging="400"/>
+      </w:pPr>
+      <w:rPr>
+        <w:rFonts w:ascii="Wingdings" w:hAnsi="Wingdings" w:hint="default"/>
+      </w:rPr>
+    </w:lvl>
+    <w:lvl w:ilvl="8" w:tplc="04090005" w:tentative="1">
+      <w:start w:val="1"/>
+      <w:numFmt w:val="bullet"/>
+      <w:lvlText w:val=""/>
+      <w:lvlJc w:val="left"/>
+      <w:pPr>
+        <w:ind w:left="4000" w:hanging="400"/>
+      </w:pPr>
+      <w:rPr>
+        <w:rFonts w:ascii="Wingdings" w:hAnsi="Wingdings" w:hint="default"/>
+      </w:rPr>
+    </w:lvl>
+  </w:abstractNum>
+  <w:abstractNum w:abstractNumId="1" w15:restartNumberingAfterBreak="0">
     <w:nsid w:val="7C080A71"/>
     <w:multiLevelType w:val="hybridMultilevel"/>
     <w:tmpl w:val="9EB8960C"/>
@@ -1969,6 +2843,9 @@
     </w:lvl>
   </w:abstractNum>
   <w:num w:numId="1">
+    <w:abstractNumId w:val="1"/>
+  </w:num>
+  <w:num w:numId="2">
     <w:abstractNumId w:val="0"/>
   </w:num>
 </w:numbering>
@@ -2529,6 +3406,29 @@
       <w:szCs w:val="24"/>
     </w:rPr>
   </w:style>
+  <w:style w:type="character" w:styleId="a4">
+    <w:name w:val="Hyperlink"/>
+    <w:basedOn w:val="a0"/>
+    <w:uiPriority w:val="99"/>
+    <w:unhideWhenUsed/>
+    <w:rsid w:val="00786E62"/>
+    <w:rPr>
+      <w:color w:val="0563C1" w:themeColor="hyperlink"/>
+      <w:u w:val="single"/>
+    </w:rPr>
+  </w:style>
+  <w:style w:type="character" w:styleId="a5">
+    <w:name w:val="Unresolved Mention"/>
+    <w:basedOn w:val="a0"/>
+    <w:uiPriority w:val="99"/>
+    <w:semiHidden/>
+    <w:unhideWhenUsed/>
+    <w:rsid w:val="00786E62"/>
+    <w:rPr>
+      <w:color w:val="605E5C"/>
+      <w:shd w:val="clear" w:color="auto" w:fill="E1DFDD"/>
+    </w:rPr>
+  </w:style>
 </w:styles>
 </file>
 

</xml_diff>

<commit_message>
08. chapter 03. JPA - 03. Lombok(2) - 1
</commit_message>
<xml_diff>
--- a/demo/지인정보관리_스프링부트_내용정리.docx
+++ b/demo/지인정보관리_스프링부트_내용정리.docx
@@ -11,6 +11,7 @@
       </w:r>
     </w:p>
     <w:p>
+      <w:proofErr w:type="gramStart"/>
       <w:r>
         <w:rPr>
           <w:rFonts w:hint="eastAsia"/>
@@ -18,7 +19,11 @@
         <w:t>G</w:t>
       </w:r>
       <w:r>
-        <w:t xml:space="preserve">oal : </w:t>
+        <w:t>oal :</w:t>
+      </w:r>
+      <w:proofErr w:type="gramEnd"/>
+      <w:r>
+        <w:t xml:space="preserve"> </w:t>
       </w:r>
     </w:p>
     <w:p>
@@ -157,8 +162,13 @@
     </w:p>
     <w:p/>
     <w:p>
-      <w:r>
-        <w:t xml:space="preserve">Ctrl+b </w:t>
+      <w:proofErr w:type="spellStart"/>
+      <w:r>
+        <w:t>Ctrl+b</w:t>
+      </w:r>
+      <w:proofErr w:type="spellEnd"/>
+      <w:r>
+        <w:t xml:space="preserve"> </w:t>
       </w:r>
       <w:r>
         <w:rPr>
@@ -179,7 +189,21 @@
         <w:rPr>
           <w:rFonts w:hint="eastAsia"/>
         </w:rPr>
-        <w:t>의 선언 파일 바로가기하여 볼 수 있다.</w:t>
+        <w:t xml:space="preserve">의 선언 파일 </w:t>
+      </w:r>
+      <w:proofErr w:type="spellStart"/>
+      <w:r>
+        <w:rPr>
+          <w:rFonts w:hint="eastAsia"/>
+        </w:rPr>
+        <w:t>바로가기하여</w:t>
+      </w:r>
+      <w:proofErr w:type="spellEnd"/>
+      <w:r>
+        <w:rPr>
+          <w:rFonts w:hint="eastAsia"/>
+        </w:rPr>
+        <w:t xml:space="preserve"> 볼 수 있다.</w:t>
       </w:r>
     </w:p>
     <w:p>
@@ -189,14 +213,27 @@
         </w:rPr>
         <w:t xml:space="preserve">여기서 </w:t>
       </w:r>
-      <w:r>
-        <w:t xml:space="preserve">RestController </w:t>
-      </w:r>
-      <w:r>
-        <w:rPr>
-          <w:rFonts w:hint="eastAsia"/>
-        </w:rPr>
-        <w:t xml:space="preserve">에 </w:t>
+      <w:proofErr w:type="spellStart"/>
+      <w:proofErr w:type="gramStart"/>
+      <w:r>
+        <w:t>RestController</w:t>
+      </w:r>
+      <w:proofErr w:type="spellEnd"/>
+      <w:r>
+        <w:t xml:space="preserve"> </w:t>
+      </w:r>
+      <w:r>
+        <w:rPr>
+          <w:rFonts w:hint="eastAsia"/>
+        </w:rPr>
+        <w:t>에</w:t>
+      </w:r>
+      <w:proofErr w:type="gramEnd"/>
+      <w:r>
+        <w:rPr>
+          <w:rFonts w:hint="eastAsia"/>
+        </w:rPr>
+        <w:t xml:space="preserve"> </w:t>
       </w:r>
       <w:r>
         <w:t>@Controller</w:t>
@@ -223,7 +260,21 @@
         <w:rPr>
           <w:rFonts w:hint="eastAsia"/>
         </w:rPr>
-        <w:t xml:space="preserve"> 어노테이션이 선언되어 있는 것을 볼 수 있다.</w:t>
+        <w:t xml:space="preserve"> </w:t>
+      </w:r>
+      <w:proofErr w:type="spellStart"/>
+      <w:r>
+        <w:rPr>
+          <w:rFonts w:hint="eastAsia"/>
+        </w:rPr>
+        <w:t>어노테이션이</w:t>
+      </w:r>
+      <w:proofErr w:type="spellEnd"/>
+      <w:r>
+        <w:rPr>
+          <w:rFonts w:hint="eastAsia"/>
+        </w:rPr>
+        <w:t xml:space="preserve"> 선언되어 있는 것을 볼 수 있다.</w:t>
       </w:r>
     </w:p>
     <w:p/>
@@ -232,7 +283,35 @@
         <w:rPr>
           <w:rFonts w:hint="eastAsia"/>
         </w:rPr>
-        <w:t>스프링 부트에는 톰캣 서버를 임베디드해서 사용할 수 있게 되어 있다.</w:t>
+        <w:t xml:space="preserve">스프링 부트에는 </w:t>
+      </w:r>
+      <w:proofErr w:type="spellStart"/>
+      <w:r>
+        <w:rPr>
+          <w:rFonts w:hint="eastAsia"/>
+        </w:rPr>
+        <w:t>톰캣</w:t>
+      </w:r>
+      <w:proofErr w:type="spellEnd"/>
+      <w:r>
+        <w:rPr>
+          <w:rFonts w:hint="eastAsia"/>
+        </w:rPr>
+        <w:t xml:space="preserve"> 서버를 </w:t>
+      </w:r>
+      <w:proofErr w:type="spellStart"/>
+      <w:r>
+        <w:rPr>
+          <w:rFonts w:hint="eastAsia"/>
+        </w:rPr>
+        <w:t>임베디드해서</w:t>
+      </w:r>
+      <w:proofErr w:type="spellEnd"/>
+      <w:r>
+        <w:rPr>
+          <w:rFonts w:hint="eastAsia"/>
+        </w:rPr>
+        <w:t xml:space="preserve"> 사용할 수 있게 되어 있다.</w:t>
       </w:r>
     </w:p>
     <w:p/>
@@ -339,6 +418,7 @@
       <w:pPr>
         <w:pStyle w:val="2"/>
       </w:pPr>
+      <w:proofErr w:type="gramStart"/>
       <w:r>
         <w:rPr>
           <w:rFonts w:hint="eastAsia"/>
@@ -352,7 +432,14 @@
         <w:rPr>
           <w:rFonts w:hint="eastAsia"/>
         </w:rPr>
-        <w:t xml:space="preserve">테스트 생성 단축키 </w:t>
+        <w:t>테스트</w:t>
+      </w:r>
+      <w:proofErr w:type="gramEnd"/>
+      <w:r>
+        <w:rPr>
+          <w:rFonts w:hint="eastAsia"/>
+        </w:rPr>
+        <w:t xml:space="preserve"> 생성 단축키 </w:t>
       </w:r>
       <w:r>
         <w:t>] Controller method</w:t>
@@ -363,9 +450,11 @@
         </w:rPr>
         <w:t xml:space="preserve">에서 </w:t>
       </w:r>
+      <w:proofErr w:type="spellStart"/>
       <w:r>
         <w:t>ctrl+shift+t</w:t>
       </w:r>
+      <w:proofErr w:type="spellEnd"/>
       <w:r>
         <w:rPr>
           <w:rFonts w:hint="eastAsia"/>
@@ -409,8 +498,13 @@
         </w:rPr>
         <w:t>@</w:t>
       </w:r>
-      <w:r>
-        <w:t xml:space="preserve">SpringBootTest : </w:t>
+      <w:proofErr w:type="gramStart"/>
+      <w:r>
+        <w:t>SpringBootTest :</w:t>
+      </w:r>
+      <w:proofErr w:type="gramEnd"/>
+      <w:r>
+        <w:t xml:space="preserve"> </w:t>
       </w:r>
       <w:r>
         <w:rPr>
@@ -486,8 +580,15 @@
         </w:rPr>
         <w:t xml:space="preserve">추가할 때 </w:t>
       </w:r>
-      <w:r>
-        <w:t xml:space="preserve">org.junit </w:t>
+      <w:proofErr w:type="spellStart"/>
+      <w:proofErr w:type="gramStart"/>
+      <w:r>
+        <w:t>org.junit</w:t>
+      </w:r>
+      <w:proofErr w:type="spellEnd"/>
+      <w:proofErr w:type="gramEnd"/>
+      <w:r>
+        <w:t xml:space="preserve"> </w:t>
       </w:r>
       <w:r>
         <w:rPr>
@@ -506,9 +607,11 @@
       </w:r>
     </w:p>
     <w:p>
+      <w:proofErr w:type="spellStart"/>
       <w:r>
         <w:t>Org.junit.jupiter.api</w:t>
       </w:r>
+      <w:proofErr w:type="spellEnd"/>
       <w:r>
         <w:rPr>
           <w:rFonts w:hint="eastAsia"/>
@@ -598,7 +701,21 @@
         <w:rPr>
           <w:rFonts w:hint="eastAsia"/>
         </w:rPr>
-        <w:t>의존성이 제대로 추가 되었는지,</w:t>
+        <w:t xml:space="preserve">의존성이 제대로 </w:t>
+      </w:r>
+      <w:proofErr w:type="gramStart"/>
+      <w:r>
+        <w:rPr>
+          <w:rFonts w:hint="eastAsia"/>
+        </w:rPr>
+        <w:t>추가 되었는지</w:t>
+      </w:r>
+      <w:proofErr w:type="gramEnd"/>
+      <w:r>
+        <w:rPr>
+          <w:rFonts w:hint="eastAsia"/>
+        </w:rPr>
+        <w:t>,</w:t>
       </w:r>
       <w:r>
         <w:t xml:space="preserve"> Te</w:t>
@@ -700,10 +817,21 @@
         <w:rPr>
           <w:rFonts w:hint="eastAsia"/>
         </w:rPr>
-        <w:t xml:space="preserve">의 의미 </w:t>
-      </w:r>
-      <w:r>
-        <w:t xml:space="preserve">: </w:t>
+        <w:t xml:space="preserve">의 </w:t>
+      </w:r>
+      <w:proofErr w:type="gramStart"/>
+      <w:r>
+        <w:rPr>
+          <w:rFonts w:hint="eastAsia"/>
+        </w:rPr>
+        <w:t xml:space="preserve">의미 </w:t>
+      </w:r>
+      <w:r>
+        <w:t>:</w:t>
+      </w:r>
+      <w:proofErr w:type="gramEnd"/>
+      <w:r>
+        <w:t xml:space="preserve"> </w:t>
       </w:r>
       <w:r>
         <w:rPr>
@@ -771,6 +899,7 @@
     </w:p>
     <w:p/>
     <w:p>
+      <w:proofErr w:type="spellStart"/>
       <w:r>
         <w:rPr>
           <w:rFonts w:hint="eastAsia"/>
@@ -778,7 +907,11 @@
         <w:t>S</w:t>
       </w:r>
       <w:r>
-        <w:t>pringboot start test</w:t>
+        <w:t>pringboot</w:t>
+      </w:r>
+      <w:proofErr w:type="spellEnd"/>
+      <w:r>
+        <w:t xml:space="preserve"> start test</w:t>
       </w:r>
       <w:r>
         <w:rPr>
@@ -793,21 +926,45 @@
         <w:rPr>
           <w:rFonts w:hint="eastAsia"/>
         </w:rPr>
-        <w:t>를 이용해서 검증문 작성 가능</w:t>
-      </w:r>
-    </w:p>
-    <w:p>
-      <w:r>
-        <w:t>Build gradle</w:t>
-      </w:r>
+        <w:t xml:space="preserve">를 이용해서 </w:t>
+      </w:r>
+      <w:proofErr w:type="spellStart"/>
+      <w:r>
+        <w:rPr>
+          <w:rFonts w:hint="eastAsia"/>
+        </w:rPr>
+        <w:t>검증문</w:t>
+      </w:r>
+      <w:proofErr w:type="spellEnd"/>
+      <w:r>
+        <w:rPr>
+          <w:rFonts w:hint="eastAsia"/>
+        </w:rPr>
+        <w:t xml:space="preserve"> 작성 가능</w:t>
+      </w:r>
+    </w:p>
+    <w:p>
+      <w:r>
+        <w:t xml:space="preserve">Build </w:t>
+      </w:r>
+      <w:proofErr w:type="spellStart"/>
+      <w:r>
+        <w:t>gradle</w:t>
+      </w:r>
+      <w:proofErr w:type="spellEnd"/>
       <w:r>
         <w:rPr>
           <w:rFonts w:hint="eastAsia"/>
         </w:rPr>
         <w:t xml:space="preserve">에 아래 </w:t>
       </w:r>
-      <w:r>
-        <w:t xml:space="preserve">junit </w:t>
+      <w:proofErr w:type="spellStart"/>
+      <w:r>
+        <w:t>junit</w:t>
+      </w:r>
+      <w:proofErr w:type="spellEnd"/>
+      <w:r>
+        <w:t xml:space="preserve"> </w:t>
       </w:r>
       <w:r>
         <w:rPr>
@@ -815,6 +972,7 @@
         </w:rPr>
         <w:t xml:space="preserve">추가 </w:t>
       </w:r>
+      <w:proofErr w:type="gramStart"/>
       <w:r>
         <w:t>(</w:t>
       </w:r>
@@ -822,7 +980,14 @@
         <w:rPr>
           <w:rFonts w:hint="eastAsia"/>
         </w:rPr>
-        <w:t xml:space="preserve"> 이 강의와는 다른 </w:t>
+        <w:t xml:space="preserve"> 이</w:t>
+      </w:r>
+      <w:proofErr w:type="gramEnd"/>
+      <w:r>
+        <w:rPr>
+          <w:rFonts w:hint="eastAsia"/>
+        </w:rPr>
+        <w:t xml:space="preserve"> 강의와는 다른 </w:t>
       </w:r>
       <w:r>
         <w:t xml:space="preserve">assert </w:t>
@@ -921,16 +1086,37 @@
     </w:p>
     <w:p>
       <w:r>
-        <w:t xml:space="preserve">Import org.junit.Assert; </w:t>
-      </w:r>
-      <w:r>
-        <w:rPr>
-          <w:rFonts w:hint="eastAsia"/>
-        </w:rPr>
-        <w:t xml:space="preserve">임포트 후 </w:t>
-      </w:r>
-      <w:r>
-        <w:t xml:space="preserve">Assert.assertEquals </w:t>
+        <w:t xml:space="preserve">Import </w:t>
+      </w:r>
+      <w:proofErr w:type="spellStart"/>
+      <w:r>
+        <w:t>org.junit.Assert</w:t>
+      </w:r>
+      <w:proofErr w:type="spellEnd"/>
+      <w:r>
+        <w:t xml:space="preserve">; </w:t>
+      </w:r>
+      <w:proofErr w:type="spellStart"/>
+      <w:r>
+        <w:rPr>
+          <w:rFonts w:hint="eastAsia"/>
+        </w:rPr>
+        <w:t>임포트</w:t>
+      </w:r>
+      <w:proofErr w:type="spellEnd"/>
+      <w:r>
+        <w:rPr>
+          <w:rFonts w:hint="eastAsia"/>
+        </w:rPr>
+        <w:t xml:space="preserve"> 후 </w:t>
+      </w:r>
+      <w:proofErr w:type="spellStart"/>
+      <w:r>
+        <w:t>Assert.assertEquals</w:t>
+      </w:r>
+      <w:proofErr w:type="spellEnd"/>
+      <w:r>
+        <w:t xml:space="preserve"> </w:t>
       </w:r>
       <w:r>
         <w:rPr>
@@ -968,8 +1154,13 @@
         </w:rPr>
         <w:t xml:space="preserve">스프링에서 제공하는 </w:t>
       </w:r>
-      <w:r>
-        <w:t xml:space="preserve">MockMvc </w:t>
+      <w:proofErr w:type="spellStart"/>
+      <w:r>
+        <w:t>MockMvc</w:t>
+      </w:r>
+      <w:proofErr w:type="spellEnd"/>
+      <w:r>
+        <w:t xml:space="preserve"> </w:t>
       </w:r>
       <w:r>
         <w:rPr>
@@ -979,6 +1170,7 @@
       </w:r>
     </w:p>
     <w:p>
+      <w:proofErr w:type="spellStart"/>
       <w:r>
         <w:rPr>
           <w:rFonts w:hint="eastAsia"/>
@@ -988,6 +1180,7 @@
       <w:r>
         <w:t>ockMvc</w:t>
       </w:r>
+      <w:proofErr w:type="spellEnd"/>
       <w:r>
         <w:rPr>
           <w:rFonts w:hint="eastAsia"/>
@@ -1020,15 +1213,18 @@
         </w:rPr>
         <w:t xml:space="preserve">모의 </w:t>
       </w:r>
+      <w:proofErr w:type="spellStart"/>
       <w:r>
         <w:t>HttpRequest</w:t>
       </w:r>
+      <w:proofErr w:type="spellEnd"/>
       <w:r>
         <w:rPr>
           <w:rFonts w:hint="eastAsia"/>
         </w:rPr>
         <w:t xml:space="preserve">와 </w:t>
       </w:r>
+      <w:proofErr w:type="spellStart"/>
       <w:r>
         <w:t>HttpRe</w:t>
       </w:r>
@@ -1041,6 +1237,7 @@
       <w:r>
         <w:t>ponse</w:t>
       </w:r>
+      <w:proofErr w:type="spellEnd"/>
       <w:r>
         <w:rPr>
           <w:rFonts w:hint="eastAsia"/>
@@ -1097,8 +1294,21 @@
         </w:rPr>
         <w:t xml:space="preserve">위 그림에서 </w:t>
       </w:r>
-      <w:r>
-        <w:t>MockMvcBuilders.standaloneSetup().build()</w:t>
+      <w:proofErr w:type="spellStart"/>
+      <w:r>
+        <w:t>MockMvcBuilders.standaloneSetup</w:t>
+      </w:r>
+      <w:proofErr w:type="spellEnd"/>
+      <w:r>
+        <w:t>(</w:t>
+      </w:r>
+      <w:proofErr w:type="gramStart"/>
+      <w:r>
+        <w:t>).build</w:t>
+      </w:r>
+      <w:proofErr w:type="gramEnd"/>
+      <w:r>
+        <w:t>()</w:t>
       </w:r>
       <w:r>
         <w:rPr>
@@ -1106,8 +1316,13 @@
         </w:rPr>
         <w:t xml:space="preserve">로 </w:t>
       </w:r>
-      <w:r>
-        <w:t xml:space="preserve">MockMvc </w:t>
+      <w:proofErr w:type="spellStart"/>
+      <w:r>
+        <w:t>MockMvc</w:t>
+      </w:r>
+      <w:proofErr w:type="spellEnd"/>
+      <w:r>
+        <w:t xml:space="preserve"> </w:t>
       </w:r>
       <w:r>
         <w:rPr>
@@ -1123,8 +1338,13 @@
         </w:rPr>
         <w:t xml:space="preserve">이후 </w:t>
       </w:r>
-      <w:r>
-        <w:t xml:space="preserve">MockMvc.perform() </w:t>
+      <w:proofErr w:type="spellStart"/>
+      <w:r>
+        <w:t>MockMvc.perform</w:t>
+      </w:r>
+      <w:proofErr w:type="spellEnd"/>
+      <w:r>
+        <w:t xml:space="preserve">() </w:t>
       </w:r>
       <w:r>
         <w:rPr>
@@ -1147,8 +1367,13 @@
       </w:r>
     </w:p>
     <w:p>
-      <w:r>
-        <w:t xml:space="preserve">Goal : </w:t>
+      <w:proofErr w:type="gramStart"/>
+      <w:r>
+        <w:t>Goal :</w:t>
+      </w:r>
+      <w:proofErr w:type="gramEnd"/>
+      <w:r>
+        <w:t xml:space="preserve"> </w:t>
       </w:r>
     </w:p>
     <w:p>
@@ -1211,6 +1436,7 @@
       </w:r>
     </w:p>
     <w:p>
+      <w:proofErr w:type="gramStart"/>
       <w:r>
         <w:rPr>
           <w:rFonts w:hint="eastAsia"/>
@@ -1218,7 +1444,11 @@
         <w:t>J</w:t>
       </w:r>
       <w:r>
-        <w:t xml:space="preserve">PA : </w:t>
+        <w:t>PA :</w:t>
+      </w:r>
+      <w:proofErr w:type="gramEnd"/>
+      <w:r>
+        <w:t xml:space="preserve"> </w:t>
       </w:r>
       <w:r>
         <w:rPr>
@@ -1242,7 +1472,21 @@
         <w:rPr>
           <w:rFonts w:hint="eastAsia"/>
         </w:rPr>
-        <w:t>를 통해 처리할 수 있도록 한번 더 래핑해준 라이브러리라 생각할 수 있음.</w:t>
+        <w:t xml:space="preserve">를 통해 처리할 수 있도록 한번 더 </w:t>
+      </w:r>
+      <w:proofErr w:type="spellStart"/>
+      <w:r>
+        <w:rPr>
+          <w:rFonts w:hint="eastAsia"/>
+        </w:rPr>
+        <w:t>래핑해준</w:t>
+      </w:r>
+      <w:proofErr w:type="spellEnd"/>
+      <w:r>
+        <w:rPr>
+          <w:rFonts w:hint="eastAsia"/>
+        </w:rPr>
+        <w:t xml:space="preserve"> 라이브러리라 생각할 수 있음.</w:t>
       </w:r>
       <w:r>
         <w:t xml:space="preserve"> </w:t>
@@ -1302,6 +1546,7 @@
       </w:r>
     </w:p>
     <w:p>
+      <w:proofErr w:type="gramStart"/>
       <w:r>
         <w:rPr>
           <w:rFonts w:hint="eastAsia"/>
@@ -1309,8 +1554,13 @@
         <w:t xml:space="preserve">사용법 </w:t>
       </w:r>
       <w:r>
-        <w:t xml:space="preserve">: </w:t>
-      </w:r>
+        <w:t>:</w:t>
+      </w:r>
+      <w:proofErr w:type="gramEnd"/>
+      <w:r>
+        <w:t xml:space="preserve"> </w:t>
+      </w:r>
+      <w:proofErr w:type="spellStart"/>
       <w:r>
         <w:rPr>
           <w:rFonts w:hint="eastAsia"/>
@@ -1320,6 +1570,7 @@
       <w:r>
         <w:t>uild.gradle</w:t>
       </w:r>
+      <w:proofErr w:type="spellEnd"/>
       <w:r>
         <w:rPr>
           <w:rFonts w:hint="eastAsia"/>
@@ -1327,7 +1578,15 @@
         <w:t xml:space="preserve">에 아래 </w:t>
       </w:r>
       <w:r>
-        <w:t>implementation 'org.springframework.boot:spring-boot-starter-data-jpa'</w:t>
+        <w:t>implementation '</w:t>
+      </w:r>
+      <w:proofErr w:type="spellStart"/>
+      <w:r>
+        <w:t>org.springframework.boot:spring-boot-starter-data-jpa</w:t>
+      </w:r>
+      <w:proofErr w:type="spellEnd"/>
+      <w:r>
+        <w:t>'</w:t>
       </w:r>
       <w:r>
         <w:t xml:space="preserve"> </w:t>
@@ -1412,25 +1671,66 @@
         </w:rPr>
         <w:t xml:space="preserve">서비스용 </w:t>
       </w:r>
+      <w:proofErr w:type="spellStart"/>
       <w:r>
         <w:t>db</w:t>
       </w:r>
-      <w:r>
-        <w:rPr>
-          <w:rFonts w:hint="eastAsia"/>
-        </w:rPr>
-        <w:t>로 사용할만한 수준은 되지 않지만 테스트나 캐싱용으로 많이 사용되고 있음.</w:t>
-      </w:r>
-    </w:p>
-    <w:p>
-      <w:r>
-        <w:rPr>
-          <w:rFonts w:hint="eastAsia"/>
-        </w:rPr>
-        <w:t xml:space="preserve">의존성 추가 필요 </w:t>
-      </w:r>
-      <w:r>
-        <w:t xml:space="preserve">: </w:t>
+      <w:proofErr w:type="spellEnd"/>
+      <w:r>
+        <w:rPr>
+          <w:rFonts w:hint="eastAsia"/>
+        </w:rPr>
+        <w:t xml:space="preserve">로 </w:t>
+      </w:r>
+      <w:proofErr w:type="spellStart"/>
+      <w:r>
+        <w:rPr>
+          <w:rFonts w:hint="eastAsia"/>
+        </w:rPr>
+        <w:t>사용할만한</w:t>
+      </w:r>
+      <w:proofErr w:type="spellEnd"/>
+      <w:r>
+        <w:rPr>
+          <w:rFonts w:hint="eastAsia"/>
+        </w:rPr>
+        <w:t xml:space="preserve"> 수준은 되지 않지만 테스트나 </w:t>
+      </w:r>
+      <w:proofErr w:type="spellStart"/>
+      <w:r>
+        <w:rPr>
+          <w:rFonts w:hint="eastAsia"/>
+        </w:rPr>
+        <w:t>캐싱용으로</w:t>
+      </w:r>
+      <w:proofErr w:type="spellEnd"/>
+      <w:r>
+        <w:rPr>
+          <w:rFonts w:hint="eastAsia"/>
+        </w:rPr>
+        <w:t xml:space="preserve"> 많이 사용되고 있음.</w:t>
+      </w:r>
+    </w:p>
+    <w:p>
+      <w:r>
+        <w:rPr>
+          <w:rFonts w:hint="eastAsia"/>
+        </w:rPr>
+        <w:t xml:space="preserve">의존성 추가 </w:t>
+      </w:r>
+      <w:proofErr w:type="gramStart"/>
+      <w:r>
+        <w:rPr>
+          <w:rFonts w:hint="eastAsia"/>
+        </w:rPr>
+        <w:t xml:space="preserve">필요 </w:t>
+      </w:r>
+      <w:r>
+        <w:t>:</w:t>
+      </w:r>
+      <w:proofErr w:type="gramEnd"/>
+      <w:r>
+        <w:t xml:space="preserve"> </w:t>
       </w:r>
       <w:r>
         <w:t>implementation 'com.h2database:h2'</w:t>
@@ -1442,10 +1742,21 @@
         <w:rPr>
           <w:rFonts w:hint="eastAsia"/>
         </w:rPr>
-        <w:t>@E</w:t>
-      </w:r>
-      <w:r>
-        <w:t xml:space="preserve">ntity : </w:t>
+        <w:t>@</w:t>
+      </w:r>
+      <w:proofErr w:type="gramStart"/>
+      <w:r>
+        <w:rPr>
+          <w:rFonts w:hint="eastAsia"/>
+        </w:rPr>
+        <w:t>E</w:t>
+      </w:r>
+      <w:r>
+        <w:t>ntity :</w:t>
+      </w:r>
+      <w:proofErr w:type="gramEnd"/>
+      <w:r>
+        <w:t xml:space="preserve"> </w:t>
       </w:r>
       <w:r>
         <w:rPr>
@@ -1474,10 +1785,21 @@
         <w:rPr>
           <w:rFonts w:hint="eastAsia"/>
         </w:rPr>
-        <w:t>@I</w:t>
-      </w:r>
-      <w:r>
-        <w:t xml:space="preserve">d : </w:t>
+        <w:t>@</w:t>
+      </w:r>
+      <w:proofErr w:type="gramStart"/>
+      <w:r>
+        <w:rPr>
+          <w:rFonts w:hint="eastAsia"/>
+        </w:rPr>
+        <w:t>I</w:t>
+      </w:r>
+      <w:r>
+        <w:t>d :</w:t>
+      </w:r>
+      <w:proofErr w:type="gramEnd"/>
+      <w:r>
+        <w:t xml:space="preserve"> </w:t>
       </w:r>
       <w:r>
         <w:rPr>
@@ -1502,8 +1824,13 @@
         </w:rPr>
         <w:t>@</w:t>
       </w:r>
-      <w:r>
-        <w:t xml:space="preserve">GeneratedValue : </w:t>
+      <w:proofErr w:type="gramStart"/>
+      <w:r>
+        <w:t>GeneratedValue :</w:t>
+      </w:r>
+      <w:proofErr w:type="gramEnd"/>
+      <w:r>
+        <w:t xml:space="preserve"> </w:t>
       </w:r>
       <w:r>
         <w:rPr>
@@ -1572,9 +1899,11 @@
         </w:rPr>
         <w:t xml:space="preserve">에서는 </w:t>
       </w:r>
+      <w:proofErr w:type="spellStart"/>
       <w:r>
         <w:t>JPARepository</w:t>
       </w:r>
+      <w:proofErr w:type="spellEnd"/>
       <w:r>
         <w:rPr>
           <w:rFonts w:hint="eastAsia"/>
@@ -1607,6 +1936,7 @@
       </w:r>
     </w:p>
     <w:p>
+      <w:proofErr w:type="spellStart"/>
       <w:r>
         <w:rPr>
           <w:rFonts w:hint="eastAsia"/>
@@ -1616,6 +1946,7 @@
       <w:r>
         <w:t>paRepository</w:t>
       </w:r>
+      <w:proofErr w:type="spellEnd"/>
       <w:r>
         <w:rPr>
           <w:rFonts w:hint="eastAsia"/>
@@ -1702,6 +2033,7 @@
         </w:rPr>
         <w:t xml:space="preserve">public interface </w:t>
       </w:r>
+      <w:proofErr w:type="spellStart"/>
       <w:r>
         <w:rPr>
           <w:rFonts w:ascii="Courier New" w:eastAsia="굴림체" w:hAnsi="Courier New" w:cs="Courier New"/>
@@ -1709,7 +2041,17 @@
           <w:kern w:val="0"/>
           <w:szCs w:val="20"/>
         </w:rPr>
-        <w:t xml:space="preserve">PersonRepository </w:t>
+        <w:t>PersonRepository</w:t>
+      </w:r>
+      <w:proofErr w:type="spellEnd"/>
+      <w:r>
+        <w:rPr>
+          <w:rFonts w:ascii="Courier New" w:eastAsia="굴림체" w:hAnsi="Courier New" w:cs="Courier New"/>
+          <w:color w:val="A9B7C6"/>
+          <w:kern w:val="0"/>
+          <w:szCs w:val="20"/>
+        </w:rPr>
+        <w:t xml:space="preserve"> </w:t>
       </w:r>
       <w:r>
         <w:rPr>
@@ -1720,6 +2062,7 @@
         </w:rPr>
         <w:t xml:space="preserve">extends </w:t>
       </w:r>
+      <w:proofErr w:type="spellStart"/>
       <w:r>
         <w:rPr>
           <w:rFonts w:ascii="Courier New" w:eastAsia="굴림체" w:hAnsi="Courier New" w:cs="Courier New"/>
@@ -1727,7 +2070,17 @@
           <w:kern w:val="0"/>
           <w:szCs w:val="20"/>
         </w:rPr>
-        <w:t>JpaRepository&lt;Person</w:t>
+        <w:t>JpaRepository</w:t>
+      </w:r>
+      <w:proofErr w:type="spellEnd"/>
+      <w:r>
+        <w:rPr>
+          <w:rFonts w:ascii="Courier New" w:eastAsia="굴림체" w:hAnsi="Courier New" w:cs="Courier New"/>
+          <w:color w:val="A9B7C6"/>
+          <w:kern w:val="0"/>
+          <w:szCs w:val="20"/>
+        </w:rPr>
+        <w:t>&lt;Person</w:t>
       </w:r>
       <w:r>
         <w:rPr>
@@ -1802,10 +2155,12 @@
       </w:r>
     </w:p>
     <w:p>
+      <w:proofErr w:type="gramStart"/>
       <w:r>
         <w:lastRenderedPageBreak/>
         <w:t>.</w:t>
       </w:r>
+      <w:proofErr w:type="spellStart"/>
       <w:r>
         <w:rPr>
           <w:rFonts w:hint="eastAsia"/>
@@ -1813,13 +2168,32 @@
         <w:t>f</w:t>
       </w:r>
       <w:r>
-        <w:t xml:space="preserve">indAll() – </w:t>
-      </w:r>
-      <w:r>
-        <w:rPr>
-          <w:rFonts w:hint="eastAsia"/>
-        </w:rPr>
-        <w:t xml:space="preserve">메소드로 레퍼지토리의 전체 </w:t>
+        <w:t>indAll</w:t>
+      </w:r>
+      <w:proofErr w:type="spellEnd"/>
+      <w:proofErr w:type="gramEnd"/>
+      <w:r>
+        <w:t xml:space="preserve">() – </w:t>
+      </w:r>
+      <w:r>
+        <w:rPr>
+          <w:rFonts w:hint="eastAsia"/>
+        </w:rPr>
+        <w:t xml:space="preserve">메소드로 </w:t>
+      </w:r>
+      <w:proofErr w:type="spellStart"/>
+      <w:r>
+        <w:rPr>
+          <w:rFonts w:hint="eastAsia"/>
+        </w:rPr>
+        <w:t>레퍼지토리의</w:t>
+      </w:r>
+      <w:proofErr w:type="spellEnd"/>
+      <w:r>
+        <w:rPr>
+          <w:rFonts w:hint="eastAsia"/>
+        </w:rPr>
+        <w:t xml:space="preserve"> 전체 </w:t>
       </w:r>
       <w:r>
         <w:t xml:space="preserve">entity </w:t>
@@ -1861,11 +2235,6 @@
       </w:r>
     </w:p>
     <w:p>
-      <w:pPr>
-        <w:rPr>
-          <w:rFonts w:hint="eastAsia"/>
-        </w:rPr>
-      </w:pPr>
       <w:r>
         <w:rPr>
           <w:rFonts w:hint="eastAsia"/>
@@ -1951,11 +2320,21 @@
         <w:rPr>
           <w:rFonts w:hint="eastAsia"/>
         </w:rPr>
-        <w:t>라이브러리 사용하기 위해서는 b</w:t>
+        <w:t xml:space="preserve">라이브러리 사용하기 위해서는 </w:t>
+      </w:r>
+      <w:proofErr w:type="spellStart"/>
+      <w:proofErr w:type="gramStart"/>
+      <w:r>
+        <w:rPr>
+          <w:rFonts w:hint="eastAsia"/>
+        </w:rPr>
+        <w:t>b</w:t>
       </w:r>
       <w:r>
         <w:t>uild.gradle</w:t>
       </w:r>
+      <w:proofErr w:type="spellEnd"/>
+      <w:proofErr w:type="gramEnd"/>
       <w:r>
         <w:rPr>
           <w:rFonts w:hint="eastAsia"/>
@@ -2010,7 +2389,29 @@
         <w:rPr>
           <w:rFonts w:hint="eastAsia"/>
         </w:rPr>
-        <w:t xml:space="preserve">그리고 위 사진에서 처럼 </w:t>
+        <w:t xml:space="preserve">그리고 위 </w:t>
+      </w:r>
+      <w:proofErr w:type="gramStart"/>
+      <w:r>
+        <w:rPr>
+          <w:rFonts w:hint="eastAsia"/>
+        </w:rPr>
+        <w:t xml:space="preserve">사진에서 </w:t>
+      </w:r>
+      <w:proofErr w:type="spellStart"/>
+      <w:r>
+        <w:rPr>
+          <w:rFonts w:hint="eastAsia"/>
+        </w:rPr>
+        <w:t>처럼</w:t>
+      </w:r>
+      <w:proofErr w:type="spellEnd"/>
+      <w:proofErr w:type="gramEnd"/>
+      <w:r>
+        <w:rPr>
+          <w:rFonts w:hint="eastAsia"/>
+        </w:rPr>
+        <w:t xml:space="preserve"> </w:t>
       </w:r>
       <w:r>
         <w:t>‘enable annotation processing’</w:t>
@@ -2025,11 +2426,6 @@
     <w:p/>
     <w:p/>
     <w:p>
-      <w:pPr>
-        <w:rPr>
-          <w:rFonts w:hint="eastAsia"/>
-        </w:rPr>
-      </w:pPr>
       <w:r>
         <w:rPr>
           <w:rFonts w:hint="eastAsia"/>
@@ -2044,15 +2440,24 @@
         <w:rPr>
           <w:rFonts w:hint="eastAsia"/>
         </w:rPr>
-        <w:t>는 맴버변수와 클래스 위에 둘 다 사용할 수 있다.</w:t>
-      </w:r>
-    </w:p>
-    <w:p>
-      <w:pPr>
-        <w:rPr>
-          <w:rFonts w:hint="eastAsia"/>
-        </w:rPr>
-      </w:pPr>
+        <w:t xml:space="preserve">는 </w:t>
+      </w:r>
+      <w:proofErr w:type="spellStart"/>
+      <w:r>
+        <w:rPr>
+          <w:rFonts w:hint="eastAsia"/>
+        </w:rPr>
+        <w:t>맴버변수와</w:t>
+      </w:r>
+      <w:proofErr w:type="spellEnd"/>
+      <w:r>
+        <w:rPr>
+          <w:rFonts w:hint="eastAsia"/>
+        </w:rPr>
+        <w:t xml:space="preserve"> 클래스 위에 둘 다 사용할 수 있다.</w:t>
+      </w:r>
+    </w:p>
+    <w:p>
       <w:r>
         <w:rPr>
           <w:noProof/>
@@ -2096,19 +2501,25 @@
     </w:p>
     <w:p/>
     <w:p>
-      <w:pPr>
-        <w:rPr>
-          <w:rFonts w:hint="eastAsia"/>
-        </w:rPr>
-      </w:pPr>
-      <w:r>
-        <w:rPr>
-          <w:rFonts w:hint="eastAsia"/>
-        </w:rPr>
-        <w:t xml:space="preserve">출처 블로그 </w:t>
-      </w:r>
-      <w:r>
-        <w:t xml:space="preserve">: </w:t>
+      <w:r>
+        <w:rPr>
+          <w:rFonts w:hint="eastAsia"/>
+        </w:rPr>
+        <w:t xml:space="preserve">출처 </w:t>
+      </w:r>
+      <w:proofErr w:type="gramStart"/>
+      <w:r>
+        <w:rPr>
+          <w:rFonts w:hint="eastAsia"/>
+        </w:rPr>
+        <w:t xml:space="preserve">블로그 </w:t>
+      </w:r>
+      <w:r>
+        <w:t>:</w:t>
+      </w:r>
+      <w:proofErr w:type="gramEnd"/>
+      <w:r>
+        <w:t xml:space="preserve"> </w:t>
       </w:r>
       <w:hyperlink r:id="rId19" w:history="1">
         <w:r>
@@ -2193,11 +2604,19 @@
       <w:r>
         <w:t xml:space="preserve">ombok </w:t>
       </w:r>
-      <w:r>
-        <w:rPr>
-          <w:rFonts w:hint="eastAsia"/>
-        </w:rPr>
-        <w:t xml:space="preserve">어노테이션이 붙은 자바 소스를 컴파일 할 때 </w:t>
+      <w:proofErr w:type="spellStart"/>
+      <w:r>
+        <w:rPr>
+          <w:rFonts w:hint="eastAsia"/>
+        </w:rPr>
+        <w:t>어노테이션이</w:t>
+      </w:r>
+      <w:proofErr w:type="spellEnd"/>
+      <w:r>
+        <w:rPr>
+          <w:rFonts w:hint="eastAsia"/>
+        </w:rPr>
+        <w:t xml:space="preserve"> 붙은 자바 소스를 컴파일 할 때 </w:t>
       </w:r>
       <w:r>
         <w:t>annotation processor</w:t>
@@ -2206,7 +2625,28 @@
         <w:rPr>
           <w:rFonts w:hint="eastAsia"/>
         </w:rPr>
-        <w:t>가 어노테이션을 확인하고 그에 맞는 코드를 자동으로 생성해서 바이트코드로 변환</w:t>
+        <w:t xml:space="preserve">가 </w:t>
+      </w:r>
+      <w:proofErr w:type="spellStart"/>
+      <w:r>
+        <w:rPr>
+          <w:rFonts w:hint="eastAsia"/>
+        </w:rPr>
+        <w:t>어노테이션을</w:t>
+      </w:r>
+      <w:proofErr w:type="spellEnd"/>
+      <w:r>
+        <w:rPr>
+          <w:rFonts w:hint="eastAsia"/>
+        </w:rPr>
+        <w:t xml:space="preserve"> 확인하고 그에 맞는 코드를 자동으로 생성해서 바이트코드로 </w:t>
+      </w:r>
+      <w:proofErr w:type="gramStart"/>
+      <w:r>
+        <w:rPr>
+          <w:rFonts w:hint="eastAsia"/>
+        </w:rPr>
+        <w:t>변환</w:t>
       </w:r>
       <w:r>
         <w:rPr>
@@ -2218,7 +2658,14 @@
         <w:rPr>
           <w:rFonts w:hint="eastAsia"/>
         </w:rPr>
-        <w:t>한다.</w:t>
+        <w:t>한다</w:t>
+      </w:r>
+      <w:proofErr w:type="gramEnd"/>
+      <w:r>
+        <w:rPr>
+          <w:rFonts w:hint="eastAsia"/>
+        </w:rPr>
+        <w:t>.</w:t>
       </w:r>
     </w:p>
     <w:p>
@@ -2303,9 +2750,6 @@
           <w:numId w:val="2"/>
         </w:numPr>
         <w:ind w:leftChars="0"/>
-        <w:rPr>
-          <w:rFonts w:hint="eastAsia"/>
-        </w:rPr>
       </w:pPr>
       <w:r>
         <w:rPr>
@@ -2338,13 +2782,25 @@
         <w:rPr>
           <w:rFonts w:hint="eastAsia"/>
         </w:rPr>
-        <w:t xml:space="preserve">을 사용하는 이유 </w:t>
-      </w:r>
-      <w:r>
-        <w:t xml:space="preserve">: </w:t>
-      </w:r>
-    </w:p>
-    <w:p>
+        <w:t xml:space="preserve">을 사용하는 </w:t>
+      </w:r>
+      <w:proofErr w:type="gramStart"/>
+      <w:r>
+        <w:rPr>
+          <w:rFonts w:hint="eastAsia"/>
+        </w:rPr>
+        <w:t xml:space="preserve">이유 </w:t>
+      </w:r>
+      <w:r>
+        <w:t>:</w:t>
+      </w:r>
+      <w:proofErr w:type="gramEnd"/>
+      <w:r>
+        <w:t xml:space="preserve"> </w:t>
+      </w:r>
+    </w:p>
+    <w:p>
+      <w:proofErr w:type="gramStart"/>
       <w:r>
         <w:rPr>
           <w:rFonts w:hint="eastAsia"/>
@@ -2352,7 +2808,11 @@
         <w:t xml:space="preserve">장점 </w:t>
       </w:r>
       <w:r>
-        <w:t xml:space="preserve">: </w:t>
+        <w:t>:</w:t>
+      </w:r>
+      <w:proofErr w:type="gramEnd"/>
+      <w:r>
+        <w:t xml:space="preserve"> </w:t>
       </w:r>
       <w:r>
         <w:rPr>
@@ -2366,13 +2826,28 @@
         <w:rPr>
           <w:rFonts w:hint="eastAsia"/>
         </w:rPr>
-        <w:t>주석과 같은 용도로 사용할 수 도 있다</w:t>
+        <w:t xml:space="preserve">주석과 같은 용도로 사용할 </w:t>
+      </w:r>
+      <w:proofErr w:type="gramStart"/>
+      <w:r>
+        <w:rPr>
+          <w:rFonts w:hint="eastAsia"/>
+        </w:rPr>
+        <w:t>수 도</w:t>
+      </w:r>
+      <w:proofErr w:type="gramEnd"/>
+      <w:r>
+        <w:rPr>
+          <w:rFonts w:hint="eastAsia"/>
+        </w:rPr>
+        <w:t xml:space="preserve"> 있다</w:t>
       </w:r>
       <w:r>
         <w:t>.</w:t>
       </w:r>
     </w:p>
     <w:p>
+      <w:proofErr w:type="gramStart"/>
       <w:r>
         <w:rPr>
           <w:rFonts w:hint="eastAsia"/>
@@ -2381,7 +2856,11 @@
         <w:t xml:space="preserve">단점 </w:t>
       </w:r>
       <w:r>
-        <w:t xml:space="preserve">: </w:t>
+        <w:t>:</w:t>
+      </w:r>
+      <w:proofErr w:type="gramEnd"/>
+      <w:r>
+        <w:t xml:space="preserve"> </w:t>
       </w:r>
       <w:r>
         <w:rPr>
@@ -2409,11 +2888,19 @@
       </w:r>
     </w:p>
     <w:p>
-      <w:r>
-        <w:rPr>
-          <w:rFonts w:hint="eastAsia"/>
-        </w:rPr>
-        <w:t xml:space="preserve">리팩토링을 하기 위해서는 사용된 </w:t>
+      <w:proofErr w:type="spellStart"/>
+      <w:r>
+        <w:rPr>
+          <w:rFonts w:hint="eastAsia"/>
+        </w:rPr>
+        <w:t>리팩토링을</w:t>
+      </w:r>
+      <w:proofErr w:type="spellEnd"/>
+      <w:r>
+        <w:rPr>
+          <w:rFonts w:hint="eastAsia"/>
+        </w:rPr>
+        <w:t xml:space="preserve"> 하기 위해서는 사용된 </w:t>
       </w:r>
       <w:r>
         <w:t>Annotation</w:t>
@@ -2508,10 +2995,29 @@
         <w:rPr>
           <w:rFonts w:hint="eastAsia"/>
         </w:rPr>
-        <w:t xml:space="preserve">모든 필드의 값을 리턴하는 </w:t>
-      </w:r>
-      <w:r>
-        <w:t>toString()</w:t>
+        <w:t xml:space="preserve">모든 필드의 값을 </w:t>
+      </w:r>
+      <w:proofErr w:type="spellStart"/>
+      <w:r>
+        <w:rPr>
+          <w:rFonts w:hint="eastAsia"/>
+        </w:rPr>
+        <w:t>리턴하는</w:t>
+      </w:r>
+      <w:proofErr w:type="spellEnd"/>
+      <w:r>
+        <w:rPr>
+          <w:rFonts w:hint="eastAsia"/>
+        </w:rPr>
+        <w:t xml:space="preserve"> </w:t>
+      </w:r>
+      <w:proofErr w:type="spellStart"/>
+      <w:r>
+        <w:t>toString</w:t>
+      </w:r>
+      <w:proofErr w:type="spellEnd"/>
+      <w:r>
+        <w:t>()</w:t>
       </w:r>
       <w:r>
         <w:rPr>
@@ -2528,7 +3034,15 @@
         <w:t>@</w:t>
       </w:r>
       <w:r>
-        <w:t xml:space="preserve">ToString(exclude = “phoneNumber”) </w:t>
+        <w:t>ToString(exclude = “</w:t>
+      </w:r>
+      <w:proofErr w:type="spellStart"/>
+      <w:r>
+        <w:t>phoneNumber</w:t>
+      </w:r>
+      <w:proofErr w:type="spellEnd"/>
+      <w:r>
+        <w:t xml:space="preserve">”) </w:t>
       </w:r>
       <w:r>
         <w:t>–</w:t>
@@ -2595,11 +3109,6 @@
       </w:r>
     </w:p>
     <w:p>
-      <w:pPr>
-        <w:rPr>
-          <w:rFonts w:hint="eastAsia"/>
-        </w:rPr>
-      </w:pPr>
       <w:r>
         <w:rPr>
           <w:rFonts w:hint="eastAsia"/>
@@ -2607,13 +3116,24 @@
         <w:t xml:space="preserve">하지만 멤버변수 부분에 </w:t>
       </w:r>
       <w:r>
-        <w:t xml:space="preserve">@ToString.Exclude </w:t>
-      </w:r>
-      <w:r>
-        <w:rPr>
-          <w:rFonts w:hint="eastAsia"/>
-        </w:rPr>
-        <w:t xml:space="preserve">처럼 쓰는 것이 개발자들의 실수를 줄일 수 있는 방법이므로 이 방법으로 </w:t>
+        <w:t>@ToString.</w:t>
+      </w:r>
+      <w:proofErr w:type="gramStart"/>
+      <w:r>
+        <w:t xml:space="preserve">Exclude </w:t>
+      </w:r>
+      <w:r>
+        <w:rPr>
+          <w:rFonts w:hint="eastAsia"/>
+        </w:rPr>
+        <w:t>처럼</w:t>
+      </w:r>
+      <w:proofErr w:type="gramEnd"/>
+      <w:r>
+        <w:rPr>
+          <w:rFonts w:hint="eastAsia"/>
+        </w:rPr>
+        <w:t xml:space="preserve"> 쓰는 것이 개발자들의 실수를 줄일 수 있는 방법이므로 이 방법으로 </w:t>
       </w:r>
       <w:r>
         <w:rPr>
@@ -2627,6 +3147,226 @@
         </w:rPr>
         <w:t>하는 것이 좋다.</w:t>
       </w:r>
+    </w:p>
+    <w:p>
+      <w:pPr>
+        <w:pStyle w:val="1"/>
+      </w:pPr>
+      <w:r>
+        <w:rPr>
+          <w:rFonts w:hint="eastAsia"/>
+        </w:rPr>
+        <w:lastRenderedPageBreak/>
+        <w:t>8장</w:t>
+      </w:r>
+    </w:p>
+    <w:p>
+      <w:r>
+        <w:rPr>
+          <w:rFonts w:hint="eastAsia"/>
+        </w:rPr>
+        <w:t>G</w:t>
+      </w:r>
+      <w:r>
+        <w:t>oal</w:t>
+      </w:r>
+    </w:p>
+    <w:p>
+      <w:pPr>
+        <w:pStyle w:val="a3"/>
+        <w:numPr>
+          <w:ilvl w:val="0"/>
+          <w:numId w:val="4"/>
+        </w:numPr>
+        <w:ind w:leftChars="0"/>
+      </w:pPr>
+      <w:r>
+        <w:t>Lombok - @Constructor</w:t>
+      </w:r>
+    </w:p>
+    <w:p>
+      <w:pPr>
+        <w:pStyle w:val="a3"/>
+        <w:numPr>
+          <w:ilvl w:val="0"/>
+          <w:numId w:val="4"/>
+        </w:numPr>
+        <w:ind w:leftChars="0"/>
+      </w:pPr>
+      <w:r>
+        <w:t>Lombok - @EqualsAndHashCode</w:t>
+      </w:r>
+    </w:p>
+    <w:p>
+      <w:pPr>
+        <w:pStyle w:val="a3"/>
+        <w:numPr>
+          <w:ilvl w:val="0"/>
+          <w:numId w:val="4"/>
+        </w:numPr>
+        <w:ind w:leftChars="0"/>
+      </w:pPr>
+      <w:r>
+        <w:rPr>
+          <w:rFonts w:hint="eastAsia"/>
+        </w:rPr>
+        <w:t>L</w:t>
+      </w:r>
+      <w:r>
+        <w:t>ombok - @Data</w:t>
+      </w:r>
+    </w:p>
+    <w:p/>
+    <w:p>
+      <w:r>
+        <w:t>@NoArgsConstructor</w:t>
+      </w:r>
+      <w:r>
+        <w:t xml:space="preserve"> – </w:t>
+      </w:r>
+      <w:r>
+        <w:rPr>
+          <w:rFonts w:hint="eastAsia"/>
+        </w:rPr>
+        <w:t>파라메터 없는 생성자 생성</w:t>
+      </w:r>
+    </w:p>
+    <w:p>
+      <w:r>
+        <w:t>@AllArgsConstructor</w:t>
+      </w:r>
+      <w:r>
+        <w:t xml:space="preserve"> </w:t>
+      </w:r>
+      <w:r>
+        <w:t>–</w:t>
+      </w:r>
+      <w:r>
+        <w:t xml:space="preserve"> </w:t>
+      </w:r>
+      <w:r>
+        <w:rPr>
+          <w:rFonts w:hint="eastAsia"/>
+        </w:rPr>
+        <w:t>모든 파라메터 가지는 생성자 생성</w:t>
+      </w:r>
+    </w:p>
+    <w:p>
+      <w:pPr>
+        <w:rPr>
+          <w:rFonts w:hint="eastAsia"/>
+        </w:rPr>
+      </w:pPr>
+      <w:r>
+        <w:t>@RequiredArgsConstructor</w:t>
+      </w:r>
+      <w:r>
+        <w:rPr>
+          <w:rFonts w:hint="eastAsia"/>
+        </w:rPr>
+        <w:t xml:space="preserve"> 선언 후 멤버변수에 </w:t>
+      </w:r>
+      <w:r>
+        <w:t>@NonNull</w:t>
+      </w:r>
+      <w:r>
+        <w:rPr>
+          <w:rFonts w:hint="eastAsia"/>
+        </w:rPr>
+        <w:t>을 입력하면 해당 멤버변수만 가지는 생성자를 자동으로 만들어 준다.</w:t>
+      </w:r>
+    </w:p>
+    <w:p>
+      <w:r>
+        <w:rPr>
+          <w:noProof/>
+        </w:rPr>
+        <w:drawing>
+          <wp:inline distT="0" distB="0" distL="0" distR="0" wp14:anchorId="5451A8C0" wp14:editId="5BC3A318">
+            <wp:extent cx="2257425" cy="2447925"/>
+            <wp:effectExtent l="0" t="0" r="9525" b="9525"/>
+            <wp:docPr id="18" name="그림 18"/>
+            <wp:cNvGraphicFramePr>
+              <a:graphicFrameLocks xmlns:a="http://schemas.openxmlformats.org/drawingml/2006/main" noChangeAspect="1"/>
+            </wp:cNvGraphicFramePr>
+            <a:graphic xmlns:a="http://schemas.openxmlformats.org/drawingml/2006/main">
+              <a:graphicData uri="http://schemas.openxmlformats.org/drawingml/2006/picture">
+                <pic:pic xmlns:pic="http://schemas.openxmlformats.org/drawingml/2006/picture">
+                  <pic:nvPicPr>
+                    <pic:cNvPr id="1" name=""/>
+                    <pic:cNvPicPr/>
+                  </pic:nvPicPr>
+                  <pic:blipFill>
+                    <a:blip r:embed="rId25"/>
+                    <a:stretch>
+                      <a:fillRect/>
+                    </a:stretch>
+                  </pic:blipFill>
+                  <pic:spPr>
+                    <a:xfrm>
+                      <a:off x="0" y="0"/>
+                      <a:ext cx="2257425" cy="2447925"/>
+                    </a:xfrm>
+                    <a:prstGeom prst="rect">
+                      <a:avLst/>
+                    </a:prstGeom>
+                  </pic:spPr>
+                </pic:pic>
+              </a:graphicData>
+            </a:graphic>
+          </wp:inline>
+        </w:drawing>
+      </w:r>
+    </w:p>
+    <w:p>
+      <w:r>
+        <w:rPr>
+          <w:noProof/>
+        </w:rPr>
+        <w:drawing>
+          <wp:inline distT="0" distB="0" distL="0" distR="0" wp14:anchorId="0270B5E8" wp14:editId="131A6498">
+            <wp:extent cx="5731510" cy="862330"/>
+            <wp:effectExtent l="0" t="0" r="2540" b="0"/>
+            <wp:docPr id="19" name="그림 19"/>
+            <wp:cNvGraphicFramePr>
+              <a:graphicFrameLocks xmlns:a="http://schemas.openxmlformats.org/drawingml/2006/main" noChangeAspect="1"/>
+            </wp:cNvGraphicFramePr>
+            <a:graphic xmlns:a="http://schemas.openxmlformats.org/drawingml/2006/main">
+              <a:graphicData uri="http://schemas.openxmlformats.org/drawingml/2006/picture">
+                <pic:pic xmlns:pic="http://schemas.openxmlformats.org/drawingml/2006/picture">
+                  <pic:nvPicPr>
+                    <pic:cNvPr id="1" name=""/>
+                    <pic:cNvPicPr/>
+                  </pic:nvPicPr>
+                  <pic:blipFill>
+                    <a:blip r:embed="rId26"/>
+                    <a:stretch>
+                      <a:fillRect/>
+                    </a:stretch>
+                  </pic:blipFill>
+                  <pic:spPr>
+                    <a:xfrm>
+                      <a:off x="0" y="0"/>
+                      <a:ext cx="5731510" cy="862330"/>
+                    </a:xfrm>
+                    <a:prstGeom prst="rect">
+                      <a:avLst/>
+                    </a:prstGeom>
+                  </pic:spPr>
+                </pic:pic>
+              </a:graphicData>
+            </a:graphic>
+          </wp:inline>
+        </w:drawing>
+      </w:r>
+    </w:p>
+    <w:p/>
+    <w:p>
+      <w:pPr>
+        <w:rPr>
+          <w:rFonts w:hint="eastAsia"/>
+        </w:rPr>
+      </w:pPr>
     </w:p>
     <w:sectPr>
       <w:pgSz w:w="11906" w:h="16838"/>
@@ -2641,6 +3381,95 @@
 <file path=word/numbering.xml><?xml version="1.0" encoding="utf-8"?>
 <w:numbering xmlns:wpc="http://schemas.microsoft.com/office/word/2010/wordprocessingCanvas" xmlns:cx="http://schemas.microsoft.com/office/drawing/2014/chartex" xmlns:cx1="http://schemas.microsoft.com/office/drawing/2015/9/8/chartex" xmlns:cx2="http://schemas.microsoft.com/office/drawing/2015/10/21/chartex" xmlns:cx3="http://schemas.microsoft.com/office/drawing/2016/5/9/chartex" xmlns:cx4="http://schemas.microsoft.com/office/drawing/2016/5/10/chartex" xmlns:cx5="http://schemas.microsoft.com/office/drawing/2016/5/11/chartex" xmlns:cx6="http://schemas.microsoft.com/office/drawing/2016/5/12/chartex" xmlns:cx7="http://schemas.microsoft.com/office/drawing/2016/5/13/chartex" xmlns:cx8="http://schemas.microsoft.com/office/drawing/2016/5/14/chartex" xmlns:mc="http://schemas.openxmlformats.org/markup-compatibility/2006" xmlns:aink="http://schemas.microsoft.com/office/drawing/2016/ink" xmlns:am3d="http://schemas.microsoft.com/office/drawing/2017/model3d" xmlns:o="urn:schemas-microsoft-com:office:office" xmlns:r="http://schemas.openxmlformats.org/officeDocument/2006/relationships" xmlns:m="http://schemas.openxmlformats.org/officeDocument/2006/math" xmlns:v="urn:schemas-microsoft-com:vml" xmlns:wp14="http://schemas.microsoft.com/office/word/2010/wordprocessingDrawing" xmlns:wp="http://schemas.openxmlformats.org/drawingml/2006/wordprocessingDrawing" xmlns:w10="urn:schemas-microsoft-com:office:word" xmlns:w="http://schemas.openxmlformats.org/wordprocessingml/2006/main" xmlns:w14="http://schemas.microsoft.com/office/word/2010/wordml" xmlns:w15="http://schemas.microsoft.com/office/word/2012/wordml" xmlns:w16cex="http://schemas.microsoft.com/office/word/2018/wordml/cex" xmlns:w16cid="http://schemas.microsoft.com/office/word/2016/wordml/cid" xmlns:w16="http://schemas.microsoft.com/office/word/2018/wordml" xmlns:w16se="http://schemas.microsoft.com/office/word/2015/wordml/symex" xmlns:wpg="http://schemas.microsoft.com/office/word/2010/wordprocessingGroup" xmlns:wpi="http://schemas.microsoft.com/office/word/2010/wordprocessingInk" xmlns:wne="http://schemas.microsoft.com/office/word/2006/wordml" xmlns:wps="http://schemas.microsoft.com/office/word/2010/wordprocessingShape" mc:Ignorable="w14 w15 w16se w16cid w16 w16cex wp14">
   <w:abstractNum w:abstractNumId="0" w15:restartNumberingAfterBreak="0">
+    <w:nsid w:val="0A1335A1"/>
+    <w:multiLevelType w:val="hybridMultilevel"/>
+    <w:tmpl w:val="D598D81C"/>
+    <w:lvl w:ilvl="0" w:tplc="E16EE1CC">
+      <w:start w:val="1"/>
+      <w:numFmt w:val="decimal"/>
+      <w:lvlText w:val="%1."/>
+      <w:lvlJc w:val="left"/>
+      <w:pPr>
+        <w:ind w:left="760" w:hanging="360"/>
+      </w:pPr>
+      <w:rPr>
+        <w:rFonts w:hint="default"/>
+      </w:rPr>
+    </w:lvl>
+    <w:lvl w:ilvl="1" w:tplc="04090019" w:tentative="1">
+      <w:start w:val="1"/>
+      <w:numFmt w:val="upperLetter"/>
+      <w:lvlText w:val="%2."/>
+      <w:lvlJc w:val="left"/>
+      <w:pPr>
+        <w:ind w:left="1200" w:hanging="400"/>
+      </w:pPr>
+    </w:lvl>
+    <w:lvl w:ilvl="2" w:tplc="0409001B" w:tentative="1">
+      <w:start w:val="1"/>
+      <w:numFmt w:val="lowerRoman"/>
+      <w:lvlText w:val="%3."/>
+      <w:lvlJc w:val="right"/>
+      <w:pPr>
+        <w:ind w:left="1600" w:hanging="400"/>
+      </w:pPr>
+    </w:lvl>
+    <w:lvl w:ilvl="3" w:tplc="0409000F" w:tentative="1">
+      <w:start w:val="1"/>
+      <w:numFmt w:val="decimal"/>
+      <w:lvlText w:val="%4."/>
+      <w:lvlJc w:val="left"/>
+      <w:pPr>
+        <w:ind w:left="2000" w:hanging="400"/>
+      </w:pPr>
+    </w:lvl>
+    <w:lvl w:ilvl="4" w:tplc="04090019" w:tentative="1">
+      <w:start w:val="1"/>
+      <w:numFmt w:val="upperLetter"/>
+      <w:lvlText w:val="%5."/>
+      <w:lvlJc w:val="left"/>
+      <w:pPr>
+        <w:ind w:left="2400" w:hanging="400"/>
+      </w:pPr>
+    </w:lvl>
+    <w:lvl w:ilvl="5" w:tplc="0409001B" w:tentative="1">
+      <w:start w:val="1"/>
+      <w:numFmt w:val="lowerRoman"/>
+      <w:lvlText w:val="%6."/>
+      <w:lvlJc w:val="right"/>
+      <w:pPr>
+        <w:ind w:left="2800" w:hanging="400"/>
+      </w:pPr>
+    </w:lvl>
+    <w:lvl w:ilvl="6" w:tplc="0409000F" w:tentative="1">
+      <w:start w:val="1"/>
+      <w:numFmt w:val="decimal"/>
+      <w:lvlText w:val="%7."/>
+      <w:lvlJc w:val="left"/>
+      <w:pPr>
+        <w:ind w:left="3200" w:hanging="400"/>
+      </w:pPr>
+    </w:lvl>
+    <w:lvl w:ilvl="7" w:tplc="04090019" w:tentative="1">
+      <w:start w:val="1"/>
+      <w:numFmt w:val="upperLetter"/>
+      <w:lvlText w:val="%8."/>
+      <w:lvlJc w:val="left"/>
+      <w:pPr>
+        <w:ind w:left="3600" w:hanging="400"/>
+      </w:pPr>
+    </w:lvl>
+    <w:lvl w:ilvl="8" w:tplc="0409001B" w:tentative="1">
+      <w:start w:val="1"/>
+      <w:numFmt w:val="lowerRoman"/>
+      <w:lvlText w:val="%9."/>
+      <w:lvlJc w:val="right"/>
+      <w:pPr>
+        <w:ind w:left="4000" w:hanging="400"/>
+      </w:pPr>
+    </w:lvl>
+  </w:abstractNum>
+  <w:abstractNum w:abstractNumId="1" w15:restartNumberingAfterBreak="0">
     <w:nsid w:val="0D8A0DA4"/>
     <w:multiLevelType w:val="hybridMultilevel"/>
     <w:tmpl w:val="19DEA64A"/>
@@ -2753,11 +3582,11 @@
       </w:rPr>
     </w:lvl>
   </w:abstractNum>
-  <w:abstractNum w:abstractNumId="1" w15:restartNumberingAfterBreak="0">
-    <w:nsid w:val="7C080A71"/>
+  <w:abstractNum w:abstractNumId="2" w15:restartNumberingAfterBreak="0">
+    <w:nsid w:val="3FAA1018"/>
     <w:multiLevelType w:val="hybridMultilevel"/>
-    <w:tmpl w:val="9EB8960C"/>
-    <w:lvl w:ilvl="0" w:tplc="48543AC2">
+    <w:tmpl w:val="31C4B758"/>
+    <w:lvl w:ilvl="0" w:tplc="32EAB2E2">
       <w:start w:val="1"/>
       <w:numFmt w:val="decimal"/>
       <w:lvlText w:val="%1."/>
@@ -2842,11 +3671,106 @@
       </w:pPr>
     </w:lvl>
   </w:abstractNum>
+  <w:abstractNum w:abstractNumId="3" w15:restartNumberingAfterBreak="0">
+    <w:nsid w:val="7C080A71"/>
+    <w:multiLevelType w:val="hybridMultilevel"/>
+    <w:tmpl w:val="9EB8960C"/>
+    <w:lvl w:ilvl="0" w:tplc="48543AC2">
+      <w:start w:val="1"/>
+      <w:numFmt w:val="decimal"/>
+      <w:lvlText w:val="%1."/>
+      <w:lvlJc w:val="left"/>
+      <w:pPr>
+        <w:ind w:left="760" w:hanging="360"/>
+      </w:pPr>
+      <w:rPr>
+        <w:rFonts w:hint="default"/>
+      </w:rPr>
+    </w:lvl>
+    <w:lvl w:ilvl="1" w:tplc="04090019" w:tentative="1">
+      <w:start w:val="1"/>
+      <w:numFmt w:val="upperLetter"/>
+      <w:lvlText w:val="%2."/>
+      <w:lvlJc w:val="left"/>
+      <w:pPr>
+        <w:ind w:left="1200" w:hanging="400"/>
+      </w:pPr>
+    </w:lvl>
+    <w:lvl w:ilvl="2" w:tplc="0409001B" w:tentative="1">
+      <w:start w:val="1"/>
+      <w:numFmt w:val="lowerRoman"/>
+      <w:lvlText w:val="%3."/>
+      <w:lvlJc w:val="right"/>
+      <w:pPr>
+        <w:ind w:left="1600" w:hanging="400"/>
+      </w:pPr>
+    </w:lvl>
+    <w:lvl w:ilvl="3" w:tplc="0409000F" w:tentative="1">
+      <w:start w:val="1"/>
+      <w:numFmt w:val="decimal"/>
+      <w:lvlText w:val="%4."/>
+      <w:lvlJc w:val="left"/>
+      <w:pPr>
+        <w:ind w:left="2000" w:hanging="400"/>
+      </w:pPr>
+    </w:lvl>
+    <w:lvl w:ilvl="4" w:tplc="04090019" w:tentative="1">
+      <w:start w:val="1"/>
+      <w:numFmt w:val="upperLetter"/>
+      <w:lvlText w:val="%5."/>
+      <w:lvlJc w:val="left"/>
+      <w:pPr>
+        <w:ind w:left="2400" w:hanging="400"/>
+      </w:pPr>
+    </w:lvl>
+    <w:lvl w:ilvl="5" w:tplc="0409001B" w:tentative="1">
+      <w:start w:val="1"/>
+      <w:numFmt w:val="lowerRoman"/>
+      <w:lvlText w:val="%6."/>
+      <w:lvlJc w:val="right"/>
+      <w:pPr>
+        <w:ind w:left="2800" w:hanging="400"/>
+      </w:pPr>
+    </w:lvl>
+    <w:lvl w:ilvl="6" w:tplc="0409000F" w:tentative="1">
+      <w:start w:val="1"/>
+      <w:numFmt w:val="decimal"/>
+      <w:lvlText w:val="%7."/>
+      <w:lvlJc w:val="left"/>
+      <w:pPr>
+        <w:ind w:left="3200" w:hanging="400"/>
+      </w:pPr>
+    </w:lvl>
+    <w:lvl w:ilvl="7" w:tplc="04090019" w:tentative="1">
+      <w:start w:val="1"/>
+      <w:numFmt w:val="upperLetter"/>
+      <w:lvlText w:val="%8."/>
+      <w:lvlJc w:val="left"/>
+      <w:pPr>
+        <w:ind w:left="3600" w:hanging="400"/>
+      </w:pPr>
+    </w:lvl>
+    <w:lvl w:ilvl="8" w:tplc="0409001B" w:tentative="1">
+      <w:start w:val="1"/>
+      <w:numFmt w:val="lowerRoman"/>
+      <w:lvlText w:val="%9."/>
+      <w:lvlJc w:val="right"/>
+      <w:pPr>
+        <w:ind w:left="4000" w:hanging="400"/>
+      </w:pPr>
+    </w:lvl>
+  </w:abstractNum>
   <w:num w:numId="1">
+    <w:abstractNumId w:val="3"/>
+  </w:num>
+  <w:num w:numId="2">
     <w:abstractNumId w:val="1"/>
   </w:num>
-  <w:num w:numId="2">
+  <w:num w:numId="3">
     <w:abstractNumId w:val="0"/>
+  </w:num>
+  <w:num w:numId="4">
+    <w:abstractNumId w:val="2"/>
   </w:num>
 </w:numbering>
 </file>

</xml_diff>

<commit_message>
10. Chapter04. 01. JPA Relation - 1
</commit_message>
<xml_diff>
--- a/demo/지인정보관리_스프링부트_내용정리.docx
+++ b/demo/지인정보관리_스프링부트_내용정리.docx
@@ -11,7 +11,6 @@
       </w:r>
     </w:p>
     <w:p>
-      <w:proofErr w:type="gramStart"/>
       <w:r>
         <w:rPr>
           <w:rFonts w:hint="eastAsia"/>
@@ -19,48 +18,212 @@
         <w:t>G</w:t>
       </w:r>
       <w:r>
-        <w:t>oal :</w:t>
-      </w:r>
-      <w:proofErr w:type="gramEnd"/>
+        <w:t xml:space="preserve">oal : </w:t>
+      </w:r>
+    </w:p>
+    <w:p>
+      <w:r>
+        <w:t>1.</w:t>
+      </w:r>
+      <w:r>
+        <w:rPr>
+          <w:rFonts w:hint="eastAsia"/>
+        </w:rPr>
+        <w:t>H</w:t>
+      </w:r>
+      <w:r>
+        <w:t>ello World Controller</w:t>
+      </w:r>
+      <w:r>
+        <w:rPr>
+          <w:rFonts w:hint="eastAsia"/>
+        </w:rPr>
+        <w:t>를 만들어 보기</w:t>
+      </w:r>
+    </w:p>
+    <w:p>
+      <w:r>
+        <w:rPr>
+          <w:rFonts w:hint="eastAsia"/>
+        </w:rPr>
+        <w:t>2</w:t>
+      </w:r>
+      <w:r>
+        <w:t>.Boot Run</w:t>
+      </w:r>
+      <w:r>
+        <w:rPr>
+          <w:rFonts w:hint="eastAsia"/>
+        </w:rPr>
+        <w:t>을 통해서 서버 실행해보기</w:t>
+      </w:r>
+    </w:p>
+    <w:p/>
+    <w:p>
+      <w:r>
+        <w:rPr>
+          <w:rFonts w:hint="eastAsia"/>
+        </w:rPr>
+        <w:t xml:space="preserve">먼저 해당 클래스가 스프링에서 관리하는 컨트롤러 </w:t>
+      </w:r>
+      <w:r>
+        <w:t>bean</w:t>
+      </w:r>
+      <w:r>
+        <w:rPr>
+          <w:rFonts w:hint="eastAsia"/>
+        </w:rPr>
+        <w:t>이라는 표식을 해준다.</w:t>
+      </w:r>
+    </w:p>
+    <w:p>
+      <w:r>
+        <w:rPr>
+          <w:rFonts w:hint="eastAsia"/>
+        </w:rPr>
+        <w:t>스프링에서는 a</w:t>
+      </w:r>
+      <w:r>
+        <w:t xml:space="preserve">nnotation </w:t>
+      </w:r>
+      <w:r>
+        <w:rPr>
+          <w:rFonts w:hint="eastAsia"/>
+        </w:rPr>
+        <w:t>기반으로 지정한다.</w:t>
+      </w:r>
+    </w:p>
+    <w:p>
+      <w:r>
+        <w:t>@Controller</w:t>
+      </w:r>
+    </w:p>
+    <w:p>
+      <w:r>
+        <w:rPr>
+          <w:rFonts w:hint="eastAsia"/>
+        </w:rPr>
+        <w:t>@</w:t>
+      </w:r>
+      <w:r>
+        <w:t>ResponseBody</w:t>
+      </w:r>
+    </w:p>
+    <w:p>
+      <w:r>
+        <w:rPr>
+          <w:rFonts w:hint="eastAsia"/>
+        </w:rPr>
+        <w:t xml:space="preserve">위 </w:t>
+      </w:r>
+      <w:r>
+        <w:t>2</w:t>
+      </w:r>
+      <w:r>
+        <w:rPr>
+          <w:rFonts w:hint="eastAsia"/>
+        </w:rPr>
+        <w:t xml:space="preserve">개 </w:t>
+      </w:r>
+      <w:r>
+        <w:t>annotation</w:t>
+      </w:r>
+      <w:r>
+        <w:rPr>
+          <w:rFonts w:hint="eastAsia"/>
+        </w:rPr>
+        <w:t xml:space="preserve">은 아래 </w:t>
+      </w:r>
+      <w:r>
+        <w:t>annotation</w:t>
+      </w:r>
+      <w:r>
+        <w:rPr>
+          <w:rFonts w:hint="eastAsia"/>
+        </w:rPr>
+        <w:t>으로 치환 가능하다.</w:t>
+      </w:r>
+    </w:p>
+    <w:p>
+      <w:r>
+        <w:rPr>
+          <w:rFonts w:hint="eastAsia"/>
+        </w:rPr>
+        <w:t>@</w:t>
+      </w:r>
+      <w:r>
+        <w:t>RestController</w:t>
+      </w:r>
+    </w:p>
+    <w:p/>
+    <w:p>
+      <w:r>
+        <w:t xml:space="preserve">Ctrl+b </w:t>
+      </w:r>
+      <w:r>
+        <w:rPr>
+          <w:rFonts w:hint="eastAsia"/>
+        </w:rPr>
+        <w:t xml:space="preserve">단축키로 </w:t>
+      </w:r>
+      <w:r>
+        <w:rPr>
+          <w:rFonts w:hint="eastAsia"/>
+        </w:rPr>
+        <w:t>a</w:t>
+      </w:r>
+      <w:r>
+        <w:t>nnotation</w:t>
+      </w:r>
+      <w:r>
+        <w:rPr>
+          <w:rFonts w:hint="eastAsia"/>
+        </w:rPr>
+        <w:t>의 선언 파일 바로가기하여 볼 수 있다.</w:t>
+      </w:r>
+    </w:p>
+    <w:p>
+      <w:r>
+        <w:rPr>
+          <w:rFonts w:hint="eastAsia"/>
+        </w:rPr>
+        <w:t xml:space="preserve">여기서 </w:t>
+      </w:r>
+      <w:r>
+        <w:t xml:space="preserve">RestController </w:t>
+      </w:r>
+      <w:r>
+        <w:rPr>
+          <w:rFonts w:hint="eastAsia"/>
+        </w:rPr>
+        <w:t xml:space="preserve">에 </w:t>
+      </w:r>
+      <w:r>
+        <w:t>@Controller</w:t>
+      </w:r>
+      <w:r>
+        <w:rPr>
+          <w:rFonts w:hint="eastAsia"/>
+        </w:rPr>
+        <w:t>,</w:t>
+      </w:r>
       <w:r>
         <w:t xml:space="preserve"> </w:t>
       </w:r>
-    </w:p>
-    <w:p>
-      <w:r>
-        <w:t>1.</w:t>
-      </w:r>
-      <w:r>
-        <w:rPr>
-          <w:rFonts w:hint="eastAsia"/>
-        </w:rPr>
-        <w:t>H</w:t>
-      </w:r>
-      <w:r>
-        <w:t>ello World Controller</w:t>
-      </w:r>
-      <w:r>
-        <w:rPr>
-          <w:rFonts w:hint="eastAsia"/>
-        </w:rPr>
-        <w:t>를 만들어 보기</w:t>
-      </w:r>
-    </w:p>
-    <w:p>
-      <w:r>
-        <w:rPr>
-          <w:rFonts w:hint="eastAsia"/>
-        </w:rPr>
-        <w:t>2</w:t>
-      </w:r>
-      <w:r>
-        <w:t>.Boot Run</w:t>
-      </w:r>
-      <w:r>
-        <w:rPr>
-          <w:rFonts w:hint="eastAsia"/>
-        </w:rPr>
-        <w:t>을 통해서 서버 실행해보기</w:t>
+      <w:r>
+        <w:rPr>
+          <w:rFonts w:hint="eastAsia"/>
+        </w:rPr>
+        <w:t>@</w:t>
+      </w:r>
+      <w:r>
+        <w:t>ResponseBody</w:t>
+      </w:r>
+      <w:r>
+        <w:rPr>
+          <w:rFonts w:hint="eastAsia"/>
+        </w:rPr>
+        <w:t xml:space="preserve"> 어노테이션이 선언되어 있는 것을 볼 수 있다.</w:t>
       </w:r>
     </w:p>
     <w:p/>
@@ -69,249 +232,7 @@
         <w:rPr>
           <w:rFonts w:hint="eastAsia"/>
         </w:rPr>
-        <w:t xml:space="preserve">먼저 해당 클래스가 스프링에서 관리하는 컨트롤러 </w:t>
-      </w:r>
-      <w:r>
-        <w:t>bean</w:t>
-      </w:r>
-      <w:r>
-        <w:rPr>
-          <w:rFonts w:hint="eastAsia"/>
-        </w:rPr>
-        <w:t>이라는 표식을 해준다.</w:t>
-      </w:r>
-    </w:p>
-    <w:p>
-      <w:r>
-        <w:rPr>
-          <w:rFonts w:hint="eastAsia"/>
-        </w:rPr>
-        <w:t>스프링에서는 a</w:t>
-      </w:r>
-      <w:r>
-        <w:t xml:space="preserve">nnotation </w:t>
-      </w:r>
-      <w:r>
-        <w:rPr>
-          <w:rFonts w:hint="eastAsia"/>
-        </w:rPr>
-        <w:t>기반으로 지정한다.</w:t>
-      </w:r>
-    </w:p>
-    <w:p>
-      <w:r>
-        <w:t>@Controller</w:t>
-      </w:r>
-    </w:p>
-    <w:p>
-      <w:r>
-        <w:rPr>
-          <w:rFonts w:hint="eastAsia"/>
-        </w:rPr>
-        <w:t>@</w:t>
-      </w:r>
-      <w:r>
-        <w:t>ResponseBody</w:t>
-      </w:r>
-    </w:p>
-    <w:p>
-      <w:r>
-        <w:rPr>
-          <w:rFonts w:hint="eastAsia"/>
-        </w:rPr>
-        <w:t xml:space="preserve">위 </w:t>
-      </w:r>
-      <w:r>
-        <w:t>2</w:t>
-      </w:r>
-      <w:r>
-        <w:rPr>
-          <w:rFonts w:hint="eastAsia"/>
-        </w:rPr>
-        <w:t xml:space="preserve">개 </w:t>
-      </w:r>
-      <w:r>
-        <w:t>annotation</w:t>
-      </w:r>
-      <w:r>
-        <w:rPr>
-          <w:rFonts w:hint="eastAsia"/>
-        </w:rPr>
-        <w:t xml:space="preserve">은 아래 </w:t>
-      </w:r>
-      <w:r>
-        <w:t>annotation</w:t>
-      </w:r>
-      <w:r>
-        <w:rPr>
-          <w:rFonts w:hint="eastAsia"/>
-        </w:rPr>
-        <w:t>으로 치환 가능하다.</w:t>
-      </w:r>
-    </w:p>
-    <w:p>
-      <w:r>
-        <w:rPr>
-          <w:rFonts w:hint="eastAsia"/>
-        </w:rPr>
-        <w:t>@</w:t>
-      </w:r>
-      <w:r>
-        <w:t>RestController</w:t>
-      </w:r>
-    </w:p>
-    <w:p/>
-    <w:p>
-      <w:proofErr w:type="spellStart"/>
-      <w:r>
-        <w:t>Ctrl+b</w:t>
-      </w:r>
-      <w:proofErr w:type="spellEnd"/>
-      <w:r>
-        <w:t xml:space="preserve"> </w:t>
-      </w:r>
-      <w:r>
-        <w:rPr>
-          <w:rFonts w:hint="eastAsia"/>
-        </w:rPr>
-        <w:t xml:space="preserve">단축키로 </w:t>
-      </w:r>
-      <w:r>
-        <w:rPr>
-          <w:rFonts w:hint="eastAsia"/>
-        </w:rPr>
-        <w:t>a</w:t>
-      </w:r>
-      <w:r>
-        <w:t>nnotation</w:t>
-      </w:r>
-      <w:r>
-        <w:rPr>
-          <w:rFonts w:hint="eastAsia"/>
-        </w:rPr>
-        <w:t xml:space="preserve">의 선언 파일 </w:t>
-      </w:r>
-      <w:proofErr w:type="spellStart"/>
-      <w:r>
-        <w:rPr>
-          <w:rFonts w:hint="eastAsia"/>
-        </w:rPr>
-        <w:t>바로가기하여</w:t>
-      </w:r>
-      <w:proofErr w:type="spellEnd"/>
-      <w:r>
-        <w:rPr>
-          <w:rFonts w:hint="eastAsia"/>
-        </w:rPr>
-        <w:t xml:space="preserve"> 볼 수 있다.</w:t>
-      </w:r>
-    </w:p>
-    <w:p>
-      <w:r>
-        <w:rPr>
-          <w:rFonts w:hint="eastAsia"/>
-        </w:rPr>
-        <w:t xml:space="preserve">여기서 </w:t>
-      </w:r>
-      <w:proofErr w:type="spellStart"/>
-      <w:proofErr w:type="gramStart"/>
-      <w:r>
-        <w:t>RestController</w:t>
-      </w:r>
-      <w:proofErr w:type="spellEnd"/>
-      <w:r>
-        <w:t xml:space="preserve"> </w:t>
-      </w:r>
-      <w:r>
-        <w:rPr>
-          <w:rFonts w:hint="eastAsia"/>
-        </w:rPr>
-        <w:t>에</w:t>
-      </w:r>
-      <w:proofErr w:type="gramEnd"/>
-      <w:r>
-        <w:rPr>
-          <w:rFonts w:hint="eastAsia"/>
-        </w:rPr>
-        <w:t xml:space="preserve"> </w:t>
-      </w:r>
-      <w:r>
-        <w:t>@Controller</w:t>
-      </w:r>
-      <w:r>
-        <w:rPr>
-          <w:rFonts w:hint="eastAsia"/>
-        </w:rPr>
-        <w:t>,</w:t>
-      </w:r>
-      <w:r>
-        <w:t xml:space="preserve"> </w:t>
-      </w:r>
-      <w:r>
-        <w:rPr>
-          <w:rFonts w:hint="eastAsia"/>
-        </w:rPr>
-        <w:t>@</w:t>
-      </w:r>
-      <w:r>
-        <w:t>ResponseBody</w:t>
-      </w:r>
-      <w:r>
-        <w:rPr>
-          <w:rFonts w:hint="eastAsia"/>
-        </w:rPr>
-        <w:t xml:space="preserve"> </w:t>
-      </w:r>
-      <w:proofErr w:type="spellStart"/>
-      <w:r>
-        <w:rPr>
-          <w:rFonts w:hint="eastAsia"/>
-        </w:rPr>
-        <w:t>어노테이션이</w:t>
-      </w:r>
-      <w:proofErr w:type="spellEnd"/>
-      <w:r>
-        <w:rPr>
-          <w:rFonts w:hint="eastAsia"/>
-        </w:rPr>
-        <w:t xml:space="preserve"> 선언되어 있는 것을 볼 수 있다.</w:t>
-      </w:r>
-    </w:p>
-    <w:p/>
-    <w:p>
-      <w:r>
-        <w:rPr>
-          <w:rFonts w:hint="eastAsia"/>
-        </w:rPr>
-        <w:t xml:space="preserve">스프링 부트에는 </w:t>
-      </w:r>
-      <w:proofErr w:type="spellStart"/>
-      <w:r>
-        <w:rPr>
-          <w:rFonts w:hint="eastAsia"/>
-        </w:rPr>
-        <w:t>톰캣</w:t>
-      </w:r>
-      <w:proofErr w:type="spellEnd"/>
-      <w:r>
-        <w:rPr>
-          <w:rFonts w:hint="eastAsia"/>
-        </w:rPr>
-        <w:t xml:space="preserve"> 서버를 </w:t>
-      </w:r>
-      <w:proofErr w:type="spellStart"/>
-      <w:r>
-        <w:rPr>
-          <w:rFonts w:hint="eastAsia"/>
-        </w:rPr>
-        <w:t>임베디드해서</w:t>
-      </w:r>
-      <w:proofErr w:type="spellEnd"/>
-      <w:r>
-        <w:rPr>
-          <w:rFonts w:hint="eastAsia"/>
-        </w:rPr>
-        <w:t xml:space="preserve"> 사용할 수 있게 되어 있다.</w:t>
+        <w:t>스프링 부트에는 톰캣 서버를 임베디드해서 사용할 수 있게 되어 있다.</w:t>
       </w:r>
     </w:p>
     <w:p/>
@@ -418,7 +339,6 @@
       <w:pPr>
         <w:pStyle w:val="2"/>
       </w:pPr>
-      <w:proofErr w:type="gramStart"/>
       <w:r>
         <w:rPr>
           <w:rFonts w:hint="eastAsia"/>
@@ -432,14 +352,7 @@
         <w:rPr>
           <w:rFonts w:hint="eastAsia"/>
         </w:rPr>
-        <w:t>테스트</w:t>
-      </w:r>
-      <w:proofErr w:type="gramEnd"/>
-      <w:r>
-        <w:rPr>
-          <w:rFonts w:hint="eastAsia"/>
-        </w:rPr>
-        <w:t xml:space="preserve"> 생성 단축키 </w:t>
+        <w:t xml:space="preserve">테스트 생성 단축키 </w:t>
       </w:r>
       <w:r>
         <w:t>] Controller method</w:t>
@@ -450,11 +363,9 @@
         </w:rPr>
         <w:t xml:space="preserve">에서 </w:t>
       </w:r>
-      <w:proofErr w:type="spellStart"/>
       <w:r>
         <w:t>ctrl+shift+t</w:t>
       </w:r>
-      <w:proofErr w:type="spellEnd"/>
       <w:r>
         <w:rPr>
           <w:rFonts w:hint="eastAsia"/>
@@ -498,13 +409,8 @@
         </w:rPr>
         <w:t>@</w:t>
       </w:r>
-      <w:proofErr w:type="gramStart"/>
-      <w:r>
-        <w:t>SpringBootTest :</w:t>
-      </w:r>
-      <w:proofErr w:type="gramEnd"/>
-      <w:r>
-        <w:t xml:space="preserve"> </w:t>
+      <w:r>
+        <w:t xml:space="preserve">SpringBootTest : </w:t>
       </w:r>
       <w:r>
         <w:rPr>
@@ -580,15 +486,8 @@
         </w:rPr>
         <w:t xml:space="preserve">추가할 때 </w:t>
       </w:r>
-      <w:proofErr w:type="spellStart"/>
-      <w:proofErr w:type="gramStart"/>
-      <w:r>
-        <w:t>org.junit</w:t>
-      </w:r>
-      <w:proofErr w:type="spellEnd"/>
-      <w:proofErr w:type="gramEnd"/>
-      <w:r>
-        <w:t xml:space="preserve"> </w:t>
+      <w:r>
+        <w:t xml:space="preserve">org.junit </w:t>
       </w:r>
       <w:r>
         <w:rPr>
@@ -607,11 +506,9 @@
       </w:r>
     </w:p>
     <w:p>
-      <w:proofErr w:type="spellStart"/>
       <w:r>
         <w:t>Org.junit.jupiter.api</w:t>
       </w:r>
-      <w:proofErr w:type="spellEnd"/>
       <w:r>
         <w:rPr>
           <w:rFonts w:hint="eastAsia"/>
@@ -701,21 +598,7 @@
         <w:rPr>
           <w:rFonts w:hint="eastAsia"/>
         </w:rPr>
-        <w:t xml:space="preserve">의존성이 제대로 </w:t>
-      </w:r>
-      <w:proofErr w:type="gramStart"/>
-      <w:r>
-        <w:rPr>
-          <w:rFonts w:hint="eastAsia"/>
-        </w:rPr>
-        <w:t>추가 되었는지</w:t>
-      </w:r>
-      <w:proofErr w:type="gramEnd"/>
-      <w:r>
-        <w:rPr>
-          <w:rFonts w:hint="eastAsia"/>
-        </w:rPr>
-        <w:t>,</w:t>
+        <w:t>의존성이 제대로 추가 되었는지,</w:t>
       </w:r>
       <w:r>
         <w:t xml:space="preserve"> Te</w:t>
@@ -817,21 +700,10 @@
         <w:rPr>
           <w:rFonts w:hint="eastAsia"/>
         </w:rPr>
-        <w:t xml:space="preserve">의 </w:t>
-      </w:r>
-      <w:proofErr w:type="gramStart"/>
-      <w:r>
-        <w:rPr>
-          <w:rFonts w:hint="eastAsia"/>
-        </w:rPr>
-        <w:t xml:space="preserve">의미 </w:t>
-      </w:r>
-      <w:r>
-        <w:t>:</w:t>
-      </w:r>
-      <w:proofErr w:type="gramEnd"/>
-      <w:r>
-        <w:t xml:space="preserve"> </w:t>
+        <w:t xml:space="preserve">의 의미 </w:t>
+      </w:r>
+      <w:r>
+        <w:t xml:space="preserve">: </w:t>
       </w:r>
       <w:r>
         <w:rPr>
@@ -899,7 +771,6 @@
     </w:p>
     <w:p/>
     <w:p>
-      <w:proofErr w:type="spellStart"/>
       <w:r>
         <w:rPr>
           <w:rFonts w:hint="eastAsia"/>
@@ -907,11 +778,7 @@
         <w:t>S</w:t>
       </w:r>
       <w:r>
-        <w:t>pringboot</w:t>
-      </w:r>
-      <w:proofErr w:type="spellEnd"/>
-      <w:r>
-        <w:t xml:space="preserve"> start test</w:t>
+        <w:t>pringboot start test</w:t>
       </w:r>
       <w:r>
         <w:rPr>
@@ -926,45 +793,21 @@
         <w:rPr>
           <w:rFonts w:hint="eastAsia"/>
         </w:rPr>
-        <w:t xml:space="preserve">를 이용해서 </w:t>
-      </w:r>
-      <w:proofErr w:type="spellStart"/>
-      <w:r>
-        <w:rPr>
-          <w:rFonts w:hint="eastAsia"/>
-        </w:rPr>
-        <w:t>검증문</w:t>
-      </w:r>
-      <w:proofErr w:type="spellEnd"/>
-      <w:r>
-        <w:rPr>
-          <w:rFonts w:hint="eastAsia"/>
-        </w:rPr>
-        <w:t xml:space="preserve"> 작성 가능</w:t>
-      </w:r>
-    </w:p>
-    <w:p>
-      <w:r>
-        <w:t xml:space="preserve">Build </w:t>
-      </w:r>
-      <w:proofErr w:type="spellStart"/>
-      <w:r>
-        <w:t>gradle</w:t>
-      </w:r>
-      <w:proofErr w:type="spellEnd"/>
+        <w:t>를 이용해서 검증문 작성 가능</w:t>
+      </w:r>
+    </w:p>
+    <w:p>
+      <w:r>
+        <w:t>Build gradle</w:t>
+      </w:r>
       <w:r>
         <w:rPr>
           <w:rFonts w:hint="eastAsia"/>
         </w:rPr>
         <w:t xml:space="preserve">에 아래 </w:t>
       </w:r>
-      <w:proofErr w:type="spellStart"/>
-      <w:r>
-        <w:t>junit</w:t>
-      </w:r>
-      <w:proofErr w:type="spellEnd"/>
-      <w:r>
-        <w:t xml:space="preserve"> </w:t>
+      <w:r>
+        <w:t xml:space="preserve">junit </w:t>
       </w:r>
       <w:r>
         <w:rPr>
@@ -972,7 +815,6 @@
         </w:rPr>
         <w:t xml:space="preserve">추가 </w:t>
       </w:r>
-      <w:proofErr w:type="gramStart"/>
       <w:r>
         <w:t>(</w:t>
       </w:r>
@@ -980,14 +822,7 @@
         <w:rPr>
           <w:rFonts w:hint="eastAsia"/>
         </w:rPr>
-        <w:t xml:space="preserve"> 이</w:t>
-      </w:r>
-      <w:proofErr w:type="gramEnd"/>
-      <w:r>
-        <w:rPr>
-          <w:rFonts w:hint="eastAsia"/>
-        </w:rPr>
-        <w:t xml:space="preserve"> 강의와는 다른 </w:t>
+        <w:t xml:space="preserve"> 이 강의와는 다른 </w:t>
       </w:r>
       <w:r>
         <w:t xml:space="preserve">assert </w:t>
@@ -1086,35 +921,23 @@
     </w:p>
     <w:p>
       <w:r>
-        <w:t xml:space="preserve">Import </w:t>
-      </w:r>
-      <w:proofErr w:type="spellStart"/>
-      <w:r>
-        <w:t>org.junit.Assert</w:t>
-      </w:r>
-      <w:proofErr w:type="spellEnd"/>
-      <w:r>
-        <w:t xml:space="preserve">; </w:t>
-      </w:r>
-      <w:proofErr w:type="spellStart"/>
-      <w:r>
-        <w:rPr>
-          <w:rFonts w:hint="eastAsia"/>
-        </w:rPr>
-        <w:t>임포트</w:t>
-      </w:r>
-      <w:proofErr w:type="spellEnd"/>
-      <w:r>
-        <w:rPr>
-          <w:rFonts w:hint="eastAsia"/>
-        </w:rPr>
-        <w:t xml:space="preserve"> 후 </w:t>
-      </w:r>
-      <w:proofErr w:type="spellStart"/>
-      <w:r>
-        <w:t>Assert.assertEquals</w:t>
-      </w:r>
-      <w:proofErr w:type="spellEnd"/>
+        <w:t xml:space="preserve">Import org.junit.Assert; </w:t>
+      </w:r>
+      <w:r>
+        <w:rPr>
+          <w:rFonts w:hint="eastAsia"/>
+        </w:rPr>
+        <w:t xml:space="preserve">임포트 후 </w:t>
+      </w:r>
+      <w:r>
+        <w:t xml:space="preserve">Assert.assertEquals </w:t>
+      </w:r>
+      <w:r>
+        <w:rPr>
+          <w:rFonts w:hint="eastAsia"/>
+        </w:rPr>
+        <w:t>메서드로</w:t>
+      </w:r>
       <w:r>
         <w:t xml:space="preserve"> </w:t>
       </w:r>
@@ -1122,7 +945,54 @@
         <w:rPr>
           <w:rFonts w:hint="eastAsia"/>
         </w:rPr>
-        <w:t>메서드로</w:t>
+        <w:t>테스트 실행 가능하였음.</w:t>
+      </w:r>
+    </w:p>
+    <w:p/>
+    <w:p>
+      <w:pPr>
+        <w:pStyle w:val="2"/>
+      </w:pPr>
+      <w:r>
+        <w:rPr>
+          <w:rFonts w:hint="eastAsia"/>
+        </w:rPr>
+        <w:t>또 하나의 테스트 방식이 있다.</w:t>
+      </w:r>
+      <w:r>
+        <w:t xml:space="preserve"> (</w:t>
+      </w:r>
+      <w:r>
+        <w:rPr>
+          <w:rFonts w:hint="eastAsia"/>
+        </w:rPr>
+        <w:t xml:space="preserve">스프링에서 제공하는 </w:t>
+      </w:r>
+      <w:r>
+        <w:t xml:space="preserve">MockMvc </w:t>
+      </w:r>
+      <w:r>
+        <w:rPr>
+          <w:rFonts w:hint="eastAsia"/>
+        </w:rPr>
+        <w:t>방식)</w:t>
+      </w:r>
+    </w:p>
+    <w:p>
+      <w:r>
+        <w:rPr>
+          <w:rFonts w:hint="eastAsia"/>
+        </w:rPr>
+        <w:t>M</w:t>
+      </w:r>
+      <w:r>
+        <w:t>ockMvc</w:t>
+      </w:r>
+      <w:r>
+        <w:rPr>
+          <w:rFonts w:hint="eastAsia"/>
+        </w:rPr>
+        <w:t>란?</w:t>
       </w:r>
       <w:r>
         <w:t xml:space="preserve"> </w:t>
@@ -1131,69 +1001,6 @@
         <w:rPr>
           <w:rFonts w:hint="eastAsia"/>
         </w:rPr>
-        <w:t>테스트 실행 가능하였음.</w:t>
-      </w:r>
-    </w:p>
-    <w:p/>
-    <w:p>
-      <w:pPr>
-        <w:pStyle w:val="2"/>
-      </w:pPr>
-      <w:r>
-        <w:rPr>
-          <w:rFonts w:hint="eastAsia"/>
-        </w:rPr>
-        <w:t>또 하나의 테스트 방식이 있다.</w:t>
-      </w:r>
-      <w:r>
-        <w:t xml:space="preserve"> (</w:t>
-      </w:r>
-      <w:r>
-        <w:rPr>
-          <w:rFonts w:hint="eastAsia"/>
-        </w:rPr>
-        <w:t xml:space="preserve">스프링에서 제공하는 </w:t>
-      </w:r>
-      <w:proofErr w:type="spellStart"/>
-      <w:r>
-        <w:t>MockMvc</w:t>
-      </w:r>
-      <w:proofErr w:type="spellEnd"/>
-      <w:r>
-        <w:t xml:space="preserve"> </w:t>
-      </w:r>
-      <w:r>
-        <w:rPr>
-          <w:rFonts w:hint="eastAsia"/>
-        </w:rPr>
-        <w:t>방식)</w:t>
-      </w:r>
-    </w:p>
-    <w:p>
-      <w:proofErr w:type="spellStart"/>
-      <w:r>
-        <w:rPr>
-          <w:rFonts w:hint="eastAsia"/>
-        </w:rPr>
-        <w:t>M</w:t>
-      </w:r>
-      <w:r>
-        <w:t>ockMvc</w:t>
-      </w:r>
-      <w:proofErr w:type="spellEnd"/>
-      <w:r>
-        <w:rPr>
-          <w:rFonts w:hint="eastAsia"/>
-        </w:rPr>
-        <w:t>란?</w:t>
-      </w:r>
-      <w:r>
-        <w:t xml:space="preserve"> </w:t>
-      </w:r>
-      <w:r>
-        <w:rPr>
-          <w:rFonts w:hint="eastAsia"/>
-        </w:rPr>
         <w:t xml:space="preserve">실제 객체와 비슷하지만 테스트에 필요한 기능만 가지는 가짜 객체를 만들어서 애플리케이션 서버에 배포하지 않고도 스프링 </w:t>
       </w:r>
       <w:r>
@@ -1213,18 +1020,15 @@
         </w:rPr>
         <w:t xml:space="preserve">모의 </w:t>
       </w:r>
-      <w:proofErr w:type="spellStart"/>
       <w:r>
         <w:t>HttpRequest</w:t>
       </w:r>
-      <w:proofErr w:type="spellEnd"/>
       <w:r>
         <w:rPr>
           <w:rFonts w:hint="eastAsia"/>
         </w:rPr>
         <w:t xml:space="preserve">와 </w:t>
       </w:r>
-      <w:proofErr w:type="spellStart"/>
       <w:r>
         <w:t>HttpRe</w:t>
       </w:r>
@@ -1237,7 +1041,6 @@
       <w:r>
         <w:t>ponse</w:t>
       </w:r>
-      <w:proofErr w:type="spellEnd"/>
       <w:r>
         <w:rPr>
           <w:rFonts w:hint="eastAsia"/>
@@ -1294,21 +1097,8 @@
         </w:rPr>
         <w:t xml:space="preserve">위 그림에서 </w:t>
       </w:r>
-      <w:proofErr w:type="spellStart"/>
-      <w:r>
-        <w:t>MockMvcBuilders.standaloneSetup</w:t>
-      </w:r>
-      <w:proofErr w:type="spellEnd"/>
-      <w:r>
-        <w:t>(</w:t>
-      </w:r>
-      <w:proofErr w:type="gramStart"/>
-      <w:r>
-        <w:t>).build</w:t>
-      </w:r>
-      <w:proofErr w:type="gramEnd"/>
-      <w:r>
-        <w:t>()</w:t>
+      <w:r>
+        <w:t>MockMvcBuilders.standaloneSetup().build()</w:t>
       </w:r>
       <w:r>
         <w:rPr>
@@ -1316,13 +1106,8 @@
         </w:rPr>
         <w:t xml:space="preserve">로 </w:t>
       </w:r>
-      <w:proofErr w:type="spellStart"/>
-      <w:r>
-        <w:t>MockMvc</w:t>
-      </w:r>
-      <w:proofErr w:type="spellEnd"/>
-      <w:r>
-        <w:t xml:space="preserve"> </w:t>
+      <w:r>
+        <w:t xml:space="preserve">MockMvc </w:t>
       </w:r>
       <w:r>
         <w:rPr>
@@ -1338,13 +1123,8 @@
         </w:rPr>
         <w:t xml:space="preserve">이후 </w:t>
       </w:r>
-      <w:proofErr w:type="spellStart"/>
-      <w:r>
-        <w:t>MockMvc.perform</w:t>
-      </w:r>
-      <w:proofErr w:type="spellEnd"/>
-      <w:r>
-        <w:t xml:space="preserve">() </w:t>
+      <w:r>
+        <w:t xml:space="preserve">MockMvc.perform() </w:t>
       </w:r>
       <w:r>
         <w:rPr>
@@ -1367,133 +1147,109 @@
       </w:r>
     </w:p>
     <w:p>
-      <w:proofErr w:type="gramStart"/>
-      <w:r>
-        <w:t>Goal :</w:t>
-      </w:r>
-      <w:proofErr w:type="gramEnd"/>
+      <w:r>
+        <w:t xml:space="preserve">Goal : </w:t>
+      </w:r>
+    </w:p>
+    <w:p>
+      <w:r>
+        <w:t>1.</w:t>
+      </w:r>
+      <w:r>
+        <w:rPr>
+          <w:rFonts w:hint="eastAsia"/>
+        </w:rPr>
+        <w:t>J</w:t>
+      </w:r>
+      <w:r>
+        <w:t xml:space="preserve">PA </w:t>
+      </w:r>
+      <w:r>
+        <w:rPr>
+          <w:rFonts w:hint="eastAsia"/>
+        </w:rPr>
+        <w:t>의존성 추가하기</w:t>
+      </w:r>
+    </w:p>
+    <w:p>
+      <w:r>
+        <w:t xml:space="preserve">2.H2 DB </w:t>
+      </w:r>
+      <w:r>
+        <w:rPr>
+          <w:rFonts w:hint="eastAsia"/>
+        </w:rPr>
+        <w:t>의존성 추가하기</w:t>
+      </w:r>
+    </w:p>
+    <w:p>
+      <w:r>
+        <w:rPr>
+          <w:rFonts w:hint="eastAsia"/>
+        </w:rPr>
+        <w:t>-</w:t>
+      </w:r>
+      <w:r>
+        <w:t>&gt;</w:t>
+      </w:r>
+    </w:p>
+    <w:p>
+      <w:r>
+        <w:rPr>
+          <w:rFonts w:hint="eastAsia"/>
+        </w:rPr>
+        <w:t>3</w:t>
+      </w:r>
+      <w:r>
+        <w:t>.Entitiy</w:t>
+      </w:r>
+      <w:r>
+        <w:rPr>
+          <w:rFonts w:hint="eastAsia"/>
+        </w:rPr>
+        <w:t xml:space="preserve"> 생성 및 테스트하기</w:t>
+      </w:r>
+    </w:p>
+    <w:p>
+      <w:r>
+        <w:rPr>
+          <w:rFonts w:hint="eastAsia"/>
+        </w:rPr>
+        <w:t>J</w:t>
+      </w:r>
+      <w:r>
+        <w:t xml:space="preserve">PA : </w:t>
+      </w:r>
+      <w:r>
+        <w:rPr>
+          <w:rFonts w:hint="eastAsia"/>
+        </w:rPr>
+        <w:t xml:space="preserve">기존 </w:t>
+      </w:r>
+      <w:r>
+        <w:t>DB Query</w:t>
+      </w:r>
+      <w:r>
+        <w:rPr>
+          <w:rFonts w:hint="eastAsia"/>
+        </w:rPr>
+        <w:t xml:space="preserve">를 이용해 데이터를 처리하던 것을 </w:t>
+      </w:r>
+      <w:r>
+        <w:t>java</w:t>
+      </w:r>
+      <w:r>
+        <w:rPr>
+          <w:rFonts w:hint="eastAsia"/>
+        </w:rPr>
+        <w:t>를 통해 처리할 수 있도록 한번 더 래핑해준 라이브러리라 생각할 수 있음.</w:t>
+      </w:r>
       <w:r>
         <w:t xml:space="preserve"> </w:t>
       </w:r>
     </w:p>
     <w:p>
       <w:r>
-        <w:t>1.</w:t>
-      </w:r>
-      <w:r>
-        <w:rPr>
-          <w:rFonts w:hint="eastAsia"/>
-        </w:rPr>
-        <w:t>J</w:t>
-      </w:r>
-      <w:r>
-        <w:t xml:space="preserve">PA </w:t>
-      </w:r>
-      <w:r>
-        <w:rPr>
-          <w:rFonts w:hint="eastAsia"/>
-        </w:rPr>
-        <w:t>의존성 추가하기</w:t>
-      </w:r>
-    </w:p>
-    <w:p>
-      <w:r>
-        <w:t xml:space="preserve">2.H2 DB </w:t>
-      </w:r>
-      <w:r>
-        <w:rPr>
-          <w:rFonts w:hint="eastAsia"/>
-        </w:rPr>
-        <w:t>의존성 추가하기</w:t>
-      </w:r>
-    </w:p>
-    <w:p>
-      <w:r>
-        <w:rPr>
-          <w:rFonts w:hint="eastAsia"/>
-        </w:rPr>
-        <w:t>-</w:t>
-      </w:r>
-      <w:r>
-        <w:t>&gt;</w:t>
-      </w:r>
-    </w:p>
-    <w:p>
-      <w:r>
-        <w:rPr>
-          <w:rFonts w:hint="eastAsia"/>
-        </w:rPr>
-        <w:t>3</w:t>
-      </w:r>
-      <w:r>
-        <w:t>.Entitiy</w:t>
-      </w:r>
-      <w:r>
-        <w:rPr>
-          <w:rFonts w:hint="eastAsia"/>
-        </w:rPr>
-        <w:t xml:space="preserve"> 생성 및 테스트하기</w:t>
-      </w:r>
-    </w:p>
-    <w:p>
-      <w:proofErr w:type="gramStart"/>
-      <w:r>
-        <w:rPr>
-          <w:rFonts w:hint="eastAsia"/>
-        </w:rPr>
-        <w:t>J</w:t>
-      </w:r>
-      <w:r>
-        <w:t>PA :</w:t>
-      </w:r>
-      <w:proofErr w:type="gramEnd"/>
-      <w:r>
-        <w:t xml:space="preserve"> </w:t>
-      </w:r>
-      <w:r>
-        <w:rPr>
-          <w:rFonts w:hint="eastAsia"/>
-        </w:rPr>
-        <w:t xml:space="preserve">기존 </w:t>
-      </w:r>
-      <w:r>
-        <w:t>DB Query</w:t>
-      </w:r>
-      <w:r>
-        <w:rPr>
-          <w:rFonts w:hint="eastAsia"/>
-        </w:rPr>
-        <w:t xml:space="preserve">를 이용해 데이터를 처리하던 것을 </w:t>
-      </w:r>
-      <w:r>
-        <w:t>java</w:t>
-      </w:r>
-      <w:r>
-        <w:rPr>
-          <w:rFonts w:hint="eastAsia"/>
-        </w:rPr>
-        <w:t xml:space="preserve">를 통해 처리할 수 있도록 한번 더 </w:t>
-      </w:r>
-      <w:proofErr w:type="spellStart"/>
-      <w:r>
-        <w:rPr>
-          <w:rFonts w:hint="eastAsia"/>
-        </w:rPr>
-        <w:t>래핑해준</w:t>
-      </w:r>
-      <w:proofErr w:type="spellEnd"/>
-      <w:r>
-        <w:rPr>
-          <w:rFonts w:hint="eastAsia"/>
-        </w:rPr>
-        <w:t xml:space="preserve"> 라이브러리라 생각할 수 있음.</w:t>
-      </w:r>
-      <w:r>
-        <w:t xml:space="preserve"> </w:t>
-      </w:r>
-    </w:p>
-    <w:p>
-      <w:r>
         <w:rPr>
           <w:rFonts w:hint="eastAsia"/>
         </w:rPr>
@@ -1546,7 +1302,6 @@
       </w:r>
     </w:p>
     <w:p>
-      <w:proofErr w:type="gramStart"/>
       <w:r>
         <w:rPr>
           <w:rFonts w:hint="eastAsia"/>
@@ -1554,13 +1309,8 @@
         <w:t xml:space="preserve">사용법 </w:t>
       </w:r>
       <w:r>
-        <w:t>:</w:t>
-      </w:r>
-      <w:proofErr w:type="gramEnd"/>
-      <w:r>
-        <w:t xml:space="preserve"> </w:t>
-      </w:r>
-      <w:proofErr w:type="spellStart"/>
+        <w:t xml:space="preserve">: </w:t>
+      </w:r>
       <w:r>
         <w:rPr>
           <w:rFonts w:hint="eastAsia"/>
@@ -1570,7 +1320,6 @@
       <w:r>
         <w:t>uild.gradle</w:t>
       </w:r>
-      <w:proofErr w:type="spellEnd"/>
       <w:r>
         <w:rPr>
           <w:rFonts w:hint="eastAsia"/>
@@ -1578,15 +1327,7 @@
         <w:t xml:space="preserve">에 아래 </w:t>
       </w:r>
       <w:r>
-        <w:t>implementation '</w:t>
-      </w:r>
-      <w:proofErr w:type="spellStart"/>
-      <w:r>
-        <w:t>org.springframework.boot:spring-boot-starter-data-jpa</w:t>
-      </w:r>
-      <w:proofErr w:type="spellEnd"/>
-      <w:r>
-        <w:t>'</w:t>
+        <w:t>implementation 'org.springframework.boot:spring-boot-starter-data-jpa'</w:t>
       </w:r>
       <w:r>
         <w:t xml:space="preserve"> </w:t>
@@ -1671,66 +1412,25 @@
         </w:rPr>
         <w:t xml:space="preserve">서비스용 </w:t>
       </w:r>
-      <w:proofErr w:type="spellStart"/>
       <w:r>
         <w:t>db</w:t>
       </w:r>
-      <w:proofErr w:type="spellEnd"/>
-      <w:r>
-        <w:rPr>
-          <w:rFonts w:hint="eastAsia"/>
-        </w:rPr>
-        <w:t xml:space="preserve">로 </w:t>
-      </w:r>
-      <w:proofErr w:type="spellStart"/>
-      <w:r>
-        <w:rPr>
-          <w:rFonts w:hint="eastAsia"/>
-        </w:rPr>
-        <w:t>사용할만한</w:t>
-      </w:r>
-      <w:proofErr w:type="spellEnd"/>
-      <w:r>
-        <w:rPr>
-          <w:rFonts w:hint="eastAsia"/>
-        </w:rPr>
-        <w:t xml:space="preserve"> 수준은 되지 않지만 테스트나 </w:t>
-      </w:r>
-      <w:proofErr w:type="spellStart"/>
-      <w:r>
-        <w:rPr>
-          <w:rFonts w:hint="eastAsia"/>
-        </w:rPr>
-        <w:t>캐싱용으로</w:t>
-      </w:r>
-      <w:proofErr w:type="spellEnd"/>
-      <w:r>
-        <w:rPr>
-          <w:rFonts w:hint="eastAsia"/>
-        </w:rPr>
-        <w:t xml:space="preserve"> 많이 사용되고 있음.</w:t>
-      </w:r>
-    </w:p>
-    <w:p>
-      <w:r>
-        <w:rPr>
-          <w:rFonts w:hint="eastAsia"/>
-        </w:rPr>
-        <w:t xml:space="preserve">의존성 추가 </w:t>
-      </w:r>
-      <w:proofErr w:type="gramStart"/>
-      <w:r>
-        <w:rPr>
-          <w:rFonts w:hint="eastAsia"/>
-        </w:rPr>
-        <w:t xml:space="preserve">필요 </w:t>
-      </w:r>
-      <w:r>
-        <w:t>:</w:t>
-      </w:r>
-      <w:proofErr w:type="gramEnd"/>
-      <w:r>
-        <w:t xml:space="preserve"> </w:t>
+      <w:r>
+        <w:rPr>
+          <w:rFonts w:hint="eastAsia"/>
+        </w:rPr>
+        <w:t>로 사용할만한 수준은 되지 않지만 테스트나 캐싱용으로 많이 사용되고 있음.</w:t>
+      </w:r>
+    </w:p>
+    <w:p>
+      <w:r>
+        <w:rPr>
+          <w:rFonts w:hint="eastAsia"/>
+        </w:rPr>
+        <w:t xml:space="preserve">의존성 추가 필요 </w:t>
+      </w:r>
+      <w:r>
+        <w:t xml:space="preserve">: </w:t>
       </w:r>
       <w:r>
         <w:t>implementation 'com.h2database:h2'</w:t>
@@ -1742,95 +1442,68 @@
         <w:rPr>
           <w:rFonts w:hint="eastAsia"/>
         </w:rPr>
+        <w:t>@E</w:t>
+      </w:r>
+      <w:r>
+        <w:t xml:space="preserve">ntity : </w:t>
+      </w:r>
+      <w:r>
+        <w:rPr>
+          <w:rFonts w:hint="eastAsia"/>
+        </w:rPr>
+        <w:t xml:space="preserve">해당 클래스는 </w:t>
+      </w:r>
+      <w:r>
+        <w:t>entity</w:t>
+      </w:r>
+      <w:r>
+        <w:rPr>
+          <w:rFonts w:hint="eastAsia"/>
+        </w:rPr>
+        <w:t xml:space="preserve">로 사용한다는 </w:t>
+      </w:r>
+      <w:r>
+        <w:rPr>
+          <w:rFonts w:hint="eastAsia"/>
+        </w:rPr>
+        <w:t>표식</w:t>
+      </w:r>
+    </w:p>
+    <w:p>
+      <w:r>
+        <w:rPr>
+          <w:rFonts w:hint="eastAsia"/>
+        </w:rPr>
+        <w:t>@I</w:t>
+      </w:r>
+      <w:r>
+        <w:t xml:space="preserve">d : </w:t>
+      </w:r>
+      <w:r>
+        <w:rPr>
+          <w:rFonts w:hint="eastAsia"/>
+        </w:rPr>
+        <w:t xml:space="preserve">해당 값을 </w:t>
+      </w:r>
+      <w:r>
+        <w:t>ID</w:t>
+      </w:r>
+      <w:r>
+        <w:rPr>
+          <w:rFonts w:hint="eastAsia"/>
+        </w:rPr>
+        <w:t>라고 표시</w:t>
+      </w:r>
+    </w:p>
+    <w:p>
+      <w:r>
+        <w:rPr>
+          <w:rFonts w:hint="eastAsia"/>
+        </w:rPr>
         <w:t>@</w:t>
       </w:r>
-      <w:proofErr w:type="gramStart"/>
-      <w:r>
-        <w:rPr>
-          <w:rFonts w:hint="eastAsia"/>
-        </w:rPr>
-        <w:t>E</w:t>
-      </w:r>
-      <w:r>
-        <w:t>ntity :</w:t>
-      </w:r>
-      <w:proofErr w:type="gramEnd"/>
-      <w:r>
-        <w:t xml:space="preserve"> </w:t>
-      </w:r>
-      <w:r>
-        <w:rPr>
-          <w:rFonts w:hint="eastAsia"/>
-        </w:rPr>
-        <w:t xml:space="preserve">해당 클래스는 </w:t>
-      </w:r>
-      <w:r>
-        <w:t>entity</w:t>
-      </w:r>
-      <w:r>
-        <w:rPr>
-          <w:rFonts w:hint="eastAsia"/>
-        </w:rPr>
-        <w:t xml:space="preserve">로 사용한다는 </w:t>
-      </w:r>
-      <w:r>
-        <w:rPr>
-          <w:rFonts w:hint="eastAsia"/>
-        </w:rPr>
-        <w:t>표식</w:t>
-      </w:r>
-    </w:p>
-    <w:p>
-      <w:r>
-        <w:rPr>
-          <w:rFonts w:hint="eastAsia"/>
-        </w:rPr>
-        <w:t>@</w:t>
-      </w:r>
-      <w:proofErr w:type="gramStart"/>
-      <w:r>
-        <w:rPr>
-          <w:rFonts w:hint="eastAsia"/>
-        </w:rPr>
-        <w:t>I</w:t>
-      </w:r>
-      <w:r>
-        <w:t>d :</w:t>
-      </w:r>
-      <w:proofErr w:type="gramEnd"/>
-      <w:r>
-        <w:t xml:space="preserve"> </w:t>
-      </w:r>
-      <w:r>
-        <w:rPr>
-          <w:rFonts w:hint="eastAsia"/>
-        </w:rPr>
-        <w:t xml:space="preserve">해당 값을 </w:t>
-      </w:r>
-      <w:r>
-        <w:t>ID</w:t>
-      </w:r>
-      <w:r>
-        <w:rPr>
-          <w:rFonts w:hint="eastAsia"/>
-        </w:rPr>
-        <w:t>라고 표시</w:t>
-      </w:r>
-    </w:p>
-    <w:p>
-      <w:r>
-        <w:rPr>
-          <w:rFonts w:hint="eastAsia"/>
-        </w:rPr>
-        <w:t>@</w:t>
-      </w:r>
-      <w:proofErr w:type="gramStart"/>
-      <w:r>
-        <w:t>GeneratedValue :</w:t>
-      </w:r>
-      <w:proofErr w:type="gramEnd"/>
-      <w:r>
-        <w:t xml:space="preserve"> </w:t>
+      <w:r>
+        <w:t xml:space="preserve">GeneratedValue : </w:t>
       </w:r>
       <w:r>
         <w:rPr>
@@ -1899,11 +1572,9 @@
         </w:rPr>
         <w:t xml:space="preserve">에서는 </w:t>
       </w:r>
-      <w:proofErr w:type="spellStart"/>
       <w:r>
         <w:t>JPARepository</w:t>
       </w:r>
-      <w:proofErr w:type="spellEnd"/>
       <w:r>
         <w:rPr>
           <w:rFonts w:hint="eastAsia"/>
@@ -1936,7 +1607,6 @@
       </w:r>
     </w:p>
     <w:p>
-      <w:proofErr w:type="spellStart"/>
       <w:r>
         <w:rPr>
           <w:rFonts w:hint="eastAsia"/>
@@ -1946,7 +1616,6 @@
       <w:r>
         <w:t>paRepository</w:t>
       </w:r>
-      <w:proofErr w:type="spellEnd"/>
       <w:r>
         <w:rPr>
           <w:rFonts w:hint="eastAsia"/>
@@ -2033,7 +1702,6 @@
         </w:rPr>
         <w:t xml:space="preserve">public interface </w:t>
       </w:r>
-      <w:proofErr w:type="spellStart"/>
       <w:r>
         <w:rPr>
           <w:rFonts w:ascii="Courier New" w:eastAsia="굴림체" w:hAnsi="Courier New" w:cs="Courier New"/>
@@ -2041,9 +1709,17 @@
           <w:kern w:val="0"/>
           <w:szCs w:val="20"/>
         </w:rPr>
-        <w:t>PersonRepository</w:t>
-      </w:r>
-      <w:proofErr w:type="spellEnd"/>
+        <w:t xml:space="preserve">PersonRepository </w:t>
+      </w:r>
+      <w:r>
+        <w:rPr>
+          <w:rFonts w:ascii="Courier New" w:eastAsia="굴림체" w:hAnsi="Courier New" w:cs="Courier New"/>
+          <w:color w:val="CC7832"/>
+          <w:kern w:val="0"/>
+          <w:szCs w:val="20"/>
+        </w:rPr>
+        <w:t xml:space="preserve">extends </w:t>
+      </w:r>
       <w:r>
         <w:rPr>
           <w:rFonts w:ascii="Courier New" w:eastAsia="굴림체" w:hAnsi="Courier New" w:cs="Courier New"/>
@@ -2051,36 +1727,7 @@
           <w:kern w:val="0"/>
           <w:szCs w:val="20"/>
         </w:rPr>
-        <w:t xml:space="preserve"> </w:t>
-      </w:r>
-      <w:r>
-        <w:rPr>
-          <w:rFonts w:ascii="Courier New" w:eastAsia="굴림체" w:hAnsi="Courier New" w:cs="Courier New"/>
-          <w:color w:val="CC7832"/>
-          <w:kern w:val="0"/>
-          <w:szCs w:val="20"/>
-        </w:rPr>
-        <w:t xml:space="preserve">extends </w:t>
-      </w:r>
-      <w:proofErr w:type="spellStart"/>
-      <w:r>
-        <w:rPr>
-          <w:rFonts w:ascii="Courier New" w:eastAsia="굴림체" w:hAnsi="Courier New" w:cs="Courier New"/>
-          <w:color w:val="A9B7C6"/>
-          <w:kern w:val="0"/>
-          <w:szCs w:val="20"/>
-        </w:rPr>
-        <w:t>JpaRepository</w:t>
-      </w:r>
-      <w:proofErr w:type="spellEnd"/>
-      <w:r>
-        <w:rPr>
-          <w:rFonts w:ascii="Courier New" w:eastAsia="굴림체" w:hAnsi="Courier New" w:cs="Courier New"/>
-          <w:color w:val="A9B7C6"/>
-          <w:kern w:val="0"/>
-          <w:szCs w:val="20"/>
-        </w:rPr>
-        <w:t>&lt;Person</w:t>
+        <w:t>JpaRepository&lt;Person</w:t>
       </w:r>
       <w:r>
         <w:rPr>
@@ -2155,12 +1802,10 @@
       </w:r>
     </w:p>
     <w:p>
-      <w:proofErr w:type="gramStart"/>
       <w:r>
         <w:lastRenderedPageBreak/>
         <w:t>.</w:t>
       </w:r>
-      <w:proofErr w:type="spellStart"/>
       <w:r>
         <w:rPr>
           <w:rFonts w:hint="eastAsia"/>
@@ -2168,32 +1813,13 @@
         <w:t>f</w:t>
       </w:r>
       <w:r>
-        <w:t>indAll</w:t>
-      </w:r>
-      <w:proofErr w:type="spellEnd"/>
-      <w:proofErr w:type="gramEnd"/>
-      <w:r>
-        <w:t xml:space="preserve">() – </w:t>
-      </w:r>
-      <w:r>
-        <w:rPr>
-          <w:rFonts w:hint="eastAsia"/>
-        </w:rPr>
-        <w:t xml:space="preserve">메소드로 </w:t>
-      </w:r>
-      <w:proofErr w:type="spellStart"/>
-      <w:r>
-        <w:rPr>
-          <w:rFonts w:hint="eastAsia"/>
-        </w:rPr>
-        <w:t>레퍼지토리의</w:t>
-      </w:r>
-      <w:proofErr w:type="spellEnd"/>
-      <w:r>
-        <w:rPr>
-          <w:rFonts w:hint="eastAsia"/>
-        </w:rPr>
-        <w:t xml:space="preserve"> 전체 </w:t>
+        <w:t xml:space="preserve">indAll() – </w:t>
+      </w:r>
+      <w:r>
+        <w:rPr>
+          <w:rFonts w:hint="eastAsia"/>
+        </w:rPr>
+        <w:t xml:space="preserve">메소드로 레퍼지토리의 전체 </w:t>
       </w:r>
       <w:r>
         <w:t xml:space="preserve">entity </w:t>
@@ -2320,21 +1946,11 @@
         <w:rPr>
           <w:rFonts w:hint="eastAsia"/>
         </w:rPr>
-        <w:t xml:space="preserve">라이브러리 사용하기 위해서는 </w:t>
-      </w:r>
-      <w:proofErr w:type="spellStart"/>
-      <w:proofErr w:type="gramStart"/>
-      <w:r>
-        <w:rPr>
-          <w:rFonts w:hint="eastAsia"/>
-        </w:rPr>
-        <w:t>b</w:t>
+        <w:t>라이브러리 사용하기 위해서는 b</w:t>
       </w:r>
       <w:r>
         <w:t>uild.gradle</w:t>
       </w:r>
-      <w:proofErr w:type="spellEnd"/>
-      <w:proofErr w:type="gramEnd"/>
       <w:r>
         <w:rPr>
           <w:rFonts w:hint="eastAsia"/>
@@ -2389,29 +2005,7 @@
         <w:rPr>
           <w:rFonts w:hint="eastAsia"/>
         </w:rPr>
-        <w:t xml:space="preserve">그리고 위 </w:t>
-      </w:r>
-      <w:proofErr w:type="gramStart"/>
-      <w:r>
-        <w:rPr>
-          <w:rFonts w:hint="eastAsia"/>
-        </w:rPr>
-        <w:t xml:space="preserve">사진에서 </w:t>
-      </w:r>
-      <w:proofErr w:type="spellStart"/>
-      <w:r>
-        <w:rPr>
-          <w:rFonts w:hint="eastAsia"/>
-        </w:rPr>
-        <w:t>처럼</w:t>
-      </w:r>
-      <w:proofErr w:type="spellEnd"/>
-      <w:proofErr w:type="gramEnd"/>
-      <w:r>
-        <w:rPr>
-          <w:rFonts w:hint="eastAsia"/>
-        </w:rPr>
-        <w:t xml:space="preserve"> </w:t>
+        <w:t xml:space="preserve">그리고 위 사진에서 처럼 </w:t>
       </w:r>
       <w:r>
         <w:t>‘enable annotation processing’</w:t>
@@ -2440,21 +2034,7 @@
         <w:rPr>
           <w:rFonts w:hint="eastAsia"/>
         </w:rPr>
-        <w:t xml:space="preserve">는 </w:t>
-      </w:r>
-      <w:proofErr w:type="spellStart"/>
-      <w:r>
-        <w:rPr>
-          <w:rFonts w:hint="eastAsia"/>
-        </w:rPr>
-        <w:t>맴버변수와</w:t>
-      </w:r>
-      <w:proofErr w:type="spellEnd"/>
-      <w:r>
-        <w:rPr>
-          <w:rFonts w:hint="eastAsia"/>
-        </w:rPr>
-        <w:t xml:space="preserve"> 클래스 위에 둘 다 사용할 수 있다.</w:t>
+        <w:t>는 맴버변수와 클래스 위에 둘 다 사용할 수 있다.</w:t>
       </w:r>
     </w:p>
     <w:p>
@@ -2505,21 +2085,10 @@
         <w:rPr>
           <w:rFonts w:hint="eastAsia"/>
         </w:rPr>
-        <w:t xml:space="preserve">출처 </w:t>
-      </w:r>
-      <w:proofErr w:type="gramStart"/>
-      <w:r>
-        <w:rPr>
-          <w:rFonts w:hint="eastAsia"/>
-        </w:rPr>
-        <w:t xml:space="preserve">블로그 </w:t>
-      </w:r>
-      <w:r>
-        <w:t>:</w:t>
-      </w:r>
-      <w:proofErr w:type="gramEnd"/>
-      <w:r>
-        <w:t xml:space="preserve"> </w:t>
+        <w:t xml:space="preserve">출처 블로그 </w:t>
+      </w:r>
+      <w:r>
+        <w:t xml:space="preserve">: </w:t>
       </w:r>
       <w:hyperlink r:id="rId19" w:history="1">
         <w:r>
@@ -2604,19 +2173,11 @@
       <w:r>
         <w:t xml:space="preserve">ombok </w:t>
       </w:r>
-      <w:proofErr w:type="spellStart"/>
-      <w:r>
-        <w:rPr>
-          <w:rFonts w:hint="eastAsia"/>
-        </w:rPr>
-        <w:t>어노테이션이</w:t>
-      </w:r>
-      <w:proofErr w:type="spellEnd"/>
-      <w:r>
-        <w:rPr>
-          <w:rFonts w:hint="eastAsia"/>
-        </w:rPr>
-        <w:t xml:space="preserve"> 붙은 자바 소스를 컴파일 할 때 </w:t>
+      <w:r>
+        <w:rPr>
+          <w:rFonts w:hint="eastAsia"/>
+        </w:rPr>
+        <w:t xml:space="preserve">어노테이션이 붙은 자바 소스를 컴파일 할 때 </w:t>
       </w:r>
       <w:r>
         <w:t>annotation processor</w:t>
@@ -2625,28 +2186,7 @@
         <w:rPr>
           <w:rFonts w:hint="eastAsia"/>
         </w:rPr>
-        <w:t xml:space="preserve">가 </w:t>
-      </w:r>
-      <w:proofErr w:type="spellStart"/>
-      <w:r>
-        <w:rPr>
-          <w:rFonts w:hint="eastAsia"/>
-        </w:rPr>
-        <w:t>어노테이션을</w:t>
-      </w:r>
-      <w:proofErr w:type="spellEnd"/>
-      <w:r>
-        <w:rPr>
-          <w:rFonts w:hint="eastAsia"/>
-        </w:rPr>
-        <w:t xml:space="preserve"> 확인하고 그에 맞는 코드를 자동으로 생성해서 바이트코드로 </w:t>
-      </w:r>
-      <w:proofErr w:type="gramStart"/>
-      <w:r>
-        <w:rPr>
-          <w:rFonts w:hint="eastAsia"/>
-        </w:rPr>
-        <w:t>변환</w:t>
+        <w:t>가 어노테이션을 확인하고 그에 맞는 코드를 자동으로 생성해서 바이트코드로 변환</w:t>
       </w:r>
       <w:r>
         <w:rPr>
@@ -2658,14 +2198,7 @@
         <w:rPr>
           <w:rFonts w:hint="eastAsia"/>
         </w:rPr>
-        <w:t>한다</w:t>
-      </w:r>
-      <w:proofErr w:type="gramEnd"/>
-      <w:r>
-        <w:rPr>
-          <w:rFonts w:hint="eastAsia"/>
-        </w:rPr>
-        <w:t>.</w:t>
+        <w:t>한다.</w:t>
       </w:r>
     </w:p>
     <w:p>
@@ -2782,25 +2315,13 @@
         <w:rPr>
           <w:rFonts w:hint="eastAsia"/>
         </w:rPr>
-        <w:t xml:space="preserve">을 사용하는 </w:t>
-      </w:r>
-      <w:proofErr w:type="gramStart"/>
-      <w:r>
-        <w:rPr>
-          <w:rFonts w:hint="eastAsia"/>
-        </w:rPr>
-        <w:t xml:space="preserve">이유 </w:t>
-      </w:r>
-      <w:r>
-        <w:t>:</w:t>
-      </w:r>
-      <w:proofErr w:type="gramEnd"/>
-      <w:r>
-        <w:t xml:space="preserve"> </w:t>
-      </w:r>
-    </w:p>
-    <w:p>
-      <w:proofErr w:type="gramStart"/>
+        <w:t xml:space="preserve">을 사용하는 이유 </w:t>
+      </w:r>
+      <w:r>
+        <w:t xml:space="preserve">: </w:t>
+      </w:r>
+    </w:p>
+    <w:p>
       <w:r>
         <w:rPr>
           <w:rFonts w:hint="eastAsia"/>
@@ -2808,11 +2329,7 @@
         <w:t xml:space="preserve">장점 </w:t>
       </w:r>
       <w:r>
-        <w:t>:</w:t>
-      </w:r>
-      <w:proofErr w:type="gramEnd"/>
-      <w:r>
-        <w:t xml:space="preserve"> </w:t>
+        <w:t xml:space="preserve">: </w:t>
       </w:r>
       <w:r>
         <w:rPr>
@@ -2826,28 +2343,13 @@
         <w:rPr>
           <w:rFonts w:hint="eastAsia"/>
         </w:rPr>
-        <w:t xml:space="preserve">주석과 같은 용도로 사용할 </w:t>
-      </w:r>
-      <w:proofErr w:type="gramStart"/>
-      <w:r>
-        <w:rPr>
-          <w:rFonts w:hint="eastAsia"/>
-        </w:rPr>
-        <w:t>수 도</w:t>
-      </w:r>
-      <w:proofErr w:type="gramEnd"/>
-      <w:r>
-        <w:rPr>
-          <w:rFonts w:hint="eastAsia"/>
-        </w:rPr>
-        <w:t xml:space="preserve"> 있다</w:t>
+        <w:t>주석과 같은 용도로 사용할 수 도 있다</w:t>
       </w:r>
       <w:r>
         <w:t>.</w:t>
       </w:r>
     </w:p>
     <w:p>
-      <w:proofErr w:type="gramStart"/>
       <w:r>
         <w:rPr>
           <w:rFonts w:hint="eastAsia"/>
@@ -2856,9 +2358,14 @@
         <w:t xml:space="preserve">단점 </w:t>
       </w:r>
       <w:r>
-        <w:t>:</w:t>
-      </w:r>
-      <w:proofErr w:type="gramEnd"/>
+        <w:t xml:space="preserve">: </w:t>
+      </w:r>
+      <w:r>
+        <w:rPr>
+          <w:rFonts w:hint="eastAsia"/>
+        </w:rPr>
+        <w:t>의미가 함축적이다.</w:t>
+      </w:r>
       <w:r>
         <w:t xml:space="preserve"> </w:t>
       </w:r>
@@ -2866,15 +2373,6 @@
         <w:rPr>
           <w:rFonts w:hint="eastAsia"/>
         </w:rPr>
-        <w:t>의미가 함축적이다.</w:t>
-      </w:r>
-      <w:r>
-        <w:t xml:space="preserve"> </w:t>
-      </w:r>
-      <w:r>
-        <w:rPr>
-          <w:rFonts w:hint="eastAsia"/>
-        </w:rPr>
         <w:t xml:space="preserve">즉 </w:t>
       </w:r>
       <w:r>
@@ -2888,19 +2386,11 @@
       </w:r>
     </w:p>
     <w:p>
-      <w:proofErr w:type="spellStart"/>
-      <w:r>
-        <w:rPr>
-          <w:rFonts w:hint="eastAsia"/>
-        </w:rPr>
-        <w:t>리팩토링을</w:t>
-      </w:r>
-      <w:proofErr w:type="spellEnd"/>
-      <w:r>
-        <w:rPr>
-          <w:rFonts w:hint="eastAsia"/>
-        </w:rPr>
-        <w:t xml:space="preserve"> 하기 위해서는 사용된 </w:t>
+      <w:r>
+        <w:rPr>
+          <w:rFonts w:hint="eastAsia"/>
+        </w:rPr>
+        <w:t xml:space="preserve">리팩토링을 하기 위해서는 사용된 </w:t>
       </w:r>
       <w:r>
         <w:t>Annotation</w:t>
@@ -2995,29 +2485,10 @@
         <w:rPr>
           <w:rFonts w:hint="eastAsia"/>
         </w:rPr>
-        <w:t xml:space="preserve">모든 필드의 값을 </w:t>
-      </w:r>
-      <w:proofErr w:type="spellStart"/>
-      <w:r>
-        <w:rPr>
-          <w:rFonts w:hint="eastAsia"/>
-        </w:rPr>
-        <w:t>리턴하는</w:t>
-      </w:r>
-      <w:proofErr w:type="spellEnd"/>
-      <w:r>
-        <w:rPr>
-          <w:rFonts w:hint="eastAsia"/>
-        </w:rPr>
-        <w:t xml:space="preserve"> </w:t>
-      </w:r>
-      <w:proofErr w:type="spellStart"/>
-      <w:r>
-        <w:t>toString</w:t>
-      </w:r>
-      <w:proofErr w:type="spellEnd"/>
-      <w:r>
-        <w:t>()</w:t>
+        <w:t xml:space="preserve">모든 필드의 값을 리턴하는 </w:t>
+      </w:r>
+      <w:r>
+        <w:t>toString()</w:t>
       </w:r>
       <w:r>
         <w:rPr>
@@ -3034,15 +2505,7 @@
         <w:t>@</w:t>
       </w:r>
       <w:r>
-        <w:t>ToString(exclude = “</w:t>
-      </w:r>
-      <w:proofErr w:type="spellStart"/>
-      <w:r>
-        <w:t>phoneNumber</w:t>
-      </w:r>
-      <w:proofErr w:type="spellEnd"/>
-      <w:r>
-        <w:t xml:space="preserve">”) </w:t>
+        <w:t xml:space="preserve">ToString(exclude = “phoneNumber”) </w:t>
       </w:r>
       <w:r>
         <w:t>–</w:t>
@@ -3116,24 +2579,13 @@
         <w:t xml:space="preserve">하지만 멤버변수 부분에 </w:t>
       </w:r>
       <w:r>
-        <w:t>@ToString.</w:t>
-      </w:r>
-      <w:proofErr w:type="gramStart"/>
-      <w:r>
-        <w:t xml:space="preserve">Exclude </w:t>
-      </w:r>
-      <w:r>
-        <w:rPr>
-          <w:rFonts w:hint="eastAsia"/>
-        </w:rPr>
-        <w:t>처럼</w:t>
-      </w:r>
-      <w:proofErr w:type="gramEnd"/>
-      <w:r>
-        <w:rPr>
-          <w:rFonts w:hint="eastAsia"/>
-        </w:rPr>
-        <w:t xml:space="preserve"> 쓰는 것이 개발자들의 실수를 줄일 수 있는 방법이므로 이 방법으로 </w:t>
+        <w:t xml:space="preserve">@ToString.Exclude </w:t>
+      </w:r>
+      <w:r>
+        <w:rPr>
+          <w:rFonts w:hint="eastAsia"/>
+        </w:rPr>
+        <w:t xml:space="preserve">처럼 쓰는 것이 개발자들의 실수를 줄일 수 있는 방법이므로 이 방법으로 </w:t>
       </w:r>
       <w:r>
         <w:rPr>
@@ -3252,11 +2704,6 @@
       </w:r>
     </w:p>
     <w:p>
-      <w:pPr>
-        <w:rPr>
-          <w:rFonts w:hint="eastAsia"/>
-        </w:rPr>
-      </w:pPr>
       <w:r>
         <w:t>@RequiredArgsConstructor</w:t>
       </w:r>
@@ -3363,10 +2810,677 @@
     <w:p/>
     <w:p>
       <w:pPr>
-        <w:rPr>
-          <w:rFonts w:hint="eastAsia"/>
-        </w:rPr>
-      </w:pPr>
+        <w:pStyle w:val="1"/>
+      </w:pPr>
+      <w:r>
+        <w:t>10</w:t>
+      </w:r>
+      <w:r>
+        <w:rPr>
+          <w:rFonts w:hint="eastAsia"/>
+        </w:rPr>
+        <w:t>장</w:t>
+      </w:r>
+    </w:p>
+    <w:p>
+      <w:r>
+        <w:rPr>
+          <w:rFonts w:hint="eastAsia"/>
+        </w:rPr>
+        <w:t>G</w:t>
+      </w:r>
+      <w:r>
+        <w:t>oal</w:t>
+      </w:r>
+    </w:p>
+    <w:p>
+      <w:pPr>
+        <w:pStyle w:val="a3"/>
+        <w:numPr>
+          <w:ilvl w:val="0"/>
+          <w:numId w:val="6"/>
+        </w:numPr>
+        <w:ind w:leftChars="0"/>
+      </w:pPr>
+      <w:r>
+        <w:rPr>
+          <w:rFonts w:hint="eastAsia"/>
+        </w:rPr>
+        <w:t>추가</w:t>
+      </w:r>
+      <w:r>
+        <w:t xml:space="preserve"> Entity</w:t>
+      </w:r>
+      <w:r>
+        <w:rPr>
+          <w:rFonts w:hint="eastAsia"/>
+        </w:rPr>
+        <w:t>생성을 통한 복습</w:t>
+      </w:r>
+    </w:p>
+    <w:p>
+      <w:pPr>
+        <w:pStyle w:val="a3"/>
+        <w:numPr>
+          <w:ilvl w:val="0"/>
+          <w:numId w:val="6"/>
+        </w:numPr>
+        <w:ind w:leftChars="0"/>
+      </w:pPr>
+      <w:r>
+        <w:t>@OneToOne Relation</w:t>
+      </w:r>
+    </w:p>
+    <w:p>
+      <w:pPr>
+        <w:pStyle w:val="a3"/>
+        <w:numPr>
+          <w:ilvl w:val="0"/>
+          <w:numId w:val="6"/>
+        </w:numPr>
+        <w:ind w:leftChars="0"/>
+      </w:pPr>
+      <w:r>
+        <w:rPr>
+          <w:rFonts w:hint="eastAsia"/>
+        </w:rPr>
+        <w:lastRenderedPageBreak/>
+        <w:t>J</w:t>
+      </w:r>
+      <w:r>
+        <w:t>ava Stream, Filter, Map</w:t>
+      </w:r>
+    </w:p>
+    <w:p/>
+    <w:p>
+      <w:pPr>
+        <w:rPr>
+          <w:rFonts w:hint="eastAsia"/>
+        </w:rPr>
+      </w:pPr>
+      <w:r>
+        <w:t xml:space="preserve">Service </w:t>
+      </w:r>
+      <w:r>
+        <w:rPr>
+          <w:rFonts w:hint="eastAsia"/>
+        </w:rPr>
+        <w:t xml:space="preserve">레이어 표시를 위해 </w:t>
+      </w:r>
+      <w:r>
+        <w:t xml:space="preserve">@Service </w:t>
+      </w:r>
+      <w:r>
+        <w:rPr>
+          <w:rFonts w:hint="eastAsia"/>
+        </w:rPr>
+        <w:t xml:space="preserve">표시하여 </w:t>
+      </w:r>
+      <w:r>
+        <w:t xml:space="preserve">bean </w:t>
+      </w:r>
+      <w:r>
+        <w:rPr>
+          <w:rFonts w:hint="eastAsia"/>
+        </w:rPr>
+        <w:t>으로 등록 해주어야 함.</w:t>
+      </w:r>
+    </w:p>
+    <w:p>
+      <w:r>
+        <w:rPr>
+          <w:noProof/>
+        </w:rPr>
+        <w:drawing>
+          <wp:inline distT="0" distB="0" distL="0" distR="0" wp14:anchorId="7F0015F4" wp14:editId="415723E8">
+            <wp:extent cx="2514600" cy="762000"/>
+            <wp:effectExtent l="0" t="0" r="0" b="0"/>
+            <wp:docPr id="20" name="그림 20"/>
+            <wp:cNvGraphicFramePr>
+              <a:graphicFrameLocks xmlns:a="http://schemas.openxmlformats.org/drawingml/2006/main" noChangeAspect="1"/>
+            </wp:cNvGraphicFramePr>
+            <a:graphic xmlns:a="http://schemas.openxmlformats.org/drawingml/2006/main">
+              <a:graphicData uri="http://schemas.openxmlformats.org/drawingml/2006/picture">
+                <pic:pic xmlns:pic="http://schemas.openxmlformats.org/drawingml/2006/picture">
+                  <pic:nvPicPr>
+                    <pic:cNvPr id="1" name=""/>
+                    <pic:cNvPicPr/>
+                  </pic:nvPicPr>
+                  <pic:blipFill>
+                    <a:blip r:embed="rId27"/>
+                    <a:stretch>
+                      <a:fillRect/>
+                    </a:stretch>
+                  </pic:blipFill>
+                  <pic:spPr>
+                    <a:xfrm>
+                      <a:off x="0" y="0"/>
+                      <a:ext cx="2514600" cy="762000"/>
+                    </a:xfrm>
+                    <a:prstGeom prst="rect">
+                      <a:avLst/>
+                    </a:prstGeom>
+                  </pic:spPr>
+                </pic:pic>
+              </a:graphicData>
+            </a:graphic>
+          </wp:inline>
+        </w:drawing>
+      </w:r>
+    </w:p>
+    <w:p/>
+    <w:p>
+      <w:pPr>
+        <w:pStyle w:val="2"/>
+      </w:pPr>
+      <w:r>
+        <w:rPr>
+          <w:rFonts w:hint="eastAsia"/>
+        </w:rPr>
+        <w:t>J</w:t>
+      </w:r>
+      <w:r>
+        <w:t>AVA Stream</w:t>
+      </w:r>
+      <w:r>
+        <w:t xml:space="preserve"> </w:t>
+      </w:r>
+      <w:r>
+        <w:br/>
+      </w:r>
+      <w:hyperlink r:id="rId28" w:history="1">
+        <w:r>
+          <w:rPr>
+            <w:rStyle w:val="a4"/>
+          </w:rPr>
+          <w:t>https://futurecreator.github.io/2018/08/26/java-8-streams/</w:t>
+        </w:r>
+      </w:hyperlink>
+    </w:p>
+    <w:p>
+      <w:r>
+        <w:rPr>
+          <w:noProof/>
+        </w:rPr>
+        <w:drawing>
+          <wp:inline distT="0" distB="0" distL="0" distR="0" wp14:anchorId="717CE1A3" wp14:editId="2296F4A7">
+            <wp:extent cx="5731510" cy="5315585"/>
+            <wp:effectExtent l="0" t="0" r="2540" b="0"/>
+            <wp:docPr id="23" name="그림 23"/>
+            <wp:cNvGraphicFramePr>
+              <a:graphicFrameLocks xmlns:a="http://schemas.openxmlformats.org/drawingml/2006/main" noChangeAspect="1"/>
+            </wp:cNvGraphicFramePr>
+            <a:graphic xmlns:a="http://schemas.openxmlformats.org/drawingml/2006/main">
+              <a:graphicData uri="http://schemas.openxmlformats.org/drawingml/2006/picture">
+                <pic:pic xmlns:pic="http://schemas.openxmlformats.org/drawingml/2006/picture">
+                  <pic:nvPicPr>
+                    <pic:cNvPr id="1" name=""/>
+                    <pic:cNvPicPr/>
+                  </pic:nvPicPr>
+                  <pic:blipFill>
+                    <a:blip r:embed="rId29"/>
+                    <a:stretch>
+                      <a:fillRect/>
+                    </a:stretch>
+                  </pic:blipFill>
+                  <pic:spPr>
+                    <a:xfrm>
+                      <a:off x="0" y="0"/>
+                      <a:ext cx="5731510" cy="5315585"/>
+                    </a:xfrm>
+                    <a:prstGeom prst="rect">
+                      <a:avLst/>
+                    </a:prstGeom>
+                  </pic:spPr>
+                </pic:pic>
+              </a:graphicData>
+            </a:graphic>
+          </wp:inline>
+        </w:drawing>
+      </w:r>
+    </w:p>
+    <w:p>
+      <w:pPr>
+        <w:rPr>
+          <w:rFonts w:hint="eastAsia"/>
+        </w:rPr>
+      </w:pPr>
+    </w:p>
+    <w:p>
+      <w:r>
+        <w:rPr>
+          <w:noProof/>
+        </w:rPr>
+        <w:lastRenderedPageBreak/>
+        <w:drawing>
+          <wp:inline distT="0" distB="0" distL="0" distR="0" wp14:anchorId="19B3BD86" wp14:editId="63417A60">
+            <wp:extent cx="5731510" cy="4239260"/>
+            <wp:effectExtent l="0" t="0" r="2540" b="8890"/>
+            <wp:docPr id="22" name="그림 22"/>
+            <wp:cNvGraphicFramePr>
+              <a:graphicFrameLocks xmlns:a="http://schemas.openxmlformats.org/drawingml/2006/main" noChangeAspect="1"/>
+            </wp:cNvGraphicFramePr>
+            <a:graphic xmlns:a="http://schemas.openxmlformats.org/drawingml/2006/main">
+              <a:graphicData uri="http://schemas.openxmlformats.org/drawingml/2006/picture">
+                <pic:pic xmlns:pic="http://schemas.openxmlformats.org/drawingml/2006/picture">
+                  <pic:nvPicPr>
+                    <pic:cNvPr id="1" name=""/>
+                    <pic:cNvPicPr/>
+                  </pic:nvPicPr>
+                  <pic:blipFill>
+                    <a:blip r:embed="rId30"/>
+                    <a:stretch>
+                      <a:fillRect/>
+                    </a:stretch>
+                  </pic:blipFill>
+                  <pic:spPr>
+                    <a:xfrm>
+                      <a:off x="0" y="0"/>
+                      <a:ext cx="5731510" cy="4239260"/>
+                    </a:xfrm>
+                    <a:prstGeom prst="rect">
+                      <a:avLst/>
+                    </a:prstGeom>
+                  </pic:spPr>
+                </pic:pic>
+              </a:graphicData>
+            </a:graphic>
+          </wp:inline>
+        </w:drawing>
+      </w:r>
+    </w:p>
+    <w:p>
+      <w:r>
+        <w:rPr>
+          <w:rFonts w:hint="eastAsia"/>
+        </w:rPr>
+        <w:t xml:space="preserve">위 그림의 </w:t>
+      </w:r>
+      <w:r>
+        <w:t xml:space="preserve">.map(String::toUppserCase) </w:t>
+      </w:r>
+      <w:r>
+        <w:rPr>
+          <w:rFonts w:hint="eastAsia"/>
+        </w:rPr>
+        <w:t>람다 구문이나</w:t>
+      </w:r>
+    </w:p>
+    <w:p>
+      <w:pPr>
+        <w:rPr>
+          <w:b/>
+          <w:bCs/>
+        </w:rPr>
+      </w:pPr>
+      <w:r>
+        <w:rPr>
+          <w:b/>
+          <w:bCs/>
+        </w:rPr>
+        <w:t>.map(</w:t>
+      </w:r>
+      <w:r>
+        <w:rPr>
+          <w:rFonts w:hint="eastAsia"/>
+          <w:b/>
+          <w:bCs/>
+        </w:rPr>
+        <w:t>클래스명</w:t>
+      </w:r>
+      <w:r>
+        <w:rPr>
+          <w:b/>
+          <w:bCs/>
+        </w:rPr>
+        <w:t>::</w:t>
+      </w:r>
+      <w:r>
+        <w:rPr>
+          <w:rFonts w:hint="eastAsia"/>
+          <w:b/>
+          <w:bCs/>
+        </w:rPr>
+        <w:t>해당 클래스 존재하는 메서드</w:t>
+      </w:r>
+      <w:r>
+        <w:rPr>
+          <w:b/>
+          <w:bCs/>
+        </w:rPr>
+        <w:t>)</w:t>
+      </w:r>
+      <w:r>
+        <w:rPr>
+          <w:b/>
+          <w:bCs/>
+        </w:rPr>
+        <w:t xml:space="preserve"> </w:t>
+      </w:r>
+      <w:r>
+        <w:rPr>
+          <w:rFonts w:hint="eastAsia"/>
+          <w:b/>
+          <w:bCs/>
+        </w:rPr>
+        <w:t>로 작성할 수 있는듯</w:t>
+      </w:r>
+      <w:r>
+        <w:rPr>
+          <w:rFonts w:hint="eastAsia"/>
+          <w:b/>
+          <w:bCs/>
+        </w:rPr>
+        <w:t>,</w:t>
+      </w:r>
+      <w:r>
+        <w:rPr>
+          <w:b/>
+          <w:bCs/>
+        </w:rPr>
+        <w:t xml:space="preserve"> </w:t>
+      </w:r>
+      <w:r>
+        <w:rPr>
+          <w:rFonts w:hint="eastAsia"/>
+          <w:b/>
+          <w:bCs/>
+        </w:rPr>
+        <w:t xml:space="preserve">아래처럼 </w:t>
+      </w:r>
+      <w:r>
+        <w:rPr>
+          <w:b/>
+          <w:bCs/>
+        </w:rPr>
+        <w:t>input</w:t>
+      </w:r>
+      <w:r>
+        <w:rPr>
+          <w:rFonts w:hint="eastAsia"/>
+          <w:b/>
+          <w:bCs/>
+        </w:rPr>
+        <w:t>값 생략 가능</w:t>
+      </w:r>
+      <w:r>
+        <w:rPr>
+          <w:b/>
+          <w:bCs/>
+        </w:rPr>
+        <w:t xml:space="preserve"> ,</w:t>
+      </w:r>
+    </w:p>
+    <w:p>
+      <w:r>
+        <w:t xml:space="preserve"> </w:t>
+      </w:r>
+      <w:r>
+        <w:rPr>
+          <w:rFonts w:hint="eastAsia"/>
+        </w:rPr>
+        <w:t>아래 이미지</w:t>
+      </w:r>
+      <w:r>
+        <w:t xml:space="preserve"> </w:t>
+      </w:r>
+      <w:r>
+        <w:rPr>
+          <w:rFonts w:hint="eastAsia"/>
+        </w:rPr>
+        <w:t xml:space="preserve">처럼의 </w:t>
+      </w:r>
+      <w:r>
+        <w:t xml:space="preserve">.map(detail-&gt;detail.getItem() ) </w:t>
+      </w:r>
+      <w:r>
+        <w:rPr>
+          <w:rFonts w:hint="eastAsia"/>
+        </w:rPr>
+        <w:t>구문처럼 사용할 수 있다.</w:t>
+      </w:r>
+    </w:p>
+    <w:p>
+      <w:pPr>
+        <w:rPr>
+          <w:rFonts w:hint="eastAsia"/>
+          <w:b/>
+          <w:bCs/>
+        </w:rPr>
+      </w:pPr>
+      <w:r>
+        <w:rPr>
+          <w:b/>
+          <w:bCs/>
+        </w:rPr>
+        <w:t>.map(detail-&gt;detail.getItem() )</w:t>
+      </w:r>
+      <w:r>
+        <w:rPr>
+          <w:b/>
+          <w:bCs/>
+        </w:rPr>
+        <w:t xml:space="preserve"> / </w:t>
+      </w:r>
+      <w:r>
+        <w:rPr>
+          <w:rFonts w:hint="eastAsia"/>
+          <w:b/>
+          <w:bCs/>
+        </w:rPr>
+        <w:t>.</w:t>
+      </w:r>
+      <w:r>
+        <w:rPr>
+          <w:b/>
+          <w:bCs/>
+        </w:rPr>
+        <w:t xml:space="preserve">map( </w:t>
+      </w:r>
+      <w:r>
+        <w:rPr>
+          <w:rFonts w:hint="eastAsia"/>
+          <w:b/>
+          <w:bCs/>
+        </w:rPr>
+        <w:t xml:space="preserve">스트림에 존재하는 </w:t>
+      </w:r>
+      <w:r>
+        <w:rPr>
+          <w:b/>
+          <w:bCs/>
+        </w:rPr>
+        <w:t>input</w:t>
+      </w:r>
+      <w:r>
+        <w:rPr>
+          <w:rFonts w:hint="eastAsia"/>
+          <w:b/>
+          <w:bCs/>
+        </w:rPr>
+        <w:t>값,</w:t>
+      </w:r>
+      <w:r>
+        <w:rPr>
+          <w:b/>
+          <w:bCs/>
+        </w:rPr>
+        <w:t xml:space="preserve"> </w:t>
+      </w:r>
+      <w:r>
+        <w:rPr>
+          <w:b/>
+          <w:bCs/>
+        </w:rPr>
+        <w:t>output</w:t>
+      </w:r>
+      <w:r>
+        <w:rPr>
+          <w:rFonts w:hint="eastAsia"/>
+          <w:b/>
+          <w:bCs/>
+        </w:rPr>
+        <w:t xml:space="preserve">되는 </w:t>
+      </w:r>
+      <w:r>
+        <w:rPr>
+          <w:b/>
+          <w:bCs/>
+        </w:rPr>
+        <w:t xml:space="preserve">return </w:t>
+      </w:r>
+      <w:r>
+        <w:rPr>
+          <w:rFonts w:hint="eastAsia"/>
+          <w:b/>
+          <w:bCs/>
+        </w:rPr>
+        <w:t>값</w:t>
+      </w:r>
+      <w:r>
+        <w:rPr>
+          <w:b/>
+          <w:bCs/>
+        </w:rPr>
+        <w:t xml:space="preserve"> )</w:t>
+      </w:r>
+    </w:p>
+    <w:p>
+      <w:r>
+        <w:rPr>
+          <w:noProof/>
+        </w:rPr>
+        <w:drawing>
+          <wp:inline distT="0" distB="0" distL="0" distR="0" wp14:anchorId="3722FC93" wp14:editId="54406E24">
+            <wp:extent cx="4495800" cy="1228725"/>
+            <wp:effectExtent l="0" t="0" r="0" b="9525"/>
+            <wp:docPr id="21" name="그림 21"/>
+            <wp:cNvGraphicFramePr>
+              <a:graphicFrameLocks xmlns:a="http://schemas.openxmlformats.org/drawingml/2006/main" noChangeAspect="1"/>
+            </wp:cNvGraphicFramePr>
+            <a:graphic xmlns:a="http://schemas.openxmlformats.org/drawingml/2006/main">
+              <a:graphicData uri="http://schemas.openxmlformats.org/drawingml/2006/picture">
+                <pic:pic xmlns:pic="http://schemas.openxmlformats.org/drawingml/2006/picture">
+                  <pic:nvPicPr>
+                    <pic:cNvPr id="1" name=""/>
+                    <pic:cNvPicPr/>
+                  </pic:nvPicPr>
+                  <pic:blipFill>
+                    <a:blip r:embed="rId31"/>
+                    <a:stretch>
+                      <a:fillRect/>
+                    </a:stretch>
+                  </pic:blipFill>
+                  <pic:spPr>
+                    <a:xfrm>
+                      <a:off x="0" y="0"/>
+                      <a:ext cx="4495800" cy="1228725"/>
+                    </a:xfrm>
+                    <a:prstGeom prst="rect">
+                      <a:avLst/>
+                    </a:prstGeom>
+                  </pic:spPr>
+                </pic:pic>
+              </a:graphicData>
+            </a:graphic>
+          </wp:inline>
+        </w:drawing>
+      </w:r>
+    </w:p>
+    <w:p>
+      <w:pPr>
+        <w:rPr>
+          <w:rFonts w:hint="eastAsia"/>
+        </w:rPr>
+      </w:pPr>
+      <w:r>
+        <w:rPr>
+          <w:noProof/>
+        </w:rPr>
+        <w:lastRenderedPageBreak/>
+        <w:drawing>
+          <wp:inline distT="0" distB="0" distL="0" distR="0" wp14:anchorId="1E56C87B" wp14:editId="2763A76A">
+            <wp:extent cx="5731510" cy="3774440"/>
+            <wp:effectExtent l="0" t="0" r="2540" b="0"/>
+            <wp:docPr id="26" name="그림 26"/>
+            <wp:cNvGraphicFramePr>
+              <a:graphicFrameLocks xmlns:a="http://schemas.openxmlformats.org/drawingml/2006/main" noChangeAspect="1"/>
+            </wp:cNvGraphicFramePr>
+            <a:graphic xmlns:a="http://schemas.openxmlformats.org/drawingml/2006/main">
+              <a:graphicData uri="http://schemas.openxmlformats.org/drawingml/2006/picture">
+                <pic:pic xmlns:pic="http://schemas.openxmlformats.org/drawingml/2006/picture">
+                  <pic:nvPicPr>
+                    <pic:cNvPr id="1" name=""/>
+                    <pic:cNvPicPr/>
+                  </pic:nvPicPr>
+                  <pic:blipFill>
+                    <a:blip r:embed="rId32"/>
+                    <a:stretch>
+                      <a:fillRect/>
+                    </a:stretch>
+                  </pic:blipFill>
+                  <pic:spPr>
+                    <a:xfrm>
+                      <a:off x="0" y="0"/>
+                      <a:ext cx="5731510" cy="3774440"/>
+                    </a:xfrm>
+                    <a:prstGeom prst="rect">
+                      <a:avLst/>
+                    </a:prstGeom>
+                  </pic:spPr>
+                </pic:pic>
+              </a:graphicData>
+            </a:graphic>
+          </wp:inline>
+        </w:drawing>
+      </w:r>
+    </w:p>
+    <w:p>
+      <w:pPr>
+        <w:rPr>
+          <w:rFonts w:hint="eastAsia"/>
+        </w:rPr>
+      </w:pPr>
+      <w:r>
+        <w:rPr>
+          <w:noProof/>
+        </w:rPr>
+        <w:drawing>
+          <wp:inline distT="0" distB="0" distL="0" distR="0" wp14:anchorId="598CD052" wp14:editId="0DB32B0F">
+            <wp:extent cx="5731510" cy="2487295"/>
+            <wp:effectExtent l="0" t="0" r="2540" b="8255"/>
+            <wp:docPr id="25" name="그림 25"/>
+            <wp:cNvGraphicFramePr>
+              <a:graphicFrameLocks xmlns:a="http://schemas.openxmlformats.org/drawingml/2006/main" noChangeAspect="1"/>
+            </wp:cNvGraphicFramePr>
+            <a:graphic xmlns:a="http://schemas.openxmlformats.org/drawingml/2006/main">
+              <a:graphicData uri="http://schemas.openxmlformats.org/drawingml/2006/picture">
+                <pic:pic xmlns:pic="http://schemas.openxmlformats.org/drawingml/2006/picture">
+                  <pic:nvPicPr>
+                    <pic:cNvPr id="1" name=""/>
+                    <pic:cNvPicPr/>
+                  </pic:nvPicPr>
+                  <pic:blipFill>
+                    <a:blip r:embed="rId33"/>
+                    <a:stretch>
+                      <a:fillRect/>
+                    </a:stretch>
+                  </pic:blipFill>
+                  <pic:spPr>
+                    <a:xfrm>
+                      <a:off x="0" y="0"/>
+                      <a:ext cx="5731510" cy="2487295"/>
+                    </a:xfrm>
+                    <a:prstGeom prst="rect">
+                      <a:avLst/>
+                    </a:prstGeom>
+                  </pic:spPr>
+                </pic:pic>
+              </a:graphicData>
+            </a:graphic>
+          </wp:inline>
+        </w:drawing>
+      </w:r>
     </w:p>
     <w:sectPr>
       <w:pgSz w:w="11906" w:h="16838"/>
@@ -3672,6 +3786,184 @@
     </w:lvl>
   </w:abstractNum>
   <w:abstractNum w:abstractNumId="3" w15:restartNumberingAfterBreak="0">
+    <w:nsid w:val="42AD2E8E"/>
+    <w:multiLevelType w:val="hybridMultilevel"/>
+    <w:tmpl w:val="4CA2448C"/>
+    <w:lvl w:ilvl="0" w:tplc="4B82298C">
+      <w:start w:val="1"/>
+      <w:numFmt w:val="decimal"/>
+      <w:lvlText w:val="%1."/>
+      <w:lvlJc w:val="left"/>
+      <w:pPr>
+        <w:ind w:left="760" w:hanging="360"/>
+      </w:pPr>
+      <w:rPr>
+        <w:rFonts w:hint="default"/>
+      </w:rPr>
+    </w:lvl>
+    <w:lvl w:ilvl="1" w:tplc="04090019" w:tentative="1">
+      <w:start w:val="1"/>
+      <w:numFmt w:val="upperLetter"/>
+      <w:lvlText w:val="%2."/>
+      <w:lvlJc w:val="left"/>
+      <w:pPr>
+        <w:ind w:left="1200" w:hanging="400"/>
+      </w:pPr>
+    </w:lvl>
+    <w:lvl w:ilvl="2" w:tplc="0409001B" w:tentative="1">
+      <w:start w:val="1"/>
+      <w:numFmt w:val="lowerRoman"/>
+      <w:lvlText w:val="%3."/>
+      <w:lvlJc w:val="right"/>
+      <w:pPr>
+        <w:ind w:left="1600" w:hanging="400"/>
+      </w:pPr>
+    </w:lvl>
+    <w:lvl w:ilvl="3" w:tplc="0409000F" w:tentative="1">
+      <w:start w:val="1"/>
+      <w:numFmt w:val="decimal"/>
+      <w:lvlText w:val="%4."/>
+      <w:lvlJc w:val="left"/>
+      <w:pPr>
+        <w:ind w:left="2000" w:hanging="400"/>
+      </w:pPr>
+    </w:lvl>
+    <w:lvl w:ilvl="4" w:tplc="04090019" w:tentative="1">
+      <w:start w:val="1"/>
+      <w:numFmt w:val="upperLetter"/>
+      <w:lvlText w:val="%5."/>
+      <w:lvlJc w:val="left"/>
+      <w:pPr>
+        <w:ind w:left="2400" w:hanging="400"/>
+      </w:pPr>
+    </w:lvl>
+    <w:lvl w:ilvl="5" w:tplc="0409001B" w:tentative="1">
+      <w:start w:val="1"/>
+      <w:numFmt w:val="lowerRoman"/>
+      <w:lvlText w:val="%6."/>
+      <w:lvlJc w:val="right"/>
+      <w:pPr>
+        <w:ind w:left="2800" w:hanging="400"/>
+      </w:pPr>
+    </w:lvl>
+    <w:lvl w:ilvl="6" w:tplc="0409000F" w:tentative="1">
+      <w:start w:val="1"/>
+      <w:numFmt w:val="decimal"/>
+      <w:lvlText w:val="%7."/>
+      <w:lvlJc w:val="left"/>
+      <w:pPr>
+        <w:ind w:left="3200" w:hanging="400"/>
+      </w:pPr>
+    </w:lvl>
+    <w:lvl w:ilvl="7" w:tplc="04090019" w:tentative="1">
+      <w:start w:val="1"/>
+      <w:numFmt w:val="upperLetter"/>
+      <w:lvlText w:val="%8."/>
+      <w:lvlJc w:val="left"/>
+      <w:pPr>
+        <w:ind w:left="3600" w:hanging="400"/>
+      </w:pPr>
+    </w:lvl>
+    <w:lvl w:ilvl="8" w:tplc="0409001B" w:tentative="1">
+      <w:start w:val="1"/>
+      <w:numFmt w:val="lowerRoman"/>
+      <w:lvlText w:val="%9."/>
+      <w:lvlJc w:val="right"/>
+      <w:pPr>
+        <w:ind w:left="4000" w:hanging="400"/>
+      </w:pPr>
+    </w:lvl>
+  </w:abstractNum>
+  <w:abstractNum w:abstractNumId="4" w15:restartNumberingAfterBreak="0">
+    <w:nsid w:val="5358124F"/>
+    <w:multiLevelType w:val="hybridMultilevel"/>
+    <w:tmpl w:val="79CE5A48"/>
+    <w:lvl w:ilvl="0" w:tplc="8ED4CEDC">
+      <w:start w:val="1"/>
+      <w:numFmt w:val="decimal"/>
+      <w:lvlText w:val="%1."/>
+      <w:lvlJc w:val="left"/>
+      <w:pPr>
+        <w:ind w:left="760" w:hanging="360"/>
+      </w:pPr>
+      <w:rPr>
+        <w:rFonts w:hint="default"/>
+      </w:rPr>
+    </w:lvl>
+    <w:lvl w:ilvl="1" w:tplc="04090019" w:tentative="1">
+      <w:start w:val="1"/>
+      <w:numFmt w:val="upperLetter"/>
+      <w:lvlText w:val="%2."/>
+      <w:lvlJc w:val="left"/>
+      <w:pPr>
+        <w:ind w:left="1200" w:hanging="400"/>
+      </w:pPr>
+    </w:lvl>
+    <w:lvl w:ilvl="2" w:tplc="0409001B" w:tentative="1">
+      <w:start w:val="1"/>
+      <w:numFmt w:val="lowerRoman"/>
+      <w:lvlText w:val="%3."/>
+      <w:lvlJc w:val="right"/>
+      <w:pPr>
+        <w:ind w:left="1600" w:hanging="400"/>
+      </w:pPr>
+    </w:lvl>
+    <w:lvl w:ilvl="3" w:tplc="0409000F" w:tentative="1">
+      <w:start w:val="1"/>
+      <w:numFmt w:val="decimal"/>
+      <w:lvlText w:val="%4."/>
+      <w:lvlJc w:val="left"/>
+      <w:pPr>
+        <w:ind w:left="2000" w:hanging="400"/>
+      </w:pPr>
+    </w:lvl>
+    <w:lvl w:ilvl="4" w:tplc="04090019" w:tentative="1">
+      <w:start w:val="1"/>
+      <w:numFmt w:val="upperLetter"/>
+      <w:lvlText w:val="%5."/>
+      <w:lvlJc w:val="left"/>
+      <w:pPr>
+        <w:ind w:left="2400" w:hanging="400"/>
+      </w:pPr>
+    </w:lvl>
+    <w:lvl w:ilvl="5" w:tplc="0409001B" w:tentative="1">
+      <w:start w:val="1"/>
+      <w:numFmt w:val="lowerRoman"/>
+      <w:lvlText w:val="%6."/>
+      <w:lvlJc w:val="right"/>
+      <w:pPr>
+        <w:ind w:left="2800" w:hanging="400"/>
+      </w:pPr>
+    </w:lvl>
+    <w:lvl w:ilvl="6" w:tplc="0409000F" w:tentative="1">
+      <w:start w:val="1"/>
+      <w:numFmt w:val="decimal"/>
+      <w:lvlText w:val="%7."/>
+      <w:lvlJc w:val="left"/>
+      <w:pPr>
+        <w:ind w:left="3200" w:hanging="400"/>
+      </w:pPr>
+    </w:lvl>
+    <w:lvl w:ilvl="7" w:tplc="04090019" w:tentative="1">
+      <w:start w:val="1"/>
+      <w:numFmt w:val="upperLetter"/>
+      <w:lvlText w:val="%8."/>
+      <w:lvlJc w:val="left"/>
+      <w:pPr>
+        <w:ind w:left="3600" w:hanging="400"/>
+      </w:pPr>
+    </w:lvl>
+    <w:lvl w:ilvl="8" w:tplc="0409001B" w:tentative="1">
+      <w:start w:val="1"/>
+      <w:numFmt w:val="lowerRoman"/>
+      <w:lvlText w:val="%9."/>
+      <w:lvlJc w:val="right"/>
+      <w:pPr>
+        <w:ind w:left="4000" w:hanging="400"/>
+      </w:pPr>
+    </w:lvl>
+  </w:abstractNum>
+  <w:abstractNum w:abstractNumId="5" w15:restartNumberingAfterBreak="0">
     <w:nsid w:val="7C080A71"/>
     <w:multiLevelType w:val="hybridMultilevel"/>
     <w:tmpl w:val="9EB8960C"/>
@@ -3761,7 +4053,7 @@
     </w:lvl>
   </w:abstractNum>
   <w:num w:numId="1">
-    <w:abstractNumId w:val="3"/>
+    <w:abstractNumId w:val="5"/>
   </w:num>
   <w:num w:numId="2">
     <w:abstractNumId w:val="1"/>
@@ -3771,6 +4063,12 @@
   </w:num>
   <w:num w:numId="4">
     <w:abstractNumId w:val="2"/>
+  </w:num>
+  <w:num w:numId="5">
+    <w:abstractNumId w:val="4"/>
+  </w:num>
+  <w:num w:numId="6">
+    <w:abstractNumId w:val="3"/>
   </w:num>
 </w:numbering>
 </file>

</xml_diff>

<commit_message>
11. Chapter04.02. JPA Relation - 2
</commit_message>
<xml_diff>
--- a/demo/지인정보관리_스프링부트_내용정리.docx
+++ b/demo/지인정보관리_스프링부트_내용정리.docx
@@ -11,6 +11,7 @@
       </w:r>
     </w:p>
     <w:p>
+      <w:proofErr w:type="gramStart"/>
       <w:r>
         <w:rPr>
           <w:rFonts w:hint="eastAsia"/>
@@ -18,7 +19,11 @@
         <w:t>G</w:t>
       </w:r>
       <w:r>
-        <w:t xml:space="preserve">oal : </w:t>
+        <w:t>oal :</w:t>
+      </w:r>
+      <w:proofErr w:type="gramEnd"/>
+      <w:r>
+        <w:t xml:space="preserve"> </w:t>
       </w:r>
     </w:p>
     <w:p>
@@ -157,8 +162,13 @@
     </w:p>
     <w:p/>
     <w:p>
-      <w:r>
-        <w:t xml:space="preserve">Ctrl+b </w:t>
+      <w:proofErr w:type="spellStart"/>
+      <w:r>
+        <w:t>Ctrl+b</w:t>
+      </w:r>
+      <w:proofErr w:type="spellEnd"/>
+      <w:r>
+        <w:t xml:space="preserve"> </w:t>
       </w:r>
       <w:r>
         <w:rPr>
@@ -179,7 +189,21 @@
         <w:rPr>
           <w:rFonts w:hint="eastAsia"/>
         </w:rPr>
-        <w:t>의 선언 파일 바로가기하여 볼 수 있다.</w:t>
+        <w:t xml:space="preserve">의 선언 파일 </w:t>
+      </w:r>
+      <w:proofErr w:type="spellStart"/>
+      <w:r>
+        <w:rPr>
+          <w:rFonts w:hint="eastAsia"/>
+        </w:rPr>
+        <w:t>바로가기하여</w:t>
+      </w:r>
+      <w:proofErr w:type="spellEnd"/>
+      <w:r>
+        <w:rPr>
+          <w:rFonts w:hint="eastAsia"/>
+        </w:rPr>
+        <w:t xml:space="preserve"> 볼 수 있다.</w:t>
       </w:r>
     </w:p>
     <w:p>
@@ -189,14 +213,27 @@
         </w:rPr>
         <w:t xml:space="preserve">여기서 </w:t>
       </w:r>
-      <w:r>
-        <w:t xml:space="preserve">RestController </w:t>
-      </w:r>
-      <w:r>
-        <w:rPr>
-          <w:rFonts w:hint="eastAsia"/>
-        </w:rPr>
-        <w:t xml:space="preserve">에 </w:t>
+      <w:proofErr w:type="spellStart"/>
+      <w:proofErr w:type="gramStart"/>
+      <w:r>
+        <w:t>RestController</w:t>
+      </w:r>
+      <w:proofErr w:type="spellEnd"/>
+      <w:r>
+        <w:t xml:space="preserve"> </w:t>
+      </w:r>
+      <w:r>
+        <w:rPr>
+          <w:rFonts w:hint="eastAsia"/>
+        </w:rPr>
+        <w:t>에</w:t>
+      </w:r>
+      <w:proofErr w:type="gramEnd"/>
+      <w:r>
+        <w:rPr>
+          <w:rFonts w:hint="eastAsia"/>
+        </w:rPr>
+        <w:t xml:space="preserve"> </w:t>
       </w:r>
       <w:r>
         <w:t>@Controller</w:t>
@@ -223,7 +260,21 @@
         <w:rPr>
           <w:rFonts w:hint="eastAsia"/>
         </w:rPr>
-        <w:t xml:space="preserve"> 어노테이션이 선언되어 있는 것을 볼 수 있다.</w:t>
+        <w:t xml:space="preserve"> </w:t>
+      </w:r>
+      <w:proofErr w:type="spellStart"/>
+      <w:r>
+        <w:rPr>
+          <w:rFonts w:hint="eastAsia"/>
+        </w:rPr>
+        <w:t>어노테이션이</w:t>
+      </w:r>
+      <w:proofErr w:type="spellEnd"/>
+      <w:r>
+        <w:rPr>
+          <w:rFonts w:hint="eastAsia"/>
+        </w:rPr>
+        <w:t xml:space="preserve"> 선언되어 있는 것을 볼 수 있다.</w:t>
       </w:r>
     </w:p>
     <w:p/>
@@ -232,7 +283,35 @@
         <w:rPr>
           <w:rFonts w:hint="eastAsia"/>
         </w:rPr>
-        <w:t>스프링 부트에는 톰캣 서버를 임베디드해서 사용할 수 있게 되어 있다.</w:t>
+        <w:t xml:space="preserve">스프링 부트에는 </w:t>
+      </w:r>
+      <w:proofErr w:type="spellStart"/>
+      <w:r>
+        <w:rPr>
+          <w:rFonts w:hint="eastAsia"/>
+        </w:rPr>
+        <w:t>톰캣</w:t>
+      </w:r>
+      <w:proofErr w:type="spellEnd"/>
+      <w:r>
+        <w:rPr>
+          <w:rFonts w:hint="eastAsia"/>
+        </w:rPr>
+        <w:t xml:space="preserve"> 서버를 </w:t>
+      </w:r>
+      <w:proofErr w:type="spellStart"/>
+      <w:r>
+        <w:rPr>
+          <w:rFonts w:hint="eastAsia"/>
+        </w:rPr>
+        <w:t>임베디드해서</w:t>
+      </w:r>
+      <w:proofErr w:type="spellEnd"/>
+      <w:r>
+        <w:rPr>
+          <w:rFonts w:hint="eastAsia"/>
+        </w:rPr>
+        <w:t xml:space="preserve"> 사용할 수 있게 되어 있다.</w:t>
       </w:r>
     </w:p>
     <w:p/>
@@ -339,6 +418,7 @@
       <w:pPr>
         <w:pStyle w:val="2"/>
       </w:pPr>
+      <w:proofErr w:type="gramStart"/>
       <w:r>
         <w:rPr>
           <w:rFonts w:hint="eastAsia"/>
@@ -352,7 +432,14 @@
         <w:rPr>
           <w:rFonts w:hint="eastAsia"/>
         </w:rPr>
-        <w:t xml:space="preserve">테스트 생성 단축키 </w:t>
+        <w:t>테스트</w:t>
+      </w:r>
+      <w:proofErr w:type="gramEnd"/>
+      <w:r>
+        <w:rPr>
+          <w:rFonts w:hint="eastAsia"/>
+        </w:rPr>
+        <w:t xml:space="preserve"> 생성 단축키 </w:t>
       </w:r>
       <w:r>
         <w:t>] Controller method</w:t>
@@ -363,9 +450,11 @@
         </w:rPr>
         <w:t xml:space="preserve">에서 </w:t>
       </w:r>
+      <w:proofErr w:type="spellStart"/>
       <w:r>
         <w:t>ctrl+shift+t</w:t>
       </w:r>
+      <w:proofErr w:type="spellEnd"/>
       <w:r>
         <w:rPr>
           <w:rFonts w:hint="eastAsia"/>
@@ -409,8 +498,13 @@
         </w:rPr>
         <w:t>@</w:t>
       </w:r>
-      <w:r>
-        <w:t xml:space="preserve">SpringBootTest : </w:t>
+      <w:proofErr w:type="gramStart"/>
+      <w:r>
+        <w:t>SpringBootTest :</w:t>
+      </w:r>
+      <w:proofErr w:type="gramEnd"/>
+      <w:r>
+        <w:t xml:space="preserve"> </w:t>
       </w:r>
       <w:r>
         <w:rPr>
@@ -486,8 +580,15 @@
         </w:rPr>
         <w:t xml:space="preserve">추가할 때 </w:t>
       </w:r>
-      <w:r>
-        <w:t xml:space="preserve">org.junit </w:t>
+      <w:proofErr w:type="spellStart"/>
+      <w:proofErr w:type="gramStart"/>
+      <w:r>
+        <w:t>org.junit</w:t>
+      </w:r>
+      <w:proofErr w:type="spellEnd"/>
+      <w:proofErr w:type="gramEnd"/>
+      <w:r>
+        <w:t xml:space="preserve"> </w:t>
       </w:r>
       <w:r>
         <w:rPr>
@@ -506,9 +607,11 @@
       </w:r>
     </w:p>
     <w:p>
+      <w:proofErr w:type="spellStart"/>
       <w:r>
         <w:t>Org.junit.jupiter.api</w:t>
       </w:r>
+      <w:proofErr w:type="spellEnd"/>
       <w:r>
         <w:rPr>
           <w:rFonts w:hint="eastAsia"/>
@@ -598,7 +701,21 @@
         <w:rPr>
           <w:rFonts w:hint="eastAsia"/>
         </w:rPr>
-        <w:t>의존성이 제대로 추가 되었는지,</w:t>
+        <w:t xml:space="preserve">의존성이 제대로 </w:t>
+      </w:r>
+      <w:proofErr w:type="gramStart"/>
+      <w:r>
+        <w:rPr>
+          <w:rFonts w:hint="eastAsia"/>
+        </w:rPr>
+        <w:t>추가 되었는지</w:t>
+      </w:r>
+      <w:proofErr w:type="gramEnd"/>
+      <w:r>
+        <w:rPr>
+          <w:rFonts w:hint="eastAsia"/>
+        </w:rPr>
+        <w:t>,</w:t>
       </w:r>
       <w:r>
         <w:t xml:space="preserve"> Te</w:t>
@@ -700,10 +817,21 @@
         <w:rPr>
           <w:rFonts w:hint="eastAsia"/>
         </w:rPr>
-        <w:t xml:space="preserve">의 의미 </w:t>
-      </w:r>
-      <w:r>
-        <w:t xml:space="preserve">: </w:t>
+        <w:t xml:space="preserve">의 </w:t>
+      </w:r>
+      <w:proofErr w:type="gramStart"/>
+      <w:r>
+        <w:rPr>
+          <w:rFonts w:hint="eastAsia"/>
+        </w:rPr>
+        <w:t xml:space="preserve">의미 </w:t>
+      </w:r>
+      <w:r>
+        <w:t>:</w:t>
+      </w:r>
+      <w:proofErr w:type="gramEnd"/>
+      <w:r>
+        <w:t xml:space="preserve"> </w:t>
       </w:r>
       <w:r>
         <w:rPr>
@@ -771,6 +899,7 @@
     </w:p>
     <w:p/>
     <w:p>
+      <w:proofErr w:type="spellStart"/>
       <w:r>
         <w:rPr>
           <w:rFonts w:hint="eastAsia"/>
@@ -778,7 +907,11 @@
         <w:t>S</w:t>
       </w:r>
       <w:r>
-        <w:t>pringboot start test</w:t>
+        <w:t>pringboot</w:t>
+      </w:r>
+      <w:proofErr w:type="spellEnd"/>
+      <w:r>
+        <w:t xml:space="preserve"> start test</w:t>
       </w:r>
       <w:r>
         <w:rPr>
@@ -793,21 +926,45 @@
         <w:rPr>
           <w:rFonts w:hint="eastAsia"/>
         </w:rPr>
-        <w:t>를 이용해서 검증문 작성 가능</w:t>
-      </w:r>
-    </w:p>
-    <w:p>
-      <w:r>
-        <w:t>Build gradle</w:t>
-      </w:r>
+        <w:t xml:space="preserve">를 이용해서 </w:t>
+      </w:r>
+      <w:proofErr w:type="spellStart"/>
+      <w:r>
+        <w:rPr>
+          <w:rFonts w:hint="eastAsia"/>
+        </w:rPr>
+        <w:t>검증문</w:t>
+      </w:r>
+      <w:proofErr w:type="spellEnd"/>
+      <w:r>
+        <w:rPr>
+          <w:rFonts w:hint="eastAsia"/>
+        </w:rPr>
+        <w:t xml:space="preserve"> 작성 가능</w:t>
+      </w:r>
+    </w:p>
+    <w:p>
+      <w:r>
+        <w:t xml:space="preserve">Build </w:t>
+      </w:r>
+      <w:proofErr w:type="spellStart"/>
+      <w:r>
+        <w:t>gradle</w:t>
+      </w:r>
+      <w:proofErr w:type="spellEnd"/>
       <w:r>
         <w:rPr>
           <w:rFonts w:hint="eastAsia"/>
         </w:rPr>
         <w:t xml:space="preserve">에 아래 </w:t>
       </w:r>
-      <w:r>
-        <w:t xml:space="preserve">junit </w:t>
+      <w:proofErr w:type="spellStart"/>
+      <w:r>
+        <w:t>junit</w:t>
+      </w:r>
+      <w:proofErr w:type="spellEnd"/>
+      <w:r>
+        <w:t xml:space="preserve"> </w:t>
       </w:r>
       <w:r>
         <w:rPr>
@@ -815,6 +972,7 @@
         </w:rPr>
         <w:t xml:space="preserve">추가 </w:t>
       </w:r>
+      <w:proofErr w:type="gramStart"/>
       <w:r>
         <w:t>(</w:t>
       </w:r>
@@ -822,7 +980,14 @@
         <w:rPr>
           <w:rFonts w:hint="eastAsia"/>
         </w:rPr>
-        <w:t xml:space="preserve"> 이 강의와는 다른 </w:t>
+        <w:t xml:space="preserve"> 이</w:t>
+      </w:r>
+      <w:proofErr w:type="gramEnd"/>
+      <w:r>
+        <w:rPr>
+          <w:rFonts w:hint="eastAsia"/>
+        </w:rPr>
+        <w:t xml:space="preserve"> 강의와는 다른 </w:t>
       </w:r>
       <w:r>
         <w:t xml:space="preserve">assert </w:t>
@@ -921,16 +1086,37 @@
     </w:p>
     <w:p>
       <w:r>
-        <w:t xml:space="preserve">Import org.junit.Assert; </w:t>
-      </w:r>
-      <w:r>
-        <w:rPr>
-          <w:rFonts w:hint="eastAsia"/>
-        </w:rPr>
-        <w:t xml:space="preserve">임포트 후 </w:t>
-      </w:r>
-      <w:r>
-        <w:t xml:space="preserve">Assert.assertEquals </w:t>
+        <w:t xml:space="preserve">Import </w:t>
+      </w:r>
+      <w:proofErr w:type="spellStart"/>
+      <w:r>
+        <w:t>org.junit.Assert</w:t>
+      </w:r>
+      <w:proofErr w:type="spellEnd"/>
+      <w:r>
+        <w:t xml:space="preserve">; </w:t>
+      </w:r>
+      <w:proofErr w:type="spellStart"/>
+      <w:r>
+        <w:rPr>
+          <w:rFonts w:hint="eastAsia"/>
+        </w:rPr>
+        <w:t>임포트</w:t>
+      </w:r>
+      <w:proofErr w:type="spellEnd"/>
+      <w:r>
+        <w:rPr>
+          <w:rFonts w:hint="eastAsia"/>
+        </w:rPr>
+        <w:t xml:space="preserve"> 후 </w:t>
+      </w:r>
+      <w:proofErr w:type="spellStart"/>
+      <w:r>
+        <w:t>Assert.assertEquals</w:t>
+      </w:r>
+      <w:proofErr w:type="spellEnd"/>
+      <w:r>
+        <w:t xml:space="preserve"> </w:t>
       </w:r>
       <w:r>
         <w:rPr>
@@ -968,8 +1154,13 @@
         </w:rPr>
         <w:t xml:space="preserve">스프링에서 제공하는 </w:t>
       </w:r>
-      <w:r>
-        <w:t xml:space="preserve">MockMvc </w:t>
+      <w:proofErr w:type="spellStart"/>
+      <w:r>
+        <w:t>MockMvc</w:t>
+      </w:r>
+      <w:proofErr w:type="spellEnd"/>
+      <w:r>
+        <w:t xml:space="preserve"> </w:t>
       </w:r>
       <w:r>
         <w:rPr>
@@ -979,6 +1170,7 @@
       </w:r>
     </w:p>
     <w:p>
+      <w:proofErr w:type="spellStart"/>
       <w:r>
         <w:rPr>
           <w:rFonts w:hint="eastAsia"/>
@@ -988,6 +1180,7 @@
       <w:r>
         <w:t>ockMvc</w:t>
       </w:r>
+      <w:proofErr w:type="spellEnd"/>
       <w:r>
         <w:rPr>
           <w:rFonts w:hint="eastAsia"/>
@@ -1020,15 +1213,18 @@
         </w:rPr>
         <w:t xml:space="preserve">모의 </w:t>
       </w:r>
+      <w:proofErr w:type="spellStart"/>
       <w:r>
         <w:t>HttpRequest</w:t>
       </w:r>
+      <w:proofErr w:type="spellEnd"/>
       <w:r>
         <w:rPr>
           <w:rFonts w:hint="eastAsia"/>
         </w:rPr>
         <w:t xml:space="preserve">와 </w:t>
       </w:r>
+      <w:proofErr w:type="spellStart"/>
       <w:r>
         <w:t>HttpRe</w:t>
       </w:r>
@@ -1041,6 +1237,7 @@
       <w:r>
         <w:t>ponse</w:t>
       </w:r>
+      <w:proofErr w:type="spellEnd"/>
       <w:r>
         <w:rPr>
           <w:rFonts w:hint="eastAsia"/>
@@ -1097,8 +1294,21 @@
         </w:rPr>
         <w:t xml:space="preserve">위 그림에서 </w:t>
       </w:r>
-      <w:r>
-        <w:t>MockMvcBuilders.standaloneSetup().build()</w:t>
+      <w:proofErr w:type="spellStart"/>
+      <w:r>
+        <w:t>MockMvcBuilders.standaloneSetup</w:t>
+      </w:r>
+      <w:proofErr w:type="spellEnd"/>
+      <w:r>
+        <w:t>(</w:t>
+      </w:r>
+      <w:proofErr w:type="gramStart"/>
+      <w:r>
+        <w:t>).build</w:t>
+      </w:r>
+      <w:proofErr w:type="gramEnd"/>
+      <w:r>
+        <w:t>()</w:t>
       </w:r>
       <w:r>
         <w:rPr>
@@ -1106,8 +1316,13 @@
         </w:rPr>
         <w:t xml:space="preserve">로 </w:t>
       </w:r>
-      <w:r>
-        <w:t xml:space="preserve">MockMvc </w:t>
+      <w:proofErr w:type="spellStart"/>
+      <w:r>
+        <w:t>MockMvc</w:t>
+      </w:r>
+      <w:proofErr w:type="spellEnd"/>
+      <w:r>
+        <w:t xml:space="preserve"> </w:t>
       </w:r>
       <w:r>
         <w:rPr>
@@ -1123,8 +1338,13 @@
         </w:rPr>
         <w:t xml:space="preserve">이후 </w:t>
       </w:r>
-      <w:r>
-        <w:t xml:space="preserve">MockMvc.perform() </w:t>
+      <w:proofErr w:type="spellStart"/>
+      <w:r>
+        <w:t>MockMvc.perform</w:t>
+      </w:r>
+      <w:proofErr w:type="spellEnd"/>
+      <w:r>
+        <w:t xml:space="preserve">() </w:t>
       </w:r>
       <w:r>
         <w:rPr>
@@ -1147,8 +1367,13 @@
       </w:r>
     </w:p>
     <w:p>
-      <w:r>
-        <w:t xml:space="preserve">Goal : </w:t>
+      <w:proofErr w:type="gramStart"/>
+      <w:r>
+        <w:t>Goal :</w:t>
+      </w:r>
+      <w:proofErr w:type="gramEnd"/>
+      <w:r>
+        <w:t xml:space="preserve"> </w:t>
       </w:r>
     </w:p>
     <w:p>
@@ -1211,6 +1436,7 @@
       </w:r>
     </w:p>
     <w:p>
+      <w:proofErr w:type="gramStart"/>
       <w:r>
         <w:rPr>
           <w:rFonts w:hint="eastAsia"/>
@@ -1218,7 +1444,11 @@
         <w:t>J</w:t>
       </w:r>
       <w:r>
-        <w:t xml:space="preserve">PA : </w:t>
+        <w:t>PA :</w:t>
+      </w:r>
+      <w:proofErr w:type="gramEnd"/>
+      <w:r>
+        <w:t xml:space="preserve"> </w:t>
       </w:r>
       <w:r>
         <w:rPr>
@@ -1242,7 +1472,21 @@
         <w:rPr>
           <w:rFonts w:hint="eastAsia"/>
         </w:rPr>
-        <w:t>를 통해 처리할 수 있도록 한번 더 래핑해준 라이브러리라 생각할 수 있음.</w:t>
+        <w:t xml:space="preserve">를 통해 처리할 수 있도록 한번 더 </w:t>
+      </w:r>
+      <w:proofErr w:type="spellStart"/>
+      <w:r>
+        <w:rPr>
+          <w:rFonts w:hint="eastAsia"/>
+        </w:rPr>
+        <w:t>래핑해준</w:t>
+      </w:r>
+      <w:proofErr w:type="spellEnd"/>
+      <w:r>
+        <w:rPr>
+          <w:rFonts w:hint="eastAsia"/>
+        </w:rPr>
+        <w:t xml:space="preserve"> 라이브러리라 생각할 수 있음.</w:t>
       </w:r>
       <w:r>
         <w:t xml:space="preserve"> </w:t>
@@ -1302,6 +1546,7 @@
       </w:r>
     </w:p>
     <w:p>
+      <w:proofErr w:type="gramStart"/>
       <w:r>
         <w:rPr>
           <w:rFonts w:hint="eastAsia"/>
@@ -1309,8 +1554,13 @@
         <w:t xml:space="preserve">사용법 </w:t>
       </w:r>
       <w:r>
-        <w:t xml:space="preserve">: </w:t>
-      </w:r>
+        <w:t>:</w:t>
+      </w:r>
+      <w:proofErr w:type="gramEnd"/>
+      <w:r>
+        <w:t xml:space="preserve"> </w:t>
+      </w:r>
+      <w:proofErr w:type="spellStart"/>
       <w:r>
         <w:rPr>
           <w:rFonts w:hint="eastAsia"/>
@@ -1320,6 +1570,7 @@
       <w:r>
         <w:t>uild.gradle</w:t>
       </w:r>
+      <w:proofErr w:type="spellEnd"/>
       <w:r>
         <w:rPr>
           <w:rFonts w:hint="eastAsia"/>
@@ -1327,7 +1578,15 @@
         <w:t xml:space="preserve">에 아래 </w:t>
       </w:r>
       <w:r>
-        <w:t>implementation 'org.springframework.boot:spring-boot-starter-data-jpa'</w:t>
+        <w:t>implementation '</w:t>
+      </w:r>
+      <w:proofErr w:type="spellStart"/>
+      <w:r>
+        <w:t>org.springframework.boot:spring-boot-starter-data-jpa</w:t>
+      </w:r>
+      <w:proofErr w:type="spellEnd"/>
+      <w:r>
+        <w:t>'</w:t>
       </w:r>
       <w:r>
         <w:t xml:space="preserve"> </w:t>
@@ -1412,25 +1671,66 @@
         </w:rPr>
         <w:t xml:space="preserve">서비스용 </w:t>
       </w:r>
+      <w:proofErr w:type="spellStart"/>
       <w:r>
         <w:t>db</w:t>
       </w:r>
-      <w:r>
-        <w:rPr>
-          <w:rFonts w:hint="eastAsia"/>
-        </w:rPr>
-        <w:t>로 사용할만한 수준은 되지 않지만 테스트나 캐싱용으로 많이 사용되고 있음.</w:t>
-      </w:r>
-    </w:p>
-    <w:p>
-      <w:r>
-        <w:rPr>
-          <w:rFonts w:hint="eastAsia"/>
-        </w:rPr>
-        <w:t xml:space="preserve">의존성 추가 필요 </w:t>
-      </w:r>
-      <w:r>
-        <w:t xml:space="preserve">: </w:t>
+      <w:proofErr w:type="spellEnd"/>
+      <w:r>
+        <w:rPr>
+          <w:rFonts w:hint="eastAsia"/>
+        </w:rPr>
+        <w:t xml:space="preserve">로 </w:t>
+      </w:r>
+      <w:proofErr w:type="spellStart"/>
+      <w:r>
+        <w:rPr>
+          <w:rFonts w:hint="eastAsia"/>
+        </w:rPr>
+        <w:t>사용할만한</w:t>
+      </w:r>
+      <w:proofErr w:type="spellEnd"/>
+      <w:r>
+        <w:rPr>
+          <w:rFonts w:hint="eastAsia"/>
+        </w:rPr>
+        <w:t xml:space="preserve"> 수준은 되지 않지만 테스트나 </w:t>
+      </w:r>
+      <w:proofErr w:type="spellStart"/>
+      <w:r>
+        <w:rPr>
+          <w:rFonts w:hint="eastAsia"/>
+        </w:rPr>
+        <w:t>캐싱용으로</w:t>
+      </w:r>
+      <w:proofErr w:type="spellEnd"/>
+      <w:r>
+        <w:rPr>
+          <w:rFonts w:hint="eastAsia"/>
+        </w:rPr>
+        <w:t xml:space="preserve"> 많이 사용되고 있음.</w:t>
+      </w:r>
+    </w:p>
+    <w:p>
+      <w:r>
+        <w:rPr>
+          <w:rFonts w:hint="eastAsia"/>
+        </w:rPr>
+        <w:t xml:space="preserve">의존성 추가 </w:t>
+      </w:r>
+      <w:proofErr w:type="gramStart"/>
+      <w:r>
+        <w:rPr>
+          <w:rFonts w:hint="eastAsia"/>
+        </w:rPr>
+        <w:t xml:space="preserve">필요 </w:t>
+      </w:r>
+      <w:r>
+        <w:t>:</w:t>
+      </w:r>
+      <w:proofErr w:type="gramEnd"/>
+      <w:r>
+        <w:t xml:space="preserve"> </w:t>
       </w:r>
       <w:r>
         <w:t>implementation 'com.h2database:h2'</w:t>
@@ -1442,10 +1742,21 @@
         <w:rPr>
           <w:rFonts w:hint="eastAsia"/>
         </w:rPr>
-        <w:t>@E</w:t>
-      </w:r>
-      <w:r>
-        <w:t xml:space="preserve">ntity : </w:t>
+        <w:t>@</w:t>
+      </w:r>
+      <w:proofErr w:type="gramStart"/>
+      <w:r>
+        <w:rPr>
+          <w:rFonts w:hint="eastAsia"/>
+        </w:rPr>
+        <w:t>E</w:t>
+      </w:r>
+      <w:r>
+        <w:t>ntity :</w:t>
+      </w:r>
+      <w:proofErr w:type="gramEnd"/>
+      <w:r>
+        <w:t xml:space="preserve"> </w:t>
       </w:r>
       <w:r>
         <w:rPr>
@@ -1474,10 +1785,21 @@
         <w:rPr>
           <w:rFonts w:hint="eastAsia"/>
         </w:rPr>
-        <w:t>@I</w:t>
-      </w:r>
-      <w:r>
-        <w:t xml:space="preserve">d : </w:t>
+        <w:t>@</w:t>
+      </w:r>
+      <w:proofErr w:type="gramStart"/>
+      <w:r>
+        <w:rPr>
+          <w:rFonts w:hint="eastAsia"/>
+        </w:rPr>
+        <w:t>I</w:t>
+      </w:r>
+      <w:r>
+        <w:t>d :</w:t>
+      </w:r>
+      <w:proofErr w:type="gramEnd"/>
+      <w:r>
+        <w:t xml:space="preserve"> </w:t>
       </w:r>
       <w:r>
         <w:rPr>
@@ -1502,8 +1824,13 @@
         </w:rPr>
         <w:t>@</w:t>
       </w:r>
-      <w:r>
-        <w:t xml:space="preserve">GeneratedValue : </w:t>
+      <w:proofErr w:type="gramStart"/>
+      <w:r>
+        <w:t>GeneratedValue :</w:t>
+      </w:r>
+      <w:proofErr w:type="gramEnd"/>
+      <w:r>
+        <w:t xml:space="preserve"> </w:t>
       </w:r>
       <w:r>
         <w:rPr>
@@ -1572,9 +1899,11 @@
         </w:rPr>
         <w:t xml:space="preserve">에서는 </w:t>
       </w:r>
+      <w:proofErr w:type="spellStart"/>
       <w:r>
         <w:t>JPARepository</w:t>
       </w:r>
+      <w:proofErr w:type="spellEnd"/>
       <w:r>
         <w:rPr>
           <w:rFonts w:hint="eastAsia"/>
@@ -1607,6 +1936,7 @@
       </w:r>
     </w:p>
     <w:p>
+      <w:proofErr w:type="spellStart"/>
       <w:r>
         <w:rPr>
           <w:rFonts w:hint="eastAsia"/>
@@ -1616,6 +1946,7 @@
       <w:r>
         <w:t>paRepository</w:t>
       </w:r>
+      <w:proofErr w:type="spellEnd"/>
       <w:r>
         <w:rPr>
           <w:rFonts w:hint="eastAsia"/>
@@ -1702,6 +2033,7 @@
         </w:rPr>
         <w:t xml:space="preserve">public interface </w:t>
       </w:r>
+      <w:proofErr w:type="spellStart"/>
       <w:r>
         <w:rPr>
           <w:rFonts w:ascii="Courier New" w:eastAsia="굴림체" w:hAnsi="Courier New" w:cs="Courier New"/>
@@ -1709,7 +2041,17 @@
           <w:kern w:val="0"/>
           <w:szCs w:val="20"/>
         </w:rPr>
-        <w:t xml:space="preserve">PersonRepository </w:t>
+        <w:t>PersonRepository</w:t>
+      </w:r>
+      <w:proofErr w:type="spellEnd"/>
+      <w:r>
+        <w:rPr>
+          <w:rFonts w:ascii="Courier New" w:eastAsia="굴림체" w:hAnsi="Courier New" w:cs="Courier New"/>
+          <w:color w:val="A9B7C6"/>
+          <w:kern w:val="0"/>
+          <w:szCs w:val="20"/>
+        </w:rPr>
+        <w:t xml:space="preserve"> </w:t>
       </w:r>
       <w:r>
         <w:rPr>
@@ -1720,6 +2062,7 @@
         </w:rPr>
         <w:t xml:space="preserve">extends </w:t>
       </w:r>
+      <w:proofErr w:type="spellStart"/>
       <w:r>
         <w:rPr>
           <w:rFonts w:ascii="Courier New" w:eastAsia="굴림체" w:hAnsi="Courier New" w:cs="Courier New"/>
@@ -1727,7 +2070,17 @@
           <w:kern w:val="0"/>
           <w:szCs w:val="20"/>
         </w:rPr>
-        <w:t>JpaRepository&lt;Person</w:t>
+        <w:t>JpaRepository</w:t>
+      </w:r>
+      <w:proofErr w:type="spellEnd"/>
+      <w:r>
+        <w:rPr>
+          <w:rFonts w:ascii="Courier New" w:eastAsia="굴림체" w:hAnsi="Courier New" w:cs="Courier New"/>
+          <w:color w:val="A9B7C6"/>
+          <w:kern w:val="0"/>
+          <w:szCs w:val="20"/>
+        </w:rPr>
+        <w:t>&lt;Person</w:t>
       </w:r>
       <w:r>
         <w:rPr>
@@ -1802,10 +2155,12 @@
       </w:r>
     </w:p>
     <w:p>
+      <w:proofErr w:type="gramStart"/>
       <w:r>
         <w:lastRenderedPageBreak/>
         <w:t>.</w:t>
       </w:r>
+      <w:proofErr w:type="spellStart"/>
       <w:r>
         <w:rPr>
           <w:rFonts w:hint="eastAsia"/>
@@ -1813,13 +2168,32 @@
         <w:t>f</w:t>
       </w:r>
       <w:r>
-        <w:t xml:space="preserve">indAll() – </w:t>
-      </w:r>
-      <w:r>
-        <w:rPr>
-          <w:rFonts w:hint="eastAsia"/>
-        </w:rPr>
-        <w:t xml:space="preserve">메소드로 레퍼지토리의 전체 </w:t>
+        <w:t>indAll</w:t>
+      </w:r>
+      <w:proofErr w:type="spellEnd"/>
+      <w:proofErr w:type="gramEnd"/>
+      <w:r>
+        <w:t xml:space="preserve">() – </w:t>
+      </w:r>
+      <w:r>
+        <w:rPr>
+          <w:rFonts w:hint="eastAsia"/>
+        </w:rPr>
+        <w:t xml:space="preserve">메소드로 </w:t>
+      </w:r>
+      <w:proofErr w:type="spellStart"/>
+      <w:r>
+        <w:rPr>
+          <w:rFonts w:hint="eastAsia"/>
+        </w:rPr>
+        <w:t>레퍼지토리의</w:t>
+      </w:r>
+      <w:proofErr w:type="spellEnd"/>
+      <w:r>
+        <w:rPr>
+          <w:rFonts w:hint="eastAsia"/>
+        </w:rPr>
+        <w:t xml:space="preserve"> 전체 </w:t>
       </w:r>
       <w:r>
         <w:t xml:space="preserve">entity </w:t>
@@ -1946,11 +2320,21 @@
         <w:rPr>
           <w:rFonts w:hint="eastAsia"/>
         </w:rPr>
-        <w:t>라이브러리 사용하기 위해서는 b</w:t>
+        <w:t xml:space="preserve">라이브러리 사용하기 위해서는 </w:t>
+      </w:r>
+      <w:proofErr w:type="spellStart"/>
+      <w:proofErr w:type="gramStart"/>
+      <w:r>
+        <w:rPr>
+          <w:rFonts w:hint="eastAsia"/>
+        </w:rPr>
+        <w:t>b</w:t>
       </w:r>
       <w:r>
         <w:t>uild.gradle</w:t>
       </w:r>
+      <w:proofErr w:type="spellEnd"/>
+      <w:proofErr w:type="gramEnd"/>
       <w:r>
         <w:rPr>
           <w:rFonts w:hint="eastAsia"/>
@@ -2005,7 +2389,29 @@
         <w:rPr>
           <w:rFonts w:hint="eastAsia"/>
         </w:rPr>
-        <w:t xml:space="preserve">그리고 위 사진에서 처럼 </w:t>
+        <w:t xml:space="preserve">그리고 위 </w:t>
+      </w:r>
+      <w:proofErr w:type="gramStart"/>
+      <w:r>
+        <w:rPr>
+          <w:rFonts w:hint="eastAsia"/>
+        </w:rPr>
+        <w:t xml:space="preserve">사진에서 </w:t>
+      </w:r>
+      <w:proofErr w:type="spellStart"/>
+      <w:r>
+        <w:rPr>
+          <w:rFonts w:hint="eastAsia"/>
+        </w:rPr>
+        <w:t>처럼</w:t>
+      </w:r>
+      <w:proofErr w:type="spellEnd"/>
+      <w:proofErr w:type="gramEnd"/>
+      <w:r>
+        <w:rPr>
+          <w:rFonts w:hint="eastAsia"/>
+        </w:rPr>
+        <w:t xml:space="preserve"> </w:t>
       </w:r>
       <w:r>
         <w:t>‘enable annotation processing’</w:t>
@@ -2034,7 +2440,21 @@
         <w:rPr>
           <w:rFonts w:hint="eastAsia"/>
         </w:rPr>
-        <w:t>는 맴버변수와 클래스 위에 둘 다 사용할 수 있다.</w:t>
+        <w:t xml:space="preserve">는 </w:t>
+      </w:r>
+      <w:proofErr w:type="spellStart"/>
+      <w:r>
+        <w:rPr>
+          <w:rFonts w:hint="eastAsia"/>
+        </w:rPr>
+        <w:t>맴버변수와</w:t>
+      </w:r>
+      <w:proofErr w:type="spellEnd"/>
+      <w:r>
+        <w:rPr>
+          <w:rFonts w:hint="eastAsia"/>
+        </w:rPr>
+        <w:t xml:space="preserve"> 클래스 위에 둘 다 사용할 수 있다.</w:t>
       </w:r>
     </w:p>
     <w:p>
@@ -2085,10 +2505,21 @@
         <w:rPr>
           <w:rFonts w:hint="eastAsia"/>
         </w:rPr>
-        <w:t xml:space="preserve">출처 블로그 </w:t>
-      </w:r>
-      <w:r>
-        <w:t xml:space="preserve">: </w:t>
+        <w:t xml:space="preserve">출처 </w:t>
+      </w:r>
+      <w:proofErr w:type="gramStart"/>
+      <w:r>
+        <w:rPr>
+          <w:rFonts w:hint="eastAsia"/>
+        </w:rPr>
+        <w:t xml:space="preserve">블로그 </w:t>
+      </w:r>
+      <w:r>
+        <w:t>:</w:t>
+      </w:r>
+      <w:proofErr w:type="gramEnd"/>
+      <w:r>
+        <w:t xml:space="preserve"> </w:t>
       </w:r>
       <w:hyperlink r:id="rId19" w:history="1">
         <w:r>
@@ -2173,11 +2604,19 @@
       <w:r>
         <w:t xml:space="preserve">ombok </w:t>
       </w:r>
-      <w:r>
-        <w:rPr>
-          <w:rFonts w:hint="eastAsia"/>
-        </w:rPr>
-        <w:t xml:space="preserve">어노테이션이 붙은 자바 소스를 컴파일 할 때 </w:t>
+      <w:proofErr w:type="spellStart"/>
+      <w:r>
+        <w:rPr>
+          <w:rFonts w:hint="eastAsia"/>
+        </w:rPr>
+        <w:t>어노테이션이</w:t>
+      </w:r>
+      <w:proofErr w:type="spellEnd"/>
+      <w:r>
+        <w:rPr>
+          <w:rFonts w:hint="eastAsia"/>
+        </w:rPr>
+        <w:t xml:space="preserve"> 붙은 자바 소스를 컴파일 할 때 </w:t>
       </w:r>
       <w:r>
         <w:t>annotation processor</w:t>
@@ -2186,7 +2625,28 @@
         <w:rPr>
           <w:rFonts w:hint="eastAsia"/>
         </w:rPr>
-        <w:t>가 어노테이션을 확인하고 그에 맞는 코드를 자동으로 생성해서 바이트코드로 변환</w:t>
+        <w:t xml:space="preserve">가 </w:t>
+      </w:r>
+      <w:proofErr w:type="spellStart"/>
+      <w:r>
+        <w:rPr>
+          <w:rFonts w:hint="eastAsia"/>
+        </w:rPr>
+        <w:t>어노테이션을</w:t>
+      </w:r>
+      <w:proofErr w:type="spellEnd"/>
+      <w:r>
+        <w:rPr>
+          <w:rFonts w:hint="eastAsia"/>
+        </w:rPr>
+        <w:t xml:space="preserve"> 확인하고 그에 맞는 코드를 자동으로 생성해서 바이트코드로 </w:t>
+      </w:r>
+      <w:proofErr w:type="gramStart"/>
+      <w:r>
+        <w:rPr>
+          <w:rFonts w:hint="eastAsia"/>
+        </w:rPr>
+        <w:t>변환</w:t>
       </w:r>
       <w:r>
         <w:rPr>
@@ -2198,7 +2658,14 @@
         <w:rPr>
           <w:rFonts w:hint="eastAsia"/>
         </w:rPr>
-        <w:t>한다.</w:t>
+        <w:t>한다</w:t>
+      </w:r>
+      <w:proofErr w:type="gramEnd"/>
+      <w:r>
+        <w:rPr>
+          <w:rFonts w:hint="eastAsia"/>
+        </w:rPr>
+        <w:t>.</w:t>
       </w:r>
     </w:p>
     <w:p>
@@ -2315,13 +2782,25 @@
         <w:rPr>
           <w:rFonts w:hint="eastAsia"/>
         </w:rPr>
-        <w:t xml:space="preserve">을 사용하는 이유 </w:t>
-      </w:r>
-      <w:r>
-        <w:t xml:space="preserve">: </w:t>
-      </w:r>
-    </w:p>
-    <w:p>
+        <w:t xml:space="preserve">을 사용하는 </w:t>
+      </w:r>
+      <w:proofErr w:type="gramStart"/>
+      <w:r>
+        <w:rPr>
+          <w:rFonts w:hint="eastAsia"/>
+        </w:rPr>
+        <w:t xml:space="preserve">이유 </w:t>
+      </w:r>
+      <w:r>
+        <w:t>:</w:t>
+      </w:r>
+      <w:proofErr w:type="gramEnd"/>
+      <w:r>
+        <w:t xml:space="preserve"> </w:t>
+      </w:r>
+    </w:p>
+    <w:p>
+      <w:proofErr w:type="gramStart"/>
       <w:r>
         <w:rPr>
           <w:rFonts w:hint="eastAsia"/>
@@ -2329,7 +2808,11 @@
         <w:t xml:space="preserve">장점 </w:t>
       </w:r>
       <w:r>
-        <w:t xml:space="preserve">: </w:t>
+        <w:t>:</w:t>
+      </w:r>
+      <w:proofErr w:type="gramEnd"/>
+      <w:r>
+        <w:t xml:space="preserve"> </w:t>
       </w:r>
       <w:r>
         <w:rPr>
@@ -2343,13 +2826,28 @@
         <w:rPr>
           <w:rFonts w:hint="eastAsia"/>
         </w:rPr>
-        <w:t>주석과 같은 용도로 사용할 수 도 있다</w:t>
+        <w:t xml:space="preserve">주석과 같은 용도로 사용할 </w:t>
+      </w:r>
+      <w:proofErr w:type="gramStart"/>
+      <w:r>
+        <w:rPr>
+          <w:rFonts w:hint="eastAsia"/>
+        </w:rPr>
+        <w:t>수 도</w:t>
+      </w:r>
+      <w:proofErr w:type="gramEnd"/>
+      <w:r>
+        <w:rPr>
+          <w:rFonts w:hint="eastAsia"/>
+        </w:rPr>
+        <w:t xml:space="preserve"> 있다</w:t>
       </w:r>
       <w:r>
         <w:t>.</w:t>
       </w:r>
     </w:p>
     <w:p>
+      <w:proofErr w:type="gramStart"/>
       <w:r>
         <w:rPr>
           <w:rFonts w:hint="eastAsia"/>
@@ -2358,7 +2856,11 @@
         <w:t xml:space="preserve">단점 </w:t>
       </w:r>
       <w:r>
-        <w:t xml:space="preserve">: </w:t>
+        <w:t>:</w:t>
+      </w:r>
+      <w:proofErr w:type="gramEnd"/>
+      <w:r>
+        <w:t xml:space="preserve"> </w:t>
       </w:r>
       <w:r>
         <w:rPr>
@@ -2386,11 +2888,19 @@
       </w:r>
     </w:p>
     <w:p>
-      <w:r>
-        <w:rPr>
-          <w:rFonts w:hint="eastAsia"/>
-        </w:rPr>
-        <w:t xml:space="preserve">리팩토링을 하기 위해서는 사용된 </w:t>
+      <w:proofErr w:type="spellStart"/>
+      <w:r>
+        <w:rPr>
+          <w:rFonts w:hint="eastAsia"/>
+        </w:rPr>
+        <w:t>리팩토링을</w:t>
+      </w:r>
+      <w:proofErr w:type="spellEnd"/>
+      <w:r>
+        <w:rPr>
+          <w:rFonts w:hint="eastAsia"/>
+        </w:rPr>
+        <w:t xml:space="preserve"> 하기 위해서는 사용된 </w:t>
       </w:r>
       <w:r>
         <w:t>Annotation</w:t>
@@ -2485,10 +2995,29 @@
         <w:rPr>
           <w:rFonts w:hint="eastAsia"/>
         </w:rPr>
-        <w:t xml:space="preserve">모든 필드의 값을 리턴하는 </w:t>
-      </w:r>
-      <w:r>
-        <w:t>toString()</w:t>
+        <w:t xml:space="preserve">모든 필드의 값을 </w:t>
+      </w:r>
+      <w:proofErr w:type="spellStart"/>
+      <w:r>
+        <w:rPr>
+          <w:rFonts w:hint="eastAsia"/>
+        </w:rPr>
+        <w:t>리턴하는</w:t>
+      </w:r>
+      <w:proofErr w:type="spellEnd"/>
+      <w:r>
+        <w:rPr>
+          <w:rFonts w:hint="eastAsia"/>
+        </w:rPr>
+        <w:t xml:space="preserve"> </w:t>
+      </w:r>
+      <w:proofErr w:type="spellStart"/>
+      <w:r>
+        <w:t>toString</w:t>
+      </w:r>
+      <w:proofErr w:type="spellEnd"/>
+      <w:r>
+        <w:t>()</w:t>
       </w:r>
       <w:r>
         <w:rPr>
@@ -2505,7 +3034,15 @@
         <w:t>@</w:t>
       </w:r>
       <w:r>
-        <w:t xml:space="preserve">ToString(exclude = “phoneNumber”) </w:t>
+        <w:t>ToString(exclude = “</w:t>
+      </w:r>
+      <w:proofErr w:type="spellStart"/>
+      <w:r>
+        <w:t>phoneNumber</w:t>
+      </w:r>
+      <w:proofErr w:type="spellEnd"/>
+      <w:r>
+        <w:t xml:space="preserve">”) </w:t>
       </w:r>
       <w:r>
         <w:t>–</w:t>
@@ -2579,13 +3116,24 @@
         <w:t xml:space="preserve">하지만 멤버변수 부분에 </w:t>
       </w:r>
       <w:r>
-        <w:t xml:space="preserve">@ToString.Exclude </w:t>
-      </w:r>
-      <w:r>
-        <w:rPr>
-          <w:rFonts w:hint="eastAsia"/>
-        </w:rPr>
-        <w:t xml:space="preserve">처럼 쓰는 것이 개발자들의 실수를 줄일 수 있는 방법이므로 이 방법으로 </w:t>
+        <w:t>@ToString.</w:t>
+      </w:r>
+      <w:proofErr w:type="gramStart"/>
+      <w:r>
+        <w:t xml:space="preserve">Exclude </w:t>
+      </w:r>
+      <w:r>
+        <w:rPr>
+          <w:rFonts w:hint="eastAsia"/>
+        </w:rPr>
+        <w:t>처럼</w:t>
+      </w:r>
+      <w:proofErr w:type="gramEnd"/>
+      <w:r>
+        <w:rPr>
+          <w:rFonts w:hint="eastAsia"/>
+        </w:rPr>
+        <w:t xml:space="preserve"> 쓰는 것이 개발자들의 실수를 줄일 수 있는 방법이므로 이 방법으로 </w:t>
       </w:r>
       <w:r>
         <w:rPr>
@@ -2916,14 +3464,24 @@
         </w:rPr>
         <w:t xml:space="preserve">표시하여 </w:t>
       </w:r>
+      <w:proofErr w:type="gramStart"/>
       <w:r>
         <w:t xml:space="preserve">bean </w:t>
       </w:r>
-      <w:r>
-        <w:rPr>
-          <w:rFonts w:hint="eastAsia"/>
-        </w:rPr>
-        <w:t>으로 등록 해주어야 함.</w:t>
+      <w:proofErr w:type="spellStart"/>
+      <w:r>
+        <w:rPr>
+          <w:rFonts w:hint="eastAsia"/>
+        </w:rPr>
+        <w:t>으로</w:t>
+      </w:r>
+      <w:proofErr w:type="spellEnd"/>
+      <w:proofErr w:type="gramEnd"/>
+      <w:r>
+        <w:rPr>
+          <w:rFonts w:hint="eastAsia"/>
+        </w:rPr>
+        <w:t xml:space="preserve"> 등록 해주어야 함.</w:t>
       </w:r>
     </w:p>
     <w:p>
@@ -3094,10 +3652,29 @@
         <w:rPr>
           <w:rFonts w:hint="eastAsia"/>
         </w:rPr>
-        <w:t xml:space="preserve">위 그림의 </w:t>
-      </w:r>
-      <w:r>
-        <w:t xml:space="preserve">.map(String::toUppserCase) </w:t>
+        <w:t xml:space="preserve">위 </w:t>
+      </w:r>
+      <w:proofErr w:type="gramStart"/>
+      <w:r>
+        <w:rPr>
+          <w:rFonts w:hint="eastAsia"/>
+        </w:rPr>
+        <w:t xml:space="preserve">그림의 </w:t>
+      </w:r>
+      <w:r>
+        <w:t>.map</w:t>
+      </w:r>
+      <w:proofErr w:type="gramEnd"/>
+      <w:r>
+        <w:t>(String::</w:t>
+      </w:r>
+      <w:proofErr w:type="spellStart"/>
+      <w:r>
+        <w:t>toUppserCase</w:t>
+      </w:r>
+      <w:proofErr w:type="spellEnd"/>
+      <w:r>
+        <w:t xml:space="preserve">) </w:t>
       </w:r>
       <w:r>
         <w:rPr>
@@ -3113,57 +3690,58 @@
           <w:bCs/>
         </w:rPr>
       </w:pPr>
+      <w:proofErr w:type="gramStart"/>
       <w:r>
         <w:rPr>
           <w:b/>
           <w:bCs/>
         </w:rPr>
-        <w:t>.map(</w:t>
-      </w:r>
-      <w:r>
-        <w:rPr>
-          <w:rFonts w:hint="eastAsia"/>
+        <w:t>.map</w:t>
+      </w:r>
+      <w:proofErr w:type="gramEnd"/>
+      <w:r>
+        <w:rPr>
           <w:b/>
           <w:bCs/>
         </w:rPr>
-        <w:t>클래스명</w:t>
-      </w:r>
-      <w:r>
-        <w:rPr>
+        <w:t>(</w:t>
+      </w:r>
+      <w:r>
+        <w:rPr>
+          <w:rFonts w:hint="eastAsia"/>
           <w:b/>
           <w:bCs/>
         </w:rPr>
-        <w:t>::</w:t>
-      </w:r>
-      <w:r>
-        <w:rPr>
-          <w:rFonts w:hint="eastAsia"/>
+        <w:t>클래스명</w:t>
+      </w:r>
+      <w:r>
+        <w:rPr>
           <w:b/>
           <w:bCs/>
         </w:rPr>
-        <w:t>해당 클래스 존재하는 메서드</w:t>
-      </w:r>
-      <w:r>
-        <w:rPr>
+        <w:t>::</w:t>
+      </w:r>
+      <w:r>
+        <w:rPr>
+          <w:rFonts w:hint="eastAsia"/>
           <w:b/>
           <w:bCs/>
         </w:rPr>
-        <w:t>)</w:t>
+        <w:t>해당 클래스 존재하는 메서드</w:t>
       </w:r>
       <w:r>
         <w:rPr>
           <w:b/>
           <w:bCs/>
         </w:rPr>
-        <w:t xml:space="preserve"> </w:t>
-      </w:r>
-      <w:r>
-        <w:rPr>
-          <w:rFonts w:hint="eastAsia"/>
+        <w:t>)</w:t>
+      </w:r>
+      <w:r>
+        <w:rPr>
           <w:b/>
           <w:bCs/>
         </w:rPr>
-        <w:t>로 작성할 수 있는듯</w:t>
+        <w:t xml:space="preserve"> </w:t>
       </w:r>
       <w:r>
         <w:rPr>
@@ -3171,89 +3749,143 @@
           <w:b/>
           <w:bCs/>
         </w:rPr>
-        <w:t>,</w:t>
-      </w:r>
-      <w:r>
-        <w:rPr>
+        <w:t>로 작성할 수 있는듯</w:t>
+      </w:r>
+      <w:r>
+        <w:rPr>
+          <w:rFonts w:hint="eastAsia"/>
           <w:b/>
           <w:bCs/>
         </w:rPr>
-        <w:t xml:space="preserve"> </w:t>
-      </w:r>
-      <w:r>
-        <w:rPr>
-          <w:rFonts w:hint="eastAsia"/>
+        <w:t>,</w:t>
+      </w:r>
+      <w:r>
+        <w:rPr>
           <w:b/>
           <w:bCs/>
         </w:rPr>
-        <w:t xml:space="preserve">아래처럼 </w:t>
-      </w:r>
-      <w:r>
-        <w:rPr>
+        <w:t xml:space="preserve"> </w:t>
+      </w:r>
+      <w:r>
+        <w:rPr>
+          <w:rFonts w:hint="eastAsia"/>
           <w:b/>
           <w:bCs/>
         </w:rPr>
-        <w:t>input</w:t>
-      </w:r>
-      <w:r>
-        <w:rPr>
-          <w:rFonts w:hint="eastAsia"/>
+        <w:t xml:space="preserve">아래처럼 </w:t>
+      </w:r>
+      <w:r>
+        <w:rPr>
           <w:b/>
           <w:bCs/>
         </w:rPr>
-        <w:t>값 생략 가능</w:t>
-      </w:r>
-      <w:r>
-        <w:rPr>
+        <w:t>input</w:t>
+      </w:r>
+      <w:r>
+        <w:rPr>
+          <w:rFonts w:hint="eastAsia"/>
           <w:b/>
           <w:bCs/>
         </w:rPr>
-        <w:t xml:space="preserve"> ,</w:t>
-      </w:r>
-    </w:p>
-    <w:p>
-      <w:r>
-        <w:t xml:space="preserve"> </w:t>
-      </w:r>
-      <w:r>
-        <w:rPr>
-          <w:rFonts w:hint="eastAsia"/>
-        </w:rPr>
-        <w:t>아래 이미지</w:t>
-      </w:r>
-      <w:r>
-        <w:t xml:space="preserve"> </w:t>
-      </w:r>
-      <w:r>
-        <w:rPr>
-          <w:rFonts w:hint="eastAsia"/>
-        </w:rPr>
-        <w:t xml:space="preserve">처럼의 </w:t>
-      </w:r>
-      <w:r>
-        <w:t xml:space="preserve">.map(detail-&gt;detail.getItem() ) </w:t>
-      </w:r>
-      <w:r>
-        <w:rPr>
-          <w:rFonts w:hint="eastAsia"/>
-        </w:rPr>
-        <w:t>구문처럼 사용할 수 있다.</w:t>
-      </w:r>
-    </w:p>
-    <w:p>
-      <w:pPr>
-        <w:rPr>
-          <w:rFonts w:hint="eastAsia"/>
+        <w:t>값 생략 가능</w:t>
+      </w:r>
+      <w:r>
+        <w:rPr>
           <w:b/>
           <w:bCs/>
         </w:rPr>
-      </w:pPr>
-      <w:r>
-        <w:rPr>
+        <w:t xml:space="preserve"> ,</w:t>
+      </w:r>
+    </w:p>
+    <w:p>
+      <w:r>
+        <w:t xml:space="preserve"> </w:t>
+      </w:r>
+      <w:r>
+        <w:rPr>
+          <w:rFonts w:hint="eastAsia"/>
+        </w:rPr>
+        <w:t>아래 이미지</w:t>
+      </w:r>
+      <w:r>
+        <w:t xml:space="preserve"> </w:t>
+      </w:r>
+      <w:proofErr w:type="spellStart"/>
+      <w:proofErr w:type="gramStart"/>
+      <w:r>
+        <w:rPr>
+          <w:rFonts w:hint="eastAsia"/>
+        </w:rPr>
+        <w:t>처럼의</w:t>
+      </w:r>
+      <w:proofErr w:type="spellEnd"/>
+      <w:r>
+        <w:rPr>
+          <w:rFonts w:hint="eastAsia"/>
+        </w:rPr>
+        <w:t xml:space="preserve"> </w:t>
+      </w:r>
+      <w:r>
+        <w:t>.map</w:t>
+      </w:r>
+      <w:proofErr w:type="gramEnd"/>
+      <w:r>
+        <w:t>(detail-&gt;</w:t>
+      </w:r>
+      <w:proofErr w:type="spellStart"/>
+      <w:r>
+        <w:t>detail.getItem</w:t>
+      </w:r>
+      <w:proofErr w:type="spellEnd"/>
+      <w:r>
+        <w:t xml:space="preserve">() ) </w:t>
+      </w:r>
+      <w:r>
+        <w:rPr>
+          <w:rFonts w:hint="eastAsia"/>
+        </w:rPr>
+        <w:t>구문처럼 사용할 수 있다.</w:t>
+      </w:r>
+    </w:p>
+    <w:p>
+      <w:pPr>
+        <w:rPr>
+          <w:rFonts w:hint="eastAsia"/>
           <w:b/>
           <w:bCs/>
         </w:rPr>
-        <w:t>.map(detail-&gt;detail.getItem() )</w:t>
+      </w:pPr>
+      <w:proofErr w:type="gramStart"/>
+      <w:r>
+        <w:rPr>
+          <w:b/>
+          <w:bCs/>
+        </w:rPr>
+        <w:t>.map</w:t>
+      </w:r>
+      <w:proofErr w:type="gramEnd"/>
+      <w:r>
+        <w:rPr>
+          <w:b/>
+          <w:bCs/>
+        </w:rPr>
+        <w:t>(detail-&gt;</w:t>
+      </w:r>
+      <w:proofErr w:type="spellStart"/>
+      <w:r>
+        <w:rPr>
+          <w:b/>
+          <w:bCs/>
+        </w:rPr>
+        <w:t>detail.getItem</w:t>
+      </w:r>
+      <w:proofErr w:type="spellEnd"/>
+      <w:r>
+        <w:rPr>
+          <w:b/>
+          <w:bCs/>
+        </w:rPr>
+        <w:t>() )</w:t>
       </w:r>
       <w:r>
         <w:rPr>
@@ -3436,11 +4068,6 @@
       </w:r>
     </w:p>
     <w:p>
-      <w:pPr>
-        <w:rPr>
-          <w:rFonts w:hint="eastAsia"/>
-        </w:rPr>
-      </w:pPr>
       <w:r>
         <w:rPr>
           <w:noProof/>
@@ -3481,6 +4108,13 @@
           </wp:inline>
         </w:drawing>
       </w:r>
+    </w:p>
+    <w:p>
+      <w:pPr>
+        <w:rPr>
+          <w:rFonts w:hint="eastAsia"/>
+        </w:rPr>
+      </w:pPr>
     </w:p>
     <w:sectPr>
       <w:pgSz w:w="11906" w:h="16838"/>

</xml_diff>

<commit_message>
12. Chapter04.03. JPA Relation-3
</commit_message>
<xml_diff>
--- a/demo/지인정보관리_스프링부트_내용정리.docx
+++ b/demo/지인정보관리_스프링부트_내용정리.docx
@@ -11,7 +11,6 @@
       </w:r>
     </w:p>
     <w:p>
-      <w:proofErr w:type="gramStart"/>
       <w:r>
         <w:rPr>
           <w:rFonts w:hint="eastAsia"/>
@@ -19,48 +18,212 @@
         <w:t>G</w:t>
       </w:r>
       <w:r>
-        <w:t>oal :</w:t>
-      </w:r>
-      <w:proofErr w:type="gramEnd"/>
+        <w:t xml:space="preserve">oal : </w:t>
+      </w:r>
+    </w:p>
+    <w:p>
+      <w:r>
+        <w:t>1.</w:t>
+      </w:r>
+      <w:r>
+        <w:rPr>
+          <w:rFonts w:hint="eastAsia"/>
+        </w:rPr>
+        <w:t>H</w:t>
+      </w:r>
+      <w:r>
+        <w:t>ello World Controller</w:t>
+      </w:r>
+      <w:r>
+        <w:rPr>
+          <w:rFonts w:hint="eastAsia"/>
+        </w:rPr>
+        <w:t>를 만들어 보기</w:t>
+      </w:r>
+    </w:p>
+    <w:p>
+      <w:r>
+        <w:rPr>
+          <w:rFonts w:hint="eastAsia"/>
+        </w:rPr>
+        <w:t>2</w:t>
+      </w:r>
+      <w:r>
+        <w:t>.Boot Run</w:t>
+      </w:r>
+      <w:r>
+        <w:rPr>
+          <w:rFonts w:hint="eastAsia"/>
+        </w:rPr>
+        <w:t>을 통해서 서버 실행해보기</w:t>
+      </w:r>
+    </w:p>
+    <w:p/>
+    <w:p>
+      <w:r>
+        <w:rPr>
+          <w:rFonts w:hint="eastAsia"/>
+        </w:rPr>
+        <w:t xml:space="preserve">먼저 해당 클래스가 스프링에서 관리하는 컨트롤러 </w:t>
+      </w:r>
+      <w:r>
+        <w:t>bean</w:t>
+      </w:r>
+      <w:r>
+        <w:rPr>
+          <w:rFonts w:hint="eastAsia"/>
+        </w:rPr>
+        <w:t>이라는 표식을 해준다.</w:t>
+      </w:r>
+    </w:p>
+    <w:p>
+      <w:r>
+        <w:rPr>
+          <w:rFonts w:hint="eastAsia"/>
+        </w:rPr>
+        <w:t>스프링에서는 a</w:t>
+      </w:r>
+      <w:r>
+        <w:t xml:space="preserve">nnotation </w:t>
+      </w:r>
+      <w:r>
+        <w:rPr>
+          <w:rFonts w:hint="eastAsia"/>
+        </w:rPr>
+        <w:t>기반으로 지정한다.</w:t>
+      </w:r>
+    </w:p>
+    <w:p>
+      <w:r>
+        <w:t>@Controller</w:t>
+      </w:r>
+    </w:p>
+    <w:p>
+      <w:r>
+        <w:rPr>
+          <w:rFonts w:hint="eastAsia"/>
+        </w:rPr>
+        <w:t>@</w:t>
+      </w:r>
+      <w:r>
+        <w:t>ResponseBody</w:t>
+      </w:r>
+    </w:p>
+    <w:p>
+      <w:r>
+        <w:rPr>
+          <w:rFonts w:hint="eastAsia"/>
+        </w:rPr>
+        <w:t xml:space="preserve">위 </w:t>
+      </w:r>
+      <w:r>
+        <w:t>2</w:t>
+      </w:r>
+      <w:r>
+        <w:rPr>
+          <w:rFonts w:hint="eastAsia"/>
+        </w:rPr>
+        <w:t xml:space="preserve">개 </w:t>
+      </w:r>
+      <w:r>
+        <w:t>annotation</w:t>
+      </w:r>
+      <w:r>
+        <w:rPr>
+          <w:rFonts w:hint="eastAsia"/>
+        </w:rPr>
+        <w:t xml:space="preserve">은 아래 </w:t>
+      </w:r>
+      <w:r>
+        <w:t>annotation</w:t>
+      </w:r>
+      <w:r>
+        <w:rPr>
+          <w:rFonts w:hint="eastAsia"/>
+        </w:rPr>
+        <w:t>으로 치환 가능하다.</w:t>
+      </w:r>
+    </w:p>
+    <w:p>
+      <w:r>
+        <w:rPr>
+          <w:rFonts w:hint="eastAsia"/>
+        </w:rPr>
+        <w:t>@</w:t>
+      </w:r>
+      <w:r>
+        <w:t>RestController</w:t>
+      </w:r>
+    </w:p>
+    <w:p/>
+    <w:p>
+      <w:r>
+        <w:t xml:space="preserve">Ctrl+b </w:t>
+      </w:r>
+      <w:r>
+        <w:rPr>
+          <w:rFonts w:hint="eastAsia"/>
+        </w:rPr>
+        <w:t xml:space="preserve">단축키로 </w:t>
+      </w:r>
+      <w:r>
+        <w:rPr>
+          <w:rFonts w:hint="eastAsia"/>
+        </w:rPr>
+        <w:t>a</w:t>
+      </w:r>
+      <w:r>
+        <w:t>nnotation</w:t>
+      </w:r>
+      <w:r>
+        <w:rPr>
+          <w:rFonts w:hint="eastAsia"/>
+        </w:rPr>
+        <w:t>의 선언 파일 바로가기하여 볼 수 있다.</w:t>
+      </w:r>
+    </w:p>
+    <w:p>
+      <w:r>
+        <w:rPr>
+          <w:rFonts w:hint="eastAsia"/>
+        </w:rPr>
+        <w:t xml:space="preserve">여기서 </w:t>
+      </w:r>
+      <w:r>
+        <w:t xml:space="preserve">RestController </w:t>
+      </w:r>
+      <w:r>
+        <w:rPr>
+          <w:rFonts w:hint="eastAsia"/>
+        </w:rPr>
+        <w:t xml:space="preserve">에 </w:t>
+      </w:r>
+      <w:r>
+        <w:t>@Controller</w:t>
+      </w:r>
+      <w:r>
+        <w:rPr>
+          <w:rFonts w:hint="eastAsia"/>
+        </w:rPr>
+        <w:t>,</w:t>
+      </w:r>
       <w:r>
         <w:t xml:space="preserve"> </w:t>
       </w:r>
-    </w:p>
-    <w:p>
-      <w:r>
-        <w:t>1.</w:t>
-      </w:r>
-      <w:r>
-        <w:rPr>
-          <w:rFonts w:hint="eastAsia"/>
-        </w:rPr>
-        <w:t>H</w:t>
-      </w:r>
-      <w:r>
-        <w:t>ello World Controller</w:t>
-      </w:r>
-      <w:r>
-        <w:rPr>
-          <w:rFonts w:hint="eastAsia"/>
-        </w:rPr>
-        <w:t>를 만들어 보기</w:t>
-      </w:r>
-    </w:p>
-    <w:p>
-      <w:r>
-        <w:rPr>
-          <w:rFonts w:hint="eastAsia"/>
-        </w:rPr>
-        <w:t>2</w:t>
-      </w:r>
-      <w:r>
-        <w:t>.Boot Run</w:t>
-      </w:r>
-      <w:r>
-        <w:rPr>
-          <w:rFonts w:hint="eastAsia"/>
-        </w:rPr>
-        <w:t>을 통해서 서버 실행해보기</w:t>
+      <w:r>
+        <w:rPr>
+          <w:rFonts w:hint="eastAsia"/>
+        </w:rPr>
+        <w:t>@</w:t>
+      </w:r>
+      <w:r>
+        <w:t>ResponseBody</w:t>
+      </w:r>
+      <w:r>
+        <w:rPr>
+          <w:rFonts w:hint="eastAsia"/>
+        </w:rPr>
+        <w:t xml:space="preserve"> 어노테이션이 선언되어 있는 것을 볼 수 있다.</w:t>
       </w:r>
     </w:p>
     <w:p/>
@@ -69,249 +232,7 @@
         <w:rPr>
           <w:rFonts w:hint="eastAsia"/>
         </w:rPr>
-        <w:t xml:space="preserve">먼저 해당 클래스가 스프링에서 관리하는 컨트롤러 </w:t>
-      </w:r>
-      <w:r>
-        <w:t>bean</w:t>
-      </w:r>
-      <w:r>
-        <w:rPr>
-          <w:rFonts w:hint="eastAsia"/>
-        </w:rPr>
-        <w:t>이라는 표식을 해준다.</w:t>
-      </w:r>
-    </w:p>
-    <w:p>
-      <w:r>
-        <w:rPr>
-          <w:rFonts w:hint="eastAsia"/>
-        </w:rPr>
-        <w:t>스프링에서는 a</w:t>
-      </w:r>
-      <w:r>
-        <w:t xml:space="preserve">nnotation </w:t>
-      </w:r>
-      <w:r>
-        <w:rPr>
-          <w:rFonts w:hint="eastAsia"/>
-        </w:rPr>
-        <w:t>기반으로 지정한다.</w:t>
-      </w:r>
-    </w:p>
-    <w:p>
-      <w:r>
-        <w:t>@Controller</w:t>
-      </w:r>
-    </w:p>
-    <w:p>
-      <w:r>
-        <w:rPr>
-          <w:rFonts w:hint="eastAsia"/>
-        </w:rPr>
-        <w:t>@</w:t>
-      </w:r>
-      <w:r>
-        <w:t>ResponseBody</w:t>
-      </w:r>
-    </w:p>
-    <w:p>
-      <w:r>
-        <w:rPr>
-          <w:rFonts w:hint="eastAsia"/>
-        </w:rPr>
-        <w:t xml:space="preserve">위 </w:t>
-      </w:r>
-      <w:r>
-        <w:t>2</w:t>
-      </w:r>
-      <w:r>
-        <w:rPr>
-          <w:rFonts w:hint="eastAsia"/>
-        </w:rPr>
-        <w:t xml:space="preserve">개 </w:t>
-      </w:r>
-      <w:r>
-        <w:t>annotation</w:t>
-      </w:r>
-      <w:r>
-        <w:rPr>
-          <w:rFonts w:hint="eastAsia"/>
-        </w:rPr>
-        <w:t xml:space="preserve">은 아래 </w:t>
-      </w:r>
-      <w:r>
-        <w:t>annotation</w:t>
-      </w:r>
-      <w:r>
-        <w:rPr>
-          <w:rFonts w:hint="eastAsia"/>
-        </w:rPr>
-        <w:t>으로 치환 가능하다.</w:t>
-      </w:r>
-    </w:p>
-    <w:p>
-      <w:r>
-        <w:rPr>
-          <w:rFonts w:hint="eastAsia"/>
-        </w:rPr>
-        <w:t>@</w:t>
-      </w:r>
-      <w:r>
-        <w:t>RestController</w:t>
-      </w:r>
-    </w:p>
-    <w:p/>
-    <w:p>
-      <w:proofErr w:type="spellStart"/>
-      <w:r>
-        <w:t>Ctrl+b</w:t>
-      </w:r>
-      <w:proofErr w:type="spellEnd"/>
-      <w:r>
-        <w:t xml:space="preserve"> </w:t>
-      </w:r>
-      <w:r>
-        <w:rPr>
-          <w:rFonts w:hint="eastAsia"/>
-        </w:rPr>
-        <w:t xml:space="preserve">단축키로 </w:t>
-      </w:r>
-      <w:r>
-        <w:rPr>
-          <w:rFonts w:hint="eastAsia"/>
-        </w:rPr>
-        <w:t>a</w:t>
-      </w:r>
-      <w:r>
-        <w:t>nnotation</w:t>
-      </w:r>
-      <w:r>
-        <w:rPr>
-          <w:rFonts w:hint="eastAsia"/>
-        </w:rPr>
-        <w:t xml:space="preserve">의 선언 파일 </w:t>
-      </w:r>
-      <w:proofErr w:type="spellStart"/>
-      <w:r>
-        <w:rPr>
-          <w:rFonts w:hint="eastAsia"/>
-        </w:rPr>
-        <w:t>바로가기하여</w:t>
-      </w:r>
-      <w:proofErr w:type="spellEnd"/>
-      <w:r>
-        <w:rPr>
-          <w:rFonts w:hint="eastAsia"/>
-        </w:rPr>
-        <w:t xml:space="preserve"> 볼 수 있다.</w:t>
-      </w:r>
-    </w:p>
-    <w:p>
-      <w:r>
-        <w:rPr>
-          <w:rFonts w:hint="eastAsia"/>
-        </w:rPr>
-        <w:t xml:space="preserve">여기서 </w:t>
-      </w:r>
-      <w:proofErr w:type="spellStart"/>
-      <w:proofErr w:type="gramStart"/>
-      <w:r>
-        <w:t>RestController</w:t>
-      </w:r>
-      <w:proofErr w:type="spellEnd"/>
-      <w:r>
-        <w:t xml:space="preserve"> </w:t>
-      </w:r>
-      <w:r>
-        <w:rPr>
-          <w:rFonts w:hint="eastAsia"/>
-        </w:rPr>
-        <w:t>에</w:t>
-      </w:r>
-      <w:proofErr w:type="gramEnd"/>
-      <w:r>
-        <w:rPr>
-          <w:rFonts w:hint="eastAsia"/>
-        </w:rPr>
-        <w:t xml:space="preserve"> </w:t>
-      </w:r>
-      <w:r>
-        <w:t>@Controller</w:t>
-      </w:r>
-      <w:r>
-        <w:rPr>
-          <w:rFonts w:hint="eastAsia"/>
-        </w:rPr>
-        <w:t>,</w:t>
-      </w:r>
-      <w:r>
-        <w:t xml:space="preserve"> </w:t>
-      </w:r>
-      <w:r>
-        <w:rPr>
-          <w:rFonts w:hint="eastAsia"/>
-        </w:rPr>
-        <w:t>@</w:t>
-      </w:r>
-      <w:r>
-        <w:t>ResponseBody</w:t>
-      </w:r>
-      <w:r>
-        <w:rPr>
-          <w:rFonts w:hint="eastAsia"/>
-        </w:rPr>
-        <w:t xml:space="preserve"> </w:t>
-      </w:r>
-      <w:proofErr w:type="spellStart"/>
-      <w:r>
-        <w:rPr>
-          <w:rFonts w:hint="eastAsia"/>
-        </w:rPr>
-        <w:t>어노테이션이</w:t>
-      </w:r>
-      <w:proofErr w:type="spellEnd"/>
-      <w:r>
-        <w:rPr>
-          <w:rFonts w:hint="eastAsia"/>
-        </w:rPr>
-        <w:t xml:space="preserve"> 선언되어 있는 것을 볼 수 있다.</w:t>
-      </w:r>
-    </w:p>
-    <w:p/>
-    <w:p>
-      <w:r>
-        <w:rPr>
-          <w:rFonts w:hint="eastAsia"/>
-        </w:rPr>
-        <w:t xml:space="preserve">스프링 부트에는 </w:t>
-      </w:r>
-      <w:proofErr w:type="spellStart"/>
-      <w:r>
-        <w:rPr>
-          <w:rFonts w:hint="eastAsia"/>
-        </w:rPr>
-        <w:t>톰캣</w:t>
-      </w:r>
-      <w:proofErr w:type="spellEnd"/>
-      <w:r>
-        <w:rPr>
-          <w:rFonts w:hint="eastAsia"/>
-        </w:rPr>
-        <w:t xml:space="preserve"> 서버를 </w:t>
-      </w:r>
-      <w:proofErr w:type="spellStart"/>
-      <w:r>
-        <w:rPr>
-          <w:rFonts w:hint="eastAsia"/>
-        </w:rPr>
-        <w:t>임베디드해서</w:t>
-      </w:r>
-      <w:proofErr w:type="spellEnd"/>
-      <w:r>
-        <w:rPr>
-          <w:rFonts w:hint="eastAsia"/>
-        </w:rPr>
-        <w:t xml:space="preserve"> 사용할 수 있게 되어 있다.</w:t>
+        <w:t>스프링 부트에는 톰캣 서버를 임베디드해서 사용할 수 있게 되어 있다.</w:t>
       </w:r>
     </w:p>
     <w:p/>
@@ -418,7 +339,6 @@
       <w:pPr>
         <w:pStyle w:val="2"/>
       </w:pPr>
-      <w:proofErr w:type="gramStart"/>
       <w:r>
         <w:rPr>
           <w:rFonts w:hint="eastAsia"/>
@@ -432,14 +352,7 @@
         <w:rPr>
           <w:rFonts w:hint="eastAsia"/>
         </w:rPr>
-        <w:t>테스트</w:t>
-      </w:r>
-      <w:proofErr w:type="gramEnd"/>
-      <w:r>
-        <w:rPr>
-          <w:rFonts w:hint="eastAsia"/>
-        </w:rPr>
-        <w:t xml:space="preserve"> 생성 단축키 </w:t>
+        <w:t xml:space="preserve">테스트 생성 단축키 </w:t>
       </w:r>
       <w:r>
         <w:t>] Controller method</w:t>
@@ -450,11 +363,9 @@
         </w:rPr>
         <w:t xml:space="preserve">에서 </w:t>
       </w:r>
-      <w:proofErr w:type="spellStart"/>
       <w:r>
         <w:t>ctrl+shift+t</w:t>
       </w:r>
-      <w:proofErr w:type="spellEnd"/>
       <w:r>
         <w:rPr>
           <w:rFonts w:hint="eastAsia"/>
@@ -498,13 +409,8 @@
         </w:rPr>
         <w:t>@</w:t>
       </w:r>
-      <w:proofErr w:type="gramStart"/>
-      <w:r>
-        <w:t>SpringBootTest :</w:t>
-      </w:r>
-      <w:proofErr w:type="gramEnd"/>
-      <w:r>
-        <w:t xml:space="preserve"> </w:t>
+      <w:r>
+        <w:t xml:space="preserve">SpringBootTest : </w:t>
       </w:r>
       <w:r>
         <w:rPr>
@@ -580,15 +486,8 @@
         </w:rPr>
         <w:t xml:space="preserve">추가할 때 </w:t>
       </w:r>
-      <w:proofErr w:type="spellStart"/>
-      <w:proofErr w:type="gramStart"/>
-      <w:r>
-        <w:t>org.junit</w:t>
-      </w:r>
-      <w:proofErr w:type="spellEnd"/>
-      <w:proofErr w:type="gramEnd"/>
-      <w:r>
-        <w:t xml:space="preserve"> </w:t>
+      <w:r>
+        <w:t xml:space="preserve">org.junit </w:t>
       </w:r>
       <w:r>
         <w:rPr>
@@ -607,11 +506,9 @@
       </w:r>
     </w:p>
     <w:p>
-      <w:proofErr w:type="spellStart"/>
       <w:r>
         <w:t>Org.junit.jupiter.api</w:t>
       </w:r>
-      <w:proofErr w:type="spellEnd"/>
       <w:r>
         <w:rPr>
           <w:rFonts w:hint="eastAsia"/>
@@ -701,21 +598,7 @@
         <w:rPr>
           <w:rFonts w:hint="eastAsia"/>
         </w:rPr>
-        <w:t xml:space="preserve">의존성이 제대로 </w:t>
-      </w:r>
-      <w:proofErr w:type="gramStart"/>
-      <w:r>
-        <w:rPr>
-          <w:rFonts w:hint="eastAsia"/>
-        </w:rPr>
-        <w:t>추가 되었는지</w:t>
-      </w:r>
-      <w:proofErr w:type="gramEnd"/>
-      <w:r>
-        <w:rPr>
-          <w:rFonts w:hint="eastAsia"/>
-        </w:rPr>
-        <w:t>,</w:t>
+        <w:t>의존성이 제대로 추가 되었는지,</w:t>
       </w:r>
       <w:r>
         <w:t xml:space="preserve"> Te</w:t>
@@ -817,21 +700,10 @@
         <w:rPr>
           <w:rFonts w:hint="eastAsia"/>
         </w:rPr>
-        <w:t xml:space="preserve">의 </w:t>
-      </w:r>
-      <w:proofErr w:type="gramStart"/>
-      <w:r>
-        <w:rPr>
-          <w:rFonts w:hint="eastAsia"/>
-        </w:rPr>
-        <w:t xml:space="preserve">의미 </w:t>
-      </w:r>
-      <w:r>
-        <w:t>:</w:t>
-      </w:r>
-      <w:proofErr w:type="gramEnd"/>
-      <w:r>
-        <w:t xml:space="preserve"> </w:t>
+        <w:t xml:space="preserve">의 의미 </w:t>
+      </w:r>
+      <w:r>
+        <w:t xml:space="preserve">: </w:t>
       </w:r>
       <w:r>
         <w:rPr>
@@ -899,7 +771,6 @@
     </w:p>
     <w:p/>
     <w:p>
-      <w:proofErr w:type="spellStart"/>
       <w:r>
         <w:rPr>
           <w:rFonts w:hint="eastAsia"/>
@@ -907,11 +778,7 @@
         <w:t>S</w:t>
       </w:r>
       <w:r>
-        <w:t>pringboot</w:t>
-      </w:r>
-      <w:proofErr w:type="spellEnd"/>
-      <w:r>
-        <w:t xml:space="preserve"> start test</w:t>
+        <w:t>pringboot start test</w:t>
       </w:r>
       <w:r>
         <w:rPr>
@@ -926,45 +793,21 @@
         <w:rPr>
           <w:rFonts w:hint="eastAsia"/>
         </w:rPr>
-        <w:t xml:space="preserve">를 이용해서 </w:t>
-      </w:r>
-      <w:proofErr w:type="spellStart"/>
-      <w:r>
-        <w:rPr>
-          <w:rFonts w:hint="eastAsia"/>
-        </w:rPr>
-        <w:t>검증문</w:t>
-      </w:r>
-      <w:proofErr w:type="spellEnd"/>
-      <w:r>
-        <w:rPr>
-          <w:rFonts w:hint="eastAsia"/>
-        </w:rPr>
-        <w:t xml:space="preserve"> 작성 가능</w:t>
-      </w:r>
-    </w:p>
-    <w:p>
-      <w:r>
-        <w:t xml:space="preserve">Build </w:t>
-      </w:r>
-      <w:proofErr w:type="spellStart"/>
-      <w:r>
-        <w:t>gradle</w:t>
-      </w:r>
-      <w:proofErr w:type="spellEnd"/>
+        <w:t>를 이용해서 검증문 작성 가능</w:t>
+      </w:r>
+    </w:p>
+    <w:p>
+      <w:r>
+        <w:t>Build gradle</w:t>
+      </w:r>
       <w:r>
         <w:rPr>
           <w:rFonts w:hint="eastAsia"/>
         </w:rPr>
         <w:t xml:space="preserve">에 아래 </w:t>
       </w:r>
-      <w:proofErr w:type="spellStart"/>
-      <w:r>
-        <w:t>junit</w:t>
-      </w:r>
-      <w:proofErr w:type="spellEnd"/>
-      <w:r>
-        <w:t xml:space="preserve"> </w:t>
+      <w:r>
+        <w:t xml:space="preserve">junit </w:t>
       </w:r>
       <w:r>
         <w:rPr>
@@ -972,7 +815,6 @@
         </w:rPr>
         <w:t xml:space="preserve">추가 </w:t>
       </w:r>
-      <w:proofErr w:type="gramStart"/>
       <w:r>
         <w:t>(</w:t>
       </w:r>
@@ -980,14 +822,7 @@
         <w:rPr>
           <w:rFonts w:hint="eastAsia"/>
         </w:rPr>
-        <w:t xml:space="preserve"> 이</w:t>
-      </w:r>
-      <w:proofErr w:type="gramEnd"/>
-      <w:r>
-        <w:rPr>
-          <w:rFonts w:hint="eastAsia"/>
-        </w:rPr>
-        <w:t xml:space="preserve"> 강의와는 다른 </w:t>
+        <w:t xml:space="preserve"> 이 강의와는 다른 </w:t>
       </w:r>
       <w:r>
         <w:t xml:space="preserve">assert </w:t>
@@ -1086,35 +921,23 @@
     </w:p>
     <w:p>
       <w:r>
-        <w:t xml:space="preserve">Import </w:t>
-      </w:r>
-      <w:proofErr w:type="spellStart"/>
-      <w:r>
-        <w:t>org.junit.Assert</w:t>
-      </w:r>
-      <w:proofErr w:type="spellEnd"/>
-      <w:r>
-        <w:t xml:space="preserve">; </w:t>
-      </w:r>
-      <w:proofErr w:type="spellStart"/>
-      <w:r>
-        <w:rPr>
-          <w:rFonts w:hint="eastAsia"/>
-        </w:rPr>
-        <w:t>임포트</w:t>
-      </w:r>
-      <w:proofErr w:type="spellEnd"/>
-      <w:r>
-        <w:rPr>
-          <w:rFonts w:hint="eastAsia"/>
-        </w:rPr>
-        <w:t xml:space="preserve"> 후 </w:t>
-      </w:r>
-      <w:proofErr w:type="spellStart"/>
-      <w:r>
-        <w:t>Assert.assertEquals</w:t>
-      </w:r>
-      <w:proofErr w:type="spellEnd"/>
+        <w:t xml:space="preserve">Import org.junit.Assert; </w:t>
+      </w:r>
+      <w:r>
+        <w:rPr>
+          <w:rFonts w:hint="eastAsia"/>
+        </w:rPr>
+        <w:t xml:space="preserve">임포트 후 </w:t>
+      </w:r>
+      <w:r>
+        <w:t xml:space="preserve">Assert.assertEquals </w:t>
+      </w:r>
+      <w:r>
+        <w:rPr>
+          <w:rFonts w:hint="eastAsia"/>
+        </w:rPr>
+        <w:t>메서드로</w:t>
+      </w:r>
       <w:r>
         <w:t xml:space="preserve"> </w:t>
       </w:r>
@@ -1122,7 +945,54 @@
         <w:rPr>
           <w:rFonts w:hint="eastAsia"/>
         </w:rPr>
-        <w:t>메서드로</w:t>
+        <w:t>테스트 실행 가능하였음.</w:t>
+      </w:r>
+    </w:p>
+    <w:p/>
+    <w:p>
+      <w:pPr>
+        <w:pStyle w:val="2"/>
+      </w:pPr>
+      <w:r>
+        <w:rPr>
+          <w:rFonts w:hint="eastAsia"/>
+        </w:rPr>
+        <w:t>또 하나의 테스트 방식이 있다.</w:t>
+      </w:r>
+      <w:r>
+        <w:t xml:space="preserve"> (</w:t>
+      </w:r>
+      <w:r>
+        <w:rPr>
+          <w:rFonts w:hint="eastAsia"/>
+        </w:rPr>
+        <w:t xml:space="preserve">스프링에서 제공하는 </w:t>
+      </w:r>
+      <w:r>
+        <w:t xml:space="preserve">MockMvc </w:t>
+      </w:r>
+      <w:r>
+        <w:rPr>
+          <w:rFonts w:hint="eastAsia"/>
+        </w:rPr>
+        <w:t>방식)</w:t>
+      </w:r>
+    </w:p>
+    <w:p>
+      <w:r>
+        <w:rPr>
+          <w:rFonts w:hint="eastAsia"/>
+        </w:rPr>
+        <w:t>M</w:t>
+      </w:r>
+      <w:r>
+        <w:t>ockMvc</w:t>
+      </w:r>
+      <w:r>
+        <w:rPr>
+          <w:rFonts w:hint="eastAsia"/>
+        </w:rPr>
+        <w:t>란?</w:t>
       </w:r>
       <w:r>
         <w:t xml:space="preserve"> </w:t>
@@ -1131,69 +1001,6 @@
         <w:rPr>
           <w:rFonts w:hint="eastAsia"/>
         </w:rPr>
-        <w:t>테스트 실행 가능하였음.</w:t>
-      </w:r>
-    </w:p>
-    <w:p/>
-    <w:p>
-      <w:pPr>
-        <w:pStyle w:val="2"/>
-      </w:pPr>
-      <w:r>
-        <w:rPr>
-          <w:rFonts w:hint="eastAsia"/>
-        </w:rPr>
-        <w:t>또 하나의 테스트 방식이 있다.</w:t>
-      </w:r>
-      <w:r>
-        <w:t xml:space="preserve"> (</w:t>
-      </w:r>
-      <w:r>
-        <w:rPr>
-          <w:rFonts w:hint="eastAsia"/>
-        </w:rPr>
-        <w:t xml:space="preserve">스프링에서 제공하는 </w:t>
-      </w:r>
-      <w:proofErr w:type="spellStart"/>
-      <w:r>
-        <w:t>MockMvc</w:t>
-      </w:r>
-      <w:proofErr w:type="spellEnd"/>
-      <w:r>
-        <w:t xml:space="preserve"> </w:t>
-      </w:r>
-      <w:r>
-        <w:rPr>
-          <w:rFonts w:hint="eastAsia"/>
-        </w:rPr>
-        <w:t>방식)</w:t>
-      </w:r>
-    </w:p>
-    <w:p>
-      <w:proofErr w:type="spellStart"/>
-      <w:r>
-        <w:rPr>
-          <w:rFonts w:hint="eastAsia"/>
-        </w:rPr>
-        <w:t>M</w:t>
-      </w:r>
-      <w:r>
-        <w:t>ockMvc</w:t>
-      </w:r>
-      <w:proofErr w:type="spellEnd"/>
-      <w:r>
-        <w:rPr>
-          <w:rFonts w:hint="eastAsia"/>
-        </w:rPr>
-        <w:t>란?</w:t>
-      </w:r>
-      <w:r>
-        <w:t xml:space="preserve"> </w:t>
-      </w:r>
-      <w:r>
-        <w:rPr>
-          <w:rFonts w:hint="eastAsia"/>
-        </w:rPr>
         <w:t xml:space="preserve">실제 객체와 비슷하지만 테스트에 필요한 기능만 가지는 가짜 객체를 만들어서 애플리케이션 서버에 배포하지 않고도 스프링 </w:t>
       </w:r>
       <w:r>
@@ -1213,18 +1020,15 @@
         </w:rPr>
         <w:t xml:space="preserve">모의 </w:t>
       </w:r>
-      <w:proofErr w:type="spellStart"/>
       <w:r>
         <w:t>HttpRequest</w:t>
       </w:r>
-      <w:proofErr w:type="spellEnd"/>
       <w:r>
         <w:rPr>
           <w:rFonts w:hint="eastAsia"/>
         </w:rPr>
         <w:t xml:space="preserve">와 </w:t>
       </w:r>
-      <w:proofErr w:type="spellStart"/>
       <w:r>
         <w:t>HttpRe</w:t>
       </w:r>
@@ -1237,7 +1041,6 @@
       <w:r>
         <w:t>ponse</w:t>
       </w:r>
-      <w:proofErr w:type="spellEnd"/>
       <w:r>
         <w:rPr>
           <w:rFonts w:hint="eastAsia"/>
@@ -1294,21 +1097,8 @@
         </w:rPr>
         <w:t xml:space="preserve">위 그림에서 </w:t>
       </w:r>
-      <w:proofErr w:type="spellStart"/>
-      <w:r>
-        <w:t>MockMvcBuilders.standaloneSetup</w:t>
-      </w:r>
-      <w:proofErr w:type="spellEnd"/>
-      <w:r>
-        <w:t>(</w:t>
-      </w:r>
-      <w:proofErr w:type="gramStart"/>
-      <w:r>
-        <w:t>).build</w:t>
-      </w:r>
-      <w:proofErr w:type="gramEnd"/>
-      <w:r>
-        <w:t>()</w:t>
+      <w:r>
+        <w:t>MockMvcBuilders.standaloneSetup().build()</w:t>
       </w:r>
       <w:r>
         <w:rPr>
@@ -1316,13 +1106,8 @@
         </w:rPr>
         <w:t xml:space="preserve">로 </w:t>
       </w:r>
-      <w:proofErr w:type="spellStart"/>
-      <w:r>
-        <w:t>MockMvc</w:t>
-      </w:r>
-      <w:proofErr w:type="spellEnd"/>
-      <w:r>
-        <w:t xml:space="preserve"> </w:t>
+      <w:r>
+        <w:t xml:space="preserve">MockMvc </w:t>
       </w:r>
       <w:r>
         <w:rPr>
@@ -1338,13 +1123,8 @@
         </w:rPr>
         <w:t xml:space="preserve">이후 </w:t>
       </w:r>
-      <w:proofErr w:type="spellStart"/>
-      <w:r>
-        <w:t>MockMvc.perform</w:t>
-      </w:r>
-      <w:proofErr w:type="spellEnd"/>
-      <w:r>
-        <w:t xml:space="preserve">() </w:t>
+      <w:r>
+        <w:t xml:space="preserve">MockMvc.perform() </w:t>
       </w:r>
       <w:r>
         <w:rPr>
@@ -1367,133 +1147,109 @@
       </w:r>
     </w:p>
     <w:p>
-      <w:proofErr w:type="gramStart"/>
-      <w:r>
-        <w:t>Goal :</w:t>
-      </w:r>
-      <w:proofErr w:type="gramEnd"/>
+      <w:r>
+        <w:t xml:space="preserve">Goal : </w:t>
+      </w:r>
+    </w:p>
+    <w:p>
+      <w:r>
+        <w:t>1.</w:t>
+      </w:r>
+      <w:r>
+        <w:rPr>
+          <w:rFonts w:hint="eastAsia"/>
+        </w:rPr>
+        <w:t>J</w:t>
+      </w:r>
+      <w:r>
+        <w:t xml:space="preserve">PA </w:t>
+      </w:r>
+      <w:r>
+        <w:rPr>
+          <w:rFonts w:hint="eastAsia"/>
+        </w:rPr>
+        <w:t>의존성 추가하기</w:t>
+      </w:r>
+    </w:p>
+    <w:p>
+      <w:r>
+        <w:t xml:space="preserve">2.H2 DB </w:t>
+      </w:r>
+      <w:r>
+        <w:rPr>
+          <w:rFonts w:hint="eastAsia"/>
+        </w:rPr>
+        <w:t>의존성 추가하기</w:t>
+      </w:r>
+    </w:p>
+    <w:p>
+      <w:r>
+        <w:rPr>
+          <w:rFonts w:hint="eastAsia"/>
+        </w:rPr>
+        <w:t>-</w:t>
+      </w:r>
+      <w:r>
+        <w:t>&gt;</w:t>
+      </w:r>
+    </w:p>
+    <w:p>
+      <w:r>
+        <w:rPr>
+          <w:rFonts w:hint="eastAsia"/>
+        </w:rPr>
+        <w:t>3</w:t>
+      </w:r>
+      <w:r>
+        <w:t>.Entitiy</w:t>
+      </w:r>
+      <w:r>
+        <w:rPr>
+          <w:rFonts w:hint="eastAsia"/>
+        </w:rPr>
+        <w:t xml:space="preserve"> 생성 및 테스트하기</w:t>
+      </w:r>
+    </w:p>
+    <w:p>
+      <w:r>
+        <w:rPr>
+          <w:rFonts w:hint="eastAsia"/>
+        </w:rPr>
+        <w:t>J</w:t>
+      </w:r>
+      <w:r>
+        <w:t xml:space="preserve">PA : </w:t>
+      </w:r>
+      <w:r>
+        <w:rPr>
+          <w:rFonts w:hint="eastAsia"/>
+        </w:rPr>
+        <w:t xml:space="preserve">기존 </w:t>
+      </w:r>
+      <w:r>
+        <w:t>DB Query</w:t>
+      </w:r>
+      <w:r>
+        <w:rPr>
+          <w:rFonts w:hint="eastAsia"/>
+        </w:rPr>
+        <w:t xml:space="preserve">를 이용해 데이터를 처리하던 것을 </w:t>
+      </w:r>
+      <w:r>
+        <w:t>java</w:t>
+      </w:r>
+      <w:r>
+        <w:rPr>
+          <w:rFonts w:hint="eastAsia"/>
+        </w:rPr>
+        <w:t>를 통해 처리할 수 있도록 한번 더 래핑해준 라이브러리라 생각할 수 있음.</w:t>
+      </w:r>
       <w:r>
         <w:t xml:space="preserve"> </w:t>
       </w:r>
     </w:p>
     <w:p>
       <w:r>
-        <w:t>1.</w:t>
-      </w:r>
-      <w:r>
-        <w:rPr>
-          <w:rFonts w:hint="eastAsia"/>
-        </w:rPr>
-        <w:t>J</w:t>
-      </w:r>
-      <w:r>
-        <w:t xml:space="preserve">PA </w:t>
-      </w:r>
-      <w:r>
-        <w:rPr>
-          <w:rFonts w:hint="eastAsia"/>
-        </w:rPr>
-        <w:t>의존성 추가하기</w:t>
-      </w:r>
-    </w:p>
-    <w:p>
-      <w:r>
-        <w:t xml:space="preserve">2.H2 DB </w:t>
-      </w:r>
-      <w:r>
-        <w:rPr>
-          <w:rFonts w:hint="eastAsia"/>
-        </w:rPr>
-        <w:t>의존성 추가하기</w:t>
-      </w:r>
-    </w:p>
-    <w:p>
-      <w:r>
-        <w:rPr>
-          <w:rFonts w:hint="eastAsia"/>
-        </w:rPr>
-        <w:t>-</w:t>
-      </w:r>
-      <w:r>
-        <w:t>&gt;</w:t>
-      </w:r>
-    </w:p>
-    <w:p>
-      <w:r>
-        <w:rPr>
-          <w:rFonts w:hint="eastAsia"/>
-        </w:rPr>
-        <w:t>3</w:t>
-      </w:r>
-      <w:r>
-        <w:t>.Entitiy</w:t>
-      </w:r>
-      <w:r>
-        <w:rPr>
-          <w:rFonts w:hint="eastAsia"/>
-        </w:rPr>
-        <w:t xml:space="preserve"> 생성 및 테스트하기</w:t>
-      </w:r>
-    </w:p>
-    <w:p>
-      <w:proofErr w:type="gramStart"/>
-      <w:r>
-        <w:rPr>
-          <w:rFonts w:hint="eastAsia"/>
-        </w:rPr>
-        <w:t>J</w:t>
-      </w:r>
-      <w:r>
-        <w:t>PA :</w:t>
-      </w:r>
-      <w:proofErr w:type="gramEnd"/>
-      <w:r>
-        <w:t xml:space="preserve"> </w:t>
-      </w:r>
-      <w:r>
-        <w:rPr>
-          <w:rFonts w:hint="eastAsia"/>
-        </w:rPr>
-        <w:t xml:space="preserve">기존 </w:t>
-      </w:r>
-      <w:r>
-        <w:t>DB Query</w:t>
-      </w:r>
-      <w:r>
-        <w:rPr>
-          <w:rFonts w:hint="eastAsia"/>
-        </w:rPr>
-        <w:t xml:space="preserve">를 이용해 데이터를 처리하던 것을 </w:t>
-      </w:r>
-      <w:r>
-        <w:t>java</w:t>
-      </w:r>
-      <w:r>
-        <w:rPr>
-          <w:rFonts w:hint="eastAsia"/>
-        </w:rPr>
-        <w:t xml:space="preserve">를 통해 처리할 수 있도록 한번 더 </w:t>
-      </w:r>
-      <w:proofErr w:type="spellStart"/>
-      <w:r>
-        <w:rPr>
-          <w:rFonts w:hint="eastAsia"/>
-        </w:rPr>
-        <w:t>래핑해준</w:t>
-      </w:r>
-      <w:proofErr w:type="spellEnd"/>
-      <w:r>
-        <w:rPr>
-          <w:rFonts w:hint="eastAsia"/>
-        </w:rPr>
-        <w:t xml:space="preserve"> 라이브러리라 생각할 수 있음.</w:t>
-      </w:r>
-      <w:r>
-        <w:t xml:space="preserve"> </w:t>
-      </w:r>
-    </w:p>
-    <w:p>
-      <w:r>
         <w:rPr>
           <w:rFonts w:hint="eastAsia"/>
         </w:rPr>
@@ -1546,7 +1302,6 @@
       </w:r>
     </w:p>
     <w:p>
-      <w:proofErr w:type="gramStart"/>
       <w:r>
         <w:rPr>
           <w:rFonts w:hint="eastAsia"/>
@@ -1554,13 +1309,8 @@
         <w:t xml:space="preserve">사용법 </w:t>
       </w:r>
       <w:r>
-        <w:t>:</w:t>
-      </w:r>
-      <w:proofErr w:type="gramEnd"/>
-      <w:r>
-        <w:t xml:space="preserve"> </w:t>
-      </w:r>
-      <w:proofErr w:type="spellStart"/>
+        <w:t xml:space="preserve">: </w:t>
+      </w:r>
       <w:r>
         <w:rPr>
           <w:rFonts w:hint="eastAsia"/>
@@ -1570,7 +1320,6 @@
       <w:r>
         <w:t>uild.gradle</w:t>
       </w:r>
-      <w:proofErr w:type="spellEnd"/>
       <w:r>
         <w:rPr>
           <w:rFonts w:hint="eastAsia"/>
@@ -1578,15 +1327,7 @@
         <w:t xml:space="preserve">에 아래 </w:t>
       </w:r>
       <w:r>
-        <w:t>implementation '</w:t>
-      </w:r>
-      <w:proofErr w:type="spellStart"/>
-      <w:r>
-        <w:t>org.springframework.boot:spring-boot-starter-data-jpa</w:t>
-      </w:r>
-      <w:proofErr w:type="spellEnd"/>
-      <w:r>
-        <w:t>'</w:t>
+        <w:t>implementation 'org.springframework.boot:spring-boot-starter-data-jpa'</w:t>
       </w:r>
       <w:r>
         <w:t xml:space="preserve"> </w:t>
@@ -1671,66 +1412,25 @@
         </w:rPr>
         <w:t xml:space="preserve">서비스용 </w:t>
       </w:r>
-      <w:proofErr w:type="spellStart"/>
       <w:r>
         <w:t>db</w:t>
       </w:r>
-      <w:proofErr w:type="spellEnd"/>
-      <w:r>
-        <w:rPr>
-          <w:rFonts w:hint="eastAsia"/>
-        </w:rPr>
-        <w:t xml:space="preserve">로 </w:t>
-      </w:r>
-      <w:proofErr w:type="spellStart"/>
-      <w:r>
-        <w:rPr>
-          <w:rFonts w:hint="eastAsia"/>
-        </w:rPr>
-        <w:t>사용할만한</w:t>
-      </w:r>
-      <w:proofErr w:type="spellEnd"/>
-      <w:r>
-        <w:rPr>
-          <w:rFonts w:hint="eastAsia"/>
-        </w:rPr>
-        <w:t xml:space="preserve"> 수준은 되지 않지만 테스트나 </w:t>
-      </w:r>
-      <w:proofErr w:type="spellStart"/>
-      <w:r>
-        <w:rPr>
-          <w:rFonts w:hint="eastAsia"/>
-        </w:rPr>
-        <w:t>캐싱용으로</w:t>
-      </w:r>
-      <w:proofErr w:type="spellEnd"/>
-      <w:r>
-        <w:rPr>
-          <w:rFonts w:hint="eastAsia"/>
-        </w:rPr>
-        <w:t xml:space="preserve"> 많이 사용되고 있음.</w:t>
-      </w:r>
-    </w:p>
-    <w:p>
-      <w:r>
-        <w:rPr>
-          <w:rFonts w:hint="eastAsia"/>
-        </w:rPr>
-        <w:t xml:space="preserve">의존성 추가 </w:t>
-      </w:r>
-      <w:proofErr w:type="gramStart"/>
-      <w:r>
-        <w:rPr>
-          <w:rFonts w:hint="eastAsia"/>
-        </w:rPr>
-        <w:t xml:space="preserve">필요 </w:t>
-      </w:r>
-      <w:r>
-        <w:t>:</w:t>
-      </w:r>
-      <w:proofErr w:type="gramEnd"/>
-      <w:r>
-        <w:t xml:space="preserve"> </w:t>
+      <w:r>
+        <w:rPr>
+          <w:rFonts w:hint="eastAsia"/>
+        </w:rPr>
+        <w:t>로 사용할만한 수준은 되지 않지만 테스트나 캐싱용으로 많이 사용되고 있음.</w:t>
+      </w:r>
+    </w:p>
+    <w:p>
+      <w:r>
+        <w:rPr>
+          <w:rFonts w:hint="eastAsia"/>
+        </w:rPr>
+        <w:t xml:space="preserve">의존성 추가 필요 </w:t>
+      </w:r>
+      <w:r>
+        <w:t xml:space="preserve">: </w:t>
       </w:r>
       <w:r>
         <w:t>implementation 'com.h2database:h2'</w:t>
@@ -1742,95 +1442,68 @@
         <w:rPr>
           <w:rFonts w:hint="eastAsia"/>
         </w:rPr>
+        <w:t>@E</w:t>
+      </w:r>
+      <w:r>
+        <w:t xml:space="preserve">ntity : </w:t>
+      </w:r>
+      <w:r>
+        <w:rPr>
+          <w:rFonts w:hint="eastAsia"/>
+        </w:rPr>
+        <w:t xml:space="preserve">해당 클래스는 </w:t>
+      </w:r>
+      <w:r>
+        <w:t>entity</w:t>
+      </w:r>
+      <w:r>
+        <w:rPr>
+          <w:rFonts w:hint="eastAsia"/>
+        </w:rPr>
+        <w:t xml:space="preserve">로 사용한다는 </w:t>
+      </w:r>
+      <w:r>
+        <w:rPr>
+          <w:rFonts w:hint="eastAsia"/>
+        </w:rPr>
+        <w:t>표식</w:t>
+      </w:r>
+    </w:p>
+    <w:p>
+      <w:r>
+        <w:rPr>
+          <w:rFonts w:hint="eastAsia"/>
+        </w:rPr>
+        <w:t>@I</w:t>
+      </w:r>
+      <w:r>
+        <w:t xml:space="preserve">d : </w:t>
+      </w:r>
+      <w:r>
+        <w:rPr>
+          <w:rFonts w:hint="eastAsia"/>
+        </w:rPr>
+        <w:t xml:space="preserve">해당 값을 </w:t>
+      </w:r>
+      <w:r>
+        <w:t>ID</w:t>
+      </w:r>
+      <w:r>
+        <w:rPr>
+          <w:rFonts w:hint="eastAsia"/>
+        </w:rPr>
+        <w:t>라고 표시</w:t>
+      </w:r>
+    </w:p>
+    <w:p>
+      <w:r>
+        <w:rPr>
+          <w:rFonts w:hint="eastAsia"/>
+        </w:rPr>
         <w:t>@</w:t>
       </w:r>
-      <w:proofErr w:type="gramStart"/>
-      <w:r>
-        <w:rPr>
-          <w:rFonts w:hint="eastAsia"/>
-        </w:rPr>
-        <w:t>E</w:t>
-      </w:r>
-      <w:r>
-        <w:t>ntity :</w:t>
-      </w:r>
-      <w:proofErr w:type="gramEnd"/>
-      <w:r>
-        <w:t xml:space="preserve"> </w:t>
-      </w:r>
-      <w:r>
-        <w:rPr>
-          <w:rFonts w:hint="eastAsia"/>
-        </w:rPr>
-        <w:t xml:space="preserve">해당 클래스는 </w:t>
-      </w:r>
-      <w:r>
-        <w:t>entity</w:t>
-      </w:r>
-      <w:r>
-        <w:rPr>
-          <w:rFonts w:hint="eastAsia"/>
-        </w:rPr>
-        <w:t xml:space="preserve">로 사용한다는 </w:t>
-      </w:r>
-      <w:r>
-        <w:rPr>
-          <w:rFonts w:hint="eastAsia"/>
-        </w:rPr>
-        <w:t>표식</w:t>
-      </w:r>
-    </w:p>
-    <w:p>
-      <w:r>
-        <w:rPr>
-          <w:rFonts w:hint="eastAsia"/>
-        </w:rPr>
-        <w:t>@</w:t>
-      </w:r>
-      <w:proofErr w:type="gramStart"/>
-      <w:r>
-        <w:rPr>
-          <w:rFonts w:hint="eastAsia"/>
-        </w:rPr>
-        <w:t>I</w:t>
-      </w:r>
-      <w:r>
-        <w:t>d :</w:t>
-      </w:r>
-      <w:proofErr w:type="gramEnd"/>
-      <w:r>
-        <w:t xml:space="preserve"> </w:t>
-      </w:r>
-      <w:r>
-        <w:rPr>
-          <w:rFonts w:hint="eastAsia"/>
-        </w:rPr>
-        <w:t xml:space="preserve">해당 값을 </w:t>
-      </w:r>
-      <w:r>
-        <w:t>ID</w:t>
-      </w:r>
-      <w:r>
-        <w:rPr>
-          <w:rFonts w:hint="eastAsia"/>
-        </w:rPr>
-        <w:t>라고 표시</w:t>
-      </w:r>
-    </w:p>
-    <w:p>
-      <w:r>
-        <w:rPr>
-          <w:rFonts w:hint="eastAsia"/>
-        </w:rPr>
-        <w:t>@</w:t>
-      </w:r>
-      <w:proofErr w:type="gramStart"/>
-      <w:r>
-        <w:t>GeneratedValue :</w:t>
-      </w:r>
-      <w:proofErr w:type="gramEnd"/>
-      <w:r>
-        <w:t xml:space="preserve"> </w:t>
+      <w:r>
+        <w:t xml:space="preserve">GeneratedValue : </w:t>
       </w:r>
       <w:r>
         <w:rPr>
@@ -1899,11 +1572,9 @@
         </w:rPr>
         <w:t xml:space="preserve">에서는 </w:t>
       </w:r>
-      <w:proofErr w:type="spellStart"/>
       <w:r>
         <w:t>JPARepository</w:t>
       </w:r>
-      <w:proofErr w:type="spellEnd"/>
       <w:r>
         <w:rPr>
           <w:rFonts w:hint="eastAsia"/>
@@ -1936,7 +1607,6 @@
       </w:r>
     </w:p>
     <w:p>
-      <w:proofErr w:type="spellStart"/>
       <w:r>
         <w:rPr>
           <w:rFonts w:hint="eastAsia"/>
@@ -1946,7 +1616,6 @@
       <w:r>
         <w:t>paRepository</w:t>
       </w:r>
-      <w:proofErr w:type="spellEnd"/>
       <w:r>
         <w:rPr>
           <w:rFonts w:hint="eastAsia"/>
@@ -2033,7 +1702,6 @@
         </w:rPr>
         <w:t xml:space="preserve">public interface </w:t>
       </w:r>
-      <w:proofErr w:type="spellStart"/>
       <w:r>
         <w:rPr>
           <w:rFonts w:ascii="Courier New" w:eastAsia="굴림체" w:hAnsi="Courier New" w:cs="Courier New"/>
@@ -2041,9 +1709,17 @@
           <w:kern w:val="0"/>
           <w:szCs w:val="20"/>
         </w:rPr>
-        <w:t>PersonRepository</w:t>
-      </w:r>
-      <w:proofErr w:type="spellEnd"/>
+        <w:t xml:space="preserve">PersonRepository </w:t>
+      </w:r>
+      <w:r>
+        <w:rPr>
+          <w:rFonts w:ascii="Courier New" w:eastAsia="굴림체" w:hAnsi="Courier New" w:cs="Courier New"/>
+          <w:color w:val="CC7832"/>
+          <w:kern w:val="0"/>
+          <w:szCs w:val="20"/>
+        </w:rPr>
+        <w:t xml:space="preserve">extends </w:t>
+      </w:r>
       <w:r>
         <w:rPr>
           <w:rFonts w:ascii="Courier New" w:eastAsia="굴림체" w:hAnsi="Courier New" w:cs="Courier New"/>
@@ -2051,36 +1727,7 @@
           <w:kern w:val="0"/>
           <w:szCs w:val="20"/>
         </w:rPr>
-        <w:t xml:space="preserve"> </w:t>
-      </w:r>
-      <w:r>
-        <w:rPr>
-          <w:rFonts w:ascii="Courier New" w:eastAsia="굴림체" w:hAnsi="Courier New" w:cs="Courier New"/>
-          <w:color w:val="CC7832"/>
-          <w:kern w:val="0"/>
-          <w:szCs w:val="20"/>
-        </w:rPr>
-        <w:t xml:space="preserve">extends </w:t>
-      </w:r>
-      <w:proofErr w:type="spellStart"/>
-      <w:r>
-        <w:rPr>
-          <w:rFonts w:ascii="Courier New" w:eastAsia="굴림체" w:hAnsi="Courier New" w:cs="Courier New"/>
-          <w:color w:val="A9B7C6"/>
-          <w:kern w:val="0"/>
-          <w:szCs w:val="20"/>
-        </w:rPr>
-        <w:t>JpaRepository</w:t>
-      </w:r>
-      <w:proofErr w:type="spellEnd"/>
-      <w:r>
-        <w:rPr>
-          <w:rFonts w:ascii="Courier New" w:eastAsia="굴림체" w:hAnsi="Courier New" w:cs="Courier New"/>
-          <w:color w:val="A9B7C6"/>
-          <w:kern w:val="0"/>
-          <w:szCs w:val="20"/>
-        </w:rPr>
-        <w:t>&lt;Person</w:t>
+        <w:t>JpaRepository&lt;Person</w:t>
       </w:r>
       <w:r>
         <w:rPr>
@@ -2155,12 +1802,10 @@
       </w:r>
     </w:p>
     <w:p>
-      <w:proofErr w:type="gramStart"/>
       <w:r>
         <w:lastRenderedPageBreak/>
         <w:t>.</w:t>
       </w:r>
-      <w:proofErr w:type="spellStart"/>
       <w:r>
         <w:rPr>
           <w:rFonts w:hint="eastAsia"/>
@@ -2168,32 +1813,13 @@
         <w:t>f</w:t>
       </w:r>
       <w:r>
-        <w:t>indAll</w:t>
-      </w:r>
-      <w:proofErr w:type="spellEnd"/>
-      <w:proofErr w:type="gramEnd"/>
-      <w:r>
-        <w:t xml:space="preserve">() – </w:t>
-      </w:r>
-      <w:r>
-        <w:rPr>
-          <w:rFonts w:hint="eastAsia"/>
-        </w:rPr>
-        <w:t xml:space="preserve">메소드로 </w:t>
-      </w:r>
-      <w:proofErr w:type="spellStart"/>
-      <w:r>
-        <w:rPr>
-          <w:rFonts w:hint="eastAsia"/>
-        </w:rPr>
-        <w:t>레퍼지토리의</w:t>
-      </w:r>
-      <w:proofErr w:type="spellEnd"/>
-      <w:r>
-        <w:rPr>
-          <w:rFonts w:hint="eastAsia"/>
-        </w:rPr>
-        <w:t xml:space="preserve"> 전체 </w:t>
+        <w:t xml:space="preserve">indAll() – </w:t>
+      </w:r>
+      <w:r>
+        <w:rPr>
+          <w:rFonts w:hint="eastAsia"/>
+        </w:rPr>
+        <w:t xml:space="preserve">메소드로 레퍼지토리의 전체 </w:t>
       </w:r>
       <w:r>
         <w:t xml:space="preserve">entity </w:t>
@@ -2320,21 +1946,11 @@
         <w:rPr>
           <w:rFonts w:hint="eastAsia"/>
         </w:rPr>
-        <w:t xml:space="preserve">라이브러리 사용하기 위해서는 </w:t>
-      </w:r>
-      <w:proofErr w:type="spellStart"/>
-      <w:proofErr w:type="gramStart"/>
-      <w:r>
-        <w:rPr>
-          <w:rFonts w:hint="eastAsia"/>
-        </w:rPr>
-        <w:t>b</w:t>
+        <w:t>라이브러리 사용하기 위해서는 b</w:t>
       </w:r>
       <w:r>
         <w:t>uild.gradle</w:t>
       </w:r>
-      <w:proofErr w:type="spellEnd"/>
-      <w:proofErr w:type="gramEnd"/>
       <w:r>
         <w:rPr>
           <w:rFonts w:hint="eastAsia"/>
@@ -2389,29 +2005,7 @@
         <w:rPr>
           <w:rFonts w:hint="eastAsia"/>
         </w:rPr>
-        <w:t xml:space="preserve">그리고 위 </w:t>
-      </w:r>
-      <w:proofErr w:type="gramStart"/>
-      <w:r>
-        <w:rPr>
-          <w:rFonts w:hint="eastAsia"/>
-        </w:rPr>
-        <w:t xml:space="preserve">사진에서 </w:t>
-      </w:r>
-      <w:proofErr w:type="spellStart"/>
-      <w:r>
-        <w:rPr>
-          <w:rFonts w:hint="eastAsia"/>
-        </w:rPr>
-        <w:t>처럼</w:t>
-      </w:r>
-      <w:proofErr w:type="spellEnd"/>
-      <w:proofErr w:type="gramEnd"/>
-      <w:r>
-        <w:rPr>
-          <w:rFonts w:hint="eastAsia"/>
-        </w:rPr>
-        <w:t xml:space="preserve"> </w:t>
+        <w:t xml:space="preserve">그리고 위 사진에서 처럼 </w:t>
       </w:r>
       <w:r>
         <w:t>‘enable annotation processing’</w:t>
@@ -2440,21 +2034,7 @@
         <w:rPr>
           <w:rFonts w:hint="eastAsia"/>
         </w:rPr>
-        <w:t xml:space="preserve">는 </w:t>
-      </w:r>
-      <w:proofErr w:type="spellStart"/>
-      <w:r>
-        <w:rPr>
-          <w:rFonts w:hint="eastAsia"/>
-        </w:rPr>
-        <w:t>맴버변수와</w:t>
-      </w:r>
-      <w:proofErr w:type="spellEnd"/>
-      <w:r>
-        <w:rPr>
-          <w:rFonts w:hint="eastAsia"/>
-        </w:rPr>
-        <w:t xml:space="preserve"> 클래스 위에 둘 다 사용할 수 있다.</w:t>
+        <w:t>는 맴버변수와 클래스 위에 둘 다 사용할 수 있다.</w:t>
       </w:r>
     </w:p>
     <w:p>
@@ -2505,21 +2085,10 @@
         <w:rPr>
           <w:rFonts w:hint="eastAsia"/>
         </w:rPr>
-        <w:t xml:space="preserve">출처 </w:t>
-      </w:r>
-      <w:proofErr w:type="gramStart"/>
-      <w:r>
-        <w:rPr>
-          <w:rFonts w:hint="eastAsia"/>
-        </w:rPr>
-        <w:t xml:space="preserve">블로그 </w:t>
-      </w:r>
-      <w:r>
-        <w:t>:</w:t>
-      </w:r>
-      <w:proofErr w:type="gramEnd"/>
-      <w:r>
-        <w:t xml:space="preserve"> </w:t>
+        <w:t xml:space="preserve">출처 블로그 </w:t>
+      </w:r>
+      <w:r>
+        <w:t xml:space="preserve">: </w:t>
       </w:r>
       <w:hyperlink r:id="rId19" w:history="1">
         <w:r>
@@ -2604,19 +2173,11 @@
       <w:r>
         <w:t xml:space="preserve">ombok </w:t>
       </w:r>
-      <w:proofErr w:type="spellStart"/>
-      <w:r>
-        <w:rPr>
-          <w:rFonts w:hint="eastAsia"/>
-        </w:rPr>
-        <w:t>어노테이션이</w:t>
-      </w:r>
-      <w:proofErr w:type="spellEnd"/>
-      <w:r>
-        <w:rPr>
-          <w:rFonts w:hint="eastAsia"/>
-        </w:rPr>
-        <w:t xml:space="preserve"> 붙은 자바 소스를 컴파일 할 때 </w:t>
+      <w:r>
+        <w:rPr>
+          <w:rFonts w:hint="eastAsia"/>
+        </w:rPr>
+        <w:t xml:space="preserve">어노테이션이 붙은 자바 소스를 컴파일 할 때 </w:t>
       </w:r>
       <w:r>
         <w:t>annotation processor</w:t>
@@ -2625,28 +2186,7 @@
         <w:rPr>
           <w:rFonts w:hint="eastAsia"/>
         </w:rPr>
-        <w:t xml:space="preserve">가 </w:t>
-      </w:r>
-      <w:proofErr w:type="spellStart"/>
-      <w:r>
-        <w:rPr>
-          <w:rFonts w:hint="eastAsia"/>
-        </w:rPr>
-        <w:t>어노테이션을</w:t>
-      </w:r>
-      <w:proofErr w:type="spellEnd"/>
-      <w:r>
-        <w:rPr>
-          <w:rFonts w:hint="eastAsia"/>
-        </w:rPr>
-        <w:t xml:space="preserve"> 확인하고 그에 맞는 코드를 자동으로 생성해서 바이트코드로 </w:t>
-      </w:r>
-      <w:proofErr w:type="gramStart"/>
-      <w:r>
-        <w:rPr>
-          <w:rFonts w:hint="eastAsia"/>
-        </w:rPr>
-        <w:t>변환</w:t>
+        <w:t>가 어노테이션을 확인하고 그에 맞는 코드를 자동으로 생성해서 바이트코드로 변환</w:t>
       </w:r>
       <w:r>
         <w:rPr>
@@ -2658,14 +2198,7 @@
         <w:rPr>
           <w:rFonts w:hint="eastAsia"/>
         </w:rPr>
-        <w:t>한다</w:t>
-      </w:r>
-      <w:proofErr w:type="gramEnd"/>
-      <w:r>
-        <w:rPr>
-          <w:rFonts w:hint="eastAsia"/>
-        </w:rPr>
-        <w:t>.</w:t>
+        <w:t>한다.</w:t>
       </w:r>
     </w:p>
     <w:p>
@@ -2782,25 +2315,13 @@
         <w:rPr>
           <w:rFonts w:hint="eastAsia"/>
         </w:rPr>
-        <w:t xml:space="preserve">을 사용하는 </w:t>
-      </w:r>
-      <w:proofErr w:type="gramStart"/>
-      <w:r>
-        <w:rPr>
-          <w:rFonts w:hint="eastAsia"/>
-        </w:rPr>
-        <w:t xml:space="preserve">이유 </w:t>
-      </w:r>
-      <w:r>
-        <w:t>:</w:t>
-      </w:r>
-      <w:proofErr w:type="gramEnd"/>
-      <w:r>
-        <w:t xml:space="preserve"> </w:t>
-      </w:r>
-    </w:p>
-    <w:p>
-      <w:proofErr w:type="gramStart"/>
+        <w:t xml:space="preserve">을 사용하는 이유 </w:t>
+      </w:r>
+      <w:r>
+        <w:t xml:space="preserve">: </w:t>
+      </w:r>
+    </w:p>
+    <w:p>
       <w:r>
         <w:rPr>
           <w:rFonts w:hint="eastAsia"/>
@@ -2808,11 +2329,7 @@
         <w:t xml:space="preserve">장점 </w:t>
       </w:r>
       <w:r>
-        <w:t>:</w:t>
-      </w:r>
-      <w:proofErr w:type="gramEnd"/>
-      <w:r>
-        <w:t xml:space="preserve"> </w:t>
+        <w:t xml:space="preserve">: </w:t>
       </w:r>
       <w:r>
         <w:rPr>
@@ -2826,28 +2343,13 @@
         <w:rPr>
           <w:rFonts w:hint="eastAsia"/>
         </w:rPr>
-        <w:t xml:space="preserve">주석과 같은 용도로 사용할 </w:t>
-      </w:r>
-      <w:proofErr w:type="gramStart"/>
-      <w:r>
-        <w:rPr>
-          <w:rFonts w:hint="eastAsia"/>
-        </w:rPr>
-        <w:t>수 도</w:t>
-      </w:r>
-      <w:proofErr w:type="gramEnd"/>
-      <w:r>
-        <w:rPr>
-          <w:rFonts w:hint="eastAsia"/>
-        </w:rPr>
-        <w:t xml:space="preserve"> 있다</w:t>
+        <w:t>주석과 같은 용도로 사용할 수 도 있다</w:t>
       </w:r>
       <w:r>
         <w:t>.</w:t>
       </w:r>
     </w:p>
     <w:p>
-      <w:proofErr w:type="gramStart"/>
       <w:r>
         <w:rPr>
           <w:rFonts w:hint="eastAsia"/>
@@ -2856,9 +2358,14 @@
         <w:t xml:space="preserve">단점 </w:t>
       </w:r>
       <w:r>
-        <w:t>:</w:t>
-      </w:r>
-      <w:proofErr w:type="gramEnd"/>
+        <w:t xml:space="preserve">: </w:t>
+      </w:r>
+      <w:r>
+        <w:rPr>
+          <w:rFonts w:hint="eastAsia"/>
+        </w:rPr>
+        <w:t>의미가 함축적이다.</w:t>
+      </w:r>
       <w:r>
         <w:t xml:space="preserve"> </w:t>
       </w:r>
@@ -2866,15 +2373,6 @@
         <w:rPr>
           <w:rFonts w:hint="eastAsia"/>
         </w:rPr>
-        <w:t>의미가 함축적이다.</w:t>
-      </w:r>
-      <w:r>
-        <w:t xml:space="preserve"> </w:t>
-      </w:r>
-      <w:r>
-        <w:rPr>
-          <w:rFonts w:hint="eastAsia"/>
-        </w:rPr>
         <w:t xml:space="preserve">즉 </w:t>
       </w:r>
       <w:r>
@@ -2888,19 +2386,11 @@
       </w:r>
     </w:p>
     <w:p>
-      <w:proofErr w:type="spellStart"/>
-      <w:r>
-        <w:rPr>
-          <w:rFonts w:hint="eastAsia"/>
-        </w:rPr>
-        <w:t>리팩토링을</w:t>
-      </w:r>
-      <w:proofErr w:type="spellEnd"/>
-      <w:r>
-        <w:rPr>
-          <w:rFonts w:hint="eastAsia"/>
-        </w:rPr>
-        <w:t xml:space="preserve"> 하기 위해서는 사용된 </w:t>
+      <w:r>
+        <w:rPr>
+          <w:rFonts w:hint="eastAsia"/>
+        </w:rPr>
+        <w:t xml:space="preserve">리팩토링을 하기 위해서는 사용된 </w:t>
       </w:r>
       <w:r>
         <w:t>Annotation</w:t>
@@ -2995,29 +2485,10 @@
         <w:rPr>
           <w:rFonts w:hint="eastAsia"/>
         </w:rPr>
-        <w:t xml:space="preserve">모든 필드의 값을 </w:t>
-      </w:r>
-      <w:proofErr w:type="spellStart"/>
-      <w:r>
-        <w:rPr>
-          <w:rFonts w:hint="eastAsia"/>
-        </w:rPr>
-        <w:t>리턴하는</w:t>
-      </w:r>
-      <w:proofErr w:type="spellEnd"/>
-      <w:r>
-        <w:rPr>
-          <w:rFonts w:hint="eastAsia"/>
-        </w:rPr>
-        <w:t xml:space="preserve"> </w:t>
-      </w:r>
-      <w:proofErr w:type="spellStart"/>
-      <w:r>
-        <w:t>toString</w:t>
-      </w:r>
-      <w:proofErr w:type="spellEnd"/>
-      <w:r>
-        <w:t>()</w:t>
+        <w:t xml:space="preserve">모든 필드의 값을 리턴하는 </w:t>
+      </w:r>
+      <w:r>
+        <w:t>toString()</w:t>
       </w:r>
       <w:r>
         <w:rPr>
@@ -3034,15 +2505,7 @@
         <w:t>@</w:t>
       </w:r>
       <w:r>
-        <w:t>ToString(exclude = “</w:t>
-      </w:r>
-      <w:proofErr w:type="spellStart"/>
-      <w:r>
-        <w:t>phoneNumber</w:t>
-      </w:r>
-      <w:proofErr w:type="spellEnd"/>
-      <w:r>
-        <w:t xml:space="preserve">”) </w:t>
+        <w:t xml:space="preserve">ToString(exclude = “phoneNumber”) </w:t>
       </w:r>
       <w:r>
         <w:t>–</w:t>
@@ -3116,24 +2579,13 @@
         <w:t xml:space="preserve">하지만 멤버변수 부분에 </w:t>
       </w:r>
       <w:r>
-        <w:t>@ToString.</w:t>
-      </w:r>
-      <w:proofErr w:type="gramStart"/>
-      <w:r>
-        <w:t xml:space="preserve">Exclude </w:t>
-      </w:r>
-      <w:r>
-        <w:rPr>
-          <w:rFonts w:hint="eastAsia"/>
-        </w:rPr>
-        <w:t>처럼</w:t>
-      </w:r>
-      <w:proofErr w:type="gramEnd"/>
-      <w:r>
-        <w:rPr>
-          <w:rFonts w:hint="eastAsia"/>
-        </w:rPr>
-        <w:t xml:space="preserve"> 쓰는 것이 개발자들의 실수를 줄일 수 있는 방법이므로 이 방법으로 </w:t>
+        <w:t xml:space="preserve">@ToString.Exclude </w:t>
+      </w:r>
+      <w:r>
+        <w:rPr>
+          <w:rFonts w:hint="eastAsia"/>
+        </w:rPr>
+        <w:t xml:space="preserve">처럼 쓰는 것이 개발자들의 실수를 줄일 수 있는 방법이므로 이 방법으로 </w:t>
       </w:r>
       <w:r>
         <w:rPr>
@@ -3441,11 +2893,6 @@
     </w:p>
     <w:p/>
     <w:p>
-      <w:pPr>
-        <w:rPr>
-          <w:rFonts w:hint="eastAsia"/>
-        </w:rPr>
-      </w:pPr>
       <w:r>
         <w:t xml:space="preserve">Service </w:t>
       </w:r>
@@ -3464,24 +2911,14 @@
         </w:rPr>
         <w:t xml:space="preserve">표시하여 </w:t>
       </w:r>
-      <w:proofErr w:type="gramStart"/>
       <w:r>
         <w:t xml:space="preserve">bean </w:t>
       </w:r>
-      <w:proofErr w:type="spellStart"/>
-      <w:r>
-        <w:rPr>
-          <w:rFonts w:hint="eastAsia"/>
-        </w:rPr>
-        <w:t>으로</w:t>
-      </w:r>
-      <w:proofErr w:type="spellEnd"/>
-      <w:proofErr w:type="gramEnd"/>
-      <w:r>
-        <w:rPr>
-          <w:rFonts w:hint="eastAsia"/>
-        </w:rPr>
-        <w:t xml:space="preserve"> 등록 해주어야 함.</w:t>
+      <w:r>
+        <w:rPr>
+          <w:rFonts w:hint="eastAsia"/>
+        </w:rPr>
+        <w:t>으로 등록 해주어야 함.</w:t>
       </w:r>
     </w:p>
     <w:p>
@@ -3597,13 +3034,7 @@
         </w:drawing>
       </w:r>
     </w:p>
-    <w:p>
-      <w:pPr>
-        <w:rPr>
-          <w:rFonts w:hint="eastAsia"/>
-        </w:rPr>
-      </w:pPr>
-    </w:p>
+    <w:p/>
     <w:p>
       <w:r>
         <w:rPr>
@@ -3652,29 +3083,10 @@
         <w:rPr>
           <w:rFonts w:hint="eastAsia"/>
         </w:rPr>
-        <w:t xml:space="preserve">위 </w:t>
-      </w:r>
-      <w:proofErr w:type="gramStart"/>
-      <w:r>
-        <w:rPr>
-          <w:rFonts w:hint="eastAsia"/>
-        </w:rPr>
-        <w:t xml:space="preserve">그림의 </w:t>
-      </w:r>
-      <w:r>
-        <w:t>.map</w:t>
-      </w:r>
-      <w:proofErr w:type="gramEnd"/>
-      <w:r>
-        <w:t>(String::</w:t>
-      </w:r>
-      <w:proofErr w:type="spellStart"/>
-      <w:r>
-        <w:t>toUppserCase</w:t>
-      </w:r>
-      <w:proofErr w:type="spellEnd"/>
-      <w:r>
-        <w:t xml:space="preserve">) </w:t>
+        <w:t xml:space="preserve">위 그림의 </w:t>
+      </w:r>
+      <w:r>
+        <w:t xml:space="preserve">.map(String::toUppserCase) </w:t>
       </w:r>
       <w:r>
         <w:rPr>
@@ -3690,58 +3102,57 @@
           <w:bCs/>
         </w:rPr>
       </w:pPr>
-      <w:proofErr w:type="gramStart"/>
       <w:r>
         <w:rPr>
           <w:b/>
           <w:bCs/>
         </w:rPr>
-        <w:t>.map</w:t>
-      </w:r>
-      <w:proofErr w:type="gramEnd"/>
-      <w:r>
-        <w:rPr>
+        <w:t>.map(</w:t>
+      </w:r>
+      <w:r>
+        <w:rPr>
+          <w:rFonts w:hint="eastAsia"/>
           <w:b/>
           <w:bCs/>
         </w:rPr>
-        <w:t>(</w:t>
-      </w:r>
-      <w:r>
-        <w:rPr>
-          <w:rFonts w:hint="eastAsia"/>
+        <w:t>클래스명</w:t>
+      </w:r>
+      <w:r>
+        <w:rPr>
           <w:b/>
           <w:bCs/>
         </w:rPr>
-        <w:t>클래스명</w:t>
-      </w:r>
-      <w:r>
-        <w:rPr>
+        <w:t>::</w:t>
+      </w:r>
+      <w:r>
+        <w:rPr>
+          <w:rFonts w:hint="eastAsia"/>
           <w:b/>
           <w:bCs/>
         </w:rPr>
-        <w:t>::</w:t>
-      </w:r>
-      <w:r>
-        <w:rPr>
-          <w:rFonts w:hint="eastAsia"/>
+        <w:t>해당 클래스 존재하는 메서드</w:t>
+      </w:r>
+      <w:r>
+        <w:rPr>
           <w:b/>
           <w:bCs/>
         </w:rPr>
-        <w:t>해당 클래스 존재하는 메서드</w:t>
+        <w:t>)</w:t>
       </w:r>
       <w:r>
         <w:rPr>
           <w:b/>
           <w:bCs/>
         </w:rPr>
-        <w:t>)</w:t>
-      </w:r>
-      <w:r>
-        <w:rPr>
+        <w:t xml:space="preserve"> </w:t>
+      </w:r>
+      <w:r>
+        <w:rPr>
+          <w:rFonts w:hint="eastAsia"/>
           <w:b/>
           <w:bCs/>
         </w:rPr>
-        <w:t xml:space="preserve"> </w:t>
+        <w:t>로 작성할 수 있는듯</w:t>
       </w:r>
       <w:r>
         <w:rPr>
@@ -3749,150 +3160,88 @@
           <w:b/>
           <w:bCs/>
         </w:rPr>
-        <w:t>로 작성할 수 있는듯</w:t>
-      </w:r>
-      <w:r>
-        <w:rPr>
-          <w:rFonts w:hint="eastAsia"/>
+        <w:t>,</w:t>
+      </w:r>
+      <w:r>
+        <w:rPr>
           <w:b/>
           <w:bCs/>
         </w:rPr>
-        <w:t>,</w:t>
-      </w:r>
-      <w:r>
-        <w:rPr>
+        <w:t xml:space="preserve"> </w:t>
+      </w:r>
+      <w:r>
+        <w:rPr>
+          <w:rFonts w:hint="eastAsia"/>
           <w:b/>
           <w:bCs/>
         </w:rPr>
-        <w:t xml:space="preserve"> </w:t>
-      </w:r>
-      <w:r>
-        <w:rPr>
-          <w:rFonts w:hint="eastAsia"/>
+        <w:t xml:space="preserve">아래처럼 </w:t>
+      </w:r>
+      <w:r>
+        <w:rPr>
           <w:b/>
           <w:bCs/>
         </w:rPr>
-        <w:t xml:space="preserve">아래처럼 </w:t>
-      </w:r>
-      <w:r>
-        <w:rPr>
+        <w:t>input</w:t>
+      </w:r>
+      <w:r>
+        <w:rPr>
+          <w:rFonts w:hint="eastAsia"/>
           <w:b/>
           <w:bCs/>
         </w:rPr>
-        <w:t>input</w:t>
-      </w:r>
-      <w:r>
-        <w:rPr>
-          <w:rFonts w:hint="eastAsia"/>
+        <w:t>값 생략 가능</w:t>
+      </w:r>
+      <w:r>
+        <w:rPr>
           <w:b/>
           <w:bCs/>
         </w:rPr>
-        <w:t>값 생략 가능</w:t>
-      </w:r>
-      <w:r>
+        <w:t xml:space="preserve"> ,</w:t>
+      </w:r>
+    </w:p>
+    <w:p>
+      <w:r>
+        <w:t xml:space="preserve"> </w:t>
+      </w:r>
+      <w:r>
+        <w:rPr>
+          <w:rFonts w:hint="eastAsia"/>
+        </w:rPr>
+        <w:t>아래 이미지</w:t>
+      </w:r>
+      <w:r>
+        <w:t xml:space="preserve"> </w:t>
+      </w:r>
+      <w:r>
+        <w:rPr>
+          <w:rFonts w:hint="eastAsia"/>
+        </w:rPr>
+        <w:t xml:space="preserve">처럼의 </w:t>
+      </w:r>
+      <w:r>
+        <w:t xml:space="preserve">.map(detail-&gt;detail.getItem() ) </w:t>
+      </w:r>
+      <w:r>
+        <w:rPr>
+          <w:rFonts w:hint="eastAsia"/>
+        </w:rPr>
+        <w:t>구문처럼 사용할 수 있다.</w:t>
+      </w:r>
+    </w:p>
+    <w:p>
+      <w:pPr>
         <w:rPr>
           <w:b/>
           <w:bCs/>
         </w:rPr>
-        <w:t xml:space="preserve"> ,</w:t>
-      </w:r>
-    </w:p>
-    <w:p>
-      <w:r>
-        <w:t xml:space="preserve"> </w:t>
-      </w:r>
-      <w:r>
-        <w:rPr>
-          <w:rFonts w:hint="eastAsia"/>
-        </w:rPr>
-        <w:t>아래 이미지</w:t>
-      </w:r>
-      <w:r>
-        <w:t xml:space="preserve"> </w:t>
-      </w:r>
-      <w:proofErr w:type="spellStart"/>
-      <w:proofErr w:type="gramStart"/>
-      <w:r>
-        <w:rPr>
-          <w:rFonts w:hint="eastAsia"/>
-        </w:rPr>
-        <w:t>처럼의</w:t>
-      </w:r>
-      <w:proofErr w:type="spellEnd"/>
-      <w:r>
-        <w:rPr>
-          <w:rFonts w:hint="eastAsia"/>
-        </w:rPr>
-        <w:t xml:space="preserve"> </w:t>
-      </w:r>
-      <w:r>
-        <w:t>.map</w:t>
-      </w:r>
-      <w:proofErr w:type="gramEnd"/>
-      <w:r>
-        <w:t>(detail-&gt;</w:t>
-      </w:r>
-      <w:proofErr w:type="spellStart"/>
-      <w:r>
-        <w:t>detail.getItem</w:t>
-      </w:r>
-      <w:proofErr w:type="spellEnd"/>
-      <w:r>
-        <w:t xml:space="preserve">() ) </w:t>
-      </w:r>
-      <w:r>
-        <w:rPr>
-          <w:rFonts w:hint="eastAsia"/>
-        </w:rPr>
-        <w:t>구문처럼 사용할 수 있다.</w:t>
-      </w:r>
-    </w:p>
-    <w:p>
-      <w:pPr>
-        <w:rPr>
-          <w:rFonts w:hint="eastAsia"/>
+      </w:pPr>
+      <w:r>
+        <w:rPr>
           <w:b/>
           <w:bCs/>
         </w:rPr>
-      </w:pPr>
-      <w:proofErr w:type="gramStart"/>
-      <w:r>
-        <w:rPr>
-          <w:b/>
-          <w:bCs/>
-        </w:rPr>
-        <w:t>.map</w:t>
-      </w:r>
-      <w:proofErr w:type="gramEnd"/>
-      <w:r>
-        <w:rPr>
-          <w:b/>
-          <w:bCs/>
-        </w:rPr>
-        <w:t>(detail-&gt;</w:t>
-      </w:r>
-      <w:proofErr w:type="spellStart"/>
-      <w:r>
-        <w:rPr>
-          <w:b/>
-          <w:bCs/>
-        </w:rPr>
-        <w:t>detail.getItem</w:t>
-      </w:r>
-      <w:proofErr w:type="spellEnd"/>
-      <w:r>
-        <w:rPr>
-          <w:b/>
-          <w:bCs/>
-        </w:rPr>
-        <w:t>() )</w:t>
-      </w:r>
-      <w:r>
-        <w:rPr>
-          <w:b/>
-          <w:bCs/>
-        </w:rPr>
-        <w:t xml:space="preserve"> / </w:t>
+        <w:t xml:space="preserve">.map(detail-&gt;detail.getItem() ) / </w:t>
       </w:r>
       <w:r>
         <w:rPr>
@@ -4020,11 +3369,6 @@
       </w:r>
     </w:p>
     <w:p>
-      <w:pPr>
-        <w:rPr>
-          <w:rFonts w:hint="eastAsia"/>
-        </w:rPr>
-      </w:pPr>
       <w:r>
         <w:rPr>
           <w:noProof/>
@@ -4109,12 +3453,897 @@
         </w:drawing>
       </w:r>
     </w:p>
-    <w:p>
-      <w:pPr>
-        <w:rPr>
-          <w:rFonts w:hint="eastAsia"/>
-        </w:rPr>
-      </w:pPr>
+    <w:p/>
+    <w:p>
+      <w:pPr>
+        <w:pStyle w:val="1"/>
+      </w:pPr>
+      <w:r>
+        <w:rPr>
+          <w:rFonts w:hint="eastAsia"/>
+        </w:rPr>
+        <w:t>1</w:t>
+      </w:r>
+      <w:r>
+        <w:t>2</w:t>
+      </w:r>
+      <w:r>
+        <w:rPr>
+          <w:rFonts w:hint="eastAsia"/>
+        </w:rPr>
+        <w:t>장</w:t>
+      </w:r>
+    </w:p>
+    <w:p>
+      <w:r>
+        <w:rPr>
+          <w:rFonts w:hint="eastAsia"/>
+        </w:rPr>
+        <w:t>G</w:t>
+      </w:r>
+      <w:r>
+        <w:t>oal</w:t>
+      </w:r>
+    </w:p>
+    <w:p>
+      <w:r>
+        <w:t>-@OneToOne : CascadeType</w:t>
+      </w:r>
+    </w:p>
+    <w:p>
+      <w:r>
+        <w:rPr>
+          <w:rFonts w:hint="eastAsia"/>
+        </w:rPr>
+        <w:t>-</w:t>
+      </w:r>
+      <w:r>
+        <w:t>@OneToOne : FetchType</w:t>
+      </w:r>
+    </w:p>
+    <w:p>
+      <w:r>
+        <w:rPr>
+          <w:rFonts w:hint="eastAsia"/>
+        </w:rPr>
+        <w:t>-</w:t>
+      </w:r>
+      <w:r>
+        <w:t>@OneToOne : optional, orphanRemoval</w:t>
+      </w:r>
+    </w:p>
+    <w:p>
+      <w:pPr>
+        <w:pStyle w:val="2"/>
+      </w:pPr>
+      <w:r>
+        <w:rPr>
+          <w:rFonts w:hint="eastAsia"/>
+        </w:rPr>
+        <w:lastRenderedPageBreak/>
+        <w:t>J</w:t>
+      </w:r>
+      <w:r>
+        <w:t xml:space="preserve">PA </w:t>
+      </w:r>
+      <w:r>
+        <w:rPr>
+          <w:rFonts w:hint="eastAsia"/>
+        </w:rPr>
+        <w:t xml:space="preserve">영속성 관리 내용 잘 정리된 블로그 </w:t>
+      </w:r>
+      <w:r>
+        <w:t xml:space="preserve">- </w:t>
+      </w:r>
+      <w:hyperlink r:id="rId34" w:history="1">
+        <w:r>
+          <w:rPr>
+            <w:rStyle w:val="a4"/>
+          </w:rPr>
+          <w:t>https://doublesprogramming.tistory.com/259</w:t>
+        </w:r>
+      </w:hyperlink>
+    </w:p>
+    <w:p>
+      <w:pPr>
+        <w:pStyle w:val="2"/>
+      </w:pPr>
+      <w:r>
+        <w:rPr>
+          <w:rFonts w:hint="eastAsia"/>
+        </w:rPr>
+        <w:t>영속성 전이</w:t>
+      </w:r>
+      <w:r>
+        <w:t xml:space="preserve"> </w:t>
+      </w:r>
+      <w:r>
+        <w:rPr>
+          <w:rFonts w:hint="eastAsia"/>
+        </w:rPr>
+        <w:t xml:space="preserve">관련 잘 정리된 블로그 </w:t>
+      </w:r>
+      <w:r>
+        <w:t xml:space="preserve">- </w:t>
+      </w:r>
+      <w:hyperlink r:id="rId35" w:history="1">
+        <w:r>
+          <w:rPr>
+            <w:rStyle w:val="a4"/>
+          </w:rPr>
+          <w:t>http://wonwoo.ml/index.php/post/1002</w:t>
+        </w:r>
+      </w:hyperlink>
+    </w:p>
+    <w:p>
+      <w:r>
+        <w:t xml:space="preserve">                                     </w:t>
+      </w:r>
+      <w:hyperlink r:id="rId36" w:history="1">
+        <w:r>
+          <w:rPr>
+            <w:rStyle w:val="a4"/>
+          </w:rPr>
+          <w:t>https://yellowh.tistory.com/127</w:t>
+        </w:r>
+      </w:hyperlink>
+    </w:p>
+    <w:p>
+      <w:r>
+        <w:rPr>
+          <w:noProof/>
+        </w:rPr>
+        <w:drawing>
+          <wp:inline distT="0" distB="0" distL="0" distR="0" wp14:anchorId="163415DB" wp14:editId="51312BE0">
+            <wp:extent cx="5731510" cy="2616835"/>
+            <wp:effectExtent l="0" t="0" r="2540" b="0"/>
+            <wp:docPr id="32" name="그림 32"/>
+            <wp:cNvGraphicFramePr>
+              <a:graphicFrameLocks xmlns:a="http://schemas.openxmlformats.org/drawingml/2006/main" noChangeAspect="1"/>
+            </wp:cNvGraphicFramePr>
+            <a:graphic xmlns:a="http://schemas.openxmlformats.org/drawingml/2006/main">
+              <a:graphicData uri="http://schemas.openxmlformats.org/drawingml/2006/picture">
+                <pic:pic xmlns:pic="http://schemas.openxmlformats.org/drawingml/2006/picture">
+                  <pic:nvPicPr>
+                    <pic:cNvPr id="1" name=""/>
+                    <pic:cNvPicPr/>
+                  </pic:nvPicPr>
+                  <pic:blipFill>
+                    <a:blip r:embed="rId37"/>
+                    <a:stretch>
+                      <a:fillRect/>
+                    </a:stretch>
+                  </pic:blipFill>
+                  <pic:spPr>
+                    <a:xfrm>
+                      <a:off x="0" y="0"/>
+                      <a:ext cx="5731510" cy="2616835"/>
+                    </a:xfrm>
+                    <a:prstGeom prst="rect">
+                      <a:avLst/>
+                    </a:prstGeom>
+                  </pic:spPr>
+                </pic:pic>
+              </a:graphicData>
+            </a:graphic>
+          </wp:inline>
+        </w:drawing>
+      </w:r>
+    </w:p>
+    <w:p/>
+    <w:p>
+      <w:pPr>
+        <w:rPr>
+          <w:rFonts w:hint="eastAsia"/>
+        </w:rPr>
+      </w:pPr>
+    </w:p>
+    <w:p>
+      <w:r>
+        <w:rPr>
+          <w:noProof/>
+        </w:rPr>
+        <w:drawing>
+          <wp:inline distT="0" distB="0" distL="0" distR="0" wp14:anchorId="1D98BF8C" wp14:editId="07F91F33">
+            <wp:extent cx="3286125" cy="600075"/>
+            <wp:effectExtent l="0" t="0" r="9525" b="9525"/>
+            <wp:docPr id="24" name="그림 24"/>
+            <wp:cNvGraphicFramePr>
+              <a:graphicFrameLocks xmlns:a="http://schemas.openxmlformats.org/drawingml/2006/main" noChangeAspect="1"/>
+            </wp:cNvGraphicFramePr>
+            <a:graphic xmlns:a="http://schemas.openxmlformats.org/drawingml/2006/main">
+              <a:graphicData uri="http://schemas.openxmlformats.org/drawingml/2006/picture">
+                <pic:pic xmlns:pic="http://schemas.openxmlformats.org/drawingml/2006/picture">
+                  <pic:nvPicPr>
+                    <pic:cNvPr id="1" name=""/>
+                    <pic:cNvPicPr/>
+                  </pic:nvPicPr>
+                  <pic:blipFill>
+                    <a:blip r:embed="rId38"/>
+                    <a:stretch>
+                      <a:fillRect/>
+                    </a:stretch>
+                  </pic:blipFill>
+                  <pic:spPr>
+                    <a:xfrm>
+                      <a:off x="0" y="0"/>
+                      <a:ext cx="3286125" cy="600075"/>
+                    </a:xfrm>
+                    <a:prstGeom prst="rect">
+                      <a:avLst/>
+                    </a:prstGeom>
+                  </pic:spPr>
+                </pic:pic>
+              </a:graphicData>
+            </a:graphic>
+          </wp:inline>
+        </w:drawing>
+      </w:r>
+    </w:p>
+    <w:p>
+      <w:r>
+        <w:rPr>
+          <w:noProof/>
+        </w:rPr>
+        <w:drawing>
+          <wp:inline distT="0" distB="0" distL="0" distR="0" wp14:anchorId="2B8C336F" wp14:editId="3C9DF3E1">
+            <wp:extent cx="5295900" cy="1352550"/>
+            <wp:effectExtent l="0" t="0" r="0" b="0"/>
+            <wp:docPr id="28" name="그림 28"/>
+            <wp:cNvGraphicFramePr>
+              <a:graphicFrameLocks xmlns:a="http://schemas.openxmlformats.org/drawingml/2006/main" noChangeAspect="1"/>
+            </wp:cNvGraphicFramePr>
+            <a:graphic xmlns:a="http://schemas.openxmlformats.org/drawingml/2006/main">
+              <a:graphicData uri="http://schemas.openxmlformats.org/drawingml/2006/picture">
+                <pic:pic xmlns:pic="http://schemas.openxmlformats.org/drawingml/2006/picture">
+                  <pic:nvPicPr>
+                    <pic:cNvPr id="1" name=""/>
+                    <pic:cNvPicPr/>
+                  </pic:nvPicPr>
+                  <pic:blipFill>
+                    <a:blip r:embed="rId39"/>
+                    <a:stretch>
+                      <a:fillRect/>
+                    </a:stretch>
+                  </pic:blipFill>
+                  <pic:spPr>
+                    <a:xfrm>
+                      <a:off x="0" y="0"/>
+                      <a:ext cx="5295900" cy="1352550"/>
+                    </a:xfrm>
+                    <a:prstGeom prst="rect">
+                      <a:avLst/>
+                    </a:prstGeom>
+                  </pic:spPr>
+                </pic:pic>
+              </a:graphicData>
+            </a:graphic>
+          </wp:inline>
+        </w:drawing>
+      </w:r>
+    </w:p>
+    <w:p>
+      <w:pPr>
+        <w:rPr>
+          <w:rFonts w:hint="eastAsia"/>
+        </w:rPr>
+      </w:pPr>
+      <w:r>
+        <w:rPr>
+          <w:noProof/>
+        </w:rPr>
+        <w:drawing>
+          <wp:inline distT="0" distB="0" distL="0" distR="0" wp14:anchorId="64F94117" wp14:editId="6954AEA5">
+            <wp:extent cx="5731510" cy="503555"/>
+            <wp:effectExtent l="0" t="0" r="2540" b="0"/>
+            <wp:docPr id="29" name="그림 29"/>
+            <wp:cNvGraphicFramePr>
+              <a:graphicFrameLocks xmlns:a="http://schemas.openxmlformats.org/drawingml/2006/main" noChangeAspect="1"/>
+            </wp:cNvGraphicFramePr>
+            <a:graphic xmlns:a="http://schemas.openxmlformats.org/drawingml/2006/main">
+              <a:graphicData uri="http://schemas.openxmlformats.org/drawingml/2006/picture">
+                <pic:pic xmlns:pic="http://schemas.openxmlformats.org/drawingml/2006/picture">
+                  <pic:nvPicPr>
+                    <pic:cNvPr id="1" name=""/>
+                    <pic:cNvPicPr/>
+                  </pic:nvPicPr>
+                  <pic:blipFill>
+                    <a:blip r:embed="rId40"/>
+                    <a:stretch>
+                      <a:fillRect/>
+                    </a:stretch>
+                  </pic:blipFill>
+                  <pic:spPr>
+                    <a:xfrm>
+                      <a:off x="0" y="0"/>
+                      <a:ext cx="5731510" cy="503555"/>
+                    </a:xfrm>
+                    <a:prstGeom prst="rect">
+                      <a:avLst/>
+                    </a:prstGeom>
+                  </pic:spPr>
+                </pic:pic>
+              </a:graphicData>
+            </a:graphic>
+          </wp:inline>
+        </w:drawing>
+      </w:r>
+    </w:p>
+    <w:p>
+      <w:r>
+        <w:rPr>
+          <w:rFonts w:hint="eastAsia"/>
+        </w:rPr>
+        <w:t xml:space="preserve">위 처럼 </w:t>
+      </w:r>
+      <w:r>
+        <w:t>CascadeType.PERSIST</w:t>
+      </w:r>
+      <w:r>
+        <w:rPr>
+          <w:rFonts w:hint="eastAsia"/>
+        </w:rPr>
+        <w:t>를 설정하면,</w:t>
+      </w:r>
+      <w:r>
+        <w:t xml:space="preserve"> Person Entity</w:t>
+      </w:r>
+      <w:r>
+        <w:rPr>
+          <w:rFonts w:hint="eastAsia"/>
+        </w:rPr>
+        <w:t xml:space="preserve">에서 </w:t>
+      </w:r>
+      <w:r>
+        <w:t>Block</w:t>
+      </w:r>
+      <w:r>
+        <w:rPr>
+          <w:rFonts w:hint="eastAsia"/>
+        </w:rPr>
+        <w:t>에 대한 영속성을 함께 관리하겠다는 의미이다.</w:t>
+      </w:r>
+    </w:p>
+    <w:p>
+      <w:r>
+        <w:rPr>
+          <w:rFonts w:hint="eastAsia"/>
+        </w:rPr>
+        <w:t xml:space="preserve">그래서 </w:t>
+      </w:r>
+      <w:r>
+        <w:t xml:space="preserve">blockPerson.setBlock(new Block(name)); </w:t>
+      </w:r>
+      <w:r>
+        <w:rPr>
+          <w:rFonts w:hint="eastAsia"/>
+        </w:rPr>
+        <w:t xml:space="preserve">처럼 </w:t>
+      </w:r>
+      <w:r>
+        <w:t xml:space="preserve">block </w:t>
+      </w:r>
+      <w:r>
+        <w:rPr>
+          <w:rFonts w:hint="eastAsia"/>
+        </w:rPr>
+        <w:t xml:space="preserve">객체를 먼저 </w:t>
+      </w:r>
+      <w:r>
+        <w:t>DB</w:t>
+      </w:r>
+      <w:r>
+        <w:rPr>
+          <w:rFonts w:hint="eastAsia"/>
+        </w:rPr>
+        <w:t>에 저장하지 않고</w:t>
+      </w:r>
+      <w:r>
+        <w:t xml:space="preserve">, save() </w:t>
+      </w:r>
+      <w:r>
+        <w:rPr>
+          <w:rFonts w:hint="eastAsia"/>
+        </w:rPr>
+        <w:t>메서드를 호출하여도,</w:t>
+      </w:r>
+      <w:r>
+        <w:t xml:space="preserve"> </w:t>
+      </w:r>
+      <w:r>
+        <w:rPr>
+          <w:rFonts w:hint="eastAsia"/>
+        </w:rPr>
+        <w:t>b</w:t>
+      </w:r>
+      <w:r>
+        <w:t xml:space="preserve">lock </w:t>
+      </w:r>
+      <w:r>
+        <w:rPr>
+          <w:rFonts w:hint="eastAsia"/>
+        </w:rPr>
+        <w:t>객체도 함께</w:t>
+      </w:r>
+      <w:r>
+        <w:t xml:space="preserve"> DB Insert </w:t>
+      </w:r>
+      <w:r>
+        <w:rPr>
+          <w:rFonts w:hint="eastAsia"/>
+        </w:rPr>
+        <w:t>된 것을 확인할 수 있다.</w:t>
+      </w:r>
+    </w:p>
+    <w:p/>
+    <w:p>
+      <w:r>
+        <w:rPr>
+          <w:noProof/>
+        </w:rPr>
+        <w:lastRenderedPageBreak/>
+        <w:drawing>
+          <wp:inline distT="0" distB="0" distL="0" distR="0" wp14:anchorId="12BA054B" wp14:editId="0569CA1E">
+            <wp:extent cx="4914900" cy="3257550"/>
+            <wp:effectExtent l="0" t="0" r="0" b="0"/>
+            <wp:docPr id="30" name="그림 30"/>
+            <wp:cNvGraphicFramePr>
+              <a:graphicFrameLocks xmlns:a="http://schemas.openxmlformats.org/drawingml/2006/main" noChangeAspect="1"/>
+            </wp:cNvGraphicFramePr>
+            <a:graphic xmlns:a="http://schemas.openxmlformats.org/drawingml/2006/main">
+              <a:graphicData uri="http://schemas.openxmlformats.org/drawingml/2006/picture">
+                <pic:pic xmlns:pic="http://schemas.openxmlformats.org/drawingml/2006/picture">
+                  <pic:nvPicPr>
+                    <pic:cNvPr id="1" name=""/>
+                    <pic:cNvPicPr/>
+                  </pic:nvPicPr>
+                  <pic:blipFill>
+                    <a:blip r:embed="rId41"/>
+                    <a:stretch>
+                      <a:fillRect/>
+                    </a:stretch>
+                  </pic:blipFill>
+                  <pic:spPr>
+                    <a:xfrm>
+                      <a:off x="0" y="0"/>
+                      <a:ext cx="4914900" cy="3257550"/>
+                    </a:xfrm>
+                    <a:prstGeom prst="rect">
+                      <a:avLst/>
+                    </a:prstGeom>
+                  </pic:spPr>
+                </pic:pic>
+              </a:graphicData>
+            </a:graphic>
+          </wp:inline>
+        </w:drawing>
+      </w:r>
+    </w:p>
+    <w:p>
+      <w:r>
+        <w:rPr>
+          <w:noProof/>
+        </w:rPr>
+        <w:drawing>
+          <wp:inline distT="0" distB="0" distL="0" distR="0" wp14:anchorId="0D70BDB9" wp14:editId="1F899658">
+            <wp:extent cx="5731510" cy="963295"/>
+            <wp:effectExtent l="0" t="0" r="2540" b="8255"/>
+            <wp:docPr id="31" name="그림 31"/>
+            <wp:cNvGraphicFramePr>
+              <a:graphicFrameLocks xmlns:a="http://schemas.openxmlformats.org/drawingml/2006/main" noChangeAspect="1"/>
+            </wp:cNvGraphicFramePr>
+            <a:graphic xmlns:a="http://schemas.openxmlformats.org/drawingml/2006/main">
+              <a:graphicData uri="http://schemas.openxmlformats.org/drawingml/2006/picture">
+                <pic:pic xmlns:pic="http://schemas.openxmlformats.org/drawingml/2006/picture">
+                  <pic:nvPicPr>
+                    <pic:cNvPr id="1" name=""/>
+                    <pic:cNvPicPr/>
+                  </pic:nvPicPr>
+                  <pic:blipFill>
+                    <a:blip r:embed="rId42"/>
+                    <a:stretch>
+                      <a:fillRect/>
+                    </a:stretch>
+                  </pic:blipFill>
+                  <pic:spPr>
+                    <a:xfrm>
+                      <a:off x="0" y="0"/>
+                      <a:ext cx="5731510" cy="963295"/>
+                    </a:xfrm>
+                    <a:prstGeom prst="rect">
+                      <a:avLst/>
+                    </a:prstGeom>
+                  </pic:spPr>
+                </pic:pic>
+              </a:graphicData>
+            </a:graphic>
+          </wp:inline>
+        </w:drawing>
+      </w:r>
+    </w:p>
+    <w:p>
+      <w:r>
+        <w:rPr>
+          <w:rFonts w:hint="eastAsia"/>
+        </w:rPr>
+        <w:t>C</w:t>
+      </w:r>
+      <w:r>
+        <w:t>ascadeType</w:t>
+      </w:r>
+      <w:r>
+        <w:t xml:space="preserve">.MERGE </w:t>
+      </w:r>
+      <w:r>
+        <w:rPr>
+          <w:rFonts w:hint="eastAsia"/>
+        </w:rPr>
+        <w:t xml:space="preserve">옵션을 주지 않으면 자식 </w:t>
+      </w:r>
+      <w:r>
+        <w:t>Entity</w:t>
+      </w:r>
+      <w:r>
+        <w:rPr>
+          <w:rFonts w:hint="eastAsia"/>
+        </w:rPr>
+        <w:t>의 변경사항을 업데이트 하여도 위처럼 D</w:t>
+      </w:r>
+      <w:r>
+        <w:t>B</w:t>
+      </w:r>
+      <w:r>
+        <w:rPr>
+          <w:rFonts w:hint="eastAsia"/>
+        </w:rPr>
+        <w:t>에 변경사항이 적용이 안되는 것으로 보임.</w:t>
+      </w:r>
+    </w:p>
+    <w:p>
+      <w:r>
+        <w:rPr>
+          <w:noProof/>
+        </w:rPr>
+        <w:drawing>
+          <wp:inline distT="0" distB="0" distL="0" distR="0" wp14:anchorId="2C2BE380" wp14:editId="08DCC2DD">
+            <wp:extent cx="5731510" cy="405130"/>
+            <wp:effectExtent l="0" t="0" r="2540" b="0"/>
+            <wp:docPr id="34" name="그림 34"/>
+            <wp:cNvGraphicFramePr>
+              <a:graphicFrameLocks xmlns:a="http://schemas.openxmlformats.org/drawingml/2006/main" noChangeAspect="1"/>
+            </wp:cNvGraphicFramePr>
+            <a:graphic xmlns:a="http://schemas.openxmlformats.org/drawingml/2006/main">
+              <a:graphicData uri="http://schemas.openxmlformats.org/drawingml/2006/picture">
+                <pic:pic xmlns:pic="http://schemas.openxmlformats.org/drawingml/2006/picture">
+                  <pic:nvPicPr>
+                    <pic:cNvPr id="1" name=""/>
+                    <pic:cNvPicPr/>
+                  </pic:nvPicPr>
+                  <pic:blipFill>
+                    <a:blip r:embed="rId43"/>
+                    <a:stretch>
+                      <a:fillRect/>
+                    </a:stretch>
+                  </pic:blipFill>
+                  <pic:spPr>
+                    <a:xfrm>
+                      <a:off x="0" y="0"/>
+                      <a:ext cx="5731510" cy="405130"/>
+                    </a:xfrm>
+                    <a:prstGeom prst="rect">
+                      <a:avLst/>
+                    </a:prstGeom>
+                  </pic:spPr>
+                </pic:pic>
+              </a:graphicData>
+            </a:graphic>
+          </wp:inline>
+        </w:drawing>
+      </w:r>
+    </w:p>
+    <w:p>
+      <w:r>
+        <w:rPr>
+          <w:rFonts w:hint="eastAsia"/>
+        </w:rPr>
+        <w:t>C</w:t>
+      </w:r>
+      <w:r>
+        <w:t>ascadeType</w:t>
+      </w:r>
+      <w:r>
+        <w:t>.MERGE</w:t>
+      </w:r>
+      <w:r>
+        <w:t xml:space="preserve"> </w:t>
+      </w:r>
+      <w:r>
+        <w:rPr>
+          <w:rFonts w:hint="eastAsia"/>
+        </w:rPr>
+        <w:t xml:space="preserve">옵션 주면 정상적으로 자식 </w:t>
+      </w:r>
+      <w:r>
+        <w:t>Entity</w:t>
+      </w:r>
+      <w:r>
+        <w:rPr>
+          <w:rFonts w:hint="eastAsia"/>
+        </w:rPr>
+        <w:t>의 값 변경이 적용된 것을 확인 할 수 있음.</w:t>
+      </w:r>
+    </w:p>
+    <w:p/>
+    <w:p>
+      <w:r>
+        <w:rPr>
+          <w:noProof/>
+        </w:rPr>
+        <w:lastRenderedPageBreak/>
+        <w:drawing>
+          <wp:inline distT="0" distB="0" distL="0" distR="0" wp14:anchorId="173E1B06" wp14:editId="0505D16E">
+            <wp:extent cx="5731510" cy="5678805"/>
+            <wp:effectExtent l="0" t="0" r="2540" b="0"/>
+            <wp:docPr id="35" name="그림 35"/>
+            <wp:cNvGraphicFramePr>
+              <a:graphicFrameLocks xmlns:a="http://schemas.openxmlformats.org/drawingml/2006/main" noChangeAspect="1"/>
+            </wp:cNvGraphicFramePr>
+            <a:graphic xmlns:a="http://schemas.openxmlformats.org/drawingml/2006/main">
+              <a:graphicData uri="http://schemas.openxmlformats.org/drawingml/2006/picture">
+                <pic:pic xmlns:pic="http://schemas.openxmlformats.org/drawingml/2006/picture">
+                  <pic:nvPicPr>
+                    <pic:cNvPr id="1" name=""/>
+                    <pic:cNvPicPr/>
+                  </pic:nvPicPr>
+                  <pic:blipFill>
+                    <a:blip r:embed="rId44"/>
+                    <a:stretch>
+                      <a:fillRect/>
+                    </a:stretch>
+                  </pic:blipFill>
+                  <pic:spPr>
+                    <a:xfrm>
+                      <a:off x="0" y="0"/>
+                      <a:ext cx="5731510" cy="5678805"/>
+                    </a:xfrm>
+                    <a:prstGeom prst="rect">
+                      <a:avLst/>
+                    </a:prstGeom>
+                  </pic:spPr>
+                </pic:pic>
+              </a:graphicData>
+            </a:graphic>
+          </wp:inline>
+        </w:drawing>
+      </w:r>
+    </w:p>
+    <w:p>
+      <w:r>
+        <w:rPr>
+          <w:rFonts w:hint="eastAsia"/>
+        </w:rPr>
+        <w:t>C</w:t>
+      </w:r>
+      <w:r>
+        <w:t>ascadeType.REMOVE</w:t>
+      </w:r>
+      <w:r>
+        <w:t xml:space="preserve"> </w:t>
+      </w:r>
+      <w:r>
+        <w:t>–</w:t>
+      </w:r>
+      <w:r>
+        <w:t xml:space="preserve"> </w:t>
+      </w:r>
+      <w:r>
+        <w:rPr>
+          <w:rFonts w:hint="eastAsia"/>
+        </w:rPr>
+        <w:t>타입 적용을 안하면 부모 엔티티를 삭제해도 자식 엔티티가 삭제되지 않는 것을 확인할 수 있다.</w:t>
+      </w:r>
+      <w:r>
+        <w:t xml:space="preserve"> (personRepository.delete(person);</w:t>
+      </w:r>
+      <w:r>
+        <w:rPr>
+          <w:rFonts w:hint="eastAsia"/>
+        </w:rPr>
+        <w:t xml:space="preserve"> 했음에도 로그 상에 </w:t>
+      </w:r>
+      <w:r>
+        <w:t xml:space="preserve">Block </w:t>
+      </w:r>
+      <w:r>
+        <w:rPr>
+          <w:rFonts w:hint="eastAsia"/>
+        </w:rPr>
+        <w:t>엔티티 삭제되지 않은 것 확인</w:t>
+      </w:r>
+      <w:r>
+        <w:t>)</w:t>
+      </w:r>
+    </w:p>
+    <w:p>
+      <w:r>
+        <w:rPr>
+          <w:rFonts w:hint="eastAsia"/>
+        </w:rPr>
+        <w:t>C</w:t>
+      </w:r>
+      <w:r>
+        <w:t>ascadeType.REMOVE</w:t>
+      </w:r>
+      <w:r>
+        <w:t xml:space="preserve"> </w:t>
+      </w:r>
+      <w:r>
+        <w:rPr>
+          <w:rFonts w:hint="eastAsia"/>
+        </w:rPr>
+        <w:t>적용하면 부모 엔티티 삭제 시 자식 엔티티도 함께 삭제 됨.</w:t>
+      </w:r>
+    </w:p>
+    <w:p>
+      <w:r>
+        <w:rPr>
+          <w:rFonts w:hint="eastAsia"/>
+        </w:rPr>
+        <w:t>C</w:t>
+      </w:r>
+      <w:r>
+        <w:t xml:space="preserve">ascadeType.ALL == </w:t>
+      </w:r>
+      <w:r>
+        <w:t>{CascadeType.PERSIST, CascadeType.MERGE, CascadeType.REMOVE}</w:t>
+      </w:r>
+    </w:p>
+    <w:p>
+      <w:r>
+        <w:rPr>
+          <w:rFonts w:hint="eastAsia"/>
+        </w:rPr>
+        <w:t>C</w:t>
+      </w:r>
+      <w:r>
+        <w:t>ascadeType.ALL</w:t>
+      </w:r>
+      <w:r>
+        <w:rPr>
+          <w:rFonts w:hint="eastAsia"/>
+        </w:rPr>
+        <w:t xml:space="preserve">은 위 </w:t>
+      </w:r>
+      <w:r>
+        <w:t>3</w:t>
+      </w:r>
+      <w:r>
+        <w:rPr>
+          <w:rFonts w:hint="eastAsia"/>
+        </w:rPr>
+        <w:t>가지 타입을 모두 적용한 것임.</w:t>
+      </w:r>
+    </w:p>
+    <w:p/>
+    <w:p>
+      <w:r>
+        <w:rPr>
+          <w:noProof/>
+        </w:rPr>
+        <w:lastRenderedPageBreak/>
+        <w:drawing>
+          <wp:inline distT="0" distB="0" distL="0" distR="0" wp14:anchorId="3CF5F9C9" wp14:editId="4D8D221D">
+            <wp:extent cx="5731510" cy="3431540"/>
+            <wp:effectExtent l="0" t="0" r="2540" b="0"/>
+            <wp:docPr id="37" name="그림 37"/>
+            <wp:cNvGraphicFramePr>
+              <a:graphicFrameLocks xmlns:a="http://schemas.openxmlformats.org/drawingml/2006/main" noChangeAspect="1"/>
+            </wp:cNvGraphicFramePr>
+            <a:graphic xmlns:a="http://schemas.openxmlformats.org/drawingml/2006/main">
+              <a:graphicData uri="http://schemas.openxmlformats.org/drawingml/2006/picture">
+                <pic:pic xmlns:pic="http://schemas.openxmlformats.org/drawingml/2006/picture">
+                  <pic:nvPicPr>
+                    <pic:cNvPr id="1" name=""/>
+                    <pic:cNvPicPr/>
+                  </pic:nvPicPr>
+                  <pic:blipFill>
+                    <a:blip r:embed="rId45"/>
+                    <a:stretch>
+                      <a:fillRect/>
+                    </a:stretch>
+                  </pic:blipFill>
+                  <pic:spPr>
+                    <a:xfrm>
+                      <a:off x="0" y="0"/>
+                      <a:ext cx="5731510" cy="3431540"/>
+                    </a:xfrm>
+                    <a:prstGeom prst="rect">
+                      <a:avLst/>
+                    </a:prstGeom>
+                  </pic:spPr>
+                </pic:pic>
+              </a:graphicData>
+            </a:graphic>
+          </wp:inline>
+        </w:drawing>
+      </w:r>
+    </w:p>
+    <w:p>
+      <w:r>
+        <w:rPr>
+          <w:rFonts w:hint="eastAsia"/>
+        </w:rPr>
+        <w:t>위 케이스에서는 부모 엔티티에서 자식 엔티티(</w:t>
+      </w:r>
+      <w:r>
+        <w:t>Block)</w:t>
+      </w:r>
+      <w:r>
+        <w:rPr>
+          <w:rFonts w:hint="eastAsia"/>
+        </w:rPr>
+        <w:t xml:space="preserve">에 </w:t>
+      </w:r>
+      <w:r>
+        <w:t>null</w:t>
+      </w:r>
+      <w:r>
+        <w:rPr>
+          <w:rFonts w:hint="eastAsia"/>
+        </w:rPr>
+        <w:t>을 넣었을 때</w:t>
+      </w:r>
+      <w:r>
+        <w:rPr>
+          <w:rFonts w:hint="eastAsia"/>
+        </w:rPr>
+        <w:t>(부모-자식 엔티티 간 관계가 끊겼을 때)</w:t>
+      </w:r>
+      <w:r>
+        <w:t xml:space="preserve">, </w:t>
+      </w:r>
+      <w:r>
+        <w:rPr>
+          <w:rFonts w:hint="eastAsia"/>
+        </w:rPr>
+        <w:t>여전히 자식 엔티티는 삭제되지 않고 남아있는다</w:t>
+      </w:r>
+      <w:r>
+        <w:t>.</w:t>
+      </w:r>
+    </w:p>
+    <w:p>
+      <w:pPr>
+        <w:rPr>
+          <w:rFonts w:hint="eastAsia"/>
+        </w:rPr>
+      </w:pPr>
+      <w:r>
+        <w:rPr>
+          <w:rFonts w:hint="eastAsia"/>
+        </w:rPr>
+        <w:t xml:space="preserve">이럴 경우 </w:t>
+      </w:r>
+      <w:r>
+        <w:rPr>
+          <w:b/>
+          <w:bCs/>
+        </w:rPr>
+        <w:t>orphanRemoval = true</w:t>
+      </w:r>
+      <w:r>
+        <w:rPr>
+          <w:b/>
+          <w:bCs/>
+        </w:rPr>
+        <w:t xml:space="preserve"> </w:t>
+      </w:r>
+      <w:r>
+        <w:rPr>
+          <w:rFonts w:hint="eastAsia"/>
+        </w:rPr>
+        <w:t>옵션을 주면 참조가 끊긴 자식 엔티티는 저절로 삭제가 되도록 할 수 있다.</w:t>
+      </w:r>
     </w:p>
     <w:sectPr>
       <w:pgSz w:w="11906" w:h="16838"/>

</xml_diff>

<commit_message>
13. Chapter04. 04. JPA Query Method
</commit_message>
<xml_diff>
--- a/demo/지인정보관리_스프링부트_내용정리.docx
+++ b/demo/지인정보관리_스프링부트_내용정리.docx
@@ -3631,13 +3631,7 @@
       </w:r>
     </w:p>
     <w:p/>
-    <w:p>
-      <w:pPr>
-        <w:rPr>
-          <w:rFonts w:hint="eastAsia"/>
-        </w:rPr>
-      </w:pPr>
-    </w:p>
+    <w:p/>
     <w:p>
       <w:r>
         <w:rPr>
@@ -3723,11 +3717,6 @@
       </w:r>
     </w:p>
     <w:p>
-      <w:pPr>
-        <w:rPr>
-          <w:rFonts w:hint="eastAsia"/>
-        </w:rPr>
-      </w:pPr>
       <w:r>
         <w:rPr>
           <w:noProof/>
@@ -4052,10 +4041,7 @@
         <w:t>ascadeType</w:t>
       </w:r>
       <w:r>
-        <w:t>.MERGE</w:t>
-      </w:r>
-      <w:r>
-        <w:t xml:space="preserve"> </w:t>
+        <w:t xml:space="preserve">.MERGE </w:t>
       </w:r>
       <w:r>
         <w:rPr>
@@ -4172,10 +4158,7 @@
         <w:t>C</w:t>
       </w:r>
       <w:r>
-        <w:t>ascadeType.REMOVE</w:t>
-      </w:r>
-      <w:r>
-        <w:t xml:space="preserve"> </w:t>
+        <w:t xml:space="preserve">ascadeType.REMOVE </w:t>
       </w:r>
       <w:r>
         <w:rPr>
@@ -4313,11 +4296,6 @@
       </w:r>
     </w:p>
     <w:p>
-      <w:pPr>
-        <w:rPr>
-          <w:rFonts w:hint="eastAsia"/>
-        </w:rPr>
-      </w:pPr>
       <w:r>
         <w:rPr>
           <w:rFonts w:hint="eastAsia"/>
@@ -4343,6 +4321,526 @@
           <w:rFonts w:hint="eastAsia"/>
         </w:rPr>
         <w:t>옵션을 주면 참조가 끊긴 자식 엔티티는 저절로 삭제가 되도록 할 수 있다.</w:t>
+      </w:r>
+    </w:p>
+    <w:p/>
+    <w:p>
+      <w:pPr>
+        <w:pStyle w:val="1"/>
+      </w:pPr>
+      <w:r>
+        <w:rPr>
+          <w:rFonts w:hint="eastAsia"/>
+        </w:rPr>
+        <w:t>1</w:t>
+      </w:r>
+      <w:r>
+        <w:t>3</w:t>
+      </w:r>
+      <w:r>
+        <w:rPr>
+          <w:rFonts w:hint="eastAsia"/>
+        </w:rPr>
+        <w:t>장</w:t>
+      </w:r>
+    </w:p>
+    <w:p>
+      <w:r>
+        <w:rPr>
+          <w:rFonts w:hint="eastAsia"/>
+        </w:rPr>
+        <w:t>G</w:t>
+      </w:r>
+      <w:r>
+        <w:t>oal</w:t>
+      </w:r>
+    </w:p>
+    <w:p>
+      <w:pPr>
+        <w:pStyle w:val="a3"/>
+        <w:numPr>
+          <w:ilvl w:val="0"/>
+          <w:numId w:val="7"/>
+        </w:numPr>
+        <w:ind w:leftChars="0"/>
+      </w:pPr>
+      <w:r>
+        <w:rPr>
+          <w:rFonts w:hint="eastAsia"/>
+        </w:rPr>
+        <w:t>Q</w:t>
+      </w:r>
+      <w:r>
+        <w:t>ueryMethod</w:t>
+      </w:r>
+      <w:r>
+        <w:rPr>
+          <w:rFonts w:hint="eastAsia"/>
+        </w:rPr>
+        <w:t xml:space="preserve"> 문법</w:t>
+      </w:r>
+    </w:p>
+    <w:p>
+      <w:pPr>
+        <w:pStyle w:val="a3"/>
+        <w:numPr>
+          <w:ilvl w:val="0"/>
+          <w:numId w:val="7"/>
+        </w:numPr>
+        <w:ind w:leftChars="0"/>
+      </w:pPr>
+      <w:r>
+        <w:rPr>
+          <w:rFonts w:hint="eastAsia"/>
+        </w:rPr>
+        <w:t>Q</w:t>
+      </w:r>
+      <w:r>
+        <w:t xml:space="preserve">ueryMethod </w:t>
+      </w:r>
+      <w:r>
+        <w:rPr>
+          <w:rFonts w:hint="eastAsia"/>
+        </w:rPr>
+        <w:t>활용</w:t>
+      </w:r>
+    </w:p>
+    <w:p/>
+    <w:p>
+      <w:pPr>
+        <w:pStyle w:val="2"/>
+        <w:rPr>
+          <w:rFonts w:hint="eastAsia"/>
+        </w:rPr>
+      </w:pPr>
+      <w:r>
+        <w:rPr>
+          <w:rFonts w:hint="eastAsia"/>
+        </w:rPr>
+        <w:lastRenderedPageBreak/>
+        <w:t>Q</w:t>
+      </w:r>
+      <w:r>
+        <w:t xml:space="preserve">ueryMethod </w:t>
+      </w:r>
+      <w:r>
+        <w:rPr>
+          <w:rFonts w:hint="eastAsia"/>
+        </w:rPr>
+        <w:t>사용법</w:t>
+      </w:r>
+      <w:r>
+        <w:t>(</w:t>
+      </w:r>
+      <w:r>
+        <w:rPr>
+          <w:rFonts w:hint="eastAsia"/>
+        </w:rPr>
+        <w:t>공식문서)</w:t>
+      </w:r>
+    </w:p>
+    <w:p>
+      <w:r>
+        <w:rPr>
+          <w:noProof/>
+        </w:rPr>
+        <w:drawing>
+          <wp:inline distT="0" distB="0" distL="0" distR="0" wp14:anchorId="18F0BC42" wp14:editId="5056D0FA">
+            <wp:extent cx="5731510" cy="3245485"/>
+            <wp:effectExtent l="0" t="0" r="2540" b="0"/>
+            <wp:docPr id="40" name="그림 40"/>
+            <wp:cNvGraphicFramePr>
+              <a:graphicFrameLocks xmlns:a="http://schemas.openxmlformats.org/drawingml/2006/main" noChangeAspect="1"/>
+            </wp:cNvGraphicFramePr>
+            <a:graphic xmlns:a="http://schemas.openxmlformats.org/drawingml/2006/main">
+              <a:graphicData uri="http://schemas.openxmlformats.org/drawingml/2006/picture">
+                <pic:pic xmlns:pic="http://schemas.openxmlformats.org/drawingml/2006/picture">
+                  <pic:nvPicPr>
+                    <pic:cNvPr id="1" name=""/>
+                    <pic:cNvPicPr/>
+                  </pic:nvPicPr>
+                  <pic:blipFill>
+                    <a:blip r:embed="rId46"/>
+                    <a:stretch>
+                      <a:fillRect/>
+                    </a:stretch>
+                  </pic:blipFill>
+                  <pic:spPr>
+                    <a:xfrm>
+                      <a:off x="0" y="0"/>
+                      <a:ext cx="5731510" cy="3245485"/>
+                    </a:xfrm>
+                    <a:prstGeom prst="rect">
+                      <a:avLst/>
+                    </a:prstGeom>
+                  </pic:spPr>
+                </pic:pic>
+              </a:graphicData>
+            </a:graphic>
+          </wp:inline>
+        </w:drawing>
+      </w:r>
+    </w:p>
+    <w:p>
+      <w:r>
+        <w:rPr>
+          <w:noProof/>
+        </w:rPr>
+        <w:drawing>
+          <wp:inline distT="0" distB="0" distL="0" distR="0" wp14:anchorId="2F3E7367" wp14:editId="69D17C68">
+            <wp:extent cx="5731510" cy="3106420"/>
+            <wp:effectExtent l="0" t="0" r="2540" b="0"/>
+            <wp:docPr id="33" name="그림 33"/>
+            <wp:cNvGraphicFramePr>
+              <a:graphicFrameLocks xmlns:a="http://schemas.openxmlformats.org/drawingml/2006/main" noChangeAspect="1"/>
+            </wp:cNvGraphicFramePr>
+            <a:graphic xmlns:a="http://schemas.openxmlformats.org/drawingml/2006/main">
+              <a:graphicData uri="http://schemas.openxmlformats.org/drawingml/2006/picture">
+                <pic:pic xmlns:pic="http://schemas.openxmlformats.org/drawingml/2006/picture">
+                  <pic:nvPicPr>
+                    <pic:cNvPr id="1" name=""/>
+                    <pic:cNvPicPr/>
+                  </pic:nvPicPr>
+                  <pic:blipFill>
+                    <a:blip r:embed="rId47"/>
+                    <a:stretch>
+                      <a:fillRect/>
+                    </a:stretch>
+                  </pic:blipFill>
+                  <pic:spPr>
+                    <a:xfrm>
+                      <a:off x="0" y="0"/>
+                      <a:ext cx="5731510" cy="3106420"/>
+                    </a:xfrm>
+                    <a:prstGeom prst="rect">
+                      <a:avLst/>
+                    </a:prstGeom>
+                  </pic:spPr>
+                </pic:pic>
+              </a:graphicData>
+            </a:graphic>
+          </wp:inline>
+        </w:drawing>
+      </w:r>
+    </w:p>
+    <w:p>
+      <w:r>
+        <w:rPr>
+          <w:noProof/>
+        </w:rPr>
+        <w:lastRenderedPageBreak/>
+        <w:drawing>
+          <wp:inline distT="0" distB="0" distL="0" distR="0" wp14:anchorId="3710BA03" wp14:editId="7415E1C4">
+            <wp:extent cx="5731510" cy="2115185"/>
+            <wp:effectExtent l="0" t="0" r="2540" b="0"/>
+            <wp:docPr id="36" name="그림 36"/>
+            <wp:cNvGraphicFramePr>
+              <a:graphicFrameLocks xmlns:a="http://schemas.openxmlformats.org/drawingml/2006/main" noChangeAspect="1"/>
+            </wp:cNvGraphicFramePr>
+            <a:graphic xmlns:a="http://schemas.openxmlformats.org/drawingml/2006/main">
+              <a:graphicData uri="http://schemas.openxmlformats.org/drawingml/2006/picture">
+                <pic:pic xmlns:pic="http://schemas.openxmlformats.org/drawingml/2006/picture">
+                  <pic:nvPicPr>
+                    <pic:cNvPr id="1" name=""/>
+                    <pic:cNvPicPr/>
+                  </pic:nvPicPr>
+                  <pic:blipFill>
+                    <a:blip r:embed="rId48"/>
+                    <a:stretch>
+                      <a:fillRect/>
+                    </a:stretch>
+                  </pic:blipFill>
+                  <pic:spPr>
+                    <a:xfrm>
+                      <a:off x="0" y="0"/>
+                      <a:ext cx="5731510" cy="2115185"/>
+                    </a:xfrm>
+                    <a:prstGeom prst="rect">
+                      <a:avLst/>
+                    </a:prstGeom>
+                  </pic:spPr>
+                </pic:pic>
+              </a:graphicData>
+            </a:graphic>
+          </wp:inline>
+        </w:drawing>
+      </w:r>
+    </w:p>
+    <w:p>
+      <w:r>
+        <w:rPr>
+          <w:noProof/>
+        </w:rPr>
+        <w:drawing>
+          <wp:inline distT="0" distB="0" distL="0" distR="0" wp14:anchorId="703F1F3E" wp14:editId="409E8E1A">
+            <wp:extent cx="5619750" cy="1038225"/>
+            <wp:effectExtent l="0" t="0" r="0" b="9525"/>
+            <wp:docPr id="38" name="그림 38"/>
+            <wp:cNvGraphicFramePr>
+              <a:graphicFrameLocks xmlns:a="http://schemas.openxmlformats.org/drawingml/2006/main" noChangeAspect="1"/>
+            </wp:cNvGraphicFramePr>
+            <a:graphic xmlns:a="http://schemas.openxmlformats.org/drawingml/2006/main">
+              <a:graphicData uri="http://schemas.openxmlformats.org/drawingml/2006/picture">
+                <pic:pic xmlns:pic="http://schemas.openxmlformats.org/drawingml/2006/picture">
+                  <pic:nvPicPr>
+                    <pic:cNvPr id="1" name=""/>
+                    <pic:cNvPicPr/>
+                  </pic:nvPicPr>
+                  <pic:blipFill>
+                    <a:blip r:embed="rId49"/>
+                    <a:stretch>
+                      <a:fillRect/>
+                    </a:stretch>
+                  </pic:blipFill>
+                  <pic:spPr>
+                    <a:xfrm>
+                      <a:off x="0" y="0"/>
+                      <a:ext cx="5619750" cy="1038225"/>
+                    </a:xfrm>
+                    <a:prstGeom prst="rect">
+                      <a:avLst/>
+                    </a:prstGeom>
+                  </pic:spPr>
+                </pic:pic>
+              </a:graphicData>
+            </a:graphic>
+          </wp:inline>
+        </w:drawing>
+      </w:r>
+    </w:p>
+    <w:p>
+      <w:r>
+        <w:rPr>
+          <w:rFonts w:hint="eastAsia"/>
+        </w:rPr>
+        <w:t>Q</w:t>
+      </w:r>
+      <w:r>
+        <w:t>ueryMethod</w:t>
+      </w:r>
+      <w:r>
+        <w:rPr>
+          <w:rFonts w:hint="eastAsia"/>
+        </w:rPr>
+        <w:t xml:space="preserve">를 사용하려면 각 </w:t>
+      </w:r>
+      <w:r>
+        <w:t>Repository</w:t>
+      </w:r>
+      <w:r>
+        <w:rPr>
+          <w:rFonts w:hint="eastAsia"/>
+        </w:rPr>
+        <w:t xml:space="preserve">에 </w:t>
+      </w:r>
+      <w:r>
+        <w:rPr>
+          <w:rFonts w:hint="eastAsia"/>
+        </w:rPr>
+        <w:t xml:space="preserve">위 사진의 </w:t>
+      </w:r>
+      <w:r>
+        <w:t xml:space="preserve">QueryMethod </w:t>
+      </w:r>
+      <w:r>
+        <w:rPr>
+          <w:rFonts w:hint="eastAsia"/>
+        </w:rPr>
+        <w:t>작성 방법을 참고하여 작성하면 사용할 수 있다.</w:t>
+      </w:r>
+    </w:p>
+    <w:p>
+      <w:r>
+        <w:rPr>
+          <w:rFonts w:hint="eastAsia"/>
+        </w:rPr>
+        <w:t>f</w:t>
+      </w:r>
+      <w:r>
+        <w:t>indByName</w:t>
+      </w:r>
+      <w:r>
+        <w:rPr>
+          <w:rFonts w:hint="eastAsia"/>
+        </w:rPr>
+        <w:t xml:space="preserve">에서 </w:t>
+      </w:r>
+      <w:r>
+        <w:t xml:space="preserve">find – select, by – where, name – </w:t>
+      </w:r>
+      <w:r>
+        <w:rPr>
+          <w:rFonts w:hint="eastAsia"/>
+        </w:rPr>
+        <w:t>맴버변수명 이다.</w:t>
+      </w:r>
+    </w:p>
+    <w:p/>
+    <w:p>
+      <w:r>
+        <w:rPr>
+          <w:noProof/>
+        </w:rPr>
+        <w:drawing>
+          <wp:inline distT="0" distB="0" distL="0" distR="0" wp14:anchorId="67B473F2" wp14:editId="10D0F970">
+            <wp:extent cx="5495925" cy="1314450"/>
+            <wp:effectExtent l="0" t="0" r="9525" b="0"/>
+            <wp:docPr id="39" name="그림 39"/>
+            <wp:cNvGraphicFramePr>
+              <a:graphicFrameLocks xmlns:a="http://schemas.openxmlformats.org/drawingml/2006/main" noChangeAspect="1"/>
+            </wp:cNvGraphicFramePr>
+            <a:graphic xmlns:a="http://schemas.openxmlformats.org/drawingml/2006/main">
+              <a:graphicData uri="http://schemas.openxmlformats.org/drawingml/2006/picture">
+                <pic:pic xmlns:pic="http://schemas.openxmlformats.org/drawingml/2006/picture">
+                  <pic:nvPicPr>
+                    <pic:cNvPr id="1" name=""/>
+                    <pic:cNvPicPr/>
+                  </pic:nvPicPr>
+                  <pic:blipFill>
+                    <a:blip r:embed="rId50"/>
+                    <a:stretch>
+                      <a:fillRect/>
+                    </a:stretch>
+                  </pic:blipFill>
+                  <pic:spPr>
+                    <a:xfrm>
+                      <a:off x="0" y="0"/>
+                      <a:ext cx="5495925" cy="1314450"/>
+                    </a:xfrm>
+                    <a:prstGeom prst="rect">
+                      <a:avLst/>
+                    </a:prstGeom>
+                  </pic:spPr>
+                </pic:pic>
+              </a:graphicData>
+            </a:graphic>
+          </wp:inline>
+        </w:drawing>
+      </w:r>
+    </w:p>
+    <w:p>
+      <w:r>
+        <w:t xml:space="preserve">Find – select, by – where, blocks – </w:t>
+      </w:r>
+      <w:r>
+        <w:rPr>
+          <w:rFonts w:hint="eastAsia"/>
+        </w:rPr>
+        <w:t>멤버변수명,</w:t>
+      </w:r>
+      <w:r>
+        <w:t xml:space="preserve"> isnull – </w:t>
+      </w:r>
+      <w:r>
+        <w:rPr>
+          <w:rFonts w:hint="eastAsia"/>
+        </w:rPr>
+        <w:t>조건</w:t>
+      </w:r>
+    </w:p>
+    <w:p/>
+    <w:p>
+      <w:r>
+        <w:rPr>
+          <w:noProof/>
+        </w:rPr>
+        <w:drawing>
+          <wp:inline distT="0" distB="0" distL="0" distR="0" wp14:anchorId="6C911414" wp14:editId="5C1A0622">
+            <wp:extent cx="5731510" cy="442595"/>
+            <wp:effectExtent l="0" t="0" r="2540" b="0"/>
+            <wp:docPr id="41" name="그림 41"/>
+            <wp:cNvGraphicFramePr>
+              <a:graphicFrameLocks xmlns:a="http://schemas.openxmlformats.org/drawingml/2006/main" noChangeAspect="1"/>
+            </wp:cNvGraphicFramePr>
+            <a:graphic xmlns:a="http://schemas.openxmlformats.org/drawingml/2006/main">
+              <a:graphicData uri="http://schemas.openxmlformats.org/drawingml/2006/picture">
+                <pic:pic xmlns:pic="http://schemas.openxmlformats.org/drawingml/2006/picture">
+                  <pic:nvPicPr>
+                    <pic:cNvPr id="1" name=""/>
+                    <pic:cNvPicPr/>
+                  </pic:nvPicPr>
+                  <pic:blipFill>
+                    <a:blip r:embed="rId51"/>
+                    <a:stretch>
+                      <a:fillRect/>
+                    </a:stretch>
+                  </pic:blipFill>
+                  <pic:spPr>
+                    <a:xfrm>
+                      <a:off x="0" y="0"/>
+                      <a:ext cx="5731510" cy="442595"/>
+                    </a:xfrm>
+                    <a:prstGeom prst="rect">
+                      <a:avLst/>
+                    </a:prstGeom>
+                  </pic:spPr>
+                </pic:pic>
+              </a:graphicData>
+            </a:graphic>
+          </wp:inline>
+        </w:drawing>
+      </w:r>
+    </w:p>
+    <w:p>
+      <w:r>
+        <w:rPr>
+          <w:noProof/>
+        </w:rPr>
+        <w:lastRenderedPageBreak/>
+        <w:drawing>
+          <wp:inline distT="0" distB="0" distL="0" distR="0" wp14:anchorId="344473F7" wp14:editId="0C3DCD00">
+            <wp:extent cx="5731510" cy="1599565"/>
+            <wp:effectExtent l="0" t="0" r="2540" b="635"/>
+            <wp:docPr id="42" name="그림 42"/>
+            <wp:cNvGraphicFramePr>
+              <a:graphicFrameLocks xmlns:a="http://schemas.openxmlformats.org/drawingml/2006/main" noChangeAspect="1"/>
+            </wp:cNvGraphicFramePr>
+            <a:graphic xmlns:a="http://schemas.openxmlformats.org/drawingml/2006/main">
+              <a:graphicData uri="http://schemas.openxmlformats.org/drawingml/2006/picture">
+                <pic:pic xmlns:pic="http://schemas.openxmlformats.org/drawingml/2006/picture">
+                  <pic:nvPicPr>
+                    <pic:cNvPr id="1" name=""/>
+                    <pic:cNvPicPr/>
+                  </pic:nvPicPr>
+                  <pic:blipFill>
+                    <a:blip r:embed="rId52"/>
+                    <a:stretch>
+                      <a:fillRect/>
+                    </a:stretch>
+                  </pic:blipFill>
+                  <pic:spPr>
+                    <a:xfrm>
+                      <a:off x="0" y="0"/>
+                      <a:ext cx="5731510" cy="1599565"/>
+                    </a:xfrm>
+                    <a:prstGeom prst="rect">
+                      <a:avLst/>
+                    </a:prstGeom>
+                  </pic:spPr>
+                </pic:pic>
+              </a:graphicData>
+            </a:graphic>
+          </wp:inline>
+        </w:drawing>
+      </w:r>
+    </w:p>
+    <w:p>
+      <w:pPr>
+        <w:rPr>
+          <w:rFonts w:hint="eastAsia"/>
+        </w:rPr>
+      </w:pPr>
+      <w:r>
+        <w:t xml:space="preserve">Between query </w:t>
+      </w:r>
+      <w:r>
+        <w:rPr>
+          <w:rFonts w:hint="eastAsia"/>
+        </w:rPr>
+        <w:t xml:space="preserve">쓰는 </w:t>
+      </w:r>
+      <w:r>
+        <w:t>case</w:t>
       </w:r>
     </w:p>
     <w:sectPr>
@@ -4915,6 +5413,95 @@
       </w:pPr>
     </w:lvl>
   </w:abstractNum>
+  <w:abstractNum w:abstractNumId="6" w15:restartNumberingAfterBreak="0">
+    <w:nsid w:val="7E6132ED"/>
+    <w:multiLevelType w:val="hybridMultilevel"/>
+    <w:tmpl w:val="142ACC04"/>
+    <w:lvl w:ilvl="0" w:tplc="ACB64B88">
+      <w:start w:val="1"/>
+      <w:numFmt w:val="decimal"/>
+      <w:lvlText w:val="%1."/>
+      <w:lvlJc w:val="left"/>
+      <w:pPr>
+        <w:ind w:left="760" w:hanging="360"/>
+      </w:pPr>
+      <w:rPr>
+        <w:rFonts w:hint="default"/>
+      </w:rPr>
+    </w:lvl>
+    <w:lvl w:ilvl="1" w:tplc="04090019" w:tentative="1">
+      <w:start w:val="1"/>
+      <w:numFmt w:val="upperLetter"/>
+      <w:lvlText w:val="%2."/>
+      <w:lvlJc w:val="left"/>
+      <w:pPr>
+        <w:ind w:left="1200" w:hanging="400"/>
+      </w:pPr>
+    </w:lvl>
+    <w:lvl w:ilvl="2" w:tplc="0409001B" w:tentative="1">
+      <w:start w:val="1"/>
+      <w:numFmt w:val="lowerRoman"/>
+      <w:lvlText w:val="%3."/>
+      <w:lvlJc w:val="right"/>
+      <w:pPr>
+        <w:ind w:left="1600" w:hanging="400"/>
+      </w:pPr>
+    </w:lvl>
+    <w:lvl w:ilvl="3" w:tplc="0409000F" w:tentative="1">
+      <w:start w:val="1"/>
+      <w:numFmt w:val="decimal"/>
+      <w:lvlText w:val="%4."/>
+      <w:lvlJc w:val="left"/>
+      <w:pPr>
+        <w:ind w:left="2000" w:hanging="400"/>
+      </w:pPr>
+    </w:lvl>
+    <w:lvl w:ilvl="4" w:tplc="04090019" w:tentative="1">
+      <w:start w:val="1"/>
+      <w:numFmt w:val="upperLetter"/>
+      <w:lvlText w:val="%5."/>
+      <w:lvlJc w:val="left"/>
+      <w:pPr>
+        <w:ind w:left="2400" w:hanging="400"/>
+      </w:pPr>
+    </w:lvl>
+    <w:lvl w:ilvl="5" w:tplc="0409001B" w:tentative="1">
+      <w:start w:val="1"/>
+      <w:numFmt w:val="lowerRoman"/>
+      <w:lvlText w:val="%6."/>
+      <w:lvlJc w:val="right"/>
+      <w:pPr>
+        <w:ind w:left="2800" w:hanging="400"/>
+      </w:pPr>
+    </w:lvl>
+    <w:lvl w:ilvl="6" w:tplc="0409000F" w:tentative="1">
+      <w:start w:val="1"/>
+      <w:numFmt w:val="decimal"/>
+      <w:lvlText w:val="%7."/>
+      <w:lvlJc w:val="left"/>
+      <w:pPr>
+        <w:ind w:left="3200" w:hanging="400"/>
+      </w:pPr>
+    </w:lvl>
+    <w:lvl w:ilvl="7" w:tplc="04090019" w:tentative="1">
+      <w:start w:val="1"/>
+      <w:numFmt w:val="upperLetter"/>
+      <w:lvlText w:val="%8."/>
+      <w:lvlJc w:val="left"/>
+      <w:pPr>
+        <w:ind w:left="3600" w:hanging="400"/>
+      </w:pPr>
+    </w:lvl>
+    <w:lvl w:ilvl="8" w:tplc="0409001B" w:tentative="1">
+      <w:start w:val="1"/>
+      <w:numFmt w:val="lowerRoman"/>
+      <w:lvlText w:val="%9."/>
+      <w:lvlJc w:val="right"/>
+      <w:pPr>
+        <w:ind w:left="4000" w:hanging="400"/>
+      </w:pPr>
+    </w:lvl>
+  </w:abstractNum>
   <w:num w:numId="1">
     <w:abstractNumId w:val="5"/>
   </w:num>
@@ -4932,6 +5519,9 @@
   </w:num>
   <w:num w:numId="6">
     <w:abstractNumId w:val="3"/>
+  </w:num>
+  <w:num w:numId="7">
+    <w:abstractNumId w:val="6"/>
   </w:num>
 </w:numbering>
 </file>

</xml_diff>

<commit_message>
14. Chapter04. 05. JPA @Query
</commit_message>
<xml_diff>
--- a/demo/지인정보관리_스프링부트_내용정리.docx
+++ b/demo/지인정보관리_스프링부트_내용정리.docx
@@ -4409,9 +4409,6 @@
     <w:p>
       <w:pPr>
         <w:pStyle w:val="2"/>
-        <w:rPr>
-          <w:rFonts w:hint="eastAsia"/>
-        </w:rPr>
       </w:pPr>
       <w:r>
         <w:rPr>
@@ -4825,11 +4822,6 @@
       </w:r>
     </w:p>
     <w:p>
-      <w:pPr>
-        <w:rPr>
-          <w:rFonts w:hint="eastAsia"/>
-        </w:rPr>
-      </w:pPr>
       <w:r>
         <w:t xml:space="preserve">Between query </w:t>
       </w:r>
@@ -4841,6 +4833,578 @@
       </w:r>
       <w:r>
         <w:t>case</w:t>
+      </w:r>
+    </w:p>
+    <w:p/>
+    <w:p>
+      <w:pPr>
+        <w:pStyle w:val="1"/>
+      </w:pPr>
+      <w:r>
+        <w:rPr>
+          <w:rFonts w:hint="eastAsia"/>
+        </w:rPr>
+        <w:t>1</w:t>
+      </w:r>
+      <w:r>
+        <w:t>4</w:t>
+      </w:r>
+      <w:r>
+        <w:rPr>
+          <w:rFonts w:hint="eastAsia"/>
+        </w:rPr>
+        <w:t>장</w:t>
+      </w:r>
+    </w:p>
+    <w:p>
+      <w:r>
+        <w:rPr>
+          <w:rFonts w:hint="eastAsia"/>
+        </w:rPr>
+        <w:t>G</w:t>
+      </w:r>
+      <w:r>
+        <w:t>oal</w:t>
+      </w:r>
+    </w:p>
+    <w:p>
+      <w:pPr>
+        <w:pStyle w:val="a3"/>
+        <w:numPr>
+          <w:ilvl w:val="0"/>
+          <w:numId w:val="8"/>
+        </w:numPr>
+        <w:ind w:leftChars="0"/>
+      </w:pPr>
+      <w:r>
+        <w:t>@</w:t>
+      </w:r>
+      <w:r>
+        <w:rPr>
+          <w:rFonts w:hint="eastAsia"/>
+        </w:rPr>
+        <w:t>E</w:t>
+      </w:r>
+      <w:r>
+        <w:t>mbedded, @Embeddable</w:t>
+      </w:r>
+    </w:p>
+    <w:p>
+      <w:pPr>
+        <w:pStyle w:val="a3"/>
+        <w:numPr>
+          <w:ilvl w:val="0"/>
+          <w:numId w:val="8"/>
+        </w:numPr>
+        <w:ind w:leftChars="0"/>
+      </w:pPr>
+      <w:r>
+        <w:rPr>
+          <w:rFonts w:hint="eastAsia"/>
+        </w:rPr>
+        <w:t>@</w:t>
+      </w:r>
+      <w:r>
+        <w:t>Valid</w:t>
+      </w:r>
+    </w:p>
+    <w:p>
+      <w:pPr>
+        <w:pStyle w:val="a3"/>
+        <w:numPr>
+          <w:ilvl w:val="0"/>
+          <w:numId w:val="8"/>
+        </w:numPr>
+        <w:ind w:leftChars="0"/>
+      </w:pPr>
+      <w:r>
+        <w:t>@Query</w:t>
+      </w:r>
+    </w:p>
+    <w:p/>
+    <w:p>
+      <w:pPr>
+        <w:rPr>
+          <w:rFonts w:hint="eastAsia"/>
+        </w:rPr>
+      </w:pPr>
+      <w:r>
+        <w:rPr>
+          <w:rFonts w:hint="eastAsia"/>
+        </w:rPr>
+        <w:t>@</w:t>
+      </w:r>
+      <w:r>
+        <w:t>Embedded</w:t>
+      </w:r>
+    </w:p>
+    <w:p>
+      <w:r>
+        <w:rPr>
+          <w:noProof/>
+        </w:rPr>
+        <w:drawing>
+          <wp:inline distT="0" distB="0" distL="0" distR="0" wp14:anchorId="6B96611D" wp14:editId="031895F7">
+            <wp:extent cx="3248025" cy="3571875"/>
+            <wp:effectExtent l="0" t="0" r="9525" b="9525"/>
+            <wp:docPr id="27" name="그림 27"/>
+            <wp:cNvGraphicFramePr>
+              <a:graphicFrameLocks xmlns:a="http://schemas.openxmlformats.org/drawingml/2006/main" noChangeAspect="1"/>
+            </wp:cNvGraphicFramePr>
+            <a:graphic xmlns:a="http://schemas.openxmlformats.org/drawingml/2006/main">
+              <a:graphicData uri="http://schemas.openxmlformats.org/drawingml/2006/picture">
+                <pic:pic xmlns:pic="http://schemas.openxmlformats.org/drawingml/2006/picture">
+                  <pic:nvPicPr>
+                    <pic:cNvPr id="1" name=""/>
+                    <pic:cNvPicPr/>
+                  </pic:nvPicPr>
+                  <pic:blipFill>
+                    <a:blip r:embed="rId53"/>
+                    <a:stretch>
+                      <a:fillRect/>
+                    </a:stretch>
+                  </pic:blipFill>
+                  <pic:spPr>
+                    <a:xfrm>
+                      <a:off x="0" y="0"/>
+                      <a:ext cx="3248025" cy="3571875"/>
+                    </a:xfrm>
+                    <a:prstGeom prst="rect">
+                      <a:avLst/>
+                    </a:prstGeom>
+                  </pic:spPr>
+                </pic:pic>
+              </a:graphicData>
+            </a:graphic>
+          </wp:inline>
+        </w:drawing>
+      </w:r>
+    </w:p>
+    <w:p>
+      <w:pPr>
+        <w:rPr>
+          <w:rFonts w:hint="eastAsia"/>
+        </w:rPr>
+      </w:pPr>
+      <w:r>
+        <w:rPr>
+          <w:rFonts w:hint="eastAsia"/>
+        </w:rPr>
+        <w:lastRenderedPageBreak/>
+        <w:t>@</w:t>
+      </w:r>
+      <w:r>
+        <w:t xml:space="preserve">Embeddable </w:t>
+      </w:r>
+      <w:r>
+        <w:rPr>
+          <w:rFonts w:hint="eastAsia"/>
+        </w:rPr>
+        <w:t xml:space="preserve">어노테이션으로 </w:t>
+      </w:r>
+      <w:r>
+        <w:rPr>
+          <w:rFonts w:hint="eastAsia"/>
+        </w:rPr>
+        <w:t>E</w:t>
+      </w:r>
+      <w:r>
+        <w:t>ntity</w:t>
+      </w:r>
+      <w:r>
+        <w:rPr>
+          <w:rFonts w:hint="eastAsia"/>
+        </w:rPr>
+        <w:t xml:space="preserve">에 속해 있는 </w:t>
+      </w:r>
+      <w:r>
+        <w:t xml:space="preserve">DTO </w:t>
+      </w:r>
+      <w:r>
+        <w:rPr>
+          <w:rFonts w:hint="eastAsia"/>
+        </w:rPr>
+        <w:t>라는 것을 표시 가능</w:t>
+      </w:r>
+    </w:p>
+    <w:p>
+      <w:r>
+        <w:rPr>
+          <w:noProof/>
+        </w:rPr>
+        <w:drawing>
+          <wp:inline distT="0" distB="0" distL="0" distR="0" wp14:anchorId="54FAFC11" wp14:editId="5FD18B27">
+            <wp:extent cx="5731510" cy="4093845"/>
+            <wp:effectExtent l="0" t="0" r="2540" b="1905"/>
+            <wp:docPr id="43" name="그림 43"/>
+            <wp:cNvGraphicFramePr>
+              <a:graphicFrameLocks xmlns:a="http://schemas.openxmlformats.org/drawingml/2006/main" noChangeAspect="1"/>
+            </wp:cNvGraphicFramePr>
+            <a:graphic xmlns:a="http://schemas.openxmlformats.org/drawingml/2006/main">
+              <a:graphicData uri="http://schemas.openxmlformats.org/drawingml/2006/picture">
+                <pic:pic xmlns:pic="http://schemas.openxmlformats.org/drawingml/2006/picture">
+                  <pic:nvPicPr>
+                    <pic:cNvPr id="1" name=""/>
+                    <pic:cNvPicPr/>
+                  </pic:nvPicPr>
+                  <pic:blipFill>
+                    <a:blip r:embed="rId54"/>
+                    <a:stretch>
+                      <a:fillRect/>
+                    </a:stretch>
+                  </pic:blipFill>
+                  <pic:spPr>
+                    <a:xfrm>
+                      <a:off x="0" y="0"/>
+                      <a:ext cx="5731510" cy="4093845"/>
+                    </a:xfrm>
+                    <a:prstGeom prst="rect">
+                      <a:avLst/>
+                    </a:prstGeom>
+                  </pic:spPr>
+                </pic:pic>
+              </a:graphicData>
+            </a:graphic>
+          </wp:inline>
+        </w:drawing>
+      </w:r>
+    </w:p>
+    <w:p/>
+    <w:p>
+      <w:pPr>
+        <w:widowControl/>
+        <w:shd w:val="clear" w:color="auto" w:fill="2B2B2B"/>
+        <w:tabs>
+          <w:tab w:val="left" w:pos="916"/>
+          <w:tab w:val="left" w:pos="1832"/>
+          <w:tab w:val="left" w:pos="2748"/>
+          <w:tab w:val="left" w:pos="3664"/>
+          <w:tab w:val="left" w:pos="4580"/>
+          <w:tab w:val="left" w:pos="5496"/>
+          <w:tab w:val="left" w:pos="6412"/>
+          <w:tab w:val="left" w:pos="7328"/>
+          <w:tab w:val="left" w:pos="8244"/>
+          <w:tab w:val="left" w:pos="9160"/>
+          <w:tab w:val="left" w:pos="10076"/>
+          <w:tab w:val="left" w:pos="10992"/>
+          <w:tab w:val="left" w:pos="11908"/>
+          <w:tab w:val="left" w:pos="12824"/>
+          <w:tab w:val="left" w:pos="13740"/>
+          <w:tab w:val="left" w:pos="14656"/>
+        </w:tabs>
+        <w:wordWrap/>
+        <w:autoSpaceDE/>
+        <w:autoSpaceDN/>
+        <w:spacing w:after="0" w:line="240" w:lineRule="auto"/>
+        <w:jc w:val="left"/>
+        <w:rPr>
+          <w:rFonts w:ascii="Courier New" w:eastAsia="굴림체" w:hAnsi="Courier New" w:cs="Courier New"/>
+          <w:color w:val="A9B7C6"/>
+          <w:kern w:val="0"/>
+          <w:szCs w:val="20"/>
+        </w:rPr>
+      </w:pPr>
+      <w:r>
+        <w:rPr>
+          <w:rFonts w:ascii="Courier New" w:eastAsia="굴림체" w:hAnsi="Courier New" w:cs="Courier New"/>
+          <w:color w:val="BBB529"/>
+          <w:kern w:val="0"/>
+          <w:szCs w:val="20"/>
+        </w:rPr>
+        <w:t>@Query</w:t>
+      </w:r>
+      <w:r>
+        <w:rPr>
+          <w:rFonts w:ascii="Courier New" w:eastAsia="굴림체" w:hAnsi="Courier New" w:cs="Courier New"/>
+          <w:color w:val="A9B7C6"/>
+          <w:kern w:val="0"/>
+          <w:szCs w:val="20"/>
+        </w:rPr>
+        <w:t xml:space="preserve">(value = </w:t>
+      </w:r>
+      <w:r>
+        <w:rPr>
+          <w:rFonts w:ascii="Courier New" w:eastAsia="굴림체" w:hAnsi="Courier New" w:cs="Courier New"/>
+          <w:color w:val="6A8759"/>
+          <w:kern w:val="0"/>
+          <w:szCs w:val="20"/>
+        </w:rPr>
+        <w:t>"select person from Person person where person.birthday.monthOfBirthday = :monthOfBirthday"</w:t>
+      </w:r>
+      <w:r>
+        <w:rPr>
+          <w:rFonts w:ascii="Courier New" w:eastAsia="굴림체" w:hAnsi="Courier New" w:cs="Courier New"/>
+          <w:color w:val="A9B7C6"/>
+          <w:kern w:val="0"/>
+          <w:szCs w:val="20"/>
+        </w:rPr>
+        <w:t>)</w:t>
+      </w:r>
+      <w:r>
+        <w:rPr>
+          <w:rFonts w:ascii="Courier New" w:eastAsia="굴림체" w:hAnsi="Courier New" w:cs="Courier New"/>
+          <w:color w:val="A9B7C6"/>
+          <w:kern w:val="0"/>
+          <w:szCs w:val="20"/>
+        </w:rPr>
+        <w:br/>
+      </w:r>
+      <w:r>
+        <w:rPr>
+          <w:rFonts w:ascii="Courier New" w:eastAsia="굴림체" w:hAnsi="Courier New" w:cs="Courier New"/>
+          <w:color w:val="808080"/>
+          <w:kern w:val="0"/>
+          <w:szCs w:val="20"/>
+        </w:rPr>
+        <w:t>//</w:t>
+      </w:r>
+      <w:r>
+        <w:rPr>
+          <w:rFonts w:ascii="맑은 고딕" w:eastAsia="맑은 고딕" w:hAnsi="맑은 고딕" w:cs="Courier New" w:hint="eastAsia"/>
+          <w:color w:val="808080"/>
+          <w:kern w:val="0"/>
+          <w:szCs w:val="20"/>
+        </w:rPr>
+        <w:t>아래는</w:t>
+      </w:r>
+      <w:r>
+        <w:rPr>
+          <w:rFonts w:ascii="Courier New" w:eastAsia="굴림체" w:hAnsi="Courier New" w:cs="Courier New"/>
+          <w:color w:val="808080"/>
+          <w:kern w:val="0"/>
+          <w:szCs w:val="20"/>
+        </w:rPr>
+        <w:t xml:space="preserve"> native query</w:t>
+      </w:r>
+      <w:r>
+        <w:rPr>
+          <w:rFonts w:ascii="맑은 고딕" w:eastAsia="맑은 고딕" w:hAnsi="맑은 고딕" w:cs="Courier New" w:hint="eastAsia"/>
+          <w:color w:val="808080"/>
+          <w:kern w:val="0"/>
+          <w:szCs w:val="20"/>
+        </w:rPr>
+        <w:t>로 작성한 것</w:t>
+      </w:r>
+      <w:r>
+        <w:rPr>
+          <w:rFonts w:ascii="맑은 고딕" w:eastAsia="맑은 고딕" w:hAnsi="맑은 고딕" w:cs="Courier New" w:hint="eastAsia"/>
+          <w:color w:val="808080"/>
+          <w:kern w:val="0"/>
+          <w:szCs w:val="20"/>
+        </w:rPr>
+        <w:br/>
+        <w:t xml:space="preserve">    </w:t>
+      </w:r>
+      <w:r>
+        <w:rPr>
+          <w:rFonts w:ascii="Courier New" w:eastAsia="굴림체" w:hAnsi="Courier New" w:cs="Courier New"/>
+          <w:color w:val="808080"/>
+          <w:kern w:val="0"/>
+          <w:szCs w:val="20"/>
+        </w:rPr>
+        <w:t>//@Query(value = "select * from person where month_of_birthday = :monthOfBirthday", nativeQuery = true)</w:t>
+      </w:r>
+      <w:r>
+        <w:rPr>
+          <w:rFonts w:ascii="Courier New" w:eastAsia="굴림체" w:hAnsi="Courier New" w:cs="Courier New"/>
+          <w:color w:val="808080"/>
+          <w:kern w:val="0"/>
+          <w:szCs w:val="20"/>
+        </w:rPr>
+        <w:br/>
+      </w:r>
+      <w:r>
+        <w:rPr>
+          <w:rFonts w:ascii="Courier New" w:eastAsia="굴림체" w:hAnsi="Courier New" w:cs="Courier New"/>
+          <w:color w:val="A9B7C6"/>
+          <w:kern w:val="0"/>
+          <w:szCs w:val="20"/>
+        </w:rPr>
+        <w:t xml:space="preserve">List&lt;Person&gt; </w:t>
+      </w:r>
+      <w:r>
+        <w:rPr>
+          <w:rFonts w:ascii="Courier New" w:eastAsia="굴림체" w:hAnsi="Courier New" w:cs="Courier New"/>
+          <w:color w:val="FFC66D"/>
+          <w:kern w:val="0"/>
+          <w:szCs w:val="20"/>
+        </w:rPr>
+        <w:t>findByMonthOfBirthday</w:t>
+      </w:r>
+      <w:r>
+        <w:rPr>
+          <w:rFonts w:ascii="Courier New" w:eastAsia="굴림체" w:hAnsi="Courier New" w:cs="Courier New"/>
+          <w:color w:val="A9B7C6"/>
+          <w:kern w:val="0"/>
+          <w:szCs w:val="20"/>
+        </w:rPr>
+        <w:t>(</w:t>
+      </w:r>
+      <w:r>
+        <w:rPr>
+          <w:rFonts w:ascii="Courier New" w:eastAsia="굴림체" w:hAnsi="Courier New" w:cs="Courier New"/>
+          <w:color w:val="BBB529"/>
+          <w:kern w:val="0"/>
+          <w:szCs w:val="20"/>
+        </w:rPr>
+        <w:t>@Param</w:t>
+      </w:r>
+      <w:r>
+        <w:rPr>
+          <w:rFonts w:ascii="Courier New" w:eastAsia="굴림체" w:hAnsi="Courier New" w:cs="Courier New"/>
+          <w:color w:val="A9B7C6"/>
+          <w:kern w:val="0"/>
+          <w:szCs w:val="20"/>
+        </w:rPr>
+        <w:t>(</w:t>
+      </w:r>
+      <w:r>
+        <w:rPr>
+          <w:rFonts w:ascii="Courier New" w:eastAsia="굴림체" w:hAnsi="Courier New" w:cs="Courier New"/>
+          <w:color w:val="6A8759"/>
+          <w:kern w:val="0"/>
+          <w:szCs w:val="20"/>
+        </w:rPr>
+        <w:t>"monthOfBirthday"</w:t>
+      </w:r>
+      <w:r>
+        <w:rPr>
+          <w:rFonts w:ascii="Courier New" w:eastAsia="굴림체" w:hAnsi="Courier New" w:cs="Courier New"/>
+          <w:color w:val="A9B7C6"/>
+          <w:kern w:val="0"/>
+          <w:szCs w:val="20"/>
+        </w:rPr>
+        <w:t xml:space="preserve">) </w:t>
+      </w:r>
+      <w:r>
+        <w:rPr>
+          <w:rFonts w:ascii="Courier New" w:eastAsia="굴림체" w:hAnsi="Courier New" w:cs="Courier New"/>
+          <w:color w:val="CC7832"/>
+          <w:kern w:val="0"/>
+          <w:szCs w:val="20"/>
+        </w:rPr>
+        <w:t xml:space="preserve">int </w:t>
+      </w:r>
+      <w:r>
+        <w:rPr>
+          <w:rFonts w:ascii="Courier New" w:eastAsia="굴림체" w:hAnsi="Courier New" w:cs="Courier New"/>
+          <w:color w:val="A9B7C6"/>
+          <w:kern w:val="0"/>
+          <w:szCs w:val="20"/>
+        </w:rPr>
+        <w:t>monthOfBirthday)</w:t>
+      </w:r>
+      <w:r>
+        <w:rPr>
+          <w:rFonts w:ascii="Courier New" w:eastAsia="굴림체" w:hAnsi="Courier New" w:cs="Courier New"/>
+          <w:color w:val="CC7832"/>
+          <w:kern w:val="0"/>
+          <w:szCs w:val="20"/>
+        </w:rPr>
+        <w:t>;</w:t>
+      </w:r>
+    </w:p>
+    <w:p>
+      <w:pPr>
+        <w:rPr>
+          <w:rFonts w:hint="eastAsia"/>
+        </w:rPr>
+      </w:pPr>
+      <w:r>
+        <w:t>@</w:t>
+      </w:r>
+      <w:r>
+        <w:rPr>
+          <w:rFonts w:hint="eastAsia"/>
+        </w:rPr>
+        <w:t>E</w:t>
+      </w:r>
+      <w:r>
+        <w:t xml:space="preserve">mbedded </w:t>
+      </w:r>
+      <w:r>
+        <w:rPr>
+          <w:rFonts w:hint="eastAsia"/>
+        </w:rPr>
+        <w:t>로 넣은 객체 안의 멤버변수를 쿼리에 사용하려면</w:t>
+      </w:r>
+      <w:r>
+        <w:t xml:space="preserve"> </w:t>
+      </w:r>
+      <w:r>
+        <w:rPr>
+          <w:rFonts w:hint="eastAsia"/>
+        </w:rPr>
+        <w:t>위 방법 처럼</w:t>
+      </w:r>
+      <w:r>
+        <w:rPr>
+          <w:rFonts w:hint="eastAsia"/>
+        </w:rPr>
+        <w:t xml:space="preserve"> 레퍼지토리의 메소드 부분에</w:t>
+      </w:r>
+      <w:r>
+        <w:rPr>
+          <w:rFonts w:hint="eastAsia"/>
+        </w:rPr>
+        <w:t xml:space="preserve"> </w:t>
+      </w:r>
+      <w:r>
+        <w:t>@Query</w:t>
+      </w:r>
+      <w:r>
+        <w:rPr>
+          <w:rFonts w:hint="eastAsia"/>
+        </w:rPr>
+        <w:t>문 작성하여야 한다.</w:t>
+      </w:r>
+    </w:p>
+    <w:p>
+      <w:r>
+        <w:t>JPQL</w:t>
+      </w:r>
+      <w:r>
+        <w:t xml:space="preserve"> – Entity </w:t>
+      </w:r>
+      <w:r>
+        <w:rPr>
+          <w:rFonts w:hint="eastAsia"/>
+        </w:rPr>
+        <w:t>기반으로 쿼리를 실행시키는 것</w:t>
+      </w:r>
+    </w:p>
+    <w:p>
+      <w:pPr>
+        <w:rPr>
+          <w:rFonts w:hint="eastAsia"/>
+        </w:rPr>
+      </w:pPr>
+      <w:r>
+        <w:rPr>
+          <w:rFonts w:hint="eastAsia"/>
+        </w:rPr>
+        <w:t>아</w:t>
+      </w:r>
+      <w:r>
+        <w:rPr>
+          <w:rFonts w:hint="eastAsia"/>
+        </w:rPr>
+        <w:t>래</w:t>
+      </w:r>
+      <w:r>
+        <w:rPr>
+          <w:rFonts w:hint="eastAsia"/>
+        </w:rPr>
+        <w:t xml:space="preserve"> 주석 부분은 </w:t>
+      </w:r>
+      <w:r>
+        <w:t>native SQL</w:t>
+      </w:r>
+      <w:r>
+        <w:rPr>
+          <w:rFonts w:hint="eastAsia"/>
+        </w:rPr>
+        <w:t>으로 쿼리 작성한 것</w:t>
       </w:r>
     </w:p>
     <w:sectPr>
@@ -5325,6 +5889,95 @@
     </w:lvl>
   </w:abstractNum>
   <w:abstractNum w:abstractNumId="5" w15:restartNumberingAfterBreak="0">
+    <w:nsid w:val="57627FF1"/>
+    <w:multiLevelType w:val="hybridMultilevel"/>
+    <w:tmpl w:val="67300EF2"/>
+    <w:lvl w:ilvl="0" w:tplc="6338F6DE">
+      <w:start w:val="1"/>
+      <w:numFmt w:val="decimal"/>
+      <w:lvlText w:val="%1."/>
+      <w:lvlJc w:val="left"/>
+      <w:pPr>
+        <w:ind w:left="760" w:hanging="360"/>
+      </w:pPr>
+      <w:rPr>
+        <w:rFonts w:hint="default"/>
+      </w:rPr>
+    </w:lvl>
+    <w:lvl w:ilvl="1" w:tplc="04090019" w:tentative="1">
+      <w:start w:val="1"/>
+      <w:numFmt w:val="upperLetter"/>
+      <w:lvlText w:val="%2."/>
+      <w:lvlJc w:val="left"/>
+      <w:pPr>
+        <w:ind w:left="1200" w:hanging="400"/>
+      </w:pPr>
+    </w:lvl>
+    <w:lvl w:ilvl="2" w:tplc="0409001B" w:tentative="1">
+      <w:start w:val="1"/>
+      <w:numFmt w:val="lowerRoman"/>
+      <w:lvlText w:val="%3."/>
+      <w:lvlJc w:val="right"/>
+      <w:pPr>
+        <w:ind w:left="1600" w:hanging="400"/>
+      </w:pPr>
+    </w:lvl>
+    <w:lvl w:ilvl="3" w:tplc="0409000F" w:tentative="1">
+      <w:start w:val="1"/>
+      <w:numFmt w:val="decimal"/>
+      <w:lvlText w:val="%4."/>
+      <w:lvlJc w:val="left"/>
+      <w:pPr>
+        <w:ind w:left="2000" w:hanging="400"/>
+      </w:pPr>
+    </w:lvl>
+    <w:lvl w:ilvl="4" w:tplc="04090019" w:tentative="1">
+      <w:start w:val="1"/>
+      <w:numFmt w:val="upperLetter"/>
+      <w:lvlText w:val="%5."/>
+      <w:lvlJc w:val="left"/>
+      <w:pPr>
+        <w:ind w:left="2400" w:hanging="400"/>
+      </w:pPr>
+    </w:lvl>
+    <w:lvl w:ilvl="5" w:tplc="0409001B" w:tentative="1">
+      <w:start w:val="1"/>
+      <w:numFmt w:val="lowerRoman"/>
+      <w:lvlText w:val="%6."/>
+      <w:lvlJc w:val="right"/>
+      <w:pPr>
+        <w:ind w:left="2800" w:hanging="400"/>
+      </w:pPr>
+    </w:lvl>
+    <w:lvl w:ilvl="6" w:tplc="0409000F" w:tentative="1">
+      <w:start w:val="1"/>
+      <w:numFmt w:val="decimal"/>
+      <w:lvlText w:val="%7."/>
+      <w:lvlJc w:val="left"/>
+      <w:pPr>
+        <w:ind w:left="3200" w:hanging="400"/>
+      </w:pPr>
+    </w:lvl>
+    <w:lvl w:ilvl="7" w:tplc="04090019" w:tentative="1">
+      <w:start w:val="1"/>
+      <w:numFmt w:val="upperLetter"/>
+      <w:lvlText w:val="%8."/>
+      <w:lvlJc w:val="left"/>
+      <w:pPr>
+        <w:ind w:left="3600" w:hanging="400"/>
+      </w:pPr>
+    </w:lvl>
+    <w:lvl w:ilvl="8" w:tplc="0409001B" w:tentative="1">
+      <w:start w:val="1"/>
+      <w:numFmt w:val="lowerRoman"/>
+      <w:lvlText w:val="%9."/>
+      <w:lvlJc w:val="right"/>
+      <w:pPr>
+        <w:ind w:left="4000" w:hanging="400"/>
+      </w:pPr>
+    </w:lvl>
+  </w:abstractNum>
+  <w:abstractNum w:abstractNumId="6" w15:restartNumberingAfterBreak="0">
     <w:nsid w:val="7C080A71"/>
     <w:multiLevelType w:val="hybridMultilevel"/>
     <w:tmpl w:val="9EB8960C"/>
@@ -5413,7 +6066,7 @@
       </w:pPr>
     </w:lvl>
   </w:abstractNum>
-  <w:abstractNum w:abstractNumId="6" w15:restartNumberingAfterBreak="0">
+  <w:abstractNum w:abstractNumId="7" w15:restartNumberingAfterBreak="0">
     <w:nsid w:val="7E6132ED"/>
     <w:multiLevelType w:val="hybridMultilevel"/>
     <w:tmpl w:val="142ACC04"/>
@@ -5503,7 +6156,7 @@
     </w:lvl>
   </w:abstractNum>
   <w:num w:numId="1">
-    <w:abstractNumId w:val="5"/>
+    <w:abstractNumId w:val="6"/>
   </w:num>
   <w:num w:numId="2">
     <w:abstractNumId w:val="1"/>
@@ -5521,7 +6174,10 @@
     <w:abstractNumId w:val="3"/>
   </w:num>
   <w:num w:numId="7">
-    <w:abstractNumId w:val="6"/>
+    <w:abstractNumId w:val="7"/>
+  </w:num>
+  <w:num w:numId="8">
+    <w:abstractNumId w:val="5"/>
   </w:num>
 </w:numbering>
 </file>

</xml_diff>

<commit_message>
Chapter04.06. JPA data.sql 사용하기
</commit_message>
<xml_diff>
--- a/demo/지인정보관리_스프링부트_내용정리.docx
+++ b/demo/지인정보관리_스프링부트_내용정리.docx
@@ -4923,11 +4923,6 @@
     </w:p>
     <w:p/>
     <w:p>
-      <w:pPr>
-        <w:rPr>
-          <w:rFonts w:hint="eastAsia"/>
-        </w:rPr>
-      </w:pPr>
       <w:r>
         <w:rPr>
           <w:rFonts w:hint="eastAsia"/>
@@ -4981,11 +4976,6 @@
       </w:r>
     </w:p>
     <w:p>
-      <w:pPr>
-        <w:rPr>
-          <w:rFonts w:hint="eastAsia"/>
-        </w:rPr>
-      </w:pPr>
       <w:r>
         <w:rPr>
           <w:rFonts w:hint="eastAsia"/>
@@ -5305,11 +5295,6 @@
       </w:r>
     </w:p>
     <w:p>
-      <w:pPr>
-        <w:rPr>
-          <w:rFonts w:hint="eastAsia"/>
-        </w:rPr>
-      </w:pPr>
       <w:r>
         <w:t>@</w:t>
       </w:r>
@@ -5374,11 +5359,6 @@
       </w:r>
     </w:p>
     <w:p>
-      <w:pPr>
-        <w:rPr>
-          <w:rFonts w:hint="eastAsia"/>
-        </w:rPr>
-      </w:pPr>
       <w:r>
         <w:rPr>
           <w:rFonts w:hint="eastAsia"/>
@@ -5405,6 +5385,210 @@
           <w:rFonts w:hint="eastAsia"/>
         </w:rPr>
         <w:t>으로 쿼리 작성한 것</w:t>
+      </w:r>
+    </w:p>
+    <w:p/>
+    <w:p>
+      <w:pPr>
+        <w:pStyle w:val="1"/>
+      </w:pPr>
+      <w:r>
+        <w:rPr>
+          <w:rFonts w:hint="eastAsia"/>
+        </w:rPr>
+        <w:t>1</w:t>
+      </w:r>
+      <w:r>
+        <w:t>5</w:t>
+      </w:r>
+      <w:r>
+        <w:rPr>
+          <w:rFonts w:hint="eastAsia"/>
+        </w:rPr>
+        <w:t>장</w:t>
+      </w:r>
+    </w:p>
+    <w:p>
+      <w:r>
+        <w:t>Goal</w:t>
+      </w:r>
+      <w:r>
+        <w:br/>
+        <w:t>1.</w:t>
+      </w:r>
+      <w:r>
+        <w:rPr>
+          <w:rFonts w:hint="eastAsia"/>
+        </w:rPr>
+        <w:t>D</w:t>
+      </w:r>
+      <w:r>
+        <w:t xml:space="preserve">ata.sql </w:t>
+      </w:r>
+      <w:r>
+        <w:rPr>
+          <w:rFonts w:hint="eastAsia"/>
+        </w:rPr>
+        <w:t>사용하기</w:t>
+      </w:r>
+    </w:p>
+    <w:p>
+      <w:pPr>
+        <w:ind w:left="400"/>
+      </w:pPr>
+      <w:r>
+        <w:rPr>
+          <w:rFonts w:hint="eastAsia"/>
+        </w:rPr>
+        <w:lastRenderedPageBreak/>
+        <w:t>2</w:t>
+      </w:r>
+      <w:r>
+        <w:t>.</w:t>
+      </w:r>
+      <w:r>
+        <w:rPr>
+          <w:rFonts w:hint="eastAsia"/>
+        </w:rPr>
+        <w:t>테스트 정리</w:t>
+      </w:r>
+    </w:p>
+    <w:p>
+      <w:r>
+        <w:rPr>
+          <w:rFonts w:hint="eastAsia"/>
+        </w:rPr>
+        <w:t>3</w:t>
+      </w:r>
+      <w:r>
+        <w:t xml:space="preserve">. </w:t>
+      </w:r>
+      <w:r>
+        <w:rPr>
+          <w:rFonts w:hint="eastAsia"/>
+        </w:rPr>
+        <w:t>테스트 자동화</w:t>
+      </w:r>
+    </w:p>
+    <w:p/>
+    <w:p>
+      <w:pPr>
+        <w:pStyle w:val="2"/>
+        <w:rPr>
+          <w:rFonts w:hint="eastAsia"/>
+        </w:rPr>
+      </w:pPr>
+      <w:r>
+        <w:t>Resources/data.sql</w:t>
+      </w:r>
+      <w:r>
+        <w:t xml:space="preserve"> </w:t>
+      </w:r>
+      <w:r>
+        <w:rPr>
+          <w:rFonts w:hint="eastAsia"/>
+        </w:rPr>
+        <w:t>설명</w:t>
+      </w:r>
+    </w:p>
+    <w:p>
+      <w:hyperlink r:id="rId55" w:history="1">
+        <w:r>
+          <w:rPr>
+            <w:rStyle w:val="a4"/>
+          </w:rPr>
+          <w:t>https://pravusid.kr/java/2018/10/10/spring-database-initialization.html</w:t>
+        </w:r>
+      </w:hyperlink>
+    </w:p>
+    <w:p>
+      <w:r>
+        <w:rPr>
+          <w:noProof/>
+        </w:rPr>
+        <w:drawing>
+          <wp:inline distT="0" distB="0" distL="0" distR="0" wp14:anchorId="2E9C9D2B" wp14:editId="6E7FBBF7">
+            <wp:extent cx="5731510" cy="1125855"/>
+            <wp:effectExtent l="0" t="0" r="2540" b="0"/>
+            <wp:docPr id="44" name="그림 44"/>
+            <wp:cNvGraphicFramePr>
+              <a:graphicFrameLocks xmlns:a="http://schemas.openxmlformats.org/drawingml/2006/main" noChangeAspect="1"/>
+            </wp:cNvGraphicFramePr>
+            <a:graphic xmlns:a="http://schemas.openxmlformats.org/drawingml/2006/main">
+              <a:graphicData uri="http://schemas.openxmlformats.org/drawingml/2006/picture">
+                <pic:pic xmlns:pic="http://schemas.openxmlformats.org/drawingml/2006/picture">
+                  <pic:nvPicPr>
+                    <pic:cNvPr id="1" name=""/>
+                    <pic:cNvPicPr/>
+                  </pic:nvPicPr>
+                  <pic:blipFill>
+                    <a:blip r:embed="rId56"/>
+                    <a:stretch>
+                      <a:fillRect/>
+                    </a:stretch>
+                  </pic:blipFill>
+                  <pic:spPr>
+                    <a:xfrm>
+                      <a:off x="0" y="0"/>
+                      <a:ext cx="5731510" cy="1125855"/>
+                    </a:xfrm>
+                    <a:prstGeom prst="rect">
+                      <a:avLst/>
+                    </a:prstGeom>
+                  </pic:spPr>
+                </pic:pic>
+              </a:graphicData>
+            </a:graphic>
+          </wp:inline>
+        </w:drawing>
+      </w:r>
+    </w:p>
+    <w:p/>
+    <w:p>
+      <w:pPr>
+        <w:rPr>
+          <w:rFonts w:hint="eastAsia"/>
+        </w:rPr>
+      </w:pPr>
+      <w:r>
+        <w:rPr>
+          <w:noProof/>
+        </w:rPr>
+        <w:drawing>
+          <wp:inline distT="0" distB="0" distL="0" distR="0" wp14:anchorId="14BA74CC" wp14:editId="26B1CD65">
+            <wp:extent cx="5731510" cy="2218055"/>
+            <wp:effectExtent l="0" t="0" r="2540" b="0"/>
+            <wp:docPr id="45" name="그림 45"/>
+            <wp:cNvGraphicFramePr>
+              <a:graphicFrameLocks xmlns:a="http://schemas.openxmlformats.org/drawingml/2006/main" noChangeAspect="1"/>
+            </wp:cNvGraphicFramePr>
+            <a:graphic xmlns:a="http://schemas.openxmlformats.org/drawingml/2006/main">
+              <a:graphicData uri="http://schemas.openxmlformats.org/drawingml/2006/picture">
+                <pic:pic xmlns:pic="http://schemas.openxmlformats.org/drawingml/2006/picture">
+                  <pic:nvPicPr>
+                    <pic:cNvPr id="1" name=""/>
+                    <pic:cNvPicPr/>
+                  </pic:nvPicPr>
+                  <pic:blipFill>
+                    <a:blip r:embed="rId57"/>
+                    <a:stretch>
+                      <a:fillRect/>
+                    </a:stretch>
+                  </pic:blipFill>
+                  <pic:spPr>
+                    <a:xfrm>
+                      <a:off x="0" y="0"/>
+                      <a:ext cx="5731510" cy="2218055"/>
+                    </a:xfrm>
+                    <a:prstGeom prst="rect">
+                      <a:avLst/>
+                    </a:prstGeom>
+                  </pic:spPr>
+                </pic:pic>
+              </a:graphicData>
+            </a:graphic>
+          </wp:inline>
+        </w:drawing>
       </w:r>
     </w:p>
     <w:sectPr>

</xml_diff>

<commit_message>
16. Chapter 04. Controller - 07. @GetMapping 사용하기
</commit_message>
<xml_diff>
--- a/demo/지인정보관리_스프링부트_내용정리.docx
+++ b/demo/지인정보관리_스프링부트_내용정리.docx
@@ -5474,9 +5474,6 @@
     <w:p>
       <w:pPr>
         <w:pStyle w:val="2"/>
-        <w:rPr>
-          <w:rFonts w:hint="eastAsia"/>
-        </w:rPr>
       </w:pPr>
       <w:r>
         <w:t>Resources/data.sql</w:t>
@@ -5545,11 +5542,6 @@
     </w:p>
     <w:p/>
     <w:p>
-      <w:pPr>
-        <w:rPr>
-          <w:rFonts w:hint="eastAsia"/>
-        </w:rPr>
-      </w:pPr>
       <w:r>
         <w:rPr>
           <w:noProof/>
@@ -5591,6 +5583,748 @@
         </w:drawing>
       </w:r>
     </w:p>
+    <w:p/>
+    <w:p>
+      <w:pPr>
+        <w:pStyle w:val="1"/>
+      </w:pPr>
+      <w:r>
+        <w:rPr>
+          <w:rFonts w:hint="eastAsia"/>
+        </w:rPr>
+        <w:t>1</w:t>
+      </w:r>
+      <w:r>
+        <w:t>6</w:t>
+      </w:r>
+      <w:r>
+        <w:rPr>
+          <w:rFonts w:hint="eastAsia"/>
+        </w:rPr>
+        <w:t>장</w:t>
+      </w:r>
+    </w:p>
+    <w:p>
+      <w:r>
+        <w:rPr>
+          <w:rFonts w:hint="eastAsia"/>
+        </w:rPr>
+        <w:t>G</w:t>
+      </w:r>
+      <w:r>
+        <w:t>oal</w:t>
+      </w:r>
+    </w:p>
+    <w:p>
+      <w:hyperlink r:id="rId58" w:history="1">
+        <w:r>
+          <w:rPr>
+            <w:rStyle w:val="a4"/>
+            <w:rFonts w:hint="eastAsia"/>
+          </w:rPr>
+          <w:t>1</w:t>
+        </w:r>
+        <w:r>
+          <w:rPr>
+            <w:rStyle w:val="a4"/>
+          </w:rPr>
+          <w:t>.@GetMapping</w:t>
+        </w:r>
+      </w:hyperlink>
+    </w:p>
+    <w:p>
+      <w:hyperlink r:id="rId59" w:history="1">
+        <w:r>
+          <w:rPr>
+            <w:rStyle w:val="a4"/>
+            <w:rFonts w:hint="eastAsia"/>
+          </w:rPr>
+          <w:t>2</w:t>
+        </w:r>
+        <w:r>
+          <w:rPr>
+            <w:rStyle w:val="a4"/>
+          </w:rPr>
+          <w:t>.@PathVariable</w:t>
+        </w:r>
+      </w:hyperlink>
+    </w:p>
+    <w:p>
+      <w:hyperlink r:id="rId60" w:history="1">
+        <w:r>
+          <w:rPr>
+            <w:rStyle w:val="a4"/>
+          </w:rPr>
+          <w:t>3.@Person</w:t>
+        </w:r>
+      </w:hyperlink>
+      <w:r>
+        <w:t xml:space="preserve"> </w:t>
+      </w:r>
+      <w:r>
+        <w:rPr>
+          <w:rFonts w:hint="eastAsia"/>
+        </w:rPr>
+        <w:t xml:space="preserve">정보를 조회하는 </w:t>
+      </w:r>
+      <w:r>
+        <w:t xml:space="preserve">API </w:t>
+      </w:r>
+      <w:r>
+        <w:rPr>
+          <w:rFonts w:hint="eastAsia"/>
+        </w:rPr>
+        <w:t>생성</w:t>
+      </w:r>
+    </w:p>
+    <w:p/>
+    <w:p>
+      <w:r>
+        <w:rPr>
+          <w:noProof/>
+        </w:rPr>
+        <w:lastRenderedPageBreak/>
+        <w:drawing>
+          <wp:inline distT="0" distB="0" distL="0" distR="0" wp14:anchorId="473A7811" wp14:editId="291CFF24">
+            <wp:extent cx="3714750" cy="2562225"/>
+            <wp:effectExtent l="0" t="0" r="0" b="9525"/>
+            <wp:docPr id="46" name="그림 46"/>
+            <wp:cNvGraphicFramePr>
+              <a:graphicFrameLocks xmlns:a="http://schemas.openxmlformats.org/drawingml/2006/main" noChangeAspect="1"/>
+            </wp:cNvGraphicFramePr>
+            <a:graphic xmlns:a="http://schemas.openxmlformats.org/drawingml/2006/main">
+              <a:graphicData uri="http://schemas.openxmlformats.org/drawingml/2006/picture">
+                <pic:pic xmlns:pic="http://schemas.openxmlformats.org/drawingml/2006/picture">
+                  <pic:nvPicPr>
+                    <pic:cNvPr id="1" name=""/>
+                    <pic:cNvPicPr/>
+                  </pic:nvPicPr>
+                  <pic:blipFill>
+                    <a:blip r:embed="rId61"/>
+                    <a:stretch>
+                      <a:fillRect/>
+                    </a:stretch>
+                  </pic:blipFill>
+                  <pic:spPr>
+                    <a:xfrm>
+                      <a:off x="0" y="0"/>
+                      <a:ext cx="3714750" cy="2562225"/>
+                    </a:xfrm>
+                    <a:prstGeom prst="rect">
+                      <a:avLst/>
+                    </a:prstGeom>
+                  </pic:spPr>
+                </pic:pic>
+              </a:graphicData>
+            </a:graphic>
+          </wp:inline>
+        </w:drawing>
+      </w:r>
+    </w:p>
+    <w:p>
+      <w:pPr>
+        <w:pStyle w:val="2"/>
+      </w:pPr>
+      <w:r>
+        <w:rPr>
+          <w:rFonts w:hint="eastAsia"/>
+        </w:rPr>
+        <w:t>스프링 컨트롤러 만드는 법</w:t>
+      </w:r>
+    </w:p>
+    <w:p>
+      <w:pPr>
+        <w:pStyle w:val="a3"/>
+        <w:numPr>
+          <w:ilvl w:val="0"/>
+          <w:numId w:val="9"/>
+        </w:numPr>
+        <w:ind w:leftChars="0"/>
+      </w:pPr>
+      <w:r>
+        <w:rPr>
+          <w:rFonts w:hint="eastAsia"/>
+        </w:rPr>
+        <w:t xml:space="preserve">클래스 만들고 </w:t>
+      </w:r>
+      <w:r>
+        <w:t xml:space="preserve">@RequestMapping </w:t>
+      </w:r>
+      <w:r>
+        <w:rPr>
+          <w:rFonts w:hint="eastAsia"/>
+        </w:rPr>
+        <w:t>어노테이션으로 R</w:t>
+      </w:r>
+      <w:r>
+        <w:t xml:space="preserve">oot URL </w:t>
+      </w:r>
+      <w:r>
+        <w:rPr>
+          <w:rFonts w:hint="eastAsia"/>
+        </w:rPr>
+        <w:t>설정하고,</w:t>
+      </w:r>
+      <w:r>
+        <w:t xml:space="preserve"> </w:t>
+      </w:r>
+      <w:r>
+        <w:t xml:space="preserve">@RestController </w:t>
+      </w:r>
+      <w:r>
+        <w:rPr>
+          <w:rFonts w:hint="eastAsia"/>
+        </w:rPr>
+        <w:t xml:space="preserve">어노테이션으로 </w:t>
+      </w:r>
+      <w:r>
+        <w:t>RestController Bean</w:t>
+      </w:r>
+      <w:r>
+        <w:rPr>
+          <w:rFonts w:hint="eastAsia"/>
+        </w:rPr>
+        <w:t>임을 알린다.</w:t>
+      </w:r>
+    </w:p>
+    <w:p>
+      <w:r>
+        <w:rPr>
+          <w:rFonts w:hint="eastAsia"/>
+        </w:rPr>
+        <w:t>아래와 같은</w:t>
+      </w:r>
+      <w:r>
+        <w:t xml:space="preserve"> </w:t>
+      </w:r>
+      <w:r>
+        <w:rPr>
+          <w:rFonts w:hint="eastAsia"/>
+        </w:rPr>
+        <w:t xml:space="preserve">기본 </w:t>
+      </w:r>
+      <w:r>
+        <w:t xml:space="preserve">GET Method </w:t>
+      </w:r>
+      <w:r>
+        <w:rPr>
+          <w:rFonts w:hint="eastAsia"/>
+        </w:rPr>
+        <w:t>사용</w:t>
+      </w:r>
+      <w:r>
+        <w:rPr>
+          <w:rFonts w:hint="eastAsia"/>
+        </w:rPr>
+        <w:t xml:space="preserve"> 방식의 </w:t>
+      </w:r>
+      <w:r>
+        <w:t>URL</w:t>
+      </w:r>
+      <w:r>
+        <w:rPr>
+          <w:rFonts w:hint="eastAsia"/>
+        </w:rPr>
+        <w:t>로 사용 가능하다.</w:t>
+      </w:r>
+    </w:p>
+    <w:p>
+      <w:hyperlink r:id="rId62" w:history="1">
+        <w:r>
+          <w:rPr>
+            <w:rStyle w:val="a4"/>
+          </w:rPr>
+          <w:t>http://127.0.0.1:8080/api/person?id=2</w:t>
+        </w:r>
+      </w:hyperlink>
+    </w:p>
+    <w:p>
+      <w:pPr>
+        <w:tabs>
+          <w:tab w:val="left" w:pos="1635"/>
+        </w:tabs>
+      </w:pPr>
+      <w:r>
+        <w:tab/>
+      </w:r>
+    </w:p>
+    <w:p>
+      <w:pPr>
+        <w:tabs>
+          <w:tab w:val="left" w:pos="1635"/>
+        </w:tabs>
+        <w:rPr>
+          <w:rFonts w:hint="eastAsia"/>
+        </w:rPr>
+      </w:pPr>
+      <w:r>
+        <w:rPr>
+          <w:rFonts w:hint="eastAsia"/>
+        </w:rPr>
+        <w:t xml:space="preserve">아래 방식은 </w:t>
+      </w:r>
+      <w:r>
+        <w:t>url</w:t>
+      </w:r>
+      <w:r>
+        <w:rPr>
+          <w:rFonts w:hint="eastAsia"/>
+        </w:rPr>
+        <w:t>의 특정 위치의 값을 받아서 쓰겠다는 방법이다.</w:t>
+      </w:r>
+      <w:r>
+        <w:t xml:space="preserve"> (REST </w:t>
+      </w:r>
+      <w:r>
+        <w:rPr>
+          <w:rFonts w:hint="eastAsia"/>
+        </w:rPr>
+        <w:t xml:space="preserve">형식의 </w:t>
+      </w:r>
+      <w:r>
+        <w:t>URL</w:t>
+      </w:r>
+      <w:r>
+        <w:rPr>
+          <w:rFonts w:hint="eastAsia"/>
+        </w:rPr>
+        <w:t>로 사용 가능하게 됨)</w:t>
+      </w:r>
+    </w:p>
+    <w:p>
+      <w:r>
+        <w:rPr>
+          <w:rFonts w:hint="eastAsia"/>
+        </w:rPr>
+        <w:t>@</w:t>
+      </w:r>
+      <w:r>
+        <w:t>GetMapping(value=”/{id}”)</w:t>
+      </w:r>
+    </w:p>
+    <w:p>
+      <w:pPr>
+        <w:rPr>
+          <w:rFonts w:hint="eastAsia"/>
+        </w:rPr>
+      </w:pPr>
+      <w:r>
+        <w:rPr>
+          <w:rFonts w:hint="eastAsia"/>
+        </w:rPr>
+        <w:t>@</w:t>
+      </w:r>
+      <w:r>
+        <w:rPr>
+          <w:rFonts w:hint="eastAsia"/>
+        </w:rPr>
+        <w:t>P</w:t>
+      </w:r>
+      <w:r>
+        <w:t>ath</w:t>
+      </w:r>
+      <w:r>
+        <w:t>Variable</w:t>
+      </w:r>
+    </w:p>
+    <w:p>
+      <w:r>
+        <w:rPr>
+          <w:noProof/>
+        </w:rPr>
+        <w:drawing>
+          <wp:inline distT="0" distB="0" distL="0" distR="0" wp14:anchorId="7E65FA5B" wp14:editId="294283F3">
+            <wp:extent cx="3752850" cy="857250"/>
+            <wp:effectExtent l="0" t="0" r="0" b="0"/>
+            <wp:docPr id="48" name="그림 48"/>
+            <wp:cNvGraphicFramePr>
+              <a:graphicFrameLocks xmlns:a="http://schemas.openxmlformats.org/drawingml/2006/main" noChangeAspect="1"/>
+            </wp:cNvGraphicFramePr>
+            <a:graphic xmlns:a="http://schemas.openxmlformats.org/drawingml/2006/main">
+              <a:graphicData uri="http://schemas.openxmlformats.org/drawingml/2006/picture">
+                <pic:pic xmlns:pic="http://schemas.openxmlformats.org/drawingml/2006/picture">
+                  <pic:nvPicPr>
+                    <pic:cNvPr id="1" name=""/>
+                    <pic:cNvPicPr/>
+                  </pic:nvPicPr>
+                  <pic:blipFill>
+                    <a:blip r:embed="rId63"/>
+                    <a:stretch>
+                      <a:fillRect/>
+                    </a:stretch>
+                  </pic:blipFill>
+                  <pic:spPr>
+                    <a:xfrm>
+                      <a:off x="0" y="0"/>
+                      <a:ext cx="3752850" cy="857250"/>
+                    </a:xfrm>
+                    <a:prstGeom prst="rect">
+                      <a:avLst/>
+                    </a:prstGeom>
+                  </pic:spPr>
+                </pic:pic>
+              </a:graphicData>
+            </a:graphic>
+          </wp:inline>
+        </w:drawing>
+      </w:r>
+    </w:p>
+    <w:p>
+      <w:hyperlink r:id="rId64" w:history="1">
+        <w:r>
+          <w:rPr>
+            <w:rStyle w:val="a4"/>
+          </w:rPr>
+          <w:t>http://127.0.0.1:8080/api/person/2</w:t>
+        </w:r>
+      </w:hyperlink>
+    </w:p>
+    <w:p/>
+    <w:p/>
+    <w:p>
+      <w:r>
+        <w:rPr>
+          <w:noProof/>
+        </w:rPr>
+        <w:lastRenderedPageBreak/>
+        <w:drawing>
+          <wp:inline distT="0" distB="0" distL="0" distR="0" wp14:anchorId="6374B271" wp14:editId="0EEE73A4">
+            <wp:extent cx="5553075" cy="1638300"/>
+            <wp:effectExtent l="0" t="0" r="9525" b="0"/>
+            <wp:docPr id="49" name="그림 49"/>
+            <wp:cNvGraphicFramePr>
+              <a:graphicFrameLocks xmlns:a="http://schemas.openxmlformats.org/drawingml/2006/main" noChangeAspect="1"/>
+            </wp:cNvGraphicFramePr>
+            <a:graphic xmlns:a="http://schemas.openxmlformats.org/drawingml/2006/main">
+              <a:graphicData uri="http://schemas.openxmlformats.org/drawingml/2006/picture">
+                <pic:pic xmlns:pic="http://schemas.openxmlformats.org/drawingml/2006/picture">
+                  <pic:nvPicPr>
+                    <pic:cNvPr id="1" name=""/>
+                    <pic:cNvPicPr/>
+                  </pic:nvPicPr>
+                  <pic:blipFill>
+                    <a:blip r:embed="rId65"/>
+                    <a:stretch>
+                      <a:fillRect/>
+                    </a:stretch>
+                  </pic:blipFill>
+                  <pic:spPr>
+                    <a:xfrm>
+                      <a:off x="0" y="0"/>
+                      <a:ext cx="5553075" cy="1638300"/>
+                    </a:xfrm>
+                    <a:prstGeom prst="rect">
+                      <a:avLst/>
+                    </a:prstGeom>
+                  </pic:spPr>
+                </pic:pic>
+              </a:graphicData>
+            </a:graphic>
+          </wp:inline>
+        </w:drawing>
+      </w:r>
+    </w:p>
+    <w:p>
+      <w:r>
+        <w:rPr>
+          <w:rFonts w:hint="eastAsia"/>
+        </w:rPr>
+        <w:t>S</w:t>
+      </w:r>
+      <w:r>
+        <w:t xml:space="preserve">ervice </w:t>
+      </w:r>
+      <w:r>
+        <w:rPr>
+          <w:rFonts w:hint="eastAsia"/>
+        </w:rPr>
+        <w:t xml:space="preserve">로직에서 </w:t>
+      </w:r>
+      <w:r>
+        <w:t xml:space="preserve">.orElse() </w:t>
+      </w:r>
+      <w:r>
+        <w:rPr>
+          <w:rFonts w:hint="eastAsia"/>
+        </w:rPr>
+        <w:t>함수는,</w:t>
+      </w:r>
+      <w:r>
+        <w:t xml:space="preserve"> JAVA </w:t>
+      </w:r>
+      <w:r>
+        <w:t>8</w:t>
+      </w:r>
+      <w:r>
+        <w:rPr>
+          <w:rFonts w:hint="eastAsia"/>
+        </w:rPr>
+        <w:t xml:space="preserve">에서 지원하는 </w:t>
+      </w:r>
+      <w:r>
+        <w:t xml:space="preserve">optional </w:t>
+      </w:r>
+      <w:r>
+        <w:rPr>
+          <w:rFonts w:hint="eastAsia"/>
+        </w:rPr>
+        <w:t xml:space="preserve">함수로 값이 없으면 </w:t>
+      </w:r>
+      <w:r>
+        <w:t>null</w:t>
+      </w:r>
+      <w:r>
+        <w:rPr>
+          <w:rFonts w:hint="eastAsia"/>
+        </w:rPr>
+        <w:t>을 리턴한다.</w:t>
+      </w:r>
+    </w:p>
+    <w:p/>
+    <w:p>
+      <w:r>
+        <w:t xml:space="preserve">Optional </w:t>
+      </w:r>
+      <w:r>
+        <w:rPr>
+          <w:rFonts w:hint="eastAsia"/>
+        </w:rPr>
+        <w:t xml:space="preserve">메서드를 이용하면 </w:t>
+      </w:r>
+      <w:r>
+        <w:t>if</w:t>
+      </w:r>
+      <w:r>
+        <w:rPr>
+          <w:rFonts w:hint="eastAsia"/>
+        </w:rPr>
+        <w:t xml:space="preserve">를 이용한 </w:t>
+      </w:r>
+      <w:r>
+        <w:t>null</w:t>
+      </w:r>
+      <w:r>
+        <w:rPr>
+          <w:rFonts w:hint="eastAsia"/>
+        </w:rPr>
+        <w:t>값 체크를 대체할 수 있다.</w:t>
+      </w:r>
+    </w:p>
+    <w:p>
+      <w:r>
+        <w:rPr>
+          <w:noProof/>
+        </w:rPr>
+        <w:drawing>
+          <wp:inline distT="0" distB="0" distL="0" distR="0" wp14:anchorId="79472855" wp14:editId="5EBFBE6C">
+            <wp:extent cx="5731510" cy="4050030"/>
+            <wp:effectExtent l="0" t="0" r="2540" b="7620"/>
+            <wp:docPr id="50" name="그림 50"/>
+            <wp:cNvGraphicFramePr>
+              <a:graphicFrameLocks xmlns:a="http://schemas.openxmlformats.org/drawingml/2006/main" noChangeAspect="1"/>
+            </wp:cNvGraphicFramePr>
+            <a:graphic xmlns:a="http://schemas.openxmlformats.org/drawingml/2006/main">
+              <a:graphicData uri="http://schemas.openxmlformats.org/drawingml/2006/picture">
+                <pic:pic xmlns:pic="http://schemas.openxmlformats.org/drawingml/2006/picture">
+                  <pic:nvPicPr>
+                    <pic:cNvPr id="1" name=""/>
+                    <pic:cNvPicPr/>
+                  </pic:nvPicPr>
+                  <pic:blipFill>
+                    <a:blip r:embed="rId66"/>
+                    <a:stretch>
+                      <a:fillRect/>
+                    </a:stretch>
+                  </pic:blipFill>
+                  <pic:spPr>
+                    <a:xfrm>
+                      <a:off x="0" y="0"/>
+                      <a:ext cx="5731510" cy="4050030"/>
+                    </a:xfrm>
+                    <a:prstGeom prst="rect">
+                      <a:avLst/>
+                    </a:prstGeom>
+                  </pic:spPr>
+                </pic:pic>
+              </a:graphicData>
+            </a:graphic>
+          </wp:inline>
+        </w:drawing>
+      </w:r>
+    </w:p>
+    <w:p>
+      <w:pPr>
+        <w:rPr>
+          <w:rFonts w:hint="eastAsia"/>
+        </w:rPr>
+      </w:pPr>
+      <w:r>
+        <w:rPr>
+          <w:noProof/>
+        </w:rPr>
+        <w:lastRenderedPageBreak/>
+        <w:drawing>
+          <wp:inline distT="0" distB="0" distL="0" distR="0" wp14:anchorId="1700608C" wp14:editId="269F9BBB">
+            <wp:extent cx="5731510" cy="1584960"/>
+            <wp:effectExtent l="0" t="0" r="2540" b="0"/>
+            <wp:docPr id="51" name="그림 51"/>
+            <wp:cNvGraphicFramePr>
+              <a:graphicFrameLocks xmlns:a="http://schemas.openxmlformats.org/drawingml/2006/main" noChangeAspect="1"/>
+            </wp:cNvGraphicFramePr>
+            <a:graphic xmlns:a="http://schemas.openxmlformats.org/drawingml/2006/main">
+              <a:graphicData uri="http://schemas.openxmlformats.org/drawingml/2006/picture">
+                <pic:pic xmlns:pic="http://schemas.openxmlformats.org/drawingml/2006/picture">
+                  <pic:nvPicPr>
+                    <pic:cNvPr id="1" name=""/>
+                    <pic:cNvPicPr/>
+                  </pic:nvPicPr>
+                  <pic:blipFill>
+                    <a:blip r:embed="rId67"/>
+                    <a:stretch>
+                      <a:fillRect/>
+                    </a:stretch>
+                  </pic:blipFill>
+                  <pic:spPr>
+                    <a:xfrm>
+                      <a:off x="0" y="0"/>
+                      <a:ext cx="5731510" cy="1584960"/>
+                    </a:xfrm>
+                    <a:prstGeom prst="rect">
+                      <a:avLst/>
+                    </a:prstGeom>
+                  </pic:spPr>
+                </pic:pic>
+              </a:graphicData>
+            </a:graphic>
+          </wp:inline>
+        </w:drawing>
+      </w:r>
+    </w:p>
+    <w:p>
+      <w:pPr>
+        <w:rPr>
+          <w:rFonts w:hint="eastAsia"/>
+        </w:rPr>
+      </w:pPr>
+    </w:p>
+    <w:p>
+      <w:pPr>
+        <w:pStyle w:val="2"/>
+        <w:rPr>
+          <w:rFonts w:hint="eastAsia"/>
+        </w:rPr>
+      </w:pPr>
+      <w:r>
+        <w:rPr>
+          <w:rFonts w:hint="eastAsia"/>
+        </w:rPr>
+        <w:t>[Java] Java Optional (자바 옵셔널) 정리, 예제모음</w:t>
+      </w:r>
+    </w:p>
+    <w:p>
+      <w:hyperlink r:id="rId68" w:history="1">
+        <w:r>
+          <w:rPr>
+            <w:rStyle w:val="a4"/>
+          </w:rPr>
+          <w:t>https://engkimbs.tistory.com/646</w:t>
+        </w:r>
+      </w:hyperlink>
+    </w:p>
+    <w:p>
+      <w:pPr>
+        <w:pStyle w:val="1"/>
+        <w:spacing w:after="135" w:line="347" w:lineRule="atLeast"/>
+        <w:rPr>
+          <w:rFonts w:ascii="Arial" w:hAnsi="Arial" w:cs="Arial" w:hint="eastAsia"/>
+          <w:color w:val="000000"/>
+          <w:sz w:val="20"/>
+          <w:szCs w:val="20"/>
+        </w:rPr>
+      </w:pPr>
+      <w:r>
+        <w:rPr>
+          <w:rFonts w:ascii="Arial" w:hAnsi="Arial" w:cs="Arial"/>
+          <w:color w:val="000000"/>
+          <w:sz w:val="20"/>
+          <w:szCs w:val="20"/>
+        </w:rPr>
+        <w:t>java, optional</w:t>
+      </w:r>
+      <w:r>
+        <w:rPr>
+          <w:rFonts w:ascii="Arial" w:hAnsi="Arial" w:cs="Arial"/>
+          <w:color w:val="000000"/>
+          <w:sz w:val="20"/>
+          <w:szCs w:val="20"/>
+        </w:rPr>
+        <w:t>의</w:t>
+      </w:r>
+      <w:r>
+        <w:rPr>
+          <w:rFonts w:ascii="Arial" w:hAnsi="Arial" w:cs="Arial"/>
+          <w:color w:val="000000"/>
+          <w:sz w:val="20"/>
+          <w:szCs w:val="20"/>
+        </w:rPr>
+        <w:t xml:space="preserve"> orElse</w:t>
+      </w:r>
+      <w:r>
+        <w:rPr>
+          <w:rFonts w:ascii="Arial" w:hAnsi="Arial" w:cs="Arial"/>
+          <w:color w:val="000000"/>
+          <w:sz w:val="20"/>
+          <w:szCs w:val="20"/>
+        </w:rPr>
+        <w:t>와</w:t>
+      </w:r>
+      <w:r>
+        <w:rPr>
+          <w:rFonts w:ascii="Arial" w:hAnsi="Arial" w:cs="Arial"/>
+          <w:color w:val="000000"/>
+          <w:sz w:val="20"/>
+          <w:szCs w:val="20"/>
+        </w:rPr>
+        <w:t xml:space="preserve"> orElseGet</w:t>
+      </w:r>
+      <w:r>
+        <w:rPr>
+          <w:rFonts w:ascii="Arial" w:hAnsi="Arial" w:cs="Arial"/>
+          <w:color w:val="000000"/>
+          <w:sz w:val="20"/>
+          <w:szCs w:val="20"/>
+        </w:rPr>
+        <w:t>의</w:t>
+      </w:r>
+      <w:r>
+        <w:rPr>
+          <w:rFonts w:ascii="Arial" w:hAnsi="Arial" w:cs="Arial"/>
+          <w:color w:val="000000"/>
+          <w:sz w:val="20"/>
+          <w:szCs w:val="20"/>
+        </w:rPr>
+        <w:t xml:space="preserve"> </w:t>
+      </w:r>
+      <w:r>
+        <w:rPr>
+          <w:rFonts w:ascii="Arial" w:hAnsi="Arial" w:cs="Arial"/>
+          <w:color w:val="000000"/>
+          <w:sz w:val="20"/>
+          <w:szCs w:val="20"/>
+        </w:rPr>
+        <w:t>차이</w:t>
+      </w:r>
+    </w:p>
+    <w:p>
+      <w:pPr>
+        <w:rPr>
+          <w:rFonts w:hint="eastAsia"/>
+        </w:rPr>
+      </w:pPr>
+      <w:r>
+        <w:t>https://cfdf.tistory.com/34</w:t>
+      </w:r>
+    </w:p>
     <w:sectPr>
       <w:pgSz w:w="11906" w:h="16838"/>
       <w:pgMar w:top="1701" w:right="1440" w:bottom="1440" w:left="1440" w:header="851" w:footer="992" w:gutter="0"/>
@@ -6251,6 +6985,95 @@
     </w:lvl>
   </w:abstractNum>
   <w:abstractNum w:abstractNumId="7" w15:restartNumberingAfterBreak="0">
+    <w:nsid w:val="7D2661C0"/>
+    <w:multiLevelType w:val="hybridMultilevel"/>
+    <w:tmpl w:val="F208A956"/>
+    <w:lvl w:ilvl="0" w:tplc="93EE92FA">
+      <w:start w:val="1"/>
+      <w:numFmt w:val="decimal"/>
+      <w:lvlText w:val="%1."/>
+      <w:lvlJc w:val="left"/>
+      <w:pPr>
+        <w:ind w:left="760" w:hanging="360"/>
+      </w:pPr>
+      <w:rPr>
+        <w:rFonts w:hint="default"/>
+      </w:rPr>
+    </w:lvl>
+    <w:lvl w:ilvl="1" w:tplc="04090019" w:tentative="1">
+      <w:start w:val="1"/>
+      <w:numFmt w:val="upperLetter"/>
+      <w:lvlText w:val="%2."/>
+      <w:lvlJc w:val="left"/>
+      <w:pPr>
+        <w:ind w:left="1200" w:hanging="400"/>
+      </w:pPr>
+    </w:lvl>
+    <w:lvl w:ilvl="2" w:tplc="0409001B" w:tentative="1">
+      <w:start w:val="1"/>
+      <w:numFmt w:val="lowerRoman"/>
+      <w:lvlText w:val="%3."/>
+      <w:lvlJc w:val="right"/>
+      <w:pPr>
+        <w:ind w:left="1600" w:hanging="400"/>
+      </w:pPr>
+    </w:lvl>
+    <w:lvl w:ilvl="3" w:tplc="0409000F" w:tentative="1">
+      <w:start w:val="1"/>
+      <w:numFmt w:val="decimal"/>
+      <w:lvlText w:val="%4."/>
+      <w:lvlJc w:val="left"/>
+      <w:pPr>
+        <w:ind w:left="2000" w:hanging="400"/>
+      </w:pPr>
+    </w:lvl>
+    <w:lvl w:ilvl="4" w:tplc="04090019" w:tentative="1">
+      <w:start w:val="1"/>
+      <w:numFmt w:val="upperLetter"/>
+      <w:lvlText w:val="%5."/>
+      <w:lvlJc w:val="left"/>
+      <w:pPr>
+        <w:ind w:left="2400" w:hanging="400"/>
+      </w:pPr>
+    </w:lvl>
+    <w:lvl w:ilvl="5" w:tplc="0409001B" w:tentative="1">
+      <w:start w:val="1"/>
+      <w:numFmt w:val="lowerRoman"/>
+      <w:lvlText w:val="%6."/>
+      <w:lvlJc w:val="right"/>
+      <w:pPr>
+        <w:ind w:left="2800" w:hanging="400"/>
+      </w:pPr>
+    </w:lvl>
+    <w:lvl w:ilvl="6" w:tplc="0409000F" w:tentative="1">
+      <w:start w:val="1"/>
+      <w:numFmt w:val="decimal"/>
+      <w:lvlText w:val="%7."/>
+      <w:lvlJc w:val="left"/>
+      <w:pPr>
+        <w:ind w:left="3200" w:hanging="400"/>
+      </w:pPr>
+    </w:lvl>
+    <w:lvl w:ilvl="7" w:tplc="04090019" w:tentative="1">
+      <w:start w:val="1"/>
+      <w:numFmt w:val="upperLetter"/>
+      <w:lvlText w:val="%8."/>
+      <w:lvlJc w:val="left"/>
+      <w:pPr>
+        <w:ind w:left="3600" w:hanging="400"/>
+      </w:pPr>
+    </w:lvl>
+    <w:lvl w:ilvl="8" w:tplc="0409001B" w:tentative="1">
+      <w:start w:val="1"/>
+      <w:numFmt w:val="lowerRoman"/>
+      <w:lvlText w:val="%9."/>
+      <w:lvlJc w:val="right"/>
+      <w:pPr>
+        <w:ind w:left="4000" w:hanging="400"/>
+      </w:pPr>
+    </w:lvl>
+  </w:abstractNum>
+  <w:abstractNum w:abstractNumId="8" w15:restartNumberingAfterBreak="0">
     <w:nsid w:val="7E6132ED"/>
     <w:multiLevelType w:val="hybridMultilevel"/>
     <w:tmpl w:val="142ACC04"/>
@@ -6358,10 +7181,13 @@
     <w:abstractNumId w:val="3"/>
   </w:num>
   <w:num w:numId="7">
-    <w:abstractNumId w:val="7"/>
+    <w:abstractNumId w:val="8"/>
   </w:num>
   <w:num w:numId="8">
     <w:abstractNumId w:val="5"/>
+  </w:num>
+  <w:num w:numId="9">
+    <w:abstractNumId w:val="7"/>
   </w:num>
 </w:numbering>
 </file>

</xml_diff>

<commit_message>
17장 Chapter 04. Controller - 08. @PostMapping 사용하기
</commit_message>
<xml_diff>
--- a/demo/지인정보관리_스프링부트_내용정리.docx
+++ b/demo/지인정보관리_스프링부트_내용정리.docx
@@ -5827,6 +5827,36 @@
         </w:rPr>
         <w:t>로 사용 가능하다.</w:t>
       </w:r>
+      <w:r>
+        <w:t xml:space="preserve"> (</w:t>
+      </w:r>
+      <w:r>
+        <w:rPr>
+          <w:rFonts w:hint="eastAsia"/>
+        </w:rPr>
+        <w:t>D</w:t>
+      </w:r>
+      <w:r>
+        <w:t>efault param</w:t>
+      </w:r>
+      <w:r>
+        <w:rPr>
+          <w:rFonts w:hint="eastAsia"/>
+        </w:rPr>
+        <w:t xml:space="preserve">은 </w:t>
+      </w:r>
+      <w:r>
+        <w:t>@RequestParam</w:t>
+      </w:r>
+      <w:r>
+        <w:rPr>
+          <w:rFonts w:hint="eastAsia"/>
+        </w:rPr>
+        <w:t>으로 적용된다</w:t>
+      </w:r>
+      <w:r>
+        <w:t>.)</w:t>
+      </w:r>
     </w:p>
     <w:p>
       <w:hyperlink r:id="rId62" w:history="1">
@@ -5853,9 +5883,6 @@
         <w:tabs>
           <w:tab w:val="left" w:pos="1635"/>
         </w:tabs>
-        <w:rPr>
-          <w:rFonts w:hint="eastAsia"/>
-        </w:rPr>
       </w:pPr>
       <w:r>
         <w:rPr>
@@ -5903,11 +5930,6 @@
       </w:r>
     </w:p>
     <w:p>
-      <w:pPr>
-        <w:rPr>
-          <w:rFonts w:hint="eastAsia"/>
-        </w:rPr>
-      </w:pPr>
       <w:r>
         <w:rPr>
           <w:rFonts w:hint="eastAsia"/>
@@ -6153,11 +6175,6 @@
       </w:r>
     </w:p>
     <w:p>
-      <w:pPr>
-        <w:rPr>
-          <w:rFonts w:hint="eastAsia"/>
-        </w:rPr>
-      </w:pPr>
       <w:r>
         <w:rPr>
           <w:noProof/>
@@ -6200,19 +6217,10 @@
         </w:drawing>
       </w:r>
     </w:p>
-    <w:p>
-      <w:pPr>
-        <w:rPr>
-          <w:rFonts w:hint="eastAsia"/>
-        </w:rPr>
-      </w:pPr>
-    </w:p>
+    <w:p/>
     <w:p>
       <w:pPr>
         <w:pStyle w:val="2"/>
-        <w:rPr>
-          <w:rFonts w:hint="eastAsia"/>
-        </w:rPr>
       </w:pPr>
       <w:r>
         <w:rPr>
@@ -6236,21 +6244,12 @@
         <w:pStyle w:val="1"/>
         <w:spacing w:after="135" w:line="347" w:lineRule="atLeast"/>
         <w:rPr>
-          <w:rFonts w:ascii="Arial" w:hAnsi="Arial" w:cs="Arial" w:hint="eastAsia"/>
-          <w:color w:val="000000"/>
-          <w:sz w:val="20"/>
-          <w:szCs w:val="20"/>
-        </w:rPr>
-      </w:pPr>
-      <w:r>
-        <w:rPr>
           <w:rFonts w:ascii="Arial" w:hAnsi="Arial" w:cs="Arial"/>
           <w:color w:val="000000"/>
           <w:sz w:val="20"/>
           <w:szCs w:val="20"/>
         </w:rPr>
-        <w:t>java, optional</w:t>
-      </w:r>
+      </w:pPr>
       <w:r>
         <w:rPr>
           <w:rFonts w:ascii="Arial" w:hAnsi="Arial" w:cs="Arial"/>
@@ -6258,7 +6257,7 @@
           <w:sz w:val="20"/>
           <w:szCs w:val="20"/>
         </w:rPr>
-        <w:t>의</w:t>
+        <w:t>java, optional</w:t>
       </w:r>
       <w:r>
         <w:rPr>
@@ -6267,7 +6266,7 @@
           <w:sz w:val="20"/>
           <w:szCs w:val="20"/>
         </w:rPr>
-        <w:t xml:space="preserve"> orElse</w:t>
+        <w:t>의</w:t>
       </w:r>
       <w:r>
         <w:rPr>
@@ -6276,7 +6275,7 @@
           <w:sz w:val="20"/>
           <w:szCs w:val="20"/>
         </w:rPr>
-        <w:t>와</w:t>
+        <w:t xml:space="preserve"> orElse</w:t>
       </w:r>
       <w:r>
         <w:rPr>
@@ -6285,7 +6284,7 @@
           <w:sz w:val="20"/>
           <w:szCs w:val="20"/>
         </w:rPr>
-        <w:t xml:space="preserve"> orElseGet</w:t>
+        <w:t>와</w:t>
       </w:r>
       <w:r>
         <w:rPr>
@@ -6294,7 +6293,7 @@
           <w:sz w:val="20"/>
           <w:szCs w:val="20"/>
         </w:rPr>
-        <w:t>의</w:t>
+        <w:t xml:space="preserve"> orElseGet</w:t>
       </w:r>
       <w:r>
         <w:rPr>
@@ -6303,7 +6302,7 @@
           <w:sz w:val="20"/>
           <w:szCs w:val="20"/>
         </w:rPr>
-        <w:t xml:space="preserve"> </w:t>
+        <w:t>의</w:t>
       </w:r>
       <w:r>
         <w:rPr>
@@ -6312,17 +6311,409 @@
           <w:sz w:val="20"/>
           <w:szCs w:val="20"/>
         </w:rPr>
+        <w:t xml:space="preserve"> </w:t>
+      </w:r>
+      <w:r>
+        <w:rPr>
+          <w:rFonts w:ascii="Arial" w:hAnsi="Arial" w:cs="Arial"/>
+          <w:color w:val="000000"/>
+          <w:sz w:val="20"/>
+          <w:szCs w:val="20"/>
+        </w:rPr>
         <w:t>차이</w:t>
       </w:r>
     </w:p>
     <w:p>
-      <w:pPr>
-        <w:rPr>
-          <w:rFonts w:hint="eastAsia"/>
-        </w:rPr>
-      </w:pPr>
-      <w:r>
-        <w:t>https://cfdf.tistory.com/34</w:t>
+      <w:hyperlink r:id="rId69" w:history="1">
+        <w:r>
+          <w:rPr>
+            <w:rStyle w:val="a4"/>
+          </w:rPr>
+          <w:t>https://cfdf.tistory.com/34</w:t>
+        </w:r>
+      </w:hyperlink>
+    </w:p>
+    <w:p/>
+    <w:p>
+      <w:r>
+        <w:rPr>
+          <w:rFonts w:hint="eastAsia"/>
+        </w:rPr>
+        <w:t>1</w:t>
+      </w:r>
+      <w:r>
+        <w:t>7</w:t>
+      </w:r>
+      <w:r>
+        <w:rPr>
+          <w:rFonts w:hint="eastAsia"/>
+        </w:rPr>
+        <w:t>장</w:t>
+      </w:r>
+    </w:p>
+    <w:p>
+      <w:r>
+        <w:rPr>
+          <w:rFonts w:hint="eastAsia"/>
+        </w:rPr>
+        <w:t>G</w:t>
+      </w:r>
+      <w:r>
+        <w:t>oal</w:t>
+      </w:r>
+    </w:p>
+    <w:p>
+      <w:hyperlink r:id="rId70" w:history="1">
+        <w:r>
+          <w:rPr>
+            <w:rStyle w:val="a4"/>
+            <w:rFonts w:hint="eastAsia"/>
+          </w:rPr>
+          <w:t>1</w:t>
+        </w:r>
+        <w:r>
+          <w:rPr>
+            <w:rStyle w:val="a4"/>
+          </w:rPr>
+          <w:t>.@PostMapping</w:t>
+        </w:r>
+      </w:hyperlink>
+    </w:p>
+    <w:p>
+      <w:hyperlink r:id="rId71" w:history="1">
+        <w:r>
+          <w:rPr>
+            <w:rStyle w:val="a4"/>
+          </w:rPr>
+          <w:t>2.@RequestBody</w:t>
+        </w:r>
+      </w:hyperlink>
+    </w:p>
+    <w:p>
+      <w:r>
+        <w:t>3.</w:t>
+      </w:r>
+      <w:r>
+        <w:rPr>
+          <w:rFonts w:hint="eastAsia"/>
+        </w:rPr>
+        <w:t>P</w:t>
+      </w:r>
+      <w:r>
+        <w:t xml:space="preserve">erson </w:t>
+      </w:r>
+      <w:r>
+        <w:rPr>
+          <w:rFonts w:hint="eastAsia"/>
+        </w:rPr>
+        <w:t xml:space="preserve">정보를 저장하는 </w:t>
+      </w:r>
+      <w:r>
+        <w:t xml:space="preserve">API </w:t>
+      </w:r>
+      <w:r>
+        <w:rPr>
+          <w:rFonts w:hint="eastAsia"/>
+        </w:rPr>
+        <w:t>생성</w:t>
+      </w:r>
+    </w:p>
+    <w:p/>
+    <w:p>
+      <w:r>
+        <w:rPr>
+          <w:noProof/>
+        </w:rPr>
+        <w:drawing>
+          <wp:inline distT="0" distB="0" distL="0" distR="0" wp14:anchorId="3FA97D27" wp14:editId="6433220C">
+            <wp:extent cx="4743450" cy="1333500"/>
+            <wp:effectExtent l="0" t="0" r="0" b="0"/>
+            <wp:docPr id="47" name="그림 47"/>
+            <wp:cNvGraphicFramePr>
+              <a:graphicFrameLocks xmlns:a="http://schemas.openxmlformats.org/drawingml/2006/main" noChangeAspect="1"/>
+            </wp:cNvGraphicFramePr>
+            <a:graphic xmlns:a="http://schemas.openxmlformats.org/drawingml/2006/main">
+              <a:graphicData uri="http://schemas.openxmlformats.org/drawingml/2006/picture">
+                <pic:pic xmlns:pic="http://schemas.openxmlformats.org/drawingml/2006/picture">
+                  <pic:nvPicPr>
+                    <pic:cNvPr id="1" name=""/>
+                    <pic:cNvPicPr/>
+                  </pic:nvPicPr>
+                  <pic:blipFill>
+                    <a:blip r:embed="rId72"/>
+                    <a:stretch>
+                      <a:fillRect/>
+                    </a:stretch>
+                  </pic:blipFill>
+                  <pic:spPr>
+                    <a:xfrm>
+                      <a:off x="0" y="0"/>
+                      <a:ext cx="4743450" cy="1333500"/>
+                    </a:xfrm>
+                    <a:prstGeom prst="rect">
+                      <a:avLst/>
+                    </a:prstGeom>
+                  </pic:spPr>
+                </pic:pic>
+              </a:graphicData>
+            </a:graphic>
+          </wp:inline>
+        </w:drawing>
+      </w:r>
+    </w:p>
+    <w:p>
+      <w:r>
+        <w:rPr>
+          <w:rFonts w:hint="eastAsia"/>
+        </w:rPr>
+        <w:t>@R</w:t>
+      </w:r>
+      <w:r>
+        <w:t>esponseStatus(HttpStatus.CREATED)</w:t>
+      </w:r>
+      <w:r>
+        <w:rPr>
+          <w:rFonts w:hint="eastAsia"/>
+        </w:rPr>
+        <w:t xml:space="preserve">는 응답 </w:t>
+      </w:r>
+      <w:r>
+        <w:t xml:space="preserve">201 </w:t>
+      </w:r>
+      <w:r>
+        <w:rPr>
+          <w:rFonts w:hint="eastAsia"/>
+        </w:rPr>
+        <w:t>내려주기 위한 설정</w:t>
+      </w:r>
+    </w:p>
+    <w:p>
+      <w:r>
+        <w:rPr>
+          <w:rFonts w:hint="eastAsia"/>
+        </w:rPr>
+        <w:t>@</w:t>
+      </w:r>
+      <w:r>
+        <w:t>RequestBody</w:t>
+      </w:r>
+      <w:r>
+        <w:rPr>
+          <w:rFonts w:hint="eastAsia"/>
+        </w:rPr>
+        <w:t xml:space="preserve">로 받으면 </w:t>
+      </w:r>
+      <w:r>
+        <w:t>request body</w:t>
+      </w:r>
+      <w:r>
+        <w:rPr>
+          <w:rFonts w:hint="eastAsia"/>
+        </w:rPr>
+        <w:t xml:space="preserve">의 </w:t>
+      </w:r>
+      <w:r>
+        <w:t>data</w:t>
+      </w:r>
+      <w:r>
+        <w:rPr>
+          <w:rFonts w:hint="eastAsia"/>
+        </w:rPr>
+        <w:t>를 읽어서 사용함.</w:t>
+      </w:r>
+    </w:p>
+    <w:p/>
+    <w:p>
+      <w:r>
+        <w:rPr>
+          <w:noProof/>
+        </w:rPr>
+        <w:lastRenderedPageBreak/>
+        <w:drawing>
+          <wp:inline distT="0" distB="0" distL="0" distR="0" wp14:anchorId="3342976F" wp14:editId="593871A2">
+            <wp:extent cx="5731510" cy="3214370"/>
+            <wp:effectExtent l="0" t="0" r="2540" b="5080"/>
+            <wp:docPr id="52" name="그림 52"/>
+            <wp:cNvGraphicFramePr>
+              <a:graphicFrameLocks xmlns:a="http://schemas.openxmlformats.org/drawingml/2006/main" noChangeAspect="1"/>
+            </wp:cNvGraphicFramePr>
+            <a:graphic xmlns:a="http://schemas.openxmlformats.org/drawingml/2006/main">
+              <a:graphicData uri="http://schemas.openxmlformats.org/drawingml/2006/picture">
+                <pic:pic xmlns:pic="http://schemas.openxmlformats.org/drawingml/2006/picture">
+                  <pic:nvPicPr>
+                    <pic:cNvPr id="1" name=""/>
+                    <pic:cNvPicPr/>
+                  </pic:nvPicPr>
+                  <pic:blipFill>
+                    <a:blip r:embed="rId73"/>
+                    <a:stretch>
+                      <a:fillRect/>
+                    </a:stretch>
+                  </pic:blipFill>
+                  <pic:spPr>
+                    <a:xfrm>
+                      <a:off x="0" y="0"/>
+                      <a:ext cx="5731510" cy="3214370"/>
+                    </a:xfrm>
+                    <a:prstGeom prst="rect">
+                      <a:avLst/>
+                    </a:prstGeom>
+                  </pic:spPr>
+                </pic:pic>
+              </a:graphicData>
+            </a:graphic>
+          </wp:inline>
+        </w:drawing>
+      </w:r>
+    </w:p>
+    <w:p>
+      <w:r>
+        <w:rPr>
+          <w:rFonts w:hint="eastAsia"/>
+        </w:rPr>
+        <w:t>.</w:t>
+      </w:r>
+      <w:r>
+        <w:t xml:space="preserve">contentType() </w:t>
+      </w:r>
+      <w:r>
+        <w:rPr>
+          <w:rFonts w:hint="eastAsia"/>
+        </w:rPr>
+        <w:t xml:space="preserve">부분에는 </w:t>
+      </w:r>
+      <w:r>
+        <w:t xml:space="preserve">JSON </w:t>
+      </w:r>
+      <w:r>
+        <w:rPr>
+          <w:rFonts w:hint="eastAsia"/>
+        </w:rPr>
+        <w:t>형식이라고 지정해 줌</w:t>
+      </w:r>
+    </w:p>
+    <w:p>
+      <w:r>
+        <w:rPr>
+          <w:rFonts w:hint="eastAsia"/>
+        </w:rPr>
+        <w:t>.</w:t>
+      </w:r>
+      <w:r>
+        <w:t xml:space="preserve">content() </w:t>
+      </w:r>
+      <w:r>
+        <w:rPr>
+          <w:rFonts w:hint="eastAsia"/>
+        </w:rPr>
+        <w:t xml:space="preserve">부분은 </w:t>
+      </w:r>
+      <w:r>
+        <w:t xml:space="preserve">body </w:t>
+      </w:r>
+      <w:r>
+        <w:rPr>
+          <w:rFonts w:hint="eastAsia"/>
+        </w:rPr>
+        <w:t>정보 입력</w:t>
+      </w:r>
+    </w:p>
+    <w:p/>
+    <w:p>
+      <w:r>
+        <w:rPr>
+          <w:noProof/>
+        </w:rPr>
+        <w:drawing>
+          <wp:inline distT="0" distB="0" distL="0" distR="0" wp14:anchorId="4AE924FD" wp14:editId="6D3CDBCB">
+            <wp:extent cx="5638800" cy="3867150"/>
+            <wp:effectExtent l="0" t="0" r="0" b="0"/>
+            <wp:docPr id="53" name="그림 53"/>
+            <wp:cNvGraphicFramePr>
+              <a:graphicFrameLocks xmlns:a="http://schemas.openxmlformats.org/drawingml/2006/main" noChangeAspect="1"/>
+            </wp:cNvGraphicFramePr>
+            <a:graphic xmlns:a="http://schemas.openxmlformats.org/drawingml/2006/main">
+              <a:graphicData uri="http://schemas.openxmlformats.org/drawingml/2006/picture">
+                <pic:pic xmlns:pic="http://schemas.openxmlformats.org/drawingml/2006/picture">
+                  <pic:nvPicPr>
+                    <pic:cNvPr id="1" name=""/>
+                    <pic:cNvPicPr/>
+                  </pic:nvPicPr>
+                  <pic:blipFill>
+                    <a:blip r:embed="rId74"/>
+                    <a:stretch>
+                      <a:fillRect/>
+                    </a:stretch>
+                  </pic:blipFill>
+                  <pic:spPr>
+                    <a:xfrm>
+                      <a:off x="0" y="0"/>
+                      <a:ext cx="5638800" cy="3867150"/>
+                    </a:xfrm>
+                    <a:prstGeom prst="rect">
+                      <a:avLst/>
+                    </a:prstGeom>
+                  </pic:spPr>
+                </pic:pic>
+              </a:graphicData>
+            </a:graphic>
+          </wp:inline>
+        </w:drawing>
+      </w:r>
+    </w:p>
+    <w:p>
+      <w:pPr>
+        <w:rPr>
+          <w:rFonts w:hint="eastAsia"/>
+        </w:rPr>
+      </w:pPr>
+      <w:r>
+        <w:t xml:space="preserve">Test </w:t>
+      </w:r>
+      <w:r>
+        <w:rPr>
+          <w:rFonts w:hint="eastAsia"/>
+        </w:rPr>
+        <w:t>시</w:t>
+      </w:r>
+      <w:r>
+        <w:rPr>
+          <w:rFonts w:hint="eastAsia"/>
+        </w:rPr>
+        <w:t xml:space="preserve"> 필요</w:t>
+      </w:r>
+      <w:r>
+        <w:rPr>
+          <w:rFonts w:hint="eastAsia"/>
+        </w:rPr>
+        <w:t xml:space="preserve"> </w:t>
+      </w:r>
+      <w:r>
+        <w:t xml:space="preserve">json </w:t>
+      </w:r>
+      <w:r>
+        <w:rPr>
+          <w:rFonts w:hint="eastAsia"/>
+        </w:rPr>
+        <w:t>d</w:t>
+      </w:r>
+      <w:r>
+        <w:t>ata</w:t>
+      </w:r>
+      <w:r>
+        <w:rPr>
+          <w:rFonts w:hint="eastAsia"/>
+        </w:rPr>
+        <w:t xml:space="preserve">들 우측처럼 파일 생성 </w:t>
+      </w:r>
+      <w:r>
+        <w:t xml:space="preserve">&amp; </w:t>
+      </w:r>
+      <w:r>
+        <w:rPr>
+          <w:rFonts w:hint="eastAsia"/>
+        </w:rPr>
+        <w:t xml:space="preserve">저장하여 사용할 수 있음. </w:t>
       </w:r>
     </w:p>
     <w:sectPr>

</xml_diff>

<commit_message>
18장 chapter 04. Controller - 09 @PutMapping 사용하기
</commit_message>
<xml_diff>
--- a/demo/지인정보관리_스프링부트_내용정리.docx
+++ b/demo/지인정보관리_스프링부트_내용정리.docx
@@ -6522,7 +6522,17 @@
         <w:t>를 읽어서 사용함.</w:t>
       </w:r>
     </w:p>
-    <w:p/>
+    <w:p>
+      <w:r>
+        <w:t>Data</w:t>
+      </w:r>
+      <w:r>
+        <w:rPr>
+          <w:rFonts w:hint="eastAsia"/>
+        </w:rPr>
+        <w:t>의 값을 읽어서 객체 값을 채워서 자동으로 생성해 주는 로직 있는 것으로 보임</w:t>
+      </w:r>
+    </w:p>
     <w:p>
       <w:r>
         <w:rPr>
@@ -6662,11 +6672,6 @@
       </w:r>
     </w:p>
     <w:p>
-      <w:pPr>
-        <w:rPr>
-          <w:rFonts w:hint="eastAsia"/>
-        </w:rPr>
-      </w:pPr>
       <w:r>
         <w:t xml:space="preserve">Test </w:t>
       </w:r>
@@ -6714,6 +6719,471 @@
           <w:rFonts w:hint="eastAsia"/>
         </w:rPr>
         <w:t xml:space="preserve">저장하여 사용할 수 있음. </w:t>
+      </w:r>
+    </w:p>
+    <w:p>
+      <w:pPr>
+        <w:pStyle w:val="1"/>
+      </w:pPr>
+      <w:r>
+        <w:rPr>
+          <w:rFonts w:hint="eastAsia"/>
+        </w:rPr>
+        <w:lastRenderedPageBreak/>
+        <w:t>1</w:t>
+      </w:r>
+      <w:r>
+        <w:t>8</w:t>
+      </w:r>
+      <w:r>
+        <w:rPr>
+          <w:rFonts w:hint="eastAsia"/>
+        </w:rPr>
+        <w:t>장</w:t>
+      </w:r>
+    </w:p>
+    <w:p>
+      <w:r>
+        <w:rPr>
+          <w:rFonts w:hint="eastAsia"/>
+        </w:rPr>
+        <w:t>G</w:t>
+      </w:r>
+      <w:r>
+        <w:t>oal</w:t>
+      </w:r>
+    </w:p>
+    <w:p>
+      <w:hyperlink r:id="rId75" w:history="1">
+        <w:r>
+          <w:rPr>
+            <w:rStyle w:val="a4"/>
+            <w:rFonts w:hint="eastAsia"/>
+          </w:rPr>
+          <w:t>1</w:t>
+        </w:r>
+        <w:r>
+          <w:rPr>
+            <w:rStyle w:val="a4"/>
+          </w:rPr>
+          <w:t>.@</w:t>
+        </w:r>
+        <w:r>
+          <w:rPr>
+            <w:rStyle w:val="a4"/>
+            <w:rFonts w:hint="eastAsia"/>
+          </w:rPr>
+          <w:t>P</w:t>
+        </w:r>
+        <w:r>
+          <w:rPr>
+            <w:rStyle w:val="a4"/>
+          </w:rPr>
+          <w:t>utMapping</w:t>
+        </w:r>
+      </w:hyperlink>
+    </w:p>
+    <w:p>
+      <w:hyperlink r:id="rId76" w:history="1">
+        <w:r>
+          <w:rPr>
+            <w:rStyle w:val="a4"/>
+            <w:rFonts w:hint="eastAsia"/>
+          </w:rPr>
+          <w:t>2</w:t>
+        </w:r>
+        <w:r>
+          <w:rPr>
+            <w:rStyle w:val="a4"/>
+          </w:rPr>
+          <w:t>.@</w:t>
+        </w:r>
+        <w:r>
+          <w:rPr>
+            <w:rStyle w:val="a4"/>
+            <w:rFonts w:hint="eastAsia"/>
+          </w:rPr>
+          <w:t>P</w:t>
+        </w:r>
+        <w:r>
+          <w:rPr>
+            <w:rStyle w:val="a4"/>
+          </w:rPr>
+          <w:t>atchMapping</w:t>
+        </w:r>
+      </w:hyperlink>
+    </w:p>
+    <w:p>
+      <w:r>
+        <w:t>3.</w:t>
+      </w:r>
+      <w:r>
+        <w:t xml:space="preserve"> </w:t>
+      </w:r>
+      <w:r>
+        <w:rPr>
+          <w:rFonts w:hint="eastAsia"/>
+        </w:rPr>
+        <w:t xml:space="preserve">정보를 수정하는 </w:t>
+      </w:r>
+      <w:r>
+        <w:t xml:space="preserve">API </w:t>
+      </w:r>
+      <w:r>
+        <w:rPr>
+          <w:rFonts w:hint="eastAsia"/>
+        </w:rPr>
+        <w:t>생성</w:t>
+      </w:r>
+    </w:p>
+    <w:p/>
+    <w:p>
+      <w:r>
+        <w:rPr>
+          <w:rFonts w:hint="eastAsia"/>
+        </w:rPr>
+        <w:t>9분3</w:t>
+      </w:r>
+      <w:r>
+        <w:t>3</w:t>
+      </w:r>
+      <w:r>
+        <w:rPr>
+          <w:rFonts w:hint="eastAsia"/>
+        </w:rPr>
+        <w:t>초까지 보았음</w:t>
+      </w:r>
+    </w:p>
+    <w:p/>
+    <w:p>
+      <w:pPr>
+        <w:pStyle w:val="2"/>
+        <w:rPr>
+          <w:rFonts w:hint="eastAsia"/>
+        </w:rPr>
+      </w:pPr>
+      <w:r>
+        <w:rPr>
+          <w:rFonts w:hint="eastAsia"/>
+        </w:rPr>
+        <w:t>J</w:t>
+      </w:r>
+      <w:r>
+        <w:t xml:space="preserve">AVA StringUtils </w:t>
+      </w:r>
+      <w:r>
+        <w:rPr>
+          <w:rFonts w:hint="eastAsia"/>
+        </w:rPr>
+        <w:t>클래스가 제공하는 문자열 관리 기능 잘 정리된 블로그</w:t>
+      </w:r>
+    </w:p>
+    <w:p>
+      <w:hyperlink r:id="rId77" w:history="1">
+        <w:r>
+          <w:rPr>
+            <w:rStyle w:val="a4"/>
+          </w:rPr>
+          <w:t>https://kmj1107.tistory.com/entry/Java-StringUtils</w:t>
+        </w:r>
+      </w:hyperlink>
+    </w:p>
+    <w:p>
+      <w:hyperlink r:id="rId78" w:history="1">
+        <w:r>
+          <w:rPr>
+            <w:rStyle w:val="a4"/>
+          </w:rPr>
+          <w:t>https://bigstupid.tistory.com/40</w:t>
+        </w:r>
+      </w:hyperlink>
+    </w:p>
+    <w:p/>
+    <w:p>
+      <w:r>
+        <w:rPr>
+          <w:noProof/>
+        </w:rPr>
+        <w:drawing>
+          <wp:inline distT="0" distB="0" distL="0" distR="0" wp14:anchorId="56E3ABA3" wp14:editId="2E42D2E8">
+            <wp:extent cx="5731510" cy="713740"/>
+            <wp:effectExtent l="0" t="0" r="2540" b="0"/>
+            <wp:docPr id="54" name="그림 54"/>
+            <wp:cNvGraphicFramePr>
+              <a:graphicFrameLocks xmlns:a="http://schemas.openxmlformats.org/drawingml/2006/main" noChangeAspect="1"/>
+            </wp:cNvGraphicFramePr>
+            <a:graphic xmlns:a="http://schemas.openxmlformats.org/drawingml/2006/main">
+              <a:graphicData uri="http://schemas.openxmlformats.org/drawingml/2006/picture">
+                <pic:pic xmlns:pic="http://schemas.openxmlformats.org/drawingml/2006/picture">
+                  <pic:nvPicPr>
+                    <pic:cNvPr id="1" name=""/>
+                    <pic:cNvPicPr/>
+                  </pic:nvPicPr>
+                  <pic:blipFill>
+                    <a:blip r:embed="rId79"/>
+                    <a:stretch>
+                      <a:fillRect/>
+                    </a:stretch>
+                  </pic:blipFill>
+                  <pic:spPr>
+                    <a:xfrm>
+                      <a:off x="0" y="0"/>
+                      <a:ext cx="5731510" cy="713740"/>
+                    </a:xfrm>
+                    <a:prstGeom prst="rect">
+                      <a:avLst/>
+                    </a:prstGeom>
+                  </pic:spPr>
+                </pic:pic>
+              </a:graphicData>
+            </a:graphic>
+          </wp:inline>
+        </w:drawing>
+      </w:r>
+    </w:p>
+    <w:p>
+      <w:r>
+        <w:rPr>
+          <w:rFonts w:hint="eastAsia"/>
+        </w:rPr>
+        <w:t xml:space="preserve">업데이트 할 값이 </w:t>
+      </w:r>
+      <w:r>
+        <w:t>table</w:t>
+      </w:r>
+      <w:r>
+        <w:rPr>
+          <w:rFonts w:hint="eastAsia"/>
+        </w:rPr>
+        <w:t>에</w:t>
+      </w:r>
+      <w:r>
+        <w:t xml:space="preserve"> </w:t>
+      </w:r>
+      <w:r>
+        <w:rPr>
+          <w:rFonts w:hint="eastAsia"/>
+        </w:rPr>
+        <w:t>존재하지 않을 때,</w:t>
+      </w:r>
+      <w:r>
+        <w:t xml:space="preserve"> orElseThrow() </w:t>
+      </w:r>
+      <w:r>
+        <w:rPr>
+          <w:rFonts w:hint="eastAsia"/>
+        </w:rPr>
+        <w:t>사용하여 처리할 수 있다.</w:t>
+      </w:r>
+    </w:p>
+    <w:p/>
+    <w:p>
+      <w:r>
+        <w:rPr>
+          <w:noProof/>
+        </w:rPr>
+        <w:drawing>
+          <wp:inline distT="0" distB="0" distL="0" distR="0" wp14:anchorId="551CE641" wp14:editId="0A80A4AD">
+            <wp:extent cx="5731510" cy="2019935"/>
+            <wp:effectExtent l="0" t="0" r="2540" b="0"/>
+            <wp:docPr id="55" name="그림 55"/>
+            <wp:cNvGraphicFramePr>
+              <a:graphicFrameLocks xmlns:a="http://schemas.openxmlformats.org/drawingml/2006/main" noChangeAspect="1"/>
+            </wp:cNvGraphicFramePr>
+            <a:graphic xmlns:a="http://schemas.openxmlformats.org/drawingml/2006/main">
+              <a:graphicData uri="http://schemas.openxmlformats.org/drawingml/2006/picture">
+                <pic:pic xmlns:pic="http://schemas.openxmlformats.org/drawingml/2006/picture">
+                  <pic:nvPicPr>
+                    <pic:cNvPr id="1" name=""/>
+                    <pic:cNvPicPr/>
+                  </pic:nvPicPr>
+                  <pic:blipFill>
+                    <a:blip r:embed="rId80"/>
+                    <a:stretch>
+                      <a:fillRect/>
+                    </a:stretch>
+                  </pic:blipFill>
+                  <pic:spPr>
+                    <a:xfrm>
+                      <a:off x="0" y="0"/>
+                      <a:ext cx="5731510" cy="2019935"/>
+                    </a:xfrm>
+                    <a:prstGeom prst="rect">
+                      <a:avLst/>
+                    </a:prstGeom>
+                  </pic:spPr>
+                </pic:pic>
+              </a:graphicData>
+            </a:graphic>
+          </wp:inline>
+        </w:drawing>
+      </w:r>
+    </w:p>
+    <w:p>
+      <w:r>
+        <w:rPr>
+          <w:rFonts w:hint="eastAsia"/>
+        </w:rPr>
+        <w:t xml:space="preserve">위는 </w:t>
+      </w:r>
+      <w:r>
+        <w:t xml:space="preserve">put, patch </w:t>
+      </w:r>
+      <w:r>
+        <w:rPr>
+          <w:rFonts w:hint="eastAsia"/>
+        </w:rPr>
+        <w:t>컨트롤러 작성한 것</w:t>
+      </w:r>
+    </w:p>
+    <w:p/>
+    <w:p>
+      <w:r>
+        <w:rPr>
+          <w:noProof/>
+        </w:rPr>
+        <w:lastRenderedPageBreak/>
+        <w:drawing>
+          <wp:inline distT="0" distB="0" distL="0" distR="0" wp14:anchorId="0E971BD5" wp14:editId="084FE0A0">
+            <wp:extent cx="5731510" cy="3435985"/>
+            <wp:effectExtent l="0" t="0" r="2540" b="0"/>
+            <wp:docPr id="56" name="그림 56"/>
+            <wp:cNvGraphicFramePr>
+              <a:graphicFrameLocks xmlns:a="http://schemas.openxmlformats.org/drawingml/2006/main" noChangeAspect="1"/>
+            </wp:cNvGraphicFramePr>
+            <a:graphic xmlns:a="http://schemas.openxmlformats.org/drawingml/2006/main">
+              <a:graphicData uri="http://schemas.openxmlformats.org/drawingml/2006/picture">
+                <pic:pic xmlns:pic="http://schemas.openxmlformats.org/drawingml/2006/picture">
+                  <pic:nvPicPr>
+                    <pic:cNvPr id="1" name=""/>
+                    <pic:cNvPicPr/>
+                  </pic:nvPicPr>
+                  <pic:blipFill>
+                    <a:blip r:embed="rId81"/>
+                    <a:stretch>
+                      <a:fillRect/>
+                    </a:stretch>
+                  </pic:blipFill>
+                  <pic:spPr>
+                    <a:xfrm>
+                      <a:off x="0" y="0"/>
+                      <a:ext cx="5731510" cy="3435985"/>
+                    </a:xfrm>
+                    <a:prstGeom prst="rect">
+                      <a:avLst/>
+                    </a:prstGeom>
+                  </pic:spPr>
+                </pic:pic>
+              </a:graphicData>
+            </a:graphic>
+          </wp:inline>
+        </w:drawing>
+      </w:r>
+    </w:p>
+    <w:p>
+      <w:r>
+        <w:rPr>
+          <w:noProof/>
+        </w:rPr>
+        <w:drawing>
+          <wp:inline distT="0" distB="0" distL="0" distR="0" wp14:anchorId="245AA189" wp14:editId="1A7F9843">
+            <wp:extent cx="5731510" cy="1787525"/>
+            <wp:effectExtent l="0" t="0" r="2540" b="3175"/>
+            <wp:docPr id="57" name="그림 57"/>
+            <wp:cNvGraphicFramePr>
+              <a:graphicFrameLocks xmlns:a="http://schemas.openxmlformats.org/drawingml/2006/main" noChangeAspect="1"/>
+            </wp:cNvGraphicFramePr>
+            <a:graphic xmlns:a="http://schemas.openxmlformats.org/drawingml/2006/main">
+              <a:graphicData uri="http://schemas.openxmlformats.org/drawingml/2006/picture">
+                <pic:pic xmlns:pic="http://schemas.openxmlformats.org/drawingml/2006/picture">
+                  <pic:nvPicPr>
+                    <pic:cNvPr id="1" name=""/>
+                    <pic:cNvPicPr/>
+                  </pic:nvPicPr>
+                  <pic:blipFill>
+                    <a:blip r:embed="rId82"/>
+                    <a:stretch>
+                      <a:fillRect/>
+                    </a:stretch>
+                  </pic:blipFill>
+                  <pic:spPr>
+                    <a:xfrm>
+                      <a:off x="0" y="0"/>
+                      <a:ext cx="5731510" cy="1787525"/>
+                    </a:xfrm>
+                    <a:prstGeom prst="rect">
+                      <a:avLst/>
+                    </a:prstGeom>
+                  </pic:spPr>
+                </pic:pic>
+              </a:graphicData>
+            </a:graphic>
+          </wp:inline>
+        </w:drawing>
+      </w:r>
+    </w:p>
+    <w:p>
+      <w:pPr>
+        <w:rPr>
+          <w:rFonts w:hint="eastAsia"/>
+        </w:rPr>
+      </w:pPr>
+      <w:r>
+        <w:t xml:space="preserve">Service </w:t>
+      </w:r>
+      <w:r>
+        <w:rPr>
+          <w:rFonts w:hint="eastAsia"/>
+        </w:rPr>
+        <w:t xml:space="preserve">레이어에서 </w:t>
+      </w:r>
+      <w:r>
+        <w:t>.set()</w:t>
+      </w:r>
+      <w:r>
+        <w:rPr>
+          <w:rFonts w:hint="eastAsia"/>
+        </w:rPr>
+        <w:t xml:space="preserve">으로 값 저장하는 것은 </w:t>
+      </w:r>
+      <w:r>
+        <w:t xml:space="preserve">Service </w:t>
+      </w:r>
+      <w:r>
+        <w:rPr>
+          <w:rFonts w:hint="eastAsia"/>
+        </w:rPr>
+        <w:t>레이어의 역할에 맞지 않</w:t>
+      </w:r>
+      <w:r>
+        <w:rPr>
+          <w:rFonts w:hint="eastAsia"/>
+        </w:rPr>
+        <w:t xml:space="preserve">으므로 </w:t>
+      </w:r>
+      <w:r>
+        <w:rPr>
+          <w:rFonts w:hint="eastAsia"/>
+        </w:rPr>
+        <w:t xml:space="preserve">값을 업데이트할 </w:t>
+      </w:r>
+      <w:r>
+        <w:t xml:space="preserve">domain </w:t>
+      </w:r>
+      <w:r>
+        <w:rPr>
+          <w:rFonts w:hint="eastAsia"/>
+        </w:rPr>
+        <w:t>객체에 s</w:t>
+      </w:r>
+      <w:r>
+        <w:t xml:space="preserve">et(PersonDto personDto) </w:t>
+      </w:r>
+      <w:r>
+        <w:rPr>
+          <w:rFonts w:hint="eastAsia"/>
+        </w:rPr>
+        <w:t>메서드 만들어서 빼낸 것을 볼 수 있다.</w:t>
       </w:r>
     </w:p>
     <w:sectPr>

</xml_diff>

<commit_message>
19. Chapter 04. Controller -10. @DeleteMapping 사용하기
</commit_message>
<xml_diff>
--- a/demo/지인정보관리_스프링부트_내용정리.docx
+++ b/demo/지인정보관리_스프링부트_내용정리.docx
@@ -6858,9 +6858,6 @@
     <w:p>
       <w:pPr>
         <w:pStyle w:val="2"/>
-        <w:rPr>
-          <w:rFonts w:hint="eastAsia"/>
-        </w:rPr>
       </w:pPr>
       <w:r>
         <w:rPr>
@@ -7123,11 +7120,6 @@
       </w:r>
     </w:p>
     <w:p>
-      <w:pPr>
-        <w:rPr>
-          <w:rFonts w:hint="eastAsia"/>
-        </w:rPr>
-      </w:pPr>
       <w:r>
         <w:t xml:space="preserve">Service </w:t>
       </w:r>
@@ -7185,6 +7177,718 @@
         </w:rPr>
         <w:t>메서드 만들어서 빼낸 것을 볼 수 있다.</w:t>
       </w:r>
+    </w:p>
+    <w:p/>
+    <w:p>
+      <w:pPr>
+        <w:pStyle w:val="1"/>
+      </w:pPr>
+      <w:r>
+        <w:t>19</w:t>
+      </w:r>
+      <w:r>
+        <w:rPr>
+          <w:rFonts w:hint="eastAsia"/>
+        </w:rPr>
+        <w:t>장</w:t>
+      </w:r>
+    </w:p>
+    <w:p>
+      <w:r>
+        <w:rPr>
+          <w:rFonts w:hint="eastAsia"/>
+        </w:rPr>
+        <w:t>G</w:t>
+      </w:r>
+      <w:r>
+        <w:t>oal</w:t>
+      </w:r>
+    </w:p>
+    <w:p>
+      <w:r>
+        <w:t>1. @</w:t>
+      </w:r>
+      <w:r>
+        <w:rPr>
+          <w:rFonts w:hint="eastAsia"/>
+        </w:rPr>
+        <w:t>D</w:t>
+      </w:r>
+      <w:r>
+        <w:t>eleteMapping</w:t>
+      </w:r>
+    </w:p>
+    <w:p>
+      <w:r>
+        <w:t>2. @Where : JPA</w:t>
+      </w:r>
+    </w:p>
+    <w:p>
+      <w:r>
+        <w:rPr>
+          <w:rFonts w:hint="eastAsia"/>
+        </w:rPr>
+        <w:t>3</w:t>
+      </w:r>
+      <w:r>
+        <w:t xml:space="preserve">. Person </w:t>
+      </w:r>
+      <w:r>
+        <w:rPr>
+          <w:rFonts w:hint="eastAsia"/>
+        </w:rPr>
+        <w:t xml:space="preserve">정보를 삭제하는 </w:t>
+      </w:r>
+      <w:r>
+        <w:t xml:space="preserve">API </w:t>
+      </w:r>
+      <w:r>
+        <w:rPr>
+          <w:rFonts w:hint="eastAsia"/>
+        </w:rPr>
+        <w:t>생성</w:t>
+      </w:r>
+    </w:p>
+    <w:p/>
+    <w:p>
+      <w:r>
+        <w:rPr>
+          <w:noProof/>
+        </w:rPr>
+        <w:lastRenderedPageBreak/>
+        <w:drawing>
+          <wp:inline distT="0" distB="0" distL="0" distR="0" wp14:anchorId="18B2FA04" wp14:editId="252E32B6">
+            <wp:extent cx="2943225" cy="1019175"/>
+            <wp:effectExtent l="0" t="0" r="9525" b="9525"/>
+            <wp:docPr id="58" name="그림 58"/>
+            <wp:cNvGraphicFramePr>
+              <a:graphicFrameLocks xmlns:a="http://schemas.openxmlformats.org/drawingml/2006/main" noChangeAspect="1"/>
+            </wp:cNvGraphicFramePr>
+            <a:graphic xmlns:a="http://schemas.openxmlformats.org/drawingml/2006/main">
+              <a:graphicData uri="http://schemas.openxmlformats.org/drawingml/2006/picture">
+                <pic:pic xmlns:pic="http://schemas.openxmlformats.org/drawingml/2006/picture">
+                  <pic:nvPicPr>
+                    <pic:cNvPr id="1" name=""/>
+                    <pic:cNvPicPr/>
+                  </pic:nvPicPr>
+                  <pic:blipFill>
+                    <a:blip r:embed="rId83"/>
+                    <a:stretch>
+                      <a:fillRect/>
+                    </a:stretch>
+                  </pic:blipFill>
+                  <pic:spPr>
+                    <a:xfrm>
+                      <a:off x="0" y="0"/>
+                      <a:ext cx="2943225" cy="1019175"/>
+                    </a:xfrm>
+                    <a:prstGeom prst="rect">
+                      <a:avLst/>
+                    </a:prstGeom>
+                  </pic:spPr>
+                </pic:pic>
+              </a:graphicData>
+            </a:graphic>
+          </wp:inline>
+        </w:drawing>
+      </w:r>
+    </w:p>
+    <w:p>
+      <w:r>
+        <w:t>Findbyid</w:t>
+      </w:r>
+      <w:r>
+        <w:rPr>
+          <w:rFonts w:hint="eastAsia"/>
+        </w:rPr>
+        <w:t xml:space="preserve">처럼 삭제할 때 </w:t>
+      </w:r>
+      <w:r>
+        <w:t xml:space="preserve">deleteById(id) </w:t>
+      </w:r>
+      <w:r>
+        <w:rPr>
+          <w:rFonts w:hint="eastAsia"/>
+        </w:rPr>
+        <w:t>를 사용</w:t>
+      </w:r>
+      <w:r>
+        <w:rPr>
+          <w:rFonts w:hint="eastAsia"/>
+        </w:rPr>
+        <w:t>하여 처리할</w:t>
+      </w:r>
+      <w:r>
+        <w:rPr>
+          <w:rFonts w:hint="eastAsia"/>
+        </w:rPr>
+        <w:t xml:space="preserve"> 수 있다.</w:t>
+      </w:r>
+    </w:p>
+    <w:p/>
+    <w:p>
+      <w:pPr>
+        <w:pStyle w:val="2"/>
+      </w:pPr>
+      <w:r>
+        <w:t>@BeforeEach</w:t>
+      </w:r>
+    </w:p>
+    <w:p>
+      <w:r>
+        <w:t>@</w:t>
+      </w:r>
+      <w:r>
+        <w:rPr>
+          <w:rFonts w:hint="eastAsia"/>
+        </w:rPr>
+        <w:t>B</w:t>
+      </w:r>
+      <w:r>
+        <w:t xml:space="preserve">eforeEach </w:t>
+      </w:r>
+      <w:r>
+        <w:rPr>
+          <w:rFonts w:hint="eastAsia"/>
+        </w:rPr>
+        <w:t xml:space="preserve">어노테이션이 달린 메서드는 매 </w:t>
+      </w:r>
+      <w:r>
+        <w:rPr>
+          <w:rFonts w:hint="eastAsia"/>
+        </w:rPr>
+        <w:t>T</w:t>
+      </w:r>
+      <w:r>
+        <w:t>est</w:t>
+      </w:r>
+      <w:r>
+        <w:rPr>
+          <w:rFonts w:hint="eastAsia"/>
+        </w:rPr>
+        <w:t>마다 먼저 한번 씩 실행된다.</w:t>
+      </w:r>
+    </w:p>
+    <w:p>
+      <w:r>
+        <w:rPr>
+          <w:noProof/>
+        </w:rPr>
+        <w:drawing>
+          <wp:inline distT="0" distB="0" distL="0" distR="0" wp14:anchorId="0ADB159A" wp14:editId="061BDF48">
+            <wp:extent cx="5731510" cy="2287270"/>
+            <wp:effectExtent l="0" t="0" r="2540" b="0"/>
+            <wp:docPr id="59" name="그림 59"/>
+            <wp:cNvGraphicFramePr>
+              <a:graphicFrameLocks xmlns:a="http://schemas.openxmlformats.org/drawingml/2006/main" noChangeAspect="1"/>
+            </wp:cNvGraphicFramePr>
+            <a:graphic xmlns:a="http://schemas.openxmlformats.org/drawingml/2006/main">
+              <a:graphicData uri="http://schemas.openxmlformats.org/drawingml/2006/picture">
+                <pic:pic xmlns:pic="http://schemas.openxmlformats.org/drawingml/2006/picture">
+                  <pic:nvPicPr>
+                    <pic:cNvPr id="1" name=""/>
+                    <pic:cNvPicPr/>
+                  </pic:nvPicPr>
+                  <pic:blipFill>
+                    <a:blip r:embed="rId84"/>
+                    <a:stretch>
+                      <a:fillRect/>
+                    </a:stretch>
+                  </pic:blipFill>
+                  <pic:spPr>
+                    <a:xfrm>
+                      <a:off x="0" y="0"/>
+                      <a:ext cx="5731510" cy="2287270"/>
+                    </a:xfrm>
+                    <a:prstGeom prst="rect">
+                      <a:avLst/>
+                    </a:prstGeom>
+                  </pic:spPr>
+                </pic:pic>
+              </a:graphicData>
+            </a:graphic>
+          </wp:inline>
+        </w:drawing>
+      </w:r>
+    </w:p>
+    <w:p>
+      <w:pPr>
+        <w:pStyle w:val="2"/>
+      </w:pPr>
+      <w:r>
+        <w:rPr>
+          <w:rFonts w:hint="eastAsia"/>
+        </w:rPr>
+        <w:t xml:space="preserve">현업에서 사용하는 </w:t>
+      </w:r>
+      <w:r>
+        <w:t>soft delete</w:t>
+      </w:r>
+    </w:p>
+    <w:p>
+      <w:r>
+        <w:t>현업에서</w:t>
+      </w:r>
+      <w:r>
+        <w:rPr>
+          <w:rFonts w:hint="eastAsia"/>
+        </w:rPr>
+        <w:t xml:space="preserve"> </w:t>
+      </w:r>
+      <w:r>
+        <w:t>db table</w:t>
+      </w:r>
+      <w:r>
+        <w:rPr>
+          <w:rFonts w:hint="eastAsia"/>
+        </w:rPr>
+        <w:t xml:space="preserve">에서 데이터를 삭제하면 </w:t>
+      </w:r>
+      <w:r>
+        <w:t>request</w:t>
+      </w:r>
+      <w:r>
+        <w:rPr>
+          <w:rFonts w:hint="eastAsia"/>
+        </w:rPr>
+        <w:t>가 잘못 왔을 때 데이터를 복구할 방법이 없다.</w:t>
+      </w:r>
+    </w:p>
+    <w:p>
+      <w:pPr>
+        <w:rPr>
+          <w:rFonts w:hint="eastAsia"/>
+        </w:rPr>
+      </w:pPr>
+      <w:r>
+        <w:rPr>
+          <w:rFonts w:hint="eastAsia"/>
+        </w:rPr>
+        <w:t>그래서 현업에서는 d</w:t>
+      </w:r>
+      <w:r>
+        <w:t xml:space="preserve">ata </w:t>
+      </w:r>
+      <w:r>
+        <w:rPr>
+          <w:rFonts w:hint="eastAsia"/>
+        </w:rPr>
+        <w:t>자체를 삭제하는 방법으로 처리하는 것이 아니라</w:t>
+      </w:r>
+      <w:r>
+        <w:rPr>
+          <w:rFonts w:hint="eastAsia"/>
+        </w:rPr>
+        <w:t xml:space="preserve"> </w:t>
+      </w:r>
+      <w:r>
+        <w:t>flag</w:t>
+      </w:r>
+      <w:r>
+        <w:rPr>
+          <w:rFonts w:hint="eastAsia"/>
+        </w:rPr>
+        <w:t xml:space="preserve">를 사용해서 </w:t>
+      </w:r>
+      <w:r>
+        <w:t>data</w:t>
+      </w:r>
+      <w:r>
+        <w:rPr>
+          <w:rFonts w:hint="eastAsia"/>
+        </w:rPr>
+        <w:t xml:space="preserve">를 </w:t>
+      </w:r>
+      <w:r>
+        <w:t xml:space="preserve">soft delete </w:t>
+      </w:r>
+      <w:r>
+        <w:rPr>
+          <w:rFonts w:hint="eastAsia"/>
+        </w:rPr>
+        <w:t>하는 방법을 많이 사용하고 있다.</w:t>
+      </w:r>
+    </w:p>
+    <w:p>
+      <w:r>
+        <w:rPr>
+          <w:noProof/>
+        </w:rPr>
+        <w:lastRenderedPageBreak/>
+        <w:drawing>
+          <wp:inline distT="0" distB="0" distL="0" distR="0" wp14:anchorId="62510FAD" wp14:editId="5AD35CC0">
+            <wp:extent cx="2886075" cy="3467100"/>
+            <wp:effectExtent l="0" t="0" r="9525" b="0"/>
+            <wp:docPr id="60" name="그림 60"/>
+            <wp:cNvGraphicFramePr>
+              <a:graphicFrameLocks xmlns:a="http://schemas.openxmlformats.org/drawingml/2006/main" noChangeAspect="1"/>
+            </wp:cNvGraphicFramePr>
+            <a:graphic xmlns:a="http://schemas.openxmlformats.org/drawingml/2006/main">
+              <a:graphicData uri="http://schemas.openxmlformats.org/drawingml/2006/picture">
+                <pic:pic xmlns:pic="http://schemas.openxmlformats.org/drawingml/2006/picture">
+                  <pic:nvPicPr>
+                    <pic:cNvPr id="1" name=""/>
+                    <pic:cNvPicPr/>
+                  </pic:nvPicPr>
+                  <pic:blipFill>
+                    <a:blip r:embed="rId85"/>
+                    <a:stretch>
+                      <a:fillRect/>
+                    </a:stretch>
+                  </pic:blipFill>
+                  <pic:spPr>
+                    <a:xfrm>
+                      <a:off x="0" y="0"/>
+                      <a:ext cx="2886075" cy="3467100"/>
+                    </a:xfrm>
+                    <a:prstGeom prst="rect">
+                      <a:avLst/>
+                    </a:prstGeom>
+                  </pic:spPr>
+                </pic:pic>
+              </a:graphicData>
+            </a:graphic>
+          </wp:inline>
+        </w:drawing>
+      </w:r>
+    </w:p>
+    <w:p>
+      <w:pPr>
+        <w:pStyle w:val="a3"/>
+        <w:numPr>
+          <w:ilvl w:val="0"/>
+          <w:numId w:val="10"/>
+        </w:numPr>
+        <w:ind w:leftChars="0"/>
+      </w:pPr>
+      <w:r>
+        <w:rPr>
+          <w:rFonts w:hint="eastAsia"/>
+        </w:rPr>
+        <w:t xml:space="preserve">삭제 여부를 가지고 있는 </w:t>
+      </w:r>
+      <w:r>
+        <w:t>field</w:t>
+      </w:r>
+      <w:r>
+        <w:rPr>
+          <w:rFonts w:hint="eastAsia"/>
+        </w:rPr>
+        <w:t>를 하나 만든다.</w:t>
+      </w:r>
+    </w:p>
+    <w:p>
+      <w:r>
+        <w:rPr>
+          <w:noProof/>
+        </w:rPr>
+        <w:drawing>
+          <wp:inline distT="0" distB="0" distL="0" distR="0" wp14:anchorId="7FB76077" wp14:editId="6F4B7434">
+            <wp:extent cx="5731510" cy="1221105"/>
+            <wp:effectExtent l="0" t="0" r="2540" b="0"/>
+            <wp:docPr id="62" name="그림 62"/>
+            <wp:cNvGraphicFramePr>
+              <a:graphicFrameLocks xmlns:a="http://schemas.openxmlformats.org/drawingml/2006/main" noChangeAspect="1"/>
+            </wp:cNvGraphicFramePr>
+            <a:graphic xmlns:a="http://schemas.openxmlformats.org/drawingml/2006/main">
+              <a:graphicData uri="http://schemas.openxmlformats.org/drawingml/2006/picture">
+                <pic:pic xmlns:pic="http://schemas.openxmlformats.org/drawingml/2006/picture">
+                  <pic:nvPicPr>
+                    <pic:cNvPr id="1" name=""/>
+                    <pic:cNvPicPr/>
+                  </pic:nvPicPr>
+                  <pic:blipFill>
+                    <a:blip r:embed="rId86"/>
+                    <a:stretch>
+                      <a:fillRect/>
+                    </a:stretch>
+                  </pic:blipFill>
+                  <pic:spPr>
+                    <a:xfrm>
+                      <a:off x="0" y="0"/>
+                      <a:ext cx="5731510" cy="1221105"/>
+                    </a:xfrm>
+                    <a:prstGeom prst="rect">
+                      <a:avLst/>
+                    </a:prstGeom>
+                  </pic:spPr>
+                </pic:pic>
+              </a:graphicData>
+            </a:graphic>
+          </wp:inline>
+        </w:drawing>
+      </w:r>
+    </w:p>
+    <w:p>
+      <w:pPr>
+        <w:pStyle w:val="a3"/>
+        <w:numPr>
+          <w:ilvl w:val="0"/>
+          <w:numId w:val="10"/>
+        </w:numPr>
+        <w:ind w:leftChars="0"/>
+      </w:pPr>
+      <w:r>
+        <w:rPr>
+          <w:rFonts w:hint="eastAsia"/>
+        </w:rPr>
+        <w:t xml:space="preserve">해당 </w:t>
+      </w:r>
+      <w:r>
+        <w:t>data</w:t>
+      </w:r>
+      <w:r>
+        <w:rPr>
+          <w:rFonts w:hint="eastAsia"/>
+        </w:rPr>
+        <w:t xml:space="preserve">를 읽어 와서 </w:t>
+      </w:r>
+      <w:r>
+        <w:rPr>
+          <w:rFonts w:hint="eastAsia"/>
+        </w:rPr>
+        <w:t>d</w:t>
+      </w:r>
+      <w:r>
+        <w:t xml:space="preserve">eleted </w:t>
+      </w:r>
+      <w:r>
+        <w:rPr>
+          <w:rFonts w:hint="eastAsia"/>
+        </w:rPr>
+        <w:t xml:space="preserve">필드 값을 </w:t>
+      </w:r>
+      <w:r>
+        <w:t>True</w:t>
+      </w:r>
+      <w:r>
+        <w:rPr>
+          <w:rFonts w:hint="eastAsia"/>
+        </w:rPr>
+        <w:t xml:space="preserve">으로 업데이트 하여 </w:t>
+      </w:r>
+      <w:r>
+        <w:t xml:space="preserve">soft delete </w:t>
+      </w:r>
+      <w:r>
+        <w:rPr>
+          <w:rFonts w:hint="eastAsia"/>
+        </w:rPr>
+        <w:t>처리를 한다.</w:t>
+      </w:r>
+    </w:p>
+    <w:p/>
+    <w:p>
+      <w:pPr>
+        <w:pStyle w:val="a3"/>
+        <w:numPr>
+          <w:ilvl w:val="0"/>
+          <w:numId w:val="10"/>
+        </w:numPr>
+        <w:ind w:leftChars="0"/>
+        <w:rPr>
+          <w:rFonts w:hint="eastAsia"/>
+        </w:rPr>
+      </w:pPr>
+      <w:r>
+        <w:t xml:space="preserve">Person Entity </w:t>
+      </w:r>
+      <w:r>
+        <w:rPr>
+          <w:rFonts w:hint="eastAsia"/>
+        </w:rPr>
+        <w:t xml:space="preserve">위에 아래 이미지처럼 </w:t>
+      </w:r>
+      <w:r>
+        <w:t xml:space="preserve">@Where(clause = “delete = false”) </w:t>
+      </w:r>
+      <w:r>
+        <w:rPr>
+          <w:rFonts w:hint="eastAsia"/>
+        </w:rPr>
+        <w:t xml:space="preserve">추가해주면 </w:t>
+      </w:r>
+      <w:r>
+        <w:t xml:space="preserve">Person </w:t>
+      </w:r>
+      <w:r>
+        <w:rPr>
+          <w:rFonts w:hint="eastAsia"/>
+        </w:rPr>
+        <w:t xml:space="preserve">관련 쿼리 실행할 때 항상 지정한 </w:t>
+      </w:r>
+      <w:r>
+        <w:t xml:space="preserve">where </w:t>
+      </w:r>
+      <w:r>
+        <w:rPr>
+          <w:rFonts w:hint="eastAsia"/>
+        </w:rPr>
+        <w:t>조건을 붙여서 실행하게 된다.</w:t>
+      </w:r>
+    </w:p>
+    <w:p>
+      <w:r>
+        <w:rPr>
+          <w:noProof/>
+        </w:rPr>
+        <w:drawing>
+          <wp:inline distT="0" distB="0" distL="0" distR="0" wp14:anchorId="759F24F1" wp14:editId="75593A84">
+            <wp:extent cx="3152775" cy="1914525"/>
+            <wp:effectExtent l="0" t="0" r="9525" b="9525"/>
+            <wp:docPr id="63" name="그림 63"/>
+            <wp:cNvGraphicFramePr>
+              <a:graphicFrameLocks xmlns:a="http://schemas.openxmlformats.org/drawingml/2006/main" noChangeAspect="1"/>
+            </wp:cNvGraphicFramePr>
+            <a:graphic xmlns:a="http://schemas.openxmlformats.org/drawingml/2006/main">
+              <a:graphicData uri="http://schemas.openxmlformats.org/drawingml/2006/picture">
+                <pic:pic xmlns:pic="http://schemas.openxmlformats.org/drawingml/2006/picture">
+                  <pic:nvPicPr>
+                    <pic:cNvPr id="1" name=""/>
+                    <pic:cNvPicPr/>
+                  </pic:nvPicPr>
+                  <pic:blipFill>
+                    <a:blip r:embed="rId87"/>
+                    <a:stretch>
+                      <a:fillRect/>
+                    </a:stretch>
+                  </pic:blipFill>
+                  <pic:spPr>
+                    <a:xfrm>
+                      <a:off x="0" y="0"/>
+                      <a:ext cx="3152775" cy="1914525"/>
+                    </a:xfrm>
+                    <a:prstGeom prst="rect">
+                      <a:avLst/>
+                    </a:prstGeom>
+                  </pic:spPr>
+                </pic:pic>
+              </a:graphicData>
+            </a:graphic>
+          </wp:inline>
+        </w:drawing>
+      </w:r>
+    </w:p>
+    <w:p>
+      <w:pPr>
+        <w:pStyle w:val="a3"/>
+        <w:numPr>
+          <w:ilvl w:val="0"/>
+          <w:numId w:val="10"/>
+        </w:numPr>
+        <w:ind w:leftChars="0"/>
+        <w:rPr>
+          <w:rFonts w:hint="eastAsia"/>
+        </w:rPr>
+      </w:pPr>
+      <w:r>
+        <w:lastRenderedPageBreak/>
+        <w:t xml:space="preserve">Soft delete </w:t>
+      </w:r>
+      <w:r>
+        <w:rPr>
+          <w:rFonts w:hint="eastAsia"/>
+        </w:rPr>
+        <w:t xml:space="preserve">한 값 </w:t>
+      </w:r>
+      <w:r>
+        <w:rPr>
+          <w:rFonts w:hint="eastAsia"/>
+        </w:rPr>
+        <w:t xml:space="preserve">볼려면 </w:t>
+      </w:r>
+      <w:r>
+        <w:t>repository</w:t>
+      </w:r>
+      <w:r>
+        <w:rPr>
+          <w:rFonts w:hint="eastAsia"/>
+        </w:rPr>
+        <w:t xml:space="preserve">에 아래와 같이 </w:t>
+      </w:r>
+      <w:r>
+        <w:t>nativeQuery</w:t>
+      </w:r>
+      <w:r>
+        <w:rPr>
+          <w:rFonts w:hint="eastAsia"/>
+        </w:rPr>
+        <w:t>로 작성하면 된다.</w:t>
+      </w:r>
+      <w:r>
+        <w:br/>
+        <w:t>nativequery</w:t>
+      </w:r>
+      <w:r>
+        <w:rPr>
+          <w:rFonts w:hint="eastAsia"/>
+        </w:rPr>
+        <w:t xml:space="preserve">로 작성하지 않으면 </w:t>
+      </w:r>
+      <w:r>
+        <w:t>@Where(clause = “delete = false”)</w:t>
+      </w:r>
+      <w:r>
+        <w:t xml:space="preserve"> </w:t>
+      </w:r>
+      <w:r>
+        <w:rPr>
+          <w:rFonts w:hint="eastAsia"/>
+        </w:rPr>
+        <w:t>조건 적용되기 때문이다.</w:t>
+      </w:r>
+    </w:p>
+    <w:p>
+      <w:pPr>
+        <w:ind w:left="400"/>
+      </w:pPr>
+      <w:r>
+        <w:rPr>
+          <w:noProof/>
+        </w:rPr>
+        <w:drawing>
+          <wp:inline distT="0" distB="0" distL="0" distR="0" wp14:anchorId="020027A6" wp14:editId="37D65174">
+            <wp:extent cx="5731510" cy="537845"/>
+            <wp:effectExtent l="0" t="0" r="2540" b="0"/>
+            <wp:docPr id="64" name="그림 64"/>
+            <wp:cNvGraphicFramePr>
+              <a:graphicFrameLocks xmlns:a="http://schemas.openxmlformats.org/drawingml/2006/main" noChangeAspect="1"/>
+            </wp:cNvGraphicFramePr>
+            <a:graphic xmlns:a="http://schemas.openxmlformats.org/drawingml/2006/main">
+              <a:graphicData uri="http://schemas.openxmlformats.org/drawingml/2006/picture">
+                <pic:pic xmlns:pic="http://schemas.openxmlformats.org/drawingml/2006/picture">
+                  <pic:nvPicPr>
+                    <pic:cNvPr id="1" name=""/>
+                    <pic:cNvPicPr/>
+                  </pic:nvPicPr>
+                  <pic:blipFill>
+                    <a:blip r:embed="rId88"/>
+                    <a:stretch>
+                      <a:fillRect/>
+                    </a:stretch>
+                  </pic:blipFill>
+                  <pic:spPr>
+                    <a:xfrm>
+                      <a:off x="0" y="0"/>
+                      <a:ext cx="5731510" cy="537845"/>
+                    </a:xfrm>
+                    <a:prstGeom prst="rect">
+                      <a:avLst/>
+                    </a:prstGeom>
+                  </pic:spPr>
+                </pic:pic>
+              </a:graphicData>
+            </a:graphic>
+          </wp:inline>
+        </w:drawing>
+      </w:r>
+    </w:p>
+    <w:p>
+      <w:pPr>
+        <w:rPr>
+          <w:rFonts w:hint="eastAsia"/>
+        </w:rPr>
+      </w:pPr>
     </w:p>
     <w:sectPr>
       <w:pgSz w:w="11906" w:h="16838"/>
@@ -7401,10 +8105,10 @@
     </w:lvl>
   </w:abstractNum>
   <w:abstractNum w:abstractNumId="2" w15:restartNumberingAfterBreak="0">
-    <w:nsid w:val="3FAA1018"/>
+    <w:nsid w:val="3B9D37B2"/>
     <w:multiLevelType w:val="hybridMultilevel"/>
-    <w:tmpl w:val="31C4B758"/>
-    <w:lvl w:ilvl="0" w:tplc="32EAB2E2">
+    <w:tmpl w:val="6CEAD83A"/>
+    <w:lvl w:ilvl="0" w:tplc="CCA0D380">
       <w:start w:val="1"/>
       <w:numFmt w:val="decimal"/>
       <w:lvlText w:val="%1."/>
@@ -7490,10 +8194,10 @@
     </w:lvl>
   </w:abstractNum>
   <w:abstractNum w:abstractNumId="3" w15:restartNumberingAfterBreak="0">
-    <w:nsid w:val="42AD2E8E"/>
+    <w:nsid w:val="3FAA1018"/>
     <w:multiLevelType w:val="hybridMultilevel"/>
-    <w:tmpl w:val="4CA2448C"/>
-    <w:lvl w:ilvl="0" w:tplc="4B82298C">
+    <w:tmpl w:val="31C4B758"/>
+    <w:lvl w:ilvl="0" w:tplc="32EAB2E2">
       <w:start w:val="1"/>
       <w:numFmt w:val="decimal"/>
       <w:lvlText w:val="%1."/>
@@ -7579,10 +8283,10 @@
     </w:lvl>
   </w:abstractNum>
   <w:abstractNum w:abstractNumId="4" w15:restartNumberingAfterBreak="0">
-    <w:nsid w:val="5358124F"/>
+    <w:nsid w:val="42AD2E8E"/>
     <w:multiLevelType w:val="hybridMultilevel"/>
-    <w:tmpl w:val="79CE5A48"/>
-    <w:lvl w:ilvl="0" w:tplc="8ED4CEDC">
+    <w:tmpl w:val="4CA2448C"/>
+    <w:lvl w:ilvl="0" w:tplc="4B82298C">
       <w:start w:val="1"/>
       <w:numFmt w:val="decimal"/>
       <w:lvlText w:val="%1."/>
@@ -7668,10 +8372,10 @@
     </w:lvl>
   </w:abstractNum>
   <w:abstractNum w:abstractNumId="5" w15:restartNumberingAfterBreak="0">
-    <w:nsid w:val="57627FF1"/>
+    <w:nsid w:val="5358124F"/>
     <w:multiLevelType w:val="hybridMultilevel"/>
-    <w:tmpl w:val="67300EF2"/>
-    <w:lvl w:ilvl="0" w:tplc="6338F6DE">
+    <w:tmpl w:val="79CE5A48"/>
+    <w:lvl w:ilvl="0" w:tplc="8ED4CEDC">
       <w:start w:val="1"/>
       <w:numFmt w:val="decimal"/>
       <w:lvlText w:val="%1."/>
@@ -7757,10 +8461,10 @@
     </w:lvl>
   </w:abstractNum>
   <w:abstractNum w:abstractNumId="6" w15:restartNumberingAfterBreak="0">
-    <w:nsid w:val="7C080A71"/>
+    <w:nsid w:val="57627FF1"/>
     <w:multiLevelType w:val="hybridMultilevel"/>
-    <w:tmpl w:val="9EB8960C"/>
-    <w:lvl w:ilvl="0" w:tplc="48543AC2">
+    <w:tmpl w:val="67300EF2"/>
+    <w:lvl w:ilvl="0" w:tplc="6338F6DE">
       <w:start w:val="1"/>
       <w:numFmt w:val="decimal"/>
       <w:lvlText w:val="%1."/>
@@ -7846,10 +8550,10 @@
     </w:lvl>
   </w:abstractNum>
   <w:abstractNum w:abstractNumId="7" w15:restartNumberingAfterBreak="0">
-    <w:nsid w:val="7D2661C0"/>
+    <w:nsid w:val="7C080A71"/>
     <w:multiLevelType w:val="hybridMultilevel"/>
-    <w:tmpl w:val="F208A956"/>
-    <w:lvl w:ilvl="0" w:tplc="93EE92FA">
+    <w:tmpl w:val="9EB8960C"/>
+    <w:lvl w:ilvl="0" w:tplc="48543AC2">
       <w:start w:val="1"/>
       <w:numFmt w:val="decimal"/>
       <w:lvlText w:val="%1."/>
@@ -7935,10 +8639,10 @@
     </w:lvl>
   </w:abstractNum>
   <w:abstractNum w:abstractNumId="8" w15:restartNumberingAfterBreak="0">
-    <w:nsid w:val="7E6132ED"/>
+    <w:nsid w:val="7D2661C0"/>
     <w:multiLevelType w:val="hybridMultilevel"/>
-    <w:tmpl w:val="142ACC04"/>
-    <w:lvl w:ilvl="0" w:tplc="ACB64B88">
+    <w:tmpl w:val="F208A956"/>
+    <w:lvl w:ilvl="0" w:tplc="93EE92FA">
       <w:start w:val="1"/>
       <w:numFmt w:val="decimal"/>
       <w:lvlText w:val="%1."/>
@@ -8023,8 +8727,97 @@
       </w:pPr>
     </w:lvl>
   </w:abstractNum>
+  <w:abstractNum w:abstractNumId="9" w15:restartNumberingAfterBreak="0">
+    <w:nsid w:val="7E6132ED"/>
+    <w:multiLevelType w:val="hybridMultilevel"/>
+    <w:tmpl w:val="142ACC04"/>
+    <w:lvl w:ilvl="0" w:tplc="ACB64B88">
+      <w:start w:val="1"/>
+      <w:numFmt w:val="decimal"/>
+      <w:lvlText w:val="%1."/>
+      <w:lvlJc w:val="left"/>
+      <w:pPr>
+        <w:ind w:left="760" w:hanging="360"/>
+      </w:pPr>
+      <w:rPr>
+        <w:rFonts w:hint="default"/>
+      </w:rPr>
+    </w:lvl>
+    <w:lvl w:ilvl="1" w:tplc="04090019" w:tentative="1">
+      <w:start w:val="1"/>
+      <w:numFmt w:val="upperLetter"/>
+      <w:lvlText w:val="%2."/>
+      <w:lvlJc w:val="left"/>
+      <w:pPr>
+        <w:ind w:left="1200" w:hanging="400"/>
+      </w:pPr>
+    </w:lvl>
+    <w:lvl w:ilvl="2" w:tplc="0409001B" w:tentative="1">
+      <w:start w:val="1"/>
+      <w:numFmt w:val="lowerRoman"/>
+      <w:lvlText w:val="%3."/>
+      <w:lvlJc w:val="right"/>
+      <w:pPr>
+        <w:ind w:left="1600" w:hanging="400"/>
+      </w:pPr>
+    </w:lvl>
+    <w:lvl w:ilvl="3" w:tplc="0409000F" w:tentative="1">
+      <w:start w:val="1"/>
+      <w:numFmt w:val="decimal"/>
+      <w:lvlText w:val="%4."/>
+      <w:lvlJc w:val="left"/>
+      <w:pPr>
+        <w:ind w:left="2000" w:hanging="400"/>
+      </w:pPr>
+    </w:lvl>
+    <w:lvl w:ilvl="4" w:tplc="04090019" w:tentative="1">
+      <w:start w:val="1"/>
+      <w:numFmt w:val="upperLetter"/>
+      <w:lvlText w:val="%5."/>
+      <w:lvlJc w:val="left"/>
+      <w:pPr>
+        <w:ind w:left="2400" w:hanging="400"/>
+      </w:pPr>
+    </w:lvl>
+    <w:lvl w:ilvl="5" w:tplc="0409001B" w:tentative="1">
+      <w:start w:val="1"/>
+      <w:numFmt w:val="lowerRoman"/>
+      <w:lvlText w:val="%6."/>
+      <w:lvlJc w:val="right"/>
+      <w:pPr>
+        <w:ind w:left="2800" w:hanging="400"/>
+      </w:pPr>
+    </w:lvl>
+    <w:lvl w:ilvl="6" w:tplc="0409000F" w:tentative="1">
+      <w:start w:val="1"/>
+      <w:numFmt w:val="decimal"/>
+      <w:lvlText w:val="%7."/>
+      <w:lvlJc w:val="left"/>
+      <w:pPr>
+        <w:ind w:left="3200" w:hanging="400"/>
+      </w:pPr>
+    </w:lvl>
+    <w:lvl w:ilvl="7" w:tplc="04090019" w:tentative="1">
+      <w:start w:val="1"/>
+      <w:numFmt w:val="upperLetter"/>
+      <w:lvlText w:val="%8."/>
+      <w:lvlJc w:val="left"/>
+      <w:pPr>
+        <w:ind w:left="3600" w:hanging="400"/>
+      </w:pPr>
+    </w:lvl>
+    <w:lvl w:ilvl="8" w:tplc="0409001B" w:tentative="1">
+      <w:start w:val="1"/>
+      <w:numFmt w:val="lowerRoman"/>
+      <w:lvlText w:val="%9."/>
+      <w:lvlJc w:val="right"/>
+      <w:pPr>
+        <w:ind w:left="4000" w:hanging="400"/>
+      </w:pPr>
+    </w:lvl>
+  </w:abstractNum>
   <w:num w:numId="1">
-    <w:abstractNumId w:val="6"/>
+    <w:abstractNumId w:val="7"/>
   </w:num>
   <w:num w:numId="2">
     <w:abstractNumId w:val="1"/>
@@ -8033,22 +8826,25 @@
     <w:abstractNumId w:val="0"/>
   </w:num>
   <w:num w:numId="4">
-    <w:abstractNumId w:val="2"/>
+    <w:abstractNumId w:val="3"/>
   </w:num>
   <w:num w:numId="5">
+    <w:abstractNumId w:val="5"/>
+  </w:num>
+  <w:num w:numId="6">
     <w:abstractNumId w:val="4"/>
   </w:num>
-  <w:num w:numId="6">
-    <w:abstractNumId w:val="3"/>
+  <w:num w:numId="7">
+    <w:abstractNumId w:val="9"/>
   </w:num>
-  <w:num w:numId="7">
+  <w:num w:numId="8">
+    <w:abstractNumId w:val="6"/>
+  </w:num>
+  <w:num w:numId="9">
     <w:abstractNumId w:val="8"/>
   </w:num>
-  <w:num w:numId="8">
-    <w:abstractNumId w:val="5"/>
-  </w:num>
-  <w:num w:numId="9">
-    <w:abstractNumId w:val="7"/>
+  <w:num w:numId="10">
+    <w:abstractNumId w:val="2"/>
   </w:num>
 </w:numbering>
 </file>
@@ -8494,6 +9290,24 @@
       <w:rFonts w:asciiTheme="majorHAnsi" w:eastAsiaTheme="majorEastAsia" w:hAnsiTheme="majorHAnsi" w:cstheme="majorBidi"/>
     </w:rPr>
   </w:style>
+  <w:style w:type="paragraph" w:styleId="3">
+    <w:name w:val="heading 3"/>
+    <w:basedOn w:val="a"/>
+    <w:next w:val="a"/>
+    <w:link w:val="3Char"/>
+    <w:uiPriority w:val="9"/>
+    <w:unhideWhenUsed/>
+    <w:qFormat/>
+    <w:rsid w:val="00782E60"/>
+    <w:pPr>
+      <w:keepNext/>
+      <w:ind w:leftChars="300" w:left="300" w:hangingChars="200" w:hanging="2000"/>
+      <w:outlineLvl w:val="2"/>
+    </w:pPr>
+    <w:rPr>
+      <w:rFonts w:asciiTheme="majorHAnsi" w:eastAsiaTheme="majorEastAsia" w:hAnsiTheme="majorHAnsi" w:cstheme="majorBidi"/>
+    </w:rPr>
+  </w:style>
   <w:style w:type="character" w:default="1" w:styleId="a0">
     <w:name w:val="Default Paragraph Font"/>
     <w:uiPriority w:val="1"/>
@@ -8629,6 +9443,16 @@
     <w:rPr>
       <w:color w:val="605E5C"/>
       <w:shd w:val="clear" w:color="auto" w:fill="E1DFDD"/>
+    </w:rPr>
+  </w:style>
+  <w:style w:type="character" w:customStyle="1" w:styleId="3Char">
+    <w:name w:val="제목 3 Char"/>
+    <w:basedOn w:val="a0"/>
+    <w:link w:val="3"/>
+    <w:uiPriority w:val="9"/>
+    <w:rsid w:val="00782E60"/>
+    <w:rPr>
+      <w:rFonts w:asciiTheme="majorHAnsi" w:eastAsiaTheme="majorEastAsia" w:hAnsiTheme="majorHAnsi" w:cstheme="majorBidi"/>
     </w:rPr>
   </w:style>
 </w:styles>

</xml_diff>

<commit_message>
20장 Chapter 05. Refactoring - 01. 리팩토링 도메인코드 #1
</commit_message>
<xml_diff>
--- a/demo/지인정보관리_스프링부트_내용정리.docx
+++ b/demo/지인정보관리_스프링부트_내용정리.docx
@@ -7455,11 +7455,6 @@
       </w:r>
     </w:p>
     <w:p>
-      <w:pPr>
-        <w:rPr>
-          <w:rFonts w:hint="eastAsia"/>
-        </w:rPr>
-      </w:pPr>
       <w:r>
         <w:rPr>
           <w:rFonts w:hint="eastAsia"/>
@@ -7686,9 +7681,6 @@
           <w:numId w:val="10"/>
         </w:numPr>
         <w:ind w:leftChars="0"/>
-        <w:rPr>
-          <w:rFonts w:hint="eastAsia"/>
-        </w:rPr>
       </w:pPr>
       <w:r>
         <w:t xml:space="preserve">Person Entity </w:t>
@@ -7777,9 +7769,6 @@
           <w:numId w:val="10"/>
         </w:numPr>
         <w:ind w:leftChars="0"/>
-        <w:rPr>
-          <w:rFonts w:hint="eastAsia"/>
-        </w:rPr>
       </w:pPr>
       <w:r>
         <w:lastRenderedPageBreak/>
@@ -7826,10 +7815,7 @@
         <w:t xml:space="preserve">로 작성하지 않으면 </w:t>
       </w:r>
       <w:r>
-        <w:t>@Where(clause = “delete = false”)</w:t>
-      </w:r>
-      <w:r>
-        <w:t xml:space="preserve"> </w:t>
+        <w:t xml:space="preserve">@Where(clause = “delete = false”) </w:t>
       </w:r>
       <w:r>
         <w:rPr>
@@ -7883,12 +7869,90 @@
         </w:drawing>
       </w:r>
     </w:p>
-    <w:p>
-      <w:pPr>
-        <w:rPr>
-          <w:rFonts w:hint="eastAsia"/>
-        </w:rPr>
-      </w:pPr>
+    <w:p/>
+    <w:p>
+      <w:pPr>
+        <w:pStyle w:val="1"/>
+      </w:pPr>
+      <w:r>
+        <w:rPr>
+          <w:rFonts w:hint="eastAsia"/>
+        </w:rPr>
+        <w:t>2</w:t>
+      </w:r>
+      <w:r>
+        <w:t>0</w:t>
+      </w:r>
+      <w:r>
+        <w:rPr>
+          <w:rFonts w:hint="eastAsia"/>
+        </w:rPr>
+        <w:t>장</w:t>
+      </w:r>
+      <w:r>
+        <w:rPr>
+          <w:rFonts w:hint="eastAsia"/>
+        </w:rPr>
+        <w:t xml:space="preserve"> </w:t>
+      </w:r>
+      <w:r>
+        <w:t xml:space="preserve">– </w:t>
+      </w:r>
+      <w:r>
+        <w:rPr>
+          <w:rFonts w:hint="eastAsia"/>
+        </w:rPr>
+        <w:t xml:space="preserve">리팩토링 도메인코드 </w:t>
+      </w:r>
+      <w:r>
+        <w:t>#1</w:t>
+      </w:r>
+    </w:p>
+    <w:p>
+      <w:r>
+        <w:rPr>
+          <w:rFonts w:hint="eastAsia"/>
+        </w:rPr>
+        <w:t>G</w:t>
+      </w:r>
+      <w:r>
+        <w:t>oal</w:t>
+      </w:r>
+    </w:p>
+    <w:p/>
+    <w:p>
+      <w:pPr>
+        <w:rPr>
+          <w:rFonts w:hint="eastAsia"/>
+        </w:rPr>
+      </w:pPr>
+      <w:r>
+        <w:rPr>
+          <w:rFonts w:hint="eastAsia"/>
+        </w:rPr>
+        <w:t>2</w:t>
+      </w:r>
+      <w:r>
+        <w:t>1</w:t>
+      </w:r>
+      <w:r>
+        <w:rPr>
+          <w:rFonts w:hint="eastAsia"/>
+        </w:rPr>
+        <w:t xml:space="preserve">장 </w:t>
+      </w:r>
+      <w:r>
+        <w:t xml:space="preserve">– </w:t>
+      </w:r>
+      <w:r>
+        <w:rPr>
+          <w:rFonts w:hint="eastAsia"/>
+        </w:rPr>
+        <w:t xml:space="preserve">리펙토링 도메인코드 </w:t>
+      </w:r>
+      <w:r>
+        <w:t>#2</w:t>
+      </w:r>
     </w:p>
     <w:sectPr>
       <w:pgSz w:w="11906" w:h="16838"/>

</xml_diff>

<commit_message>
21장 Chapter 05. Refactoring - 02. 리팩토링 도메인코드 #2
</commit_message>
<xml_diff>
--- a/demo/지인정보관리_스프링부트_내용정리.docx
+++ b/demo/지인정보관리_스프링부트_내용정리.docx
@@ -7922,9 +7922,7 @@
     <w:p/>
     <w:p>
       <w:pPr>
-        <w:rPr>
-          <w:rFonts w:hint="eastAsia"/>
-        </w:rPr>
+        <w:pStyle w:val="1"/>
       </w:pPr>
       <w:r>
         <w:rPr>

</xml_diff>

<commit_message>
22장Chapter 06. Controller-Test - 01. Controller Test #1
</commit_message>
<xml_diff>
--- a/demo/지인정보관리_스프링부트_내용정리.docx
+++ b/demo/지인정보관리_스프링부트_내용정리.docx
@@ -7951,6 +7951,212 @@
       <w:r>
         <w:t>#2</w:t>
       </w:r>
+    </w:p>
+    <w:p>
+      <w:pPr>
+        <w:pStyle w:val="1"/>
+      </w:pPr>
+      <w:r>
+        <w:rPr>
+          <w:rFonts w:hint="eastAsia"/>
+        </w:rPr>
+        <w:t>2</w:t>
+      </w:r>
+      <w:r>
+        <w:t>2</w:t>
+      </w:r>
+      <w:r>
+        <w:rPr>
+          <w:rFonts w:hint="eastAsia"/>
+        </w:rPr>
+        <w:t xml:space="preserve">장 </w:t>
+      </w:r>
+      <w:r>
+        <w:t>– Chapter 06. Controller-Test – 01. Controller Test #1</w:t>
+      </w:r>
+    </w:p>
+    <w:p>
+      <w:r>
+        <w:rPr>
+          <w:noProof/>
+        </w:rPr>
+        <w:drawing>
+          <wp:inline distT="0" distB="0" distL="0" distR="0" wp14:anchorId="6E22FA23" wp14:editId="4EE2FFAF">
+            <wp:extent cx="2905125" cy="657225"/>
+            <wp:effectExtent l="0" t="0" r="9525" b="9525"/>
+            <wp:docPr id="61" name="그림 61"/>
+            <wp:cNvGraphicFramePr>
+              <a:graphicFrameLocks xmlns:a="http://schemas.openxmlformats.org/drawingml/2006/main" noChangeAspect="1"/>
+            </wp:cNvGraphicFramePr>
+            <a:graphic xmlns:a="http://schemas.openxmlformats.org/drawingml/2006/main">
+              <a:graphicData uri="http://schemas.openxmlformats.org/drawingml/2006/picture">
+                <pic:pic xmlns:pic="http://schemas.openxmlformats.org/drawingml/2006/picture">
+                  <pic:nvPicPr>
+                    <pic:cNvPr id="1" name=""/>
+                    <pic:cNvPicPr/>
+                  </pic:nvPicPr>
+                  <pic:blipFill>
+                    <a:blip r:embed="rId89"/>
+                    <a:stretch>
+                      <a:fillRect/>
+                    </a:stretch>
+                  </pic:blipFill>
+                  <pic:spPr>
+                    <a:xfrm>
+                      <a:off x="0" y="0"/>
+                      <a:ext cx="2905125" cy="657225"/>
+                    </a:xfrm>
+                    <a:prstGeom prst="rect">
+                      <a:avLst/>
+                    </a:prstGeom>
+                  </pic:spPr>
+                </pic:pic>
+              </a:graphicData>
+            </a:graphic>
+          </wp:inline>
+        </w:drawing>
+      </w:r>
+    </w:p>
+    <w:p>
+      <w:r>
+        <w:rPr>
+          <w:noProof/>
+        </w:rPr>
+        <w:drawing>
+          <wp:inline distT="0" distB="0" distL="0" distR="0" wp14:anchorId="59C90916" wp14:editId="31F8CD4D">
+            <wp:extent cx="5731510" cy="784860"/>
+            <wp:effectExtent l="0" t="0" r="2540" b="0"/>
+            <wp:docPr id="65" name="그림 65"/>
+            <wp:cNvGraphicFramePr>
+              <a:graphicFrameLocks xmlns:a="http://schemas.openxmlformats.org/drawingml/2006/main" noChangeAspect="1"/>
+            </wp:cNvGraphicFramePr>
+            <a:graphic xmlns:a="http://schemas.openxmlformats.org/drawingml/2006/main">
+              <a:graphicData uri="http://schemas.openxmlformats.org/drawingml/2006/picture">
+                <pic:pic xmlns:pic="http://schemas.openxmlformats.org/drawingml/2006/picture">
+                  <pic:nvPicPr>
+                    <pic:cNvPr id="1" name=""/>
+                    <pic:cNvPicPr/>
+                  </pic:nvPicPr>
+                  <pic:blipFill>
+                    <a:blip r:embed="rId90"/>
+                    <a:stretch>
+                      <a:fillRect/>
+                    </a:stretch>
+                  </pic:blipFill>
+                  <pic:spPr>
+                    <a:xfrm>
+                      <a:off x="0" y="0"/>
+                      <a:ext cx="5731510" cy="784860"/>
+                    </a:xfrm>
+                    <a:prstGeom prst="rect">
+                      <a:avLst/>
+                    </a:prstGeom>
+                  </pic:spPr>
+                </pic:pic>
+              </a:graphicData>
+            </a:graphic>
+          </wp:inline>
+        </w:drawing>
+      </w:r>
+    </w:p>
+    <w:p>
+      <w:r>
+        <w:rPr>
+          <w:noProof/>
+        </w:rPr>
+        <w:lastRenderedPageBreak/>
+        <w:drawing>
+          <wp:inline distT="0" distB="0" distL="0" distR="0" wp14:anchorId="7C1BE648" wp14:editId="57D95FBB">
+            <wp:extent cx="5731510" cy="3750310"/>
+            <wp:effectExtent l="0" t="0" r="2540" b="2540"/>
+            <wp:docPr id="66" name="그림 66"/>
+            <wp:cNvGraphicFramePr>
+              <a:graphicFrameLocks xmlns:a="http://schemas.openxmlformats.org/drawingml/2006/main" noChangeAspect="1"/>
+            </wp:cNvGraphicFramePr>
+            <a:graphic xmlns:a="http://schemas.openxmlformats.org/drawingml/2006/main">
+              <a:graphicData uri="http://schemas.openxmlformats.org/drawingml/2006/picture">
+                <pic:pic xmlns:pic="http://schemas.openxmlformats.org/drawingml/2006/picture">
+                  <pic:nvPicPr>
+                    <pic:cNvPr id="1" name=""/>
+                    <pic:cNvPicPr/>
+                  </pic:nvPicPr>
+                  <pic:blipFill>
+                    <a:blip r:embed="rId91"/>
+                    <a:stretch>
+                      <a:fillRect/>
+                    </a:stretch>
+                  </pic:blipFill>
+                  <pic:spPr>
+                    <a:xfrm>
+                      <a:off x="0" y="0"/>
+                      <a:ext cx="5731510" cy="3750310"/>
+                    </a:xfrm>
+                    <a:prstGeom prst="rect">
+                      <a:avLst/>
+                    </a:prstGeom>
+                  </pic:spPr>
+                </pic:pic>
+              </a:graphicData>
+            </a:graphic>
+          </wp:inline>
+        </w:drawing>
+      </w:r>
+    </w:p>
+    <w:p>
+      <w:pPr>
+        <w:pStyle w:val="2"/>
+      </w:pPr>
+      <w:r>
+        <w:rPr>
+          <w:rFonts w:hint="eastAsia"/>
+        </w:rPr>
+        <w:t xml:space="preserve">객체를 </w:t>
+      </w:r>
+      <w:r>
+        <w:t xml:space="preserve">json </w:t>
+      </w:r>
+      <w:r>
+        <w:rPr>
+          <w:rFonts w:hint="eastAsia"/>
+        </w:rPr>
+        <w:t>포맷으로 쉽게 바꾸는 법</w:t>
+      </w:r>
+    </w:p>
+    <w:p>
+      <w:r>
+        <w:rPr>
+          <w:rFonts w:hint="eastAsia"/>
+        </w:rPr>
+        <w:t>o</w:t>
+      </w:r>
+      <w:r>
+        <w:t>bjectMapper</w:t>
+      </w:r>
+      <w:r>
+        <w:t xml:space="preserve"> </w:t>
+      </w:r>
+      <w:r>
+        <w:rPr>
+          <w:rFonts w:hint="eastAsia"/>
+        </w:rPr>
+        <w:t xml:space="preserve">클래스 사용하여 위 사진 </w:t>
+      </w:r>
+      <w:r>
+        <w:t>3</w:t>
+      </w:r>
+      <w:r>
+        <w:rPr>
+          <w:rFonts w:hint="eastAsia"/>
+        </w:rPr>
+        <w:t>장처럼 메서드 만들어서 사용하면 편함</w:t>
+      </w:r>
+    </w:p>
+    <w:p>
+      <w:pPr>
+        <w:rPr>
+          <w:rFonts w:hint="eastAsia"/>
+        </w:rPr>
+      </w:pPr>
     </w:p>
     <w:sectPr>
       <w:pgSz w:w="11906" w:h="16838"/>

</xml_diff>

<commit_message>
23장 Chapter 06. Controller-Test - 02. Controller Test #2
</commit_message>
<xml_diff>
--- a/demo/지인정보관리_스프링부트_내용정리.docx
+++ b/demo/지인정보관리_스프링부트_내용정리.docx
@@ -8151,12 +8151,656 @@
         <w:t>장처럼 메서드 만들어서 사용하면 편함</w:t>
       </w:r>
     </w:p>
-    <w:p>
-      <w:pPr>
-        <w:rPr>
-          <w:rFonts w:hint="eastAsia"/>
-        </w:rPr>
-      </w:pPr>
+    <w:p/>
+    <w:p>
+      <w:pPr>
+        <w:pStyle w:val="1"/>
+      </w:pPr>
+      <w:r>
+        <w:rPr>
+          <w:rFonts w:hint="eastAsia"/>
+        </w:rPr>
+        <w:t>2</w:t>
+      </w:r>
+      <w:r>
+        <w:t>3</w:t>
+      </w:r>
+      <w:r>
+        <w:rPr>
+          <w:rFonts w:hint="eastAsia"/>
+        </w:rPr>
+        <w:t>장</w:t>
+      </w:r>
+    </w:p>
+    <w:p>
+      <w:r>
+        <w:rPr>
+          <w:noProof/>
+        </w:rPr>
+        <w:drawing>
+          <wp:inline distT="0" distB="0" distL="0" distR="0" wp14:anchorId="47F30928" wp14:editId="48B711D9">
+            <wp:extent cx="5731510" cy="2957195"/>
+            <wp:effectExtent l="0" t="0" r="2540" b="0"/>
+            <wp:docPr id="69" name="그림 69"/>
+            <wp:cNvGraphicFramePr>
+              <a:graphicFrameLocks xmlns:a="http://schemas.openxmlformats.org/drawingml/2006/main" noChangeAspect="1"/>
+            </wp:cNvGraphicFramePr>
+            <a:graphic xmlns:a="http://schemas.openxmlformats.org/drawingml/2006/main">
+              <a:graphicData uri="http://schemas.openxmlformats.org/drawingml/2006/picture">
+                <pic:pic xmlns:pic="http://schemas.openxmlformats.org/drawingml/2006/picture">
+                  <pic:nvPicPr>
+                    <pic:cNvPr id="1" name=""/>
+                    <pic:cNvPicPr/>
+                  </pic:nvPicPr>
+                  <pic:blipFill>
+                    <a:blip r:embed="rId92"/>
+                    <a:stretch>
+                      <a:fillRect/>
+                    </a:stretch>
+                  </pic:blipFill>
+                  <pic:spPr>
+                    <a:xfrm>
+                      <a:off x="0" y="0"/>
+                      <a:ext cx="5731510" cy="2957195"/>
+                    </a:xfrm>
+                    <a:prstGeom prst="rect">
+                      <a:avLst/>
+                    </a:prstGeom>
+                  </pic:spPr>
+                </pic:pic>
+              </a:graphicData>
+            </a:graphic>
+          </wp:inline>
+        </w:drawing>
+      </w:r>
+    </w:p>
+    <w:p>
+      <w:r>
+        <w:t>Person Entity</w:t>
+      </w:r>
+      <w:r>
+        <w:rPr>
+          <w:rFonts w:hint="eastAsia"/>
+        </w:rPr>
+        <w:t xml:space="preserve">의 구조에 따라 아무런 처리를 하지 않으면 </w:t>
+      </w:r>
+      <w:r>
+        <w:t xml:space="preserve">“1991-08-15” </w:t>
+      </w:r>
+      <w:r>
+        <w:rPr>
+          <w:rFonts w:hint="eastAsia"/>
+        </w:rPr>
+        <w:t>같은 형식으로 값을 가져</w:t>
+      </w:r>
+      <w:r>
+        <w:rPr>
+          <w:rFonts w:hint="eastAsia"/>
+        </w:rPr>
+        <w:lastRenderedPageBreak/>
+        <w:t>올 수 없음.</w:t>
+      </w:r>
+    </w:p>
+    <w:p>
+      <w:r>
+        <w:rPr>
+          <w:rFonts w:hint="eastAsia"/>
+        </w:rPr>
+        <w:t>D</w:t>
+      </w:r>
+      <w:r>
+        <w:t xml:space="preserve">B </w:t>
+      </w:r>
+      <w:r>
+        <w:rPr>
+          <w:rFonts w:hint="eastAsia"/>
+        </w:rPr>
+        <w:t xml:space="preserve">스키마의 구조와 </w:t>
+      </w:r>
+      <w:r>
+        <w:t>VIEW</w:t>
+      </w:r>
+      <w:r>
+        <w:rPr>
+          <w:rFonts w:hint="eastAsia"/>
+        </w:rPr>
+        <w:t xml:space="preserve">에 사용되는 값이 반드시 </w:t>
+      </w:r>
+      <w:r>
+        <w:t>1-1</w:t>
+      </w:r>
+      <w:r>
+        <w:rPr>
+          <w:rFonts w:hint="eastAsia"/>
+        </w:rPr>
+        <w:t>로 맵핑될 필요는 없음.</w:t>
+      </w:r>
+    </w:p>
+    <w:p>
+      <w:pPr>
+        <w:rPr>
+          <w:rFonts w:hint="eastAsia"/>
+        </w:rPr>
+      </w:pPr>
+      <w:r>
+        <w:rPr>
+          <w:rFonts w:hint="eastAsia"/>
+        </w:rPr>
+        <w:t>v</w:t>
+      </w:r>
+      <w:r>
+        <w:t>iew</w:t>
+      </w:r>
+      <w:r>
+        <w:rPr>
+          <w:rFonts w:hint="eastAsia"/>
+        </w:rPr>
+        <w:t xml:space="preserve">에는 </w:t>
+      </w:r>
+      <w:r>
+        <w:t>view</w:t>
+      </w:r>
+      <w:r>
+        <w:rPr>
+          <w:rFonts w:hint="eastAsia"/>
+        </w:rPr>
+        <w:t xml:space="preserve">에 적합한 </w:t>
+      </w:r>
+      <w:r>
+        <w:t xml:space="preserve">data </w:t>
+      </w:r>
+      <w:r>
+        <w:rPr>
+          <w:rFonts w:hint="eastAsia"/>
+        </w:rPr>
+        <w:t>형식으로 변환해서 내려줄 필요가 있음.</w:t>
+      </w:r>
+    </w:p>
+    <w:p>
+      <w:pPr>
+        <w:pStyle w:val="2"/>
+      </w:pPr>
+      <w:r>
+        <w:rPr>
+          <w:rFonts w:hint="eastAsia"/>
+        </w:rPr>
+        <w:t>j</w:t>
+      </w:r>
+      <w:r>
+        <w:t>akson</w:t>
+      </w:r>
+      <w:r>
+        <w:rPr>
+          <w:rFonts w:hint="eastAsia"/>
+        </w:rPr>
+        <w:t xml:space="preserve">에서 제공하는 </w:t>
+      </w:r>
+      <w:r>
+        <w:t>jsonSerializer</w:t>
+      </w:r>
+      <w:r>
+        <w:rPr>
+          <w:rFonts w:hint="eastAsia"/>
+        </w:rPr>
+        <w:t xml:space="preserve">를 </w:t>
+      </w:r>
+      <w:r>
+        <w:t>customize</w:t>
+      </w:r>
+      <w:r>
+        <w:rPr>
+          <w:rFonts w:hint="eastAsia"/>
+        </w:rPr>
+        <w:t xml:space="preserve">해서 </w:t>
+      </w:r>
+      <w:r>
+        <w:t>“1991-08-15”</w:t>
+      </w:r>
+      <w:r>
+        <w:rPr>
+          <w:rFonts w:hint="eastAsia"/>
+        </w:rPr>
+        <w:t>와 같은 형식으로 내려오도록 수정 예정</w:t>
+      </w:r>
+      <w:r>
+        <w:rPr>
+          <w:rFonts w:hint="eastAsia"/>
+        </w:rPr>
+        <w:t xml:space="preserve"> </w:t>
+      </w:r>
+    </w:p>
+    <w:p>
+      <w:pPr>
+        <w:rPr>
+          <w:rFonts w:hint="eastAsia"/>
+        </w:rPr>
+      </w:pPr>
+    </w:p>
+    <w:p/>
+    <w:p>
+      <w:pPr>
+        <w:pStyle w:val="a3"/>
+        <w:numPr>
+          <w:ilvl w:val="0"/>
+          <w:numId w:val="11"/>
+        </w:numPr>
+        <w:ind w:leftChars="0"/>
+      </w:pPr>
+      <w:r>
+        <w:t xml:space="preserve">Json </w:t>
+      </w:r>
+      <w:r>
+        <w:rPr>
+          <w:rFonts w:hint="eastAsia"/>
+        </w:rPr>
+        <w:t>설정 변경 필요</w:t>
+      </w:r>
+      <w:r>
+        <w:rPr>
+          <w:rFonts w:hint="eastAsia"/>
+        </w:rPr>
+        <w:t xml:space="preserve"> </w:t>
+      </w:r>
+      <w:r>
+        <w:t xml:space="preserve">(JsonConfig.class </w:t>
+      </w:r>
+      <w:r>
+        <w:rPr>
+          <w:rFonts w:hint="eastAsia"/>
+        </w:rPr>
+        <w:t>생성)</w:t>
+      </w:r>
+      <w:r>
+        <w:rPr>
+          <w:noProof/>
+        </w:rPr>
+        <w:t xml:space="preserve"> </w:t>
+      </w:r>
+    </w:p>
+    <w:p>
+      <w:pPr>
+        <w:pStyle w:val="a3"/>
+        <w:numPr>
+          <w:ilvl w:val="0"/>
+          <w:numId w:val="11"/>
+        </w:numPr>
+        <w:ind w:leftChars="0"/>
+      </w:pPr>
+      <w:r>
+        <w:rPr>
+          <w:rFonts w:hint="eastAsia"/>
+        </w:rPr>
+        <w:t>B</w:t>
+      </w:r>
+      <w:r>
+        <w:t xml:space="preserve">irthdaySerializer </w:t>
+      </w:r>
+      <w:r>
+        <w:rPr>
+          <w:rFonts w:hint="eastAsia"/>
+        </w:rPr>
+        <w:t xml:space="preserve">생성하고 어떤 </w:t>
+      </w:r>
+      <w:r>
+        <w:t>Entitiy</w:t>
+      </w:r>
+      <w:r>
+        <w:rPr>
+          <w:rFonts w:hint="eastAsia"/>
+        </w:rPr>
+        <w:t>의 직렬화</w:t>
+      </w:r>
+      <w:r>
+        <w:t xml:space="preserve"> </w:t>
+      </w:r>
+      <w:r>
+        <w:rPr>
+          <w:rFonts w:hint="eastAsia"/>
+        </w:rPr>
+        <w:t>값을 변환할 지 입력함.</w:t>
+      </w:r>
+      <w:r>
+        <w:rPr>
+          <w:rFonts w:hint="eastAsia"/>
+        </w:rPr>
+        <w:t xml:space="preserve">  </w:t>
+      </w:r>
+      <w:r>
+        <w:t>extends JsonSerializer&lt;</w:t>
+      </w:r>
+      <w:r>
+        <w:rPr>
+          <w:u w:val="single"/>
+        </w:rPr>
+        <w:t>Birthday</w:t>
+      </w:r>
+      <w:r>
+        <w:t>&gt;</w:t>
+      </w:r>
+    </w:p>
+    <w:p>
+      <w:pPr>
+        <w:pStyle w:val="a3"/>
+        <w:ind w:leftChars="0" w:left="760"/>
+      </w:pPr>
+      <w:r>
+        <w:rPr>
+          <w:noProof/>
+        </w:rPr>
+        <w:drawing>
+          <wp:inline distT="0" distB="0" distL="0" distR="0" wp14:anchorId="19BE2E58" wp14:editId="06471895">
+            <wp:extent cx="5731510" cy="1549400"/>
+            <wp:effectExtent l="0" t="0" r="2540" b="0"/>
+            <wp:docPr id="71" name="그림 71"/>
+            <wp:cNvGraphicFramePr>
+              <a:graphicFrameLocks xmlns:a="http://schemas.openxmlformats.org/drawingml/2006/main" noChangeAspect="1"/>
+            </wp:cNvGraphicFramePr>
+            <a:graphic xmlns:a="http://schemas.openxmlformats.org/drawingml/2006/main">
+              <a:graphicData uri="http://schemas.openxmlformats.org/drawingml/2006/picture">
+                <pic:pic xmlns:pic="http://schemas.openxmlformats.org/drawingml/2006/picture">
+                  <pic:nvPicPr>
+                    <pic:cNvPr id="1" name=""/>
+                    <pic:cNvPicPr/>
+                  </pic:nvPicPr>
+                  <pic:blipFill>
+                    <a:blip r:embed="rId93"/>
+                    <a:stretch>
+                      <a:fillRect/>
+                    </a:stretch>
+                  </pic:blipFill>
+                  <pic:spPr>
+                    <a:xfrm>
+                      <a:off x="0" y="0"/>
+                      <a:ext cx="5731510" cy="1549400"/>
+                    </a:xfrm>
+                    <a:prstGeom prst="rect">
+                      <a:avLst/>
+                    </a:prstGeom>
+                  </pic:spPr>
+                </pic:pic>
+              </a:graphicData>
+            </a:graphic>
+          </wp:inline>
+        </w:drawing>
+      </w:r>
+    </w:p>
+    <w:p>
+      <w:pPr>
+        <w:pStyle w:val="a3"/>
+        <w:numPr>
+          <w:ilvl w:val="0"/>
+          <w:numId w:val="11"/>
+        </w:numPr>
+        <w:ind w:leftChars="0"/>
+      </w:pPr>
+      <w:r>
+        <w:rPr>
+          <w:rFonts w:hint="eastAsia"/>
+        </w:rPr>
+        <w:t xml:space="preserve">아래 이미지처럼 </w:t>
+      </w:r>
+      <w:r>
+        <w:t xml:space="preserve">JsonConfig.class </w:t>
+      </w:r>
+      <w:r>
+        <w:rPr>
+          <w:rFonts w:hint="eastAsia"/>
+        </w:rPr>
+        <w:t>작성.</w:t>
+      </w:r>
+      <w:r>
+        <w:br/>
+      </w:r>
+      <w:r>
+        <w:t xml:space="preserve">@Configuration </w:t>
+      </w:r>
+      <w:r>
+        <w:rPr>
+          <w:rFonts w:hint="eastAsia"/>
+        </w:rPr>
+        <w:t>어노테이션 단다.</w:t>
+      </w:r>
+      <w:r>
+        <w:br/>
+        <w:t xml:space="preserve">mappingJackson2HttpMessageConverter() </w:t>
+      </w:r>
+      <w:r>
+        <w:rPr>
+          <w:rFonts w:hint="eastAsia"/>
+        </w:rPr>
+        <w:t xml:space="preserve">의 역할은 개인이 </w:t>
+      </w:r>
+      <w:r>
+        <w:t>Custom</w:t>
+      </w:r>
+      <w:r>
+        <w:rPr>
+          <w:rFonts w:hint="eastAsia"/>
+        </w:rPr>
+        <w:t xml:space="preserve">하여 만든 </w:t>
+      </w:r>
+      <w:r>
+        <w:t>objectMapper</w:t>
+      </w:r>
+      <w:r>
+        <w:rPr>
+          <w:rFonts w:hint="eastAsia"/>
+        </w:rPr>
+        <w:t>를 주입받는 역할만 존재.</w:t>
+      </w:r>
+    </w:p>
+    <w:p>
+      <w:pPr>
+        <w:pStyle w:val="a3"/>
+        <w:ind w:leftChars="0" w:left="760"/>
+      </w:pPr>
+      <w:r>
+        <w:br/>
+        <w:t>objectMapper()</w:t>
+      </w:r>
+      <w:r>
+        <w:rPr>
+          <w:rFonts w:hint="eastAsia"/>
+        </w:rPr>
+        <w:t xml:space="preserve">에서 개인이 </w:t>
+      </w:r>
+      <w:r>
+        <w:t>custom</w:t>
+      </w:r>
+      <w:r>
+        <w:rPr>
+          <w:rFonts w:hint="eastAsia"/>
+        </w:rPr>
+        <w:t xml:space="preserve">하여 만든 </w:t>
+      </w:r>
+      <w:r>
+        <w:t>Serializer</w:t>
+      </w:r>
+      <w:r>
+        <w:rPr>
+          <w:rFonts w:hint="eastAsia"/>
+        </w:rPr>
+        <w:t>를 등록한</w:t>
+      </w:r>
+      <w:r>
+        <w:rPr>
+          <w:rFonts w:hint="eastAsia"/>
+        </w:rPr>
+        <w:t>다.</w:t>
+      </w:r>
+      <w:r>
+        <w:br/>
+      </w:r>
+      <w:r>
+        <w:rPr>
+          <w:noProof/>
+        </w:rPr>
+        <w:lastRenderedPageBreak/>
+        <w:drawing>
+          <wp:inline distT="0" distB="0" distL="0" distR="0" wp14:anchorId="44512FB6" wp14:editId="295F5FEB">
+            <wp:extent cx="5731510" cy="3684270"/>
+            <wp:effectExtent l="0" t="0" r="2540" b="0"/>
+            <wp:docPr id="72" name="그림 72"/>
+            <wp:cNvGraphicFramePr>
+              <a:graphicFrameLocks xmlns:a="http://schemas.openxmlformats.org/drawingml/2006/main" noChangeAspect="1"/>
+            </wp:cNvGraphicFramePr>
+            <a:graphic xmlns:a="http://schemas.openxmlformats.org/drawingml/2006/main">
+              <a:graphicData uri="http://schemas.openxmlformats.org/drawingml/2006/picture">
+                <pic:pic xmlns:pic="http://schemas.openxmlformats.org/drawingml/2006/picture">
+                  <pic:nvPicPr>
+                    <pic:cNvPr id="1" name=""/>
+                    <pic:cNvPicPr/>
+                  </pic:nvPicPr>
+                  <pic:blipFill>
+                    <a:blip r:embed="rId94"/>
+                    <a:stretch>
+                      <a:fillRect/>
+                    </a:stretch>
+                  </pic:blipFill>
+                  <pic:spPr>
+                    <a:xfrm>
+                      <a:off x="0" y="0"/>
+                      <a:ext cx="5731510" cy="3684270"/>
+                    </a:xfrm>
+                    <a:prstGeom prst="rect">
+                      <a:avLst/>
+                    </a:prstGeom>
+                  </pic:spPr>
+                </pic:pic>
+              </a:graphicData>
+            </a:graphic>
+          </wp:inline>
+        </w:drawing>
+      </w:r>
+    </w:p>
+    <w:p>
+      <w:pPr>
+        <w:pStyle w:val="a3"/>
+        <w:numPr>
+          <w:ilvl w:val="0"/>
+          <w:numId w:val="11"/>
+        </w:numPr>
+        <w:ind w:leftChars="0"/>
+      </w:pPr>
+      <w:r>
+        <w:t>Test</w:t>
+      </w:r>
+      <w:r>
+        <w:rPr>
+          <w:rFonts w:hint="eastAsia"/>
+        </w:rPr>
+        <w:t xml:space="preserve"> 모듈에서 아래처럼 </w:t>
+      </w:r>
+      <w:r>
+        <w:br/>
+      </w:r>
+      <w:r>
+        <w:t>@Autowired</w:t>
+      </w:r>
+    </w:p>
+    <w:p>
+      <w:pPr>
+        <w:pStyle w:val="a3"/>
+        <w:ind w:leftChars="0" w:left="760"/>
+        <w:rPr>
+          <w:rFonts w:hint="eastAsia"/>
+        </w:rPr>
+      </w:pPr>
+      <w:r>
+        <w:t>private MappingJackson2HttpMessageConverter messageConverter;</w:t>
+      </w:r>
+      <w:r>
+        <w:br/>
+      </w:r>
+      <w:r>
+        <w:br/>
+      </w:r>
+      <w:r>
+        <w:t>.setMessageConverters(messageConverter)</w:t>
+      </w:r>
+      <w:r>
+        <w:br/>
+      </w:r>
+      <w:r>
+        <w:br/>
+      </w:r>
+      <w:r>
+        <w:rPr>
+          <w:rFonts w:hint="eastAsia"/>
+        </w:rPr>
+        <w:t xml:space="preserve">추가하면 </w:t>
+      </w:r>
+      <w:r>
+        <w:t>“1991-08-15”</w:t>
+      </w:r>
+      <w:r>
+        <w:rPr>
+          <w:rFonts w:hint="eastAsia"/>
+        </w:rPr>
+        <w:t xml:space="preserve"> 처럼 </w:t>
+      </w:r>
+      <w:r>
+        <w:t>Birthday</w:t>
+      </w:r>
+      <w:r>
+        <w:rPr>
+          <w:rFonts w:hint="eastAsia"/>
+        </w:rPr>
+        <w:t xml:space="preserve"> 클래스의 </w:t>
+      </w:r>
+      <w:r>
+        <w:t xml:space="preserve">Serializer </w:t>
+      </w:r>
+      <w:r>
+        <w:rPr>
+          <w:rFonts w:hint="eastAsia"/>
+        </w:rPr>
+        <w:t>값을 변경할 수 있다.</w:t>
+      </w:r>
+      <w:r>
+        <w:br/>
+      </w:r>
+      <w:r>
+        <w:rPr>
+          <w:noProof/>
+        </w:rPr>
+        <w:lastRenderedPageBreak/>
+        <w:drawing>
+          <wp:inline distT="0" distB="0" distL="0" distR="0" wp14:anchorId="52716EAD" wp14:editId="7D79ABEB">
+            <wp:extent cx="5731510" cy="5653405"/>
+            <wp:effectExtent l="0" t="0" r="2540" b="4445"/>
+            <wp:docPr id="73" name="그림 73"/>
+            <wp:cNvGraphicFramePr>
+              <a:graphicFrameLocks xmlns:a="http://schemas.openxmlformats.org/drawingml/2006/main" noChangeAspect="1"/>
+            </wp:cNvGraphicFramePr>
+            <a:graphic xmlns:a="http://schemas.openxmlformats.org/drawingml/2006/main">
+              <a:graphicData uri="http://schemas.openxmlformats.org/drawingml/2006/picture">
+                <pic:pic xmlns:pic="http://schemas.openxmlformats.org/drawingml/2006/picture">
+                  <pic:nvPicPr>
+                    <pic:cNvPr id="1" name=""/>
+                    <pic:cNvPicPr/>
+                  </pic:nvPicPr>
+                  <pic:blipFill>
+                    <a:blip r:embed="rId95"/>
+                    <a:stretch>
+                      <a:fillRect/>
+                    </a:stretch>
+                  </pic:blipFill>
+                  <pic:spPr>
+                    <a:xfrm>
+                      <a:off x="0" y="0"/>
+                      <a:ext cx="5731510" cy="5653405"/>
+                    </a:xfrm>
+                    <a:prstGeom prst="rect">
+                      <a:avLst/>
+                    </a:prstGeom>
+                  </pic:spPr>
+                </pic:pic>
+              </a:graphicData>
+            </a:graphic>
+          </wp:inline>
+        </w:drawing>
+      </w:r>
     </w:p>
     <w:sectPr>
       <w:pgSz w:w="11906" w:h="16838"/>
@@ -8373,10 +9017,10 @@
     </w:lvl>
   </w:abstractNum>
   <w:abstractNum w:abstractNumId="2" w15:restartNumberingAfterBreak="0">
-    <w:nsid w:val="3B9D37B2"/>
+    <w:nsid w:val="36227F04"/>
     <w:multiLevelType w:val="hybridMultilevel"/>
-    <w:tmpl w:val="6CEAD83A"/>
-    <w:lvl w:ilvl="0" w:tplc="CCA0D380">
+    <w:tmpl w:val="B4349E8A"/>
+    <w:lvl w:ilvl="0" w:tplc="538C7D92">
       <w:start w:val="1"/>
       <w:numFmt w:val="decimal"/>
       <w:lvlText w:val="%1."/>
@@ -8462,10 +9106,10 @@
     </w:lvl>
   </w:abstractNum>
   <w:abstractNum w:abstractNumId="3" w15:restartNumberingAfterBreak="0">
-    <w:nsid w:val="3FAA1018"/>
+    <w:nsid w:val="3B9D37B2"/>
     <w:multiLevelType w:val="hybridMultilevel"/>
-    <w:tmpl w:val="31C4B758"/>
-    <w:lvl w:ilvl="0" w:tplc="32EAB2E2">
+    <w:tmpl w:val="6CEAD83A"/>
+    <w:lvl w:ilvl="0" w:tplc="CCA0D380">
       <w:start w:val="1"/>
       <w:numFmt w:val="decimal"/>
       <w:lvlText w:val="%1."/>
@@ -8551,10 +9195,10 @@
     </w:lvl>
   </w:abstractNum>
   <w:abstractNum w:abstractNumId="4" w15:restartNumberingAfterBreak="0">
-    <w:nsid w:val="42AD2E8E"/>
+    <w:nsid w:val="3FAA1018"/>
     <w:multiLevelType w:val="hybridMultilevel"/>
-    <w:tmpl w:val="4CA2448C"/>
-    <w:lvl w:ilvl="0" w:tplc="4B82298C">
+    <w:tmpl w:val="31C4B758"/>
+    <w:lvl w:ilvl="0" w:tplc="32EAB2E2">
       <w:start w:val="1"/>
       <w:numFmt w:val="decimal"/>
       <w:lvlText w:val="%1."/>
@@ -8640,10 +9284,10 @@
     </w:lvl>
   </w:abstractNum>
   <w:abstractNum w:abstractNumId="5" w15:restartNumberingAfterBreak="0">
-    <w:nsid w:val="5358124F"/>
+    <w:nsid w:val="42AD2E8E"/>
     <w:multiLevelType w:val="hybridMultilevel"/>
-    <w:tmpl w:val="79CE5A48"/>
-    <w:lvl w:ilvl="0" w:tplc="8ED4CEDC">
+    <w:tmpl w:val="4CA2448C"/>
+    <w:lvl w:ilvl="0" w:tplc="4B82298C">
       <w:start w:val="1"/>
       <w:numFmt w:val="decimal"/>
       <w:lvlText w:val="%1."/>
@@ -8729,10 +9373,10 @@
     </w:lvl>
   </w:abstractNum>
   <w:abstractNum w:abstractNumId="6" w15:restartNumberingAfterBreak="0">
-    <w:nsid w:val="57627FF1"/>
+    <w:nsid w:val="5358124F"/>
     <w:multiLevelType w:val="hybridMultilevel"/>
-    <w:tmpl w:val="67300EF2"/>
-    <w:lvl w:ilvl="0" w:tplc="6338F6DE">
+    <w:tmpl w:val="79CE5A48"/>
+    <w:lvl w:ilvl="0" w:tplc="8ED4CEDC">
       <w:start w:val="1"/>
       <w:numFmt w:val="decimal"/>
       <w:lvlText w:val="%1."/>
@@ -8818,10 +9462,10 @@
     </w:lvl>
   </w:abstractNum>
   <w:abstractNum w:abstractNumId="7" w15:restartNumberingAfterBreak="0">
-    <w:nsid w:val="7C080A71"/>
+    <w:nsid w:val="57627FF1"/>
     <w:multiLevelType w:val="hybridMultilevel"/>
-    <w:tmpl w:val="9EB8960C"/>
-    <w:lvl w:ilvl="0" w:tplc="48543AC2">
+    <w:tmpl w:val="67300EF2"/>
+    <w:lvl w:ilvl="0" w:tplc="6338F6DE">
       <w:start w:val="1"/>
       <w:numFmt w:val="decimal"/>
       <w:lvlText w:val="%1."/>
@@ -8907,10 +9551,10 @@
     </w:lvl>
   </w:abstractNum>
   <w:abstractNum w:abstractNumId="8" w15:restartNumberingAfterBreak="0">
-    <w:nsid w:val="7D2661C0"/>
+    <w:nsid w:val="7C080A71"/>
     <w:multiLevelType w:val="hybridMultilevel"/>
-    <w:tmpl w:val="F208A956"/>
-    <w:lvl w:ilvl="0" w:tplc="93EE92FA">
+    <w:tmpl w:val="9EB8960C"/>
+    <w:lvl w:ilvl="0" w:tplc="48543AC2">
       <w:start w:val="1"/>
       <w:numFmt w:val="decimal"/>
       <w:lvlText w:val="%1."/>
@@ -8996,10 +9640,10 @@
     </w:lvl>
   </w:abstractNum>
   <w:abstractNum w:abstractNumId="9" w15:restartNumberingAfterBreak="0">
-    <w:nsid w:val="7E6132ED"/>
+    <w:nsid w:val="7D2661C0"/>
     <w:multiLevelType w:val="hybridMultilevel"/>
-    <w:tmpl w:val="142ACC04"/>
-    <w:lvl w:ilvl="0" w:tplc="ACB64B88">
+    <w:tmpl w:val="F208A956"/>
+    <w:lvl w:ilvl="0" w:tplc="93EE92FA">
       <w:start w:val="1"/>
       <w:numFmt w:val="decimal"/>
       <w:lvlText w:val="%1."/>
@@ -9084,8 +9728,97 @@
       </w:pPr>
     </w:lvl>
   </w:abstractNum>
+  <w:abstractNum w:abstractNumId="10" w15:restartNumberingAfterBreak="0">
+    <w:nsid w:val="7E6132ED"/>
+    <w:multiLevelType w:val="hybridMultilevel"/>
+    <w:tmpl w:val="142ACC04"/>
+    <w:lvl w:ilvl="0" w:tplc="ACB64B88">
+      <w:start w:val="1"/>
+      <w:numFmt w:val="decimal"/>
+      <w:lvlText w:val="%1."/>
+      <w:lvlJc w:val="left"/>
+      <w:pPr>
+        <w:ind w:left="760" w:hanging="360"/>
+      </w:pPr>
+      <w:rPr>
+        <w:rFonts w:hint="default"/>
+      </w:rPr>
+    </w:lvl>
+    <w:lvl w:ilvl="1" w:tplc="04090019" w:tentative="1">
+      <w:start w:val="1"/>
+      <w:numFmt w:val="upperLetter"/>
+      <w:lvlText w:val="%2."/>
+      <w:lvlJc w:val="left"/>
+      <w:pPr>
+        <w:ind w:left="1200" w:hanging="400"/>
+      </w:pPr>
+    </w:lvl>
+    <w:lvl w:ilvl="2" w:tplc="0409001B" w:tentative="1">
+      <w:start w:val="1"/>
+      <w:numFmt w:val="lowerRoman"/>
+      <w:lvlText w:val="%3."/>
+      <w:lvlJc w:val="right"/>
+      <w:pPr>
+        <w:ind w:left="1600" w:hanging="400"/>
+      </w:pPr>
+    </w:lvl>
+    <w:lvl w:ilvl="3" w:tplc="0409000F" w:tentative="1">
+      <w:start w:val="1"/>
+      <w:numFmt w:val="decimal"/>
+      <w:lvlText w:val="%4."/>
+      <w:lvlJc w:val="left"/>
+      <w:pPr>
+        <w:ind w:left="2000" w:hanging="400"/>
+      </w:pPr>
+    </w:lvl>
+    <w:lvl w:ilvl="4" w:tplc="04090019" w:tentative="1">
+      <w:start w:val="1"/>
+      <w:numFmt w:val="upperLetter"/>
+      <w:lvlText w:val="%5."/>
+      <w:lvlJc w:val="left"/>
+      <w:pPr>
+        <w:ind w:left="2400" w:hanging="400"/>
+      </w:pPr>
+    </w:lvl>
+    <w:lvl w:ilvl="5" w:tplc="0409001B" w:tentative="1">
+      <w:start w:val="1"/>
+      <w:numFmt w:val="lowerRoman"/>
+      <w:lvlText w:val="%6."/>
+      <w:lvlJc w:val="right"/>
+      <w:pPr>
+        <w:ind w:left="2800" w:hanging="400"/>
+      </w:pPr>
+    </w:lvl>
+    <w:lvl w:ilvl="6" w:tplc="0409000F" w:tentative="1">
+      <w:start w:val="1"/>
+      <w:numFmt w:val="decimal"/>
+      <w:lvlText w:val="%7."/>
+      <w:lvlJc w:val="left"/>
+      <w:pPr>
+        <w:ind w:left="3200" w:hanging="400"/>
+      </w:pPr>
+    </w:lvl>
+    <w:lvl w:ilvl="7" w:tplc="04090019" w:tentative="1">
+      <w:start w:val="1"/>
+      <w:numFmt w:val="upperLetter"/>
+      <w:lvlText w:val="%8."/>
+      <w:lvlJc w:val="left"/>
+      <w:pPr>
+        <w:ind w:left="3600" w:hanging="400"/>
+      </w:pPr>
+    </w:lvl>
+    <w:lvl w:ilvl="8" w:tplc="0409001B" w:tentative="1">
+      <w:start w:val="1"/>
+      <w:numFmt w:val="lowerRoman"/>
+      <w:lvlText w:val="%9."/>
+      <w:lvlJc w:val="right"/>
+      <w:pPr>
+        <w:ind w:left="4000" w:hanging="400"/>
+      </w:pPr>
+    </w:lvl>
+  </w:abstractNum>
   <w:num w:numId="1">
-    <w:abstractNumId w:val="7"/>
+    <w:abstractNumId w:val="8"/>
   </w:num>
   <w:num w:numId="2">
     <w:abstractNumId w:val="1"/>
@@ -9094,24 +9827,27 @@
     <w:abstractNumId w:val="0"/>
   </w:num>
   <w:num w:numId="4">
+    <w:abstractNumId w:val="4"/>
+  </w:num>
+  <w:num w:numId="5">
+    <w:abstractNumId w:val="6"/>
+  </w:num>
+  <w:num w:numId="6">
+    <w:abstractNumId w:val="5"/>
+  </w:num>
+  <w:num w:numId="7">
+    <w:abstractNumId w:val="10"/>
+  </w:num>
+  <w:num w:numId="8">
+    <w:abstractNumId w:val="7"/>
+  </w:num>
+  <w:num w:numId="9">
+    <w:abstractNumId w:val="9"/>
+  </w:num>
+  <w:num w:numId="10">
     <w:abstractNumId w:val="3"/>
   </w:num>
-  <w:num w:numId="5">
-    <w:abstractNumId w:val="5"/>
-  </w:num>
-  <w:num w:numId="6">
-    <w:abstractNumId w:val="4"/>
-  </w:num>
-  <w:num w:numId="7">
-    <w:abstractNumId w:val="9"/>
-  </w:num>
-  <w:num w:numId="8">
-    <w:abstractNumId w:val="6"/>
-  </w:num>
-  <w:num w:numId="9">
-    <w:abstractNumId w:val="8"/>
-  </w:num>
-  <w:num w:numId="10">
+  <w:num w:numId="11">
     <w:abstractNumId w:val="2"/>
   </w:num>
 </w:numbering>

</xml_diff>

<commit_message>
24. Chapter 06. Controller-Test - 03. Controller Test #3
</commit_message>
<xml_diff>
--- a/demo/지인정보관리_스프링부트_내용정리.docx
+++ b/demo/지인정보관리_스프링부트_내용정리.docx
@@ -8277,11 +8277,6 @@
       </w:r>
     </w:p>
     <w:p>
-      <w:pPr>
-        <w:rPr>
-          <w:rFonts w:hint="eastAsia"/>
-        </w:rPr>
-      </w:pPr>
       <w:r>
         <w:rPr>
           <w:rFonts w:hint="eastAsia"/>
@@ -8369,13 +8364,7 @@
         <w:t xml:space="preserve"> </w:t>
       </w:r>
     </w:p>
-    <w:p>
-      <w:pPr>
-        <w:rPr>
-          <w:rFonts w:hint="eastAsia"/>
-        </w:rPr>
-      </w:pPr>
-    </w:p>
+    <w:p/>
     <w:p/>
     <w:p>
       <w:pPr>
@@ -8693,8 +8682,6 @@
       </w:r>
       <w:r>
         <w:br/>
-      </w:r>
-      <w:r>
         <w:t>@Autowired</w:t>
       </w:r>
     </w:p>
@@ -8702,9 +8689,6 @@
       <w:pPr>
         <w:pStyle w:val="a3"/>
         <w:ind w:leftChars="0" w:left="760"/>
-        <w:rPr>
-          <w:rFonts w:hint="eastAsia"/>
-        </w:rPr>
       </w:pPr>
       <w:r>
         <w:t>private MappingJackson2HttpMessageConverter messageConverter;</w:t>
@@ -8790,6 +8774,340 @@
                     <a:xfrm>
                       <a:off x="0" y="0"/>
                       <a:ext cx="5731510" cy="5653405"/>
+                    </a:xfrm>
+                    <a:prstGeom prst="rect">
+                      <a:avLst/>
+                    </a:prstGeom>
+                  </pic:spPr>
+                </pic:pic>
+              </a:graphicData>
+            </a:graphic>
+          </wp:inline>
+        </w:drawing>
+      </w:r>
+    </w:p>
+    <w:p>
+      <w:pPr>
+        <w:pStyle w:val="1"/>
+      </w:pPr>
+      <w:r>
+        <w:rPr>
+          <w:rFonts w:hint="eastAsia"/>
+        </w:rPr>
+        <w:t>2</w:t>
+      </w:r>
+      <w:r>
+        <w:t>4</w:t>
+      </w:r>
+      <w:r>
+        <w:rPr>
+          <w:rFonts w:hint="eastAsia"/>
+        </w:rPr>
+        <w:t>장</w:t>
+      </w:r>
+    </w:p>
+    <w:p>
+      <w:pPr>
+        <w:pStyle w:val="2"/>
+      </w:pPr>
+      <w:r>
+        <w:rPr>
+          <w:rFonts w:hint="eastAsia"/>
+        </w:rPr>
+        <w:t>E</w:t>
+      </w:r>
+      <w:r>
+        <w:t>ntity</w:t>
+      </w:r>
+      <w:r>
+        <w:rPr>
+          <w:rFonts w:hint="eastAsia"/>
+        </w:rPr>
+        <w:t>를 W</w:t>
+      </w:r>
+      <w:r>
+        <w:t>eb Request Param</w:t>
+      </w:r>
+      <w:r>
+        <w:rPr>
+          <w:rFonts w:hint="eastAsia"/>
+        </w:rPr>
+        <w:t>으로 받는 것은 안전하지 못한 방법임.</w:t>
+      </w:r>
+    </w:p>
+    <w:p>
+      <w:r>
+        <w:rPr>
+          <w:rFonts w:hint="eastAsia"/>
+        </w:rPr>
+        <w:t xml:space="preserve">예를 들어 </w:t>
+      </w:r>
+      <w:r>
+        <w:t>Person Class</w:t>
+      </w:r>
+      <w:r>
+        <w:rPr>
+          <w:rFonts w:hint="eastAsia"/>
+        </w:rPr>
+        <w:t xml:space="preserve">의 </w:t>
+      </w:r>
+      <w:r>
+        <w:t>ID</w:t>
+      </w:r>
+      <w:r>
+        <w:rPr>
+          <w:rFonts w:hint="eastAsia"/>
+        </w:rPr>
+        <w:t xml:space="preserve">나 </w:t>
+      </w:r>
+      <w:r>
+        <w:t xml:space="preserve">deleted </w:t>
+      </w:r>
+      <w:r>
+        <w:rPr>
+          <w:rFonts w:hint="eastAsia"/>
+        </w:rPr>
+        <w:t>값은 사용자의 입력으로 변경되는 값이 아니기 때문임.</w:t>
+      </w:r>
+    </w:p>
+    <w:p>
+      <w:pPr>
+        <w:rPr>
+          <w:rFonts w:hint="eastAsia"/>
+        </w:rPr>
+      </w:pPr>
+      <w:r>
+        <w:rPr>
+          <w:rFonts w:hint="eastAsia"/>
+        </w:rPr>
+        <w:t xml:space="preserve">그래서 </w:t>
+      </w:r>
+      <w:r>
+        <w:t>param</w:t>
+      </w:r>
+      <w:r>
+        <w:rPr>
+          <w:rFonts w:hint="eastAsia"/>
+        </w:rPr>
+        <w:t xml:space="preserve">에 </w:t>
+      </w:r>
+      <w:r>
+        <w:t>Entity</w:t>
+      </w:r>
+      <w:r>
+        <w:rPr>
+          <w:rFonts w:hint="eastAsia"/>
+        </w:rPr>
+        <w:t xml:space="preserve">를 </w:t>
+      </w:r>
+      <w:r>
+        <w:rPr>
+          <w:rFonts w:hint="eastAsia"/>
+        </w:rPr>
+        <w:t>바로 사용하지 않고</w:t>
+      </w:r>
+      <w:r>
+        <w:rPr>
+          <w:rFonts w:hint="eastAsia"/>
+        </w:rPr>
+        <w:t xml:space="preserve"> 다른 </w:t>
+      </w:r>
+      <w:r>
+        <w:t xml:space="preserve">Class </w:t>
+      </w:r>
+      <w:r>
+        <w:rPr>
+          <w:rFonts w:hint="eastAsia"/>
+        </w:rPr>
+        <w:t>생성해서 받</w:t>
+      </w:r>
+      <w:r>
+        <w:rPr>
+          <w:rFonts w:hint="eastAsia"/>
+        </w:rPr>
+        <w:t xml:space="preserve">아서 </w:t>
+      </w:r>
+      <w:r>
+        <w:t>Entity</w:t>
+      </w:r>
+      <w:r>
+        <w:rPr>
+          <w:rFonts w:hint="eastAsia"/>
+        </w:rPr>
+        <w:t>로 추후 변환하는 경우가 많음</w:t>
+      </w:r>
+      <w:r>
+        <w:rPr>
+          <w:rFonts w:hint="eastAsia"/>
+        </w:rPr>
+        <w:t xml:space="preserve"> </w:t>
+      </w:r>
+      <w:r>
+        <w:t xml:space="preserve">(ex </w:t>
+      </w:r>
+      <w:r>
+        <w:t>–</w:t>
+      </w:r>
+      <w:r>
+        <w:t xml:space="preserve"> </w:t>
+      </w:r>
+      <w:r>
+        <w:rPr>
+          <w:rFonts w:hint="eastAsia"/>
+        </w:rPr>
+        <w:t xml:space="preserve">이 프로젝트에서 </w:t>
+      </w:r>
+      <w:r>
+        <w:t>Person</w:t>
+      </w:r>
+      <w:r>
+        <w:t>D</w:t>
+      </w:r>
+      <w:r>
+        <w:t>to</w:t>
+      </w:r>
+      <w:r>
+        <w:t xml:space="preserve">.class </w:t>
+      </w:r>
+      <w:r>
+        <w:rPr>
+          <w:rFonts w:hint="eastAsia"/>
+        </w:rPr>
+        <w:t xml:space="preserve">가 </w:t>
+      </w:r>
+      <w:r>
+        <w:t xml:space="preserve">param </w:t>
+      </w:r>
+      <w:r>
+        <w:rPr>
+          <w:rFonts w:hint="eastAsia"/>
+        </w:rPr>
+        <w:t>대신 받는 역할 함</w:t>
+      </w:r>
+      <w:r>
+        <w:t>)</w:t>
+      </w:r>
+    </w:p>
+    <w:p>
+      <w:r>
+        <w:rPr>
+          <w:noProof/>
+        </w:rPr>
+        <w:drawing>
+          <wp:inline distT="0" distB="0" distL="0" distR="0" wp14:anchorId="3D278D61" wp14:editId="31679423">
+            <wp:extent cx="2705100" cy="904875"/>
+            <wp:effectExtent l="0" t="0" r="0" b="9525"/>
+            <wp:docPr id="67" name="그림 67"/>
+            <wp:cNvGraphicFramePr>
+              <a:graphicFrameLocks xmlns:a="http://schemas.openxmlformats.org/drawingml/2006/main" noChangeAspect="1"/>
+            </wp:cNvGraphicFramePr>
+            <a:graphic xmlns:a="http://schemas.openxmlformats.org/drawingml/2006/main">
+              <a:graphicData uri="http://schemas.openxmlformats.org/drawingml/2006/picture">
+                <pic:pic xmlns:pic="http://schemas.openxmlformats.org/drawingml/2006/picture">
+                  <pic:nvPicPr>
+                    <pic:cNvPr id="1" name=""/>
+                    <pic:cNvPicPr/>
+                  </pic:nvPicPr>
+                  <pic:blipFill>
+                    <a:blip r:embed="rId96"/>
+                    <a:stretch>
+                      <a:fillRect/>
+                    </a:stretch>
+                  </pic:blipFill>
+                  <pic:spPr>
+                    <a:xfrm>
+                      <a:off x="0" y="0"/>
+                      <a:ext cx="2705100" cy="904875"/>
+                    </a:xfrm>
+                    <a:prstGeom prst="rect">
+                      <a:avLst/>
+                    </a:prstGeom>
+                  </pic:spPr>
+                </pic:pic>
+              </a:graphicData>
+            </a:graphic>
+          </wp:inline>
+        </w:drawing>
+      </w:r>
+    </w:p>
+    <w:p>
+      <w:r>
+        <w:rPr>
+          <w:noProof/>
+        </w:rPr>
+        <w:lastRenderedPageBreak/>
+        <w:drawing>
+          <wp:inline distT="0" distB="0" distL="0" distR="0" wp14:anchorId="0E2D7CBE" wp14:editId="02174025">
+            <wp:extent cx="4248150" cy="5153025"/>
+            <wp:effectExtent l="0" t="0" r="0" b="9525"/>
+            <wp:docPr id="68" name="그림 68"/>
+            <wp:cNvGraphicFramePr>
+              <a:graphicFrameLocks xmlns:a="http://schemas.openxmlformats.org/drawingml/2006/main" noChangeAspect="1"/>
+            </wp:cNvGraphicFramePr>
+            <a:graphic xmlns:a="http://schemas.openxmlformats.org/drawingml/2006/main">
+              <a:graphicData uri="http://schemas.openxmlformats.org/drawingml/2006/picture">
+                <pic:pic xmlns:pic="http://schemas.openxmlformats.org/drawingml/2006/picture">
+                  <pic:nvPicPr>
+                    <pic:cNvPr id="1" name=""/>
+                    <pic:cNvPicPr/>
+                  </pic:nvPicPr>
+                  <pic:blipFill>
+                    <a:blip r:embed="rId97"/>
+                    <a:stretch>
+                      <a:fillRect/>
+                    </a:stretch>
+                  </pic:blipFill>
+                  <pic:spPr>
+                    <a:xfrm>
+                      <a:off x="0" y="0"/>
+                      <a:ext cx="4248150" cy="5153025"/>
+                    </a:xfrm>
+                    <a:prstGeom prst="rect">
+                      <a:avLst/>
+                    </a:prstGeom>
+                  </pic:spPr>
+                </pic:pic>
+              </a:graphicData>
+            </a:graphic>
+          </wp:inline>
+        </w:drawing>
+      </w:r>
+    </w:p>
+    <w:p>
+      <w:pPr>
+        <w:rPr>
+          <w:rFonts w:hint="eastAsia"/>
+        </w:rPr>
+      </w:pPr>
+      <w:r>
+        <w:rPr>
+          <w:noProof/>
+        </w:rPr>
+        <w:drawing>
+          <wp:inline distT="0" distB="0" distL="0" distR="0" wp14:anchorId="7C904968" wp14:editId="465D14FD">
+            <wp:extent cx="5114925" cy="2647950"/>
+            <wp:effectExtent l="0" t="0" r="9525" b="0"/>
+            <wp:docPr id="70" name="그림 70"/>
+            <wp:cNvGraphicFramePr>
+              <a:graphicFrameLocks xmlns:a="http://schemas.openxmlformats.org/drawingml/2006/main" noChangeAspect="1"/>
+            </wp:cNvGraphicFramePr>
+            <a:graphic xmlns:a="http://schemas.openxmlformats.org/drawingml/2006/main">
+              <a:graphicData uri="http://schemas.openxmlformats.org/drawingml/2006/picture">
+                <pic:pic xmlns:pic="http://schemas.openxmlformats.org/drawingml/2006/picture">
+                  <pic:nvPicPr>
+                    <pic:cNvPr id="1" name=""/>
+                    <pic:cNvPicPr/>
+                  </pic:nvPicPr>
+                  <pic:blipFill>
+                    <a:blip r:embed="rId98"/>
+                    <a:stretch>
+                      <a:fillRect/>
+                    </a:stretch>
+                  </pic:blipFill>
+                  <pic:spPr>
+                    <a:xfrm>
+                      <a:off x="0" y="0"/>
+                      <a:ext cx="5114925" cy="2647950"/>
                     </a:xfrm>
                     <a:prstGeom prst="rect">
                       <a:avLst/>

</xml_diff>

<commit_message>
25장. Chapter 07. Repository-Test - 01. Repository-Test
</commit_message>
<xml_diff>
--- a/demo/지인정보관리_스프링부트_내용정리.docx
+++ b/demo/지인정보관리_스프링부트_내용정리.docx
@@ -157,8 +157,13 @@
     </w:p>
     <w:p/>
     <w:p>
-      <w:r>
-        <w:t xml:space="preserve">Ctrl+b </w:t>
+      <w:proofErr w:type="spellStart"/>
+      <w:r>
+        <w:t>Ctrl+b</w:t>
+      </w:r>
+      <w:proofErr w:type="spellEnd"/>
+      <w:r>
+        <w:t xml:space="preserve"> </w:t>
       </w:r>
       <w:r>
         <w:rPr>
@@ -179,7 +184,21 @@
         <w:rPr>
           <w:rFonts w:hint="eastAsia"/>
         </w:rPr>
-        <w:t>의 선언 파일 바로가기하여 볼 수 있다.</w:t>
+        <w:t xml:space="preserve">의 선언 파일 </w:t>
+      </w:r>
+      <w:proofErr w:type="spellStart"/>
+      <w:r>
+        <w:rPr>
+          <w:rFonts w:hint="eastAsia"/>
+        </w:rPr>
+        <w:t>바로가기하여</w:t>
+      </w:r>
+      <w:proofErr w:type="spellEnd"/>
+      <w:r>
+        <w:rPr>
+          <w:rFonts w:hint="eastAsia"/>
+        </w:rPr>
+        <w:t xml:space="preserve"> 볼 수 있다.</w:t>
       </w:r>
     </w:p>
     <w:p>
@@ -189,8 +208,13 @@
         </w:rPr>
         <w:t xml:space="preserve">여기서 </w:t>
       </w:r>
-      <w:r>
-        <w:t xml:space="preserve">RestController </w:t>
+      <w:proofErr w:type="spellStart"/>
+      <w:r>
+        <w:t>RestController</w:t>
+      </w:r>
+      <w:proofErr w:type="spellEnd"/>
+      <w:r>
+        <w:t xml:space="preserve"> </w:t>
       </w:r>
       <w:r>
         <w:rPr>
@@ -223,7 +247,21 @@
         <w:rPr>
           <w:rFonts w:hint="eastAsia"/>
         </w:rPr>
-        <w:t xml:space="preserve"> 어노테이션이 선언되어 있는 것을 볼 수 있다.</w:t>
+        <w:t xml:space="preserve"> </w:t>
+      </w:r>
+      <w:proofErr w:type="spellStart"/>
+      <w:r>
+        <w:rPr>
+          <w:rFonts w:hint="eastAsia"/>
+        </w:rPr>
+        <w:t>어노테이션이</w:t>
+      </w:r>
+      <w:proofErr w:type="spellEnd"/>
+      <w:r>
+        <w:rPr>
+          <w:rFonts w:hint="eastAsia"/>
+        </w:rPr>
+        <w:t xml:space="preserve"> 선언되어 있는 것을 볼 수 있다.</w:t>
       </w:r>
     </w:p>
     <w:p/>
@@ -232,7 +270,35 @@
         <w:rPr>
           <w:rFonts w:hint="eastAsia"/>
         </w:rPr>
-        <w:t>스프링 부트에는 톰캣 서버를 임베디드해서 사용할 수 있게 되어 있다.</w:t>
+        <w:t xml:space="preserve">스프링 부트에는 </w:t>
+      </w:r>
+      <w:proofErr w:type="spellStart"/>
+      <w:r>
+        <w:rPr>
+          <w:rFonts w:hint="eastAsia"/>
+        </w:rPr>
+        <w:t>톰캣</w:t>
+      </w:r>
+      <w:proofErr w:type="spellEnd"/>
+      <w:r>
+        <w:rPr>
+          <w:rFonts w:hint="eastAsia"/>
+        </w:rPr>
+        <w:t xml:space="preserve"> 서버를 </w:t>
+      </w:r>
+      <w:proofErr w:type="spellStart"/>
+      <w:r>
+        <w:rPr>
+          <w:rFonts w:hint="eastAsia"/>
+        </w:rPr>
+        <w:t>임베디드해서</w:t>
+      </w:r>
+      <w:proofErr w:type="spellEnd"/>
+      <w:r>
+        <w:rPr>
+          <w:rFonts w:hint="eastAsia"/>
+        </w:rPr>
+        <w:t xml:space="preserve"> 사용할 수 있게 되어 있다.</w:t>
       </w:r>
     </w:p>
     <w:p/>
@@ -363,9 +429,11 @@
         </w:rPr>
         <w:t xml:space="preserve">에서 </w:t>
       </w:r>
+      <w:proofErr w:type="spellStart"/>
       <w:r>
         <w:t>ctrl+shift+t</w:t>
       </w:r>
+      <w:proofErr w:type="spellEnd"/>
       <w:r>
         <w:rPr>
           <w:rFonts w:hint="eastAsia"/>
@@ -486,8 +554,13 @@
         </w:rPr>
         <w:t xml:space="preserve">추가할 때 </w:t>
       </w:r>
-      <w:r>
-        <w:t xml:space="preserve">org.junit </w:t>
+      <w:proofErr w:type="spellStart"/>
+      <w:r>
+        <w:t>org.junit</w:t>
+      </w:r>
+      <w:proofErr w:type="spellEnd"/>
+      <w:r>
+        <w:t xml:space="preserve"> </w:t>
       </w:r>
       <w:r>
         <w:rPr>
@@ -506,9 +579,11 @@
       </w:r>
     </w:p>
     <w:p>
+      <w:proofErr w:type="spellStart"/>
       <w:r>
         <w:t>Org.junit.jupiter.api</w:t>
       </w:r>
+      <w:proofErr w:type="spellEnd"/>
       <w:r>
         <w:rPr>
           <w:rFonts w:hint="eastAsia"/>
@@ -771,6 +846,7 @@
     </w:p>
     <w:p/>
     <w:p>
+      <w:proofErr w:type="spellStart"/>
       <w:r>
         <w:rPr>
           <w:rFonts w:hint="eastAsia"/>
@@ -778,7 +854,11 @@
         <w:t>S</w:t>
       </w:r>
       <w:r>
-        <w:t>pringboot start test</w:t>
+        <w:t>pringboot</w:t>
+      </w:r>
+      <w:proofErr w:type="spellEnd"/>
+      <w:r>
+        <w:t xml:space="preserve"> start test</w:t>
       </w:r>
       <w:r>
         <w:rPr>
@@ -793,21 +873,45 @@
         <w:rPr>
           <w:rFonts w:hint="eastAsia"/>
         </w:rPr>
-        <w:t>를 이용해서 검증문 작성 가능</w:t>
-      </w:r>
-    </w:p>
-    <w:p>
-      <w:r>
-        <w:t>Build gradle</w:t>
-      </w:r>
+        <w:t xml:space="preserve">를 이용해서 </w:t>
+      </w:r>
+      <w:proofErr w:type="spellStart"/>
+      <w:r>
+        <w:rPr>
+          <w:rFonts w:hint="eastAsia"/>
+        </w:rPr>
+        <w:t>검증문</w:t>
+      </w:r>
+      <w:proofErr w:type="spellEnd"/>
+      <w:r>
+        <w:rPr>
+          <w:rFonts w:hint="eastAsia"/>
+        </w:rPr>
+        <w:t xml:space="preserve"> 작성 가능</w:t>
+      </w:r>
+    </w:p>
+    <w:p>
+      <w:r>
+        <w:t xml:space="preserve">Build </w:t>
+      </w:r>
+      <w:proofErr w:type="spellStart"/>
+      <w:r>
+        <w:t>gradle</w:t>
+      </w:r>
+      <w:proofErr w:type="spellEnd"/>
       <w:r>
         <w:rPr>
           <w:rFonts w:hint="eastAsia"/>
         </w:rPr>
         <w:t xml:space="preserve">에 아래 </w:t>
       </w:r>
-      <w:r>
-        <w:t xml:space="preserve">junit </w:t>
+      <w:proofErr w:type="spellStart"/>
+      <w:r>
+        <w:t>junit</w:t>
+      </w:r>
+      <w:proofErr w:type="spellEnd"/>
+      <w:r>
+        <w:t xml:space="preserve"> </w:t>
       </w:r>
       <w:r>
         <w:rPr>
@@ -921,16 +1025,37 @@
     </w:p>
     <w:p>
       <w:r>
-        <w:t xml:space="preserve">Import org.junit.Assert; </w:t>
-      </w:r>
-      <w:r>
-        <w:rPr>
-          <w:rFonts w:hint="eastAsia"/>
-        </w:rPr>
-        <w:t xml:space="preserve">임포트 후 </w:t>
-      </w:r>
-      <w:r>
-        <w:t xml:space="preserve">Assert.assertEquals </w:t>
+        <w:t xml:space="preserve">Import </w:t>
+      </w:r>
+      <w:proofErr w:type="spellStart"/>
+      <w:r>
+        <w:t>org.junit.Assert</w:t>
+      </w:r>
+      <w:proofErr w:type="spellEnd"/>
+      <w:r>
+        <w:t xml:space="preserve">; </w:t>
+      </w:r>
+      <w:proofErr w:type="spellStart"/>
+      <w:r>
+        <w:rPr>
+          <w:rFonts w:hint="eastAsia"/>
+        </w:rPr>
+        <w:t>임포트</w:t>
+      </w:r>
+      <w:proofErr w:type="spellEnd"/>
+      <w:r>
+        <w:rPr>
+          <w:rFonts w:hint="eastAsia"/>
+        </w:rPr>
+        <w:t xml:space="preserve"> 후 </w:t>
+      </w:r>
+      <w:proofErr w:type="spellStart"/>
+      <w:r>
+        <w:t>Assert.assertEquals</w:t>
+      </w:r>
+      <w:proofErr w:type="spellEnd"/>
+      <w:r>
+        <w:t xml:space="preserve"> </w:t>
       </w:r>
       <w:r>
         <w:rPr>
@@ -968,8 +1093,13 @@
         </w:rPr>
         <w:t xml:space="preserve">스프링에서 제공하는 </w:t>
       </w:r>
-      <w:r>
-        <w:t xml:space="preserve">MockMvc </w:t>
+      <w:proofErr w:type="spellStart"/>
+      <w:r>
+        <w:t>MockMvc</w:t>
+      </w:r>
+      <w:proofErr w:type="spellEnd"/>
+      <w:r>
+        <w:t xml:space="preserve"> </w:t>
       </w:r>
       <w:r>
         <w:rPr>
@@ -979,6 +1109,7 @@
       </w:r>
     </w:p>
     <w:p>
+      <w:proofErr w:type="spellStart"/>
       <w:r>
         <w:rPr>
           <w:rFonts w:hint="eastAsia"/>
@@ -988,6 +1119,7 @@
       <w:r>
         <w:t>ockMvc</w:t>
       </w:r>
+      <w:proofErr w:type="spellEnd"/>
       <w:r>
         <w:rPr>
           <w:rFonts w:hint="eastAsia"/>
@@ -1020,15 +1152,18 @@
         </w:rPr>
         <w:t xml:space="preserve">모의 </w:t>
       </w:r>
+      <w:proofErr w:type="spellStart"/>
       <w:r>
         <w:t>HttpRequest</w:t>
       </w:r>
+      <w:proofErr w:type="spellEnd"/>
       <w:r>
         <w:rPr>
           <w:rFonts w:hint="eastAsia"/>
         </w:rPr>
         <w:t xml:space="preserve">와 </w:t>
       </w:r>
+      <w:proofErr w:type="spellStart"/>
       <w:r>
         <w:t>HttpRe</w:t>
       </w:r>
@@ -1041,6 +1176,7 @@
       <w:r>
         <w:t>ponse</w:t>
       </w:r>
+      <w:proofErr w:type="spellEnd"/>
       <w:r>
         <w:rPr>
           <w:rFonts w:hint="eastAsia"/>
@@ -1097,8 +1233,13 @@
         </w:rPr>
         <w:t xml:space="preserve">위 그림에서 </w:t>
       </w:r>
-      <w:r>
-        <w:t>MockMvcBuilders.standaloneSetup().build()</w:t>
+      <w:proofErr w:type="spellStart"/>
+      <w:r>
+        <w:t>MockMvcBuilders.standaloneSetup</w:t>
+      </w:r>
+      <w:proofErr w:type="spellEnd"/>
+      <w:r>
+        <w:t>().build()</w:t>
       </w:r>
       <w:r>
         <w:rPr>
@@ -1106,8 +1247,13 @@
         </w:rPr>
         <w:t xml:space="preserve">로 </w:t>
       </w:r>
-      <w:r>
-        <w:t xml:space="preserve">MockMvc </w:t>
+      <w:proofErr w:type="spellStart"/>
+      <w:r>
+        <w:t>MockMvc</w:t>
+      </w:r>
+      <w:proofErr w:type="spellEnd"/>
+      <w:r>
+        <w:t xml:space="preserve"> </w:t>
       </w:r>
       <w:r>
         <w:rPr>
@@ -1123,8 +1269,13 @@
         </w:rPr>
         <w:t xml:space="preserve">이후 </w:t>
       </w:r>
-      <w:r>
-        <w:t xml:space="preserve">MockMvc.perform() </w:t>
+      <w:proofErr w:type="spellStart"/>
+      <w:r>
+        <w:t>MockMvc.perform</w:t>
+      </w:r>
+      <w:proofErr w:type="spellEnd"/>
+      <w:r>
+        <w:t xml:space="preserve">() </w:t>
       </w:r>
       <w:r>
         <w:rPr>
@@ -1242,7 +1393,21 @@
         <w:rPr>
           <w:rFonts w:hint="eastAsia"/>
         </w:rPr>
-        <w:t>를 통해 처리할 수 있도록 한번 더 래핑해준 라이브러리라 생각할 수 있음.</w:t>
+        <w:t xml:space="preserve">를 통해 처리할 수 있도록 한번 더 </w:t>
+      </w:r>
+      <w:proofErr w:type="spellStart"/>
+      <w:r>
+        <w:rPr>
+          <w:rFonts w:hint="eastAsia"/>
+        </w:rPr>
+        <w:t>래핑해준</w:t>
+      </w:r>
+      <w:proofErr w:type="spellEnd"/>
+      <w:r>
+        <w:rPr>
+          <w:rFonts w:hint="eastAsia"/>
+        </w:rPr>
+        <w:t xml:space="preserve"> 라이브러리라 생각할 수 있음.</w:t>
       </w:r>
       <w:r>
         <w:t xml:space="preserve"> </w:t>
@@ -1311,6 +1476,7 @@
       <w:r>
         <w:t xml:space="preserve">: </w:t>
       </w:r>
+      <w:proofErr w:type="spellStart"/>
       <w:r>
         <w:rPr>
           <w:rFonts w:hint="eastAsia"/>
@@ -1320,6 +1486,7 @@
       <w:r>
         <w:t>uild.gradle</w:t>
       </w:r>
+      <w:proofErr w:type="spellEnd"/>
       <w:r>
         <w:rPr>
           <w:rFonts w:hint="eastAsia"/>
@@ -1327,7 +1494,15 @@
         <w:t xml:space="preserve">에 아래 </w:t>
       </w:r>
       <w:r>
-        <w:t>implementation 'org.springframework.boot:spring-boot-starter-data-jpa'</w:t>
+        <w:t>implementation '</w:t>
+      </w:r>
+      <w:proofErr w:type="spellStart"/>
+      <w:r>
+        <w:t>org.springframework.boot:spring-boot-starter-data-jpa</w:t>
+      </w:r>
+      <w:proofErr w:type="spellEnd"/>
+      <w:r>
+        <w:t>'</w:t>
       </w:r>
       <w:r>
         <w:t xml:space="preserve"> </w:t>
@@ -1412,14 +1587,44 @@
         </w:rPr>
         <w:t xml:space="preserve">서비스용 </w:t>
       </w:r>
+      <w:proofErr w:type="spellStart"/>
       <w:r>
         <w:t>db</w:t>
       </w:r>
-      <w:r>
-        <w:rPr>
-          <w:rFonts w:hint="eastAsia"/>
-        </w:rPr>
-        <w:t>로 사용할만한 수준은 되지 않지만 테스트나 캐싱용으로 많이 사용되고 있음.</w:t>
+      <w:proofErr w:type="spellEnd"/>
+      <w:r>
+        <w:rPr>
+          <w:rFonts w:hint="eastAsia"/>
+        </w:rPr>
+        <w:t xml:space="preserve">로 </w:t>
+      </w:r>
+      <w:proofErr w:type="spellStart"/>
+      <w:r>
+        <w:rPr>
+          <w:rFonts w:hint="eastAsia"/>
+        </w:rPr>
+        <w:t>사용할만한</w:t>
+      </w:r>
+      <w:proofErr w:type="spellEnd"/>
+      <w:r>
+        <w:rPr>
+          <w:rFonts w:hint="eastAsia"/>
+        </w:rPr>
+        <w:t xml:space="preserve"> 수준은 되지 않지만 테스트나 </w:t>
+      </w:r>
+      <w:proofErr w:type="spellStart"/>
+      <w:r>
+        <w:rPr>
+          <w:rFonts w:hint="eastAsia"/>
+        </w:rPr>
+        <w:t>캐싱용으로</w:t>
+      </w:r>
+      <w:proofErr w:type="spellEnd"/>
+      <w:r>
+        <w:rPr>
+          <w:rFonts w:hint="eastAsia"/>
+        </w:rPr>
+        <w:t xml:space="preserve"> 많이 사용되고 있음.</w:t>
       </w:r>
     </w:p>
     <w:p>
@@ -1572,9 +1777,11 @@
         </w:rPr>
         <w:t xml:space="preserve">에서는 </w:t>
       </w:r>
+      <w:proofErr w:type="spellStart"/>
       <w:r>
         <w:t>JPARepository</w:t>
       </w:r>
+      <w:proofErr w:type="spellEnd"/>
       <w:r>
         <w:rPr>
           <w:rFonts w:hint="eastAsia"/>
@@ -1607,6 +1814,7 @@
       </w:r>
     </w:p>
     <w:p>
+      <w:proofErr w:type="spellStart"/>
       <w:r>
         <w:rPr>
           <w:rFonts w:hint="eastAsia"/>
@@ -1616,6 +1824,7 @@
       <w:r>
         <w:t>paRepository</w:t>
       </w:r>
+      <w:proofErr w:type="spellEnd"/>
       <w:r>
         <w:rPr>
           <w:rFonts w:hint="eastAsia"/>
@@ -1702,6 +1911,7 @@
         </w:rPr>
         <w:t xml:space="preserve">public interface </w:t>
       </w:r>
+      <w:proofErr w:type="spellStart"/>
       <w:r>
         <w:rPr>
           <w:rFonts w:ascii="Courier New" w:eastAsia="굴림체" w:hAnsi="Courier New" w:cs="Courier New"/>
@@ -1709,7 +1919,17 @@
           <w:kern w:val="0"/>
           <w:szCs w:val="20"/>
         </w:rPr>
-        <w:t xml:space="preserve">PersonRepository </w:t>
+        <w:t>PersonRepository</w:t>
+      </w:r>
+      <w:proofErr w:type="spellEnd"/>
+      <w:r>
+        <w:rPr>
+          <w:rFonts w:ascii="Courier New" w:eastAsia="굴림체" w:hAnsi="Courier New" w:cs="Courier New"/>
+          <w:color w:val="A9B7C6"/>
+          <w:kern w:val="0"/>
+          <w:szCs w:val="20"/>
+        </w:rPr>
+        <w:t xml:space="preserve"> </w:t>
       </w:r>
       <w:r>
         <w:rPr>
@@ -1720,6 +1940,7 @@
         </w:rPr>
         <w:t xml:space="preserve">extends </w:t>
       </w:r>
+      <w:proofErr w:type="spellStart"/>
       <w:r>
         <w:rPr>
           <w:rFonts w:ascii="Courier New" w:eastAsia="굴림체" w:hAnsi="Courier New" w:cs="Courier New"/>
@@ -1727,7 +1948,17 @@
           <w:kern w:val="0"/>
           <w:szCs w:val="20"/>
         </w:rPr>
-        <w:t>JpaRepository&lt;Person</w:t>
+        <w:t>JpaRepository</w:t>
+      </w:r>
+      <w:proofErr w:type="spellEnd"/>
+      <w:r>
+        <w:rPr>
+          <w:rFonts w:ascii="Courier New" w:eastAsia="굴림체" w:hAnsi="Courier New" w:cs="Courier New"/>
+          <w:color w:val="A9B7C6"/>
+          <w:kern w:val="0"/>
+          <w:szCs w:val="20"/>
+        </w:rPr>
+        <w:t>&lt;Person</w:t>
       </w:r>
       <w:r>
         <w:rPr>
@@ -1806,6 +2037,7 @@
         <w:lastRenderedPageBreak/>
         <w:t>.</w:t>
       </w:r>
+      <w:proofErr w:type="spellStart"/>
       <w:r>
         <w:rPr>
           <w:rFonts w:hint="eastAsia"/>
@@ -1813,13 +2045,31 @@
         <w:t>f</w:t>
       </w:r>
       <w:r>
-        <w:t xml:space="preserve">indAll() – </w:t>
-      </w:r>
-      <w:r>
-        <w:rPr>
-          <w:rFonts w:hint="eastAsia"/>
-        </w:rPr>
-        <w:t xml:space="preserve">메소드로 레퍼지토리의 전체 </w:t>
+        <w:t>indAll</w:t>
+      </w:r>
+      <w:proofErr w:type="spellEnd"/>
+      <w:r>
+        <w:t xml:space="preserve">() – </w:t>
+      </w:r>
+      <w:r>
+        <w:rPr>
+          <w:rFonts w:hint="eastAsia"/>
+        </w:rPr>
+        <w:t xml:space="preserve">메소드로 </w:t>
+      </w:r>
+      <w:proofErr w:type="spellStart"/>
+      <w:r>
+        <w:rPr>
+          <w:rFonts w:hint="eastAsia"/>
+        </w:rPr>
+        <w:t>레퍼지토리의</w:t>
+      </w:r>
+      <w:proofErr w:type="spellEnd"/>
+      <w:r>
+        <w:rPr>
+          <w:rFonts w:hint="eastAsia"/>
+        </w:rPr>
+        <w:t xml:space="preserve"> 전체 </w:t>
       </w:r>
       <w:r>
         <w:t xml:space="preserve">entity </w:t>
@@ -1946,11 +2196,19 @@
         <w:rPr>
           <w:rFonts w:hint="eastAsia"/>
         </w:rPr>
-        <w:t>라이브러리 사용하기 위해서는 b</w:t>
+        <w:t xml:space="preserve">라이브러리 사용하기 위해서는 </w:t>
+      </w:r>
+      <w:proofErr w:type="spellStart"/>
+      <w:r>
+        <w:rPr>
+          <w:rFonts w:hint="eastAsia"/>
+        </w:rPr>
+        <w:t>b</w:t>
       </w:r>
       <w:r>
         <w:t>uild.gradle</w:t>
       </w:r>
+      <w:proofErr w:type="spellEnd"/>
       <w:r>
         <w:rPr>
           <w:rFonts w:hint="eastAsia"/>
@@ -2005,7 +2263,21 @@
         <w:rPr>
           <w:rFonts w:hint="eastAsia"/>
         </w:rPr>
-        <w:t xml:space="preserve">그리고 위 사진에서 처럼 </w:t>
+        <w:t xml:space="preserve">그리고 위 사진에서 </w:t>
+      </w:r>
+      <w:proofErr w:type="spellStart"/>
+      <w:r>
+        <w:rPr>
+          <w:rFonts w:hint="eastAsia"/>
+        </w:rPr>
+        <w:t>처럼</w:t>
+      </w:r>
+      <w:proofErr w:type="spellEnd"/>
+      <w:r>
+        <w:rPr>
+          <w:rFonts w:hint="eastAsia"/>
+        </w:rPr>
+        <w:t xml:space="preserve"> </w:t>
       </w:r>
       <w:r>
         <w:t>‘enable annotation processing’</w:t>
@@ -2034,7 +2306,21 @@
         <w:rPr>
           <w:rFonts w:hint="eastAsia"/>
         </w:rPr>
-        <w:t>는 맴버변수와 클래스 위에 둘 다 사용할 수 있다.</w:t>
+        <w:t xml:space="preserve">는 </w:t>
+      </w:r>
+      <w:proofErr w:type="spellStart"/>
+      <w:r>
+        <w:rPr>
+          <w:rFonts w:hint="eastAsia"/>
+        </w:rPr>
+        <w:t>맴버변수와</w:t>
+      </w:r>
+      <w:proofErr w:type="spellEnd"/>
+      <w:r>
+        <w:rPr>
+          <w:rFonts w:hint="eastAsia"/>
+        </w:rPr>
+        <w:t xml:space="preserve"> 클래스 위에 둘 다 사용할 수 있다.</w:t>
       </w:r>
     </w:p>
     <w:p>
@@ -2173,11 +2459,19 @@
       <w:r>
         <w:t xml:space="preserve">ombok </w:t>
       </w:r>
-      <w:r>
-        <w:rPr>
-          <w:rFonts w:hint="eastAsia"/>
-        </w:rPr>
-        <w:t xml:space="preserve">어노테이션이 붙은 자바 소스를 컴파일 할 때 </w:t>
+      <w:proofErr w:type="spellStart"/>
+      <w:r>
+        <w:rPr>
+          <w:rFonts w:hint="eastAsia"/>
+        </w:rPr>
+        <w:t>어노테이션이</w:t>
+      </w:r>
+      <w:proofErr w:type="spellEnd"/>
+      <w:r>
+        <w:rPr>
+          <w:rFonts w:hint="eastAsia"/>
+        </w:rPr>
+        <w:t xml:space="preserve"> 붙은 자바 소스를 컴파일 할 때 </w:t>
       </w:r>
       <w:r>
         <w:t>annotation processor</w:t>
@@ -2186,7 +2480,21 @@
         <w:rPr>
           <w:rFonts w:hint="eastAsia"/>
         </w:rPr>
-        <w:t>가 어노테이션을 확인하고 그에 맞는 코드를 자동으로 생성해서 바이트코드로 변환</w:t>
+        <w:t xml:space="preserve">가 </w:t>
+      </w:r>
+      <w:proofErr w:type="spellStart"/>
+      <w:r>
+        <w:rPr>
+          <w:rFonts w:hint="eastAsia"/>
+        </w:rPr>
+        <w:t>어노테이션을</w:t>
+      </w:r>
+      <w:proofErr w:type="spellEnd"/>
+      <w:r>
+        <w:rPr>
+          <w:rFonts w:hint="eastAsia"/>
+        </w:rPr>
+        <w:t xml:space="preserve"> 확인하고 그에 맞는 코드를 자동으로 생성해서 바이트코드로 변환</w:t>
       </w:r>
       <w:r>
         <w:rPr>
@@ -2386,11 +2694,19 @@
       </w:r>
     </w:p>
     <w:p>
-      <w:r>
-        <w:rPr>
-          <w:rFonts w:hint="eastAsia"/>
-        </w:rPr>
-        <w:t xml:space="preserve">리팩토링을 하기 위해서는 사용된 </w:t>
+      <w:proofErr w:type="spellStart"/>
+      <w:r>
+        <w:rPr>
+          <w:rFonts w:hint="eastAsia"/>
+        </w:rPr>
+        <w:t>리팩토링을</w:t>
+      </w:r>
+      <w:proofErr w:type="spellEnd"/>
+      <w:r>
+        <w:rPr>
+          <w:rFonts w:hint="eastAsia"/>
+        </w:rPr>
+        <w:t xml:space="preserve"> 하기 위해서는 사용된 </w:t>
       </w:r>
       <w:r>
         <w:t>Annotation</w:t>
@@ -2485,10 +2801,29 @@
         <w:rPr>
           <w:rFonts w:hint="eastAsia"/>
         </w:rPr>
-        <w:t xml:space="preserve">모든 필드의 값을 리턴하는 </w:t>
-      </w:r>
-      <w:r>
-        <w:t>toString()</w:t>
+        <w:t xml:space="preserve">모든 필드의 값을 </w:t>
+      </w:r>
+      <w:proofErr w:type="spellStart"/>
+      <w:r>
+        <w:rPr>
+          <w:rFonts w:hint="eastAsia"/>
+        </w:rPr>
+        <w:t>리턴하는</w:t>
+      </w:r>
+      <w:proofErr w:type="spellEnd"/>
+      <w:r>
+        <w:rPr>
+          <w:rFonts w:hint="eastAsia"/>
+        </w:rPr>
+        <w:t xml:space="preserve"> </w:t>
+      </w:r>
+      <w:proofErr w:type="spellStart"/>
+      <w:r>
+        <w:t>toString</w:t>
+      </w:r>
+      <w:proofErr w:type="spellEnd"/>
+      <w:r>
+        <w:t>()</w:t>
       </w:r>
       <w:r>
         <w:rPr>
@@ -2505,7 +2840,15 @@
         <w:t>@</w:t>
       </w:r>
       <w:r>
-        <w:t xml:space="preserve">ToString(exclude = “phoneNumber”) </w:t>
+        <w:t>ToString(exclude = “</w:t>
+      </w:r>
+      <w:proofErr w:type="spellStart"/>
+      <w:r>
+        <w:t>phoneNumber</w:t>
+      </w:r>
+      <w:proofErr w:type="spellEnd"/>
+      <w:r>
+        <w:t xml:space="preserve">”) </w:t>
       </w:r>
       <w:r>
         <w:t>–</w:t>
@@ -3086,7 +3429,15 @@
         <w:t xml:space="preserve">위 그림의 </w:t>
       </w:r>
       <w:r>
-        <w:t xml:space="preserve">.map(String::toUppserCase) </w:t>
+        <w:t>.map(String::</w:t>
+      </w:r>
+      <w:proofErr w:type="spellStart"/>
+      <w:r>
+        <w:t>toUppserCase</w:t>
+      </w:r>
+      <w:proofErr w:type="spellEnd"/>
+      <w:r>
+        <w:t xml:space="preserve">) </w:t>
       </w:r>
       <w:r>
         <w:rPr>
@@ -3213,14 +3564,30 @@
       <w:r>
         <w:t xml:space="preserve"> </w:t>
       </w:r>
-      <w:r>
-        <w:rPr>
-          <w:rFonts w:hint="eastAsia"/>
-        </w:rPr>
-        <w:t xml:space="preserve">처럼의 </w:t>
-      </w:r>
-      <w:r>
-        <w:t xml:space="preserve">.map(detail-&gt;detail.getItem() ) </w:t>
+      <w:proofErr w:type="spellStart"/>
+      <w:r>
+        <w:rPr>
+          <w:rFonts w:hint="eastAsia"/>
+        </w:rPr>
+        <w:t>처럼의</w:t>
+      </w:r>
+      <w:proofErr w:type="spellEnd"/>
+      <w:r>
+        <w:rPr>
+          <w:rFonts w:hint="eastAsia"/>
+        </w:rPr>
+        <w:t xml:space="preserve"> </w:t>
+      </w:r>
+      <w:r>
+        <w:t>.map(detail-&gt;</w:t>
+      </w:r>
+      <w:proofErr w:type="spellStart"/>
+      <w:r>
+        <w:t>detail.getItem</w:t>
+      </w:r>
+      <w:proofErr w:type="spellEnd"/>
+      <w:r>
+        <w:t xml:space="preserve">() ) </w:t>
       </w:r>
       <w:r>
         <w:rPr>
@@ -3241,7 +3608,23 @@
           <w:b/>
           <w:bCs/>
         </w:rPr>
-        <w:t xml:space="preserve">.map(detail-&gt;detail.getItem() ) / </w:t>
+        <w:t>.map(detail-&gt;</w:t>
+      </w:r>
+      <w:proofErr w:type="spellStart"/>
+      <w:r>
+        <w:rPr>
+          <w:b/>
+          <w:bCs/>
+        </w:rPr>
+        <w:t>detail.getItem</w:t>
+      </w:r>
+      <w:proofErr w:type="spellEnd"/>
+      <w:r>
+        <w:rPr>
+          <w:b/>
+          <w:bCs/>
+        </w:rPr>
+        <w:t xml:space="preserve">() ) / </w:t>
       </w:r>
       <w:r>
         <w:rPr>
@@ -3487,8 +3870,21 @@
     </w:p>
     <w:p>
       <w:r>
-        <w:t>-@OneToOne : CascadeType</w:t>
-      </w:r>
+        <w:t>-@</w:t>
+      </w:r>
+      <w:proofErr w:type="spellStart"/>
+      <w:r>
+        <w:t>OneToOne</w:t>
+      </w:r>
+      <w:proofErr w:type="spellEnd"/>
+      <w:r>
+        <w:t xml:space="preserve"> : </w:t>
+      </w:r>
+      <w:proofErr w:type="spellStart"/>
+      <w:r>
+        <w:t>CascadeType</w:t>
+      </w:r>
+      <w:proofErr w:type="spellEnd"/>
     </w:p>
     <w:p>
       <w:r>
@@ -3498,8 +3894,21 @@
         <w:t>-</w:t>
       </w:r>
       <w:r>
-        <w:t>@OneToOne : FetchType</w:t>
-      </w:r>
+        <w:t>@</w:t>
+      </w:r>
+      <w:proofErr w:type="spellStart"/>
+      <w:r>
+        <w:t>OneToOne</w:t>
+      </w:r>
+      <w:proofErr w:type="spellEnd"/>
+      <w:r>
+        <w:t xml:space="preserve"> : </w:t>
+      </w:r>
+      <w:proofErr w:type="spellStart"/>
+      <w:r>
+        <w:t>FetchType</w:t>
+      </w:r>
+      <w:proofErr w:type="spellEnd"/>
     </w:p>
     <w:p>
       <w:r>
@@ -3509,8 +3918,21 @@
         <w:t>-</w:t>
       </w:r>
       <w:r>
-        <w:t>@OneToOne : optional, orphanRemoval</w:t>
-      </w:r>
+        <w:t>@</w:t>
+      </w:r>
+      <w:proofErr w:type="spellStart"/>
+      <w:r>
+        <w:t>OneToOne</w:t>
+      </w:r>
+      <w:proofErr w:type="spellEnd"/>
+      <w:r>
+        <w:t xml:space="preserve"> : optional, </w:t>
+      </w:r>
+      <w:proofErr w:type="spellStart"/>
+      <w:r>
+        <w:t>orphanRemoval</w:t>
+      </w:r>
+      <w:proofErr w:type="spellEnd"/>
     </w:p>
     <w:p>
       <w:pPr>
@@ -3763,11 +4185,27 @@
         <w:rPr>
           <w:rFonts w:hint="eastAsia"/>
         </w:rPr>
-        <w:t xml:space="preserve">위 처럼 </w:t>
-      </w:r>
+        <w:t xml:space="preserve">위 </w:t>
+      </w:r>
+      <w:proofErr w:type="spellStart"/>
+      <w:r>
+        <w:rPr>
+          <w:rFonts w:hint="eastAsia"/>
+        </w:rPr>
+        <w:t>처럼</w:t>
+      </w:r>
+      <w:proofErr w:type="spellEnd"/>
+      <w:r>
+        <w:rPr>
+          <w:rFonts w:hint="eastAsia"/>
+        </w:rPr>
+        <w:t xml:space="preserve"> </w:t>
+      </w:r>
+      <w:proofErr w:type="spellStart"/>
       <w:r>
         <w:t>CascadeType.PERSIST</w:t>
       </w:r>
+      <w:proofErr w:type="spellEnd"/>
       <w:r>
         <w:rPr>
           <w:rFonts w:hint="eastAsia"/>
@@ -3800,14 +4238,27 @@
         </w:rPr>
         <w:t xml:space="preserve">그래서 </w:t>
       </w:r>
-      <w:r>
-        <w:t xml:space="preserve">blockPerson.setBlock(new Block(name)); </w:t>
-      </w:r>
-      <w:r>
-        <w:rPr>
-          <w:rFonts w:hint="eastAsia"/>
-        </w:rPr>
-        <w:t xml:space="preserve">처럼 </w:t>
+      <w:proofErr w:type="spellStart"/>
+      <w:r>
+        <w:t>blockPerson.setBlock</w:t>
+      </w:r>
+      <w:proofErr w:type="spellEnd"/>
+      <w:r>
+        <w:t xml:space="preserve">(new Block(name)); </w:t>
+      </w:r>
+      <w:proofErr w:type="spellStart"/>
+      <w:r>
+        <w:rPr>
+          <w:rFonts w:hint="eastAsia"/>
+        </w:rPr>
+        <w:t>처럼</w:t>
+      </w:r>
+      <w:proofErr w:type="spellEnd"/>
+      <w:r>
+        <w:rPr>
+          <w:rFonts w:hint="eastAsia"/>
+        </w:rPr>
+        <w:t xml:space="preserve"> </w:t>
       </w:r>
       <w:r>
         <w:t xml:space="preserve">block </w:t>
@@ -3951,6 +4402,7 @@
       </w:r>
     </w:p>
     <w:p>
+      <w:proofErr w:type="spellStart"/>
       <w:r>
         <w:rPr>
           <w:rFonts w:hint="eastAsia"/>
@@ -3961,7 +4413,11 @@
         <w:t>ascadeType</w:t>
       </w:r>
       <w:r>
-        <w:t xml:space="preserve">.MERGE </w:t>
+        <w:t>.MERGE</w:t>
+      </w:r>
+      <w:proofErr w:type="spellEnd"/>
+      <w:r>
+        <w:t xml:space="preserve"> </w:t>
       </w:r>
       <w:r>
         <w:rPr>
@@ -4031,6 +4487,7 @@
       </w:r>
     </w:p>
     <w:p>
+      <w:proofErr w:type="spellStart"/>
       <w:r>
         <w:rPr>
           <w:rFonts w:hint="eastAsia"/>
@@ -4041,7 +4498,11 @@
         <w:t>ascadeType</w:t>
       </w:r>
       <w:r>
-        <w:t xml:space="preserve">.MERGE </w:t>
+        <w:t>.MERGE</w:t>
+      </w:r>
+      <w:proofErr w:type="spellEnd"/>
+      <w:r>
+        <w:t xml:space="preserve"> </w:t>
       </w:r>
       <w:r>
         <w:rPr>
@@ -4104,6 +4565,7 @@
       </w:r>
     </w:p>
     <w:p>
+      <w:proofErr w:type="spellStart"/>
       <w:r>
         <w:rPr>
           <w:rFonts w:hint="eastAsia"/>
@@ -4113,6 +4575,7 @@
       <w:r>
         <w:t>ascadeType.REMOVE</w:t>
       </w:r>
+      <w:proofErr w:type="spellEnd"/>
       <w:r>
         <w:t xml:space="preserve"> </w:t>
       </w:r>
@@ -4126,10 +4589,32 @@
         <w:rPr>
           <w:rFonts w:hint="eastAsia"/>
         </w:rPr>
-        <w:t>타입 적용을 안하면 부모 엔티티를 삭제해도 자식 엔티티가 삭제되지 않는 것을 확인할 수 있다.</w:t>
-      </w:r>
-      <w:r>
-        <w:t xml:space="preserve"> (personRepository.delete(person);</w:t>
+        <w:t xml:space="preserve">타입 적용을 </w:t>
+      </w:r>
+      <w:proofErr w:type="spellStart"/>
+      <w:r>
+        <w:rPr>
+          <w:rFonts w:hint="eastAsia"/>
+        </w:rPr>
+        <w:t>안하면</w:t>
+      </w:r>
+      <w:proofErr w:type="spellEnd"/>
+      <w:r>
+        <w:rPr>
+          <w:rFonts w:hint="eastAsia"/>
+        </w:rPr>
+        <w:t xml:space="preserve"> 부모 엔티티를 삭제해도 자식 엔티티가 삭제되지 않는 것을 확인할 수 있다.</w:t>
+      </w:r>
+      <w:r>
+        <w:t xml:space="preserve"> (</w:t>
+      </w:r>
+      <w:proofErr w:type="spellStart"/>
+      <w:r>
+        <w:t>personRepository.delete</w:t>
+      </w:r>
+      <w:proofErr w:type="spellEnd"/>
+      <w:r>
+        <w:t>(person);</w:t>
       </w:r>
       <w:r>
         <w:rPr>
@@ -4151,6 +4636,7 @@
       </w:r>
     </w:p>
     <w:p>
+      <w:proofErr w:type="spellStart"/>
       <w:r>
         <w:rPr>
           <w:rFonts w:hint="eastAsia"/>
@@ -4158,7 +4644,11 @@
         <w:t>C</w:t>
       </w:r>
       <w:r>
-        <w:t xml:space="preserve">ascadeType.REMOVE </w:t>
+        <w:t>ascadeType.REMOVE</w:t>
+      </w:r>
+      <w:proofErr w:type="spellEnd"/>
+      <w:r>
+        <w:t xml:space="preserve"> </w:t>
       </w:r>
       <w:r>
         <w:rPr>
@@ -4168,6 +4658,7 @@
       </w:r>
     </w:p>
     <w:p>
+      <w:proofErr w:type="spellStart"/>
       <w:r>
         <w:rPr>
           <w:rFonts w:hint="eastAsia"/>
@@ -4175,13 +4666,42 @@
         <w:t>C</w:t>
       </w:r>
       <w:r>
-        <w:t xml:space="preserve">ascadeType.ALL == </w:t>
-      </w:r>
-      <w:r>
-        <w:t>{CascadeType.PERSIST, CascadeType.MERGE, CascadeType.REMOVE}</w:t>
-      </w:r>
-    </w:p>
-    <w:p>
+        <w:t>ascadeType.ALL</w:t>
+      </w:r>
+      <w:proofErr w:type="spellEnd"/>
+      <w:r>
+        <w:t xml:space="preserve"> == </w:t>
+      </w:r>
+      <w:r>
+        <w:t>{</w:t>
+      </w:r>
+      <w:proofErr w:type="spellStart"/>
+      <w:r>
+        <w:t>CascadeType.PERSIST</w:t>
+      </w:r>
+      <w:proofErr w:type="spellEnd"/>
+      <w:r>
+        <w:t xml:space="preserve">, </w:t>
+      </w:r>
+      <w:proofErr w:type="spellStart"/>
+      <w:r>
+        <w:t>CascadeType.MERGE</w:t>
+      </w:r>
+      <w:proofErr w:type="spellEnd"/>
+      <w:r>
+        <w:t xml:space="preserve">, </w:t>
+      </w:r>
+      <w:proofErr w:type="spellStart"/>
+      <w:r>
+        <w:t>CascadeType.REMOVE</w:t>
+      </w:r>
+      <w:proofErr w:type="spellEnd"/>
+      <w:r>
+        <w:t>}</w:t>
+      </w:r>
+    </w:p>
+    <w:p>
+      <w:proofErr w:type="spellStart"/>
       <w:r>
         <w:rPr>
           <w:rFonts w:hint="eastAsia"/>
@@ -4191,6 +4711,7 @@
       <w:r>
         <w:t>ascadeType.ALL</w:t>
       </w:r>
+      <w:proofErr w:type="spellEnd"/>
       <w:r>
         <w:rPr>
           <w:rFonts w:hint="eastAsia"/>
@@ -4302,12 +4823,21 @@
         </w:rPr>
         <w:t xml:space="preserve">이럴 경우 </w:t>
       </w:r>
+      <w:proofErr w:type="spellStart"/>
       <w:r>
         <w:rPr>
           <w:b/>
           <w:bCs/>
         </w:rPr>
-        <w:t>orphanRemoval = true</w:t>
+        <w:t>orphanRemoval</w:t>
+      </w:r>
+      <w:proofErr w:type="spellEnd"/>
+      <w:r>
+        <w:rPr>
+          <w:b/>
+          <w:bCs/>
+        </w:rPr>
+        <w:t xml:space="preserve"> = true</w:t>
       </w:r>
       <w:r>
         <w:rPr>
@@ -4364,6 +4894,7 @@
         </w:numPr>
         <w:ind w:leftChars="0"/>
       </w:pPr>
+      <w:proofErr w:type="spellStart"/>
       <w:r>
         <w:rPr>
           <w:rFonts w:hint="eastAsia"/>
@@ -4373,6 +4904,7 @@
       <w:r>
         <w:t>ueryMethod</w:t>
       </w:r>
+      <w:proofErr w:type="spellEnd"/>
       <w:r>
         <w:rPr>
           <w:rFonts w:hint="eastAsia"/>
@@ -4389,6 +4921,7 @@
         </w:numPr>
         <w:ind w:leftChars="0"/>
       </w:pPr>
+      <w:proofErr w:type="spellStart"/>
       <w:r>
         <w:rPr>
           <w:rFonts w:hint="eastAsia"/>
@@ -4396,7 +4929,11 @@
         <w:t>Q</w:t>
       </w:r>
       <w:r>
-        <w:t xml:space="preserve">ueryMethod </w:t>
+        <w:t>ueryMethod</w:t>
+      </w:r>
+      <w:proofErr w:type="spellEnd"/>
+      <w:r>
+        <w:t xml:space="preserve"> </w:t>
       </w:r>
       <w:r>
         <w:rPr>
@@ -4410,6 +4947,7 @@
       <w:pPr>
         <w:pStyle w:val="2"/>
       </w:pPr>
+      <w:proofErr w:type="spellStart"/>
       <w:r>
         <w:rPr>
           <w:rFonts w:hint="eastAsia"/>
@@ -4418,7 +4956,11 @@
         <w:t>Q</w:t>
       </w:r>
       <w:r>
-        <w:t xml:space="preserve">ueryMethod </w:t>
+        <w:t>ueryMethod</w:t>
+      </w:r>
+      <w:proofErr w:type="spellEnd"/>
+      <w:r>
+        <w:t xml:space="preserve"> </w:t>
       </w:r>
       <w:r>
         <w:rPr>
@@ -4606,6 +5148,7 @@
       </w:r>
     </w:p>
     <w:p>
+      <w:proofErr w:type="spellStart"/>
       <w:r>
         <w:rPr>
           <w:rFonts w:hint="eastAsia"/>
@@ -4615,6 +5158,7 @@
       <w:r>
         <w:t>ueryMethod</w:t>
       </w:r>
+      <w:proofErr w:type="spellEnd"/>
       <w:r>
         <w:rPr>
           <w:rFonts w:hint="eastAsia"/>
@@ -4636,8 +5180,13 @@
         </w:rPr>
         <w:t xml:space="preserve">위 사진의 </w:t>
       </w:r>
-      <w:r>
-        <w:t xml:space="preserve">QueryMethod </w:t>
+      <w:proofErr w:type="spellStart"/>
+      <w:r>
+        <w:t>QueryMethod</w:t>
+      </w:r>
+      <w:proofErr w:type="spellEnd"/>
+      <w:r>
+        <w:t xml:space="preserve"> </w:t>
       </w:r>
       <w:r>
         <w:rPr>
@@ -4647,6 +5196,7 @@
       </w:r>
     </w:p>
     <w:p>
+      <w:proofErr w:type="spellStart"/>
       <w:r>
         <w:rPr>
           <w:rFonts w:hint="eastAsia"/>
@@ -4656,6 +5206,7 @@
       <w:r>
         <w:t>indByName</w:t>
       </w:r>
+      <w:proofErr w:type="spellEnd"/>
       <w:r>
         <w:rPr>
           <w:rFonts w:hint="eastAsia"/>
@@ -4665,11 +5216,19 @@
       <w:r>
         <w:t xml:space="preserve">find – select, by – where, name – </w:t>
       </w:r>
-      <w:r>
-        <w:rPr>
-          <w:rFonts w:hint="eastAsia"/>
-        </w:rPr>
-        <w:t>맴버변수명 이다.</w:t>
+      <w:proofErr w:type="spellStart"/>
+      <w:r>
+        <w:rPr>
+          <w:rFonts w:hint="eastAsia"/>
+        </w:rPr>
+        <w:t>맴버변수명</w:t>
+      </w:r>
+      <w:proofErr w:type="spellEnd"/>
+      <w:r>
+        <w:rPr>
+          <w:rFonts w:hint="eastAsia"/>
+        </w:rPr>
+        <w:t xml:space="preserve"> 이다.</w:t>
       </w:r>
     </w:p>
     <w:p/>
@@ -4726,7 +5285,15 @@
         <w:t>멤버변수명,</w:t>
       </w:r>
       <w:r>
-        <w:t xml:space="preserve"> isnull – </w:t>
+        <w:t xml:space="preserve"> </w:t>
+      </w:r>
+      <w:proofErr w:type="spellStart"/>
+      <w:r>
+        <w:t>isnull</w:t>
+      </w:r>
+      <w:proofErr w:type="spellEnd"/>
+      <w:r>
+        <w:t xml:space="preserve"> – </w:t>
       </w:r>
       <w:r>
         <w:rPr>
@@ -4986,11 +5553,19 @@
       <w:r>
         <w:t xml:space="preserve">Embeddable </w:t>
       </w:r>
-      <w:r>
-        <w:rPr>
-          <w:rFonts w:hint="eastAsia"/>
-        </w:rPr>
-        <w:t xml:space="preserve">어노테이션으로 </w:t>
+      <w:proofErr w:type="spellStart"/>
+      <w:r>
+        <w:rPr>
+          <w:rFonts w:hint="eastAsia"/>
+        </w:rPr>
+        <w:t>어노테이션으로</w:t>
+      </w:r>
+      <w:proofErr w:type="spellEnd"/>
+      <w:r>
+        <w:rPr>
+          <w:rFonts w:hint="eastAsia"/>
+        </w:rPr>
+        <w:t xml:space="preserve"> </w:t>
       </w:r>
       <w:r>
         <w:rPr>
@@ -5119,7 +5694,67 @@
           <w:kern w:val="0"/>
           <w:szCs w:val="20"/>
         </w:rPr>
-        <w:t>"select person from Person person where person.birthday.monthOfBirthday = :monthOfBirthday"</w:t>
+        <w:t xml:space="preserve">"select person from Person </w:t>
+      </w:r>
+      <w:proofErr w:type="spellStart"/>
+      <w:r>
+        <w:rPr>
+          <w:rFonts w:ascii="Courier New" w:eastAsia="굴림체" w:hAnsi="Courier New" w:cs="Courier New"/>
+          <w:color w:val="6A8759"/>
+          <w:kern w:val="0"/>
+          <w:szCs w:val="20"/>
+        </w:rPr>
+        <w:t>person</w:t>
+      </w:r>
+      <w:proofErr w:type="spellEnd"/>
+      <w:r>
+        <w:rPr>
+          <w:rFonts w:ascii="Courier New" w:eastAsia="굴림체" w:hAnsi="Courier New" w:cs="Courier New"/>
+          <w:color w:val="6A8759"/>
+          <w:kern w:val="0"/>
+          <w:szCs w:val="20"/>
+        </w:rPr>
+        <w:t xml:space="preserve"> where </w:t>
+      </w:r>
+      <w:proofErr w:type="spellStart"/>
+      <w:r>
+        <w:rPr>
+          <w:rFonts w:ascii="Courier New" w:eastAsia="굴림체" w:hAnsi="Courier New" w:cs="Courier New"/>
+          <w:color w:val="6A8759"/>
+          <w:kern w:val="0"/>
+          <w:szCs w:val="20"/>
+        </w:rPr>
+        <w:t>person.birthday.monthOfBirthday</w:t>
+      </w:r>
+      <w:proofErr w:type="spellEnd"/>
+      <w:r>
+        <w:rPr>
+          <w:rFonts w:ascii="Courier New" w:eastAsia="굴림체" w:hAnsi="Courier New" w:cs="Courier New"/>
+          <w:color w:val="6A8759"/>
+          <w:kern w:val="0"/>
+          <w:szCs w:val="20"/>
+        </w:rPr>
+        <w:t xml:space="preserve"> = :</w:t>
+      </w:r>
+      <w:proofErr w:type="spellStart"/>
+      <w:r>
+        <w:rPr>
+          <w:rFonts w:ascii="Courier New" w:eastAsia="굴림체" w:hAnsi="Courier New" w:cs="Courier New"/>
+          <w:color w:val="6A8759"/>
+          <w:kern w:val="0"/>
+          <w:szCs w:val="20"/>
+        </w:rPr>
+        <w:t>monthOfBirthday</w:t>
+      </w:r>
+      <w:proofErr w:type="spellEnd"/>
+      <w:r>
+        <w:rPr>
+          <w:rFonts w:ascii="Courier New" w:eastAsia="굴림체" w:hAnsi="Courier New" w:cs="Courier New"/>
+          <w:color w:val="6A8759"/>
+          <w:kern w:val="0"/>
+          <w:szCs w:val="20"/>
+        </w:rPr>
+        <w:t>"</w:t>
       </w:r>
       <w:r>
         <w:rPr>
@@ -5192,8 +5827,9 @@
           <w:kern w:val="0"/>
           <w:szCs w:val="20"/>
         </w:rPr>
-        <w:t>//@Query(value = "select * from person where month_of_birthday = :monthOfBirthday", nativeQuery = true)</w:t>
-      </w:r>
+        <w:t xml:space="preserve">//@Query(value = "select * from person where </w:t>
+      </w:r>
+      <w:proofErr w:type="spellStart"/>
       <w:r>
         <w:rPr>
           <w:rFonts w:ascii="Courier New" w:eastAsia="굴림체" w:hAnsi="Courier New" w:cs="Courier New"/>
@@ -5201,6 +5837,65 @@
           <w:kern w:val="0"/>
           <w:szCs w:val="20"/>
         </w:rPr>
+        <w:t>month_of_birthday</w:t>
+      </w:r>
+      <w:proofErr w:type="spellEnd"/>
+      <w:r>
+        <w:rPr>
+          <w:rFonts w:ascii="Courier New" w:eastAsia="굴림체" w:hAnsi="Courier New" w:cs="Courier New"/>
+          <w:color w:val="808080"/>
+          <w:kern w:val="0"/>
+          <w:szCs w:val="20"/>
+        </w:rPr>
+        <w:t xml:space="preserve"> = :</w:t>
+      </w:r>
+      <w:proofErr w:type="spellStart"/>
+      <w:r>
+        <w:rPr>
+          <w:rFonts w:ascii="Courier New" w:eastAsia="굴림체" w:hAnsi="Courier New" w:cs="Courier New"/>
+          <w:color w:val="808080"/>
+          <w:kern w:val="0"/>
+          <w:szCs w:val="20"/>
+        </w:rPr>
+        <w:t>monthOfBirthday</w:t>
+      </w:r>
+      <w:proofErr w:type="spellEnd"/>
+      <w:r>
+        <w:rPr>
+          <w:rFonts w:ascii="Courier New" w:eastAsia="굴림체" w:hAnsi="Courier New" w:cs="Courier New"/>
+          <w:color w:val="808080"/>
+          <w:kern w:val="0"/>
+          <w:szCs w:val="20"/>
+        </w:rPr>
+        <w:t xml:space="preserve">", </w:t>
+      </w:r>
+      <w:proofErr w:type="spellStart"/>
+      <w:r>
+        <w:rPr>
+          <w:rFonts w:ascii="Courier New" w:eastAsia="굴림체" w:hAnsi="Courier New" w:cs="Courier New"/>
+          <w:color w:val="808080"/>
+          <w:kern w:val="0"/>
+          <w:szCs w:val="20"/>
+        </w:rPr>
+        <w:t>nativeQuery</w:t>
+      </w:r>
+      <w:proofErr w:type="spellEnd"/>
+      <w:r>
+        <w:rPr>
+          <w:rFonts w:ascii="Courier New" w:eastAsia="굴림체" w:hAnsi="Courier New" w:cs="Courier New"/>
+          <w:color w:val="808080"/>
+          <w:kern w:val="0"/>
+          <w:szCs w:val="20"/>
+        </w:rPr>
+        <w:t xml:space="preserve"> = true)</w:t>
+      </w:r>
+      <w:r>
+        <w:rPr>
+          <w:rFonts w:ascii="Courier New" w:eastAsia="굴림체" w:hAnsi="Courier New" w:cs="Courier New"/>
+          <w:color w:val="808080"/>
+          <w:kern w:val="0"/>
+          <w:szCs w:val="20"/>
+        </w:rPr>
         <w:br/>
       </w:r>
       <w:r>
@@ -5212,6 +5907,7 @@
         </w:rPr>
         <w:t xml:space="preserve">List&lt;Person&gt; </w:t>
       </w:r>
+      <w:proofErr w:type="spellStart"/>
       <w:r>
         <w:rPr>
           <w:rFonts w:ascii="Courier New" w:eastAsia="굴림체" w:hAnsi="Courier New" w:cs="Courier New"/>
@@ -5221,6 +5917,7 @@
         </w:rPr>
         <w:t>findByMonthOfBirthday</w:t>
       </w:r>
+      <w:proofErr w:type="spellEnd"/>
       <w:r>
         <w:rPr>
           <w:rFonts w:ascii="Courier New" w:eastAsia="굴림체" w:hAnsi="Courier New" w:cs="Courier New"/>
@@ -5275,6 +5972,7 @@
         </w:rPr>
         <w:t xml:space="preserve">int </w:t>
       </w:r>
+      <w:proofErr w:type="spellStart"/>
       <w:r>
         <w:rPr>
           <w:rFonts w:ascii="Courier New" w:eastAsia="굴림체" w:hAnsi="Courier New" w:cs="Courier New"/>
@@ -5282,7 +5980,17 @@
           <w:kern w:val="0"/>
           <w:szCs w:val="20"/>
         </w:rPr>
-        <w:t>monthOfBirthday)</w:t>
+        <w:t>monthOfBirthday</w:t>
+      </w:r>
+      <w:proofErr w:type="spellEnd"/>
+      <w:r>
+        <w:rPr>
+          <w:rFonts w:ascii="Courier New" w:eastAsia="굴림체" w:hAnsi="Courier New" w:cs="Courier New"/>
+          <w:color w:val="A9B7C6"/>
+          <w:kern w:val="0"/>
+          <w:szCs w:val="20"/>
+        </w:rPr>
+        <w:t>)</w:t>
       </w:r>
       <w:r>
         <w:rPr>
@@ -5320,13 +6028,35 @@
         <w:rPr>
           <w:rFonts w:hint="eastAsia"/>
         </w:rPr>
-        <w:t>위 방법 처럼</w:t>
-      </w:r>
-      <w:r>
-        <w:rPr>
-          <w:rFonts w:hint="eastAsia"/>
-        </w:rPr>
-        <w:t xml:space="preserve"> 레퍼지토리의 메소드 부분에</w:t>
+        <w:t xml:space="preserve">위 방법 </w:t>
+      </w:r>
+      <w:proofErr w:type="spellStart"/>
+      <w:r>
+        <w:rPr>
+          <w:rFonts w:hint="eastAsia"/>
+        </w:rPr>
+        <w:t>처럼</w:t>
+      </w:r>
+      <w:proofErr w:type="spellEnd"/>
+      <w:r>
+        <w:rPr>
+          <w:rFonts w:hint="eastAsia"/>
+        </w:rPr>
+        <w:t xml:space="preserve"> </w:t>
+      </w:r>
+      <w:proofErr w:type="spellStart"/>
+      <w:r>
+        <w:rPr>
+          <w:rFonts w:hint="eastAsia"/>
+        </w:rPr>
+        <w:t>레퍼지토리의</w:t>
+      </w:r>
+      <w:proofErr w:type="spellEnd"/>
+      <w:r>
+        <w:rPr>
+          <w:rFonts w:hint="eastAsia"/>
+        </w:rPr>
+        <w:t xml:space="preserve"> 메소드 부분에</w:t>
       </w:r>
       <w:r>
         <w:rPr>
@@ -5476,8 +6206,13 @@
         <w:pStyle w:val="2"/>
       </w:pPr>
       <w:r>
-        <w:t>Resources/data.sql</w:t>
-      </w:r>
+        <w:t>Resources/</w:t>
+      </w:r>
+      <w:proofErr w:type="spellStart"/>
+      <w:r>
+        <w:t>data.sql</w:t>
+      </w:r>
+      <w:proofErr w:type="spellEnd"/>
       <w:r>
         <w:t xml:space="preserve"> </w:t>
       </w:r>
@@ -5750,11 +6485,19 @@
       <w:r>
         <w:t xml:space="preserve">@RequestMapping </w:t>
       </w:r>
-      <w:r>
-        <w:rPr>
-          <w:rFonts w:hint="eastAsia"/>
-        </w:rPr>
-        <w:t>어노테이션으로 R</w:t>
+      <w:proofErr w:type="spellStart"/>
+      <w:r>
+        <w:rPr>
+          <w:rFonts w:hint="eastAsia"/>
+        </w:rPr>
+        <w:t>어노테이션으로</w:t>
+      </w:r>
+      <w:proofErr w:type="spellEnd"/>
+      <w:r>
+        <w:rPr>
+          <w:rFonts w:hint="eastAsia"/>
+        </w:rPr>
+        <w:t xml:space="preserve"> R</w:t>
       </w:r>
       <w:r>
         <w:t xml:space="preserve">oot URL </w:t>
@@ -5771,14 +6514,27 @@
       <w:r>
         <w:t xml:space="preserve">@RestController </w:t>
       </w:r>
-      <w:r>
-        <w:rPr>
-          <w:rFonts w:hint="eastAsia"/>
-        </w:rPr>
-        <w:t xml:space="preserve">어노테이션으로 </w:t>
-      </w:r>
-      <w:r>
-        <w:t>RestController Bean</w:t>
+      <w:proofErr w:type="spellStart"/>
+      <w:r>
+        <w:rPr>
+          <w:rFonts w:hint="eastAsia"/>
+        </w:rPr>
+        <w:t>어노테이션으로</w:t>
+      </w:r>
+      <w:proofErr w:type="spellEnd"/>
+      <w:r>
+        <w:rPr>
+          <w:rFonts w:hint="eastAsia"/>
+        </w:rPr>
+        <w:t xml:space="preserve"> </w:t>
+      </w:r>
+      <w:proofErr w:type="spellStart"/>
+      <w:r>
+        <w:t>RestController</w:t>
+      </w:r>
+      <w:proofErr w:type="spellEnd"/>
+      <w:r>
+        <w:t xml:space="preserve"> Bean</w:t>
       </w:r>
       <w:r>
         <w:rPr>
@@ -5890,9 +6646,11 @@
         </w:rPr>
         <w:t xml:space="preserve">아래 방식은 </w:t>
       </w:r>
+      <w:proofErr w:type="spellStart"/>
       <w:r>
         <w:t>url</w:t>
       </w:r>
+      <w:proofErr w:type="spellEnd"/>
       <w:r>
         <w:rPr>
           <w:rFonts w:hint="eastAsia"/>
@@ -6063,7 +6821,15 @@
         <w:t xml:space="preserve">로직에서 </w:t>
       </w:r>
       <w:r>
-        <w:t xml:space="preserve">.orElse() </w:t>
+        <w:t>.</w:t>
+      </w:r>
+      <w:proofErr w:type="spellStart"/>
+      <w:r>
+        <w:t>orElse</w:t>
+      </w:r>
+      <w:proofErr w:type="spellEnd"/>
+      <w:r>
+        <w:t xml:space="preserve">() </w:t>
       </w:r>
       <w:r>
         <w:rPr>
@@ -6099,7 +6865,21 @@
         <w:rPr>
           <w:rFonts w:hint="eastAsia"/>
         </w:rPr>
-        <w:t>을 리턴한다.</w:t>
+        <w:t xml:space="preserve">을 </w:t>
+      </w:r>
+      <w:proofErr w:type="spellStart"/>
+      <w:r>
+        <w:rPr>
+          <w:rFonts w:hint="eastAsia"/>
+        </w:rPr>
+        <w:t>리턴한다</w:t>
+      </w:r>
+      <w:proofErr w:type="spellEnd"/>
+      <w:r>
+        <w:rPr>
+          <w:rFonts w:hint="eastAsia"/>
+        </w:rPr>
+        <w:t>.</w:t>
       </w:r>
     </w:p>
     <w:p/>
@@ -6226,7 +7006,21 @@
         <w:rPr>
           <w:rFonts w:hint="eastAsia"/>
         </w:rPr>
-        <w:t>[Java] Java Optional (자바 옵셔널) 정리, 예제모음</w:t>
+        <w:t xml:space="preserve">[Java] Java Optional (자바 </w:t>
+      </w:r>
+      <w:proofErr w:type="spellStart"/>
+      <w:r>
+        <w:rPr>
+          <w:rFonts w:hint="eastAsia"/>
+        </w:rPr>
+        <w:t>옵셔널</w:t>
+      </w:r>
+      <w:proofErr w:type="spellEnd"/>
+      <w:r>
+        <w:rPr>
+          <w:rFonts w:hint="eastAsia"/>
+        </w:rPr>
+        <w:t>) 정리, 예제모음</w:t>
       </w:r>
     </w:p>
     <w:p>
@@ -6275,8 +7069,9 @@
           <w:sz w:val="20"/>
           <w:szCs w:val="20"/>
         </w:rPr>
-        <w:t xml:space="preserve"> orElse</w:t>
-      </w:r>
+        <w:t xml:space="preserve"> </w:t>
+      </w:r>
+      <w:proofErr w:type="spellStart"/>
       <w:r>
         <w:rPr>
           <w:rFonts w:ascii="Arial" w:hAnsi="Arial" w:cs="Arial"/>
@@ -6284,8 +7079,9 @@
           <w:sz w:val="20"/>
           <w:szCs w:val="20"/>
         </w:rPr>
-        <w:t>와</w:t>
-      </w:r>
+        <w:t>orElse</w:t>
+      </w:r>
+      <w:proofErr w:type="spellEnd"/>
       <w:r>
         <w:rPr>
           <w:rFonts w:ascii="Arial" w:hAnsi="Arial" w:cs="Arial"/>
@@ -6293,8 +7089,28 @@
           <w:sz w:val="20"/>
           <w:szCs w:val="20"/>
         </w:rPr>
-        <w:t xml:space="preserve"> orElseGet</w:t>
-      </w:r>
+        <w:t>와</w:t>
+      </w:r>
+      <w:r>
+        <w:rPr>
+          <w:rFonts w:ascii="Arial" w:hAnsi="Arial" w:cs="Arial"/>
+          <w:color w:val="000000"/>
+          <w:sz w:val="20"/>
+          <w:szCs w:val="20"/>
+        </w:rPr>
+        <w:t xml:space="preserve"> </w:t>
+      </w:r>
+      <w:proofErr w:type="spellStart"/>
+      <w:r>
+        <w:rPr>
+          <w:rFonts w:ascii="Arial" w:hAnsi="Arial" w:cs="Arial"/>
+          <w:color w:val="000000"/>
+          <w:sz w:val="20"/>
+          <w:szCs w:val="20"/>
+        </w:rPr>
+        <w:t>orElseGet</w:t>
+      </w:r>
+      <w:proofErr w:type="spellEnd"/>
       <w:r>
         <w:rPr>
           <w:rFonts w:ascii="Arial" w:hAnsi="Arial" w:cs="Arial"/>
@@ -6480,11 +7296,19 @@
       <w:r>
         <w:t xml:space="preserve">201 </w:t>
       </w:r>
-      <w:r>
-        <w:rPr>
-          <w:rFonts w:hint="eastAsia"/>
-        </w:rPr>
-        <w:t>내려주기 위한 설정</w:t>
+      <w:proofErr w:type="spellStart"/>
+      <w:r>
+        <w:rPr>
+          <w:rFonts w:hint="eastAsia"/>
+        </w:rPr>
+        <w:t>내려주기</w:t>
+      </w:r>
+      <w:proofErr w:type="spellEnd"/>
+      <w:r>
+        <w:rPr>
+          <w:rFonts w:hint="eastAsia"/>
+        </w:rPr>
+        <w:t xml:space="preserve"> 위한 설정</w:t>
       </w:r>
     </w:p>
     <w:p>
@@ -6583,8 +7407,13 @@
         </w:rPr>
         <w:t>.</w:t>
       </w:r>
-      <w:r>
-        <w:t xml:space="preserve">contentType() </w:t>
+      <w:proofErr w:type="spellStart"/>
+      <w:r>
+        <w:t>contentType</w:t>
+      </w:r>
+      <w:proofErr w:type="spellEnd"/>
+      <w:r>
+        <w:t xml:space="preserve">() </w:t>
       </w:r>
       <w:r>
         <w:rPr>
@@ -6866,7 +7695,15 @@
         <w:t>J</w:t>
       </w:r>
       <w:r>
-        <w:t xml:space="preserve">AVA StringUtils </w:t>
+        <w:t xml:space="preserve">AVA </w:t>
+      </w:r>
+      <w:proofErr w:type="spellStart"/>
+      <w:r>
+        <w:t>StringUtils</w:t>
+      </w:r>
+      <w:proofErr w:type="spellEnd"/>
+      <w:r>
+        <w:t xml:space="preserve"> </w:t>
       </w:r>
       <w:r>
         <w:rPr>
@@ -6964,7 +7801,15 @@
         <w:t>존재하지 않을 때,</w:t>
       </w:r>
       <w:r>
-        <w:t xml:space="preserve"> orElseThrow() </w:t>
+        <w:t xml:space="preserve"> </w:t>
+      </w:r>
+      <w:proofErr w:type="spellStart"/>
+      <w:r>
+        <w:t>orElseThrow</w:t>
+      </w:r>
+      <w:proofErr w:type="spellEnd"/>
+      <w:r>
+        <w:t xml:space="preserve">() </w:t>
       </w:r>
       <w:r>
         <w:rPr>
@@ -7169,7 +8014,23 @@
         <w:t>객체에 s</w:t>
       </w:r>
       <w:r>
-        <w:t xml:space="preserve">et(PersonDto personDto) </w:t>
+        <w:t>et(</w:t>
+      </w:r>
+      <w:proofErr w:type="spellStart"/>
+      <w:r>
+        <w:t>PersonDto</w:t>
+      </w:r>
+      <w:proofErr w:type="spellEnd"/>
+      <w:r>
+        <w:t xml:space="preserve"> </w:t>
+      </w:r>
+      <w:proofErr w:type="spellStart"/>
+      <w:r>
+        <w:t>personDto</w:t>
+      </w:r>
+      <w:proofErr w:type="spellEnd"/>
+      <w:r>
+        <w:t xml:space="preserve">) </w:t>
       </w:r>
       <w:r>
         <w:rPr>
@@ -7294,23 +8155,38 @@
       </w:r>
     </w:p>
     <w:p>
+      <w:proofErr w:type="spellStart"/>
       <w:r>
         <w:t>Findbyid</w:t>
       </w:r>
+      <w:proofErr w:type="spellEnd"/>
       <w:r>
         <w:rPr>
           <w:rFonts w:hint="eastAsia"/>
         </w:rPr>
         <w:t xml:space="preserve">처럼 삭제할 때 </w:t>
       </w:r>
-      <w:r>
-        <w:t xml:space="preserve">deleteById(id) </w:t>
-      </w:r>
-      <w:r>
-        <w:rPr>
-          <w:rFonts w:hint="eastAsia"/>
-        </w:rPr>
-        <w:t>를 사용</w:t>
+      <w:proofErr w:type="spellStart"/>
+      <w:r>
+        <w:t>deleteById</w:t>
+      </w:r>
+      <w:proofErr w:type="spellEnd"/>
+      <w:r>
+        <w:t xml:space="preserve">(id) </w:t>
+      </w:r>
+      <w:proofErr w:type="spellStart"/>
+      <w:r>
+        <w:rPr>
+          <w:rFonts w:hint="eastAsia"/>
+        </w:rPr>
+        <w:t>를</w:t>
+      </w:r>
+      <w:proofErr w:type="spellEnd"/>
+      <w:r>
+        <w:rPr>
+          <w:rFonts w:hint="eastAsia"/>
+        </w:rPr>
+        <w:t xml:space="preserve"> 사용</w:t>
       </w:r>
       <w:r>
         <w:rPr>
@@ -7347,11 +8223,19 @@
       <w:r>
         <w:t xml:space="preserve">eforeEach </w:t>
       </w:r>
-      <w:r>
-        <w:rPr>
-          <w:rFonts w:hint="eastAsia"/>
-        </w:rPr>
-        <w:t xml:space="preserve">어노테이션이 달린 메서드는 매 </w:t>
+      <w:proofErr w:type="spellStart"/>
+      <w:r>
+        <w:rPr>
+          <w:rFonts w:hint="eastAsia"/>
+        </w:rPr>
+        <w:t>어노테이션이</w:t>
+      </w:r>
+      <w:proofErr w:type="spellEnd"/>
+      <w:r>
+        <w:rPr>
+          <w:rFonts w:hint="eastAsia"/>
+        </w:rPr>
+        <w:t xml:space="preserve"> 달린 메서드는 매 </w:t>
       </w:r>
       <w:r>
         <w:rPr>
@@ -7435,8 +8319,13 @@
         </w:rPr>
         <w:t xml:space="preserve"> </w:t>
       </w:r>
-      <w:r>
-        <w:t>db table</w:t>
+      <w:proofErr w:type="spellStart"/>
+      <w:r>
+        <w:t>db</w:t>
+      </w:r>
+      <w:proofErr w:type="spellEnd"/>
+      <w:r>
+        <w:t xml:space="preserve"> table</w:t>
       </w:r>
       <w:r>
         <w:rPr>
@@ -7780,11 +8669,19 @@
         </w:rPr>
         <w:t xml:space="preserve">한 값 </w:t>
       </w:r>
-      <w:r>
-        <w:rPr>
-          <w:rFonts w:hint="eastAsia"/>
-        </w:rPr>
-        <w:t xml:space="preserve">볼려면 </w:t>
+      <w:proofErr w:type="spellStart"/>
+      <w:r>
+        <w:rPr>
+          <w:rFonts w:hint="eastAsia"/>
+        </w:rPr>
+        <w:t>볼려면</w:t>
+      </w:r>
+      <w:proofErr w:type="spellEnd"/>
+      <w:r>
+        <w:rPr>
+          <w:rFonts w:hint="eastAsia"/>
+        </w:rPr>
+        <w:t xml:space="preserve"> </w:t>
       </w:r>
       <w:r>
         <w:t>repository</w:t>
@@ -7795,9 +8692,11 @@
         </w:rPr>
         <w:t xml:space="preserve">에 아래와 같이 </w:t>
       </w:r>
+      <w:proofErr w:type="spellStart"/>
       <w:r>
         <w:t>nativeQuery</w:t>
       </w:r>
+      <w:proofErr w:type="spellEnd"/>
       <w:r>
         <w:rPr>
           <w:rFonts w:hint="eastAsia"/>
@@ -7806,8 +8705,12 @@
       </w:r>
       <w:r>
         <w:br/>
+      </w:r>
+      <w:proofErr w:type="spellStart"/>
+      <w:r>
         <w:t>nativequery</w:t>
       </w:r>
+      <w:proofErr w:type="spellEnd"/>
       <w:r>
         <w:rPr>
           <w:rFonts w:hint="eastAsia"/>
@@ -7898,11 +8801,19 @@
       <w:r>
         <w:t xml:space="preserve">– </w:t>
       </w:r>
-      <w:r>
-        <w:rPr>
-          <w:rFonts w:hint="eastAsia"/>
-        </w:rPr>
-        <w:t xml:space="preserve">리팩토링 도메인코드 </w:t>
+      <w:proofErr w:type="spellStart"/>
+      <w:r>
+        <w:rPr>
+          <w:rFonts w:hint="eastAsia"/>
+        </w:rPr>
+        <w:t>리팩토링</w:t>
+      </w:r>
+      <w:proofErr w:type="spellEnd"/>
+      <w:r>
+        <w:rPr>
+          <w:rFonts w:hint="eastAsia"/>
+        </w:rPr>
+        <w:t xml:space="preserve"> 도메인코드 </w:t>
       </w:r>
       <w:r>
         <w:t>#1</w:t>
@@ -7942,11 +8853,19 @@
       <w:r>
         <w:t xml:space="preserve">– </w:t>
       </w:r>
-      <w:r>
-        <w:rPr>
-          <w:rFonts w:hint="eastAsia"/>
-        </w:rPr>
-        <w:t xml:space="preserve">리펙토링 도메인코드 </w:t>
+      <w:proofErr w:type="spellStart"/>
+      <w:r>
+        <w:rPr>
+          <w:rFonts w:hint="eastAsia"/>
+        </w:rPr>
+        <w:t>리펙토링</w:t>
+      </w:r>
+      <w:proofErr w:type="spellEnd"/>
+      <w:r>
+        <w:rPr>
+          <w:rFonts w:hint="eastAsia"/>
+        </w:rPr>
+        <w:t xml:space="preserve"> 도메인코드 </w:t>
       </w:r>
       <w:r>
         <w:t>#2</w:t>
@@ -8123,6 +9042,7 @@
       </w:r>
     </w:p>
     <w:p>
+      <w:proofErr w:type="spellStart"/>
       <w:r>
         <w:rPr>
           <w:rFonts w:hint="eastAsia"/>
@@ -8132,6 +9052,7 @@
       <w:r>
         <w:t>bjectMapper</w:t>
       </w:r>
+      <w:proofErr w:type="spellEnd"/>
       <w:r>
         <w:t xml:space="preserve"> </w:t>
       </w:r>
@@ -8273,7 +9194,21 @@
         <w:rPr>
           <w:rFonts w:hint="eastAsia"/>
         </w:rPr>
-        <w:t>로 맵핑될 필요는 없음.</w:t>
+        <w:t xml:space="preserve">로 </w:t>
+      </w:r>
+      <w:proofErr w:type="spellStart"/>
+      <w:r>
+        <w:rPr>
+          <w:rFonts w:hint="eastAsia"/>
+        </w:rPr>
+        <w:t>맵핑될</w:t>
+      </w:r>
+      <w:proofErr w:type="spellEnd"/>
+      <w:r>
+        <w:rPr>
+          <w:rFonts w:hint="eastAsia"/>
+        </w:rPr>
+        <w:t xml:space="preserve"> 필요는 없음.</w:t>
       </w:r>
     </w:p>
     <w:p>
@@ -8315,6 +9250,7 @@
       <w:pPr>
         <w:pStyle w:val="2"/>
       </w:pPr>
+      <w:proofErr w:type="spellStart"/>
       <w:r>
         <w:rPr>
           <w:rFonts w:hint="eastAsia"/>
@@ -8324,15 +9260,18 @@
       <w:r>
         <w:t>akson</w:t>
       </w:r>
+      <w:proofErr w:type="spellEnd"/>
       <w:r>
         <w:rPr>
           <w:rFonts w:hint="eastAsia"/>
         </w:rPr>
         <w:t xml:space="preserve">에서 제공하는 </w:t>
       </w:r>
+      <w:proofErr w:type="spellStart"/>
       <w:r>
         <w:t>jsonSerializer</w:t>
       </w:r>
+      <w:proofErr w:type="spellEnd"/>
       <w:r>
         <w:rPr>
           <w:rFonts w:hint="eastAsia"/>
@@ -8391,7 +9330,15 @@
         <w:t xml:space="preserve"> </w:t>
       </w:r>
       <w:r>
-        <w:t xml:space="preserve">(JsonConfig.class </w:t>
+        <w:t>(</w:t>
+      </w:r>
+      <w:proofErr w:type="spellStart"/>
+      <w:r>
+        <w:t>JsonConfig.class</w:t>
+      </w:r>
+      <w:proofErr w:type="spellEnd"/>
+      <w:r>
+        <w:t xml:space="preserve"> </w:t>
       </w:r>
       <w:r>
         <w:rPr>
@@ -8415,6 +9362,7 @@
         </w:numPr>
         <w:ind w:leftChars="0"/>
       </w:pPr>
+      <w:proofErr w:type="spellStart"/>
       <w:r>
         <w:rPr>
           <w:rFonts w:hint="eastAsia"/>
@@ -8422,7 +9370,11 @@
         <w:t>B</w:t>
       </w:r>
       <w:r>
-        <w:t xml:space="preserve">irthdaySerializer </w:t>
+        <w:t>irthdaySerializer</w:t>
+      </w:r>
+      <w:proofErr w:type="spellEnd"/>
+      <w:r>
+        <w:t xml:space="preserve"> </w:t>
       </w:r>
       <w:r>
         <w:rPr>
@@ -8430,9 +9382,11 @@
         </w:rPr>
         <w:t xml:space="preserve">생성하고 어떤 </w:t>
       </w:r>
+      <w:proofErr w:type="spellStart"/>
       <w:r>
         <w:t>Entitiy</w:t>
       </w:r>
+      <w:proofErr w:type="spellEnd"/>
       <w:r>
         <w:rPr>
           <w:rFonts w:hint="eastAsia"/>
@@ -8455,7 +9409,15 @@
         <w:t xml:space="preserve">  </w:t>
       </w:r>
       <w:r>
-        <w:t>extends JsonSerializer&lt;</w:t>
+        <w:t xml:space="preserve">extends </w:t>
+      </w:r>
+      <w:proofErr w:type="spellStart"/>
+      <w:r>
+        <w:t>JsonSerializer</w:t>
+      </w:r>
+      <w:proofErr w:type="spellEnd"/>
+      <w:r>
+        <w:t>&lt;</w:t>
       </w:r>
       <w:r>
         <w:rPr>
@@ -8528,8 +9490,13 @@
         </w:rPr>
         <w:t xml:space="preserve">아래 이미지처럼 </w:t>
       </w:r>
-      <w:r>
-        <w:t xml:space="preserve">JsonConfig.class </w:t>
+      <w:proofErr w:type="spellStart"/>
+      <w:r>
+        <w:t>JsonConfig.class</w:t>
+      </w:r>
+      <w:proofErr w:type="spellEnd"/>
+      <w:r>
+        <w:t xml:space="preserve"> </w:t>
       </w:r>
       <w:r>
         <w:rPr>
@@ -8543,11 +9510,19 @@
       <w:r>
         <w:t xml:space="preserve">@Configuration </w:t>
       </w:r>
-      <w:r>
-        <w:rPr>
-          <w:rFonts w:hint="eastAsia"/>
-        </w:rPr>
-        <w:t>어노테이션 단다.</w:t>
+      <w:proofErr w:type="spellStart"/>
+      <w:r>
+        <w:rPr>
+          <w:rFonts w:hint="eastAsia"/>
+        </w:rPr>
+        <w:t>어노테이션</w:t>
+      </w:r>
+      <w:proofErr w:type="spellEnd"/>
+      <w:r>
+        <w:rPr>
+          <w:rFonts w:hint="eastAsia"/>
+        </w:rPr>
+        <w:t xml:space="preserve"> 단다.</w:t>
       </w:r>
       <w:r>
         <w:br/>
@@ -8568,14 +9543,30 @@
         </w:rPr>
         <w:t xml:space="preserve">하여 만든 </w:t>
       </w:r>
+      <w:proofErr w:type="spellStart"/>
       <w:r>
         <w:t>objectMapper</w:t>
       </w:r>
-      <w:r>
-        <w:rPr>
-          <w:rFonts w:hint="eastAsia"/>
-        </w:rPr>
-        <w:t>를 주입받는 역할만 존재.</w:t>
+      <w:proofErr w:type="spellEnd"/>
+      <w:r>
+        <w:rPr>
+          <w:rFonts w:hint="eastAsia"/>
+        </w:rPr>
+        <w:t xml:space="preserve">를 </w:t>
+      </w:r>
+      <w:proofErr w:type="spellStart"/>
+      <w:r>
+        <w:rPr>
+          <w:rFonts w:hint="eastAsia"/>
+        </w:rPr>
+        <w:t>주입받는</w:t>
+      </w:r>
+      <w:proofErr w:type="spellEnd"/>
+      <w:r>
+        <w:rPr>
+          <w:rFonts w:hint="eastAsia"/>
+        </w:rPr>
+        <w:t xml:space="preserve"> 역할만 존재.</w:t>
       </w:r>
     </w:p>
     <w:p>
@@ -8585,7 +9576,14 @@
       </w:pPr>
       <w:r>
         <w:br/>
-        <w:t>objectMapper()</w:t>
+      </w:r>
+      <w:proofErr w:type="spellStart"/>
+      <w:r>
+        <w:t>objectMapper</w:t>
+      </w:r>
+      <w:proofErr w:type="spellEnd"/>
+      <w:r>
+        <w:t>()</w:t>
       </w:r>
       <w:r>
         <w:rPr>
@@ -8691,7 +9689,15 @@
         <w:ind w:leftChars="0" w:left="760"/>
       </w:pPr>
       <w:r>
-        <w:t>private MappingJackson2HttpMessageConverter messageConverter;</w:t>
+        <w:t xml:space="preserve">private MappingJackson2HttpMessageConverter </w:t>
+      </w:r>
+      <w:proofErr w:type="spellStart"/>
+      <w:r>
+        <w:t>messageConverter</w:t>
+      </w:r>
+      <w:proofErr w:type="spellEnd"/>
+      <w:r>
+        <w:t>;</w:t>
       </w:r>
       <w:r>
         <w:br/>
@@ -8700,7 +9706,23 @@
         <w:br/>
       </w:r>
       <w:r>
-        <w:t>.setMessageConverters(messageConverter)</w:t>
+        <w:t>.</w:t>
+      </w:r>
+      <w:proofErr w:type="spellStart"/>
+      <w:r>
+        <w:t>setMessageConverters</w:t>
+      </w:r>
+      <w:proofErr w:type="spellEnd"/>
+      <w:r>
+        <w:t>(</w:t>
+      </w:r>
+      <w:proofErr w:type="spellStart"/>
+      <w:r>
+        <w:t>messageConverter</w:t>
+      </w:r>
+      <w:proofErr w:type="spellEnd"/>
+      <w:r>
+        <w:t>)</w:t>
       </w:r>
       <w:r>
         <w:br/>
@@ -8871,11 +9893,6 @@
       </w:r>
     </w:p>
     <w:p>
-      <w:pPr>
-        <w:rPr>
-          <w:rFonts w:hint="eastAsia"/>
-        </w:rPr>
-      </w:pPr>
       <w:r>
         <w:rPr>
           <w:rFonts w:hint="eastAsia"/>
@@ -8957,6 +9974,7 @@
         </w:rPr>
         <w:t xml:space="preserve">이 프로젝트에서 </w:t>
       </w:r>
+      <w:proofErr w:type="spellStart"/>
       <w:r>
         <w:t>Person</w:t>
       </w:r>
@@ -8967,7 +9985,11 @@
         <w:t>to</w:t>
       </w:r>
       <w:r>
-        <w:t xml:space="preserve">.class </w:t>
+        <w:t>.class</w:t>
+      </w:r>
+      <w:proofErr w:type="spellEnd"/>
+      <w:r>
+        <w:t xml:space="preserve"> </w:t>
       </w:r>
       <w:r>
         <w:rPr>
@@ -9074,11 +10096,6 @@
       </w:r>
     </w:p>
     <w:p>
-      <w:pPr>
-        <w:rPr>
-          <w:rFonts w:hint="eastAsia"/>
-        </w:rPr>
-      </w:pPr>
       <w:r>
         <w:rPr>
           <w:noProof/>
@@ -9119,6 +10136,59 @@
           </wp:inline>
         </w:drawing>
       </w:r>
+    </w:p>
+    <w:p>
+      <w:pPr>
+        <w:pStyle w:val="1"/>
+      </w:pPr>
+      <w:r>
+        <w:rPr>
+          <w:rFonts w:hint="eastAsia"/>
+        </w:rPr>
+        <w:lastRenderedPageBreak/>
+        <w:t>2</w:t>
+      </w:r>
+      <w:r>
+        <w:t>5</w:t>
+      </w:r>
+      <w:r>
+        <w:rPr>
+          <w:rFonts w:hint="eastAsia"/>
+        </w:rPr>
+        <w:t>장</w:t>
+      </w:r>
+      <w:r>
+        <w:rPr>
+          <w:rFonts w:hint="eastAsia"/>
+        </w:rPr>
+        <w:t xml:space="preserve"> </w:t>
+      </w:r>
+      <w:r>
+        <w:t xml:space="preserve">– Chapter 07. Repository-Test – 01. </w:t>
+      </w:r>
+      <w:r>
+        <w:rPr>
+          <w:rFonts w:hint="eastAsia"/>
+        </w:rPr>
+        <w:t>R</w:t>
+      </w:r>
+      <w:r>
+        <w:t>epository-Test</w:t>
+      </w:r>
+    </w:p>
+    <w:p>
+      <w:pPr>
+        <w:rPr>
+          <w:rFonts w:hint="eastAsia"/>
+        </w:rPr>
+      </w:pPr>
+    </w:p>
+    <w:p>
+      <w:pPr>
+        <w:rPr>
+          <w:rFonts w:hint="eastAsia"/>
+        </w:rPr>
+      </w:pPr>
     </w:p>
     <w:sectPr>
       <w:pgSz w:w="11906" w:h="16838"/>

</xml_diff>

<commit_message>
Chapter 08. Mock-Test - 01. Service Test #!
</commit_message>
<xml_diff>
--- a/demo/지인정보관리_스프링부트_내용정리.docx
+++ b/demo/지인정보관리_스프링부트_내용정리.docx
@@ -157,11 +157,56 @@
     </w:p>
     <w:p/>
     <w:p>
-      <w:proofErr w:type="spellStart"/>
-      <w:r>
-        <w:t>Ctrl+b</w:t>
-      </w:r>
-      <w:proofErr w:type="spellEnd"/>
+      <w:r>
+        <w:t xml:space="preserve">Ctrl+b </w:t>
+      </w:r>
+      <w:r>
+        <w:rPr>
+          <w:rFonts w:hint="eastAsia"/>
+        </w:rPr>
+        <w:t xml:space="preserve">단축키로 </w:t>
+      </w:r>
+      <w:r>
+        <w:rPr>
+          <w:rFonts w:hint="eastAsia"/>
+        </w:rPr>
+        <w:t>a</w:t>
+      </w:r>
+      <w:r>
+        <w:t>nnotation</w:t>
+      </w:r>
+      <w:r>
+        <w:rPr>
+          <w:rFonts w:hint="eastAsia"/>
+        </w:rPr>
+        <w:t>의 선언 파일 바로가기하여 볼 수 있다.</w:t>
+      </w:r>
+    </w:p>
+    <w:p>
+      <w:r>
+        <w:rPr>
+          <w:rFonts w:hint="eastAsia"/>
+        </w:rPr>
+        <w:t xml:space="preserve">여기서 </w:t>
+      </w:r>
+      <w:r>
+        <w:t xml:space="preserve">RestController </w:t>
+      </w:r>
+      <w:r>
+        <w:rPr>
+          <w:rFonts w:hint="eastAsia"/>
+        </w:rPr>
+        <w:t xml:space="preserve">에 </w:t>
+      </w:r>
+      <w:r>
+        <w:t>@Controller</w:t>
+      </w:r>
+      <w:r>
+        <w:rPr>
+          <w:rFonts w:hint="eastAsia"/>
+        </w:rPr>
+        <w:t>,</w:t>
+      </w:r>
       <w:r>
         <w:t xml:space="preserve"> </w:t>
       </w:r>
@@ -169,75 +214,6 @@
         <w:rPr>
           <w:rFonts w:hint="eastAsia"/>
         </w:rPr>
-        <w:t xml:space="preserve">단축키로 </w:t>
-      </w:r>
-      <w:r>
-        <w:rPr>
-          <w:rFonts w:hint="eastAsia"/>
-        </w:rPr>
-        <w:t>a</w:t>
-      </w:r>
-      <w:r>
-        <w:t>nnotation</w:t>
-      </w:r>
-      <w:r>
-        <w:rPr>
-          <w:rFonts w:hint="eastAsia"/>
-        </w:rPr>
-        <w:t xml:space="preserve">의 선언 파일 </w:t>
-      </w:r>
-      <w:proofErr w:type="spellStart"/>
-      <w:r>
-        <w:rPr>
-          <w:rFonts w:hint="eastAsia"/>
-        </w:rPr>
-        <w:t>바로가기하여</w:t>
-      </w:r>
-      <w:proofErr w:type="spellEnd"/>
-      <w:r>
-        <w:rPr>
-          <w:rFonts w:hint="eastAsia"/>
-        </w:rPr>
-        <w:t xml:space="preserve"> 볼 수 있다.</w:t>
-      </w:r>
-    </w:p>
-    <w:p>
-      <w:r>
-        <w:rPr>
-          <w:rFonts w:hint="eastAsia"/>
-        </w:rPr>
-        <w:t xml:space="preserve">여기서 </w:t>
-      </w:r>
-      <w:proofErr w:type="spellStart"/>
-      <w:r>
-        <w:t>RestController</w:t>
-      </w:r>
-      <w:proofErr w:type="spellEnd"/>
-      <w:r>
-        <w:t xml:space="preserve"> </w:t>
-      </w:r>
-      <w:r>
-        <w:rPr>
-          <w:rFonts w:hint="eastAsia"/>
-        </w:rPr>
-        <w:t xml:space="preserve">에 </w:t>
-      </w:r>
-      <w:r>
-        <w:t>@Controller</w:t>
-      </w:r>
-      <w:r>
-        <w:rPr>
-          <w:rFonts w:hint="eastAsia"/>
-        </w:rPr>
-        <w:t>,</w:t>
-      </w:r>
-      <w:r>
-        <w:t xml:space="preserve"> </w:t>
-      </w:r>
-      <w:r>
-        <w:rPr>
-          <w:rFonts w:hint="eastAsia"/>
-        </w:rPr>
         <w:t>@</w:t>
       </w:r>
       <w:r>
@@ -247,21 +223,7 @@
         <w:rPr>
           <w:rFonts w:hint="eastAsia"/>
         </w:rPr>
-        <w:t xml:space="preserve"> </w:t>
-      </w:r>
-      <w:proofErr w:type="spellStart"/>
-      <w:r>
-        <w:rPr>
-          <w:rFonts w:hint="eastAsia"/>
-        </w:rPr>
-        <w:t>어노테이션이</w:t>
-      </w:r>
-      <w:proofErr w:type="spellEnd"/>
-      <w:r>
-        <w:rPr>
-          <w:rFonts w:hint="eastAsia"/>
-        </w:rPr>
-        <w:t xml:space="preserve"> 선언되어 있는 것을 볼 수 있다.</w:t>
+        <w:t xml:space="preserve"> 어노테이션이 선언되어 있는 것을 볼 수 있다.</w:t>
       </w:r>
     </w:p>
     <w:p/>
@@ -270,35 +232,7 @@
         <w:rPr>
           <w:rFonts w:hint="eastAsia"/>
         </w:rPr>
-        <w:t xml:space="preserve">스프링 부트에는 </w:t>
-      </w:r>
-      <w:proofErr w:type="spellStart"/>
-      <w:r>
-        <w:rPr>
-          <w:rFonts w:hint="eastAsia"/>
-        </w:rPr>
-        <w:t>톰캣</w:t>
-      </w:r>
-      <w:proofErr w:type="spellEnd"/>
-      <w:r>
-        <w:rPr>
-          <w:rFonts w:hint="eastAsia"/>
-        </w:rPr>
-        <w:t xml:space="preserve"> 서버를 </w:t>
-      </w:r>
-      <w:proofErr w:type="spellStart"/>
-      <w:r>
-        <w:rPr>
-          <w:rFonts w:hint="eastAsia"/>
-        </w:rPr>
-        <w:t>임베디드해서</w:t>
-      </w:r>
-      <w:proofErr w:type="spellEnd"/>
-      <w:r>
-        <w:rPr>
-          <w:rFonts w:hint="eastAsia"/>
-        </w:rPr>
-        <w:t xml:space="preserve"> 사용할 수 있게 되어 있다.</w:t>
+        <w:t>스프링 부트에는 톰캣 서버를 임베디드해서 사용할 수 있게 되어 있다.</w:t>
       </w:r>
     </w:p>
     <w:p/>
@@ -429,11 +363,9 @@
         </w:rPr>
         <w:t xml:space="preserve">에서 </w:t>
       </w:r>
-      <w:proofErr w:type="spellStart"/>
       <w:r>
         <w:t>ctrl+shift+t</w:t>
       </w:r>
-      <w:proofErr w:type="spellEnd"/>
       <w:r>
         <w:rPr>
           <w:rFonts w:hint="eastAsia"/>
@@ -554,13 +486,8 @@
         </w:rPr>
         <w:t xml:space="preserve">추가할 때 </w:t>
       </w:r>
-      <w:proofErr w:type="spellStart"/>
-      <w:r>
-        <w:t>org.junit</w:t>
-      </w:r>
-      <w:proofErr w:type="spellEnd"/>
-      <w:r>
-        <w:t xml:space="preserve"> </w:t>
+      <w:r>
+        <w:t xml:space="preserve">org.junit </w:t>
       </w:r>
       <w:r>
         <w:rPr>
@@ -579,11 +506,9 @@
       </w:r>
     </w:p>
     <w:p>
-      <w:proofErr w:type="spellStart"/>
       <w:r>
         <w:t>Org.junit.jupiter.api</w:t>
       </w:r>
-      <w:proofErr w:type="spellEnd"/>
       <w:r>
         <w:rPr>
           <w:rFonts w:hint="eastAsia"/>
@@ -846,7 +771,6 @@
     </w:p>
     <w:p/>
     <w:p>
-      <w:proofErr w:type="spellStart"/>
       <w:r>
         <w:rPr>
           <w:rFonts w:hint="eastAsia"/>
@@ -854,11 +778,7 @@
         <w:t>S</w:t>
       </w:r>
       <w:r>
-        <w:t>pringboot</w:t>
-      </w:r>
-      <w:proofErr w:type="spellEnd"/>
-      <w:r>
-        <w:t xml:space="preserve"> start test</w:t>
+        <w:t>pringboot start test</w:t>
       </w:r>
       <w:r>
         <w:rPr>
@@ -873,45 +793,21 @@
         <w:rPr>
           <w:rFonts w:hint="eastAsia"/>
         </w:rPr>
-        <w:t xml:space="preserve">를 이용해서 </w:t>
-      </w:r>
-      <w:proofErr w:type="spellStart"/>
-      <w:r>
-        <w:rPr>
-          <w:rFonts w:hint="eastAsia"/>
-        </w:rPr>
-        <w:t>검증문</w:t>
-      </w:r>
-      <w:proofErr w:type="spellEnd"/>
-      <w:r>
-        <w:rPr>
-          <w:rFonts w:hint="eastAsia"/>
-        </w:rPr>
-        <w:t xml:space="preserve"> 작성 가능</w:t>
-      </w:r>
-    </w:p>
-    <w:p>
-      <w:r>
-        <w:t xml:space="preserve">Build </w:t>
-      </w:r>
-      <w:proofErr w:type="spellStart"/>
-      <w:r>
-        <w:t>gradle</w:t>
-      </w:r>
-      <w:proofErr w:type="spellEnd"/>
+        <w:t>를 이용해서 검증문 작성 가능</w:t>
+      </w:r>
+    </w:p>
+    <w:p>
+      <w:r>
+        <w:t>Build gradle</w:t>
+      </w:r>
       <w:r>
         <w:rPr>
           <w:rFonts w:hint="eastAsia"/>
         </w:rPr>
         <w:t xml:space="preserve">에 아래 </w:t>
       </w:r>
-      <w:proofErr w:type="spellStart"/>
-      <w:r>
-        <w:t>junit</w:t>
-      </w:r>
-      <w:proofErr w:type="spellEnd"/>
-      <w:r>
-        <w:t xml:space="preserve"> </w:t>
+      <w:r>
+        <w:t xml:space="preserve">junit </w:t>
       </w:r>
       <w:r>
         <w:rPr>
@@ -1025,35 +921,23 @@
     </w:p>
     <w:p>
       <w:r>
-        <w:t xml:space="preserve">Import </w:t>
-      </w:r>
-      <w:proofErr w:type="spellStart"/>
-      <w:r>
-        <w:t>org.junit.Assert</w:t>
-      </w:r>
-      <w:proofErr w:type="spellEnd"/>
-      <w:r>
-        <w:t xml:space="preserve">; </w:t>
-      </w:r>
-      <w:proofErr w:type="spellStart"/>
-      <w:r>
-        <w:rPr>
-          <w:rFonts w:hint="eastAsia"/>
-        </w:rPr>
-        <w:t>임포트</w:t>
-      </w:r>
-      <w:proofErr w:type="spellEnd"/>
-      <w:r>
-        <w:rPr>
-          <w:rFonts w:hint="eastAsia"/>
-        </w:rPr>
-        <w:t xml:space="preserve"> 후 </w:t>
-      </w:r>
-      <w:proofErr w:type="spellStart"/>
-      <w:r>
-        <w:t>Assert.assertEquals</w:t>
-      </w:r>
-      <w:proofErr w:type="spellEnd"/>
+        <w:t xml:space="preserve">Import org.junit.Assert; </w:t>
+      </w:r>
+      <w:r>
+        <w:rPr>
+          <w:rFonts w:hint="eastAsia"/>
+        </w:rPr>
+        <w:t xml:space="preserve">임포트 후 </w:t>
+      </w:r>
+      <w:r>
+        <w:t xml:space="preserve">Assert.assertEquals </w:t>
+      </w:r>
+      <w:r>
+        <w:rPr>
+          <w:rFonts w:hint="eastAsia"/>
+        </w:rPr>
+        <w:t>메서드로</w:t>
+      </w:r>
       <w:r>
         <w:t xml:space="preserve"> </w:t>
       </w:r>
@@ -1061,7 +945,54 @@
         <w:rPr>
           <w:rFonts w:hint="eastAsia"/>
         </w:rPr>
-        <w:t>메서드로</w:t>
+        <w:t>테스트 실행 가능하였음.</w:t>
+      </w:r>
+    </w:p>
+    <w:p/>
+    <w:p>
+      <w:pPr>
+        <w:pStyle w:val="2"/>
+      </w:pPr>
+      <w:r>
+        <w:rPr>
+          <w:rFonts w:hint="eastAsia"/>
+        </w:rPr>
+        <w:t>또 하나의 테스트 방식이 있다.</w:t>
+      </w:r>
+      <w:r>
+        <w:t xml:space="preserve"> (</w:t>
+      </w:r>
+      <w:r>
+        <w:rPr>
+          <w:rFonts w:hint="eastAsia"/>
+        </w:rPr>
+        <w:t xml:space="preserve">스프링에서 제공하는 </w:t>
+      </w:r>
+      <w:r>
+        <w:t xml:space="preserve">MockMvc </w:t>
+      </w:r>
+      <w:r>
+        <w:rPr>
+          <w:rFonts w:hint="eastAsia"/>
+        </w:rPr>
+        <w:t>방식)</w:t>
+      </w:r>
+    </w:p>
+    <w:p>
+      <w:r>
+        <w:rPr>
+          <w:rFonts w:hint="eastAsia"/>
+        </w:rPr>
+        <w:t>M</w:t>
+      </w:r>
+      <w:r>
+        <w:t>ockMvc</w:t>
+      </w:r>
+      <w:r>
+        <w:rPr>
+          <w:rFonts w:hint="eastAsia"/>
+        </w:rPr>
+        <w:t>란?</w:t>
       </w:r>
       <w:r>
         <w:t xml:space="preserve"> </w:t>
@@ -1070,69 +1001,6 @@
         <w:rPr>
           <w:rFonts w:hint="eastAsia"/>
         </w:rPr>
-        <w:t>테스트 실행 가능하였음.</w:t>
-      </w:r>
-    </w:p>
-    <w:p/>
-    <w:p>
-      <w:pPr>
-        <w:pStyle w:val="2"/>
-      </w:pPr>
-      <w:r>
-        <w:rPr>
-          <w:rFonts w:hint="eastAsia"/>
-        </w:rPr>
-        <w:t>또 하나의 테스트 방식이 있다.</w:t>
-      </w:r>
-      <w:r>
-        <w:t xml:space="preserve"> (</w:t>
-      </w:r>
-      <w:r>
-        <w:rPr>
-          <w:rFonts w:hint="eastAsia"/>
-        </w:rPr>
-        <w:t xml:space="preserve">스프링에서 제공하는 </w:t>
-      </w:r>
-      <w:proofErr w:type="spellStart"/>
-      <w:r>
-        <w:t>MockMvc</w:t>
-      </w:r>
-      <w:proofErr w:type="spellEnd"/>
-      <w:r>
-        <w:t xml:space="preserve"> </w:t>
-      </w:r>
-      <w:r>
-        <w:rPr>
-          <w:rFonts w:hint="eastAsia"/>
-        </w:rPr>
-        <w:t>방식)</w:t>
-      </w:r>
-    </w:p>
-    <w:p>
-      <w:proofErr w:type="spellStart"/>
-      <w:r>
-        <w:rPr>
-          <w:rFonts w:hint="eastAsia"/>
-        </w:rPr>
-        <w:t>M</w:t>
-      </w:r>
-      <w:r>
-        <w:t>ockMvc</w:t>
-      </w:r>
-      <w:proofErr w:type="spellEnd"/>
-      <w:r>
-        <w:rPr>
-          <w:rFonts w:hint="eastAsia"/>
-        </w:rPr>
-        <w:t>란?</w:t>
-      </w:r>
-      <w:r>
-        <w:t xml:space="preserve"> </w:t>
-      </w:r>
-      <w:r>
-        <w:rPr>
-          <w:rFonts w:hint="eastAsia"/>
-        </w:rPr>
         <w:t xml:space="preserve">실제 객체와 비슷하지만 테스트에 필요한 기능만 가지는 가짜 객체를 만들어서 애플리케이션 서버에 배포하지 않고도 스프링 </w:t>
       </w:r>
       <w:r>
@@ -1152,18 +1020,15 @@
         </w:rPr>
         <w:t xml:space="preserve">모의 </w:t>
       </w:r>
-      <w:proofErr w:type="spellStart"/>
       <w:r>
         <w:t>HttpRequest</w:t>
       </w:r>
-      <w:proofErr w:type="spellEnd"/>
       <w:r>
         <w:rPr>
           <w:rFonts w:hint="eastAsia"/>
         </w:rPr>
         <w:t xml:space="preserve">와 </w:t>
       </w:r>
-      <w:proofErr w:type="spellStart"/>
       <w:r>
         <w:t>HttpRe</w:t>
       </w:r>
@@ -1176,7 +1041,6 @@
       <w:r>
         <w:t>ponse</w:t>
       </w:r>
-      <w:proofErr w:type="spellEnd"/>
       <w:r>
         <w:rPr>
           <w:rFonts w:hint="eastAsia"/>
@@ -1233,13 +1097,8 @@
         </w:rPr>
         <w:t xml:space="preserve">위 그림에서 </w:t>
       </w:r>
-      <w:proofErr w:type="spellStart"/>
-      <w:r>
-        <w:t>MockMvcBuilders.standaloneSetup</w:t>
-      </w:r>
-      <w:proofErr w:type="spellEnd"/>
-      <w:r>
-        <w:t>().build()</w:t>
+      <w:r>
+        <w:t>MockMvcBuilders.standaloneSetup().build()</w:t>
       </w:r>
       <w:r>
         <w:rPr>
@@ -1247,13 +1106,8 @@
         </w:rPr>
         <w:t xml:space="preserve">로 </w:t>
       </w:r>
-      <w:proofErr w:type="spellStart"/>
-      <w:r>
-        <w:t>MockMvc</w:t>
-      </w:r>
-      <w:proofErr w:type="spellEnd"/>
-      <w:r>
-        <w:t xml:space="preserve"> </w:t>
+      <w:r>
+        <w:t xml:space="preserve">MockMvc </w:t>
       </w:r>
       <w:r>
         <w:rPr>
@@ -1269,13 +1123,8 @@
         </w:rPr>
         <w:t xml:space="preserve">이후 </w:t>
       </w:r>
-      <w:proofErr w:type="spellStart"/>
-      <w:r>
-        <w:t>MockMvc.perform</w:t>
-      </w:r>
-      <w:proofErr w:type="spellEnd"/>
-      <w:r>
-        <w:t xml:space="preserve">() </w:t>
+      <w:r>
+        <w:t xml:space="preserve">MockMvc.perform() </w:t>
       </w:r>
       <w:r>
         <w:rPr>
@@ -1393,21 +1242,7 @@
         <w:rPr>
           <w:rFonts w:hint="eastAsia"/>
         </w:rPr>
-        <w:t xml:space="preserve">를 통해 처리할 수 있도록 한번 더 </w:t>
-      </w:r>
-      <w:proofErr w:type="spellStart"/>
-      <w:r>
-        <w:rPr>
-          <w:rFonts w:hint="eastAsia"/>
-        </w:rPr>
-        <w:t>래핑해준</w:t>
-      </w:r>
-      <w:proofErr w:type="spellEnd"/>
-      <w:r>
-        <w:rPr>
-          <w:rFonts w:hint="eastAsia"/>
-        </w:rPr>
-        <w:t xml:space="preserve"> 라이브러리라 생각할 수 있음.</w:t>
+        <w:t>를 통해 처리할 수 있도록 한번 더 래핑해준 라이브러리라 생각할 수 있음.</w:t>
       </w:r>
       <w:r>
         <w:t xml:space="preserve"> </w:t>
@@ -1476,7 +1311,6 @@
       <w:r>
         <w:t xml:space="preserve">: </w:t>
       </w:r>
-      <w:proofErr w:type="spellStart"/>
       <w:r>
         <w:rPr>
           <w:rFonts w:hint="eastAsia"/>
@@ -1486,7 +1320,6 @@
       <w:r>
         <w:t>uild.gradle</w:t>
       </w:r>
-      <w:proofErr w:type="spellEnd"/>
       <w:r>
         <w:rPr>
           <w:rFonts w:hint="eastAsia"/>
@@ -1494,15 +1327,7 @@
         <w:t xml:space="preserve">에 아래 </w:t>
       </w:r>
       <w:r>
-        <w:t>implementation '</w:t>
-      </w:r>
-      <w:proofErr w:type="spellStart"/>
-      <w:r>
-        <w:t>org.springframework.boot:spring-boot-starter-data-jpa</w:t>
-      </w:r>
-      <w:proofErr w:type="spellEnd"/>
-      <w:r>
-        <w:t>'</w:t>
+        <w:t>implementation 'org.springframework.boot:spring-boot-starter-data-jpa'</w:t>
       </w:r>
       <w:r>
         <w:t xml:space="preserve"> </w:t>
@@ -1587,44 +1412,14 @@
         </w:rPr>
         <w:t xml:space="preserve">서비스용 </w:t>
       </w:r>
-      <w:proofErr w:type="spellStart"/>
       <w:r>
         <w:t>db</w:t>
       </w:r>
-      <w:proofErr w:type="spellEnd"/>
-      <w:r>
-        <w:rPr>
-          <w:rFonts w:hint="eastAsia"/>
-        </w:rPr>
-        <w:t xml:space="preserve">로 </w:t>
-      </w:r>
-      <w:proofErr w:type="spellStart"/>
-      <w:r>
-        <w:rPr>
-          <w:rFonts w:hint="eastAsia"/>
-        </w:rPr>
-        <w:t>사용할만한</w:t>
-      </w:r>
-      <w:proofErr w:type="spellEnd"/>
-      <w:r>
-        <w:rPr>
-          <w:rFonts w:hint="eastAsia"/>
-        </w:rPr>
-        <w:t xml:space="preserve"> 수준은 되지 않지만 테스트나 </w:t>
-      </w:r>
-      <w:proofErr w:type="spellStart"/>
-      <w:r>
-        <w:rPr>
-          <w:rFonts w:hint="eastAsia"/>
-        </w:rPr>
-        <w:t>캐싱용으로</w:t>
-      </w:r>
-      <w:proofErr w:type="spellEnd"/>
-      <w:r>
-        <w:rPr>
-          <w:rFonts w:hint="eastAsia"/>
-        </w:rPr>
-        <w:t xml:space="preserve"> 많이 사용되고 있음.</w:t>
+      <w:r>
+        <w:rPr>
+          <w:rFonts w:hint="eastAsia"/>
+        </w:rPr>
+        <w:t>로 사용할만한 수준은 되지 않지만 테스트나 캐싱용으로 많이 사용되고 있음.</w:t>
       </w:r>
     </w:p>
     <w:p>
@@ -1777,11 +1572,9 @@
         </w:rPr>
         <w:t xml:space="preserve">에서는 </w:t>
       </w:r>
-      <w:proofErr w:type="spellStart"/>
       <w:r>
         <w:t>JPARepository</w:t>
       </w:r>
-      <w:proofErr w:type="spellEnd"/>
       <w:r>
         <w:rPr>
           <w:rFonts w:hint="eastAsia"/>
@@ -1814,7 +1607,6 @@
       </w:r>
     </w:p>
     <w:p>
-      <w:proofErr w:type="spellStart"/>
       <w:r>
         <w:rPr>
           <w:rFonts w:hint="eastAsia"/>
@@ -1824,7 +1616,6 @@
       <w:r>
         <w:t>paRepository</w:t>
       </w:r>
-      <w:proofErr w:type="spellEnd"/>
       <w:r>
         <w:rPr>
           <w:rFonts w:hint="eastAsia"/>
@@ -1911,7 +1702,6 @@
         </w:rPr>
         <w:t xml:space="preserve">public interface </w:t>
       </w:r>
-      <w:proofErr w:type="spellStart"/>
       <w:r>
         <w:rPr>
           <w:rFonts w:ascii="Courier New" w:eastAsia="굴림체" w:hAnsi="Courier New" w:cs="Courier New"/>
@@ -1919,9 +1709,17 @@
           <w:kern w:val="0"/>
           <w:szCs w:val="20"/>
         </w:rPr>
-        <w:t>PersonRepository</w:t>
-      </w:r>
-      <w:proofErr w:type="spellEnd"/>
+        <w:t xml:space="preserve">PersonRepository </w:t>
+      </w:r>
+      <w:r>
+        <w:rPr>
+          <w:rFonts w:ascii="Courier New" w:eastAsia="굴림체" w:hAnsi="Courier New" w:cs="Courier New"/>
+          <w:color w:val="CC7832"/>
+          <w:kern w:val="0"/>
+          <w:szCs w:val="20"/>
+        </w:rPr>
+        <w:t xml:space="preserve">extends </w:t>
+      </w:r>
       <w:r>
         <w:rPr>
           <w:rFonts w:ascii="Courier New" w:eastAsia="굴림체" w:hAnsi="Courier New" w:cs="Courier New"/>
@@ -1929,36 +1727,7 @@
           <w:kern w:val="0"/>
           <w:szCs w:val="20"/>
         </w:rPr>
-        <w:t xml:space="preserve"> </w:t>
-      </w:r>
-      <w:r>
-        <w:rPr>
-          <w:rFonts w:ascii="Courier New" w:eastAsia="굴림체" w:hAnsi="Courier New" w:cs="Courier New"/>
-          <w:color w:val="CC7832"/>
-          <w:kern w:val="0"/>
-          <w:szCs w:val="20"/>
-        </w:rPr>
-        <w:t xml:space="preserve">extends </w:t>
-      </w:r>
-      <w:proofErr w:type="spellStart"/>
-      <w:r>
-        <w:rPr>
-          <w:rFonts w:ascii="Courier New" w:eastAsia="굴림체" w:hAnsi="Courier New" w:cs="Courier New"/>
-          <w:color w:val="A9B7C6"/>
-          <w:kern w:val="0"/>
-          <w:szCs w:val="20"/>
-        </w:rPr>
-        <w:t>JpaRepository</w:t>
-      </w:r>
-      <w:proofErr w:type="spellEnd"/>
-      <w:r>
-        <w:rPr>
-          <w:rFonts w:ascii="Courier New" w:eastAsia="굴림체" w:hAnsi="Courier New" w:cs="Courier New"/>
-          <w:color w:val="A9B7C6"/>
-          <w:kern w:val="0"/>
-          <w:szCs w:val="20"/>
-        </w:rPr>
-        <w:t>&lt;Person</w:t>
+        <w:t>JpaRepository&lt;Person</w:t>
       </w:r>
       <w:r>
         <w:rPr>
@@ -2037,7 +1806,6 @@
         <w:lastRenderedPageBreak/>
         <w:t>.</w:t>
       </w:r>
-      <w:proofErr w:type="spellStart"/>
       <w:r>
         <w:rPr>
           <w:rFonts w:hint="eastAsia"/>
@@ -2045,31 +1813,13 @@
         <w:t>f</w:t>
       </w:r>
       <w:r>
-        <w:t>indAll</w:t>
-      </w:r>
-      <w:proofErr w:type="spellEnd"/>
-      <w:r>
-        <w:t xml:space="preserve">() – </w:t>
-      </w:r>
-      <w:r>
-        <w:rPr>
-          <w:rFonts w:hint="eastAsia"/>
-        </w:rPr>
-        <w:t xml:space="preserve">메소드로 </w:t>
-      </w:r>
-      <w:proofErr w:type="spellStart"/>
-      <w:r>
-        <w:rPr>
-          <w:rFonts w:hint="eastAsia"/>
-        </w:rPr>
-        <w:t>레퍼지토리의</w:t>
-      </w:r>
-      <w:proofErr w:type="spellEnd"/>
-      <w:r>
-        <w:rPr>
-          <w:rFonts w:hint="eastAsia"/>
-        </w:rPr>
-        <w:t xml:space="preserve"> 전체 </w:t>
+        <w:t xml:space="preserve">indAll() – </w:t>
+      </w:r>
+      <w:r>
+        <w:rPr>
+          <w:rFonts w:hint="eastAsia"/>
+        </w:rPr>
+        <w:t xml:space="preserve">메소드로 레퍼지토리의 전체 </w:t>
       </w:r>
       <w:r>
         <w:t xml:space="preserve">entity </w:t>
@@ -2196,19 +1946,11 @@
         <w:rPr>
           <w:rFonts w:hint="eastAsia"/>
         </w:rPr>
-        <w:t xml:space="preserve">라이브러리 사용하기 위해서는 </w:t>
-      </w:r>
-      <w:proofErr w:type="spellStart"/>
-      <w:r>
-        <w:rPr>
-          <w:rFonts w:hint="eastAsia"/>
-        </w:rPr>
-        <w:t>b</w:t>
+        <w:t>라이브러리 사용하기 위해서는 b</w:t>
       </w:r>
       <w:r>
         <w:t>uild.gradle</w:t>
       </w:r>
-      <w:proofErr w:type="spellEnd"/>
       <w:r>
         <w:rPr>
           <w:rFonts w:hint="eastAsia"/>
@@ -2263,21 +2005,7 @@
         <w:rPr>
           <w:rFonts w:hint="eastAsia"/>
         </w:rPr>
-        <w:t xml:space="preserve">그리고 위 사진에서 </w:t>
-      </w:r>
-      <w:proofErr w:type="spellStart"/>
-      <w:r>
-        <w:rPr>
-          <w:rFonts w:hint="eastAsia"/>
-        </w:rPr>
-        <w:t>처럼</w:t>
-      </w:r>
-      <w:proofErr w:type="spellEnd"/>
-      <w:r>
-        <w:rPr>
-          <w:rFonts w:hint="eastAsia"/>
-        </w:rPr>
-        <w:t xml:space="preserve"> </w:t>
+        <w:t xml:space="preserve">그리고 위 사진에서 처럼 </w:t>
       </w:r>
       <w:r>
         <w:t>‘enable annotation processing’</w:t>
@@ -2306,21 +2034,7 @@
         <w:rPr>
           <w:rFonts w:hint="eastAsia"/>
         </w:rPr>
-        <w:t xml:space="preserve">는 </w:t>
-      </w:r>
-      <w:proofErr w:type="spellStart"/>
-      <w:r>
-        <w:rPr>
-          <w:rFonts w:hint="eastAsia"/>
-        </w:rPr>
-        <w:t>맴버변수와</w:t>
-      </w:r>
-      <w:proofErr w:type="spellEnd"/>
-      <w:r>
-        <w:rPr>
-          <w:rFonts w:hint="eastAsia"/>
-        </w:rPr>
-        <w:t xml:space="preserve"> 클래스 위에 둘 다 사용할 수 있다.</w:t>
+        <w:t>는 맴버변수와 클래스 위에 둘 다 사용할 수 있다.</w:t>
       </w:r>
     </w:p>
     <w:p>
@@ -2459,19 +2173,11 @@
       <w:r>
         <w:t xml:space="preserve">ombok </w:t>
       </w:r>
-      <w:proofErr w:type="spellStart"/>
-      <w:r>
-        <w:rPr>
-          <w:rFonts w:hint="eastAsia"/>
-        </w:rPr>
-        <w:t>어노테이션이</w:t>
-      </w:r>
-      <w:proofErr w:type="spellEnd"/>
-      <w:r>
-        <w:rPr>
-          <w:rFonts w:hint="eastAsia"/>
-        </w:rPr>
-        <w:t xml:space="preserve"> 붙은 자바 소스를 컴파일 할 때 </w:t>
+      <w:r>
+        <w:rPr>
+          <w:rFonts w:hint="eastAsia"/>
+        </w:rPr>
+        <w:t xml:space="preserve">어노테이션이 붙은 자바 소스를 컴파일 할 때 </w:t>
       </w:r>
       <w:r>
         <w:t>annotation processor</w:t>
@@ -2480,21 +2186,7 @@
         <w:rPr>
           <w:rFonts w:hint="eastAsia"/>
         </w:rPr>
-        <w:t xml:space="preserve">가 </w:t>
-      </w:r>
-      <w:proofErr w:type="spellStart"/>
-      <w:r>
-        <w:rPr>
-          <w:rFonts w:hint="eastAsia"/>
-        </w:rPr>
-        <w:t>어노테이션을</w:t>
-      </w:r>
-      <w:proofErr w:type="spellEnd"/>
-      <w:r>
-        <w:rPr>
-          <w:rFonts w:hint="eastAsia"/>
-        </w:rPr>
-        <w:t xml:space="preserve"> 확인하고 그에 맞는 코드를 자동으로 생성해서 바이트코드로 변환</w:t>
+        <w:t>가 어노테이션을 확인하고 그에 맞는 코드를 자동으로 생성해서 바이트코드로 변환</w:t>
       </w:r>
       <w:r>
         <w:rPr>
@@ -2694,19 +2386,11 @@
       </w:r>
     </w:p>
     <w:p>
-      <w:proofErr w:type="spellStart"/>
-      <w:r>
-        <w:rPr>
-          <w:rFonts w:hint="eastAsia"/>
-        </w:rPr>
-        <w:t>리팩토링을</w:t>
-      </w:r>
-      <w:proofErr w:type="spellEnd"/>
-      <w:r>
-        <w:rPr>
-          <w:rFonts w:hint="eastAsia"/>
-        </w:rPr>
-        <w:t xml:space="preserve"> 하기 위해서는 사용된 </w:t>
+      <w:r>
+        <w:rPr>
+          <w:rFonts w:hint="eastAsia"/>
+        </w:rPr>
+        <w:t xml:space="preserve">리팩토링을 하기 위해서는 사용된 </w:t>
       </w:r>
       <w:r>
         <w:t>Annotation</w:t>
@@ -2801,29 +2485,10 @@
         <w:rPr>
           <w:rFonts w:hint="eastAsia"/>
         </w:rPr>
-        <w:t xml:space="preserve">모든 필드의 값을 </w:t>
-      </w:r>
-      <w:proofErr w:type="spellStart"/>
-      <w:r>
-        <w:rPr>
-          <w:rFonts w:hint="eastAsia"/>
-        </w:rPr>
-        <w:t>리턴하는</w:t>
-      </w:r>
-      <w:proofErr w:type="spellEnd"/>
-      <w:r>
-        <w:rPr>
-          <w:rFonts w:hint="eastAsia"/>
-        </w:rPr>
-        <w:t xml:space="preserve"> </w:t>
-      </w:r>
-      <w:proofErr w:type="spellStart"/>
-      <w:r>
-        <w:t>toString</w:t>
-      </w:r>
-      <w:proofErr w:type="spellEnd"/>
-      <w:r>
-        <w:t>()</w:t>
+        <w:t xml:space="preserve">모든 필드의 값을 리턴하는 </w:t>
+      </w:r>
+      <w:r>
+        <w:t>toString()</w:t>
       </w:r>
       <w:r>
         <w:rPr>
@@ -2840,15 +2505,7 @@
         <w:t>@</w:t>
       </w:r>
       <w:r>
-        <w:t>ToString(exclude = “</w:t>
-      </w:r>
-      <w:proofErr w:type="spellStart"/>
-      <w:r>
-        <w:t>phoneNumber</w:t>
-      </w:r>
-      <w:proofErr w:type="spellEnd"/>
-      <w:r>
-        <w:t xml:space="preserve">”) </w:t>
+        <w:t xml:space="preserve">ToString(exclude = “phoneNumber”) </w:t>
       </w:r>
       <w:r>
         <w:t>–</w:t>
@@ -3429,15 +3086,7 @@
         <w:t xml:space="preserve">위 그림의 </w:t>
       </w:r>
       <w:r>
-        <w:t>.map(String::</w:t>
-      </w:r>
-      <w:proofErr w:type="spellStart"/>
-      <w:r>
-        <w:t>toUppserCase</w:t>
-      </w:r>
-      <w:proofErr w:type="spellEnd"/>
-      <w:r>
-        <w:t xml:space="preserve">) </w:t>
+        <w:t xml:space="preserve">.map(String::toUppserCase) </w:t>
       </w:r>
       <w:r>
         <w:rPr>
@@ -3564,30 +3213,14 @@
       <w:r>
         <w:t xml:space="preserve"> </w:t>
       </w:r>
-      <w:proofErr w:type="spellStart"/>
-      <w:r>
-        <w:rPr>
-          <w:rFonts w:hint="eastAsia"/>
-        </w:rPr>
-        <w:t>처럼의</w:t>
-      </w:r>
-      <w:proofErr w:type="spellEnd"/>
-      <w:r>
-        <w:rPr>
-          <w:rFonts w:hint="eastAsia"/>
-        </w:rPr>
-        <w:t xml:space="preserve"> </w:t>
-      </w:r>
-      <w:r>
-        <w:t>.map(detail-&gt;</w:t>
-      </w:r>
-      <w:proofErr w:type="spellStart"/>
-      <w:r>
-        <w:t>detail.getItem</w:t>
-      </w:r>
-      <w:proofErr w:type="spellEnd"/>
-      <w:r>
-        <w:t xml:space="preserve">() ) </w:t>
+      <w:r>
+        <w:rPr>
+          <w:rFonts w:hint="eastAsia"/>
+        </w:rPr>
+        <w:t xml:space="preserve">처럼의 </w:t>
+      </w:r>
+      <w:r>
+        <w:t xml:space="preserve">.map(detail-&gt;detail.getItem() ) </w:t>
       </w:r>
       <w:r>
         <w:rPr>
@@ -3608,23 +3241,7 @@
           <w:b/>
           <w:bCs/>
         </w:rPr>
-        <w:t>.map(detail-&gt;</w:t>
-      </w:r>
-      <w:proofErr w:type="spellStart"/>
-      <w:r>
-        <w:rPr>
-          <w:b/>
-          <w:bCs/>
-        </w:rPr>
-        <w:t>detail.getItem</w:t>
-      </w:r>
-      <w:proofErr w:type="spellEnd"/>
-      <w:r>
-        <w:rPr>
-          <w:b/>
-          <w:bCs/>
-        </w:rPr>
-        <w:t xml:space="preserve">() ) / </w:t>
+        <w:t xml:space="preserve">.map(detail-&gt;detail.getItem() ) / </w:t>
       </w:r>
       <w:r>
         <w:rPr>
@@ -3870,21 +3487,8 @@
     </w:p>
     <w:p>
       <w:r>
-        <w:t>-@</w:t>
-      </w:r>
-      <w:proofErr w:type="spellStart"/>
-      <w:r>
-        <w:t>OneToOne</w:t>
-      </w:r>
-      <w:proofErr w:type="spellEnd"/>
-      <w:r>
-        <w:t xml:space="preserve"> : </w:t>
-      </w:r>
-      <w:proofErr w:type="spellStart"/>
-      <w:r>
-        <w:t>CascadeType</w:t>
-      </w:r>
-      <w:proofErr w:type="spellEnd"/>
+        <w:t>-@OneToOne : CascadeType</w:t>
+      </w:r>
     </w:p>
     <w:p>
       <w:r>
@@ -3894,21 +3498,8 @@
         <w:t>-</w:t>
       </w:r>
       <w:r>
-        <w:t>@</w:t>
-      </w:r>
-      <w:proofErr w:type="spellStart"/>
-      <w:r>
-        <w:t>OneToOne</w:t>
-      </w:r>
-      <w:proofErr w:type="spellEnd"/>
-      <w:r>
-        <w:t xml:space="preserve"> : </w:t>
-      </w:r>
-      <w:proofErr w:type="spellStart"/>
-      <w:r>
-        <w:t>FetchType</w:t>
-      </w:r>
-      <w:proofErr w:type="spellEnd"/>
+        <w:t>@OneToOne : FetchType</w:t>
+      </w:r>
     </w:p>
     <w:p>
       <w:r>
@@ -3918,21 +3509,8 @@
         <w:t>-</w:t>
       </w:r>
       <w:r>
-        <w:t>@</w:t>
-      </w:r>
-      <w:proofErr w:type="spellStart"/>
-      <w:r>
-        <w:t>OneToOne</w:t>
-      </w:r>
-      <w:proofErr w:type="spellEnd"/>
-      <w:r>
-        <w:t xml:space="preserve"> : optional, </w:t>
-      </w:r>
-      <w:proofErr w:type="spellStart"/>
-      <w:r>
-        <w:t>orphanRemoval</w:t>
-      </w:r>
-      <w:proofErr w:type="spellEnd"/>
+        <w:t>@OneToOne : optional, orphanRemoval</w:t>
+      </w:r>
     </w:p>
     <w:p>
       <w:pPr>
@@ -4185,27 +3763,11 @@
         <w:rPr>
           <w:rFonts w:hint="eastAsia"/>
         </w:rPr>
-        <w:t xml:space="preserve">위 </w:t>
-      </w:r>
-      <w:proofErr w:type="spellStart"/>
-      <w:r>
-        <w:rPr>
-          <w:rFonts w:hint="eastAsia"/>
-        </w:rPr>
-        <w:t>처럼</w:t>
-      </w:r>
-      <w:proofErr w:type="spellEnd"/>
-      <w:r>
-        <w:rPr>
-          <w:rFonts w:hint="eastAsia"/>
-        </w:rPr>
-        <w:t xml:space="preserve"> </w:t>
-      </w:r>
-      <w:proofErr w:type="spellStart"/>
+        <w:t xml:space="preserve">위 처럼 </w:t>
+      </w:r>
       <w:r>
         <w:t>CascadeType.PERSIST</w:t>
       </w:r>
-      <w:proofErr w:type="spellEnd"/>
       <w:r>
         <w:rPr>
           <w:rFonts w:hint="eastAsia"/>
@@ -4238,27 +3800,14 @@
         </w:rPr>
         <w:t xml:space="preserve">그래서 </w:t>
       </w:r>
-      <w:proofErr w:type="spellStart"/>
-      <w:r>
-        <w:t>blockPerson.setBlock</w:t>
-      </w:r>
-      <w:proofErr w:type="spellEnd"/>
-      <w:r>
-        <w:t xml:space="preserve">(new Block(name)); </w:t>
-      </w:r>
-      <w:proofErr w:type="spellStart"/>
-      <w:r>
-        <w:rPr>
-          <w:rFonts w:hint="eastAsia"/>
-        </w:rPr>
-        <w:t>처럼</w:t>
-      </w:r>
-      <w:proofErr w:type="spellEnd"/>
-      <w:r>
-        <w:rPr>
-          <w:rFonts w:hint="eastAsia"/>
-        </w:rPr>
-        <w:t xml:space="preserve"> </w:t>
+      <w:r>
+        <w:t xml:space="preserve">blockPerson.setBlock(new Block(name)); </w:t>
+      </w:r>
+      <w:r>
+        <w:rPr>
+          <w:rFonts w:hint="eastAsia"/>
+        </w:rPr>
+        <w:t xml:space="preserve">처럼 </w:t>
       </w:r>
       <w:r>
         <w:t xml:space="preserve">block </w:t>
@@ -4402,7 +3951,6 @@
       </w:r>
     </w:p>
     <w:p>
-      <w:proofErr w:type="spellStart"/>
       <w:r>
         <w:rPr>
           <w:rFonts w:hint="eastAsia"/>
@@ -4413,11 +3961,7 @@
         <w:t>ascadeType</w:t>
       </w:r>
       <w:r>
-        <w:t>.MERGE</w:t>
-      </w:r>
-      <w:proofErr w:type="spellEnd"/>
-      <w:r>
-        <w:t xml:space="preserve"> </w:t>
+        <w:t xml:space="preserve">.MERGE </w:t>
       </w:r>
       <w:r>
         <w:rPr>
@@ -4487,7 +4031,6 @@
       </w:r>
     </w:p>
     <w:p>
-      <w:proofErr w:type="spellStart"/>
       <w:r>
         <w:rPr>
           <w:rFonts w:hint="eastAsia"/>
@@ -4498,11 +4041,7 @@
         <w:t>ascadeType</w:t>
       </w:r>
       <w:r>
-        <w:t>.MERGE</w:t>
-      </w:r>
-      <w:proofErr w:type="spellEnd"/>
-      <w:r>
-        <w:t xml:space="preserve"> </w:t>
+        <w:t xml:space="preserve">.MERGE </w:t>
       </w:r>
       <w:r>
         <w:rPr>
@@ -4565,7 +4104,6 @@
       </w:r>
     </w:p>
     <w:p>
-      <w:proofErr w:type="spellStart"/>
       <w:r>
         <w:rPr>
           <w:rFonts w:hint="eastAsia"/>
@@ -4575,7 +4113,6 @@
       <w:r>
         <w:t>ascadeType.REMOVE</w:t>
       </w:r>
-      <w:proofErr w:type="spellEnd"/>
       <w:r>
         <w:t xml:space="preserve"> </w:t>
       </w:r>
@@ -4589,32 +4126,10 @@
         <w:rPr>
           <w:rFonts w:hint="eastAsia"/>
         </w:rPr>
-        <w:t xml:space="preserve">타입 적용을 </w:t>
-      </w:r>
-      <w:proofErr w:type="spellStart"/>
-      <w:r>
-        <w:rPr>
-          <w:rFonts w:hint="eastAsia"/>
-        </w:rPr>
-        <w:t>안하면</w:t>
-      </w:r>
-      <w:proofErr w:type="spellEnd"/>
-      <w:r>
-        <w:rPr>
-          <w:rFonts w:hint="eastAsia"/>
-        </w:rPr>
-        <w:t xml:space="preserve"> 부모 엔티티를 삭제해도 자식 엔티티가 삭제되지 않는 것을 확인할 수 있다.</w:t>
-      </w:r>
-      <w:r>
-        <w:t xml:space="preserve"> (</w:t>
-      </w:r>
-      <w:proofErr w:type="spellStart"/>
-      <w:r>
-        <w:t>personRepository.delete</w:t>
-      </w:r>
-      <w:proofErr w:type="spellEnd"/>
-      <w:r>
-        <w:t>(person);</w:t>
+        <w:t>타입 적용을 안하면 부모 엔티티를 삭제해도 자식 엔티티가 삭제되지 않는 것을 확인할 수 있다.</w:t>
+      </w:r>
+      <w:r>
+        <w:t xml:space="preserve"> (personRepository.delete(person);</w:t>
       </w:r>
       <w:r>
         <w:rPr>
@@ -4636,7 +4151,6 @@
       </w:r>
     </w:p>
     <w:p>
-      <w:proofErr w:type="spellStart"/>
       <w:r>
         <w:rPr>
           <w:rFonts w:hint="eastAsia"/>
@@ -4644,11 +4158,7 @@
         <w:t>C</w:t>
       </w:r>
       <w:r>
-        <w:t>ascadeType.REMOVE</w:t>
-      </w:r>
-      <w:proofErr w:type="spellEnd"/>
-      <w:r>
-        <w:t xml:space="preserve"> </w:t>
+        <w:t xml:space="preserve">ascadeType.REMOVE </w:t>
       </w:r>
       <w:r>
         <w:rPr>
@@ -4658,7 +4168,6 @@
       </w:r>
     </w:p>
     <w:p>
-      <w:proofErr w:type="spellStart"/>
       <w:r>
         <w:rPr>
           <w:rFonts w:hint="eastAsia"/>
@@ -4666,52 +4175,22 @@
         <w:t>C</w:t>
       </w:r>
       <w:r>
+        <w:t xml:space="preserve">ascadeType.ALL == </w:t>
+      </w:r>
+      <w:r>
+        <w:t>{CascadeType.PERSIST, CascadeType.MERGE, CascadeType.REMOVE}</w:t>
+      </w:r>
+    </w:p>
+    <w:p>
+      <w:r>
+        <w:rPr>
+          <w:rFonts w:hint="eastAsia"/>
+        </w:rPr>
+        <w:t>C</w:t>
+      </w:r>
+      <w:r>
         <w:t>ascadeType.ALL</w:t>
       </w:r>
-      <w:proofErr w:type="spellEnd"/>
-      <w:r>
-        <w:t xml:space="preserve"> == </w:t>
-      </w:r>
-      <w:r>
-        <w:t>{</w:t>
-      </w:r>
-      <w:proofErr w:type="spellStart"/>
-      <w:r>
-        <w:t>CascadeType.PERSIST</w:t>
-      </w:r>
-      <w:proofErr w:type="spellEnd"/>
-      <w:r>
-        <w:t xml:space="preserve">, </w:t>
-      </w:r>
-      <w:proofErr w:type="spellStart"/>
-      <w:r>
-        <w:t>CascadeType.MERGE</w:t>
-      </w:r>
-      <w:proofErr w:type="spellEnd"/>
-      <w:r>
-        <w:t xml:space="preserve">, </w:t>
-      </w:r>
-      <w:proofErr w:type="spellStart"/>
-      <w:r>
-        <w:t>CascadeType.REMOVE</w:t>
-      </w:r>
-      <w:proofErr w:type="spellEnd"/>
-      <w:r>
-        <w:t>}</w:t>
-      </w:r>
-    </w:p>
-    <w:p>
-      <w:proofErr w:type="spellStart"/>
-      <w:r>
-        <w:rPr>
-          <w:rFonts w:hint="eastAsia"/>
-        </w:rPr>
-        <w:t>C</w:t>
-      </w:r>
-      <w:r>
-        <w:t>ascadeType.ALL</w:t>
-      </w:r>
-      <w:proofErr w:type="spellEnd"/>
       <w:r>
         <w:rPr>
           <w:rFonts w:hint="eastAsia"/>
@@ -4823,21 +4302,12 @@
         </w:rPr>
         <w:t xml:space="preserve">이럴 경우 </w:t>
       </w:r>
-      <w:proofErr w:type="spellStart"/>
       <w:r>
         <w:rPr>
           <w:b/>
           <w:bCs/>
         </w:rPr>
-        <w:t>orphanRemoval</w:t>
-      </w:r>
-      <w:proofErr w:type="spellEnd"/>
-      <w:r>
-        <w:rPr>
-          <w:b/>
-          <w:bCs/>
-        </w:rPr>
-        <w:t xml:space="preserve"> = true</w:t>
+        <w:t>orphanRemoval = true</w:t>
       </w:r>
       <w:r>
         <w:rPr>
@@ -4894,7 +4364,6 @@
         </w:numPr>
         <w:ind w:leftChars="0"/>
       </w:pPr>
-      <w:proofErr w:type="spellStart"/>
       <w:r>
         <w:rPr>
           <w:rFonts w:hint="eastAsia"/>
@@ -4904,7 +4373,6 @@
       <w:r>
         <w:t>ueryMethod</w:t>
       </w:r>
-      <w:proofErr w:type="spellEnd"/>
       <w:r>
         <w:rPr>
           <w:rFonts w:hint="eastAsia"/>
@@ -4921,7 +4389,6 @@
         </w:numPr>
         <w:ind w:leftChars="0"/>
       </w:pPr>
-      <w:proofErr w:type="spellStart"/>
       <w:r>
         <w:rPr>
           <w:rFonts w:hint="eastAsia"/>
@@ -4929,11 +4396,7 @@
         <w:t>Q</w:t>
       </w:r>
       <w:r>
-        <w:t>ueryMethod</w:t>
-      </w:r>
-      <w:proofErr w:type="spellEnd"/>
-      <w:r>
-        <w:t xml:space="preserve"> </w:t>
+        <w:t xml:space="preserve">ueryMethod </w:t>
       </w:r>
       <w:r>
         <w:rPr>
@@ -4947,7 +4410,6 @@
       <w:pPr>
         <w:pStyle w:val="2"/>
       </w:pPr>
-      <w:proofErr w:type="spellStart"/>
       <w:r>
         <w:rPr>
           <w:rFonts w:hint="eastAsia"/>
@@ -4956,11 +4418,7 @@
         <w:t>Q</w:t>
       </w:r>
       <w:r>
-        <w:t>ueryMethod</w:t>
-      </w:r>
-      <w:proofErr w:type="spellEnd"/>
-      <w:r>
-        <w:t xml:space="preserve"> </w:t>
+        <w:t xml:space="preserve">ueryMethod </w:t>
       </w:r>
       <w:r>
         <w:rPr>
@@ -5148,7 +4606,6 @@
       </w:r>
     </w:p>
     <w:p>
-      <w:proofErr w:type="spellStart"/>
       <w:r>
         <w:rPr>
           <w:rFonts w:hint="eastAsia"/>
@@ -5158,7 +4615,6 @@
       <w:r>
         <w:t>ueryMethod</w:t>
       </w:r>
-      <w:proofErr w:type="spellEnd"/>
       <w:r>
         <w:rPr>
           <w:rFonts w:hint="eastAsia"/>
@@ -5180,13 +4636,8 @@
         </w:rPr>
         <w:t xml:space="preserve">위 사진의 </w:t>
       </w:r>
-      <w:proofErr w:type="spellStart"/>
-      <w:r>
-        <w:t>QueryMethod</w:t>
-      </w:r>
-      <w:proofErr w:type="spellEnd"/>
-      <w:r>
-        <w:t xml:space="preserve"> </w:t>
+      <w:r>
+        <w:t xml:space="preserve">QueryMethod </w:t>
       </w:r>
       <w:r>
         <w:rPr>
@@ -5196,7 +4647,6 @@
       </w:r>
     </w:p>
     <w:p>
-      <w:proofErr w:type="spellStart"/>
       <w:r>
         <w:rPr>
           <w:rFonts w:hint="eastAsia"/>
@@ -5206,7 +4656,6 @@
       <w:r>
         <w:t>indByName</w:t>
       </w:r>
-      <w:proofErr w:type="spellEnd"/>
       <w:r>
         <w:rPr>
           <w:rFonts w:hint="eastAsia"/>
@@ -5216,19 +4665,11 @@
       <w:r>
         <w:t xml:space="preserve">find – select, by – where, name – </w:t>
       </w:r>
-      <w:proofErr w:type="spellStart"/>
-      <w:r>
-        <w:rPr>
-          <w:rFonts w:hint="eastAsia"/>
-        </w:rPr>
-        <w:t>맴버변수명</w:t>
-      </w:r>
-      <w:proofErr w:type="spellEnd"/>
-      <w:r>
-        <w:rPr>
-          <w:rFonts w:hint="eastAsia"/>
-        </w:rPr>
-        <w:t xml:space="preserve"> 이다.</w:t>
+      <w:r>
+        <w:rPr>
+          <w:rFonts w:hint="eastAsia"/>
+        </w:rPr>
+        <w:t>맴버변수명 이다.</w:t>
       </w:r>
     </w:p>
     <w:p/>
@@ -5285,15 +4726,7 @@
         <w:t>멤버변수명,</w:t>
       </w:r>
       <w:r>
-        <w:t xml:space="preserve"> </w:t>
-      </w:r>
-      <w:proofErr w:type="spellStart"/>
-      <w:r>
-        <w:t>isnull</w:t>
-      </w:r>
-      <w:proofErr w:type="spellEnd"/>
-      <w:r>
-        <w:t xml:space="preserve"> – </w:t>
+        <w:t xml:space="preserve"> isnull – </w:t>
       </w:r>
       <w:r>
         <w:rPr>
@@ -5553,19 +4986,11 @@
       <w:r>
         <w:t xml:space="preserve">Embeddable </w:t>
       </w:r>
-      <w:proofErr w:type="spellStart"/>
-      <w:r>
-        <w:rPr>
-          <w:rFonts w:hint="eastAsia"/>
-        </w:rPr>
-        <w:t>어노테이션으로</w:t>
-      </w:r>
-      <w:proofErr w:type="spellEnd"/>
-      <w:r>
-        <w:rPr>
-          <w:rFonts w:hint="eastAsia"/>
-        </w:rPr>
-        <w:t xml:space="preserve"> </w:t>
+      <w:r>
+        <w:rPr>
+          <w:rFonts w:hint="eastAsia"/>
+        </w:rPr>
+        <w:t xml:space="preserve">어노테이션으로 </w:t>
       </w:r>
       <w:r>
         <w:rPr>
@@ -5694,9 +5119,135 @@
           <w:kern w:val="0"/>
           <w:szCs w:val="20"/>
         </w:rPr>
-        <w:t xml:space="preserve">"select person from Person </w:t>
-      </w:r>
-      <w:proofErr w:type="spellStart"/>
+        <w:t>"select person from Person person where person.birthday.monthOfBirthday = :monthOfBirthday"</w:t>
+      </w:r>
+      <w:r>
+        <w:rPr>
+          <w:rFonts w:ascii="Courier New" w:eastAsia="굴림체" w:hAnsi="Courier New" w:cs="Courier New"/>
+          <w:color w:val="A9B7C6"/>
+          <w:kern w:val="0"/>
+          <w:szCs w:val="20"/>
+        </w:rPr>
+        <w:t>)</w:t>
+      </w:r>
+      <w:r>
+        <w:rPr>
+          <w:rFonts w:ascii="Courier New" w:eastAsia="굴림체" w:hAnsi="Courier New" w:cs="Courier New"/>
+          <w:color w:val="A9B7C6"/>
+          <w:kern w:val="0"/>
+          <w:szCs w:val="20"/>
+        </w:rPr>
+        <w:br/>
+      </w:r>
+      <w:r>
+        <w:rPr>
+          <w:rFonts w:ascii="Courier New" w:eastAsia="굴림체" w:hAnsi="Courier New" w:cs="Courier New"/>
+          <w:color w:val="808080"/>
+          <w:kern w:val="0"/>
+          <w:szCs w:val="20"/>
+        </w:rPr>
+        <w:t>//</w:t>
+      </w:r>
+      <w:r>
+        <w:rPr>
+          <w:rFonts w:ascii="맑은 고딕" w:eastAsia="맑은 고딕" w:hAnsi="맑은 고딕" w:cs="Courier New" w:hint="eastAsia"/>
+          <w:color w:val="808080"/>
+          <w:kern w:val="0"/>
+          <w:szCs w:val="20"/>
+        </w:rPr>
+        <w:t>아래는</w:t>
+      </w:r>
+      <w:r>
+        <w:rPr>
+          <w:rFonts w:ascii="Courier New" w:eastAsia="굴림체" w:hAnsi="Courier New" w:cs="Courier New"/>
+          <w:color w:val="808080"/>
+          <w:kern w:val="0"/>
+          <w:szCs w:val="20"/>
+        </w:rPr>
+        <w:t xml:space="preserve"> native query</w:t>
+      </w:r>
+      <w:r>
+        <w:rPr>
+          <w:rFonts w:ascii="맑은 고딕" w:eastAsia="맑은 고딕" w:hAnsi="맑은 고딕" w:cs="Courier New" w:hint="eastAsia"/>
+          <w:color w:val="808080"/>
+          <w:kern w:val="0"/>
+          <w:szCs w:val="20"/>
+        </w:rPr>
+        <w:t>로 작성한 것</w:t>
+      </w:r>
+      <w:r>
+        <w:rPr>
+          <w:rFonts w:ascii="맑은 고딕" w:eastAsia="맑은 고딕" w:hAnsi="맑은 고딕" w:cs="Courier New" w:hint="eastAsia"/>
+          <w:color w:val="808080"/>
+          <w:kern w:val="0"/>
+          <w:szCs w:val="20"/>
+        </w:rPr>
+        <w:br/>
+        <w:t xml:space="preserve">    </w:t>
+      </w:r>
+      <w:r>
+        <w:rPr>
+          <w:rFonts w:ascii="Courier New" w:eastAsia="굴림체" w:hAnsi="Courier New" w:cs="Courier New"/>
+          <w:color w:val="808080"/>
+          <w:kern w:val="0"/>
+          <w:szCs w:val="20"/>
+        </w:rPr>
+        <w:t>//@Query(value = "select * from person where month_of_birthday = :monthOfBirthday", nativeQuery = true)</w:t>
+      </w:r>
+      <w:r>
+        <w:rPr>
+          <w:rFonts w:ascii="Courier New" w:eastAsia="굴림체" w:hAnsi="Courier New" w:cs="Courier New"/>
+          <w:color w:val="808080"/>
+          <w:kern w:val="0"/>
+          <w:szCs w:val="20"/>
+        </w:rPr>
+        <w:br/>
+      </w:r>
+      <w:r>
+        <w:rPr>
+          <w:rFonts w:ascii="Courier New" w:eastAsia="굴림체" w:hAnsi="Courier New" w:cs="Courier New"/>
+          <w:color w:val="A9B7C6"/>
+          <w:kern w:val="0"/>
+          <w:szCs w:val="20"/>
+        </w:rPr>
+        <w:t xml:space="preserve">List&lt;Person&gt; </w:t>
+      </w:r>
+      <w:r>
+        <w:rPr>
+          <w:rFonts w:ascii="Courier New" w:eastAsia="굴림체" w:hAnsi="Courier New" w:cs="Courier New"/>
+          <w:color w:val="FFC66D"/>
+          <w:kern w:val="0"/>
+          <w:szCs w:val="20"/>
+        </w:rPr>
+        <w:t>findByMonthOfBirthday</w:t>
+      </w:r>
+      <w:r>
+        <w:rPr>
+          <w:rFonts w:ascii="Courier New" w:eastAsia="굴림체" w:hAnsi="Courier New" w:cs="Courier New"/>
+          <w:color w:val="A9B7C6"/>
+          <w:kern w:val="0"/>
+          <w:szCs w:val="20"/>
+        </w:rPr>
+        <w:t>(</w:t>
+      </w:r>
+      <w:r>
+        <w:rPr>
+          <w:rFonts w:ascii="Courier New" w:eastAsia="굴림체" w:hAnsi="Courier New" w:cs="Courier New"/>
+          <w:color w:val="BBB529"/>
+          <w:kern w:val="0"/>
+          <w:szCs w:val="20"/>
+        </w:rPr>
+        <w:t>@Param</w:t>
+      </w:r>
+      <w:r>
+        <w:rPr>
+          <w:rFonts w:ascii="Courier New" w:eastAsia="굴림체" w:hAnsi="Courier New" w:cs="Courier New"/>
+          <w:color w:val="A9B7C6"/>
+          <w:kern w:val="0"/>
+          <w:szCs w:val="20"/>
+        </w:rPr>
+        <w:t>(</w:t>
+      </w:r>
       <w:r>
         <w:rPr>
           <w:rFonts w:ascii="Courier New" w:eastAsia="굴림체" w:hAnsi="Courier New" w:cs="Courier New"/>
@@ -5704,57 +5255,7 @@
           <w:kern w:val="0"/>
           <w:szCs w:val="20"/>
         </w:rPr>
-        <w:t>person</w:t>
-      </w:r>
-      <w:proofErr w:type="spellEnd"/>
-      <w:r>
-        <w:rPr>
-          <w:rFonts w:ascii="Courier New" w:eastAsia="굴림체" w:hAnsi="Courier New" w:cs="Courier New"/>
-          <w:color w:val="6A8759"/>
-          <w:kern w:val="0"/>
-          <w:szCs w:val="20"/>
-        </w:rPr>
-        <w:t xml:space="preserve"> where </w:t>
-      </w:r>
-      <w:proofErr w:type="spellStart"/>
-      <w:r>
-        <w:rPr>
-          <w:rFonts w:ascii="Courier New" w:eastAsia="굴림체" w:hAnsi="Courier New" w:cs="Courier New"/>
-          <w:color w:val="6A8759"/>
-          <w:kern w:val="0"/>
-          <w:szCs w:val="20"/>
-        </w:rPr>
-        <w:t>person.birthday.monthOfBirthday</w:t>
-      </w:r>
-      <w:proofErr w:type="spellEnd"/>
-      <w:r>
-        <w:rPr>
-          <w:rFonts w:ascii="Courier New" w:eastAsia="굴림체" w:hAnsi="Courier New" w:cs="Courier New"/>
-          <w:color w:val="6A8759"/>
-          <w:kern w:val="0"/>
-          <w:szCs w:val="20"/>
-        </w:rPr>
-        <w:t xml:space="preserve"> = :</w:t>
-      </w:r>
-      <w:proofErr w:type="spellStart"/>
-      <w:r>
-        <w:rPr>
-          <w:rFonts w:ascii="Courier New" w:eastAsia="굴림체" w:hAnsi="Courier New" w:cs="Courier New"/>
-          <w:color w:val="6A8759"/>
-          <w:kern w:val="0"/>
-          <w:szCs w:val="20"/>
-        </w:rPr>
-        <w:t>monthOfBirthday</w:t>
-      </w:r>
-      <w:proofErr w:type="spellEnd"/>
-      <w:r>
-        <w:rPr>
-          <w:rFonts w:ascii="Courier New" w:eastAsia="굴림체" w:hAnsi="Courier New" w:cs="Courier New"/>
-          <w:color w:val="6A8759"/>
-          <w:kern w:val="0"/>
-          <w:szCs w:val="20"/>
-        </w:rPr>
-        <w:t>"</w:t>
+        <w:t>"monthOfBirthday"</w:t>
       </w:r>
       <w:r>
         <w:rPr>
@@ -5763,7 +5264,16 @@
           <w:kern w:val="0"/>
           <w:szCs w:val="20"/>
         </w:rPr>
-        <w:t>)</w:t>
+        <w:t xml:space="preserve">) </w:t>
+      </w:r>
+      <w:r>
+        <w:rPr>
+          <w:rFonts w:ascii="Courier New" w:eastAsia="굴림체" w:hAnsi="Courier New" w:cs="Courier New"/>
+          <w:color w:val="CC7832"/>
+          <w:kern w:val="0"/>
+          <w:szCs w:val="20"/>
+        </w:rPr>
+        <w:t xml:space="preserve">int </w:t>
       </w:r>
       <w:r>
         <w:rPr>
@@ -5772,196 +5282,7 @@
           <w:kern w:val="0"/>
           <w:szCs w:val="20"/>
         </w:rPr>
-        <w:br/>
-      </w:r>
-      <w:r>
-        <w:rPr>
-          <w:rFonts w:ascii="Courier New" w:eastAsia="굴림체" w:hAnsi="Courier New" w:cs="Courier New"/>
-          <w:color w:val="808080"/>
-          <w:kern w:val="0"/>
-          <w:szCs w:val="20"/>
-        </w:rPr>
-        <w:t>//</w:t>
-      </w:r>
-      <w:r>
-        <w:rPr>
-          <w:rFonts w:ascii="맑은 고딕" w:eastAsia="맑은 고딕" w:hAnsi="맑은 고딕" w:cs="Courier New" w:hint="eastAsia"/>
-          <w:color w:val="808080"/>
-          <w:kern w:val="0"/>
-          <w:szCs w:val="20"/>
-        </w:rPr>
-        <w:t>아래는</w:t>
-      </w:r>
-      <w:r>
-        <w:rPr>
-          <w:rFonts w:ascii="Courier New" w:eastAsia="굴림체" w:hAnsi="Courier New" w:cs="Courier New"/>
-          <w:color w:val="808080"/>
-          <w:kern w:val="0"/>
-          <w:szCs w:val="20"/>
-        </w:rPr>
-        <w:t xml:space="preserve"> native query</w:t>
-      </w:r>
-      <w:r>
-        <w:rPr>
-          <w:rFonts w:ascii="맑은 고딕" w:eastAsia="맑은 고딕" w:hAnsi="맑은 고딕" w:cs="Courier New" w:hint="eastAsia"/>
-          <w:color w:val="808080"/>
-          <w:kern w:val="0"/>
-          <w:szCs w:val="20"/>
-        </w:rPr>
-        <w:t>로 작성한 것</w:t>
-      </w:r>
-      <w:r>
-        <w:rPr>
-          <w:rFonts w:ascii="맑은 고딕" w:eastAsia="맑은 고딕" w:hAnsi="맑은 고딕" w:cs="Courier New" w:hint="eastAsia"/>
-          <w:color w:val="808080"/>
-          <w:kern w:val="0"/>
-          <w:szCs w:val="20"/>
-        </w:rPr>
-        <w:br/>
-        <w:t xml:space="preserve">    </w:t>
-      </w:r>
-      <w:r>
-        <w:rPr>
-          <w:rFonts w:ascii="Courier New" w:eastAsia="굴림체" w:hAnsi="Courier New" w:cs="Courier New"/>
-          <w:color w:val="808080"/>
-          <w:kern w:val="0"/>
-          <w:szCs w:val="20"/>
-        </w:rPr>
-        <w:t xml:space="preserve">//@Query(value = "select * from person where </w:t>
-      </w:r>
-      <w:proofErr w:type="spellStart"/>
-      <w:r>
-        <w:rPr>
-          <w:rFonts w:ascii="Courier New" w:eastAsia="굴림체" w:hAnsi="Courier New" w:cs="Courier New"/>
-          <w:color w:val="808080"/>
-          <w:kern w:val="0"/>
-          <w:szCs w:val="20"/>
-        </w:rPr>
-        <w:t>month_of_birthday</w:t>
-      </w:r>
-      <w:proofErr w:type="spellEnd"/>
-      <w:r>
-        <w:rPr>
-          <w:rFonts w:ascii="Courier New" w:eastAsia="굴림체" w:hAnsi="Courier New" w:cs="Courier New"/>
-          <w:color w:val="808080"/>
-          <w:kern w:val="0"/>
-          <w:szCs w:val="20"/>
-        </w:rPr>
-        <w:t xml:space="preserve"> = :</w:t>
-      </w:r>
-      <w:proofErr w:type="spellStart"/>
-      <w:r>
-        <w:rPr>
-          <w:rFonts w:ascii="Courier New" w:eastAsia="굴림체" w:hAnsi="Courier New" w:cs="Courier New"/>
-          <w:color w:val="808080"/>
-          <w:kern w:val="0"/>
-          <w:szCs w:val="20"/>
-        </w:rPr>
-        <w:t>monthOfBirthday</w:t>
-      </w:r>
-      <w:proofErr w:type="spellEnd"/>
-      <w:r>
-        <w:rPr>
-          <w:rFonts w:ascii="Courier New" w:eastAsia="굴림체" w:hAnsi="Courier New" w:cs="Courier New"/>
-          <w:color w:val="808080"/>
-          <w:kern w:val="0"/>
-          <w:szCs w:val="20"/>
-        </w:rPr>
-        <w:t xml:space="preserve">", </w:t>
-      </w:r>
-      <w:proofErr w:type="spellStart"/>
-      <w:r>
-        <w:rPr>
-          <w:rFonts w:ascii="Courier New" w:eastAsia="굴림체" w:hAnsi="Courier New" w:cs="Courier New"/>
-          <w:color w:val="808080"/>
-          <w:kern w:val="0"/>
-          <w:szCs w:val="20"/>
-        </w:rPr>
-        <w:t>nativeQuery</w:t>
-      </w:r>
-      <w:proofErr w:type="spellEnd"/>
-      <w:r>
-        <w:rPr>
-          <w:rFonts w:ascii="Courier New" w:eastAsia="굴림체" w:hAnsi="Courier New" w:cs="Courier New"/>
-          <w:color w:val="808080"/>
-          <w:kern w:val="0"/>
-          <w:szCs w:val="20"/>
-        </w:rPr>
-        <w:t xml:space="preserve"> = true)</w:t>
-      </w:r>
-      <w:r>
-        <w:rPr>
-          <w:rFonts w:ascii="Courier New" w:eastAsia="굴림체" w:hAnsi="Courier New" w:cs="Courier New"/>
-          <w:color w:val="808080"/>
-          <w:kern w:val="0"/>
-          <w:szCs w:val="20"/>
-        </w:rPr>
-        <w:br/>
-      </w:r>
-      <w:r>
-        <w:rPr>
-          <w:rFonts w:ascii="Courier New" w:eastAsia="굴림체" w:hAnsi="Courier New" w:cs="Courier New"/>
-          <w:color w:val="A9B7C6"/>
-          <w:kern w:val="0"/>
-          <w:szCs w:val="20"/>
-        </w:rPr>
-        <w:t xml:space="preserve">List&lt;Person&gt; </w:t>
-      </w:r>
-      <w:proofErr w:type="spellStart"/>
-      <w:r>
-        <w:rPr>
-          <w:rFonts w:ascii="Courier New" w:eastAsia="굴림체" w:hAnsi="Courier New" w:cs="Courier New"/>
-          <w:color w:val="FFC66D"/>
-          <w:kern w:val="0"/>
-          <w:szCs w:val="20"/>
-        </w:rPr>
-        <w:t>findByMonthOfBirthday</w:t>
-      </w:r>
-      <w:proofErr w:type="spellEnd"/>
-      <w:r>
-        <w:rPr>
-          <w:rFonts w:ascii="Courier New" w:eastAsia="굴림체" w:hAnsi="Courier New" w:cs="Courier New"/>
-          <w:color w:val="A9B7C6"/>
-          <w:kern w:val="0"/>
-          <w:szCs w:val="20"/>
-        </w:rPr>
-        <w:t>(</w:t>
-      </w:r>
-      <w:r>
-        <w:rPr>
-          <w:rFonts w:ascii="Courier New" w:eastAsia="굴림체" w:hAnsi="Courier New" w:cs="Courier New"/>
-          <w:color w:val="BBB529"/>
-          <w:kern w:val="0"/>
-          <w:szCs w:val="20"/>
-        </w:rPr>
-        <w:t>@Param</w:t>
-      </w:r>
-      <w:r>
-        <w:rPr>
-          <w:rFonts w:ascii="Courier New" w:eastAsia="굴림체" w:hAnsi="Courier New" w:cs="Courier New"/>
-          <w:color w:val="A9B7C6"/>
-          <w:kern w:val="0"/>
-          <w:szCs w:val="20"/>
-        </w:rPr>
-        <w:t>(</w:t>
-      </w:r>
-      <w:r>
-        <w:rPr>
-          <w:rFonts w:ascii="Courier New" w:eastAsia="굴림체" w:hAnsi="Courier New" w:cs="Courier New"/>
-          <w:color w:val="6A8759"/>
-          <w:kern w:val="0"/>
-          <w:szCs w:val="20"/>
-        </w:rPr>
-        <w:t>"monthOfBirthday"</w:t>
-      </w:r>
-      <w:r>
-        <w:rPr>
-          <w:rFonts w:ascii="Courier New" w:eastAsia="굴림체" w:hAnsi="Courier New" w:cs="Courier New"/>
-          <w:color w:val="A9B7C6"/>
-          <w:kern w:val="0"/>
-          <w:szCs w:val="20"/>
-        </w:rPr>
-        <w:t xml:space="preserve">) </w:t>
+        <w:t>monthOfBirthday)</w:t>
       </w:r>
       <w:r>
         <w:rPr>
@@ -5970,35 +5291,6 @@
           <w:kern w:val="0"/>
           <w:szCs w:val="20"/>
         </w:rPr>
-        <w:t xml:space="preserve">int </w:t>
-      </w:r>
-      <w:proofErr w:type="spellStart"/>
-      <w:r>
-        <w:rPr>
-          <w:rFonts w:ascii="Courier New" w:eastAsia="굴림체" w:hAnsi="Courier New" w:cs="Courier New"/>
-          <w:color w:val="A9B7C6"/>
-          <w:kern w:val="0"/>
-          <w:szCs w:val="20"/>
-        </w:rPr>
-        <w:t>monthOfBirthday</w:t>
-      </w:r>
-      <w:proofErr w:type="spellEnd"/>
-      <w:r>
-        <w:rPr>
-          <w:rFonts w:ascii="Courier New" w:eastAsia="굴림체" w:hAnsi="Courier New" w:cs="Courier New"/>
-          <w:color w:val="A9B7C6"/>
-          <w:kern w:val="0"/>
-          <w:szCs w:val="20"/>
-        </w:rPr>
-        <w:t>)</w:t>
-      </w:r>
-      <w:r>
-        <w:rPr>
-          <w:rFonts w:ascii="Courier New" w:eastAsia="굴림체" w:hAnsi="Courier New" w:cs="Courier New"/>
-          <w:color w:val="CC7832"/>
-          <w:kern w:val="0"/>
-          <w:szCs w:val="20"/>
-        </w:rPr>
         <w:t>;</w:t>
       </w:r>
     </w:p>
@@ -6028,35 +5320,13 @@
         <w:rPr>
           <w:rFonts w:hint="eastAsia"/>
         </w:rPr>
-        <w:t xml:space="preserve">위 방법 </w:t>
-      </w:r>
-      <w:proofErr w:type="spellStart"/>
-      <w:r>
-        <w:rPr>
-          <w:rFonts w:hint="eastAsia"/>
-        </w:rPr>
-        <w:t>처럼</w:t>
-      </w:r>
-      <w:proofErr w:type="spellEnd"/>
-      <w:r>
-        <w:rPr>
-          <w:rFonts w:hint="eastAsia"/>
-        </w:rPr>
-        <w:t xml:space="preserve"> </w:t>
-      </w:r>
-      <w:proofErr w:type="spellStart"/>
-      <w:r>
-        <w:rPr>
-          <w:rFonts w:hint="eastAsia"/>
-        </w:rPr>
-        <w:t>레퍼지토리의</w:t>
-      </w:r>
-      <w:proofErr w:type="spellEnd"/>
-      <w:r>
-        <w:rPr>
-          <w:rFonts w:hint="eastAsia"/>
-        </w:rPr>
-        <w:t xml:space="preserve"> 메소드 부분에</w:t>
+        <w:t>위 방법 처럼</w:t>
+      </w:r>
+      <w:r>
+        <w:rPr>
+          <w:rFonts w:hint="eastAsia"/>
+        </w:rPr>
+        <w:t xml:space="preserve"> 레퍼지토리의 메소드 부분에</w:t>
       </w:r>
       <w:r>
         <w:rPr>
@@ -6206,13 +5476,8 @@
         <w:pStyle w:val="2"/>
       </w:pPr>
       <w:r>
-        <w:t>Resources/</w:t>
-      </w:r>
-      <w:proofErr w:type="spellStart"/>
-      <w:r>
-        <w:t>data.sql</w:t>
-      </w:r>
-      <w:proofErr w:type="spellEnd"/>
+        <w:t>Resources/data.sql</w:t>
+      </w:r>
       <w:r>
         <w:t xml:space="preserve"> </w:t>
       </w:r>
@@ -6485,19 +5750,11 @@
       <w:r>
         <w:t xml:space="preserve">@RequestMapping </w:t>
       </w:r>
-      <w:proofErr w:type="spellStart"/>
-      <w:r>
-        <w:rPr>
-          <w:rFonts w:hint="eastAsia"/>
-        </w:rPr>
-        <w:t>어노테이션으로</w:t>
-      </w:r>
-      <w:proofErr w:type="spellEnd"/>
-      <w:r>
-        <w:rPr>
-          <w:rFonts w:hint="eastAsia"/>
-        </w:rPr>
-        <w:t xml:space="preserve"> R</w:t>
+      <w:r>
+        <w:rPr>
+          <w:rFonts w:hint="eastAsia"/>
+        </w:rPr>
+        <w:t>어노테이션으로 R</w:t>
       </w:r>
       <w:r>
         <w:t xml:space="preserve">oot URL </w:t>
@@ -6514,27 +5771,14 @@
       <w:r>
         <w:t xml:space="preserve">@RestController </w:t>
       </w:r>
-      <w:proofErr w:type="spellStart"/>
-      <w:r>
-        <w:rPr>
-          <w:rFonts w:hint="eastAsia"/>
-        </w:rPr>
-        <w:t>어노테이션으로</w:t>
-      </w:r>
-      <w:proofErr w:type="spellEnd"/>
-      <w:r>
-        <w:rPr>
-          <w:rFonts w:hint="eastAsia"/>
-        </w:rPr>
-        <w:t xml:space="preserve"> </w:t>
-      </w:r>
-      <w:proofErr w:type="spellStart"/>
-      <w:r>
-        <w:t>RestController</w:t>
-      </w:r>
-      <w:proofErr w:type="spellEnd"/>
-      <w:r>
-        <w:t xml:space="preserve"> Bean</w:t>
+      <w:r>
+        <w:rPr>
+          <w:rFonts w:hint="eastAsia"/>
+        </w:rPr>
+        <w:t xml:space="preserve">어노테이션으로 </w:t>
+      </w:r>
+      <w:r>
+        <w:t>RestController Bean</w:t>
       </w:r>
       <w:r>
         <w:rPr>
@@ -6646,11 +5890,9 @@
         </w:rPr>
         <w:t xml:space="preserve">아래 방식은 </w:t>
       </w:r>
-      <w:proofErr w:type="spellStart"/>
       <w:r>
         <w:t>url</w:t>
       </w:r>
-      <w:proofErr w:type="spellEnd"/>
       <w:r>
         <w:rPr>
           <w:rFonts w:hint="eastAsia"/>
@@ -6821,15 +6063,7 @@
         <w:t xml:space="preserve">로직에서 </w:t>
       </w:r>
       <w:r>
-        <w:t>.</w:t>
-      </w:r>
-      <w:proofErr w:type="spellStart"/>
-      <w:r>
-        <w:t>orElse</w:t>
-      </w:r>
-      <w:proofErr w:type="spellEnd"/>
-      <w:r>
-        <w:t xml:space="preserve">() </w:t>
+        <w:t xml:space="preserve">.orElse() </w:t>
       </w:r>
       <w:r>
         <w:rPr>
@@ -6865,21 +6099,7 @@
         <w:rPr>
           <w:rFonts w:hint="eastAsia"/>
         </w:rPr>
-        <w:t xml:space="preserve">을 </w:t>
-      </w:r>
-      <w:proofErr w:type="spellStart"/>
-      <w:r>
-        <w:rPr>
-          <w:rFonts w:hint="eastAsia"/>
-        </w:rPr>
-        <w:t>리턴한다</w:t>
-      </w:r>
-      <w:proofErr w:type="spellEnd"/>
-      <w:r>
-        <w:rPr>
-          <w:rFonts w:hint="eastAsia"/>
-        </w:rPr>
-        <w:t>.</w:t>
+        <w:t>을 리턴한다.</w:t>
       </w:r>
     </w:p>
     <w:p/>
@@ -7006,21 +6226,7 @@
         <w:rPr>
           <w:rFonts w:hint="eastAsia"/>
         </w:rPr>
-        <w:t xml:space="preserve">[Java] Java Optional (자바 </w:t>
-      </w:r>
-      <w:proofErr w:type="spellStart"/>
-      <w:r>
-        <w:rPr>
-          <w:rFonts w:hint="eastAsia"/>
-        </w:rPr>
-        <w:t>옵셔널</w:t>
-      </w:r>
-      <w:proofErr w:type="spellEnd"/>
-      <w:r>
-        <w:rPr>
-          <w:rFonts w:hint="eastAsia"/>
-        </w:rPr>
-        <w:t>) 정리, 예제모음</w:t>
+        <w:t>[Java] Java Optional (자바 옵셔널) 정리, 예제모음</w:t>
       </w:r>
     </w:p>
     <w:p>
@@ -7069,9 +6275,8 @@
           <w:sz w:val="20"/>
           <w:szCs w:val="20"/>
         </w:rPr>
-        <w:t xml:space="preserve"> </w:t>
-      </w:r>
-      <w:proofErr w:type="spellStart"/>
+        <w:t xml:space="preserve"> orElse</w:t>
+      </w:r>
       <w:r>
         <w:rPr>
           <w:rFonts w:ascii="Arial" w:hAnsi="Arial" w:cs="Arial"/>
@@ -7079,9 +6284,8 @@
           <w:sz w:val="20"/>
           <w:szCs w:val="20"/>
         </w:rPr>
-        <w:t>orElse</w:t>
-      </w:r>
-      <w:proofErr w:type="spellEnd"/>
+        <w:t>와</w:t>
+      </w:r>
       <w:r>
         <w:rPr>
           <w:rFonts w:ascii="Arial" w:hAnsi="Arial" w:cs="Arial"/>
@@ -7089,28 +6293,8 @@
           <w:sz w:val="20"/>
           <w:szCs w:val="20"/>
         </w:rPr>
-        <w:t>와</w:t>
-      </w:r>
-      <w:r>
-        <w:rPr>
-          <w:rFonts w:ascii="Arial" w:hAnsi="Arial" w:cs="Arial"/>
-          <w:color w:val="000000"/>
-          <w:sz w:val="20"/>
-          <w:szCs w:val="20"/>
-        </w:rPr>
-        <w:t xml:space="preserve"> </w:t>
-      </w:r>
-      <w:proofErr w:type="spellStart"/>
-      <w:r>
-        <w:rPr>
-          <w:rFonts w:ascii="Arial" w:hAnsi="Arial" w:cs="Arial"/>
-          <w:color w:val="000000"/>
-          <w:sz w:val="20"/>
-          <w:szCs w:val="20"/>
-        </w:rPr>
-        <w:t>orElseGet</w:t>
-      </w:r>
-      <w:proofErr w:type="spellEnd"/>
+        <w:t xml:space="preserve"> orElseGet</w:t>
+      </w:r>
       <w:r>
         <w:rPr>
           <w:rFonts w:ascii="Arial" w:hAnsi="Arial" w:cs="Arial"/>
@@ -7296,19 +6480,11 @@
       <w:r>
         <w:t xml:space="preserve">201 </w:t>
       </w:r>
-      <w:proofErr w:type="spellStart"/>
-      <w:r>
-        <w:rPr>
-          <w:rFonts w:hint="eastAsia"/>
-        </w:rPr>
-        <w:t>내려주기</w:t>
-      </w:r>
-      <w:proofErr w:type="spellEnd"/>
-      <w:r>
-        <w:rPr>
-          <w:rFonts w:hint="eastAsia"/>
-        </w:rPr>
-        <w:t xml:space="preserve"> 위한 설정</w:t>
+      <w:r>
+        <w:rPr>
+          <w:rFonts w:hint="eastAsia"/>
+        </w:rPr>
+        <w:t>내려주기 위한 설정</w:t>
       </w:r>
     </w:p>
     <w:p>
@@ -7407,13 +6583,8 @@
         </w:rPr>
         <w:t>.</w:t>
       </w:r>
-      <w:proofErr w:type="spellStart"/>
-      <w:r>
-        <w:t>contentType</w:t>
-      </w:r>
-      <w:proofErr w:type="spellEnd"/>
-      <w:r>
-        <w:t xml:space="preserve">() </w:t>
+      <w:r>
+        <w:t xml:space="preserve">contentType() </w:t>
       </w:r>
       <w:r>
         <w:rPr>
@@ -7695,15 +6866,7 @@
         <w:t>J</w:t>
       </w:r>
       <w:r>
-        <w:t xml:space="preserve">AVA </w:t>
-      </w:r>
-      <w:proofErr w:type="spellStart"/>
-      <w:r>
-        <w:t>StringUtils</w:t>
-      </w:r>
-      <w:proofErr w:type="spellEnd"/>
-      <w:r>
-        <w:t xml:space="preserve"> </w:t>
+        <w:t xml:space="preserve">AVA StringUtils </w:t>
       </w:r>
       <w:r>
         <w:rPr>
@@ -7801,15 +6964,7 @@
         <w:t>존재하지 않을 때,</w:t>
       </w:r>
       <w:r>
-        <w:t xml:space="preserve"> </w:t>
-      </w:r>
-      <w:proofErr w:type="spellStart"/>
-      <w:r>
-        <w:t>orElseThrow</w:t>
-      </w:r>
-      <w:proofErr w:type="spellEnd"/>
-      <w:r>
-        <w:t xml:space="preserve">() </w:t>
+        <w:t xml:space="preserve"> orElseThrow() </w:t>
       </w:r>
       <w:r>
         <w:rPr>
@@ -8014,23 +7169,7 @@
         <w:t>객체에 s</w:t>
       </w:r>
       <w:r>
-        <w:t>et(</w:t>
-      </w:r>
-      <w:proofErr w:type="spellStart"/>
-      <w:r>
-        <w:t>PersonDto</w:t>
-      </w:r>
-      <w:proofErr w:type="spellEnd"/>
-      <w:r>
-        <w:t xml:space="preserve"> </w:t>
-      </w:r>
-      <w:proofErr w:type="spellStart"/>
-      <w:r>
-        <w:t>personDto</w:t>
-      </w:r>
-      <w:proofErr w:type="spellEnd"/>
-      <w:r>
-        <w:t xml:space="preserve">) </w:t>
+        <w:t xml:space="preserve">et(PersonDto personDto) </w:t>
       </w:r>
       <w:r>
         <w:rPr>
@@ -8155,38 +7294,23 @@
       </w:r>
     </w:p>
     <w:p>
-      <w:proofErr w:type="spellStart"/>
       <w:r>
         <w:t>Findbyid</w:t>
       </w:r>
-      <w:proofErr w:type="spellEnd"/>
       <w:r>
         <w:rPr>
           <w:rFonts w:hint="eastAsia"/>
         </w:rPr>
         <w:t xml:space="preserve">처럼 삭제할 때 </w:t>
       </w:r>
-      <w:proofErr w:type="spellStart"/>
-      <w:r>
-        <w:t>deleteById</w:t>
-      </w:r>
-      <w:proofErr w:type="spellEnd"/>
-      <w:r>
-        <w:t xml:space="preserve">(id) </w:t>
-      </w:r>
-      <w:proofErr w:type="spellStart"/>
-      <w:r>
-        <w:rPr>
-          <w:rFonts w:hint="eastAsia"/>
-        </w:rPr>
-        <w:t>를</w:t>
-      </w:r>
-      <w:proofErr w:type="spellEnd"/>
-      <w:r>
-        <w:rPr>
-          <w:rFonts w:hint="eastAsia"/>
-        </w:rPr>
-        <w:t xml:space="preserve"> 사용</w:t>
+      <w:r>
+        <w:t xml:space="preserve">deleteById(id) </w:t>
+      </w:r>
+      <w:r>
+        <w:rPr>
+          <w:rFonts w:hint="eastAsia"/>
+        </w:rPr>
+        <w:t>를 사용</w:t>
       </w:r>
       <w:r>
         <w:rPr>
@@ -8223,19 +7347,11 @@
       <w:r>
         <w:t xml:space="preserve">eforeEach </w:t>
       </w:r>
-      <w:proofErr w:type="spellStart"/>
-      <w:r>
-        <w:rPr>
-          <w:rFonts w:hint="eastAsia"/>
-        </w:rPr>
-        <w:t>어노테이션이</w:t>
-      </w:r>
-      <w:proofErr w:type="spellEnd"/>
-      <w:r>
-        <w:rPr>
-          <w:rFonts w:hint="eastAsia"/>
-        </w:rPr>
-        <w:t xml:space="preserve"> 달린 메서드는 매 </w:t>
+      <w:r>
+        <w:rPr>
+          <w:rFonts w:hint="eastAsia"/>
+        </w:rPr>
+        <w:t xml:space="preserve">어노테이션이 달린 메서드는 매 </w:t>
       </w:r>
       <w:r>
         <w:rPr>
@@ -8319,13 +7435,8 @@
         </w:rPr>
         <w:t xml:space="preserve"> </w:t>
       </w:r>
-      <w:proofErr w:type="spellStart"/>
-      <w:r>
-        <w:t>db</w:t>
-      </w:r>
-      <w:proofErr w:type="spellEnd"/>
-      <w:r>
-        <w:t xml:space="preserve"> table</w:t>
+      <w:r>
+        <w:t>db table</w:t>
       </w:r>
       <w:r>
         <w:rPr>
@@ -8669,19 +7780,11 @@
         </w:rPr>
         <w:t xml:space="preserve">한 값 </w:t>
       </w:r>
-      <w:proofErr w:type="spellStart"/>
-      <w:r>
-        <w:rPr>
-          <w:rFonts w:hint="eastAsia"/>
-        </w:rPr>
-        <w:t>볼려면</w:t>
-      </w:r>
-      <w:proofErr w:type="spellEnd"/>
-      <w:r>
-        <w:rPr>
-          <w:rFonts w:hint="eastAsia"/>
-        </w:rPr>
-        <w:t xml:space="preserve"> </w:t>
+      <w:r>
+        <w:rPr>
+          <w:rFonts w:hint="eastAsia"/>
+        </w:rPr>
+        <w:t xml:space="preserve">볼려면 </w:t>
       </w:r>
       <w:r>
         <w:t>repository</w:t>
@@ -8692,11 +7795,9 @@
         </w:rPr>
         <w:t xml:space="preserve">에 아래와 같이 </w:t>
       </w:r>
-      <w:proofErr w:type="spellStart"/>
       <w:r>
         <w:t>nativeQuery</w:t>
       </w:r>
-      <w:proofErr w:type="spellEnd"/>
       <w:r>
         <w:rPr>
           <w:rFonts w:hint="eastAsia"/>
@@ -8705,12 +7806,8 @@
       </w:r>
       <w:r>
         <w:br/>
-      </w:r>
-      <w:proofErr w:type="spellStart"/>
-      <w:r>
         <w:t>nativequery</w:t>
       </w:r>
-      <w:proofErr w:type="spellEnd"/>
       <w:r>
         <w:rPr>
           <w:rFonts w:hint="eastAsia"/>
@@ -8801,19 +7898,11 @@
       <w:r>
         <w:t xml:space="preserve">– </w:t>
       </w:r>
-      <w:proofErr w:type="spellStart"/>
-      <w:r>
-        <w:rPr>
-          <w:rFonts w:hint="eastAsia"/>
-        </w:rPr>
-        <w:t>리팩토링</w:t>
-      </w:r>
-      <w:proofErr w:type="spellEnd"/>
-      <w:r>
-        <w:rPr>
-          <w:rFonts w:hint="eastAsia"/>
-        </w:rPr>
-        <w:t xml:space="preserve"> 도메인코드 </w:t>
+      <w:r>
+        <w:rPr>
+          <w:rFonts w:hint="eastAsia"/>
+        </w:rPr>
+        <w:t xml:space="preserve">리팩토링 도메인코드 </w:t>
       </w:r>
       <w:r>
         <w:t>#1</w:t>
@@ -8853,19 +7942,11 @@
       <w:r>
         <w:t xml:space="preserve">– </w:t>
       </w:r>
-      <w:proofErr w:type="spellStart"/>
-      <w:r>
-        <w:rPr>
-          <w:rFonts w:hint="eastAsia"/>
-        </w:rPr>
-        <w:t>리펙토링</w:t>
-      </w:r>
-      <w:proofErr w:type="spellEnd"/>
-      <w:r>
-        <w:rPr>
-          <w:rFonts w:hint="eastAsia"/>
-        </w:rPr>
-        <w:t xml:space="preserve"> 도메인코드 </w:t>
+      <w:r>
+        <w:rPr>
+          <w:rFonts w:hint="eastAsia"/>
+        </w:rPr>
+        <w:t xml:space="preserve">리펙토링 도메인코드 </w:t>
       </w:r>
       <w:r>
         <w:t>#2</w:t>
@@ -9042,7 +8123,6 @@
       </w:r>
     </w:p>
     <w:p>
-      <w:proofErr w:type="spellStart"/>
       <w:r>
         <w:rPr>
           <w:rFonts w:hint="eastAsia"/>
@@ -9052,7 +8132,6 @@
       <w:r>
         <w:t>bjectMapper</w:t>
       </w:r>
-      <w:proofErr w:type="spellEnd"/>
       <w:r>
         <w:t xml:space="preserve"> </w:t>
       </w:r>
@@ -9194,21 +8273,7 @@
         <w:rPr>
           <w:rFonts w:hint="eastAsia"/>
         </w:rPr>
-        <w:t xml:space="preserve">로 </w:t>
-      </w:r>
-      <w:proofErr w:type="spellStart"/>
-      <w:r>
-        <w:rPr>
-          <w:rFonts w:hint="eastAsia"/>
-        </w:rPr>
-        <w:t>맵핑될</w:t>
-      </w:r>
-      <w:proofErr w:type="spellEnd"/>
-      <w:r>
-        <w:rPr>
-          <w:rFonts w:hint="eastAsia"/>
-        </w:rPr>
-        <w:t xml:space="preserve"> 필요는 없음.</w:t>
+        <w:t>로 맵핑될 필요는 없음.</w:t>
       </w:r>
     </w:p>
     <w:p>
@@ -9250,7 +8315,6 @@
       <w:pPr>
         <w:pStyle w:val="2"/>
       </w:pPr>
-      <w:proofErr w:type="spellStart"/>
       <w:r>
         <w:rPr>
           <w:rFonts w:hint="eastAsia"/>
@@ -9260,18 +8324,15 @@
       <w:r>
         <w:t>akson</w:t>
       </w:r>
-      <w:proofErr w:type="spellEnd"/>
       <w:r>
         <w:rPr>
           <w:rFonts w:hint="eastAsia"/>
         </w:rPr>
         <w:t xml:space="preserve">에서 제공하는 </w:t>
       </w:r>
-      <w:proofErr w:type="spellStart"/>
       <w:r>
         <w:t>jsonSerializer</w:t>
       </w:r>
-      <w:proofErr w:type="spellEnd"/>
       <w:r>
         <w:rPr>
           <w:rFonts w:hint="eastAsia"/>
@@ -9330,15 +8391,7 @@
         <w:t xml:space="preserve"> </w:t>
       </w:r>
       <w:r>
-        <w:t>(</w:t>
-      </w:r>
-      <w:proofErr w:type="spellStart"/>
-      <w:r>
-        <w:t>JsonConfig.class</w:t>
-      </w:r>
-      <w:proofErr w:type="spellEnd"/>
-      <w:r>
-        <w:t xml:space="preserve"> </w:t>
+        <w:t xml:space="preserve">(JsonConfig.class </w:t>
       </w:r>
       <w:r>
         <w:rPr>
@@ -9362,7 +8415,6 @@
         </w:numPr>
         <w:ind w:leftChars="0"/>
       </w:pPr>
-      <w:proofErr w:type="spellStart"/>
       <w:r>
         <w:rPr>
           <w:rFonts w:hint="eastAsia"/>
@@ -9370,9 +8422,23 @@
         <w:t>B</w:t>
       </w:r>
       <w:r>
-        <w:t>irthdaySerializer</w:t>
-      </w:r>
-      <w:proofErr w:type="spellEnd"/>
+        <w:t xml:space="preserve">irthdaySerializer </w:t>
+      </w:r>
+      <w:r>
+        <w:rPr>
+          <w:rFonts w:hint="eastAsia"/>
+        </w:rPr>
+        <w:t xml:space="preserve">생성하고 어떤 </w:t>
+      </w:r>
+      <w:r>
+        <w:t>Entitiy</w:t>
+      </w:r>
+      <w:r>
+        <w:rPr>
+          <w:rFonts w:hint="eastAsia"/>
+        </w:rPr>
+        <w:t>의 직렬화</w:t>
+      </w:r>
       <w:r>
         <w:t xml:space="preserve"> </w:t>
       </w:r>
@@ -9380,26 +8446,6 @@
         <w:rPr>
           <w:rFonts w:hint="eastAsia"/>
         </w:rPr>
-        <w:t xml:space="preserve">생성하고 어떤 </w:t>
-      </w:r>
-      <w:proofErr w:type="spellStart"/>
-      <w:r>
-        <w:t>Entitiy</w:t>
-      </w:r>
-      <w:proofErr w:type="spellEnd"/>
-      <w:r>
-        <w:rPr>
-          <w:rFonts w:hint="eastAsia"/>
-        </w:rPr>
-        <w:t>의 직렬화</w:t>
-      </w:r>
-      <w:r>
-        <w:t xml:space="preserve"> </w:t>
-      </w:r>
-      <w:r>
-        <w:rPr>
-          <w:rFonts w:hint="eastAsia"/>
-        </w:rPr>
         <w:t>값을 변환할 지 입력함.</w:t>
       </w:r>
       <w:r>
@@ -9409,15 +8455,7 @@
         <w:t xml:space="preserve">  </w:t>
       </w:r>
       <w:r>
-        <w:t xml:space="preserve">extends </w:t>
-      </w:r>
-      <w:proofErr w:type="spellStart"/>
-      <w:r>
-        <w:t>JsonSerializer</w:t>
-      </w:r>
-      <w:proofErr w:type="spellEnd"/>
-      <w:r>
-        <w:t>&lt;</w:t>
+        <w:t>extends JsonSerializer&lt;</w:t>
       </w:r>
       <w:r>
         <w:rPr>
@@ -9490,13 +8528,8 @@
         </w:rPr>
         <w:t xml:space="preserve">아래 이미지처럼 </w:t>
       </w:r>
-      <w:proofErr w:type="spellStart"/>
-      <w:r>
-        <w:t>JsonConfig.class</w:t>
-      </w:r>
-      <w:proofErr w:type="spellEnd"/>
-      <w:r>
-        <w:t xml:space="preserve"> </w:t>
+      <w:r>
+        <w:t xml:space="preserve">JsonConfig.class </w:t>
       </w:r>
       <w:r>
         <w:rPr>
@@ -9510,19 +8543,11 @@
       <w:r>
         <w:t xml:space="preserve">@Configuration </w:t>
       </w:r>
-      <w:proofErr w:type="spellStart"/>
-      <w:r>
-        <w:rPr>
-          <w:rFonts w:hint="eastAsia"/>
-        </w:rPr>
-        <w:t>어노테이션</w:t>
-      </w:r>
-      <w:proofErr w:type="spellEnd"/>
-      <w:r>
-        <w:rPr>
-          <w:rFonts w:hint="eastAsia"/>
-        </w:rPr>
-        <w:t xml:space="preserve"> 단다.</w:t>
+      <w:r>
+        <w:rPr>
+          <w:rFonts w:hint="eastAsia"/>
+        </w:rPr>
+        <w:t>어노테이션 단다.</w:t>
       </w:r>
       <w:r>
         <w:br/>
@@ -9543,30 +8568,14 @@
         </w:rPr>
         <w:t xml:space="preserve">하여 만든 </w:t>
       </w:r>
-      <w:proofErr w:type="spellStart"/>
       <w:r>
         <w:t>objectMapper</w:t>
       </w:r>
-      <w:proofErr w:type="spellEnd"/>
-      <w:r>
-        <w:rPr>
-          <w:rFonts w:hint="eastAsia"/>
-        </w:rPr>
-        <w:t xml:space="preserve">를 </w:t>
-      </w:r>
-      <w:proofErr w:type="spellStart"/>
-      <w:r>
-        <w:rPr>
-          <w:rFonts w:hint="eastAsia"/>
-        </w:rPr>
-        <w:t>주입받는</w:t>
-      </w:r>
-      <w:proofErr w:type="spellEnd"/>
-      <w:r>
-        <w:rPr>
-          <w:rFonts w:hint="eastAsia"/>
-        </w:rPr>
-        <w:t xml:space="preserve"> 역할만 존재.</w:t>
+      <w:r>
+        <w:rPr>
+          <w:rFonts w:hint="eastAsia"/>
+        </w:rPr>
+        <w:t>를 주입받는 역할만 존재.</w:t>
       </w:r>
     </w:p>
     <w:p>
@@ -9576,14 +8585,7 @@
       </w:pPr>
       <w:r>
         <w:br/>
-      </w:r>
-      <w:proofErr w:type="spellStart"/>
-      <w:r>
-        <w:t>objectMapper</w:t>
-      </w:r>
-      <w:proofErr w:type="spellEnd"/>
-      <w:r>
-        <w:t>()</w:t>
+        <w:t>objectMapper()</w:t>
       </w:r>
       <w:r>
         <w:rPr>
@@ -9689,15 +8691,7 @@
         <w:ind w:leftChars="0" w:left="760"/>
       </w:pPr>
       <w:r>
-        <w:t xml:space="preserve">private MappingJackson2HttpMessageConverter </w:t>
-      </w:r>
-      <w:proofErr w:type="spellStart"/>
-      <w:r>
-        <w:t>messageConverter</w:t>
-      </w:r>
-      <w:proofErr w:type="spellEnd"/>
-      <w:r>
-        <w:t>;</w:t>
+        <w:t>private MappingJackson2HttpMessageConverter messageConverter;</w:t>
       </w:r>
       <w:r>
         <w:br/>
@@ -9706,23 +8700,7 @@
         <w:br/>
       </w:r>
       <w:r>
-        <w:t>.</w:t>
-      </w:r>
-      <w:proofErr w:type="spellStart"/>
-      <w:r>
-        <w:t>setMessageConverters</w:t>
-      </w:r>
-      <w:proofErr w:type="spellEnd"/>
-      <w:r>
-        <w:t>(</w:t>
-      </w:r>
-      <w:proofErr w:type="spellStart"/>
-      <w:r>
-        <w:t>messageConverter</w:t>
-      </w:r>
-      <w:proofErr w:type="spellEnd"/>
-      <w:r>
-        <w:t>)</w:t>
+        <w:t>.setMessageConverters(messageConverter)</w:t>
       </w:r>
       <w:r>
         <w:br/>
@@ -9974,7 +8952,6 @@
         </w:rPr>
         <w:t xml:space="preserve">이 프로젝트에서 </w:t>
       </w:r>
-      <w:proofErr w:type="spellStart"/>
       <w:r>
         <w:t>Person</w:t>
       </w:r>
@@ -9985,11 +8962,7 @@
         <w:t>to</w:t>
       </w:r>
       <w:r>
-        <w:t>.class</w:t>
-      </w:r>
-      <w:proofErr w:type="spellEnd"/>
-      <w:r>
-        <w:t xml:space="preserve"> </w:t>
+        <w:t xml:space="preserve">.class </w:t>
       </w:r>
       <w:r>
         <w:rPr>
@@ -10178,17 +9151,828 @@
     </w:p>
     <w:p>
       <w:pPr>
-        <w:rPr>
-          <w:rFonts w:hint="eastAsia"/>
-        </w:rPr>
-      </w:pPr>
-    </w:p>
-    <w:p>
-      <w:pPr>
-        <w:rPr>
-          <w:rFonts w:hint="eastAsia"/>
-        </w:rPr>
-      </w:pPr>
+        <w:pStyle w:val="1"/>
+      </w:pPr>
+      <w:r>
+        <w:rPr>
+          <w:rFonts w:hint="eastAsia"/>
+        </w:rPr>
+        <w:t>2</w:t>
+      </w:r>
+      <w:r>
+        <w:t>6</w:t>
+      </w:r>
+      <w:r>
+        <w:rPr>
+          <w:rFonts w:hint="eastAsia"/>
+        </w:rPr>
+        <w:t>장</w:t>
+      </w:r>
+      <w:r>
+        <w:rPr>
+          <w:rFonts w:hint="eastAsia"/>
+        </w:rPr>
+        <w:t xml:space="preserve"> </w:t>
+      </w:r>
+      <w:r>
+        <w:t>– Chapter 08. Mock-Test – 01. Service Test #1</w:t>
+      </w:r>
+    </w:p>
+    <w:p>
+      <w:r>
+        <w:rPr>
+          <w:rFonts w:hint="eastAsia"/>
+        </w:rPr>
+        <w:t>G</w:t>
+      </w:r>
+      <w:r>
+        <w:t xml:space="preserve">oal : </w:t>
+      </w:r>
+      <w:r>
+        <w:rPr>
+          <w:rFonts w:hint="eastAsia"/>
+        </w:rPr>
+        <w:t>M</w:t>
+      </w:r>
+      <w:r>
+        <w:t>ockito</w:t>
+      </w:r>
+      <w:r>
+        <w:rPr>
+          <w:rFonts w:hint="eastAsia"/>
+        </w:rPr>
+        <w:t xml:space="preserve">의 의존성을 등록하고 간단하게 </w:t>
+      </w:r>
+      <w:r>
+        <w:t>Mockito</w:t>
+      </w:r>
+      <w:r>
+        <w:rPr>
+          <w:rFonts w:hint="eastAsia"/>
+        </w:rPr>
+        <w:t>의 사용법을 알아봄</w:t>
+      </w:r>
+    </w:p>
+    <w:p>
+      <w:pPr>
+        <w:rPr>
+          <w:rFonts w:hint="eastAsia"/>
+        </w:rPr>
+      </w:pPr>
+    </w:p>
+    <w:p>
+      <w:r>
+        <w:rPr>
+          <w:rFonts w:hint="eastAsia"/>
+        </w:rPr>
+        <w:t>S</w:t>
+      </w:r>
+      <w:r>
+        <w:t>ervice logic</w:t>
+      </w:r>
+      <w:r>
+        <w:rPr>
+          <w:rFonts w:hint="eastAsia"/>
+        </w:rPr>
+        <w:t xml:space="preserve">의 테스트는 일반적으로 </w:t>
+      </w:r>
+      <w:r>
+        <w:t>spring context</w:t>
+      </w:r>
+      <w:r>
+        <w:rPr>
+          <w:rFonts w:hint="eastAsia"/>
+        </w:rPr>
+        <w:t>가 필요 없는 부분이 대부분이다.</w:t>
+      </w:r>
+    </w:p>
+    <w:p>
+      <w:r>
+        <w:rPr>
+          <w:rFonts w:hint="eastAsia"/>
+        </w:rPr>
+        <w:t>@</w:t>
+      </w:r>
+      <w:r>
+        <w:t xml:space="preserve">SpringBootTest </w:t>
+      </w:r>
+      <w:r>
+        <w:rPr>
+          <w:rFonts w:hint="eastAsia"/>
+        </w:rPr>
+        <w:t xml:space="preserve">어노테이션 달면 </w:t>
+      </w:r>
+      <w:r>
+        <w:t xml:space="preserve">Spring Context </w:t>
+      </w:r>
+      <w:r>
+        <w:rPr>
+          <w:rFonts w:hint="eastAsia"/>
+        </w:rPr>
+        <w:t>사용하는 것이다.</w:t>
+      </w:r>
+    </w:p>
+    <w:p>
+      <w:r>
+        <w:rPr>
+          <w:rFonts w:hint="eastAsia"/>
+        </w:rPr>
+        <w:t>S</w:t>
+      </w:r>
+      <w:r>
+        <w:t xml:space="preserve">pringContext loading </w:t>
+      </w:r>
+      <w:r>
+        <w:rPr>
+          <w:rFonts w:hint="eastAsia"/>
+        </w:rPr>
+        <w:t xml:space="preserve">하지 않는다면 </w:t>
+      </w:r>
+      <w:r>
+        <w:rPr>
+          <w:rFonts w:hint="eastAsia"/>
+        </w:rPr>
+        <w:t>t</w:t>
+      </w:r>
+      <w:r>
+        <w:t>est</w:t>
+      </w:r>
+      <w:r>
+        <w:rPr>
+          <w:rFonts w:hint="eastAsia"/>
+        </w:rPr>
+        <w:t xml:space="preserve">가 더 빠르고 </w:t>
+      </w:r>
+      <w:r>
+        <w:t>detail</w:t>
+      </w:r>
+      <w:r>
+        <w:rPr>
+          <w:rFonts w:hint="eastAsia"/>
+        </w:rPr>
+        <w:t>하게 처리할 수 있다.</w:t>
+      </w:r>
+    </w:p>
+    <w:p>
+      <w:r>
+        <w:rPr>
+          <w:rFonts w:hint="eastAsia"/>
+        </w:rPr>
+        <w:t xml:space="preserve">그래서 </w:t>
+      </w:r>
+      <w:r>
+        <w:t>Service layer</w:t>
+      </w:r>
+      <w:r>
+        <w:rPr>
+          <w:rFonts w:hint="eastAsia"/>
+        </w:rPr>
+        <w:t>의 테스트가 가장 탄탄하게 만들도록 되어 있다.</w:t>
+      </w:r>
+    </w:p>
+    <w:p>
+      <w:r>
+        <w:rPr>
+          <w:rFonts w:hint="eastAsia"/>
+        </w:rPr>
+        <w:t xml:space="preserve">그래서 </w:t>
+      </w:r>
+      <w:r>
+        <w:t>Springboottest</w:t>
+      </w:r>
+      <w:r>
+        <w:rPr>
+          <w:rFonts w:hint="eastAsia"/>
+        </w:rPr>
+        <w:t>가 아니고 M</w:t>
+      </w:r>
+      <w:r>
+        <w:t>ock</w:t>
+      </w:r>
+      <w:r>
+        <w:rPr>
+          <w:rFonts w:hint="eastAsia"/>
+        </w:rPr>
+        <w:t>i</w:t>
+      </w:r>
+      <w:r>
+        <w:t>to</w:t>
+      </w:r>
+      <w:r>
+        <w:t xml:space="preserve"> </w:t>
+      </w:r>
+      <w:r>
+        <w:rPr>
+          <w:rFonts w:hint="eastAsia"/>
+        </w:rPr>
+        <w:t xml:space="preserve">라이브러리를 사용해서 </w:t>
+      </w:r>
+      <w:r>
+        <w:t>moc</w:t>
+      </w:r>
+      <w:r>
+        <w:rPr>
+          <w:rFonts w:hint="eastAsia"/>
+        </w:rPr>
+        <w:t>k</w:t>
+      </w:r>
+      <w:r>
+        <w:t xml:space="preserve"> </w:t>
+      </w:r>
+      <w:r>
+        <w:rPr>
+          <w:rFonts w:hint="eastAsia"/>
+        </w:rPr>
+        <w:t xml:space="preserve">테스트를 만들면서 </w:t>
+      </w:r>
+      <w:r>
+        <w:rPr>
+          <w:rFonts w:hint="eastAsia"/>
+        </w:rPr>
+        <w:t>진행한다</w:t>
+      </w:r>
+    </w:p>
+    <w:p>
+      <w:pPr>
+        <w:pStyle w:val="2"/>
+        <w:rPr>
+          <w:rFonts w:hint="eastAsia"/>
+        </w:rPr>
+      </w:pPr>
+      <w:r>
+        <w:rPr>
+          <w:rFonts w:hint="eastAsia"/>
+        </w:rPr>
+        <w:t>M</w:t>
+      </w:r>
+      <w:r>
+        <w:t>ock</w:t>
+      </w:r>
+      <w:r>
+        <w:rPr>
+          <w:rFonts w:hint="eastAsia"/>
+        </w:rPr>
+        <w:t>i</w:t>
+      </w:r>
+      <w:r>
+        <w:t>to</w:t>
+      </w:r>
+      <w:r>
+        <w:t xml:space="preserve"> </w:t>
+      </w:r>
+      <w:r>
+        <w:rPr>
+          <w:rFonts w:hint="eastAsia"/>
+        </w:rPr>
+        <w:t>라이브러리 의존성 추가</w:t>
+      </w:r>
+    </w:p>
+    <w:p>
+      <w:r>
+        <w:rPr>
+          <w:noProof/>
+        </w:rPr>
+        <w:drawing>
+          <wp:inline distT="0" distB="0" distL="0" distR="0" wp14:anchorId="4C70F986" wp14:editId="13882715">
+            <wp:extent cx="5731510" cy="4131310"/>
+            <wp:effectExtent l="0" t="0" r="2540" b="2540"/>
+            <wp:docPr id="74" name="그림 74"/>
+            <wp:cNvGraphicFramePr>
+              <a:graphicFrameLocks xmlns:a="http://schemas.openxmlformats.org/drawingml/2006/main" noChangeAspect="1"/>
+            </wp:cNvGraphicFramePr>
+            <a:graphic xmlns:a="http://schemas.openxmlformats.org/drawingml/2006/main">
+              <a:graphicData uri="http://schemas.openxmlformats.org/drawingml/2006/picture">
+                <pic:pic xmlns:pic="http://schemas.openxmlformats.org/drawingml/2006/picture">
+                  <pic:nvPicPr>
+                    <pic:cNvPr id="1" name=""/>
+                    <pic:cNvPicPr/>
+                  </pic:nvPicPr>
+                  <pic:blipFill>
+                    <a:blip r:embed="rId99"/>
+                    <a:stretch>
+                      <a:fillRect/>
+                    </a:stretch>
+                  </pic:blipFill>
+                  <pic:spPr>
+                    <a:xfrm>
+                      <a:off x="0" y="0"/>
+                      <a:ext cx="5731510" cy="4131310"/>
+                    </a:xfrm>
+                    <a:prstGeom prst="rect">
+                      <a:avLst/>
+                    </a:prstGeom>
+                  </pic:spPr>
+                </pic:pic>
+              </a:graphicData>
+            </a:graphic>
+          </wp:inline>
+        </w:drawing>
+      </w:r>
+    </w:p>
+    <w:p>
+      <w:r>
+        <w:rPr>
+          <w:noProof/>
+        </w:rPr>
+        <w:lastRenderedPageBreak/>
+        <w:drawing>
+          <wp:inline distT="0" distB="0" distL="0" distR="0" wp14:anchorId="27817284" wp14:editId="2C1307F9">
+            <wp:extent cx="3286125" cy="1000125"/>
+            <wp:effectExtent l="0" t="0" r="9525" b="9525"/>
+            <wp:docPr id="75" name="그림 75"/>
+            <wp:cNvGraphicFramePr>
+              <a:graphicFrameLocks xmlns:a="http://schemas.openxmlformats.org/drawingml/2006/main" noChangeAspect="1"/>
+            </wp:cNvGraphicFramePr>
+            <a:graphic xmlns:a="http://schemas.openxmlformats.org/drawingml/2006/main">
+              <a:graphicData uri="http://schemas.openxmlformats.org/drawingml/2006/picture">
+                <pic:pic xmlns:pic="http://schemas.openxmlformats.org/drawingml/2006/picture">
+                  <pic:nvPicPr>
+                    <pic:cNvPr id="1" name=""/>
+                    <pic:cNvPicPr/>
+                  </pic:nvPicPr>
+                  <pic:blipFill>
+                    <a:blip r:embed="rId100"/>
+                    <a:stretch>
+                      <a:fillRect/>
+                    </a:stretch>
+                  </pic:blipFill>
+                  <pic:spPr>
+                    <a:xfrm>
+                      <a:off x="0" y="0"/>
+                      <a:ext cx="3286125" cy="1000125"/>
+                    </a:xfrm>
+                    <a:prstGeom prst="rect">
+                      <a:avLst/>
+                    </a:prstGeom>
+                  </pic:spPr>
+                </pic:pic>
+              </a:graphicData>
+            </a:graphic>
+          </wp:inline>
+        </w:drawing>
+      </w:r>
+    </w:p>
+    <w:p>
+      <w:r>
+        <w:rPr>
+          <w:rFonts w:hint="eastAsia"/>
+        </w:rPr>
+        <w:t>@</w:t>
+      </w:r>
+      <w:r>
+        <w:t xml:space="preserve">ExtendWith(MockitoExtension.class) </w:t>
+      </w:r>
+      <w:r>
+        <w:rPr>
+          <w:rFonts w:hint="eastAsia"/>
+        </w:rPr>
+        <w:t xml:space="preserve">적으면 </w:t>
+      </w:r>
+      <w:r>
+        <w:t xml:space="preserve">Mockito </w:t>
+      </w:r>
+      <w:r>
+        <w:rPr>
+          <w:rFonts w:hint="eastAsia"/>
+        </w:rPr>
+        <w:t>관련 기능을 사용해서 테스트를 진행하겠다고 표시한 것.</w:t>
+      </w:r>
+    </w:p>
+    <w:p>
+      <w:r>
+        <w:rPr>
+          <w:noProof/>
+        </w:rPr>
+        <w:drawing>
+          <wp:inline distT="0" distB="0" distL="0" distR="0" wp14:anchorId="2CE03721" wp14:editId="30AFB1B3">
+            <wp:extent cx="3705225" cy="1190625"/>
+            <wp:effectExtent l="0" t="0" r="9525" b="9525"/>
+            <wp:docPr id="76" name="그림 76"/>
+            <wp:cNvGraphicFramePr>
+              <a:graphicFrameLocks xmlns:a="http://schemas.openxmlformats.org/drawingml/2006/main" noChangeAspect="1"/>
+            </wp:cNvGraphicFramePr>
+            <a:graphic xmlns:a="http://schemas.openxmlformats.org/drawingml/2006/main">
+              <a:graphicData uri="http://schemas.openxmlformats.org/drawingml/2006/picture">
+                <pic:pic xmlns:pic="http://schemas.openxmlformats.org/drawingml/2006/picture">
+                  <pic:nvPicPr>
+                    <pic:cNvPr id="1" name=""/>
+                    <pic:cNvPicPr/>
+                  </pic:nvPicPr>
+                  <pic:blipFill>
+                    <a:blip r:embed="rId101"/>
+                    <a:stretch>
+                      <a:fillRect/>
+                    </a:stretch>
+                  </pic:blipFill>
+                  <pic:spPr>
+                    <a:xfrm>
+                      <a:off x="0" y="0"/>
+                      <a:ext cx="3705225" cy="1190625"/>
+                    </a:xfrm>
+                    <a:prstGeom prst="rect">
+                      <a:avLst/>
+                    </a:prstGeom>
+                  </pic:spPr>
+                </pic:pic>
+              </a:graphicData>
+            </a:graphic>
+          </wp:inline>
+        </w:drawing>
+      </w:r>
+    </w:p>
+    <w:p>
+      <w:r>
+        <w:rPr>
+          <w:rFonts w:hint="eastAsia"/>
+        </w:rPr>
+        <w:t>@I</w:t>
+      </w:r>
+      <w:r>
+        <w:t>njectMocks</w:t>
+      </w:r>
+      <w:r>
+        <w:rPr>
+          <w:rFonts w:hint="eastAsia"/>
+        </w:rPr>
+        <w:t xml:space="preserve">는 </w:t>
+      </w:r>
+      <w:r>
+        <w:t>test</w:t>
+      </w:r>
+      <w:r>
+        <w:rPr>
+          <w:rFonts w:hint="eastAsia"/>
+        </w:rPr>
+        <w:t>의 대상이</w:t>
+      </w:r>
+      <w:r>
+        <w:t xml:space="preserve"> </w:t>
+      </w:r>
+      <w:r>
+        <w:rPr>
+          <w:rFonts w:hint="eastAsia"/>
+        </w:rPr>
+        <w:t xml:space="preserve">되는 </w:t>
+      </w:r>
+      <w:r>
+        <w:rPr>
+          <w:rFonts w:hint="eastAsia"/>
+        </w:rPr>
+        <w:t xml:space="preserve">되는 </w:t>
+      </w:r>
+      <w:r>
+        <w:t>class</w:t>
+      </w:r>
+      <w:r>
+        <w:rPr>
+          <w:rFonts w:hint="eastAsia"/>
+        </w:rPr>
+        <w:t>에 붙여준다.</w:t>
+      </w:r>
+    </w:p>
+    <w:p>
+      <w:r>
+        <w:rPr>
+          <w:rFonts w:hint="eastAsia"/>
+        </w:rPr>
+        <w:t>@M</w:t>
+      </w:r>
+      <w:r>
+        <w:t xml:space="preserve">ock </w:t>
+      </w:r>
+      <w:r>
+        <w:rPr>
+          <w:rFonts w:hint="eastAsia"/>
+        </w:rPr>
+        <w:t xml:space="preserve">해당 대상이 되는 클래스에서 </w:t>
+      </w:r>
+      <w:r>
+        <w:t>@Autowired</w:t>
+      </w:r>
+      <w:r>
+        <w:rPr>
+          <w:rFonts w:hint="eastAsia"/>
+        </w:rPr>
+        <w:t xml:space="preserve">를 하고 있는 것들은 </w:t>
+      </w:r>
+      <w:r>
+        <w:t>@Mock</w:t>
+      </w:r>
+      <w:r>
+        <w:rPr>
+          <w:rFonts w:hint="eastAsia"/>
+        </w:rPr>
+        <w:t>으로 선언하면</w:t>
+      </w:r>
+      <w:r>
+        <w:t xml:space="preserve">, </w:t>
+      </w:r>
+      <w:r>
+        <w:rPr>
+          <w:rFonts w:hint="eastAsia"/>
+        </w:rPr>
+        <w:t xml:space="preserve">지정한 클래스를 </w:t>
+      </w:r>
+      <w:r>
+        <w:t>Mock</w:t>
+      </w:r>
+      <w:r>
+        <w:rPr>
+          <w:rFonts w:hint="eastAsia"/>
+        </w:rPr>
+        <w:t xml:space="preserve">으로 만들어서 </w:t>
+      </w:r>
+      <w:r>
+        <w:t>@InjectMocks</w:t>
+      </w:r>
+      <w:r>
+        <w:rPr>
+          <w:rFonts w:hint="eastAsia"/>
+        </w:rPr>
+        <w:t>에 주입시켜 준다.</w:t>
+      </w:r>
+    </w:p>
+    <w:p/>
+    <w:p>
+      <w:r>
+        <w:rPr>
+          <w:noProof/>
+        </w:rPr>
+        <w:drawing>
+          <wp:inline distT="0" distB="0" distL="0" distR="0" wp14:anchorId="51E54A45" wp14:editId="35920510">
+            <wp:extent cx="5731510" cy="1935480"/>
+            <wp:effectExtent l="0" t="0" r="2540" b="7620"/>
+            <wp:docPr id="77" name="그림 77"/>
+            <wp:cNvGraphicFramePr>
+              <a:graphicFrameLocks xmlns:a="http://schemas.openxmlformats.org/drawingml/2006/main" noChangeAspect="1"/>
+            </wp:cNvGraphicFramePr>
+            <a:graphic xmlns:a="http://schemas.openxmlformats.org/drawingml/2006/main">
+              <a:graphicData uri="http://schemas.openxmlformats.org/drawingml/2006/picture">
+                <pic:pic xmlns:pic="http://schemas.openxmlformats.org/drawingml/2006/picture">
+                  <pic:nvPicPr>
+                    <pic:cNvPr id="1" name=""/>
+                    <pic:cNvPicPr/>
+                  </pic:nvPicPr>
+                  <pic:blipFill>
+                    <a:blip r:embed="rId102"/>
+                    <a:stretch>
+                      <a:fillRect/>
+                    </a:stretch>
+                  </pic:blipFill>
+                  <pic:spPr>
+                    <a:xfrm>
+                      <a:off x="0" y="0"/>
+                      <a:ext cx="5731510" cy="1935480"/>
+                    </a:xfrm>
+                    <a:prstGeom prst="rect">
+                      <a:avLst/>
+                    </a:prstGeom>
+                  </pic:spPr>
+                </pic:pic>
+              </a:graphicData>
+            </a:graphic>
+          </wp:inline>
+        </w:drawing>
+      </w:r>
+    </w:p>
+    <w:p>
+      <w:r>
+        <w:t>When</w:t>
+      </w:r>
+      <w:r>
+        <w:rPr>
+          <w:rFonts w:hint="eastAsia"/>
+        </w:rPr>
+        <w:t xml:space="preserve">은 </w:t>
+      </w:r>
+      <w:r>
+        <w:t>if</w:t>
+      </w:r>
+      <w:r>
+        <w:rPr>
+          <w:rFonts w:hint="eastAsia"/>
+        </w:rPr>
+        <w:t>와 같은 의미,</w:t>
+      </w:r>
+      <w:r>
+        <w:t xml:space="preserve"> </w:t>
+      </w:r>
+      <w:r>
+        <w:rPr>
+          <w:rFonts w:hint="eastAsia"/>
+        </w:rPr>
+        <w:t xml:space="preserve">만약 </w:t>
+      </w:r>
+      <w:r>
+        <w:t xml:space="preserve">personRepository.findByName(“martin”) </w:t>
+      </w:r>
+      <w:r>
+        <w:rPr>
+          <w:rFonts w:hint="eastAsia"/>
+        </w:rPr>
+        <w:t>이라는 메서드가 호출 되면,</w:t>
+      </w:r>
+    </w:p>
+    <w:p>
+      <w:r>
+        <w:rPr>
+          <w:rFonts w:hint="eastAsia"/>
+        </w:rPr>
+        <w:t>t</w:t>
+      </w:r>
+      <w:r>
+        <w:t xml:space="preserve">henReturn </w:t>
+      </w:r>
+      <w:r>
+        <w:rPr>
+          <w:rFonts w:hint="eastAsia"/>
+        </w:rPr>
+        <w:t xml:space="preserve">안에 지정한 것들을 </w:t>
+      </w:r>
+      <w:r>
+        <w:t xml:space="preserve">return </w:t>
+      </w:r>
+      <w:r>
+        <w:rPr>
+          <w:rFonts w:hint="eastAsia"/>
+        </w:rPr>
+        <w:t>하라는 의미이다.</w:t>
+      </w:r>
+    </w:p>
+    <w:p>
+      <w:pPr>
+        <w:pStyle w:val="2"/>
+      </w:pPr>
+      <w:r>
+        <w:rPr>
+          <w:rFonts w:hint="eastAsia"/>
+        </w:rPr>
+        <w:t xml:space="preserve">중요한 것은 </w:t>
+      </w:r>
+      <w:r>
+        <w:t xml:space="preserve">Mock </w:t>
+      </w:r>
+      <w:r>
+        <w:rPr>
+          <w:rFonts w:hint="eastAsia"/>
+        </w:rPr>
+        <w:t>이라는 것,</w:t>
+      </w:r>
+      <w:r>
+        <w:t xml:space="preserve"> </w:t>
+      </w:r>
+      <w:r>
+        <w:rPr>
+          <w:rFonts w:hint="eastAsia"/>
+        </w:rPr>
+        <w:t>즉 조건의</w:t>
+      </w:r>
+      <w:r>
+        <w:t xml:space="preserve"> </w:t>
+      </w:r>
+      <w:r>
+        <w:t>personRepository.findByName(“martin”)</w:t>
+      </w:r>
+      <w:r>
+        <w:t xml:space="preserve"> </w:t>
+      </w:r>
+      <w:r>
+        <w:rPr>
+          <w:rFonts w:hint="eastAsia"/>
+        </w:rPr>
+        <w:t xml:space="preserve">메서드가 실제로 호출 되는 것이 아니라 </w:t>
+      </w:r>
+      <w:r>
+        <w:rPr>
+          <w:rFonts w:hint="eastAsia"/>
+        </w:rPr>
+        <w:t>호출되었다고 가정을 하는 것!</w:t>
+      </w:r>
+      <w:r>
+        <w:t>!</w:t>
+      </w:r>
+    </w:p>
+    <w:p/>
+    <w:p>
+      <w:pPr>
+        <w:pStyle w:val="2"/>
+      </w:pPr>
+      <w:r>
+        <w:rPr>
+          <w:rFonts w:hint="eastAsia"/>
+        </w:rPr>
+        <w:t>M</w:t>
+      </w:r>
+      <w:r>
+        <w:t xml:space="preserve">ock </w:t>
+      </w:r>
+      <w:r>
+        <w:rPr>
+          <w:rFonts w:hint="eastAsia"/>
+        </w:rPr>
+        <w:t>테스트를 쓰는 이유?</w:t>
+      </w:r>
+      <w:r>
+        <w:t xml:space="preserve"> </w:t>
+      </w:r>
+      <w:r>
+        <w:t>PersonRepository</w:t>
+      </w:r>
+      <w:r>
+        <w:rPr>
+          <w:rFonts w:hint="eastAsia"/>
+        </w:rPr>
+        <w:t>의 동작(</w:t>
+      </w:r>
+      <w:r>
+        <w:t>CRUD)</w:t>
+      </w:r>
+      <w:r>
+        <w:rPr>
+          <w:rFonts w:hint="eastAsia"/>
+        </w:rPr>
+        <w:t xml:space="preserve">는 </w:t>
+      </w:r>
+      <w:r>
+        <w:t>PersonService</w:t>
+      </w:r>
+      <w:r>
+        <w:rPr>
+          <w:rFonts w:hint="eastAsia"/>
+        </w:rPr>
+        <w:t xml:space="preserve">의 입장에서는 테스트 </w:t>
+      </w:r>
+      <w:r>
+        <w:rPr>
+          <w:rFonts w:hint="eastAsia"/>
+        </w:rPr>
+        <w:lastRenderedPageBreak/>
+        <w:t>대상이 아님,</w:t>
+      </w:r>
+      <w:r>
+        <w:t xml:space="preserve"> </w:t>
+      </w:r>
+      <w:r>
+        <w:rPr>
+          <w:rFonts w:hint="eastAsia"/>
+        </w:rPr>
+        <w:t>각자 자신의 역할에 대해서만 검증하는 것이 단위테스트 이기 때문임</w:t>
+      </w:r>
+      <w:r>
+        <w:rPr>
+          <w:rFonts w:hint="eastAsia"/>
+        </w:rPr>
+        <w:t>.</w:t>
+      </w:r>
+    </w:p>
+    <w:p>
+      <w:pPr>
+        <w:rPr>
+          <w:rFonts w:hint="eastAsia"/>
+        </w:rPr>
+      </w:pPr>
+      <w:r>
+        <w:rPr>
+          <w:rFonts w:hint="eastAsia"/>
+        </w:rPr>
+        <w:t>M</w:t>
+      </w:r>
+      <w:r>
+        <w:t>ock</w:t>
+      </w:r>
+      <w:r>
+        <w:rPr>
+          <w:rFonts w:hint="eastAsia"/>
+        </w:rPr>
+        <w:t xml:space="preserve">을 활용하면 </w:t>
+      </w:r>
+      <w:r>
+        <w:t xml:space="preserve">PersonService </w:t>
+      </w:r>
+      <w:r>
+        <w:rPr>
+          <w:rFonts w:hint="eastAsia"/>
+        </w:rPr>
+        <w:t xml:space="preserve">내부의 동작에 대해서 더 </w:t>
+      </w:r>
+      <w:r>
+        <w:t>detail</w:t>
+      </w:r>
+      <w:r>
+        <w:rPr>
+          <w:rFonts w:hint="eastAsia"/>
+        </w:rPr>
+        <w:t>하게 동작할 수 있고,</w:t>
+      </w:r>
+      <w:r>
+        <w:t xml:space="preserve"> </w:t>
+      </w:r>
+      <w:r>
+        <w:rPr>
+          <w:rFonts w:hint="eastAsia"/>
+        </w:rPr>
+        <w:t>심지어 더 빠른 장점이 있다.</w:t>
+      </w:r>
     </w:p>
     <w:sectPr>
       <w:pgSz w:w="11906" w:h="16838"/>

</xml_diff>

<commit_message>
27장 Chapter 08. Mock-Test - 02 Service Test #2
</commit_message>
<xml_diff>
--- a/demo/지인정보관리_스프링부트_내용정리.docx
+++ b/demo/지인정보관리_스프링부트_내용정리.docx
@@ -9213,13 +9213,7 @@
         <w:t>의 사용법을 알아봄</w:t>
       </w:r>
     </w:p>
-    <w:p>
-      <w:pPr>
-        <w:rPr>
-          <w:rFonts w:hint="eastAsia"/>
-        </w:rPr>
-      </w:pPr>
-    </w:p>
+    <w:p/>
     <w:p>
       <w:r>
         <w:rPr>
@@ -9395,9 +9389,6 @@
     <w:p>
       <w:pPr>
         <w:pStyle w:val="2"/>
-        <w:rPr>
-          <w:rFonts w:hint="eastAsia"/>
-        </w:rPr>
       </w:pPr>
       <w:r>
         <w:rPr>
@@ -9415,10 +9406,7 @@
         <w:t>i</w:t>
       </w:r>
       <w:r>
-        <w:t>to</w:t>
-      </w:r>
-      <w:r>
-        <w:t xml:space="preserve"> </w:t>
+        <w:t xml:space="preserve">to </w:t>
       </w:r>
       <w:r>
         <w:rPr>
@@ -9828,13 +9816,7 @@
         <w:t>즉 조건의</w:t>
       </w:r>
       <w:r>
-        <w:t xml:space="preserve"> </w:t>
-      </w:r>
-      <w:r>
-        <w:t>personRepository.findByName(“martin”)</w:t>
-      </w:r>
-      <w:r>
-        <w:t xml:space="preserve"> </w:t>
+        <w:t xml:space="preserve"> personRepository.findByName(“martin”) </w:t>
       </w:r>
       <w:r>
         <w:rPr>
@@ -9926,11 +9908,6 @@
       </w:r>
     </w:p>
     <w:p>
-      <w:pPr>
-        <w:rPr>
-          <w:rFonts w:hint="eastAsia"/>
-        </w:rPr>
-      </w:pPr>
       <w:r>
         <w:rPr>
           <w:rFonts w:hint="eastAsia"/>
@@ -9972,6 +9949,404 @@
           <w:rFonts w:hint="eastAsia"/>
         </w:rPr>
         <w:t>심지어 더 빠른 장점이 있다.</w:t>
+      </w:r>
+    </w:p>
+    <w:p/>
+    <w:p>
+      <w:pPr>
+        <w:pStyle w:val="1"/>
+        <w:rPr>
+          <w:rFonts w:hint="eastAsia"/>
+        </w:rPr>
+      </w:pPr>
+      <w:r>
+        <w:rPr>
+          <w:rFonts w:hint="eastAsia"/>
+        </w:rPr>
+        <w:t>2</w:t>
+      </w:r>
+      <w:r>
+        <w:t>7</w:t>
+      </w:r>
+      <w:r>
+        <w:rPr>
+          <w:rFonts w:hint="eastAsia"/>
+        </w:rPr>
+        <w:t>장.</w:t>
+      </w:r>
+    </w:p>
+    <w:p>
+      <w:r>
+        <w:rPr>
+          <w:noProof/>
+        </w:rPr>
+        <w:drawing>
+          <wp:inline distT="0" distB="0" distL="0" distR="0" wp14:anchorId="0D729493" wp14:editId="5069A8A6">
+            <wp:extent cx="5731510" cy="2588260"/>
+            <wp:effectExtent l="0" t="0" r="2540" b="2540"/>
+            <wp:docPr id="78" name="그림 78"/>
+            <wp:cNvGraphicFramePr>
+              <a:graphicFrameLocks xmlns:a="http://schemas.openxmlformats.org/drawingml/2006/main" noChangeAspect="1"/>
+            </wp:cNvGraphicFramePr>
+            <a:graphic xmlns:a="http://schemas.openxmlformats.org/drawingml/2006/main">
+              <a:graphicData uri="http://schemas.openxmlformats.org/drawingml/2006/picture">
+                <pic:pic xmlns:pic="http://schemas.openxmlformats.org/drawingml/2006/picture">
+                  <pic:nvPicPr>
+                    <pic:cNvPr id="1" name=""/>
+                    <pic:cNvPicPr/>
+                  </pic:nvPicPr>
+                  <pic:blipFill>
+                    <a:blip r:embed="rId103"/>
+                    <a:stretch>
+                      <a:fillRect/>
+                    </a:stretch>
+                  </pic:blipFill>
+                  <pic:spPr>
+                    <a:xfrm>
+                      <a:off x="0" y="0"/>
+                      <a:ext cx="5731510" cy="2588260"/>
+                    </a:xfrm>
+                    <a:prstGeom prst="rect">
+                      <a:avLst/>
+                    </a:prstGeom>
+                  </pic:spPr>
+                </pic:pic>
+              </a:graphicData>
+            </a:graphic>
+          </wp:inline>
+        </w:drawing>
+      </w:r>
+    </w:p>
+    <w:p>
+      <w:r>
+        <w:rPr>
+          <w:rFonts w:hint="eastAsia"/>
+        </w:rPr>
+        <w:t xml:space="preserve">이렇게 </w:t>
+      </w:r>
+      <w:r>
+        <w:t xml:space="preserve">Mock </w:t>
+      </w:r>
+      <w:r>
+        <w:rPr>
+          <w:rFonts w:hint="eastAsia"/>
+        </w:rPr>
+        <w:t xml:space="preserve">테스트를 작성하면 </w:t>
+      </w:r>
+      <w:r>
+        <w:t>DB</w:t>
+      </w:r>
+      <w:r>
+        <w:rPr>
+          <w:rFonts w:hint="eastAsia"/>
+        </w:rPr>
+        <w:t xml:space="preserve">에 데이터를 저장하지 않고도 </w:t>
+      </w:r>
+      <w:r>
+        <w:rPr>
+          <w:rFonts w:hint="eastAsia"/>
+        </w:rPr>
+        <w:t>테스트를 진행할 수 있고,</w:t>
+      </w:r>
+      <w:r>
+        <w:t xml:space="preserve"> </w:t>
+      </w:r>
+      <w:r>
+        <w:rPr>
+          <w:rFonts w:hint="eastAsia"/>
+        </w:rPr>
+        <w:t>복잡한 로직일수록</w:t>
+      </w:r>
+      <w:r>
+        <w:t xml:space="preserve"> </w:t>
+      </w:r>
+      <w:r>
+        <w:rPr>
+          <w:rFonts w:hint="eastAsia"/>
+        </w:rPr>
+        <w:t>코드 간결하게 구현할 수 있다.</w:t>
+      </w:r>
+    </w:p>
+    <w:p/>
+    <w:p>
+      <w:r>
+        <w:rPr>
+          <w:noProof/>
+        </w:rPr>
+        <w:drawing>
+          <wp:inline distT="0" distB="0" distL="0" distR="0" wp14:anchorId="243D4DCA" wp14:editId="3C5F2C6B">
+            <wp:extent cx="5731510" cy="1424305"/>
+            <wp:effectExtent l="0" t="0" r="2540" b="4445"/>
+            <wp:docPr id="79" name="그림 79"/>
+            <wp:cNvGraphicFramePr>
+              <a:graphicFrameLocks xmlns:a="http://schemas.openxmlformats.org/drawingml/2006/main" noChangeAspect="1"/>
+            </wp:cNvGraphicFramePr>
+            <a:graphic xmlns:a="http://schemas.openxmlformats.org/drawingml/2006/main">
+              <a:graphicData uri="http://schemas.openxmlformats.org/drawingml/2006/picture">
+                <pic:pic xmlns:pic="http://schemas.openxmlformats.org/drawingml/2006/picture">
+                  <pic:nvPicPr>
+                    <pic:cNvPr id="1" name=""/>
+                    <pic:cNvPicPr/>
+                  </pic:nvPicPr>
+                  <pic:blipFill>
+                    <a:blip r:embed="rId104"/>
+                    <a:stretch>
+                      <a:fillRect/>
+                    </a:stretch>
+                  </pic:blipFill>
+                  <pic:spPr>
+                    <a:xfrm>
+                      <a:off x="0" y="0"/>
+                      <a:ext cx="5731510" cy="1424305"/>
+                    </a:xfrm>
+                    <a:prstGeom prst="rect">
+                      <a:avLst/>
+                    </a:prstGeom>
+                  </pic:spPr>
+                </pic:pic>
+              </a:graphicData>
+            </a:graphic>
+          </wp:inline>
+        </w:drawing>
+      </w:r>
+    </w:p>
+    <w:p>
+      <w:r>
+        <w:rPr>
+          <w:rFonts w:hint="eastAsia"/>
+        </w:rPr>
+        <w:t>M</w:t>
+      </w:r>
+      <w:r>
+        <w:t>ock (PersonRepository.save()</w:t>
+      </w:r>
+      <w:r>
+        <w:t xml:space="preserve"> </w:t>
+      </w:r>
+      <w:r>
+        <w:rPr>
+          <w:rFonts w:hint="eastAsia"/>
+        </w:rPr>
+        <w:t>에 대한 액션을 지정해 주지 않았는데 테스트가 성공함.</w:t>
+      </w:r>
+      <w:r>
+        <w:t xml:space="preserve"> Mockito</w:t>
+      </w:r>
+      <w:r>
+        <w:rPr>
+          <w:rFonts w:hint="eastAsia"/>
+        </w:rPr>
+        <w:t xml:space="preserve">에서는 해당 </w:t>
+      </w:r>
+      <w:r>
+        <w:t>Mock</w:t>
+      </w:r>
+      <w:r>
+        <w:rPr>
+          <w:rFonts w:hint="eastAsia"/>
+        </w:rPr>
+        <w:t xml:space="preserve">이 다음 </w:t>
+      </w:r>
+      <w:r>
+        <w:rPr>
+          <w:rFonts w:hint="eastAsia"/>
+        </w:rPr>
+        <w:t>로직에 영향을 주는</w:t>
+      </w:r>
+      <w:r>
+        <w:t xml:space="preserve">, </w:t>
+      </w:r>
+      <w:r>
+        <w:rPr>
+          <w:rFonts w:hint="eastAsia"/>
+        </w:rPr>
+        <w:t xml:space="preserve">즉 </w:t>
+      </w:r>
+      <w:r>
+        <w:t xml:space="preserve">return </w:t>
+      </w:r>
+      <w:r>
+        <w:rPr>
+          <w:rFonts w:hint="eastAsia"/>
+        </w:rPr>
+        <w:t>값이</w:t>
+      </w:r>
+      <w:r>
+        <w:t xml:space="preserve"> </w:t>
+      </w:r>
+      <w:r>
+        <w:rPr>
+          <w:rFonts w:hint="eastAsia"/>
+        </w:rPr>
+        <w:t xml:space="preserve">있거나 </w:t>
+      </w:r>
+      <w:r>
+        <w:t>Exception</w:t>
+      </w:r>
+      <w:r>
+        <w:rPr>
+          <w:rFonts w:hint="eastAsia"/>
+        </w:rPr>
+        <w:t xml:space="preserve">이 </w:t>
+      </w:r>
+      <w:r>
+        <w:rPr>
+          <w:rFonts w:hint="eastAsia"/>
+        </w:rPr>
+        <w:t>발생하거나 하는 등의 일이 발생하지 않으면 특별히 지정을 해 주지 않아도 상관이 없다.</w:t>
+      </w:r>
+      <w:r>
+        <w:br/>
+      </w:r>
+      <w:r>
+        <w:rPr>
+          <w:rFonts w:hint="eastAsia"/>
+        </w:rPr>
+        <w:t>그냥 성공적으로 통과했다 정도로만 보게 됨.</w:t>
+      </w:r>
+    </w:p>
+    <w:p>
+      <w:pPr>
+        <w:pStyle w:val="2"/>
+        <w:rPr>
+          <w:rFonts w:hint="eastAsia"/>
+        </w:rPr>
+      </w:pPr>
+      <w:r>
+        <w:rPr>
+          <w:rFonts w:hint="eastAsia"/>
+        </w:rPr>
+        <w:t xml:space="preserve">그리고 </w:t>
+      </w:r>
+      <w:r>
+        <w:t>Mock</w:t>
+      </w:r>
+      <w:r>
+        <w:rPr>
+          <w:rFonts w:hint="eastAsia"/>
+        </w:rPr>
+        <w:t xml:space="preserve"> 테스트에서 </w:t>
+      </w:r>
+      <w:r>
+        <w:t>return</w:t>
+      </w:r>
+      <w:r>
+        <w:rPr>
+          <w:rFonts w:hint="eastAsia"/>
+        </w:rPr>
+        <w:t>이 없는</w:t>
+      </w:r>
+      <w:r>
+        <w:rPr>
+          <w:rFonts w:hint="eastAsia"/>
+        </w:rPr>
+        <w:t>(</w:t>
+      </w:r>
+      <w:r>
+        <w:t>void</w:t>
+      </w:r>
+      <w:r>
+        <w:rPr>
+          <w:rFonts w:hint="eastAsia"/>
+        </w:rPr>
+        <w:t>메서드)</w:t>
+      </w:r>
+      <w:r>
+        <w:rPr>
+          <w:rFonts w:hint="eastAsia"/>
+        </w:rPr>
+        <w:t xml:space="preserve"> 서비스 로직을 검증하기 위해서는</w:t>
+      </w:r>
+      <w:r>
+        <w:t>, verify(‘</w:t>
+      </w:r>
+      <w:r>
+        <w:rPr>
+          <w:rFonts w:hint="eastAsia"/>
+        </w:rPr>
+        <w:t>M</w:t>
+      </w:r>
+      <w:r>
+        <w:t xml:space="preserve">ock’ </w:t>
+      </w:r>
+      <w:r>
+        <w:t>–</w:t>
+      </w:r>
+      <w:r>
+        <w:t xml:space="preserve"> personRepository</w:t>
+      </w:r>
+      <w:r>
+        <w:t>, times(1)</w:t>
+      </w:r>
+      <w:r>
+        <w:t xml:space="preserve">).save(any(Person.class)); </w:t>
+      </w:r>
+      <w:r>
+        <w:rPr>
+          <w:rFonts w:hint="eastAsia"/>
+        </w:rPr>
+        <w:t xml:space="preserve">의 의미는 </w:t>
+      </w:r>
+      <w:r>
+        <w:t xml:space="preserve">PersonRepository </w:t>
+      </w:r>
+      <w:r>
+        <w:rPr>
+          <w:rFonts w:hint="eastAsia"/>
+        </w:rPr>
+        <w:t xml:space="preserve">대해서 체크를 해 보겠다는 의미인데 </w:t>
+      </w:r>
+      <w:r>
+        <w:t>.save()</w:t>
+      </w:r>
+      <w:r>
+        <w:rPr>
+          <w:rFonts w:hint="eastAsia"/>
+        </w:rPr>
+        <w:t>라는 메서드가 실행 되었는지,</w:t>
+      </w:r>
+      <w:r>
+        <w:t xml:space="preserve"> </w:t>
+      </w:r>
+      <w:r>
+        <w:rPr>
+          <w:rFonts w:hint="eastAsia"/>
+        </w:rPr>
+        <w:t xml:space="preserve">그리고 </w:t>
+      </w:r>
+      <w:r>
+        <w:t>save</w:t>
+      </w:r>
+      <w:r>
+        <w:rPr>
+          <w:rFonts w:hint="eastAsia"/>
+        </w:rPr>
+        <w:t>에 대한 파라</w:t>
+      </w:r>
+      <w:r>
+        <w:rPr>
+          <w:rFonts w:hint="eastAsia"/>
+        </w:rPr>
+        <w:lastRenderedPageBreak/>
+        <w:t xml:space="preserve">메타는 </w:t>
+      </w:r>
+      <w:r>
+        <w:t xml:space="preserve">any(Person.class) </w:t>
+      </w:r>
+      <w:r>
+        <w:rPr>
+          <w:rFonts w:hint="eastAsia"/>
+        </w:rPr>
+        <w:t>값이 들어왔는지 체크를 하여 테스트 할 수 있다.</w:t>
+      </w:r>
+      <w:r>
+        <w:t xml:space="preserve"> Times()</w:t>
+      </w:r>
+      <w:r>
+        <w:rPr>
+          <w:rFonts w:hint="eastAsia"/>
+        </w:rPr>
+        <w:t xml:space="preserve"> 값을 넣으면 정확히 몇 번 실행 되었는지 까지 체크할 수 있다.</w:t>
       </w:r>
     </w:p>
     <w:sectPr>

</xml_diff>

<commit_message>
28. Chapter 08. Mock-Test - 03. Service Test #3
</commit_message>
<xml_diff>
--- a/demo/지인정보관리_스프링부트_내용정리.docx
+++ b/demo/지인정보관리_스프링부트_내용정리.docx
@@ -157,8 +157,13 @@
     </w:p>
     <w:p/>
     <w:p>
-      <w:r>
-        <w:t xml:space="preserve">Ctrl+b </w:t>
+      <w:proofErr w:type="spellStart"/>
+      <w:r>
+        <w:t>Ctrl+b</w:t>
+      </w:r>
+      <w:proofErr w:type="spellEnd"/>
+      <w:r>
+        <w:t xml:space="preserve"> </w:t>
       </w:r>
       <w:r>
         <w:rPr>
@@ -179,7 +184,21 @@
         <w:rPr>
           <w:rFonts w:hint="eastAsia"/>
         </w:rPr>
-        <w:t>의 선언 파일 바로가기하여 볼 수 있다.</w:t>
+        <w:t xml:space="preserve">의 선언 파일 </w:t>
+      </w:r>
+      <w:proofErr w:type="spellStart"/>
+      <w:r>
+        <w:rPr>
+          <w:rFonts w:hint="eastAsia"/>
+        </w:rPr>
+        <w:t>바로가기하여</w:t>
+      </w:r>
+      <w:proofErr w:type="spellEnd"/>
+      <w:r>
+        <w:rPr>
+          <w:rFonts w:hint="eastAsia"/>
+        </w:rPr>
+        <w:t xml:space="preserve"> 볼 수 있다.</w:t>
       </w:r>
     </w:p>
     <w:p>
@@ -189,8 +208,13 @@
         </w:rPr>
         <w:t xml:space="preserve">여기서 </w:t>
       </w:r>
-      <w:r>
-        <w:t xml:space="preserve">RestController </w:t>
+      <w:proofErr w:type="spellStart"/>
+      <w:r>
+        <w:t>RestController</w:t>
+      </w:r>
+      <w:proofErr w:type="spellEnd"/>
+      <w:r>
+        <w:t xml:space="preserve"> </w:t>
       </w:r>
       <w:r>
         <w:rPr>
@@ -223,7 +247,21 @@
         <w:rPr>
           <w:rFonts w:hint="eastAsia"/>
         </w:rPr>
-        <w:t xml:space="preserve"> 어노테이션이 선언되어 있는 것을 볼 수 있다.</w:t>
+        <w:t xml:space="preserve"> </w:t>
+      </w:r>
+      <w:proofErr w:type="spellStart"/>
+      <w:r>
+        <w:rPr>
+          <w:rFonts w:hint="eastAsia"/>
+        </w:rPr>
+        <w:t>어노테이션이</w:t>
+      </w:r>
+      <w:proofErr w:type="spellEnd"/>
+      <w:r>
+        <w:rPr>
+          <w:rFonts w:hint="eastAsia"/>
+        </w:rPr>
+        <w:t xml:space="preserve"> 선언되어 있는 것을 볼 수 있다.</w:t>
       </w:r>
     </w:p>
     <w:p/>
@@ -232,7 +270,35 @@
         <w:rPr>
           <w:rFonts w:hint="eastAsia"/>
         </w:rPr>
-        <w:t>스프링 부트에는 톰캣 서버를 임베디드해서 사용할 수 있게 되어 있다.</w:t>
+        <w:t xml:space="preserve">스프링 부트에는 </w:t>
+      </w:r>
+      <w:proofErr w:type="spellStart"/>
+      <w:r>
+        <w:rPr>
+          <w:rFonts w:hint="eastAsia"/>
+        </w:rPr>
+        <w:t>톰캣</w:t>
+      </w:r>
+      <w:proofErr w:type="spellEnd"/>
+      <w:r>
+        <w:rPr>
+          <w:rFonts w:hint="eastAsia"/>
+        </w:rPr>
+        <w:t xml:space="preserve"> 서버를 </w:t>
+      </w:r>
+      <w:proofErr w:type="spellStart"/>
+      <w:r>
+        <w:rPr>
+          <w:rFonts w:hint="eastAsia"/>
+        </w:rPr>
+        <w:t>임베디드해서</w:t>
+      </w:r>
+      <w:proofErr w:type="spellEnd"/>
+      <w:r>
+        <w:rPr>
+          <w:rFonts w:hint="eastAsia"/>
+        </w:rPr>
+        <w:t xml:space="preserve"> 사용할 수 있게 되어 있다.</w:t>
       </w:r>
     </w:p>
     <w:p/>
@@ -363,9 +429,11 @@
         </w:rPr>
         <w:t xml:space="preserve">에서 </w:t>
       </w:r>
+      <w:proofErr w:type="spellStart"/>
       <w:r>
         <w:t>ctrl+shift+t</w:t>
       </w:r>
+      <w:proofErr w:type="spellEnd"/>
       <w:r>
         <w:rPr>
           <w:rFonts w:hint="eastAsia"/>
@@ -486,8 +554,13 @@
         </w:rPr>
         <w:t xml:space="preserve">추가할 때 </w:t>
       </w:r>
-      <w:r>
-        <w:t xml:space="preserve">org.junit </w:t>
+      <w:proofErr w:type="spellStart"/>
+      <w:r>
+        <w:t>org.junit</w:t>
+      </w:r>
+      <w:proofErr w:type="spellEnd"/>
+      <w:r>
+        <w:t xml:space="preserve"> </w:t>
       </w:r>
       <w:r>
         <w:rPr>
@@ -506,9 +579,11 @@
       </w:r>
     </w:p>
     <w:p>
+      <w:proofErr w:type="spellStart"/>
       <w:r>
         <w:t>Org.junit.jupiter.api</w:t>
       </w:r>
+      <w:proofErr w:type="spellEnd"/>
       <w:r>
         <w:rPr>
           <w:rFonts w:hint="eastAsia"/>
@@ -771,6 +846,7 @@
     </w:p>
     <w:p/>
     <w:p>
+      <w:proofErr w:type="spellStart"/>
       <w:r>
         <w:rPr>
           <w:rFonts w:hint="eastAsia"/>
@@ -778,7 +854,11 @@
         <w:t>S</w:t>
       </w:r>
       <w:r>
-        <w:t>pringboot start test</w:t>
+        <w:t>pringboot</w:t>
+      </w:r>
+      <w:proofErr w:type="spellEnd"/>
+      <w:r>
+        <w:t xml:space="preserve"> start test</w:t>
       </w:r>
       <w:r>
         <w:rPr>
@@ -793,21 +873,45 @@
         <w:rPr>
           <w:rFonts w:hint="eastAsia"/>
         </w:rPr>
-        <w:t>를 이용해서 검증문 작성 가능</w:t>
-      </w:r>
-    </w:p>
-    <w:p>
-      <w:r>
-        <w:t>Build gradle</w:t>
-      </w:r>
+        <w:t xml:space="preserve">를 이용해서 </w:t>
+      </w:r>
+      <w:proofErr w:type="spellStart"/>
+      <w:r>
+        <w:rPr>
+          <w:rFonts w:hint="eastAsia"/>
+        </w:rPr>
+        <w:t>검증문</w:t>
+      </w:r>
+      <w:proofErr w:type="spellEnd"/>
+      <w:r>
+        <w:rPr>
+          <w:rFonts w:hint="eastAsia"/>
+        </w:rPr>
+        <w:t xml:space="preserve"> 작성 가능</w:t>
+      </w:r>
+    </w:p>
+    <w:p>
+      <w:r>
+        <w:t xml:space="preserve">Build </w:t>
+      </w:r>
+      <w:proofErr w:type="spellStart"/>
+      <w:r>
+        <w:t>gradle</w:t>
+      </w:r>
+      <w:proofErr w:type="spellEnd"/>
       <w:r>
         <w:rPr>
           <w:rFonts w:hint="eastAsia"/>
         </w:rPr>
         <w:t xml:space="preserve">에 아래 </w:t>
       </w:r>
-      <w:r>
-        <w:t xml:space="preserve">junit </w:t>
+      <w:proofErr w:type="spellStart"/>
+      <w:r>
+        <w:t>junit</w:t>
+      </w:r>
+      <w:proofErr w:type="spellEnd"/>
+      <w:r>
+        <w:t xml:space="preserve"> </w:t>
       </w:r>
       <w:r>
         <w:rPr>
@@ -921,16 +1025,37 @@
     </w:p>
     <w:p>
       <w:r>
-        <w:t xml:space="preserve">Import org.junit.Assert; </w:t>
-      </w:r>
-      <w:r>
-        <w:rPr>
-          <w:rFonts w:hint="eastAsia"/>
-        </w:rPr>
-        <w:t xml:space="preserve">임포트 후 </w:t>
-      </w:r>
-      <w:r>
-        <w:t xml:space="preserve">Assert.assertEquals </w:t>
+        <w:t xml:space="preserve">Import </w:t>
+      </w:r>
+      <w:proofErr w:type="spellStart"/>
+      <w:r>
+        <w:t>org.junit.Assert</w:t>
+      </w:r>
+      <w:proofErr w:type="spellEnd"/>
+      <w:r>
+        <w:t xml:space="preserve">; </w:t>
+      </w:r>
+      <w:proofErr w:type="spellStart"/>
+      <w:r>
+        <w:rPr>
+          <w:rFonts w:hint="eastAsia"/>
+        </w:rPr>
+        <w:t>임포트</w:t>
+      </w:r>
+      <w:proofErr w:type="spellEnd"/>
+      <w:r>
+        <w:rPr>
+          <w:rFonts w:hint="eastAsia"/>
+        </w:rPr>
+        <w:t xml:space="preserve"> 후 </w:t>
+      </w:r>
+      <w:proofErr w:type="spellStart"/>
+      <w:r>
+        <w:t>Assert.assertEquals</w:t>
+      </w:r>
+      <w:proofErr w:type="spellEnd"/>
+      <w:r>
+        <w:t xml:space="preserve"> </w:t>
       </w:r>
       <w:r>
         <w:rPr>
@@ -968,8 +1093,13 @@
         </w:rPr>
         <w:t xml:space="preserve">스프링에서 제공하는 </w:t>
       </w:r>
-      <w:r>
-        <w:t xml:space="preserve">MockMvc </w:t>
+      <w:proofErr w:type="spellStart"/>
+      <w:r>
+        <w:t>MockMvc</w:t>
+      </w:r>
+      <w:proofErr w:type="spellEnd"/>
+      <w:r>
+        <w:t xml:space="preserve"> </w:t>
       </w:r>
       <w:r>
         <w:rPr>
@@ -979,6 +1109,7 @@
       </w:r>
     </w:p>
     <w:p>
+      <w:proofErr w:type="spellStart"/>
       <w:r>
         <w:rPr>
           <w:rFonts w:hint="eastAsia"/>
@@ -988,6 +1119,7 @@
       <w:r>
         <w:t>ockMvc</w:t>
       </w:r>
+      <w:proofErr w:type="spellEnd"/>
       <w:r>
         <w:rPr>
           <w:rFonts w:hint="eastAsia"/>
@@ -1020,15 +1152,18 @@
         </w:rPr>
         <w:t xml:space="preserve">모의 </w:t>
       </w:r>
+      <w:proofErr w:type="spellStart"/>
       <w:r>
         <w:t>HttpRequest</w:t>
       </w:r>
+      <w:proofErr w:type="spellEnd"/>
       <w:r>
         <w:rPr>
           <w:rFonts w:hint="eastAsia"/>
         </w:rPr>
         <w:t xml:space="preserve">와 </w:t>
       </w:r>
+      <w:proofErr w:type="spellStart"/>
       <w:r>
         <w:t>HttpRe</w:t>
       </w:r>
@@ -1041,6 +1176,7 @@
       <w:r>
         <w:t>ponse</w:t>
       </w:r>
+      <w:proofErr w:type="spellEnd"/>
       <w:r>
         <w:rPr>
           <w:rFonts w:hint="eastAsia"/>
@@ -1097,8 +1233,13 @@
         </w:rPr>
         <w:t xml:space="preserve">위 그림에서 </w:t>
       </w:r>
-      <w:r>
-        <w:t>MockMvcBuilders.standaloneSetup().build()</w:t>
+      <w:proofErr w:type="spellStart"/>
+      <w:r>
+        <w:t>MockMvcBuilders.standaloneSetup</w:t>
+      </w:r>
+      <w:proofErr w:type="spellEnd"/>
+      <w:r>
+        <w:t>().build()</w:t>
       </w:r>
       <w:r>
         <w:rPr>
@@ -1106,8 +1247,13 @@
         </w:rPr>
         <w:t xml:space="preserve">로 </w:t>
       </w:r>
-      <w:r>
-        <w:t xml:space="preserve">MockMvc </w:t>
+      <w:proofErr w:type="spellStart"/>
+      <w:r>
+        <w:t>MockMvc</w:t>
+      </w:r>
+      <w:proofErr w:type="spellEnd"/>
+      <w:r>
+        <w:t xml:space="preserve"> </w:t>
       </w:r>
       <w:r>
         <w:rPr>
@@ -1123,8 +1269,13 @@
         </w:rPr>
         <w:t xml:space="preserve">이후 </w:t>
       </w:r>
-      <w:r>
-        <w:t xml:space="preserve">MockMvc.perform() </w:t>
+      <w:proofErr w:type="spellStart"/>
+      <w:r>
+        <w:t>MockMvc.perform</w:t>
+      </w:r>
+      <w:proofErr w:type="spellEnd"/>
+      <w:r>
+        <w:t xml:space="preserve">() </w:t>
       </w:r>
       <w:r>
         <w:rPr>
@@ -1242,7 +1393,21 @@
         <w:rPr>
           <w:rFonts w:hint="eastAsia"/>
         </w:rPr>
-        <w:t>를 통해 처리할 수 있도록 한번 더 래핑해준 라이브러리라 생각할 수 있음.</w:t>
+        <w:t xml:space="preserve">를 통해 처리할 수 있도록 한번 더 </w:t>
+      </w:r>
+      <w:proofErr w:type="spellStart"/>
+      <w:r>
+        <w:rPr>
+          <w:rFonts w:hint="eastAsia"/>
+        </w:rPr>
+        <w:t>래핑해준</w:t>
+      </w:r>
+      <w:proofErr w:type="spellEnd"/>
+      <w:r>
+        <w:rPr>
+          <w:rFonts w:hint="eastAsia"/>
+        </w:rPr>
+        <w:t xml:space="preserve"> 라이브러리라 생각할 수 있음.</w:t>
       </w:r>
       <w:r>
         <w:t xml:space="preserve"> </w:t>
@@ -1311,6 +1476,7 @@
       <w:r>
         <w:t xml:space="preserve">: </w:t>
       </w:r>
+      <w:proofErr w:type="spellStart"/>
       <w:r>
         <w:rPr>
           <w:rFonts w:hint="eastAsia"/>
@@ -1320,6 +1486,7 @@
       <w:r>
         <w:t>uild.gradle</w:t>
       </w:r>
+      <w:proofErr w:type="spellEnd"/>
       <w:r>
         <w:rPr>
           <w:rFonts w:hint="eastAsia"/>
@@ -1327,7 +1494,15 @@
         <w:t xml:space="preserve">에 아래 </w:t>
       </w:r>
       <w:r>
-        <w:t>implementation 'org.springframework.boot:spring-boot-starter-data-jpa'</w:t>
+        <w:t>implementation '</w:t>
+      </w:r>
+      <w:proofErr w:type="spellStart"/>
+      <w:r>
+        <w:t>org.springframework.boot:spring-boot-starter-data-jpa</w:t>
+      </w:r>
+      <w:proofErr w:type="spellEnd"/>
+      <w:r>
+        <w:t>'</w:t>
       </w:r>
       <w:r>
         <w:t xml:space="preserve"> </w:t>
@@ -1412,14 +1587,44 @@
         </w:rPr>
         <w:t xml:space="preserve">서비스용 </w:t>
       </w:r>
+      <w:proofErr w:type="spellStart"/>
       <w:r>
         <w:t>db</w:t>
       </w:r>
-      <w:r>
-        <w:rPr>
-          <w:rFonts w:hint="eastAsia"/>
-        </w:rPr>
-        <w:t>로 사용할만한 수준은 되지 않지만 테스트나 캐싱용으로 많이 사용되고 있음.</w:t>
+      <w:proofErr w:type="spellEnd"/>
+      <w:r>
+        <w:rPr>
+          <w:rFonts w:hint="eastAsia"/>
+        </w:rPr>
+        <w:t xml:space="preserve">로 </w:t>
+      </w:r>
+      <w:proofErr w:type="spellStart"/>
+      <w:r>
+        <w:rPr>
+          <w:rFonts w:hint="eastAsia"/>
+        </w:rPr>
+        <w:t>사용할만한</w:t>
+      </w:r>
+      <w:proofErr w:type="spellEnd"/>
+      <w:r>
+        <w:rPr>
+          <w:rFonts w:hint="eastAsia"/>
+        </w:rPr>
+        <w:t xml:space="preserve"> 수준은 되지 않지만 테스트나 </w:t>
+      </w:r>
+      <w:proofErr w:type="spellStart"/>
+      <w:r>
+        <w:rPr>
+          <w:rFonts w:hint="eastAsia"/>
+        </w:rPr>
+        <w:t>캐싱용으로</w:t>
+      </w:r>
+      <w:proofErr w:type="spellEnd"/>
+      <w:r>
+        <w:rPr>
+          <w:rFonts w:hint="eastAsia"/>
+        </w:rPr>
+        <w:t xml:space="preserve"> 많이 사용되고 있음.</w:t>
       </w:r>
     </w:p>
     <w:p>
@@ -1572,9 +1777,11 @@
         </w:rPr>
         <w:t xml:space="preserve">에서는 </w:t>
       </w:r>
+      <w:proofErr w:type="spellStart"/>
       <w:r>
         <w:t>JPARepository</w:t>
       </w:r>
+      <w:proofErr w:type="spellEnd"/>
       <w:r>
         <w:rPr>
           <w:rFonts w:hint="eastAsia"/>
@@ -1607,6 +1814,7 @@
       </w:r>
     </w:p>
     <w:p>
+      <w:proofErr w:type="spellStart"/>
       <w:r>
         <w:rPr>
           <w:rFonts w:hint="eastAsia"/>
@@ -1616,6 +1824,7 @@
       <w:r>
         <w:t>paRepository</w:t>
       </w:r>
+      <w:proofErr w:type="spellEnd"/>
       <w:r>
         <w:rPr>
           <w:rFonts w:hint="eastAsia"/>
@@ -1702,6 +1911,7 @@
         </w:rPr>
         <w:t xml:space="preserve">public interface </w:t>
       </w:r>
+      <w:proofErr w:type="spellStart"/>
       <w:r>
         <w:rPr>
           <w:rFonts w:ascii="Courier New" w:eastAsia="굴림체" w:hAnsi="Courier New" w:cs="Courier New"/>
@@ -1709,7 +1919,17 @@
           <w:kern w:val="0"/>
           <w:szCs w:val="20"/>
         </w:rPr>
-        <w:t xml:space="preserve">PersonRepository </w:t>
+        <w:t>PersonRepository</w:t>
+      </w:r>
+      <w:proofErr w:type="spellEnd"/>
+      <w:r>
+        <w:rPr>
+          <w:rFonts w:ascii="Courier New" w:eastAsia="굴림체" w:hAnsi="Courier New" w:cs="Courier New"/>
+          <w:color w:val="A9B7C6"/>
+          <w:kern w:val="0"/>
+          <w:szCs w:val="20"/>
+        </w:rPr>
+        <w:t xml:space="preserve"> </w:t>
       </w:r>
       <w:r>
         <w:rPr>
@@ -1720,6 +1940,7 @@
         </w:rPr>
         <w:t xml:space="preserve">extends </w:t>
       </w:r>
+      <w:proofErr w:type="spellStart"/>
       <w:r>
         <w:rPr>
           <w:rFonts w:ascii="Courier New" w:eastAsia="굴림체" w:hAnsi="Courier New" w:cs="Courier New"/>
@@ -1727,7 +1948,17 @@
           <w:kern w:val="0"/>
           <w:szCs w:val="20"/>
         </w:rPr>
-        <w:t>JpaRepository&lt;Person</w:t>
+        <w:t>JpaRepository</w:t>
+      </w:r>
+      <w:proofErr w:type="spellEnd"/>
+      <w:r>
+        <w:rPr>
+          <w:rFonts w:ascii="Courier New" w:eastAsia="굴림체" w:hAnsi="Courier New" w:cs="Courier New"/>
+          <w:color w:val="A9B7C6"/>
+          <w:kern w:val="0"/>
+          <w:szCs w:val="20"/>
+        </w:rPr>
+        <w:t>&lt;Person</w:t>
       </w:r>
       <w:r>
         <w:rPr>
@@ -1806,6 +2037,7 @@
         <w:lastRenderedPageBreak/>
         <w:t>.</w:t>
       </w:r>
+      <w:proofErr w:type="spellStart"/>
       <w:r>
         <w:rPr>
           <w:rFonts w:hint="eastAsia"/>
@@ -1813,13 +2045,31 @@
         <w:t>f</w:t>
       </w:r>
       <w:r>
-        <w:t xml:space="preserve">indAll() – </w:t>
-      </w:r>
-      <w:r>
-        <w:rPr>
-          <w:rFonts w:hint="eastAsia"/>
-        </w:rPr>
-        <w:t xml:space="preserve">메소드로 레퍼지토리의 전체 </w:t>
+        <w:t>indAll</w:t>
+      </w:r>
+      <w:proofErr w:type="spellEnd"/>
+      <w:r>
+        <w:t xml:space="preserve">() – </w:t>
+      </w:r>
+      <w:r>
+        <w:rPr>
+          <w:rFonts w:hint="eastAsia"/>
+        </w:rPr>
+        <w:t xml:space="preserve">메소드로 </w:t>
+      </w:r>
+      <w:proofErr w:type="spellStart"/>
+      <w:r>
+        <w:rPr>
+          <w:rFonts w:hint="eastAsia"/>
+        </w:rPr>
+        <w:t>레퍼지토리의</w:t>
+      </w:r>
+      <w:proofErr w:type="spellEnd"/>
+      <w:r>
+        <w:rPr>
+          <w:rFonts w:hint="eastAsia"/>
+        </w:rPr>
+        <w:t xml:space="preserve"> 전체 </w:t>
       </w:r>
       <w:r>
         <w:t xml:space="preserve">entity </w:t>
@@ -1946,11 +2196,19 @@
         <w:rPr>
           <w:rFonts w:hint="eastAsia"/>
         </w:rPr>
-        <w:t>라이브러리 사용하기 위해서는 b</w:t>
+        <w:t xml:space="preserve">라이브러리 사용하기 위해서는 </w:t>
+      </w:r>
+      <w:proofErr w:type="spellStart"/>
+      <w:r>
+        <w:rPr>
+          <w:rFonts w:hint="eastAsia"/>
+        </w:rPr>
+        <w:t>b</w:t>
       </w:r>
       <w:r>
         <w:t>uild.gradle</w:t>
       </w:r>
+      <w:proofErr w:type="spellEnd"/>
       <w:r>
         <w:rPr>
           <w:rFonts w:hint="eastAsia"/>
@@ -2005,7 +2263,21 @@
         <w:rPr>
           <w:rFonts w:hint="eastAsia"/>
         </w:rPr>
-        <w:t xml:space="preserve">그리고 위 사진에서 처럼 </w:t>
+        <w:t xml:space="preserve">그리고 위 사진에서 </w:t>
+      </w:r>
+      <w:proofErr w:type="spellStart"/>
+      <w:r>
+        <w:rPr>
+          <w:rFonts w:hint="eastAsia"/>
+        </w:rPr>
+        <w:t>처럼</w:t>
+      </w:r>
+      <w:proofErr w:type="spellEnd"/>
+      <w:r>
+        <w:rPr>
+          <w:rFonts w:hint="eastAsia"/>
+        </w:rPr>
+        <w:t xml:space="preserve"> </w:t>
       </w:r>
       <w:r>
         <w:t>‘enable annotation processing’</w:t>
@@ -2034,7 +2306,21 @@
         <w:rPr>
           <w:rFonts w:hint="eastAsia"/>
         </w:rPr>
-        <w:t>는 맴버변수와 클래스 위에 둘 다 사용할 수 있다.</w:t>
+        <w:t xml:space="preserve">는 </w:t>
+      </w:r>
+      <w:proofErr w:type="spellStart"/>
+      <w:r>
+        <w:rPr>
+          <w:rFonts w:hint="eastAsia"/>
+        </w:rPr>
+        <w:t>맴버변수와</w:t>
+      </w:r>
+      <w:proofErr w:type="spellEnd"/>
+      <w:r>
+        <w:rPr>
+          <w:rFonts w:hint="eastAsia"/>
+        </w:rPr>
+        <w:t xml:space="preserve"> 클래스 위에 둘 다 사용할 수 있다.</w:t>
       </w:r>
     </w:p>
     <w:p>
@@ -2173,11 +2459,19 @@
       <w:r>
         <w:t xml:space="preserve">ombok </w:t>
       </w:r>
-      <w:r>
-        <w:rPr>
-          <w:rFonts w:hint="eastAsia"/>
-        </w:rPr>
-        <w:t xml:space="preserve">어노테이션이 붙은 자바 소스를 컴파일 할 때 </w:t>
+      <w:proofErr w:type="spellStart"/>
+      <w:r>
+        <w:rPr>
+          <w:rFonts w:hint="eastAsia"/>
+        </w:rPr>
+        <w:t>어노테이션이</w:t>
+      </w:r>
+      <w:proofErr w:type="spellEnd"/>
+      <w:r>
+        <w:rPr>
+          <w:rFonts w:hint="eastAsia"/>
+        </w:rPr>
+        <w:t xml:space="preserve"> 붙은 자바 소스를 컴파일 할 때 </w:t>
       </w:r>
       <w:r>
         <w:t>annotation processor</w:t>
@@ -2186,7 +2480,21 @@
         <w:rPr>
           <w:rFonts w:hint="eastAsia"/>
         </w:rPr>
-        <w:t>가 어노테이션을 확인하고 그에 맞는 코드를 자동으로 생성해서 바이트코드로 변환</w:t>
+        <w:t xml:space="preserve">가 </w:t>
+      </w:r>
+      <w:proofErr w:type="spellStart"/>
+      <w:r>
+        <w:rPr>
+          <w:rFonts w:hint="eastAsia"/>
+        </w:rPr>
+        <w:t>어노테이션을</w:t>
+      </w:r>
+      <w:proofErr w:type="spellEnd"/>
+      <w:r>
+        <w:rPr>
+          <w:rFonts w:hint="eastAsia"/>
+        </w:rPr>
+        <w:t xml:space="preserve"> 확인하고 그에 맞는 코드를 자동으로 생성해서 바이트코드로 변환</w:t>
       </w:r>
       <w:r>
         <w:rPr>
@@ -2386,11 +2694,19 @@
       </w:r>
     </w:p>
     <w:p>
-      <w:r>
-        <w:rPr>
-          <w:rFonts w:hint="eastAsia"/>
-        </w:rPr>
-        <w:t xml:space="preserve">리팩토링을 하기 위해서는 사용된 </w:t>
+      <w:proofErr w:type="spellStart"/>
+      <w:r>
+        <w:rPr>
+          <w:rFonts w:hint="eastAsia"/>
+        </w:rPr>
+        <w:t>리팩토링을</w:t>
+      </w:r>
+      <w:proofErr w:type="spellEnd"/>
+      <w:r>
+        <w:rPr>
+          <w:rFonts w:hint="eastAsia"/>
+        </w:rPr>
+        <w:t xml:space="preserve"> 하기 위해서는 사용된 </w:t>
       </w:r>
       <w:r>
         <w:t>Annotation</w:t>
@@ -2485,10 +2801,29 @@
         <w:rPr>
           <w:rFonts w:hint="eastAsia"/>
         </w:rPr>
-        <w:t xml:space="preserve">모든 필드의 값을 리턴하는 </w:t>
-      </w:r>
-      <w:r>
-        <w:t>toString()</w:t>
+        <w:t xml:space="preserve">모든 필드의 값을 </w:t>
+      </w:r>
+      <w:proofErr w:type="spellStart"/>
+      <w:r>
+        <w:rPr>
+          <w:rFonts w:hint="eastAsia"/>
+        </w:rPr>
+        <w:t>리턴하는</w:t>
+      </w:r>
+      <w:proofErr w:type="spellEnd"/>
+      <w:r>
+        <w:rPr>
+          <w:rFonts w:hint="eastAsia"/>
+        </w:rPr>
+        <w:t xml:space="preserve"> </w:t>
+      </w:r>
+      <w:proofErr w:type="spellStart"/>
+      <w:r>
+        <w:t>toString</w:t>
+      </w:r>
+      <w:proofErr w:type="spellEnd"/>
+      <w:r>
+        <w:t>()</w:t>
       </w:r>
       <w:r>
         <w:rPr>
@@ -2505,7 +2840,15 @@
         <w:t>@</w:t>
       </w:r>
       <w:r>
-        <w:t xml:space="preserve">ToString(exclude = “phoneNumber”) </w:t>
+        <w:t>ToString(exclude = “</w:t>
+      </w:r>
+      <w:proofErr w:type="spellStart"/>
+      <w:r>
+        <w:t>phoneNumber</w:t>
+      </w:r>
+      <w:proofErr w:type="spellEnd"/>
+      <w:r>
+        <w:t xml:space="preserve">”) </w:t>
       </w:r>
       <w:r>
         <w:t>–</w:t>
@@ -3086,7 +3429,15 @@
         <w:t xml:space="preserve">위 그림의 </w:t>
       </w:r>
       <w:r>
-        <w:t xml:space="preserve">.map(String::toUppserCase) </w:t>
+        <w:t>.map(String::</w:t>
+      </w:r>
+      <w:proofErr w:type="spellStart"/>
+      <w:r>
+        <w:t>toUppserCase</w:t>
+      </w:r>
+      <w:proofErr w:type="spellEnd"/>
+      <w:r>
+        <w:t xml:space="preserve">) </w:t>
       </w:r>
       <w:r>
         <w:rPr>
@@ -3213,14 +3564,30 @@
       <w:r>
         <w:t xml:space="preserve"> </w:t>
       </w:r>
-      <w:r>
-        <w:rPr>
-          <w:rFonts w:hint="eastAsia"/>
-        </w:rPr>
-        <w:t xml:space="preserve">처럼의 </w:t>
-      </w:r>
-      <w:r>
-        <w:t xml:space="preserve">.map(detail-&gt;detail.getItem() ) </w:t>
+      <w:proofErr w:type="spellStart"/>
+      <w:r>
+        <w:rPr>
+          <w:rFonts w:hint="eastAsia"/>
+        </w:rPr>
+        <w:t>처럼의</w:t>
+      </w:r>
+      <w:proofErr w:type="spellEnd"/>
+      <w:r>
+        <w:rPr>
+          <w:rFonts w:hint="eastAsia"/>
+        </w:rPr>
+        <w:t xml:space="preserve"> </w:t>
+      </w:r>
+      <w:r>
+        <w:t>.map(detail-&gt;</w:t>
+      </w:r>
+      <w:proofErr w:type="spellStart"/>
+      <w:r>
+        <w:t>detail.getItem</w:t>
+      </w:r>
+      <w:proofErr w:type="spellEnd"/>
+      <w:r>
+        <w:t xml:space="preserve">() ) </w:t>
       </w:r>
       <w:r>
         <w:rPr>
@@ -3241,7 +3608,23 @@
           <w:b/>
           <w:bCs/>
         </w:rPr>
-        <w:t xml:space="preserve">.map(detail-&gt;detail.getItem() ) / </w:t>
+        <w:t>.map(detail-&gt;</w:t>
+      </w:r>
+      <w:proofErr w:type="spellStart"/>
+      <w:r>
+        <w:rPr>
+          <w:b/>
+          <w:bCs/>
+        </w:rPr>
+        <w:t>detail.getItem</w:t>
+      </w:r>
+      <w:proofErr w:type="spellEnd"/>
+      <w:r>
+        <w:rPr>
+          <w:b/>
+          <w:bCs/>
+        </w:rPr>
+        <w:t xml:space="preserve">() ) / </w:t>
       </w:r>
       <w:r>
         <w:rPr>
@@ -3487,8 +3870,21 @@
     </w:p>
     <w:p>
       <w:r>
-        <w:t>-@OneToOne : CascadeType</w:t>
-      </w:r>
+        <w:t>-@</w:t>
+      </w:r>
+      <w:proofErr w:type="spellStart"/>
+      <w:r>
+        <w:t>OneToOne</w:t>
+      </w:r>
+      <w:proofErr w:type="spellEnd"/>
+      <w:r>
+        <w:t xml:space="preserve"> : </w:t>
+      </w:r>
+      <w:proofErr w:type="spellStart"/>
+      <w:r>
+        <w:t>CascadeType</w:t>
+      </w:r>
+      <w:proofErr w:type="spellEnd"/>
     </w:p>
     <w:p>
       <w:r>
@@ -3498,8 +3894,21 @@
         <w:t>-</w:t>
       </w:r>
       <w:r>
-        <w:t>@OneToOne : FetchType</w:t>
-      </w:r>
+        <w:t>@</w:t>
+      </w:r>
+      <w:proofErr w:type="spellStart"/>
+      <w:r>
+        <w:t>OneToOne</w:t>
+      </w:r>
+      <w:proofErr w:type="spellEnd"/>
+      <w:r>
+        <w:t xml:space="preserve"> : </w:t>
+      </w:r>
+      <w:proofErr w:type="spellStart"/>
+      <w:r>
+        <w:t>FetchType</w:t>
+      </w:r>
+      <w:proofErr w:type="spellEnd"/>
     </w:p>
     <w:p>
       <w:r>
@@ -3509,8 +3918,21 @@
         <w:t>-</w:t>
       </w:r>
       <w:r>
-        <w:t>@OneToOne : optional, orphanRemoval</w:t>
-      </w:r>
+        <w:t>@</w:t>
+      </w:r>
+      <w:proofErr w:type="spellStart"/>
+      <w:r>
+        <w:t>OneToOne</w:t>
+      </w:r>
+      <w:proofErr w:type="spellEnd"/>
+      <w:r>
+        <w:t xml:space="preserve"> : optional, </w:t>
+      </w:r>
+      <w:proofErr w:type="spellStart"/>
+      <w:r>
+        <w:t>orphanRemoval</w:t>
+      </w:r>
+      <w:proofErr w:type="spellEnd"/>
     </w:p>
     <w:p>
       <w:pPr>
@@ -3763,11 +4185,27 @@
         <w:rPr>
           <w:rFonts w:hint="eastAsia"/>
         </w:rPr>
-        <w:t xml:space="preserve">위 처럼 </w:t>
-      </w:r>
+        <w:t xml:space="preserve">위 </w:t>
+      </w:r>
+      <w:proofErr w:type="spellStart"/>
+      <w:r>
+        <w:rPr>
+          <w:rFonts w:hint="eastAsia"/>
+        </w:rPr>
+        <w:t>처럼</w:t>
+      </w:r>
+      <w:proofErr w:type="spellEnd"/>
+      <w:r>
+        <w:rPr>
+          <w:rFonts w:hint="eastAsia"/>
+        </w:rPr>
+        <w:t xml:space="preserve"> </w:t>
+      </w:r>
+      <w:proofErr w:type="spellStart"/>
       <w:r>
         <w:t>CascadeType.PERSIST</w:t>
       </w:r>
+      <w:proofErr w:type="spellEnd"/>
       <w:r>
         <w:rPr>
           <w:rFonts w:hint="eastAsia"/>
@@ -3800,14 +4238,27 @@
         </w:rPr>
         <w:t xml:space="preserve">그래서 </w:t>
       </w:r>
-      <w:r>
-        <w:t xml:space="preserve">blockPerson.setBlock(new Block(name)); </w:t>
-      </w:r>
-      <w:r>
-        <w:rPr>
-          <w:rFonts w:hint="eastAsia"/>
-        </w:rPr>
-        <w:t xml:space="preserve">처럼 </w:t>
+      <w:proofErr w:type="spellStart"/>
+      <w:r>
+        <w:t>blockPerson.setBlock</w:t>
+      </w:r>
+      <w:proofErr w:type="spellEnd"/>
+      <w:r>
+        <w:t xml:space="preserve">(new Block(name)); </w:t>
+      </w:r>
+      <w:proofErr w:type="spellStart"/>
+      <w:r>
+        <w:rPr>
+          <w:rFonts w:hint="eastAsia"/>
+        </w:rPr>
+        <w:t>처럼</w:t>
+      </w:r>
+      <w:proofErr w:type="spellEnd"/>
+      <w:r>
+        <w:rPr>
+          <w:rFonts w:hint="eastAsia"/>
+        </w:rPr>
+        <w:t xml:space="preserve"> </w:t>
       </w:r>
       <w:r>
         <w:t xml:space="preserve">block </w:t>
@@ -3951,6 +4402,7 @@
       </w:r>
     </w:p>
     <w:p>
+      <w:proofErr w:type="spellStart"/>
       <w:r>
         <w:rPr>
           <w:rFonts w:hint="eastAsia"/>
@@ -3961,7 +4413,11 @@
         <w:t>ascadeType</w:t>
       </w:r>
       <w:r>
-        <w:t xml:space="preserve">.MERGE </w:t>
+        <w:t>.MERGE</w:t>
+      </w:r>
+      <w:proofErr w:type="spellEnd"/>
+      <w:r>
+        <w:t xml:space="preserve"> </w:t>
       </w:r>
       <w:r>
         <w:rPr>
@@ -4031,6 +4487,7 @@
       </w:r>
     </w:p>
     <w:p>
+      <w:proofErr w:type="spellStart"/>
       <w:r>
         <w:rPr>
           <w:rFonts w:hint="eastAsia"/>
@@ -4041,7 +4498,11 @@
         <w:t>ascadeType</w:t>
       </w:r>
       <w:r>
-        <w:t xml:space="preserve">.MERGE </w:t>
+        <w:t>.MERGE</w:t>
+      </w:r>
+      <w:proofErr w:type="spellEnd"/>
+      <w:r>
+        <w:t xml:space="preserve"> </w:t>
       </w:r>
       <w:r>
         <w:rPr>
@@ -4104,6 +4565,7 @@
       </w:r>
     </w:p>
     <w:p>
+      <w:proofErr w:type="spellStart"/>
       <w:r>
         <w:rPr>
           <w:rFonts w:hint="eastAsia"/>
@@ -4113,6 +4575,7 @@
       <w:r>
         <w:t>ascadeType.REMOVE</w:t>
       </w:r>
+      <w:proofErr w:type="spellEnd"/>
       <w:r>
         <w:t xml:space="preserve"> </w:t>
       </w:r>
@@ -4126,10 +4589,32 @@
         <w:rPr>
           <w:rFonts w:hint="eastAsia"/>
         </w:rPr>
-        <w:t>타입 적용을 안하면 부모 엔티티를 삭제해도 자식 엔티티가 삭제되지 않는 것을 확인할 수 있다.</w:t>
-      </w:r>
-      <w:r>
-        <w:t xml:space="preserve"> (personRepository.delete(person);</w:t>
+        <w:t xml:space="preserve">타입 적용을 </w:t>
+      </w:r>
+      <w:proofErr w:type="spellStart"/>
+      <w:r>
+        <w:rPr>
+          <w:rFonts w:hint="eastAsia"/>
+        </w:rPr>
+        <w:t>안하면</w:t>
+      </w:r>
+      <w:proofErr w:type="spellEnd"/>
+      <w:r>
+        <w:rPr>
+          <w:rFonts w:hint="eastAsia"/>
+        </w:rPr>
+        <w:t xml:space="preserve"> 부모 엔티티를 삭제해도 자식 엔티티가 삭제되지 않는 것을 확인할 수 있다.</w:t>
+      </w:r>
+      <w:r>
+        <w:t xml:space="preserve"> (</w:t>
+      </w:r>
+      <w:proofErr w:type="spellStart"/>
+      <w:r>
+        <w:t>personRepository.delete</w:t>
+      </w:r>
+      <w:proofErr w:type="spellEnd"/>
+      <w:r>
+        <w:t>(person);</w:t>
       </w:r>
       <w:r>
         <w:rPr>
@@ -4151,6 +4636,7 @@
       </w:r>
     </w:p>
     <w:p>
+      <w:proofErr w:type="spellStart"/>
       <w:r>
         <w:rPr>
           <w:rFonts w:hint="eastAsia"/>
@@ -4158,7 +4644,11 @@
         <w:t>C</w:t>
       </w:r>
       <w:r>
-        <w:t xml:space="preserve">ascadeType.REMOVE </w:t>
+        <w:t>ascadeType.REMOVE</w:t>
+      </w:r>
+      <w:proofErr w:type="spellEnd"/>
+      <w:r>
+        <w:t xml:space="preserve"> </w:t>
       </w:r>
       <w:r>
         <w:rPr>
@@ -4168,6 +4658,7 @@
       </w:r>
     </w:p>
     <w:p>
+      <w:proofErr w:type="spellStart"/>
       <w:r>
         <w:rPr>
           <w:rFonts w:hint="eastAsia"/>
@@ -4175,13 +4666,42 @@
         <w:t>C</w:t>
       </w:r>
       <w:r>
-        <w:t xml:space="preserve">ascadeType.ALL == </w:t>
-      </w:r>
-      <w:r>
-        <w:t>{CascadeType.PERSIST, CascadeType.MERGE, CascadeType.REMOVE}</w:t>
-      </w:r>
-    </w:p>
-    <w:p>
+        <w:t>ascadeType.ALL</w:t>
+      </w:r>
+      <w:proofErr w:type="spellEnd"/>
+      <w:r>
+        <w:t xml:space="preserve"> == </w:t>
+      </w:r>
+      <w:r>
+        <w:t>{</w:t>
+      </w:r>
+      <w:proofErr w:type="spellStart"/>
+      <w:r>
+        <w:t>CascadeType.PERSIST</w:t>
+      </w:r>
+      <w:proofErr w:type="spellEnd"/>
+      <w:r>
+        <w:t xml:space="preserve">, </w:t>
+      </w:r>
+      <w:proofErr w:type="spellStart"/>
+      <w:r>
+        <w:t>CascadeType.MERGE</w:t>
+      </w:r>
+      <w:proofErr w:type="spellEnd"/>
+      <w:r>
+        <w:t xml:space="preserve">, </w:t>
+      </w:r>
+      <w:proofErr w:type="spellStart"/>
+      <w:r>
+        <w:t>CascadeType.REMOVE</w:t>
+      </w:r>
+      <w:proofErr w:type="spellEnd"/>
+      <w:r>
+        <w:t>}</w:t>
+      </w:r>
+    </w:p>
+    <w:p>
+      <w:proofErr w:type="spellStart"/>
       <w:r>
         <w:rPr>
           <w:rFonts w:hint="eastAsia"/>
@@ -4191,6 +4711,7 @@
       <w:r>
         <w:t>ascadeType.ALL</w:t>
       </w:r>
+      <w:proofErr w:type="spellEnd"/>
       <w:r>
         <w:rPr>
           <w:rFonts w:hint="eastAsia"/>
@@ -4302,12 +4823,21 @@
         </w:rPr>
         <w:t xml:space="preserve">이럴 경우 </w:t>
       </w:r>
+      <w:proofErr w:type="spellStart"/>
       <w:r>
         <w:rPr>
           <w:b/>
           <w:bCs/>
         </w:rPr>
-        <w:t>orphanRemoval = true</w:t>
+        <w:t>orphanRemoval</w:t>
+      </w:r>
+      <w:proofErr w:type="spellEnd"/>
+      <w:r>
+        <w:rPr>
+          <w:b/>
+          <w:bCs/>
+        </w:rPr>
+        <w:t xml:space="preserve"> = true</w:t>
       </w:r>
       <w:r>
         <w:rPr>
@@ -4364,6 +4894,7 @@
         </w:numPr>
         <w:ind w:leftChars="0"/>
       </w:pPr>
+      <w:proofErr w:type="spellStart"/>
       <w:r>
         <w:rPr>
           <w:rFonts w:hint="eastAsia"/>
@@ -4373,6 +4904,7 @@
       <w:r>
         <w:t>ueryMethod</w:t>
       </w:r>
+      <w:proofErr w:type="spellEnd"/>
       <w:r>
         <w:rPr>
           <w:rFonts w:hint="eastAsia"/>
@@ -4389,6 +4921,7 @@
         </w:numPr>
         <w:ind w:leftChars="0"/>
       </w:pPr>
+      <w:proofErr w:type="spellStart"/>
       <w:r>
         <w:rPr>
           <w:rFonts w:hint="eastAsia"/>
@@ -4396,7 +4929,11 @@
         <w:t>Q</w:t>
       </w:r>
       <w:r>
-        <w:t xml:space="preserve">ueryMethod </w:t>
+        <w:t>ueryMethod</w:t>
+      </w:r>
+      <w:proofErr w:type="spellEnd"/>
+      <w:r>
+        <w:t xml:space="preserve"> </w:t>
       </w:r>
       <w:r>
         <w:rPr>
@@ -4410,6 +4947,7 @@
       <w:pPr>
         <w:pStyle w:val="2"/>
       </w:pPr>
+      <w:proofErr w:type="spellStart"/>
       <w:r>
         <w:rPr>
           <w:rFonts w:hint="eastAsia"/>
@@ -4418,7 +4956,11 @@
         <w:t>Q</w:t>
       </w:r>
       <w:r>
-        <w:t xml:space="preserve">ueryMethod </w:t>
+        <w:t>ueryMethod</w:t>
+      </w:r>
+      <w:proofErr w:type="spellEnd"/>
+      <w:r>
+        <w:t xml:space="preserve"> </w:t>
       </w:r>
       <w:r>
         <w:rPr>
@@ -4606,6 +5148,7 @@
       </w:r>
     </w:p>
     <w:p>
+      <w:proofErr w:type="spellStart"/>
       <w:r>
         <w:rPr>
           <w:rFonts w:hint="eastAsia"/>
@@ -4615,6 +5158,7 @@
       <w:r>
         <w:t>ueryMethod</w:t>
       </w:r>
+      <w:proofErr w:type="spellEnd"/>
       <w:r>
         <w:rPr>
           <w:rFonts w:hint="eastAsia"/>
@@ -4636,8 +5180,13 @@
         </w:rPr>
         <w:t xml:space="preserve">위 사진의 </w:t>
       </w:r>
-      <w:r>
-        <w:t xml:space="preserve">QueryMethod </w:t>
+      <w:proofErr w:type="spellStart"/>
+      <w:r>
+        <w:t>QueryMethod</w:t>
+      </w:r>
+      <w:proofErr w:type="spellEnd"/>
+      <w:r>
+        <w:t xml:space="preserve"> </w:t>
       </w:r>
       <w:r>
         <w:rPr>
@@ -4647,6 +5196,7 @@
       </w:r>
     </w:p>
     <w:p>
+      <w:proofErr w:type="spellStart"/>
       <w:r>
         <w:rPr>
           <w:rFonts w:hint="eastAsia"/>
@@ -4656,6 +5206,7 @@
       <w:r>
         <w:t>indByName</w:t>
       </w:r>
+      <w:proofErr w:type="spellEnd"/>
       <w:r>
         <w:rPr>
           <w:rFonts w:hint="eastAsia"/>
@@ -4665,11 +5216,19 @@
       <w:r>
         <w:t xml:space="preserve">find – select, by – where, name – </w:t>
       </w:r>
-      <w:r>
-        <w:rPr>
-          <w:rFonts w:hint="eastAsia"/>
-        </w:rPr>
-        <w:t>맴버변수명 이다.</w:t>
+      <w:proofErr w:type="spellStart"/>
+      <w:r>
+        <w:rPr>
+          <w:rFonts w:hint="eastAsia"/>
+        </w:rPr>
+        <w:t>맴버변수명</w:t>
+      </w:r>
+      <w:proofErr w:type="spellEnd"/>
+      <w:r>
+        <w:rPr>
+          <w:rFonts w:hint="eastAsia"/>
+        </w:rPr>
+        <w:t xml:space="preserve"> 이다.</w:t>
       </w:r>
     </w:p>
     <w:p/>
@@ -4726,7 +5285,15 @@
         <w:t>멤버변수명,</w:t>
       </w:r>
       <w:r>
-        <w:t xml:space="preserve"> isnull – </w:t>
+        <w:t xml:space="preserve"> </w:t>
+      </w:r>
+      <w:proofErr w:type="spellStart"/>
+      <w:r>
+        <w:t>isnull</w:t>
+      </w:r>
+      <w:proofErr w:type="spellEnd"/>
+      <w:r>
+        <w:t xml:space="preserve"> – </w:t>
       </w:r>
       <w:r>
         <w:rPr>
@@ -4986,11 +5553,19 @@
       <w:r>
         <w:t xml:space="preserve">Embeddable </w:t>
       </w:r>
-      <w:r>
-        <w:rPr>
-          <w:rFonts w:hint="eastAsia"/>
-        </w:rPr>
-        <w:t xml:space="preserve">어노테이션으로 </w:t>
+      <w:proofErr w:type="spellStart"/>
+      <w:r>
+        <w:rPr>
+          <w:rFonts w:hint="eastAsia"/>
+        </w:rPr>
+        <w:t>어노테이션으로</w:t>
+      </w:r>
+      <w:proofErr w:type="spellEnd"/>
+      <w:r>
+        <w:rPr>
+          <w:rFonts w:hint="eastAsia"/>
+        </w:rPr>
+        <w:t xml:space="preserve"> </w:t>
       </w:r>
       <w:r>
         <w:rPr>
@@ -5119,7 +5694,67 @@
           <w:kern w:val="0"/>
           <w:szCs w:val="20"/>
         </w:rPr>
-        <w:t>"select person from Person person where person.birthday.monthOfBirthday = :monthOfBirthday"</w:t>
+        <w:t xml:space="preserve">"select person from Person </w:t>
+      </w:r>
+      <w:proofErr w:type="spellStart"/>
+      <w:r>
+        <w:rPr>
+          <w:rFonts w:ascii="Courier New" w:eastAsia="굴림체" w:hAnsi="Courier New" w:cs="Courier New"/>
+          <w:color w:val="6A8759"/>
+          <w:kern w:val="0"/>
+          <w:szCs w:val="20"/>
+        </w:rPr>
+        <w:t>person</w:t>
+      </w:r>
+      <w:proofErr w:type="spellEnd"/>
+      <w:r>
+        <w:rPr>
+          <w:rFonts w:ascii="Courier New" w:eastAsia="굴림체" w:hAnsi="Courier New" w:cs="Courier New"/>
+          <w:color w:val="6A8759"/>
+          <w:kern w:val="0"/>
+          <w:szCs w:val="20"/>
+        </w:rPr>
+        <w:t xml:space="preserve"> where </w:t>
+      </w:r>
+      <w:proofErr w:type="spellStart"/>
+      <w:r>
+        <w:rPr>
+          <w:rFonts w:ascii="Courier New" w:eastAsia="굴림체" w:hAnsi="Courier New" w:cs="Courier New"/>
+          <w:color w:val="6A8759"/>
+          <w:kern w:val="0"/>
+          <w:szCs w:val="20"/>
+        </w:rPr>
+        <w:t>person.birthday.monthOfBirthday</w:t>
+      </w:r>
+      <w:proofErr w:type="spellEnd"/>
+      <w:r>
+        <w:rPr>
+          <w:rFonts w:ascii="Courier New" w:eastAsia="굴림체" w:hAnsi="Courier New" w:cs="Courier New"/>
+          <w:color w:val="6A8759"/>
+          <w:kern w:val="0"/>
+          <w:szCs w:val="20"/>
+        </w:rPr>
+        <w:t xml:space="preserve"> = :</w:t>
+      </w:r>
+      <w:proofErr w:type="spellStart"/>
+      <w:r>
+        <w:rPr>
+          <w:rFonts w:ascii="Courier New" w:eastAsia="굴림체" w:hAnsi="Courier New" w:cs="Courier New"/>
+          <w:color w:val="6A8759"/>
+          <w:kern w:val="0"/>
+          <w:szCs w:val="20"/>
+        </w:rPr>
+        <w:t>monthOfBirthday</w:t>
+      </w:r>
+      <w:proofErr w:type="spellEnd"/>
+      <w:r>
+        <w:rPr>
+          <w:rFonts w:ascii="Courier New" w:eastAsia="굴림체" w:hAnsi="Courier New" w:cs="Courier New"/>
+          <w:color w:val="6A8759"/>
+          <w:kern w:val="0"/>
+          <w:szCs w:val="20"/>
+        </w:rPr>
+        <w:t>"</w:t>
       </w:r>
       <w:r>
         <w:rPr>
@@ -5192,8 +5827,9 @@
           <w:kern w:val="0"/>
           <w:szCs w:val="20"/>
         </w:rPr>
-        <w:t>//@Query(value = "select * from person where month_of_birthday = :monthOfBirthday", nativeQuery = true)</w:t>
-      </w:r>
+        <w:t xml:space="preserve">//@Query(value = "select * from person where </w:t>
+      </w:r>
+      <w:proofErr w:type="spellStart"/>
       <w:r>
         <w:rPr>
           <w:rFonts w:ascii="Courier New" w:eastAsia="굴림체" w:hAnsi="Courier New" w:cs="Courier New"/>
@@ -5201,6 +5837,65 @@
           <w:kern w:val="0"/>
           <w:szCs w:val="20"/>
         </w:rPr>
+        <w:t>month_of_birthday</w:t>
+      </w:r>
+      <w:proofErr w:type="spellEnd"/>
+      <w:r>
+        <w:rPr>
+          <w:rFonts w:ascii="Courier New" w:eastAsia="굴림체" w:hAnsi="Courier New" w:cs="Courier New"/>
+          <w:color w:val="808080"/>
+          <w:kern w:val="0"/>
+          <w:szCs w:val="20"/>
+        </w:rPr>
+        <w:t xml:space="preserve"> = :</w:t>
+      </w:r>
+      <w:proofErr w:type="spellStart"/>
+      <w:r>
+        <w:rPr>
+          <w:rFonts w:ascii="Courier New" w:eastAsia="굴림체" w:hAnsi="Courier New" w:cs="Courier New"/>
+          <w:color w:val="808080"/>
+          <w:kern w:val="0"/>
+          <w:szCs w:val="20"/>
+        </w:rPr>
+        <w:t>monthOfBirthday</w:t>
+      </w:r>
+      <w:proofErr w:type="spellEnd"/>
+      <w:r>
+        <w:rPr>
+          <w:rFonts w:ascii="Courier New" w:eastAsia="굴림체" w:hAnsi="Courier New" w:cs="Courier New"/>
+          <w:color w:val="808080"/>
+          <w:kern w:val="0"/>
+          <w:szCs w:val="20"/>
+        </w:rPr>
+        <w:t xml:space="preserve">", </w:t>
+      </w:r>
+      <w:proofErr w:type="spellStart"/>
+      <w:r>
+        <w:rPr>
+          <w:rFonts w:ascii="Courier New" w:eastAsia="굴림체" w:hAnsi="Courier New" w:cs="Courier New"/>
+          <w:color w:val="808080"/>
+          <w:kern w:val="0"/>
+          <w:szCs w:val="20"/>
+        </w:rPr>
+        <w:t>nativeQuery</w:t>
+      </w:r>
+      <w:proofErr w:type="spellEnd"/>
+      <w:r>
+        <w:rPr>
+          <w:rFonts w:ascii="Courier New" w:eastAsia="굴림체" w:hAnsi="Courier New" w:cs="Courier New"/>
+          <w:color w:val="808080"/>
+          <w:kern w:val="0"/>
+          <w:szCs w:val="20"/>
+        </w:rPr>
+        <w:t xml:space="preserve"> = true)</w:t>
+      </w:r>
+      <w:r>
+        <w:rPr>
+          <w:rFonts w:ascii="Courier New" w:eastAsia="굴림체" w:hAnsi="Courier New" w:cs="Courier New"/>
+          <w:color w:val="808080"/>
+          <w:kern w:val="0"/>
+          <w:szCs w:val="20"/>
+        </w:rPr>
         <w:br/>
       </w:r>
       <w:r>
@@ -5212,6 +5907,7 @@
         </w:rPr>
         <w:t xml:space="preserve">List&lt;Person&gt; </w:t>
       </w:r>
+      <w:proofErr w:type="spellStart"/>
       <w:r>
         <w:rPr>
           <w:rFonts w:ascii="Courier New" w:eastAsia="굴림체" w:hAnsi="Courier New" w:cs="Courier New"/>
@@ -5221,6 +5917,7 @@
         </w:rPr>
         <w:t>findByMonthOfBirthday</w:t>
       </w:r>
+      <w:proofErr w:type="spellEnd"/>
       <w:r>
         <w:rPr>
           <w:rFonts w:ascii="Courier New" w:eastAsia="굴림체" w:hAnsi="Courier New" w:cs="Courier New"/>
@@ -5275,6 +5972,7 @@
         </w:rPr>
         <w:t xml:space="preserve">int </w:t>
       </w:r>
+      <w:proofErr w:type="spellStart"/>
       <w:r>
         <w:rPr>
           <w:rFonts w:ascii="Courier New" w:eastAsia="굴림체" w:hAnsi="Courier New" w:cs="Courier New"/>
@@ -5282,7 +5980,17 @@
           <w:kern w:val="0"/>
           <w:szCs w:val="20"/>
         </w:rPr>
-        <w:t>monthOfBirthday)</w:t>
+        <w:t>monthOfBirthday</w:t>
+      </w:r>
+      <w:proofErr w:type="spellEnd"/>
+      <w:r>
+        <w:rPr>
+          <w:rFonts w:ascii="Courier New" w:eastAsia="굴림체" w:hAnsi="Courier New" w:cs="Courier New"/>
+          <w:color w:val="A9B7C6"/>
+          <w:kern w:val="0"/>
+          <w:szCs w:val="20"/>
+        </w:rPr>
+        <w:t>)</w:t>
       </w:r>
       <w:r>
         <w:rPr>
@@ -5320,13 +6028,35 @@
         <w:rPr>
           <w:rFonts w:hint="eastAsia"/>
         </w:rPr>
-        <w:t>위 방법 처럼</w:t>
-      </w:r>
-      <w:r>
-        <w:rPr>
-          <w:rFonts w:hint="eastAsia"/>
-        </w:rPr>
-        <w:t xml:space="preserve"> 레퍼지토리의 메소드 부분에</w:t>
+        <w:t xml:space="preserve">위 방법 </w:t>
+      </w:r>
+      <w:proofErr w:type="spellStart"/>
+      <w:r>
+        <w:rPr>
+          <w:rFonts w:hint="eastAsia"/>
+        </w:rPr>
+        <w:t>처럼</w:t>
+      </w:r>
+      <w:proofErr w:type="spellEnd"/>
+      <w:r>
+        <w:rPr>
+          <w:rFonts w:hint="eastAsia"/>
+        </w:rPr>
+        <w:t xml:space="preserve"> </w:t>
+      </w:r>
+      <w:proofErr w:type="spellStart"/>
+      <w:r>
+        <w:rPr>
+          <w:rFonts w:hint="eastAsia"/>
+        </w:rPr>
+        <w:t>레퍼지토리의</w:t>
+      </w:r>
+      <w:proofErr w:type="spellEnd"/>
+      <w:r>
+        <w:rPr>
+          <w:rFonts w:hint="eastAsia"/>
+        </w:rPr>
+        <w:t xml:space="preserve"> 메소드 부분에</w:t>
       </w:r>
       <w:r>
         <w:rPr>
@@ -5476,8 +6206,13 @@
         <w:pStyle w:val="2"/>
       </w:pPr>
       <w:r>
-        <w:t>Resources/data.sql</w:t>
-      </w:r>
+        <w:t>Resources/</w:t>
+      </w:r>
+      <w:proofErr w:type="spellStart"/>
+      <w:r>
+        <w:t>data.sql</w:t>
+      </w:r>
+      <w:proofErr w:type="spellEnd"/>
       <w:r>
         <w:t xml:space="preserve"> </w:t>
       </w:r>
@@ -5750,11 +6485,19 @@
       <w:r>
         <w:t xml:space="preserve">@RequestMapping </w:t>
       </w:r>
-      <w:r>
-        <w:rPr>
-          <w:rFonts w:hint="eastAsia"/>
-        </w:rPr>
-        <w:t>어노테이션으로 R</w:t>
+      <w:proofErr w:type="spellStart"/>
+      <w:r>
+        <w:rPr>
+          <w:rFonts w:hint="eastAsia"/>
+        </w:rPr>
+        <w:t>어노테이션으로</w:t>
+      </w:r>
+      <w:proofErr w:type="spellEnd"/>
+      <w:r>
+        <w:rPr>
+          <w:rFonts w:hint="eastAsia"/>
+        </w:rPr>
+        <w:t xml:space="preserve"> R</w:t>
       </w:r>
       <w:r>
         <w:t xml:space="preserve">oot URL </w:t>
@@ -5771,14 +6514,27 @@
       <w:r>
         <w:t xml:space="preserve">@RestController </w:t>
       </w:r>
-      <w:r>
-        <w:rPr>
-          <w:rFonts w:hint="eastAsia"/>
-        </w:rPr>
-        <w:t xml:space="preserve">어노테이션으로 </w:t>
-      </w:r>
-      <w:r>
-        <w:t>RestController Bean</w:t>
+      <w:proofErr w:type="spellStart"/>
+      <w:r>
+        <w:rPr>
+          <w:rFonts w:hint="eastAsia"/>
+        </w:rPr>
+        <w:t>어노테이션으로</w:t>
+      </w:r>
+      <w:proofErr w:type="spellEnd"/>
+      <w:r>
+        <w:rPr>
+          <w:rFonts w:hint="eastAsia"/>
+        </w:rPr>
+        <w:t xml:space="preserve"> </w:t>
+      </w:r>
+      <w:proofErr w:type="spellStart"/>
+      <w:r>
+        <w:t>RestController</w:t>
+      </w:r>
+      <w:proofErr w:type="spellEnd"/>
+      <w:r>
+        <w:t xml:space="preserve"> Bean</w:t>
       </w:r>
       <w:r>
         <w:rPr>
@@ -5890,9 +6646,11 @@
         </w:rPr>
         <w:t xml:space="preserve">아래 방식은 </w:t>
       </w:r>
+      <w:proofErr w:type="spellStart"/>
       <w:r>
         <w:t>url</w:t>
       </w:r>
+      <w:proofErr w:type="spellEnd"/>
       <w:r>
         <w:rPr>
           <w:rFonts w:hint="eastAsia"/>
@@ -6063,7 +6821,15 @@
         <w:t xml:space="preserve">로직에서 </w:t>
       </w:r>
       <w:r>
-        <w:t xml:space="preserve">.orElse() </w:t>
+        <w:t>.</w:t>
+      </w:r>
+      <w:proofErr w:type="spellStart"/>
+      <w:r>
+        <w:t>orElse</w:t>
+      </w:r>
+      <w:proofErr w:type="spellEnd"/>
+      <w:r>
+        <w:t xml:space="preserve">() </w:t>
       </w:r>
       <w:r>
         <w:rPr>
@@ -6099,7 +6865,21 @@
         <w:rPr>
           <w:rFonts w:hint="eastAsia"/>
         </w:rPr>
-        <w:t>을 리턴한다.</w:t>
+        <w:t xml:space="preserve">을 </w:t>
+      </w:r>
+      <w:proofErr w:type="spellStart"/>
+      <w:r>
+        <w:rPr>
+          <w:rFonts w:hint="eastAsia"/>
+        </w:rPr>
+        <w:t>리턴한다</w:t>
+      </w:r>
+      <w:proofErr w:type="spellEnd"/>
+      <w:r>
+        <w:rPr>
+          <w:rFonts w:hint="eastAsia"/>
+        </w:rPr>
+        <w:t>.</w:t>
       </w:r>
     </w:p>
     <w:p/>
@@ -6226,7 +7006,21 @@
         <w:rPr>
           <w:rFonts w:hint="eastAsia"/>
         </w:rPr>
-        <w:t>[Java] Java Optional (자바 옵셔널) 정리, 예제모음</w:t>
+        <w:t xml:space="preserve">[Java] Java Optional (자바 </w:t>
+      </w:r>
+      <w:proofErr w:type="spellStart"/>
+      <w:r>
+        <w:rPr>
+          <w:rFonts w:hint="eastAsia"/>
+        </w:rPr>
+        <w:t>옵셔널</w:t>
+      </w:r>
+      <w:proofErr w:type="spellEnd"/>
+      <w:r>
+        <w:rPr>
+          <w:rFonts w:hint="eastAsia"/>
+        </w:rPr>
+        <w:t>) 정리, 예제모음</w:t>
       </w:r>
     </w:p>
     <w:p>
@@ -6275,8 +7069,9 @@
           <w:sz w:val="20"/>
           <w:szCs w:val="20"/>
         </w:rPr>
-        <w:t xml:space="preserve"> orElse</w:t>
-      </w:r>
+        <w:t xml:space="preserve"> </w:t>
+      </w:r>
+      <w:proofErr w:type="spellStart"/>
       <w:r>
         <w:rPr>
           <w:rFonts w:ascii="Arial" w:hAnsi="Arial" w:cs="Arial"/>
@@ -6284,8 +7079,9 @@
           <w:sz w:val="20"/>
           <w:szCs w:val="20"/>
         </w:rPr>
-        <w:t>와</w:t>
-      </w:r>
+        <w:t>orElse</w:t>
+      </w:r>
+      <w:proofErr w:type="spellEnd"/>
       <w:r>
         <w:rPr>
           <w:rFonts w:ascii="Arial" w:hAnsi="Arial" w:cs="Arial"/>
@@ -6293,8 +7089,28 @@
           <w:sz w:val="20"/>
           <w:szCs w:val="20"/>
         </w:rPr>
-        <w:t xml:space="preserve"> orElseGet</w:t>
-      </w:r>
+        <w:t>와</w:t>
+      </w:r>
+      <w:r>
+        <w:rPr>
+          <w:rFonts w:ascii="Arial" w:hAnsi="Arial" w:cs="Arial"/>
+          <w:color w:val="000000"/>
+          <w:sz w:val="20"/>
+          <w:szCs w:val="20"/>
+        </w:rPr>
+        <w:t xml:space="preserve"> </w:t>
+      </w:r>
+      <w:proofErr w:type="spellStart"/>
+      <w:r>
+        <w:rPr>
+          <w:rFonts w:ascii="Arial" w:hAnsi="Arial" w:cs="Arial"/>
+          <w:color w:val="000000"/>
+          <w:sz w:val="20"/>
+          <w:szCs w:val="20"/>
+        </w:rPr>
+        <w:t>orElseGet</w:t>
+      </w:r>
+      <w:proofErr w:type="spellEnd"/>
       <w:r>
         <w:rPr>
           <w:rFonts w:ascii="Arial" w:hAnsi="Arial" w:cs="Arial"/>
@@ -6480,11 +7296,19 @@
       <w:r>
         <w:t xml:space="preserve">201 </w:t>
       </w:r>
-      <w:r>
-        <w:rPr>
-          <w:rFonts w:hint="eastAsia"/>
-        </w:rPr>
-        <w:t>내려주기 위한 설정</w:t>
+      <w:proofErr w:type="spellStart"/>
+      <w:r>
+        <w:rPr>
+          <w:rFonts w:hint="eastAsia"/>
+        </w:rPr>
+        <w:t>내려주기</w:t>
+      </w:r>
+      <w:proofErr w:type="spellEnd"/>
+      <w:r>
+        <w:rPr>
+          <w:rFonts w:hint="eastAsia"/>
+        </w:rPr>
+        <w:t xml:space="preserve"> 위한 설정</w:t>
       </w:r>
     </w:p>
     <w:p>
@@ -6583,8 +7407,13 @@
         </w:rPr>
         <w:t>.</w:t>
       </w:r>
-      <w:r>
-        <w:t xml:space="preserve">contentType() </w:t>
+      <w:proofErr w:type="spellStart"/>
+      <w:r>
+        <w:t>contentType</w:t>
+      </w:r>
+      <w:proofErr w:type="spellEnd"/>
+      <w:r>
+        <w:t xml:space="preserve">() </w:t>
       </w:r>
       <w:r>
         <w:rPr>
@@ -6866,7 +7695,15 @@
         <w:t>J</w:t>
       </w:r>
       <w:r>
-        <w:t xml:space="preserve">AVA StringUtils </w:t>
+        <w:t xml:space="preserve">AVA </w:t>
+      </w:r>
+      <w:proofErr w:type="spellStart"/>
+      <w:r>
+        <w:t>StringUtils</w:t>
+      </w:r>
+      <w:proofErr w:type="spellEnd"/>
+      <w:r>
+        <w:t xml:space="preserve"> </w:t>
       </w:r>
       <w:r>
         <w:rPr>
@@ -6964,7 +7801,15 @@
         <w:t>존재하지 않을 때,</w:t>
       </w:r>
       <w:r>
-        <w:t xml:space="preserve"> orElseThrow() </w:t>
+        <w:t xml:space="preserve"> </w:t>
+      </w:r>
+      <w:proofErr w:type="spellStart"/>
+      <w:r>
+        <w:t>orElseThrow</w:t>
+      </w:r>
+      <w:proofErr w:type="spellEnd"/>
+      <w:r>
+        <w:t xml:space="preserve">() </w:t>
       </w:r>
       <w:r>
         <w:rPr>
@@ -7169,7 +8014,23 @@
         <w:t>객체에 s</w:t>
       </w:r>
       <w:r>
-        <w:t xml:space="preserve">et(PersonDto personDto) </w:t>
+        <w:t>et(</w:t>
+      </w:r>
+      <w:proofErr w:type="spellStart"/>
+      <w:r>
+        <w:t>PersonDto</w:t>
+      </w:r>
+      <w:proofErr w:type="spellEnd"/>
+      <w:r>
+        <w:t xml:space="preserve"> </w:t>
+      </w:r>
+      <w:proofErr w:type="spellStart"/>
+      <w:r>
+        <w:t>personDto</w:t>
+      </w:r>
+      <w:proofErr w:type="spellEnd"/>
+      <w:r>
+        <w:t xml:space="preserve">) </w:t>
       </w:r>
       <w:r>
         <w:rPr>
@@ -7294,23 +8155,38 @@
       </w:r>
     </w:p>
     <w:p>
+      <w:proofErr w:type="spellStart"/>
       <w:r>
         <w:t>Findbyid</w:t>
       </w:r>
+      <w:proofErr w:type="spellEnd"/>
       <w:r>
         <w:rPr>
           <w:rFonts w:hint="eastAsia"/>
         </w:rPr>
         <w:t xml:space="preserve">처럼 삭제할 때 </w:t>
       </w:r>
-      <w:r>
-        <w:t xml:space="preserve">deleteById(id) </w:t>
-      </w:r>
-      <w:r>
-        <w:rPr>
-          <w:rFonts w:hint="eastAsia"/>
-        </w:rPr>
-        <w:t>를 사용</w:t>
+      <w:proofErr w:type="spellStart"/>
+      <w:r>
+        <w:t>deleteById</w:t>
+      </w:r>
+      <w:proofErr w:type="spellEnd"/>
+      <w:r>
+        <w:t xml:space="preserve">(id) </w:t>
+      </w:r>
+      <w:proofErr w:type="spellStart"/>
+      <w:r>
+        <w:rPr>
+          <w:rFonts w:hint="eastAsia"/>
+        </w:rPr>
+        <w:t>를</w:t>
+      </w:r>
+      <w:proofErr w:type="spellEnd"/>
+      <w:r>
+        <w:rPr>
+          <w:rFonts w:hint="eastAsia"/>
+        </w:rPr>
+        <w:t xml:space="preserve"> 사용</w:t>
       </w:r>
       <w:r>
         <w:rPr>
@@ -7347,11 +8223,19 @@
       <w:r>
         <w:t xml:space="preserve">eforeEach </w:t>
       </w:r>
-      <w:r>
-        <w:rPr>
-          <w:rFonts w:hint="eastAsia"/>
-        </w:rPr>
-        <w:t xml:space="preserve">어노테이션이 달린 메서드는 매 </w:t>
+      <w:proofErr w:type="spellStart"/>
+      <w:r>
+        <w:rPr>
+          <w:rFonts w:hint="eastAsia"/>
+        </w:rPr>
+        <w:t>어노테이션이</w:t>
+      </w:r>
+      <w:proofErr w:type="spellEnd"/>
+      <w:r>
+        <w:rPr>
+          <w:rFonts w:hint="eastAsia"/>
+        </w:rPr>
+        <w:t xml:space="preserve"> 달린 메서드는 매 </w:t>
       </w:r>
       <w:r>
         <w:rPr>
@@ -7435,8 +8319,13 @@
         </w:rPr>
         <w:t xml:space="preserve"> </w:t>
       </w:r>
-      <w:r>
-        <w:t>db table</w:t>
+      <w:proofErr w:type="spellStart"/>
+      <w:r>
+        <w:t>db</w:t>
+      </w:r>
+      <w:proofErr w:type="spellEnd"/>
+      <w:r>
+        <w:t xml:space="preserve"> table</w:t>
       </w:r>
       <w:r>
         <w:rPr>
@@ -7780,11 +8669,19 @@
         </w:rPr>
         <w:t xml:space="preserve">한 값 </w:t>
       </w:r>
-      <w:r>
-        <w:rPr>
-          <w:rFonts w:hint="eastAsia"/>
-        </w:rPr>
-        <w:t xml:space="preserve">볼려면 </w:t>
+      <w:proofErr w:type="spellStart"/>
+      <w:r>
+        <w:rPr>
+          <w:rFonts w:hint="eastAsia"/>
+        </w:rPr>
+        <w:t>볼려면</w:t>
+      </w:r>
+      <w:proofErr w:type="spellEnd"/>
+      <w:r>
+        <w:rPr>
+          <w:rFonts w:hint="eastAsia"/>
+        </w:rPr>
+        <w:t xml:space="preserve"> </w:t>
       </w:r>
       <w:r>
         <w:t>repository</w:t>
@@ -7795,9 +8692,11 @@
         </w:rPr>
         <w:t xml:space="preserve">에 아래와 같이 </w:t>
       </w:r>
+      <w:proofErr w:type="spellStart"/>
       <w:r>
         <w:t>nativeQuery</w:t>
       </w:r>
+      <w:proofErr w:type="spellEnd"/>
       <w:r>
         <w:rPr>
           <w:rFonts w:hint="eastAsia"/>
@@ -7806,8 +8705,12 @@
       </w:r>
       <w:r>
         <w:br/>
+      </w:r>
+      <w:proofErr w:type="spellStart"/>
+      <w:r>
         <w:t>nativequery</w:t>
       </w:r>
+      <w:proofErr w:type="spellEnd"/>
       <w:r>
         <w:rPr>
           <w:rFonts w:hint="eastAsia"/>
@@ -7898,11 +8801,19 @@
       <w:r>
         <w:t xml:space="preserve">– </w:t>
       </w:r>
-      <w:r>
-        <w:rPr>
-          <w:rFonts w:hint="eastAsia"/>
-        </w:rPr>
-        <w:t xml:space="preserve">리팩토링 도메인코드 </w:t>
+      <w:proofErr w:type="spellStart"/>
+      <w:r>
+        <w:rPr>
+          <w:rFonts w:hint="eastAsia"/>
+        </w:rPr>
+        <w:t>리팩토링</w:t>
+      </w:r>
+      <w:proofErr w:type="spellEnd"/>
+      <w:r>
+        <w:rPr>
+          <w:rFonts w:hint="eastAsia"/>
+        </w:rPr>
+        <w:t xml:space="preserve"> 도메인코드 </w:t>
       </w:r>
       <w:r>
         <w:t>#1</w:t>
@@ -7942,11 +8853,19 @@
       <w:r>
         <w:t xml:space="preserve">– </w:t>
       </w:r>
-      <w:r>
-        <w:rPr>
-          <w:rFonts w:hint="eastAsia"/>
-        </w:rPr>
-        <w:t xml:space="preserve">리펙토링 도메인코드 </w:t>
+      <w:proofErr w:type="spellStart"/>
+      <w:r>
+        <w:rPr>
+          <w:rFonts w:hint="eastAsia"/>
+        </w:rPr>
+        <w:t>리펙토링</w:t>
+      </w:r>
+      <w:proofErr w:type="spellEnd"/>
+      <w:r>
+        <w:rPr>
+          <w:rFonts w:hint="eastAsia"/>
+        </w:rPr>
+        <w:t xml:space="preserve"> 도메인코드 </w:t>
       </w:r>
       <w:r>
         <w:t>#2</w:t>
@@ -8123,6 +9042,7 @@
       </w:r>
     </w:p>
     <w:p>
+      <w:proofErr w:type="spellStart"/>
       <w:r>
         <w:rPr>
           <w:rFonts w:hint="eastAsia"/>
@@ -8132,6 +9052,7 @@
       <w:r>
         <w:t>bjectMapper</w:t>
       </w:r>
+      <w:proofErr w:type="spellEnd"/>
       <w:r>
         <w:t xml:space="preserve"> </w:t>
       </w:r>
@@ -8273,7 +9194,21 @@
         <w:rPr>
           <w:rFonts w:hint="eastAsia"/>
         </w:rPr>
-        <w:t>로 맵핑될 필요는 없음.</w:t>
+        <w:t xml:space="preserve">로 </w:t>
+      </w:r>
+      <w:proofErr w:type="spellStart"/>
+      <w:r>
+        <w:rPr>
+          <w:rFonts w:hint="eastAsia"/>
+        </w:rPr>
+        <w:t>맵핑될</w:t>
+      </w:r>
+      <w:proofErr w:type="spellEnd"/>
+      <w:r>
+        <w:rPr>
+          <w:rFonts w:hint="eastAsia"/>
+        </w:rPr>
+        <w:t xml:space="preserve"> 필요는 없음.</w:t>
       </w:r>
     </w:p>
     <w:p>
@@ -8315,6 +9250,7 @@
       <w:pPr>
         <w:pStyle w:val="2"/>
       </w:pPr>
+      <w:proofErr w:type="spellStart"/>
       <w:r>
         <w:rPr>
           <w:rFonts w:hint="eastAsia"/>
@@ -8324,15 +9260,18 @@
       <w:r>
         <w:t>akson</w:t>
       </w:r>
+      <w:proofErr w:type="spellEnd"/>
       <w:r>
         <w:rPr>
           <w:rFonts w:hint="eastAsia"/>
         </w:rPr>
         <w:t xml:space="preserve">에서 제공하는 </w:t>
       </w:r>
+      <w:proofErr w:type="spellStart"/>
       <w:r>
         <w:t>jsonSerializer</w:t>
       </w:r>
+      <w:proofErr w:type="spellEnd"/>
       <w:r>
         <w:rPr>
           <w:rFonts w:hint="eastAsia"/>
@@ -8391,7 +9330,15 @@
         <w:t xml:space="preserve"> </w:t>
       </w:r>
       <w:r>
-        <w:t xml:space="preserve">(JsonConfig.class </w:t>
+        <w:t>(</w:t>
+      </w:r>
+      <w:proofErr w:type="spellStart"/>
+      <w:r>
+        <w:t>JsonConfig.class</w:t>
+      </w:r>
+      <w:proofErr w:type="spellEnd"/>
+      <w:r>
+        <w:t xml:space="preserve"> </w:t>
       </w:r>
       <w:r>
         <w:rPr>
@@ -8415,6 +9362,7 @@
         </w:numPr>
         <w:ind w:leftChars="0"/>
       </w:pPr>
+      <w:proofErr w:type="spellStart"/>
       <w:r>
         <w:rPr>
           <w:rFonts w:hint="eastAsia"/>
@@ -8422,7 +9370,11 @@
         <w:t>B</w:t>
       </w:r>
       <w:r>
-        <w:t xml:space="preserve">irthdaySerializer </w:t>
+        <w:t>irthdaySerializer</w:t>
+      </w:r>
+      <w:proofErr w:type="spellEnd"/>
+      <w:r>
+        <w:t xml:space="preserve"> </w:t>
       </w:r>
       <w:r>
         <w:rPr>
@@ -8430,9 +9382,11 @@
         </w:rPr>
         <w:t xml:space="preserve">생성하고 어떤 </w:t>
       </w:r>
+      <w:proofErr w:type="spellStart"/>
       <w:r>
         <w:t>Entitiy</w:t>
       </w:r>
+      <w:proofErr w:type="spellEnd"/>
       <w:r>
         <w:rPr>
           <w:rFonts w:hint="eastAsia"/>
@@ -8455,7 +9409,15 @@
         <w:t xml:space="preserve">  </w:t>
       </w:r>
       <w:r>
-        <w:t>extends JsonSerializer&lt;</w:t>
+        <w:t xml:space="preserve">extends </w:t>
+      </w:r>
+      <w:proofErr w:type="spellStart"/>
+      <w:r>
+        <w:t>JsonSerializer</w:t>
+      </w:r>
+      <w:proofErr w:type="spellEnd"/>
+      <w:r>
+        <w:t>&lt;</w:t>
       </w:r>
       <w:r>
         <w:rPr>
@@ -8528,8 +9490,13 @@
         </w:rPr>
         <w:t xml:space="preserve">아래 이미지처럼 </w:t>
       </w:r>
-      <w:r>
-        <w:t xml:space="preserve">JsonConfig.class </w:t>
+      <w:proofErr w:type="spellStart"/>
+      <w:r>
+        <w:t>JsonConfig.class</w:t>
+      </w:r>
+      <w:proofErr w:type="spellEnd"/>
+      <w:r>
+        <w:t xml:space="preserve"> </w:t>
       </w:r>
       <w:r>
         <w:rPr>
@@ -8543,11 +9510,19 @@
       <w:r>
         <w:t xml:space="preserve">@Configuration </w:t>
       </w:r>
-      <w:r>
-        <w:rPr>
-          <w:rFonts w:hint="eastAsia"/>
-        </w:rPr>
-        <w:t>어노테이션 단다.</w:t>
+      <w:proofErr w:type="spellStart"/>
+      <w:r>
+        <w:rPr>
+          <w:rFonts w:hint="eastAsia"/>
+        </w:rPr>
+        <w:t>어노테이션</w:t>
+      </w:r>
+      <w:proofErr w:type="spellEnd"/>
+      <w:r>
+        <w:rPr>
+          <w:rFonts w:hint="eastAsia"/>
+        </w:rPr>
+        <w:t xml:space="preserve"> 단다.</w:t>
       </w:r>
       <w:r>
         <w:br/>
@@ -8568,14 +9543,30 @@
         </w:rPr>
         <w:t xml:space="preserve">하여 만든 </w:t>
       </w:r>
+      <w:proofErr w:type="spellStart"/>
       <w:r>
         <w:t>objectMapper</w:t>
       </w:r>
-      <w:r>
-        <w:rPr>
-          <w:rFonts w:hint="eastAsia"/>
-        </w:rPr>
-        <w:t>를 주입받는 역할만 존재.</w:t>
+      <w:proofErr w:type="spellEnd"/>
+      <w:r>
+        <w:rPr>
+          <w:rFonts w:hint="eastAsia"/>
+        </w:rPr>
+        <w:t xml:space="preserve">를 </w:t>
+      </w:r>
+      <w:proofErr w:type="spellStart"/>
+      <w:r>
+        <w:rPr>
+          <w:rFonts w:hint="eastAsia"/>
+        </w:rPr>
+        <w:t>주입받는</w:t>
+      </w:r>
+      <w:proofErr w:type="spellEnd"/>
+      <w:r>
+        <w:rPr>
+          <w:rFonts w:hint="eastAsia"/>
+        </w:rPr>
+        <w:t xml:space="preserve"> 역할만 존재.</w:t>
       </w:r>
     </w:p>
     <w:p>
@@ -8585,7 +9576,14 @@
       </w:pPr>
       <w:r>
         <w:br/>
-        <w:t>objectMapper()</w:t>
+      </w:r>
+      <w:proofErr w:type="spellStart"/>
+      <w:r>
+        <w:t>objectMapper</w:t>
+      </w:r>
+      <w:proofErr w:type="spellEnd"/>
+      <w:r>
+        <w:t>()</w:t>
       </w:r>
       <w:r>
         <w:rPr>
@@ -8691,7 +9689,15 @@
         <w:ind w:leftChars="0" w:left="760"/>
       </w:pPr>
       <w:r>
-        <w:t>private MappingJackson2HttpMessageConverter messageConverter;</w:t>
+        <w:t xml:space="preserve">private MappingJackson2HttpMessageConverter </w:t>
+      </w:r>
+      <w:proofErr w:type="spellStart"/>
+      <w:r>
+        <w:t>messageConverter</w:t>
+      </w:r>
+      <w:proofErr w:type="spellEnd"/>
+      <w:r>
+        <w:t>;</w:t>
       </w:r>
       <w:r>
         <w:br/>
@@ -8700,7 +9706,23 @@
         <w:br/>
       </w:r>
       <w:r>
-        <w:t>.setMessageConverters(messageConverter)</w:t>
+        <w:t>.</w:t>
+      </w:r>
+      <w:proofErr w:type="spellStart"/>
+      <w:r>
+        <w:t>setMessageConverters</w:t>
+      </w:r>
+      <w:proofErr w:type="spellEnd"/>
+      <w:r>
+        <w:t>(</w:t>
+      </w:r>
+      <w:proofErr w:type="spellStart"/>
+      <w:r>
+        <w:t>messageConverter</w:t>
+      </w:r>
+      <w:proofErr w:type="spellEnd"/>
+      <w:r>
+        <w:t>)</w:t>
       </w:r>
       <w:r>
         <w:br/>
@@ -8952,6 +9974,7 @@
         </w:rPr>
         <w:t xml:space="preserve">이 프로젝트에서 </w:t>
       </w:r>
+      <w:proofErr w:type="spellStart"/>
       <w:r>
         <w:t>Person</w:t>
       </w:r>
@@ -8962,7 +9985,11 @@
         <w:t>to</w:t>
       </w:r>
       <w:r>
-        <w:t xml:space="preserve">.class </w:t>
+        <w:t>.class</w:t>
+      </w:r>
+      <w:proofErr w:type="spellEnd"/>
+      <w:r>
+        <w:t xml:space="preserve"> </w:t>
       </w:r>
       <w:r>
         <w:rPr>
@@ -9250,11 +10277,19 @@
       <w:r>
         <w:t xml:space="preserve">SpringBootTest </w:t>
       </w:r>
-      <w:r>
-        <w:rPr>
-          <w:rFonts w:hint="eastAsia"/>
-        </w:rPr>
-        <w:t xml:space="preserve">어노테이션 달면 </w:t>
+      <w:proofErr w:type="spellStart"/>
+      <w:r>
+        <w:rPr>
+          <w:rFonts w:hint="eastAsia"/>
+        </w:rPr>
+        <w:t>어노테이션</w:t>
+      </w:r>
+      <w:proofErr w:type="spellEnd"/>
+      <w:r>
+        <w:rPr>
+          <w:rFonts w:hint="eastAsia"/>
+        </w:rPr>
+        <w:t xml:space="preserve"> 달면 </w:t>
       </w:r>
       <w:r>
         <w:t xml:space="preserve">Spring Context </w:t>
@@ -9267,6 +10302,7 @@
       </w:r>
     </w:p>
     <w:p>
+      <w:proofErr w:type="spellStart"/>
       <w:r>
         <w:rPr>
           <w:rFonts w:hint="eastAsia"/>
@@ -9274,7 +10310,11 @@
         <w:t>S</w:t>
       </w:r>
       <w:r>
-        <w:t xml:space="preserve">pringContext loading </w:t>
+        <w:t>pringContext</w:t>
+      </w:r>
+      <w:proofErr w:type="spellEnd"/>
+      <w:r>
+        <w:t xml:space="preserve"> loading </w:t>
       </w:r>
       <w:r>
         <w:rPr>
@@ -9331,9 +10371,11 @@
         </w:rPr>
         <w:t xml:space="preserve">그래서 </w:t>
       </w:r>
+      <w:proofErr w:type="spellStart"/>
       <w:r>
         <w:t>Springboottest</w:t>
       </w:r>
+      <w:proofErr w:type="spellEnd"/>
       <w:r>
         <w:rPr>
           <w:rFonts w:hint="eastAsia"/>
@@ -9602,11 +10644,19 @@
         </w:rPr>
         <w:t xml:space="preserve">되는 </w:t>
       </w:r>
-      <w:r>
-        <w:rPr>
-          <w:rFonts w:hint="eastAsia"/>
-        </w:rPr>
-        <w:t xml:space="preserve">되는 </w:t>
+      <w:proofErr w:type="spellStart"/>
+      <w:r>
+        <w:rPr>
+          <w:rFonts w:hint="eastAsia"/>
+        </w:rPr>
+        <w:t>되는</w:t>
+      </w:r>
+      <w:proofErr w:type="spellEnd"/>
+      <w:r>
+        <w:rPr>
+          <w:rFonts w:hint="eastAsia"/>
+        </w:rPr>
+        <w:t xml:space="preserve"> </w:t>
       </w:r>
       <w:r>
         <w:t>class</w:t>
@@ -9751,8 +10801,13 @@
         </w:rPr>
         <w:t xml:space="preserve">만약 </w:t>
       </w:r>
-      <w:r>
-        <w:t xml:space="preserve">personRepository.findByName(“martin”) </w:t>
+      <w:proofErr w:type="spellStart"/>
+      <w:r>
+        <w:t>personRepository.findByName</w:t>
+      </w:r>
+      <w:proofErr w:type="spellEnd"/>
+      <w:r>
+        <w:t xml:space="preserve">(“martin”) </w:t>
       </w:r>
       <w:r>
         <w:rPr>
@@ -9762,6 +10817,7 @@
       </w:r>
     </w:p>
     <w:p>
+      <w:proofErr w:type="spellStart"/>
       <w:r>
         <w:rPr>
           <w:rFonts w:hint="eastAsia"/>
@@ -9769,7 +10825,11 @@
         <w:t>t</w:t>
       </w:r>
       <w:r>
-        <w:t xml:space="preserve">henReturn </w:t>
+        <w:t>henReturn</w:t>
+      </w:r>
+      <w:proofErr w:type="spellEnd"/>
+      <w:r>
+        <w:t xml:space="preserve"> </w:t>
       </w:r>
       <w:r>
         <w:rPr>
@@ -9816,7 +10876,15 @@
         <w:t>즉 조건의</w:t>
       </w:r>
       <w:r>
-        <w:t xml:space="preserve"> personRepository.findByName(“martin”) </w:t>
+        <w:t xml:space="preserve"> </w:t>
+      </w:r>
+      <w:proofErr w:type="spellStart"/>
+      <w:r>
+        <w:t>personRepository.findByName</w:t>
+      </w:r>
+      <w:proofErr w:type="spellEnd"/>
+      <w:r>
+        <w:t xml:space="preserve">(“martin”) </w:t>
       </w:r>
       <w:r>
         <w:rPr>
@@ -9857,9 +10925,11 @@
       <w:r>
         <w:t xml:space="preserve"> </w:t>
       </w:r>
+      <w:proofErr w:type="spellStart"/>
       <w:r>
         <w:t>PersonRepository</w:t>
       </w:r>
+      <w:proofErr w:type="spellEnd"/>
       <w:r>
         <w:rPr>
           <w:rFonts w:hint="eastAsia"/>
@@ -9875,9 +10945,11 @@
         </w:rPr>
         <w:t xml:space="preserve">는 </w:t>
       </w:r>
+      <w:proofErr w:type="spellStart"/>
       <w:r>
         <w:t>PersonService</w:t>
       </w:r>
+      <w:proofErr w:type="spellEnd"/>
       <w:r>
         <w:rPr>
           <w:rFonts w:hint="eastAsia"/>
@@ -9923,8 +10995,13 @@
         </w:rPr>
         <w:t xml:space="preserve">을 활용하면 </w:t>
       </w:r>
-      <w:r>
-        <w:t xml:space="preserve">PersonService </w:t>
+      <w:proofErr w:type="spellStart"/>
+      <w:r>
+        <w:t>PersonService</w:t>
+      </w:r>
+      <w:proofErr w:type="spellEnd"/>
+      <w:r>
+        <w:t xml:space="preserve"> </w:t>
       </w:r>
       <w:r>
         <w:rPr>
@@ -9955,9 +11032,6 @@
     <w:p>
       <w:pPr>
         <w:pStyle w:val="1"/>
-        <w:rPr>
-          <w:rFonts w:hint="eastAsia"/>
-        </w:rPr>
       </w:pPr>
       <w:r>
         <w:rPr>
@@ -10118,7 +11192,15 @@
         <w:t>M</w:t>
       </w:r>
       <w:r>
-        <w:t>ock (PersonRepository.save()</w:t>
+        <w:t>ock (</w:t>
+      </w:r>
+      <w:proofErr w:type="spellStart"/>
+      <w:r>
+        <w:t>PersonRepository.save</w:t>
+      </w:r>
+      <w:proofErr w:type="spellEnd"/>
+      <w:r>
+        <w:t>()</w:t>
       </w:r>
       <w:r>
         <w:t xml:space="preserve"> </w:t>
@@ -10208,9 +11290,6 @@
     <w:p>
       <w:pPr>
         <w:pStyle w:val="2"/>
-        <w:rPr>
-          <w:rFonts w:hint="eastAsia"/>
-        </w:rPr>
       </w:pPr>
       <w:r>
         <w:rPr>
@@ -10273,13 +11352,26 @@
         <w:t>–</w:t>
       </w:r>
       <w:r>
-        <w:t xml:space="preserve"> personRepository</w:t>
-      </w:r>
+        <w:t xml:space="preserve"> </w:t>
+      </w:r>
+      <w:proofErr w:type="spellStart"/>
+      <w:r>
+        <w:t>personRepository</w:t>
+      </w:r>
+      <w:proofErr w:type="spellEnd"/>
       <w:r>
         <w:t>, times(1)</w:t>
       </w:r>
       <w:r>
-        <w:t xml:space="preserve">).save(any(Person.class)); </w:t>
+        <w:t>).save(any(</w:t>
+      </w:r>
+      <w:proofErr w:type="spellStart"/>
+      <w:r>
+        <w:t>Person.class</w:t>
+      </w:r>
+      <w:proofErr w:type="spellEnd"/>
+      <w:r>
+        <w:t xml:space="preserve">)); </w:t>
       </w:r>
       <w:r>
         <w:rPr>
@@ -10287,8 +11379,13 @@
         </w:rPr>
         <w:t xml:space="preserve">의 의미는 </w:t>
       </w:r>
-      <w:r>
-        <w:t xml:space="preserve">PersonRepository </w:t>
+      <w:proofErr w:type="spellStart"/>
+      <w:r>
+        <w:t>PersonRepository</w:t>
+      </w:r>
+      <w:proofErr w:type="spellEnd"/>
+      <w:r>
+        <w:t xml:space="preserve"> </w:t>
       </w:r>
       <w:r>
         <w:rPr>
@@ -10321,17 +11418,39 @@
         <w:rPr>
           <w:rFonts w:hint="eastAsia"/>
         </w:rPr>
-        <w:t>에 대한 파라</w:t>
+        <w:t xml:space="preserve">에 대한 </w:t>
+      </w:r>
+      <w:proofErr w:type="spellStart"/>
+      <w:r>
+        <w:rPr>
+          <w:rFonts w:hint="eastAsia"/>
+        </w:rPr>
+        <w:t>파라</w:t>
       </w:r>
       <w:r>
         <w:rPr>
           <w:rFonts w:hint="eastAsia"/>
         </w:rPr>
         <w:lastRenderedPageBreak/>
-        <w:t xml:space="preserve">메타는 </w:t>
-      </w:r>
-      <w:r>
-        <w:t xml:space="preserve">any(Person.class) </w:t>
+        <w:t>메타는</w:t>
+      </w:r>
+      <w:proofErr w:type="spellEnd"/>
+      <w:r>
+        <w:rPr>
+          <w:rFonts w:hint="eastAsia"/>
+        </w:rPr>
+        <w:t xml:space="preserve"> </w:t>
+      </w:r>
+      <w:r>
+        <w:t>any(</w:t>
+      </w:r>
+      <w:proofErr w:type="spellStart"/>
+      <w:r>
+        <w:t>Person.class</w:t>
+      </w:r>
+      <w:proofErr w:type="spellEnd"/>
+      <w:r>
+        <w:t xml:space="preserve">) </w:t>
       </w:r>
       <w:r>
         <w:rPr>
@@ -10347,6 +11466,211 @@
           <w:rFonts w:hint="eastAsia"/>
         </w:rPr>
         <w:t xml:space="preserve"> 값을 넣으면 정확히 몇 번 실행 되었는지 까지 체크할 수 있다.</w:t>
+      </w:r>
+    </w:p>
+    <w:p/>
+    <w:p>
+      <w:pPr>
+        <w:pStyle w:val="1"/>
+      </w:pPr>
+      <w:r>
+        <w:rPr>
+          <w:rFonts w:hint="eastAsia"/>
+        </w:rPr>
+        <w:t>2</w:t>
+      </w:r>
+      <w:r>
+        <w:t>8</w:t>
+      </w:r>
+    </w:p>
+    <w:p>
+      <w:r>
+        <w:rPr>
+          <w:noProof/>
+        </w:rPr>
+        <w:drawing>
+          <wp:inline distT="0" distB="0" distL="0" distR="0" wp14:anchorId="0F4DF820" wp14:editId="384F4C1B">
+            <wp:extent cx="5731510" cy="2090420"/>
+            <wp:effectExtent l="0" t="0" r="2540" b="5080"/>
+            <wp:docPr id="81" name="그림 81"/>
+            <wp:cNvGraphicFramePr>
+              <a:graphicFrameLocks xmlns:a="http://schemas.openxmlformats.org/drawingml/2006/main" noChangeAspect="1"/>
+            </wp:cNvGraphicFramePr>
+            <a:graphic xmlns:a="http://schemas.openxmlformats.org/drawingml/2006/main">
+              <a:graphicData uri="http://schemas.openxmlformats.org/drawingml/2006/picture">
+                <pic:pic xmlns:pic="http://schemas.openxmlformats.org/drawingml/2006/picture">
+                  <pic:nvPicPr>
+                    <pic:cNvPr id="1" name=""/>
+                    <pic:cNvPicPr/>
+                  </pic:nvPicPr>
+                  <pic:blipFill>
+                    <a:blip r:embed="rId105"/>
+                    <a:stretch>
+                      <a:fillRect/>
+                    </a:stretch>
+                  </pic:blipFill>
+                  <pic:spPr>
+                    <a:xfrm>
+                      <a:off x="0" y="0"/>
+                      <a:ext cx="5731510" cy="2090420"/>
+                    </a:xfrm>
+                    <a:prstGeom prst="rect">
+                      <a:avLst/>
+                    </a:prstGeom>
+                  </pic:spPr>
+                </pic:pic>
+              </a:graphicData>
+            </a:graphic>
+          </wp:inline>
+        </w:drawing>
+      </w:r>
+    </w:p>
+    <w:p>
+      <w:pPr>
+        <w:pStyle w:val="2"/>
+        <w:rPr>
+          <w:rFonts w:hint="eastAsia"/>
+        </w:rPr>
+      </w:pPr>
+      <w:r>
+        <w:rPr>
+          <w:rFonts w:hint="eastAsia"/>
+        </w:rPr>
+        <w:t xml:space="preserve">하나의 메서드의 단위 테스트를 구현할 때는 </w:t>
+      </w:r>
+      <w:r>
+        <w:rPr>
+          <w:rFonts w:hint="eastAsia"/>
+        </w:rPr>
+        <w:t xml:space="preserve">분기가 </w:t>
+      </w:r>
+      <w:r>
+        <w:t>3</w:t>
+      </w:r>
+      <w:r>
+        <w:rPr>
+          <w:rFonts w:hint="eastAsia"/>
+        </w:rPr>
+        <w:t>가지이면</w:t>
+      </w:r>
+      <w:r>
+        <w:t xml:space="preserve"> test </w:t>
+      </w:r>
+      <w:r>
+        <w:rPr>
+          <w:rFonts w:hint="eastAsia"/>
+        </w:rPr>
+        <w:t>함수는</w:t>
+      </w:r>
+      <w:r>
+        <w:rPr>
+          <w:rFonts w:hint="eastAsia"/>
+        </w:rPr>
+        <w:t xml:space="preserve"> 각 분기에 대한</w:t>
+      </w:r>
+      <w:r>
+        <w:rPr>
+          <w:rFonts w:hint="eastAsia"/>
+        </w:rPr>
+        <w:t xml:space="preserve"> </w:t>
+      </w:r>
+      <w:r>
+        <w:t>3</w:t>
+      </w:r>
+      <w:r>
+        <w:rPr>
+          <w:rFonts w:hint="eastAsia"/>
+        </w:rPr>
+        <w:t xml:space="preserve">개 </w:t>
+      </w:r>
+      <w:r>
+        <w:rPr>
+          <w:rFonts w:hint="eastAsia"/>
+        </w:rPr>
+        <w:t>T</w:t>
+      </w:r>
+      <w:r>
+        <w:t>est</w:t>
+      </w:r>
+      <w:r>
+        <w:rPr>
+          <w:rFonts w:hint="eastAsia"/>
+        </w:rPr>
+        <w:t>를 만드는 것이 좋다.</w:t>
+      </w:r>
+      <w:r>
+        <w:rPr>
+          <w:rFonts w:hint="eastAsia"/>
+        </w:rPr>
+        <w:t xml:space="preserve"> </w:t>
+      </w:r>
+    </w:p>
+    <w:p>
+      <w:pPr>
+        <w:rPr>
+          <w:rFonts w:hint="eastAsia"/>
+        </w:rPr>
+      </w:pPr>
+    </w:p>
+    <w:p>
+      <w:r>
+        <w:rPr>
+          <w:noProof/>
+        </w:rPr>
+        <w:drawing>
+          <wp:inline distT="0" distB="0" distL="0" distR="0" wp14:anchorId="602935FA" wp14:editId="220FE8E6">
+            <wp:extent cx="5731510" cy="3938270"/>
+            <wp:effectExtent l="0" t="0" r="2540" b="5080"/>
+            <wp:docPr id="80" name="그림 80"/>
+            <wp:cNvGraphicFramePr>
+              <a:graphicFrameLocks xmlns:a="http://schemas.openxmlformats.org/drawingml/2006/main" noChangeAspect="1"/>
+            </wp:cNvGraphicFramePr>
+            <a:graphic xmlns:a="http://schemas.openxmlformats.org/drawingml/2006/main">
+              <a:graphicData uri="http://schemas.openxmlformats.org/drawingml/2006/picture">
+                <pic:pic xmlns:pic="http://schemas.openxmlformats.org/drawingml/2006/picture">
+                  <pic:nvPicPr>
+                    <pic:cNvPr id="1" name=""/>
+                    <pic:cNvPicPr/>
+                  </pic:nvPicPr>
+                  <pic:blipFill>
+                    <a:blip r:embed="rId106"/>
+                    <a:stretch>
+                      <a:fillRect/>
+                    </a:stretch>
+                  </pic:blipFill>
+                  <pic:spPr>
+                    <a:xfrm>
+                      <a:off x="0" y="0"/>
+                      <a:ext cx="5731510" cy="3938270"/>
+                    </a:xfrm>
+                    <a:prstGeom prst="rect">
+                      <a:avLst/>
+                    </a:prstGeom>
+                  </pic:spPr>
+                </pic:pic>
+              </a:graphicData>
+            </a:graphic>
+          </wp:inline>
+        </w:drawing>
+      </w:r>
+    </w:p>
+    <w:p>
+      <w:pPr>
+        <w:rPr>
+          <w:rFonts w:hint="eastAsia"/>
+        </w:rPr>
+      </w:pPr>
+      <w:proofErr w:type="spellStart"/>
+      <w:r>
+        <w:lastRenderedPageBreak/>
+        <w:t>ArgumentMatcher</w:t>
+      </w:r>
+      <w:proofErr w:type="spellEnd"/>
+      <w:r>
+        <w:rPr>
+          <w:rFonts w:hint="eastAsia"/>
+        </w:rPr>
+        <w:t>를 직접 구현하여 인자 값 까지 비교하여 좀 더 정확한 테스트를 구현할 수 있다.</w:t>
       </w:r>
     </w:p>
     <w:sectPr>

</xml_diff>

<commit_message>
29장Chapter 08. Mock-Test - 04. Service Test #4
</commit_message>
<xml_diff>
--- a/demo/지인정보관리_스프링부트_내용정리.docx
+++ b/demo/지인정보관리_스프링부트_내용정리.docx
@@ -157,11 +157,56 @@
     </w:p>
     <w:p/>
     <w:p>
-      <w:proofErr w:type="spellStart"/>
-      <w:r>
-        <w:t>Ctrl+b</w:t>
-      </w:r>
-      <w:proofErr w:type="spellEnd"/>
+      <w:r>
+        <w:t xml:space="preserve">Ctrl+b </w:t>
+      </w:r>
+      <w:r>
+        <w:rPr>
+          <w:rFonts w:hint="eastAsia"/>
+        </w:rPr>
+        <w:t xml:space="preserve">단축키로 </w:t>
+      </w:r>
+      <w:r>
+        <w:rPr>
+          <w:rFonts w:hint="eastAsia"/>
+        </w:rPr>
+        <w:t>a</w:t>
+      </w:r>
+      <w:r>
+        <w:t>nnotation</w:t>
+      </w:r>
+      <w:r>
+        <w:rPr>
+          <w:rFonts w:hint="eastAsia"/>
+        </w:rPr>
+        <w:t>의 선언 파일 바로가기하여 볼 수 있다.</w:t>
+      </w:r>
+    </w:p>
+    <w:p>
+      <w:r>
+        <w:rPr>
+          <w:rFonts w:hint="eastAsia"/>
+        </w:rPr>
+        <w:t xml:space="preserve">여기서 </w:t>
+      </w:r>
+      <w:r>
+        <w:t xml:space="preserve">RestController </w:t>
+      </w:r>
+      <w:r>
+        <w:rPr>
+          <w:rFonts w:hint="eastAsia"/>
+        </w:rPr>
+        <w:t xml:space="preserve">에 </w:t>
+      </w:r>
+      <w:r>
+        <w:t>@Controller</w:t>
+      </w:r>
+      <w:r>
+        <w:rPr>
+          <w:rFonts w:hint="eastAsia"/>
+        </w:rPr>
+        <w:t>,</w:t>
+      </w:r>
       <w:r>
         <w:t xml:space="preserve"> </w:t>
       </w:r>
@@ -169,75 +214,6 @@
         <w:rPr>
           <w:rFonts w:hint="eastAsia"/>
         </w:rPr>
-        <w:t xml:space="preserve">단축키로 </w:t>
-      </w:r>
-      <w:r>
-        <w:rPr>
-          <w:rFonts w:hint="eastAsia"/>
-        </w:rPr>
-        <w:t>a</w:t>
-      </w:r>
-      <w:r>
-        <w:t>nnotation</w:t>
-      </w:r>
-      <w:r>
-        <w:rPr>
-          <w:rFonts w:hint="eastAsia"/>
-        </w:rPr>
-        <w:t xml:space="preserve">의 선언 파일 </w:t>
-      </w:r>
-      <w:proofErr w:type="spellStart"/>
-      <w:r>
-        <w:rPr>
-          <w:rFonts w:hint="eastAsia"/>
-        </w:rPr>
-        <w:t>바로가기하여</w:t>
-      </w:r>
-      <w:proofErr w:type="spellEnd"/>
-      <w:r>
-        <w:rPr>
-          <w:rFonts w:hint="eastAsia"/>
-        </w:rPr>
-        <w:t xml:space="preserve"> 볼 수 있다.</w:t>
-      </w:r>
-    </w:p>
-    <w:p>
-      <w:r>
-        <w:rPr>
-          <w:rFonts w:hint="eastAsia"/>
-        </w:rPr>
-        <w:t xml:space="preserve">여기서 </w:t>
-      </w:r>
-      <w:proofErr w:type="spellStart"/>
-      <w:r>
-        <w:t>RestController</w:t>
-      </w:r>
-      <w:proofErr w:type="spellEnd"/>
-      <w:r>
-        <w:t xml:space="preserve"> </w:t>
-      </w:r>
-      <w:r>
-        <w:rPr>
-          <w:rFonts w:hint="eastAsia"/>
-        </w:rPr>
-        <w:t xml:space="preserve">에 </w:t>
-      </w:r>
-      <w:r>
-        <w:t>@Controller</w:t>
-      </w:r>
-      <w:r>
-        <w:rPr>
-          <w:rFonts w:hint="eastAsia"/>
-        </w:rPr>
-        <w:t>,</w:t>
-      </w:r>
-      <w:r>
-        <w:t xml:space="preserve"> </w:t>
-      </w:r>
-      <w:r>
-        <w:rPr>
-          <w:rFonts w:hint="eastAsia"/>
-        </w:rPr>
         <w:t>@</w:t>
       </w:r>
       <w:r>
@@ -247,21 +223,7 @@
         <w:rPr>
           <w:rFonts w:hint="eastAsia"/>
         </w:rPr>
-        <w:t xml:space="preserve"> </w:t>
-      </w:r>
-      <w:proofErr w:type="spellStart"/>
-      <w:r>
-        <w:rPr>
-          <w:rFonts w:hint="eastAsia"/>
-        </w:rPr>
-        <w:t>어노테이션이</w:t>
-      </w:r>
-      <w:proofErr w:type="spellEnd"/>
-      <w:r>
-        <w:rPr>
-          <w:rFonts w:hint="eastAsia"/>
-        </w:rPr>
-        <w:t xml:space="preserve"> 선언되어 있는 것을 볼 수 있다.</w:t>
+        <w:t xml:space="preserve"> 어노테이션이 선언되어 있는 것을 볼 수 있다.</w:t>
       </w:r>
     </w:p>
     <w:p/>
@@ -270,35 +232,7 @@
         <w:rPr>
           <w:rFonts w:hint="eastAsia"/>
         </w:rPr>
-        <w:t xml:space="preserve">스프링 부트에는 </w:t>
-      </w:r>
-      <w:proofErr w:type="spellStart"/>
-      <w:r>
-        <w:rPr>
-          <w:rFonts w:hint="eastAsia"/>
-        </w:rPr>
-        <w:t>톰캣</w:t>
-      </w:r>
-      <w:proofErr w:type="spellEnd"/>
-      <w:r>
-        <w:rPr>
-          <w:rFonts w:hint="eastAsia"/>
-        </w:rPr>
-        <w:t xml:space="preserve"> 서버를 </w:t>
-      </w:r>
-      <w:proofErr w:type="spellStart"/>
-      <w:r>
-        <w:rPr>
-          <w:rFonts w:hint="eastAsia"/>
-        </w:rPr>
-        <w:t>임베디드해서</w:t>
-      </w:r>
-      <w:proofErr w:type="spellEnd"/>
-      <w:r>
-        <w:rPr>
-          <w:rFonts w:hint="eastAsia"/>
-        </w:rPr>
-        <w:t xml:space="preserve"> 사용할 수 있게 되어 있다.</w:t>
+        <w:t>스프링 부트에는 톰캣 서버를 임베디드해서 사용할 수 있게 되어 있다.</w:t>
       </w:r>
     </w:p>
     <w:p/>
@@ -429,11 +363,9 @@
         </w:rPr>
         <w:t xml:space="preserve">에서 </w:t>
       </w:r>
-      <w:proofErr w:type="spellStart"/>
       <w:r>
         <w:t>ctrl+shift+t</w:t>
       </w:r>
-      <w:proofErr w:type="spellEnd"/>
       <w:r>
         <w:rPr>
           <w:rFonts w:hint="eastAsia"/>
@@ -554,13 +486,8 @@
         </w:rPr>
         <w:t xml:space="preserve">추가할 때 </w:t>
       </w:r>
-      <w:proofErr w:type="spellStart"/>
-      <w:r>
-        <w:t>org.junit</w:t>
-      </w:r>
-      <w:proofErr w:type="spellEnd"/>
-      <w:r>
-        <w:t xml:space="preserve"> </w:t>
+      <w:r>
+        <w:t xml:space="preserve">org.junit </w:t>
       </w:r>
       <w:r>
         <w:rPr>
@@ -579,11 +506,9 @@
       </w:r>
     </w:p>
     <w:p>
-      <w:proofErr w:type="spellStart"/>
       <w:r>
         <w:t>Org.junit.jupiter.api</w:t>
       </w:r>
-      <w:proofErr w:type="spellEnd"/>
       <w:r>
         <w:rPr>
           <w:rFonts w:hint="eastAsia"/>
@@ -846,7 +771,6 @@
     </w:p>
     <w:p/>
     <w:p>
-      <w:proofErr w:type="spellStart"/>
       <w:r>
         <w:rPr>
           <w:rFonts w:hint="eastAsia"/>
@@ -854,11 +778,7 @@
         <w:t>S</w:t>
       </w:r>
       <w:r>
-        <w:t>pringboot</w:t>
-      </w:r>
-      <w:proofErr w:type="spellEnd"/>
-      <w:r>
-        <w:t xml:space="preserve"> start test</w:t>
+        <w:t>pringboot start test</w:t>
       </w:r>
       <w:r>
         <w:rPr>
@@ -873,45 +793,21 @@
         <w:rPr>
           <w:rFonts w:hint="eastAsia"/>
         </w:rPr>
-        <w:t xml:space="preserve">를 이용해서 </w:t>
-      </w:r>
-      <w:proofErr w:type="spellStart"/>
-      <w:r>
-        <w:rPr>
-          <w:rFonts w:hint="eastAsia"/>
-        </w:rPr>
-        <w:t>검증문</w:t>
-      </w:r>
-      <w:proofErr w:type="spellEnd"/>
-      <w:r>
-        <w:rPr>
-          <w:rFonts w:hint="eastAsia"/>
-        </w:rPr>
-        <w:t xml:space="preserve"> 작성 가능</w:t>
-      </w:r>
-    </w:p>
-    <w:p>
-      <w:r>
-        <w:t xml:space="preserve">Build </w:t>
-      </w:r>
-      <w:proofErr w:type="spellStart"/>
-      <w:r>
-        <w:t>gradle</w:t>
-      </w:r>
-      <w:proofErr w:type="spellEnd"/>
+        <w:t>를 이용해서 검증문 작성 가능</w:t>
+      </w:r>
+    </w:p>
+    <w:p>
+      <w:r>
+        <w:t>Build gradle</w:t>
+      </w:r>
       <w:r>
         <w:rPr>
           <w:rFonts w:hint="eastAsia"/>
         </w:rPr>
         <w:t xml:space="preserve">에 아래 </w:t>
       </w:r>
-      <w:proofErr w:type="spellStart"/>
-      <w:r>
-        <w:t>junit</w:t>
-      </w:r>
-      <w:proofErr w:type="spellEnd"/>
-      <w:r>
-        <w:t xml:space="preserve"> </w:t>
+      <w:r>
+        <w:t xml:space="preserve">junit </w:t>
       </w:r>
       <w:r>
         <w:rPr>
@@ -1025,35 +921,23 @@
     </w:p>
     <w:p>
       <w:r>
-        <w:t xml:space="preserve">Import </w:t>
-      </w:r>
-      <w:proofErr w:type="spellStart"/>
-      <w:r>
-        <w:t>org.junit.Assert</w:t>
-      </w:r>
-      <w:proofErr w:type="spellEnd"/>
-      <w:r>
-        <w:t xml:space="preserve">; </w:t>
-      </w:r>
-      <w:proofErr w:type="spellStart"/>
-      <w:r>
-        <w:rPr>
-          <w:rFonts w:hint="eastAsia"/>
-        </w:rPr>
-        <w:t>임포트</w:t>
-      </w:r>
-      <w:proofErr w:type="spellEnd"/>
-      <w:r>
-        <w:rPr>
-          <w:rFonts w:hint="eastAsia"/>
-        </w:rPr>
-        <w:t xml:space="preserve"> 후 </w:t>
-      </w:r>
-      <w:proofErr w:type="spellStart"/>
-      <w:r>
-        <w:t>Assert.assertEquals</w:t>
-      </w:r>
-      <w:proofErr w:type="spellEnd"/>
+        <w:t xml:space="preserve">Import org.junit.Assert; </w:t>
+      </w:r>
+      <w:r>
+        <w:rPr>
+          <w:rFonts w:hint="eastAsia"/>
+        </w:rPr>
+        <w:t xml:space="preserve">임포트 후 </w:t>
+      </w:r>
+      <w:r>
+        <w:t xml:space="preserve">Assert.assertEquals </w:t>
+      </w:r>
+      <w:r>
+        <w:rPr>
+          <w:rFonts w:hint="eastAsia"/>
+        </w:rPr>
+        <w:t>메서드로</w:t>
+      </w:r>
       <w:r>
         <w:t xml:space="preserve"> </w:t>
       </w:r>
@@ -1061,7 +945,54 @@
         <w:rPr>
           <w:rFonts w:hint="eastAsia"/>
         </w:rPr>
-        <w:t>메서드로</w:t>
+        <w:t>테스트 실행 가능하였음.</w:t>
+      </w:r>
+    </w:p>
+    <w:p/>
+    <w:p>
+      <w:pPr>
+        <w:pStyle w:val="2"/>
+      </w:pPr>
+      <w:r>
+        <w:rPr>
+          <w:rFonts w:hint="eastAsia"/>
+        </w:rPr>
+        <w:t>또 하나의 테스트 방식이 있다.</w:t>
+      </w:r>
+      <w:r>
+        <w:t xml:space="preserve"> (</w:t>
+      </w:r>
+      <w:r>
+        <w:rPr>
+          <w:rFonts w:hint="eastAsia"/>
+        </w:rPr>
+        <w:t xml:space="preserve">스프링에서 제공하는 </w:t>
+      </w:r>
+      <w:r>
+        <w:t xml:space="preserve">MockMvc </w:t>
+      </w:r>
+      <w:r>
+        <w:rPr>
+          <w:rFonts w:hint="eastAsia"/>
+        </w:rPr>
+        <w:t>방식)</w:t>
+      </w:r>
+    </w:p>
+    <w:p>
+      <w:r>
+        <w:rPr>
+          <w:rFonts w:hint="eastAsia"/>
+        </w:rPr>
+        <w:t>M</w:t>
+      </w:r>
+      <w:r>
+        <w:t>ockMvc</w:t>
+      </w:r>
+      <w:r>
+        <w:rPr>
+          <w:rFonts w:hint="eastAsia"/>
+        </w:rPr>
+        <w:t>란?</w:t>
       </w:r>
       <w:r>
         <w:t xml:space="preserve"> </w:t>
@@ -1070,69 +1001,6 @@
         <w:rPr>
           <w:rFonts w:hint="eastAsia"/>
         </w:rPr>
-        <w:t>테스트 실행 가능하였음.</w:t>
-      </w:r>
-    </w:p>
-    <w:p/>
-    <w:p>
-      <w:pPr>
-        <w:pStyle w:val="2"/>
-      </w:pPr>
-      <w:r>
-        <w:rPr>
-          <w:rFonts w:hint="eastAsia"/>
-        </w:rPr>
-        <w:t>또 하나의 테스트 방식이 있다.</w:t>
-      </w:r>
-      <w:r>
-        <w:t xml:space="preserve"> (</w:t>
-      </w:r>
-      <w:r>
-        <w:rPr>
-          <w:rFonts w:hint="eastAsia"/>
-        </w:rPr>
-        <w:t xml:space="preserve">스프링에서 제공하는 </w:t>
-      </w:r>
-      <w:proofErr w:type="spellStart"/>
-      <w:r>
-        <w:t>MockMvc</w:t>
-      </w:r>
-      <w:proofErr w:type="spellEnd"/>
-      <w:r>
-        <w:t xml:space="preserve"> </w:t>
-      </w:r>
-      <w:r>
-        <w:rPr>
-          <w:rFonts w:hint="eastAsia"/>
-        </w:rPr>
-        <w:t>방식)</w:t>
-      </w:r>
-    </w:p>
-    <w:p>
-      <w:proofErr w:type="spellStart"/>
-      <w:r>
-        <w:rPr>
-          <w:rFonts w:hint="eastAsia"/>
-        </w:rPr>
-        <w:t>M</w:t>
-      </w:r>
-      <w:r>
-        <w:t>ockMvc</w:t>
-      </w:r>
-      <w:proofErr w:type="spellEnd"/>
-      <w:r>
-        <w:rPr>
-          <w:rFonts w:hint="eastAsia"/>
-        </w:rPr>
-        <w:t>란?</w:t>
-      </w:r>
-      <w:r>
-        <w:t xml:space="preserve"> </w:t>
-      </w:r>
-      <w:r>
-        <w:rPr>
-          <w:rFonts w:hint="eastAsia"/>
-        </w:rPr>
         <w:t xml:space="preserve">실제 객체와 비슷하지만 테스트에 필요한 기능만 가지는 가짜 객체를 만들어서 애플리케이션 서버에 배포하지 않고도 스프링 </w:t>
       </w:r>
       <w:r>
@@ -1152,18 +1020,15 @@
         </w:rPr>
         <w:t xml:space="preserve">모의 </w:t>
       </w:r>
-      <w:proofErr w:type="spellStart"/>
       <w:r>
         <w:t>HttpRequest</w:t>
       </w:r>
-      <w:proofErr w:type="spellEnd"/>
       <w:r>
         <w:rPr>
           <w:rFonts w:hint="eastAsia"/>
         </w:rPr>
         <w:t xml:space="preserve">와 </w:t>
       </w:r>
-      <w:proofErr w:type="spellStart"/>
       <w:r>
         <w:t>HttpRe</w:t>
       </w:r>
@@ -1176,7 +1041,6 @@
       <w:r>
         <w:t>ponse</w:t>
       </w:r>
-      <w:proofErr w:type="spellEnd"/>
       <w:r>
         <w:rPr>
           <w:rFonts w:hint="eastAsia"/>
@@ -1233,13 +1097,8 @@
         </w:rPr>
         <w:t xml:space="preserve">위 그림에서 </w:t>
       </w:r>
-      <w:proofErr w:type="spellStart"/>
-      <w:r>
-        <w:t>MockMvcBuilders.standaloneSetup</w:t>
-      </w:r>
-      <w:proofErr w:type="spellEnd"/>
-      <w:r>
-        <w:t>().build()</w:t>
+      <w:r>
+        <w:t>MockMvcBuilders.standaloneSetup().build()</w:t>
       </w:r>
       <w:r>
         <w:rPr>
@@ -1247,13 +1106,8 @@
         </w:rPr>
         <w:t xml:space="preserve">로 </w:t>
       </w:r>
-      <w:proofErr w:type="spellStart"/>
-      <w:r>
-        <w:t>MockMvc</w:t>
-      </w:r>
-      <w:proofErr w:type="spellEnd"/>
-      <w:r>
-        <w:t xml:space="preserve"> </w:t>
+      <w:r>
+        <w:t xml:space="preserve">MockMvc </w:t>
       </w:r>
       <w:r>
         <w:rPr>
@@ -1269,13 +1123,8 @@
         </w:rPr>
         <w:t xml:space="preserve">이후 </w:t>
       </w:r>
-      <w:proofErr w:type="spellStart"/>
-      <w:r>
-        <w:t>MockMvc.perform</w:t>
-      </w:r>
-      <w:proofErr w:type="spellEnd"/>
-      <w:r>
-        <w:t xml:space="preserve">() </w:t>
+      <w:r>
+        <w:t xml:space="preserve">MockMvc.perform() </w:t>
       </w:r>
       <w:r>
         <w:rPr>
@@ -1393,21 +1242,7 @@
         <w:rPr>
           <w:rFonts w:hint="eastAsia"/>
         </w:rPr>
-        <w:t xml:space="preserve">를 통해 처리할 수 있도록 한번 더 </w:t>
-      </w:r>
-      <w:proofErr w:type="spellStart"/>
-      <w:r>
-        <w:rPr>
-          <w:rFonts w:hint="eastAsia"/>
-        </w:rPr>
-        <w:t>래핑해준</w:t>
-      </w:r>
-      <w:proofErr w:type="spellEnd"/>
-      <w:r>
-        <w:rPr>
-          <w:rFonts w:hint="eastAsia"/>
-        </w:rPr>
-        <w:t xml:space="preserve"> 라이브러리라 생각할 수 있음.</w:t>
+        <w:t>를 통해 처리할 수 있도록 한번 더 래핑해준 라이브러리라 생각할 수 있음.</w:t>
       </w:r>
       <w:r>
         <w:t xml:space="preserve"> </w:t>
@@ -1476,7 +1311,6 @@
       <w:r>
         <w:t xml:space="preserve">: </w:t>
       </w:r>
-      <w:proofErr w:type="spellStart"/>
       <w:r>
         <w:rPr>
           <w:rFonts w:hint="eastAsia"/>
@@ -1486,7 +1320,6 @@
       <w:r>
         <w:t>uild.gradle</w:t>
       </w:r>
-      <w:proofErr w:type="spellEnd"/>
       <w:r>
         <w:rPr>
           <w:rFonts w:hint="eastAsia"/>
@@ -1494,15 +1327,7 @@
         <w:t xml:space="preserve">에 아래 </w:t>
       </w:r>
       <w:r>
-        <w:t>implementation '</w:t>
-      </w:r>
-      <w:proofErr w:type="spellStart"/>
-      <w:r>
-        <w:t>org.springframework.boot:spring-boot-starter-data-jpa</w:t>
-      </w:r>
-      <w:proofErr w:type="spellEnd"/>
-      <w:r>
-        <w:t>'</w:t>
+        <w:t>implementation 'org.springframework.boot:spring-boot-starter-data-jpa'</w:t>
       </w:r>
       <w:r>
         <w:t xml:space="preserve"> </w:t>
@@ -1587,44 +1412,14 @@
         </w:rPr>
         <w:t xml:space="preserve">서비스용 </w:t>
       </w:r>
-      <w:proofErr w:type="spellStart"/>
       <w:r>
         <w:t>db</w:t>
       </w:r>
-      <w:proofErr w:type="spellEnd"/>
-      <w:r>
-        <w:rPr>
-          <w:rFonts w:hint="eastAsia"/>
-        </w:rPr>
-        <w:t xml:space="preserve">로 </w:t>
-      </w:r>
-      <w:proofErr w:type="spellStart"/>
-      <w:r>
-        <w:rPr>
-          <w:rFonts w:hint="eastAsia"/>
-        </w:rPr>
-        <w:t>사용할만한</w:t>
-      </w:r>
-      <w:proofErr w:type="spellEnd"/>
-      <w:r>
-        <w:rPr>
-          <w:rFonts w:hint="eastAsia"/>
-        </w:rPr>
-        <w:t xml:space="preserve"> 수준은 되지 않지만 테스트나 </w:t>
-      </w:r>
-      <w:proofErr w:type="spellStart"/>
-      <w:r>
-        <w:rPr>
-          <w:rFonts w:hint="eastAsia"/>
-        </w:rPr>
-        <w:t>캐싱용으로</w:t>
-      </w:r>
-      <w:proofErr w:type="spellEnd"/>
-      <w:r>
-        <w:rPr>
-          <w:rFonts w:hint="eastAsia"/>
-        </w:rPr>
-        <w:t xml:space="preserve"> 많이 사용되고 있음.</w:t>
+      <w:r>
+        <w:rPr>
+          <w:rFonts w:hint="eastAsia"/>
+        </w:rPr>
+        <w:t>로 사용할만한 수준은 되지 않지만 테스트나 캐싱용으로 많이 사용되고 있음.</w:t>
       </w:r>
     </w:p>
     <w:p>
@@ -1777,11 +1572,9 @@
         </w:rPr>
         <w:t xml:space="preserve">에서는 </w:t>
       </w:r>
-      <w:proofErr w:type="spellStart"/>
       <w:r>
         <w:t>JPARepository</w:t>
       </w:r>
-      <w:proofErr w:type="spellEnd"/>
       <w:r>
         <w:rPr>
           <w:rFonts w:hint="eastAsia"/>
@@ -1814,7 +1607,6 @@
       </w:r>
     </w:p>
     <w:p>
-      <w:proofErr w:type="spellStart"/>
       <w:r>
         <w:rPr>
           <w:rFonts w:hint="eastAsia"/>
@@ -1824,7 +1616,6 @@
       <w:r>
         <w:t>paRepository</w:t>
       </w:r>
-      <w:proofErr w:type="spellEnd"/>
       <w:r>
         <w:rPr>
           <w:rFonts w:hint="eastAsia"/>
@@ -1911,7 +1702,6 @@
         </w:rPr>
         <w:t xml:space="preserve">public interface </w:t>
       </w:r>
-      <w:proofErr w:type="spellStart"/>
       <w:r>
         <w:rPr>
           <w:rFonts w:ascii="Courier New" w:eastAsia="굴림체" w:hAnsi="Courier New" w:cs="Courier New"/>
@@ -1919,9 +1709,17 @@
           <w:kern w:val="0"/>
           <w:szCs w:val="20"/>
         </w:rPr>
-        <w:t>PersonRepository</w:t>
-      </w:r>
-      <w:proofErr w:type="spellEnd"/>
+        <w:t xml:space="preserve">PersonRepository </w:t>
+      </w:r>
+      <w:r>
+        <w:rPr>
+          <w:rFonts w:ascii="Courier New" w:eastAsia="굴림체" w:hAnsi="Courier New" w:cs="Courier New"/>
+          <w:color w:val="CC7832"/>
+          <w:kern w:val="0"/>
+          <w:szCs w:val="20"/>
+        </w:rPr>
+        <w:t xml:space="preserve">extends </w:t>
+      </w:r>
       <w:r>
         <w:rPr>
           <w:rFonts w:ascii="Courier New" w:eastAsia="굴림체" w:hAnsi="Courier New" w:cs="Courier New"/>
@@ -1929,36 +1727,7 @@
           <w:kern w:val="0"/>
           <w:szCs w:val="20"/>
         </w:rPr>
-        <w:t xml:space="preserve"> </w:t>
-      </w:r>
-      <w:r>
-        <w:rPr>
-          <w:rFonts w:ascii="Courier New" w:eastAsia="굴림체" w:hAnsi="Courier New" w:cs="Courier New"/>
-          <w:color w:val="CC7832"/>
-          <w:kern w:val="0"/>
-          <w:szCs w:val="20"/>
-        </w:rPr>
-        <w:t xml:space="preserve">extends </w:t>
-      </w:r>
-      <w:proofErr w:type="spellStart"/>
-      <w:r>
-        <w:rPr>
-          <w:rFonts w:ascii="Courier New" w:eastAsia="굴림체" w:hAnsi="Courier New" w:cs="Courier New"/>
-          <w:color w:val="A9B7C6"/>
-          <w:kern w:val="0"/>
-          <w:szCs w:val="20"/>
-        </w:rPr>
-        <w:t>JpaRepository</w:t>
-      </w:r>
-      <w:proofErr w:type="spellEnd"/>
-      <w:r>
-        <w:rPr>
-          <w:rFonts w:ascii="Courier New" w:eastAsia="굴림체" w:hAnsi="Courier New" w:cs="Courier New"/>
-          <w:color w:val="A9B7C6"/>
-          <w:kern w:val="0"/>
-          <w:szCs w:val="20"/>
-        </w:rPr>
-        <w:t>&lt;Person</w:t>
+        <w:t>JpaRepository&lt;Person</w:t>
       </w:r>
       <w:r>
         <w:rPr>
@@ -2037,7 +1806,6 @@
         <w:lastRenderedPageBreak/>
         <w:t>.</w:t>
       </w:r>
-      <w:proofErr w:type="spellStart"/>
       <w:r>
         <w:rPr>
           <w:rFonts w:hint="eastAsia"/>
@@ -2045,31 +1813,13 @@
         <w:t>f</w:t>
       </w:r>
       <w:r>
-        <w:t>indAll</w:t>
-      </w:r>
-      <w:proofErr w:type="spellEnd"/>
-      <w:r>
-        <w:t xml:space="preserve">() – </w:t>
-      </w:r>
-      <w:r>
-        <w:rPr>
-          <w:rFonts w:hint="eastAsia"/>
-        </w:rPr>
-        <w:t xml:space="preserve">메소드로 </w:t>
-      </w:r>
-      <w:proofErr w:type="spellStart"/>
-      <w:r>
-        <w:rPr>
-          <w:rFonts w:hint="eastAsia"/>
-        </w:rPr>
-        <w:t>레퍼지토리의</w:t>
-      </w:r>
-      <w:proofErr w:type="spellEnd"/>
-      <w:r>
-        <w:rPr>
-          <w:rFonts w:hint="eastAsia"/>
-        </w:rPr>
-        <w:t xml:space="preserve"> 전체 </w:t>
+        <w:t xml:space="preserve">indAll() – </w:t>
+      </w:r>
+      <w:r>
+        <w:rPr>
+          <w:rFonts w:hint="eastAsia"/>
+        </w:rPr>
+        <w:t xml:space="preserve">메소드로 레퍼지토리의 전체 </w:t>
       </w:r>
       <w:r>
         <w:t xml:space="preserve">entity </w:t>
@@ -2196,19 +1946,11 @@
         <w:rPr>
           <w:rFonts w:hint="eastAsia"/>
         </w:rPr>
-        <w:t xml:space="preserve">라이브러리 사용하기 위해서는 </w:t>
-      </w:r>
-      <w:proofErr w:type="spellStart"/>
-      <w:r>
-        <w:rPr>
-          <w:rFonts w:hint="eastAsia"/>
-        </w:rPr>
-        <w:t>b</w:t>
+        <w:t>라이브러리 사용하기 위해서는 b</w:t>
       </w:r>
       <w:r>
         <w:t>uild.gradle</w:t>
       </w:r>
-      <w:proofErr w:type="spellEnd"/>
       <w:r>
         <w:rPr>
           <w:rFonts w:hint="eastAsia"/>
@@ -2263,21 +2005,7 @@
         <w:rPr>
           <w:rFonts w:hint="eastAsia"/>
         </w:rPr>
-        <w:t xml:space="preserve">그리고 위 사진에서 </w:t>
-      </w:r>
-      <w:proofErr w:type="spellStart"/>
-      <w:r>
-        <w:rPr>
-          <w:rFonts w:hint="eastAsia"/>
-        </w:rPr>
-        <w:t>처럼</w:t>
-      </w:r>
-      <w:proofErr w:type="spellEnd"/>
-      <w:r>
-        <w:rPr>
-          <w:rFonts w:hint="eastAsia"/>
-        </w:rPr>
-        <w:t xml:space="preserve"> </w:t>
+        <w:t xml:space="preserve">그리고 위 사진에서 처럼 </w:t>
       </w:r>
       <w:r>
         <w:t>‘enable annotation processing’</w:t>
@@ -2306,21 +2034,7 @@
         <w:rPr>
           <w:rFonts w:hint="eastAsia"/>
         </w:rPr>
-        <w:t xml:space="preserve">는 </w:t>
-      </w:r>
-      <w:proofErr w:type="spellStart"/>
-      <w:r>
-        <w:rPr>
-          <w:rFonts w:hint="eastAsia"/>
-        </w:rPr>
-        <w:t>맴버변수와</w:t>
-      </w:r>
-      <w:proofErr w:type="spellEnd"/>
-      <w:r>
-        <w:rPr>
-          <w:rFonts w:hint="eastAsia"/>
-        </w:rPr>
-        <w:t xml:space="preserve"> 클래스 위에 둘 다 사용할 수 있다.</w:t>
+        <w:t>는 맴버변수와 클래스 위에 둘 다 사용할 수 있다.</w:t>
       </w:r>
     </w:p>
     <w:p>
@@ -2459,19 +2173,11 @@
       <w:r>
         <w:t xml:space="preserve">ombok </w:t>
       </w:r>
-      <w:proofErr w:type="spellStart"/>
-      <w:r>
-        <w:rPr>
-          <w:rFonts w:hint="eastAsia"/>
-        </w:rPr>
-        <w:t>어노테이션이</w:t>
-      </w:r>
-      <w:proofErr w:type="spellEnd"/>
-      <w:r>
-        <w:rPr>
-          <w:rFonts w:hint="eastAsia"/>
-        </w:rPr>
-        <w:t xml:space="preserve"> 붙은 자바 소스를 컴파일 할 때 </w:t>
+      <w:r>
+        <w:rPr>
+          <w:rFonts w:hint="eastAsia"/>
+        </w:rPr>
+        <w:t xml:space="preserve">어노테이션이 붙은 자바 소스를 컴파일 할 때 </w:t>
       </w:r>
       <w:r>
         <w:t>annotation processor</w:t>
@@ -2480,21 +2186,7 @@
         <w:rPr>
           <w:rFonts w:hint="eastAsia"/>
         </w:rPr>
-        <w:t xml:space="preserve">가 </w:t>
-      </w:r>
-      <w:proofErr w:type="spellStart"/>
-      <w:r>
-        <w:rPr>
-          <w:rFonts w:hint="eastAsia"/>
-        </w:rPr>
-        <w:t>어노테이션을</w:t>
-      </w:r>
-      <w:proofErr w:type="spellEnd"/>
-      <w:r>
-        <w:rPr>
-          <w:rFonts w:hint="eastAsia"/>
-        </w:rPr>
-        <w:t xml:space="preserve"> 확인하고 그에 맞는 코드를 자동으로 생성해서 바이트코드로 변환</w:t>
+        <w:t>가 어노테이션을 확인하고 그에 맞는 코드를 자동으로 생성해서 바이트코드로 변환</w:t>
       </w:r>
       <w:r>
         <w:rPr>
@@ -2694,19 +2386,11 @@
       </w:r>
     </w:p>
     <w:p>
-      <w:proofErr w:type="spellStart"/>
-      <w:r>
-        <w:rPr>
-          <w:rFonts w:hint="eastAsia"/>
-        </w:rPr>
-        <w:t>리팩토링을</w:t>
-      </w:r>
-      <w:proofErr w:type="spellEnd"/>
-      <w:r>
-        <w:rPr>
-          <w:rFonts w:hint="eastAsia"/>
-        </w:rPr>
-        <w:t xml:space="preserve"> 하기 위해서는 사용된 </w:t>
+      <w:r>
+        <w:rPr>
+          <w:rFonts w:hint="eastAsia"/>
+        </w:rPr>
+        <w:t xml:space="preserve">리팩토링을 하기 위해서는 사용된 </w:t>
       </w:r>
       <w:r>
         <w:t>Annotation</w:t>
@@ -2801,29 +2485,10 @@
         <w:rPr>
           <w:rFonts w:hint="eastAsia"/>
         </w:rPr>
-        <w:t xml:space="preserve">모든 필드의 값을 </w:t>
-      </w:r>
-      <w:proofErr w:type="spellStart"/>
-      <w:r>
-        <w:rPr>
-          <w:rFonts w:hint="eastAsia"/>
-        </w:rPr>
-        <w:t>리턴하는</w:t>
-      </w:r>
-      <w:proofErr w:type="spellEnd"/>
-      <w:r>
-        <w:rPr>
-          <w:rFonts w:hint="eastAsia"/>
-        </w:rPr>
-        <w:t xml:space="preserve"> </w:t>
-      </w:r>
-      <w:proofErr w:type="spellStart"/>
-      <w:r>
-        <w:t>toString</w:t>
-      </w:r>
-      <w:proofErr w:type="spellEnd"/>
-      <w:r>
-        <w:t>()</w:t>
+        <w:t xml:space="preserve">모든 필드의 값을 리턴하는 </w:t>
+      </w:r>
+      <w:r>
+        <w:t>toString()</w:t>
       </w:r>
       <w:r>
         <w:rPr>
@@ -2840,15 +2505,7 @@
         <w:t>@</w:t>
       </w:r>
       <w:r>
-        <w:t>ToString(exclude = “</w:t>
-      </w:r>
-      <w:proofErr w:type="spellStart"/>
-      <w:r>
-        <w:t>phoneNumber</w:t>
-      </w:r>
-      <w:proofErr w:type="spellEnd"/>
-      <w:r>
-        <w:t xml:space="preserve">”) </w:t>
+        <w:t xml:space="preserve">ToString(exclude = “phoneNumber”) </w:t>
       </w:r>
       <w:r>
         <w:t>–</w:t>
@@ -3429,15 +3086,7 @@
         <w:t xml:space="preserve">위 그림의 </w:t>
       </w:r>
       <w:r>
-        <w:t>.map(String::</w:t>
-      </w:r>
-      <w:proofErr w:type="spellStart"/>
-      <w:r>
-        <w:t>toUppserCase</w:t>
-      </w:r>
-      <w:proofErr w:type="spellEnd"/>
-      <w:r>
-        <w:t xml:space="preserve">) </w:t>
+        <w:t xml:space="preserve">.map(String::toUppserCase) </w:t>
       </w:r>
       <w:r>
         <w:rPr>
@@ -3564,30 +3213,14 @@
       <w:r>
         <w:t xml:space="preserve"> </w:t>
       </w:r>
-      <w:proofErr w:type="spellStart"/>
-      <w:r>
-        <w:rPr>
-          <w:rFonts w:hint="eastAsia"/>
-        </w:rPr>
-        <w:t>처럼의</w:t>
-      </w:r>
-      <w:proofErr w:type="spellEnd"/>
-      <w:r>
-        <w:rPr>
-          <w:rFonts w:hint="eastAsia"/>
-        </w:rPr>
-        <w:t xml:space="preserve"> </w:t>
-      </w:r>
-      <w:r>
-        <w:t>.map(detail-&gt;</w:t>
-      </w:r>
-      <w:proofErr w:type="spellStart"/>
-      <w:r>
-        <w:t>detail.getItem</w:t>
-      </w:r>
-      <w:proofErr w:type="spellEnd"/>
-      <w:r>
-        <w:t xml:space="preserve">() ) </w:t>
+      <w:r>
+        <w:rPr>
+          <w:rFonts w:hint="eastAsia"/>
+        </w:rPr>
+        <w:t xml:space="preserve">처럼의 </w:t>
+      </w:r>
+      <w:r>
+        <w:t xml:space="preserve">.map(detail-&gt;detail.getItem() ) </w:t>
       </w:r>
       <w:r>
         <w:rPr>
@@ -3608,23 +3241,7 @@
           <w:b/>
           <w:bCs/>
         </w:rPr>
-        <w:t>.map(detail-&gt;</w:t>
-      </w:r>
-      <w:proofErr w:type="spellStart"/>
-      <w:r>
-        <w:rPr>
-          <w:b/>
-          <w:bCs/>
-        </w:rPr>
-        <w:t>detail.getItem</w:t>
-      </w:r>
-      <w:proofErr w:type="spellEnd"/>
-      <w:r>
-        <w:rPr>
-          <w:b/>
-          <w:bCs/>
-        </w:rPr>
-        <w:t xml:space="preserve">() ) / </w:t>
+        <w:t xml:space="preserve">.map(detail-&gt;detail.getItem() ) / </w:t>
       </w:r>
       <w:r>
         <w:rPr>
@@ -3870,21 +3487,8 @@
     </w:p>
     <w:p>
       <w:r>
-        <w:t>-@</w:t>
-      </w:r>
-      <w:proofErr w:type="spellStart"/>
-      <w:r>
-        <w:t>OneToOne</w:t>
-      </w:r>
-      <w:proofErr w:type="spellEnd"/>
-      <w:r>
-        <w:t xml:space="preserve"> : </w:t>
-      </w:r>
-      <w:proofErr w:type="spellStart"/>
-      <w:r>
-        <w:t>CascadeType</w:t>
-      </w:r>
-      <w:proofErr w:type="spellEnd"/>
+        <w:t>-@OneToOne : CascadeType</w:t>
+      </w:r>
     </w:p>
     <w:p>
       <w:r>
@@ -3894,21 +3498,8 @@
         <w:t>-</w:t>
       </w:r>
       <w:r>
-        <w:t>@</w:t>
-      </w:r>
-      <w:proofErr w:type="spellStart"/>
-      <w:r>
-        <w:t>OneToOne</w:t>
-      </w:r>
-      <w:proofErr w:type="spellEnd"/>
-      <w:r>
-        <w:t xml:space="preserve"> : </w:t>
-      </w:r>
-      <w:proofErr w:type="spellStart"/>
-      <w:r>
-        <w:t>FetchType</w:t>
-      </w:r>
-      <w:proofErr w:type="spellEnd"/>
+        <w:t>@OneToOne : FetchType</w:t>
+      </w:r>
     </w:p>
     <w:p>
       <w:r>
@@ -3918,21 +3509,8 @@
         <w:t>-</w:t>
       </w:r>
       <w:r>
-        <w:t>@</w:t>
-      </w:r>
-      <w:proofErr w:type="spellStart"/>
-      <w:r>
-        <w:t>OneToOne</w:t>
-      </w:r>
-      <w:proofErr w:type="spellEnd"/>
-      <w:r>
-        <w:t xml:space="preserve"> : optional, </w:t>
-      </w:r>
-      <w:proofErr w:type="spellStart"/>
-      <w:r>
-        <w:t>orphanRemoval</w:t>
-      </w:r>
-      <w:proofErr w:type="spellEnd"/>
+        <w:t>@OneToOne : optional, orphanRemoval</w:t>
+      </w:r>
     </w:p>
     <w:p>
       <w:pPr>
@@ -4185,27 +3763,11 @@
         <w:rPr>
           <w:rFonts w:hint="eastAsia"/>
         </w:rPr>
-        <w:t xml:space="preserve">위 </w:t>
-      </w:r>
-      <w:proofErr w:type="spellStart"/>
-      <w:r>
-        <w:rPr>
-          <w:rFonts w:hint="eastAsia"/>
-        </w:rPr>
-        <w:t>처럼</w:t>
-      </w:r>
-      <w:proofErr w:type="spellEnd"/>
-      <w:r>
-        <w:rPr>
-          <w:rFonts w:hint="eastAsia"/>
-        </w:rPr>
-        <w:t xml:space="preserve"> </w:t>
-      </w:r>
-      <w:proofErr w:type="spellStart"/>
+        <w:t xml:space="preserve">위 처럼 </w:t>
+      </w:r>
       <w:r>
         <w:t>CascadeType.PERSIST</w:t>
       </w:r>
-      <w:proofErr w:type="spellEnd"/>
       <w:r>
         <w:rPr>
           <w:rFonts w:hint="eastAsia"/>
@@ -4238,27 +3800,14 @@
         </w:rPr>
         <w:t xml:space="preserve">그래서 </w:t>
       </w:r>
-      <w:proofErr w:type="spellStart"/>
-      <w:r>
-        <w:t>blockPerson.setBlock</w:t>
-      </w:r>
-      <w:proofErr w:type="spellEnd"/>
-      <w:r>
-        <w:t xml:space="preserve">(new Block(name)); </w:t>
-      </w:r>
-      <w:proofErr w:type="spellStart"/>
-      <w:r>
-        <w:rPr>
-          <w:rFonts w:hint="eastAsia"/>
-        </w:rPr>
-        <w:t>처럼</w:t>
-      </w:r>
-      <w:proofErr w:type="spellEnd"/>
-      <w:r>
-        <w:rPr>
-          <w:rFonts w:hint="eastAsia"/>
-        </w:rPr>
-        <w:t xml:space="preserve"> </w:t>
+      <w:r>
+        <w:t xml:space="preserve">blockPerson.setBlock(new Block(name)); </w:t>
+      </w:r>
+      <w:r>
+        <w:rPr>
+          <w:rFonts w:hint="eastAsia"/>
+        </w:rPr>
+        <w:t xml:space="preserve">처럼 </w:t>
       </w:r>
       <w:r>
         <w:t xml:space="preserve">block </w:t>
@@ -4402,7 +3951,6 @@
       </w:r>
     </w:p>
     <w:p>
-      <w:proofErr w:type="spellStart"/>
       <w:r>
         <w:rPr>
           <w:rFonts w:hint="eastAsia"/>
@@ -4413,11 +3961,7 @@
         <w:t>ascadeType</w:t>
       </w:r>
       <w:r>
-        <w:t>.MERGE</w:t>
-      </w:r>
-      <w:proofErr w:type="spellEnd"/>
-      <w:r>
-        <w:t xml:space="preserve"> </w:t>
+        <w:t xml:space="preserve">.MERGE </w:t>
       </w:r>
       <w:r>
         <w:rPr>
@@ -4487,7 +4031,6 @@
       </w:r>
     </w:p>
     <w:p>
-      <w:proofErr w:type="spellStart"/>
       <w:r>
         <w:rPr>
           <w:rFonts w:hint="eastAsia"/>
@@ -4498,11 +4041,7 @@
         <w:t>ascadeType</w:t>
       </w:r>
       <w:r>
-        <w:t>.MERGE</w:t>
-      </w:r>
-      <w:proofErr w:type="spellEnd"/>
-      <w:r>
-        <w:t xml:space="preserve"> </w:t>
+        <w:t xml:space="preserve">.MERGE </w:t>
       </w:r>
       <w:r>
         <w:rPr>
@@ -4565,7 +4104,6 @@
       </w:r>
     </w:p>
     <w:p>
-      <w:proofErr w:type="spellStart"/>
       <w:r>
         <w:rPr>
           <w:rFonts w:hint="eastAsia"/>
@@ -4575,7 +4113,6 @@
       <w:r>
         <w:t>ascadeType.REMOVE</w:t>
       </w:r>
-      <w:proofErr w:type="spellEnd"/>
       <w:r>
         <w:t xml:space="preserve"> </w:t>
       </w:r>
@@ -4589,32 +4126,10 @@
         <w:rPr>
           <w:rFonts w:hint="eastAsia"/>
         </w:rPr>
-        <w:t xml:space="preserve">타입 적용을 </w:t>
-      </w:r>
-      <w:proofErr w:type="spellStart"/>
-      <w:r>
-        <w:rPr>
-          <w:rFonts w:hint="eastAsia"/>
-        </w:rPr>
-        <w:t>안하면</w:t>
-      </w:r>
-      <w:proofErr w:type="spellEnd"/>
-      <w:r>
-        <w:rPr>
-          <w:rFonts w:hint="eastAsia"/>
-        </w:rPr>
-        <w:t xml:space="preserve"> 부모 엔티티를 삭제해도 자식 엔티티가 삭제되지 않는 것을 확인할 수 있다.</w:t>
-      </w:r>
-      <w:r>
-        <w:t xml:space="preserve"> (</w:t>
-      </w:r>
-      <w:proofErr w:type="spellStart"/>
-      <w:r>
-        <w:t>personRepository.delete</w:t>
-      </w:r>
-      <w:proofErr w:type="spellEnd"/>
-      <w:r>
-        <w:t>(person);</w:t>
+        <w:t>타입 적용을 안하면 부모 엔티티를 삭제해도 자식 엔티티가 삭제되지 않는 것을 확인할 수 있다.</w:t>
+      </w:r>
+      <w:r>
+        <w:t xml:space="preserve"> (personRepository.delete(person);</w:t>
       </w:r>
       <w:r>
         <w:rPr>
@@ -4636,7 +4151,6 @@
       </w:r>
     </w:p>
     <w:p>
-      <w:proofErr w:type="spellStart"/>
       <w:r>
         <w:rPr>
           <w:rFonts w:hint="eastAsia"/>
@@ -4644,11 +4158,7 @@
         <w:t>C</w:t>
       </w:r>
       <w:r>
-        <w:t>ascadeType.REMOVE</w:t>
-      </w:r>
-      <w:proofErr w:type="spellEnd"/>
-      <w:r>
-        <w:t xml:space="preserve"> </w:t>
+        <w:t xml:space="preserve">ascadeType.REMOVE </w:t>
       </w:r>
       <w:r>
         <w:rPr>
@@ -4658,7 +4168,6 @@
       </w:r>
     </w:p>
     <w:p>
-      <w:proofErr w:type="spellStart"/>
       <w:r>
         <w:rPr>
           <w:rFonts w:hint="eastAsia"/>
@@ -4666,52 +4175,22 @@
         <w:t>C</w:t>
       </w:r>
       <w:r>
+        <w:t xml:space="preserve">ascadeType.ALL == </w:t>
+      </w:r>
+      <w:r>
+        <w:t>{CascadeType.PERSIST, CascadeType.MERGE, CascadeType.REMOVE}</w:t>
+      </w:r>
+    </w:p>
+    <w:p>
+      <w:r>
+        <w:rPr>
+          <w:rFonts w:hint="eastAsia"/>
+        </w:rPr>
+        <w:t>C</w:t>
+      </w:r>
+      <w:r>
         <w:t>ascadeType.ALL</w:t>
       </w:r>
-      <w:proofErr w:type="spellEnd"/>
-      <w:r>
-        <w:t xml:space="preserve"> == </w:t>
-      </w:r>
-      <w:r>
-        <w:t>{</w:t>
-      </w:r>
-      <w:proofErr w:type="spellStart"/>
-      <w:r>
-        <w:t>CascadeType.PERSIST</w:t>
-      </w:r>
-      <w:proofErr w:type="spellEnd"/>
-      <w:r>
-        <w:t xml:space="preserve">, </w:t>
-      </w:r>
-      <w:proofErr w:type="spellStart"/>
-      <w:r>
-        <w:t>CascadeType.MERGE</w:t>
-      </w:r>
-      <w:proofErr w:type="spellEnd"/>
-      <w:r>
-        <w:t xml:space="preserve">, </w:t>
-      </w:r>
-      <w:proofErr w:type="spellStart"/>
-      <w:r>
-        <w:t>CascadeType.REMOVE</w:t>
-      </w:r>
-      <w:proofErr w:type="spellEnd"/>
-      <w:r>
-        <w:t>}</w:t>
-      </w:r>
-    </w:p>
-    <w:p>
-      <w:proofErr w:type="spellStart"/>
-      <w:r>
-        <w:rPr>
-          <w:rFonts w:hint="eastAsia"/>
-        </w:rPr>
-        <w:t>C</w:t>
-      </w:r>
-      <w:r>
-        <w:t>ascadeType.ALL</w:t>
-      </w:r>
-      <w:proofErr w:type="spellEnd"/>
       <w:r>
         <w:rPr>
           <w:rFonts w:hint="eastAsia"/>
@@ -4823,21 +4302,12 @@
         </w:rPr>
         <w:t xml:space="preserve">이럴 경우 </w:t>
       </w:r>
-      <w:proofErr w:type="spellStart"/>
       <w:r>
         <w:rPr>
           <w:b/>
           <w:bCs/>
         </w:rPr>
-        <w:t>orphanRemoval</w:t>
-      </w:r>
-      <w:proofErr w:type="spellEnd"/>
-      <w:r>
-        <w:rPr>
-          <w:b/>
-          <w:bCs/>
-        </w:rPr>
-        <w:t xml:space="preserve"> = true</w:t>
+        <w:t>orphanRemoval = true</w:t>
       </w:r>
       <w:r>
         <w:rPr>
@@ -4894,7 +4364,6 @@
         </w:numPr>
         <w:ind w:leftChars="0"/>
       </w:pPr>
-      <w:proofErr w:type="spellStart"/>
       <w:r>
         <w:rPr>
           <w:rFonts w:hint="eastAsia"/>
@@ -4904,7 +4373,6 @@
       <w:r>
         <w:t>ueryMethod</w:t>
       </w:r>
-      <w:proofErr w:type="spellEnd"/>
       <w:r>
         <w:rPr>
           <w:rFonts w:hint="eastAsia"/>
@@ -4921,7 +4389,6 @@
         </w:numPr>
         <w:ind w:leftChars="0"/>
       </w:pPr>
-      <w:proofErr w:type="spellStart"/>
       <w:r>
         <w:rPr>
           <w:rFonts w:hint="eastAsia"/>
@@ -4929,11 +4396,7 @@
         <w:t>Q</w:t>
       </w:r>
       <w:r>
-        <w:t>ueryMethod</w:t>
-      </w:r>
-      <w:proofErr w:type="spellEnd"/>
-      <w:r>
-        <w:t xml:space="preserve"> </w:t>
+        <w:t xml:space="preserve">ueryMethod </w:t>
       </w:r>
       <w:r>
         <w:rPr>
@@ -4947,7 +4410,6 @@
       <w:pPr>
         <w:pStyle w:val="2"/>
       </w:pPr>
-      <w:proofErr w:type="spellStart"/>
       <w:r>
         <w:rPr>
           <w:rFonts w:hint="eastAsia"/>
@@ -4956,11 +4418,7 @@
         <w:t>Q</w:t>
       </w:r>
       <w:r>
-        <w:t>ueryMethod</w:t>
-      </w:r>
-      <w:proofErr w:type="spellEnd"/>
-      <w:r>
-        <w:t xml:space="preserve"> </w:t>
+        <w:t xml:space="preserve">ueryMethod </w:t>
       </w:r>
       <w:r>
         <w:rPr>
@@ -5148,7 +4606,6 @@
       </w:r>
     </w:p>
     <w:p>
-      <w:proofErr w:type="spellStart"/>
       <w:r>
         <w:rPr>
           <w:rFonts w:hint="eastAsia"/>
@@ -5158,7 +4615,6 @@
       <w:r>
         <w:t>ueryMethod</w:t>
       </w:r>
-      <w:proofErr w:type="spellEnd"/>
       <w:r>
         <w:rPr>
           <w:rFonts w:hint="eastAsia"/>
@@ -5180,13 +4636,8 @@
         </w:rPr>
         <w:t xml:space="preserve">위 사진의 </w:t>
       </w:r>
-      <w:proofErr w:type="spellStart"/>
-      <w:r>
-        <w:t>QueryMethod</w:t>
-      </w:r>
-      <w:proofErr w:type="spellEnd"/>
-      <w:r>
-        <w:t xml:space="preserve"> </w:t>
+      <w:r>
+        <w:t xml:space="preserve">QueryMethod </w:t>
       </w:r>
       <w:r>
         <w:rPr>
@@ -5196,7 +4647,6 @@
       </w:r>
     </w:p>
     <w:p>
-      <w:proofErr w:type="spellStart"/>
       <w:r>
         <w:rPr>
           <w:rFonts w:hint="eastAsia"/>
@@ -5206,7 +4656,6 @@
       <w:r>
         <w:t>indByName</w:t>
       </w:r>
-      <w:proofErr w:type="spellEnd"/>
       <w:r>
         <w:rPr>
           <w:rFonts w:hint="eastAsia"/>
@@ -5216,19 +4665,11 @@
       <w:r>
         <w:t xml:space="preserve">find – select, by – where, name – </w:t>
       </w:r>
-      <w:proofErr w:type="spellStart"/>
-      <w:r>
-        <w:rPr>
-          <w:rFonts w:hint="eastAsia"/>
-        </w:rPr>
-        <w:t>맴버변수명</w:t>
-      </w:r>
-      <w:proofErr w:type="spellEnd"/>
-      <w:r>
-        <w:rPr>
-          <w:rFonts w:hint="eastAsia"/>
-        </w:rPr>
-        <w:t xml:space="preserve"> 이다.</w:t>
+      <w:r>
+        <w:rPr>
+          <w:rFonts w:hint="eastAsia"/>
+        </w:rPr>
+        <w:t>맴버변수명 이다.</w:t>
       </w:r>
     </w:p>
     <w:p/>
@@ -5285,15 +4726,7 @@
         <w:t>멤버변수명,</w:t>
       </w:r>
       <w:r>
-        <w:t xml:space="preserve"> </w:t>
-      </w:r>
-      <w:proofErr w:type="spellStart"/>
-      <w:r>
-        <w:t>isnull</w:t>
-      </w:r>
-      <w:proofErr w:type="spellEnd"/>
-      <w:r>
-        <w:t xml:space="preserve"> – </w:t>
+        <w:t xml:space="preserve"> isnull – </w:t>
       </w:r>
       <w:r>
         <w:rPr>
@@ -5553,19 +4986,11 @@
       <w:r>
         <w:t xml:space="preserve">Embeddable </w:t>
       </w:r>
-      <w:proofErr w:type="spellStart"/>
-      <w:r>
-        <w:rPr>
-          <w:rFonts w:hint="eastAsia"/>
-        </w:rPr>
-        <w:t>어노테이션으로</w:t>
-      </w:r>
-      <w:proofErr w:type="spellEnd"/>
-      <w:r>
-        <w:rPr>
-          <w:rFonts w:hint="eastAsia"/>
-        </w:rPr>
-        <w:t xml:space="preserve"> </w:t>
+      <w:r>
+        <w:rPr>
+          <w:rFonts w:hint="eastAsia"/>
+        </w:rPr>
+        <w:t xml:space="preserve">어노테이션으로 </w:t>
       </w:r>
       <w:r>
         <w:rPr>
@@ -5694,9 +5119,135 @@
           <w:kern w:val="0"/>
           <w:szCs w:val="20"/>
         </w:rPr>
-        <w:t xml:space="preserve">"select person from Person </w:t>
-      </w:r>
-      <w:proofErr w:type="spellStart"/>
+        <w:t>"select person from Person person where person.birthday.monthOfBirthday = :monthOfBirthday"</w:t>
+      </w:r>
+      <w:r>
+        <w:rPr>
+          <w:rFonts w:ascii="Courier New" w:eastAsia="굴림체" w:hAnsi="Courier New" w:cs="Courier New"/>
+          <w:color w:val="A9B7C6"/>
+          <w:kern w:val="0"/>
+          <w:szCs w:val="20"/>
+        </w:rPr>
+        <w:t>)</w:t>
+      </w:r>
+      <w:r>
+        <w:rPr>
+          <w:rFonts w:ascii="Courier New" w:eastAsia="굴림체" w:hAnsi="Courier New" w:cs="Courier New"/>
+          <w:color w:val="A9B7C6"/>
+          <w:kern w:val="0"/>
+          <w:szCs w:val="20"/>
+        </w:rPr>
+        <w:br/>
+      </w:r>
+      <w:r>
+        <w:rPr>
+          <w:rFonts w:ascii="Courier New" w:eastAsia="굴림체" w:hAnsi="Courier New" w:cs="Courier New"/>
+          <w:color w:val="808080"/>
+          <w:kern w:val="0"/>
+          <w:szCs w:val="20"/>
+        </w:rPr>
+        <w:t>//</w:t>
+      </w:r>
+      <w:r>
+        <w:rPr>
+          <w:rFonts w:ascii="맑은 고딕" w:eastAsia="맑은 고딕" w:hAnsi="맑은 고딕" w:cs="Courier New" w:hint="eastAsia"/>
+          <w:color w:val="808080"/>
+          <w:kern w:val="0"/>
+          <w:szCs w:val="20"/>
+        </w:rPr>
+        <w:t>아래는</w:t>
+      </w:r>
+      <w:r>
+        <w:rPr>
+          <w:rFonts w:ascii="Courier New" w:eastAsia="굴림체" w:hAnsi="Courier New" w:cs="Courier New"/>
+          <w:color w:val="808080"/>
+          <w:kern w:val="0"/>
+          <w:szCs w:val="20"/>
+        </w:rPr>
+        <w:t xml:space="preserve"> native query</w:t>
+      </w:r>
+      <w:r>
+        <w:rPr>
+          <w:rFonts w:ascii="맑은 고딕" w:eastAsia="맑은 고딕" w:hAnsi="맑은 고딕" w:cs="Courier New" w:hint="eastAsia"/>
+          <w:color w:val="808080"/>
+          <w:kern w:val="0"/>
+          <w:szCs w:val="20"/>
+        </w:rPr>
+        <w:t>로 작성한 것</w:t>
+      </w:r>
+      <w:r>
+        <w:rPr>
+          <w:rFonts w:ascii="맑은 고딕" w:eastAsia="맑은 고딕" w:hAnsi="맑은 고딕" w:cs="Courier New" w:hint="eastAsia"/>
+          <w:color w:val="808080"/>
+          <w:kern w:val="0"/>
+          <w:szCs w:val="20"/>
+        </w:rPr>
+        <w:br/>
+        <w:t xml:space="preserve">    </w:t>
+      </w:r>
+      <w:r>
+        <w:rPr>
+          <w:rFonts w:ascii="Courier New" w:eastAsia="굴림체" w:hAnsi="Courier New" w:cs="Courier New"/>
+          <w:color w:val="808080"/>
+          <w:kern w:val="0"/>
+          <w:szCs w:val="20"/>
+        </w:rPr>
+        <w:t>//@Query(value = "select * from person where month_of_birthday = :monthOfBirthday", nativeQuery = true)</w:t>
+      </w:r>
+      <w:r>
+        <w:rPr>
+          <w:rFonts w:ascii="Courier New" w:eastAsia="굴림체" w:hAnsi="Courier New" w:cs="Courier New"/>
+          <w:color w:val="808080"/>
+          <w:kern w:val="0"/>
+          <w:szCs w:val="20"/>
+        </w:rPr>
+        <w:br/>
+      </w:r>
+      <w:r>
+        <w:rPr>
+          <w:rFonts w:ascii="Courier New" w:eastAsia="굴림체" w:hAnsi="Courier New" w:cs="Courier New"/>
+          <w:color w:val="A9B7C6"/>
+          <w:kern w:val="0"/>
+          <w:szCs w:val="20"/>
+        </w:rPr>
+        <w:t xml:space="preserve">List&lt;Person&gt; </w:t>
+      </w:r>
+      <w:r>
+        <w:rPr>
+          <w:rFonts w:ascii="Courier New" w:eastAsia="굴림체" w:hAnsi="Courier New" w:cs="Courier New"/>
+          <w:color w:val="FFC66D"/>
+          <w:kern w:val="0"/>
+          <w:szCs w:val="20"/>
+        </w:rPr>
+        <w:t>findByMonthOfBirthday</w:t>
+      </w:r>
+      <w:r>
+        <w:rPr>
+          <w:rFonts w:ascii="Courier New" w:eastAsia="굴림체" w:hAnsi="Courier New" w:cs="Courier New"/>
+          <w:color w:val="A9B7C6"/>
+          <w:kern w:val="0"/>
+          <w:szCs w:val="20"/>
+        </w:rPr>
+        <w:t>(</w:t>
+      </w:r>
+      <w:r>
+        <w:rPr>
+          <w:rFonts w:ascii="Courier New" w:eastAsia="굴림체" w:hAnsi="Courier New" w:cs="Courier New"/>
+          <w:color w:val="BBB529"/>
+          <w:kern w:val="0"/>
+          <w:szCs w:val="20"/>
+        </w:rPr>
+        <w:t>@Param</w:t>
+      </w:r>
+      <w:r>
+        <w:rPr>
+          <w:rFonts w:ascii="Courier New" w:eastAsia="굴림체" w:hAnsi="Courier New" w:cs="Courier New"/>
+          <w:color w:val="A9B7C6"/>
+          <w:kern w:val="0"/>
+          <w:szCs w:val="20"/>
+        </w:rPr>
+        <w:t>(</w:t>
+      </w:r>
       <w:r>
         <w:rPr>
           <w:rFonts w:ascii="Courier New" w:eastAsia="굴림체" w:hAnsi="Courier New" w:cs="Courier New"/>
@@ -5704,57 +5255,7 @@
           <w:kern w:val="0"/>
           <w:szCs w:val="20"/>
         </w:rPr>
-        <w:t>person</w:t>
-      </w:r>
-      <w:proofErr w:type="spellEnd"/>
-      <w:r>
-        <w:rPr>
-          <w:rFonts w:ascii="Courier New" w:eastAsia="굴림체" w:hAnsi="Courier New" w:cs="Courier New"/>
-          <w:color w:val="6A8759"/>
-          <w:kern w:val="0"/>
-          <w:szCs w:val="20"/>
-        </w:rPr>
-        <w:t xml:space="preserve"> where </w:t>
-      </w:r>
-      <w:proofErr w:type="spellStart"/>
-      <w:r>
-        <w:rPr>
-          <w:rFonts w:ascii="Courier New" w:eastAsia="굴림체" w:hAnsi="Courier New" w:cs="Courier New"/>
-          <w:color w:val="6A8759"/>
-          <w:kern w:val="0"/>
-          <w:szCs w:val="20"/>
-        </w:rPr>
-        <w:t>person.birthday.monthOfBirthday</w:t>
-      </w:r>
-      <w:proofErr w:type="spellEnd"/>
-      <w:r>
-        <w:rPr>
-          <w:rFonts w:ascii="Courier New" w:eastAsia="굴림체" w:hAnsi="Courier New" w:cs="Courier New"/>
-          <w:color w:val="6A8759"/>
-          <w:kern w:val="0"/>
-          <w:szCs w:val="20"/>
-        </w:rPr>
-        <w:t xml:space="preserve"> = :</w:t>
-      </w:r>
-      <w:proofErr w:type="spellStart"/>
-      <w:r>
-        <w:rPr>
-          <w:rFonts w:ascii="Courier New" w:eastAsia="굴림체" w:hAnsi="Courier New" w:cs="Courier New"/>
-          <w:color w:val="6A8759"/>
-          <w:kern w:val="0"/>
-          <w:szCs w:val="20"/>
-        </w:rPr>
-        <w:t>monthOfBirthday</w:t>
-      </w:r>
-      <w:proofErr w:type="spellEnd"/>
-      <w:r>
-        <w:rPr>
-          <w:rFonts w:ascii="Courier New" w:eastAsia="굴림체" w:hAnsi="Courier New" w:cs="Courier New"/>
-          <w:color w:val="6A8759"/>
-          <w:kern w:val="0"/>
-          <w:szCs w:val="20"/>
-        </w:rPr>
-        <w:t>"</w:t>
+        <w:t>"monthOfBirthday"</w:t>
       </w:r>
       <w:r>
         <w:rPr>
@@ -5763,7 +5264,16 @@
           <w:kern w:val="0"/>
           <w:szCs w:val="20"/>
         </w:rPr>
-        <w:t>)</w:t>
+        <w:t xml:space="preserve">) </w:t>
+      </w:r>
+      <w:r>
+        <w:rPr>
+          <w:rFonts w:ascii="Courier New" w:eastAsia="굴림체" w:hAnsi="Courier New" w:cs="Courier New"/>
+          <w:color w:val="CC7832"/>
+          <w:kern w:val="0"/>
+          <w:szCs w:val="20"/>
+        </w:rPr>
+        <w:t xml:space="preserve">int </w:t>
       </w:r>
       <w:r>
         <w:rPr>
@@ -5772,196 +5282,7 @@
           <w:kern w:val="0"/>
           <w:szCs w:val="20"/>
         </w:rPr>
-        <w:br/>
-      </w:r>
-      <w:r>
-        <w:rPr>
-          <w:rFonts w:ascii="Courier New" w:eastAsia="굴림체" w:hAnsi="Courier New" w:cs="Courier New"/>
-          <w:color w:val="808080"/>
-          <w:kern w:val="0"/>
-          <w:szCs w:val="20"/>
-        </w:rPr>
-        <w:t>//</w:t>
-      </w:r>
-      <w:r>
-        <w:rPr>
-          <w:rFonts w:ascii="맑은 고딕" w:eastAsia="맑은 고딕" w:hAnsi="맑은 고딕" w:cs="Courier New" w:hint="eastAsia"/>
-          <w:color w:val="808080"/>
-          <w:kern w:val="0"/>
-          <w:szCs w:val="20"/>
-        </w:rPr>
-        <w:t>아래는</w:t>
-      </w:r>
-      <w:r>
-        <w:rPr>
-          <w:rFonts w:ascii="Courier New" w:eastAsia="굴림체" w:hAnsi="Courier New" w:cs="Courier New"/>
-          <w:color w:val="808080"/>
-          <w:kern w:val="0"/>
-          <w:szCs w:val="20"/>
-        </w:rPr>
-        <w:t xml:space="preserve"> native query</w:t>
-      </w:r>
-      <w:r>
-        <w:rPr>
-          <w:rFonts w:ascii="맑은 고딕" w:eastAsia="맑은 고딕" w:hAnsi="맑은 고딕" w:cs="Courier New" w:hint="eastAsia"/>
-          <w:color w:val="808080"/>
-          <w:kern w:val="0"/>
-          <w:szCs w:val="20"/>
-        </w:rPr>
-        <w:t>로 작성한 것</w:t>
-      </w:r>
-      <w:r>
-        <w:rPr>
-          <w:rFonts w:ascii="맑은 고딕" w:eastAsia="맑은 고딕" w:hAnsi="맑은 고딕" w:cs="Courier New" w:hint="eastAsia"/>
-          <w:color w:val="808080"/>
-          <w:kern w:val="0"/>
-          <w:szCs w:val="20"/>
-        </w:rPr>
-        <w:br/>
-        <w:t xml:space="preserve">    </w:t>
-      </w:r>
-      <w:r>
-        <w:rPr>
-          <w:rFonts w:ascii="Courier New" w:eastAsia="굴림체" w:hAnsi="Courier New" w:cs="Courier New"/>
-          <w:color w:val="808080"/>
-          <w:kern w:val="0"/>
-          <w:szCs w:val="20"/>
-        </w:rPr>
-        <w:t xml:space="preserve">//@Query(value = "select * from person where </w:t>
-      </w:r>
-      <w:proofErr w:type="spellStart"/>
-      <w:r>
-        <w:rPr>
-          <w:rFonts w:ascii="Courier New" w:eastAsia="굴림체" w:hAnsi="Courier New" w:cs="Courier New"/>
-          <w:color w:val="808080"/>
-          <w:kern w:val="0"/>
-          <w:szCs w:val="20"/>
-        </w:rPr>
-        <w:t>month_of_birthday</w:t>
-      </w:r>
-      <w:proofErr w:type="spellEnd"/>
-      <w:r>
-        <w:rPr>
-          <w:rFonts w:ascii="Courier New" w:eastAsia="굴림체" w:hAnsi="Courier New" w:cs="Courier New"/>
-          <w:color w:val="808080"/>
-          <w:kern w:val="0"/>
-          <w:szCs w:val="20"/>
-        </w:rPr>
-        <w:t xml:space="preserve"> = :</w:t>
-      </w:r>
-      <w:proofErr w:type="spellStart"/>
-      <w:r>
-        <w:rPr>
-          <w:rFonts w:ascii="Courier New" w:eastAsia="굴림체" w:hAnsi="Courier New" w:cs="Courier New"/>
-          <w:color w:val="808080"/>
-          <w:kern w:val="0"/>
-          <w:szCs w:val="20"/>
-        </w:rPr>
-        <w:t>monthOfBirthday</w:t>
-      </w:r>
-      <w:proofErr w:type="spellEnd"/>
-      <w:r>
-        <w:rPr>
-          <w:rFonts w:ascii="Courier New" w:eastAsia="굴림체" w:hAnsi="Courier New" w:cs="Courier New"/>
-          <w:color w:val="808080"/>
-          <w:kern w:val="0"/>
-          <w:szCs w:val="20"/>
-        </w:rPr>
-        <w:t xml:space="preserve">", </w:t>
-      </w:r>
-      <w:proofErr w:type="spellStart"/>
-      <w:r>
-        <w:rPr>
-          <w:rFonts w:ascii="Courier New" w:eastAsia="굴림체" w:hAnsi="Courier New" w:cs="Courier New"/>
-          <w:color w:val="808080"/>
-          <w:kern w:val="0"/>
-          <w:szCs w:val="20"/>
-        </w:rPr>
-        <w:t>nativeQuery</w:t>
-      </w:r>
-      <w:proofErr w:type="spellEnd"/>
-      <w:r>
-        <w:rPr>
-          <w:rFonts w:ascii="Courier New" w:eastAsia="굴림체" w:hAnsi="Courier New" w:cs="Courier New"/>
-          <w:color w:val="808080"/>
-          <w:kern w:val="0"/>
-          <w:szCs w:val="20"/>
-        </w:rPr>
-        <w:t xml:space="preserve"> = true)</w:t>
-      </w:r>
-      <w:r>
-        <w:rPr>
-          <w:rFonts w:ascii="Courier New" w:eastAsia="굴림체" w:hAnsi="Courier New" w:cs="Courier New"/>
-          <w:color w:val="808080"/>
-          <w:kern w:val="0"/>
-          <w:szCs w:val="20"/>
-        </w:rPr>
-        <w:br/>
-      </w:r>
-      <w:r>
-        <w:rPr>
-          <w:rFonts w:ascii="Courier New" w:eastAsia="굴림체" w:hAnsi="Courier New" w:cs="Courier New"/>
-          <w:color w:val="A9B7C6"/>
-          <w:kern w:val="0"/>
-          <w:szCs w:val="20"/>
-        </w:rPr>
-        <w:t xml:space="preserve">List&lt;Person&gt; </w:t>
-      </w:r>
-      <w:proofErr w:type="spellStart"/>
-      <w:r>
-        <w:rPr>
-          <w:rFonts w:ascii="Courier New" w:eastAsia="굴림체" w:hAnsi="Courier New" w:cs="Courier New"/>
-          <w:color w:val="FFC66D"/>
-          <w:kern w:val="0"/>
-          <w:szCs w:val="20"/>
-        </w:rPr>
-        <w:t>findByMonthOfBirthday</w:t>
-      </w:r>
-      <w:proofErr w:type="spellEnd"/>
-      <w:r>
-        <w:rPr>
-          <w:rFonts w:ascii="Courier New" w:eastAsia="굴림체" w:hAnsi="Courier New" w:cs="Courier New"/>
-          <w:color w:val="A9B7C6"/>
-          <w:kern w:val="0"/>
-          <w:szCs w:val="20"/>
-        </w:rPr>
-        <w:t>(</w:t>
-      </w:r>
-      <w:r>
-        <w:rPr>
-          <w:rFonts w:ascii="Courier New" w:eastAsia="굴림체" w:hAnsi="Courier New" w:cs="Courier New"/>
-          <w:color w:val="BBB529"/>
-          <w:kern w:val="0"/>
-          <w:szCs w:val="20"/>
-        </w:rPr>
-        <w:t>@Param</w:t>
-      </w:r>
-      <w:r>
-        <w:rPr>
-          <w:rFonts w:ascii="Courier New" w:eastAsia="굴림체" w:hAnsi="Courier New" w:cs="Courier New"/>
-          <w:color w:val="A9B7C6"/>
-          <w:kern w:val="0"/>
-          <w:szCs w:val="20"/>
-        </w:rPr>
-        <w:t>(</w:t>
-      </w:r>
-      <w:r>
-        <w:rPr>
-          <w:rFonts w:ascii="Courier New" w:eastAsia="굴림체" w:hAnsi="Courier New" w:cs="Courier New"/>
-          <w:color w:val="6A8759"/>
-          <w:kern w:val="0"/>
-          <w:szCs w:val="20"/>
-        </w:rPr>
-        <w:t>"monthOfBirthday"</w:t>
-      </w:r>
-      <w:r>
-        <w:rPr>
-          <w:rFonts w:ascii="Courier New" w:eastAsia="굴림체" w:hAnsi="Courier New" w:cs="Courier New"/>
-          <w:color w:val="A9B7C6"/>
-          <w:kern w:val="0"/>
-          <w:szCs w:val="20"/>
-        </w:rPr>
-        <w:t xml:space="preserve">) </w:t>
+        <w:t>monthOfBirthday)</w:t>
       </w:r>
       <w:r>
         <w:rPr>
@@ -5970,35 +5291,6 @@
           <w:kern w:val="0"/>
           <w:szCs w:val="20"/>
         </w:rPr>
-        <w:t xml:space="preserve">int </w:t>
-      </w:r>
-      <w:proofErr w:type="spellStart"/>
-      <w:r>
-        <w:rPr>
-          <w:rFonts w:ascii="Courier New" w:eastAsia="굴림체" w:hAnsi="Courier New" w:cs="Courier New"/>
-          <w:color w:val="A9B7C6"/>
-          <w:kern w:val="0"/>
-          <w:szCs w:val="20"/>
-        </w:rPr>
-        <w:t>monthOfBirthday</w:t>
-      </w:r>
-      <w:proofErr w:type="spellEnd"/>
-      <w:r>
-        <w:rPr>
-          <w:rFonts w:ascii="Courier New" w:eastAsia="굴림체" w:hAnsi="Courier New" w:cs="Courier New"/>
-          <w:color w:val="A9B7C6"/>
-          <w:kern w:val="0"/>
-          <w:szCs w:val="20"/>
-        </w:rPr>
-        <w:t>)</w:t>
-      </w:r>
-      <w:r>
-        <w:rPr>
-          <w:rFonts w:ascii="Courier New" w:eastAsia="굴림체" w:hAnsi="Courier New" w:cs="Courier New"/>
-          <w:color w:val="CC7832"/>
-          <w:kern w:val="0"/>
-          <w:szCs w:val="20"/>
-        </w:rPr>
         <w:t>;</w:t>
       </w:r>
     </w:p>
@@ -6028,35 +5320,13 @@
         <w:rPr>
           <w:rFonts w:hint="eastAsia"/>
         </w:rPr>
-        <w:t xml:space="preserve">위 방법 </w:t>
-      </w:r>
-      <w:proofErr w:type="spellStart"/>
-      <w:r>
-        <w:rPr>
-          <w:rFonts w:hint="eastAsia"/>
-        </w:rPr>
-        <w:t>처럼</w:t>
-      </w:r>
-      <w:proofErr w:type="spellEnd"/>
-      <w:r>
-        <w:rPr>
-          <w:rFonts w:hint="eastAsia"/>
-        </w:rPr>
-        <w:t xml:space="preserve"> </w:t>
-      </w:r>
-      <w:proofErr w:type="spellStart"/>
-      <w:r>
-        <w:rPr>
-          <w:rFonts w:hint="eastAsia"/>
-        </w:rPr>
-        <w:t>레퍼지토리의</w:t>
-      </w:r>
-      <w:proofErr w:type="spellEnd"/>
-      <w:r>
-        <w:rPr>
-          <w:rFonts w:hint="eastAsia"/>
-        </w:rPr>
-        <w:t xml:space="preserve"> 메소드 부분에</w:t>
+        <w:t>위 방법 처럼</w:t>
+      </w:r>
+      <w:r>
+        <w:rPr>
+          <w:rFonts w:hint="eastAsia"/>
+        </w:rPr>
+        <w:t xml:space="preserve"> 레퍼지토리의 메소드 부분에</w:t>
       </w:r>
       <w:r>
         <w:rPr>
@@ -6206,13 +5476,8 @@
         <w:pStyle w:val="2"/>
       </w:pPr>
       <w:r>
-        <w:t>Resources/</w:t>
-      </w:r>
-      <w:proofErr w:type="spellStart"/>
-      <w:r>
-        <w:t>data.sql</w:t>
-      </w:r>
-      <w:proofErr w:type="spellEnd"/>
+        <w:t>Resources/data.sql</w:t>
+      </w:r>
       <w:r>
         <w:t xml:space="preserve"> </w:t>
       </w:r>
@@ -6485,19 +5750,11 @@
       <w:r>
         <w:t xml:space="preserve">@RequestMapping </w:t>
       </w:r>
-      <w:proofErr w:type="spellStart"/>
-      <w:r>
-        <w:rPr>
-          <w:rFonts w:hint="eastAsia"/>
-        </w:rPr>
-        <w:t>어노테이션으로</w:t>
-      </w:r>
-      <w:proofErr w:type="spellEnd"/>
-      <w:r>
-        <w:rPr>
-          <w:rFonts w:hint="eastAsia"/>
-        </w:rPr>
-        <w:t xml:space="preserve"> R</w:t>
+      <w:r>
+        <w:rPr>
+          <w:rFonts w:hint="eastAsia"/>
+        </w:rPr>
+        <w:t>어노테이션으로 R</w:t>
       </w:r>
       <w:r>
         <w:t xml:space="preserve">oot URL </w:t>
@@ -6514,27 +5771,14 @@
       <w:r>
         <w:t xml:space="preserve">@RestController </w:t>
       </w:r>
-      <w:proofErr w:type="spellStart"/>
-      <w:r>
-        <w:rPr>
-          <w:rFonts w:hint="eastAsia"/>
-        </w:rPr>
-        <w:t>어노테이션으로</w:t>
-      </w:r>
-      <w:proofErr w:type="spellEnd"/>
-      <w:r>
-        <w:rPr>
-          <w:rFonts w:hint="eastAsia"/>
-        </w:rPr>
-        <w:t xml:space="preserve"> </w:t>
-      </w:r>
-      <w:proofErr w:type="spellStart"/>
-      <w:r>
-        <w:t>RestController</w:t>
-      </w:r>
-      <w:proofErr w:type="spellEnd"/>
-      <w:r>
-        <w:t xml:space="preserve"> Bean</w:t>
+      <w:r>
+        <w:rPr>
+          <w:rFonts w:hint="eastAsia"/>
+        </w:rPr>
+        <w:t xml:space="preserve">어노테이션으로 </w:t>
+      </w:r>
+      <w:r>
+        <w:t>RestController Bean</w:t>
       </w:r>
       <w:r>
         <w:rPr>
@@ -6646,11 +5890,9 @@
         </w:rPr>
         <w:t xml:space="preserve">아래 방식은 </w:t>
       </w:r>
-      <w:proofErr w:type="spellStart"/>
       <w:r>
         <w:t>url</w:t>
       </w:r>
-      <w:proofErr w:type="spellEnd"/>
       <w:r>
         <w:rPr>
           <w:rFonts w:hint="eastAsia"/>
@@ -6821,15 +6063,7 @@
         <w:t xml:space="preserve">로직에서 </w:t>
       </w:r>
       <w:r>
-        <w:t>.</w:t>
-      </w:r>
-      <w:proofErr w:type="spellStart"/>
-      <w:r>
-        <w:t>orElse</w:t>
-      </w:r>
-      <w:proofErr w:type="spellEnd"/>
-      <w:r>
-        <w:t xml:space="preserve">() </w:t>
+        <w:t xml:space="preserve">.orElse() </w:t>
       </w:r>
       <w:r>
         <w:rPr>
@@ -6865,21 +6099,7 @@
         <w:rPr>
           <w:rFonts w:hint="eastAsia"/>
         </w:rPr>
-        <w:t xml:space="preserve">을 </w:t>
-      </w:r>
-      <w:proofErr w:type="spellStart"/>
-      <w:r>
-        <w:rPr>
-          <w:rFonts w:hint="eastAsia"/>
-        </w:rPr>
-        <w:t>리턴한다</w:t>
-      </w:r>
-      <w:proofErr w:type="spellEnd"/>
-      <w:r>
-        <w:rPr>
-          <w:rFonts w:hint="eastAsia"/>
-        </w:rPr>
-        <w:t>.</w:t>
+        <w:t>을 리턴한다.</w:t>
       </w:r>
     </w:p>
     <w:p/>
@@ -7006,21 +6226,7 @@
         <w:rPr>
           <w:rFonts w:hint="eastAsia"/>
         </w:rPr>
-        <w:t xml:space="preserve">[Java] Java Optional (자바 </w:t>
-      </w:r>
-      <w:proofErr w:type="spellStart"/>
-      <w:r>
-        <w:rPr>
-          <w:rFonts w:hint="eastAsia"/>
-        </w:rPr>
-        <w:t>옵셔널</w:t>
-      </w:r>
-      <w:proofErr w:type="spellEnd"/>
-      <w:r>
-        <w:rPr>
-          <w:rFonts w:hint="eastAsia"/>
-        </w:rPr>
-        <w:t>) 정리, 예제모음</w:t>
+        <w:t>[Java] Java Optional (자바 옵셔널) 정리, 예제모음</w:t>
       </w:r>
     </w:p>
     <w:p>
@@ -7069,9 +6275,8 @@
           <w:sz w:val="20"/>
           <w:szCs w:val="20"/>
         </w:rPr>
-        <w:t xml:space="preserve"> </w:t>
-      </w:r>
-      <w:proofErr w:type="spellStart"/>
+        <w:t xml:space="preserve"> orElse</w:t>
+      </w:r>
       <w:r>
         <w:rPr>
           <w:rFonts w:ascii="Arial" w:hAnsi="Arial" w:cs="Arial"/>
@@ -7079,9 +6284,8 @@
           <w:sz w:val="20"/>
           <w:szCs w:val="20"/>
         </w:rPr>
-        <w:t>orElse</w:t>
-      </w:r>
-      <w:proofErr w:type="spellEnd"/>
+        <w:t>와</w:t>
+      </w:r>
       <w:r>
         <w:rPr>
           <w:rFonts w:ascii="Arial" w:hAnsi="Arial" w:cs="Arial"/>
@@ -7089,28 +6293,8 @@
           <w:sz w:val="20"/>
           <w:szCs w:val="20"/>
         </w:rPr>
-        <w:t>와</w:t>
-      </w:r>
-      <w:r>
-        <w:rPr>
-          <w:rFonts w:ascii="Arial" w:hAnsi="Arial" w:cs="Arial"/>
-          <w:color w:val="000000"/>
-          <w:sz w:val="20"/>
-          <w:szCs w:val="20"/>
-        </w:rPr>
-        <w:t xml:space="preserve"> </w:t>
-      </w:r>
-      <w:proofErr w:type="spellStart"/>
-      <w:r>
-        <w:rPr>
-          <w:rFonts w:ascii="Arial" w:hAnsi="Arial" w:cs="Arial"/>
-          <w:color w:val="000000"/>
-          <w:sz w:val="20"/>
-          <w:szCs w:val="20"/>
-        </w:rPr>
-        <w:t>orElseGet</w:t>
-      </w:r>
-      <w:proofErr w:type="spellEnd"/>
+        <w:t xml:space="preserve"> orElseGet</w:t>
+      </w:r>
       <w:r>
         <w:rPr>
           <w:rFonts w:ascii="Arial" w:hAnsi="Arial" w:cs="Arial"/>
@@ -7296,19 +6480,11 @@
       <w:r>
         <w:t xml:space="preserve">201 </w:t>
       </w:r>
-      <w:proofErr w:type="spellStart"/>
-      <w:r>
-        <w:rPr>
-          <w:rFonts w:hint="eastAsia"/>
-        </w:rPr>
-        <w:t>내려주기</w:t>
-      </w:r>
-      <w:proofErr w:type="spellEnd"/>
-      <w:r>
-        <w:rPr>
-          <w:rFonts w:hint="eastAsia"/>
-        </w:rPr>
-        <w:t xml:space="preserve"> 위한 설정</w:t>
+      <w:r>
+        <w:rPr>
+          <w:rFonts w:hint="eastAsia"/>
+        </w:rPr>
+        <w:t>내려주기 위한 설정</w:t>
       </w:r>
     </w:p>
     <w:p>
@@ -7407,13 +6583,8 @@
         </w:rPr>
         <w:t>.</w:t>
       </w:r>
-      <w:proofErr w:type="spellStart"/>
-      <w:r>
-        <w:t>contentType</w:t>
-      </w:r>
-      <w:proofErr w:type="spellEnd"/>
-      <w:r>
-        <w:t xml:space="preserve">() </w:t>
+      <w:r>
+        <w:t xml:space="preserve">contentType() </w:t>
       </w:r>
       <w:r>
         <w:rPr>
@@ -7695,15 +6866,7 @@
         <w:t>J</w:t>
       </w:r>
       <w:r>
-        <w:t xml:space="preserve">AVA </w:t>
-      </w:r>
-      <w:proofErr w:type="spellStart"/>
-      <w:r>
-        <w:t>StringUtils</w:t>
-      </w:r>
-      <w:proofErr w:type="spellEnd"/>
-      <w:r>
-        <w:t xml:space="preserve"> </w:t>
+        <w:t xml:space="preserve">AVA StringUtils </w:t>
       </w:r>
       <w:r>
         <w:rPr>
@@ -7801,15 +6964,7 @@
         <w:t>존재하지 않을 때,</w:t>
       </w:r>
       <w:r>
-        <w:t xml:space="preserve"> </w:t>
-      </w:r>
-      <w:proofErr w:type="spellStart"/>
-      <w:r>
-        <w:t>orElseThrow</w:t>
-      </w:r>
-      <w:proofErr w:type="spellEnd"/>
-      <w:r>
-        <w:t xml:space="preserve">() </w:t>
+        <w:t xml:space="preserve"> orElseThrow() </w:t>
       </w:r>
       <w:r>
         <w:rPr>
@@ -8014,23 +7169,7 @@
         <w:t>객체에 s</w:t>
       </w:r>
       <w:r>
-        <w:t>et(</w:t>
-      </w:r>
-      <w:proofErr w:type="spellStart"/>
-      <w:r>
-        <w:t>PersonDto</w:t>
-      </w:r>
-      <w:proofErr w:type="spellEnd"/>
-      <w:r>
-        <w:t xml:space="preserve"> </w:t>
-      </w:r>
-      <w:proofErr w:type="spellStart"/>
-      <w:r>
-        <w:t>personDto</w:t>
-      </w:r>
-      <w:proofErr w:type="spellEnd"/>
-      <w:r>
-        <w:t xml:space="preserve">) </w:t>
+        <w:t xml:space="preserve">et(PersonDto personDto) </w:t>
       </w:r>
       <w:r>
         <w:rPr>
@@ -8155,38 +7294,23 @@
       </w:r>
     </w:p>
     <w:p>
-      <w:proofErr w:type="spellStart"/>
       <w:r>
         <w:t>Findbyid</w:t>
       </w:r>
-      <w:proofErr w:type="spellEnd"/>
       <w:r>
         <w:rPr>
           <w:rFonts w:hint="eastAsia"/>
         </w:rPr>
         <w:t xml:space="preserve">처럼 삭제할 때 </w:t>
       </w:r>
-      <w:proofErr w:type="spellStart"/>
-      <w:r>
-        <w:t>deleteById</w:t>
-      </w:r>
-      <w:proofErr w:type="spellEnd"/>
-      <w:r>
-        <w:t xml:space="preserve">(id) </w:t>
-      </w:r>
-      <w:proofErr w:type="spellStart"/>
-      <w:r>
-        <w:rPr>
-          <w:rFonts w:hint="eastAsia"/>
-        </w:rPr>
-        <w:t>를</w:t>
-      </w:r>
-      <w:proofErr w:type="spellEnd"/>
-      <w:r>
-        <w:rPr>
-          <w:rFonts w:hint="eastAsia"/>
-        </w:rPr>
-        <w:t xml:space="preserve"> 사용</w:t>
+      <w:r>
+        <w:t xml:space="preserve">deleteById(id) </w:t>
+      </w:r>
+      <w:r>
+        <w:rPr>
+          <w:rFonts w:hint="eastAsia"/>
+        </w:rPr>
+        <w:t>를 사용</w:t>
       </w:r>
       <w:r>
         <w:rPr>
@@ -8223,19 +7347,11 @@
       <w:r>
         <w:t xml:space="preserve">eforeEach </w:t>
       </w:r>
-      <w:proofErr w:type="spellStart"/>
-      <w:r>
-        <w:rPr>
-          <w:rFonts w:hint="eastAsia"/>
-        </w:rPr>
-        <w:t>어노테이션이</w:t>
-      </w:r>
-      <w:proofErr w:type="spellEnd"/>
-      <w:r>
-        <w:rPr>
-          <w:rFonts w:hint="eastAsia"/>
-        </w:rPr>
-        <w:t xml:space="preserve"> 달린 메서드는 매 </w:t>
+      <w:r>
+        <w:rPr>
+          <w:rFonts w:hint="eastAsia"/>
+        </w:rPr>
+        <w:t xml:space="preserve">어노테이션이 달린 메서드는 매 </w:t>
       </w:r>
       <w:r>
         <w:rPr>
@@ -8319,13 +7435,8 @@
         </w:rPr>
         <w:t xml:space="preserve"> </w:t>
       </w:r>
-      <w:proofErr w:type="spellStart"/>
-      <w:r>
-        <w:t>db</w:t>
-      </w:r>
-      <w:proofErr w:type="spellEnd"/>
-      <w:r>
-        <w:t xml:space="preserve"> table</w:t>
+      <w:r>
+        <w:t>db table</w:t>
       </w:r>
       <w:r>
         <w:rPr>
@@ -8669,19 +7780,11 @@
         </w:rPr>
         <w:t xml:space="preserve">한 값 </w:t>
       </w:r>
-      <w:proofErr w:type="spellStart"/>
-      <w:r>
-        <w:rPr>
-          <w:rFonts w:hint="eastAsia"/>
-        </w:rPr>
-        <w:t>볼려면</w:t>
-      </w:r>
-      <w:proofErr w:type="spellEnd"/>
-      <w:r>
-        <w:rPr>
-          <w:rFonts w:hint="eastAsia"/>
-        </w:rPr>
-        <w:t xml:space="preserve"> </w:t>
+      <w:r>
+        <w:rPr>
+          <w:rFonts w:hint="eastAsia"/>
+        </w:rPr>
+        <w:t xml:space="preserve">볼려면 </w:t>
       </w:r>
       <w:r>
         <w:t>repository</w:t>
@@ -8692,11 +7795,9 @@
         </w:rPr>
         <w:t xml:space="preserve">에 아래와 같이 </w:t>
       </w:r>
-      <w:proofErr w:type="spellStart"/>
       <w:r>
         <w:t>nativeQuery</w:t>
       </w:r>
-      <w:proofErr w:type="spellEnd"/>
       <w:r>
         <w:rPr>
           <w:rFonts w:hint="eastAsia"/>
@@ -8705,12 +7806,8 @@
       </w:r>
       <w:r>
         <w:br/>
-      </w:r>
-      <w:proofErr w:type="spellStart"/>
-      <w:r>
         <w:t>nativequery</w:t>
       </w:r>
-      <w:proofErr w:type="spellEnd"/>
       <w:r>
         <w:rPr>
           <w:rFonts w:hint="eastAsia"/>
@@ -8801,19 +7898,11 @@
       <w:r>
         <w:t xml:space="preserve">– </w:t>
       </w:r>
-      <w:proofErr w:type="spellStart"/>
-      <w:r>
-        <w:rPr>
-          <w:rFonts w:hint="eastAsia"/>
-        </w:rPr>
-        <w:t>리팩토링</w:t>
-      </w:r>
-      <w:proofErr w:type="spellEnd"/>
-      <w:r>
-        <w:rPr>
-          <w:rFonts w:hint="eastAsia"/>
-        </w:rPr>
-        <w:t xml:space="preserve"> 도메인코드 </w:t>
+      <w:r>
+        <w:rPr>
+          <w:rFonts w:hint="eastAsia"/>
+        </w:rPr>
+        <w:t xml:space="preserve">리팩토링 도메인코드 </w:t>
       </w:r>
       <w:r>
         <w:t>#1</w:t>
@@ -8853,19 +7942,11 @@
       <w:r>
         <w:t xml:space="preserve">– </w:t>
       </w:r>
-      <w:proofErr w:type="spellStart"/>
-      <w:r>
-        <w:rPr>
-          <w:rFonts w:hint="eastAsia"/>
-        </w:rPr>
-        <w:t>리펙토링</w:t>
-      </w:r>
-      <w:proofErr w:type="spellEnd"/>
-      <w:r>
-        <w:rPr>
-          <w:rFonts w:hint="eastAsia"/>
-        </w:rPr>
-        <w:t xml:space="preserve"> 도메인코드 </w:t>
+      <w:r>
+        <w:rPr>
+          <w:rFonts w:hint="eastAsia"/>
+        </w:rPr>
+        <w:t xml:space="preserve">리펙토링 도메인코드 </w:t>
       </w:r>
       <w:r>
         <w:t>#2</w:t>
@@ -9042,7 +8123,6 @@
       </w:r>
     </w:p>
     <w:p>
-      <w:proofErr w:type="spellStart"/>
       <w:r>
         <w:rPr>
           <w:rFonts w:hint="eastAsia"/>
@@ -9052,7 +8132,6 @@
       <w:r>
         <w:t>bjectMapper</w:t>
       </w:r>
-      <w:proofErr w:type="spellEnd"/>
       <w:r>
         <w:t xml:space="preserve"> </w:t>
       </w:r>
@@ -9194,21 +8273,7 @@
         <w:rPr>
           <w:rFonts w:hint="eastAsia"/>
         </w:rPr>
-        <w:t xml:space="preserve">로 </w:t>
-      </w:r>
-      <w:proofErr w:type="spellStart"/>
-      <w:r>
-        <w:rPr>
-          <w:rFonts w:hint="eastAsia"/>
-        </w:rPr>
-        <w:t>맵핑될</w:t>
-      </w:r>
-      <w:proofErr w:type="spellEnd"/>
-      <w:r>
-        <w:rPr>
-          <w:rFonts w:hint="eastAsia"/>
-        </w:rPr>
-        <w:t xml:space="preserve"> 필요는 없음.</w:t>
+        <w:t>로 맵핑될 필요는 없음.</w:t>
       </w:r>
     </w:p>
     <w:p>
@@ -9250,7 +8315,6 @@
       <w:pPr>
         <w:pStyle w:val="2"/>
       </w:pPr>
-      <w:proofErr w:type="spellStart"/>
       <w:r>
         <w:rPr>
           <w:rFonts w:hint="eastAsia"/>
@@ -9260,18 +8324,15 @@
       <w:r>
         <w:t>akson</w:t>
       </w:r>
-      <w:proofErr w:type="spellEnd"/>
       <w:r>
         <w:rPr>
           <w:rFonts w:hint="eastAsia"/>
         </w:rPr>
         <w:t xml:space="preserve">에서 제공하는 </w:t>
       </w:r>
-      <w:proofErr w:type="spellStart"/>
       <w:r>
         <w:t>jsonSerializer</w:t>
       </w:r>
-      <w:proofErr w:type="spellEnd"/>
       <w:r>
         <w:rPr>
           <w:rFonts w:hint="eastAsia"/>
@@ -9330,15 +8391,7 @@
         <w:t xml:space="preserve"> </w:t>
       </w:r>
       <w:r>
-        <w:t>(</w:t>
-      </w:r>
-      <w:proofErr w:type="spellStart"/>
-      <w:r>
-        <w:t>JsonConfig.class</w:t>
-      </w:r>
-      <w:proofErr w:type="spellEnd"/>
-      <w:r>
-        <w:t xml:space="preserve"> </w:t>
+        <w:t xml:space="preserve">(JsonConfig.class </w:t>
       </w:r>
       <w:r>
         <w:rPr>
@@ -9362,7 +8415,6 @@
         </w:numPr>
         <w:ind w:leftChars="0"/>
       </w:pPr>
-      <w:proofErr w:type="spellStart"/>
       <w:r>
         <w:rPr>
           <w:rFonts w:hint="eastAsia"/>
@@ -9370,9 +8422,23 @@
         <w:t>B</w:t>
       </w:r>
       <w:r>
-        <w:t>irthdaySerializer</w:t>
-      </w:r>
-      <w:proofErr w:type="spellEnd"/>
+        <w:t xml:space="preserve">irthdaySerializer </w:t>
+      </w:r>
+      <w:r>
+        <w:rPr>
+          <w:rFonts w:hint="eastAsia"/>
+        </w:rPr>
+        <w:t xml:space="preserve">생성하고 어떤 </w:t>
+      </w:r>
+      <w:r>
+        <w:t>Entitiy</w:t>
+      </w:r>
+      <w:r>
+        <w:rPr>
+          <w:rFonts w:hint="eastAsia"/>
+        </w:rPr>
+        <w:t>의 직렬화</w:t>
+      </w:r>
       <w:r>
         <w:t xml:space="preserve"> </w:t>
       </w:r>
@@ -9380,26 +8446,6 @@
         <w:rPr>
           <w:rFonts w:hint="eastAsia"/>
         </w:rPr>
-        <w:t xml:space="preserve">생성하고 어떤 </w:t>
-      </w:r>
-      <w:proofErr w:type="spellStart"/>
-      <w:r>
-        <w:t>Entitiy</w:t>
-      </w:r>
-      <w:proofErr w:type="spellEnd"/>
-      <w:r>
-        <w:rPr>
-          <w:rFonts w:hint="eastAsia"/>
-        </w:rPr>
-        <w:t>의 직렬화</w:t>
-      </w:r>
-      <w:r>
-        <w:t xml:space="preserve"> </w:t>
-      </w:r>
-      <w:r>
-        <w:rPr>
-          <w:rFonts w:hint="eastAsia"/>
-        </w:rPr>
         <w:t>값을 변환할 지 입력함.</w:t>
       </w:r>
       <w:r>
@@ -9409,15 +8455,7 @@
         <w:t xml:space="preserve">  </w:t>
       </w:r>
       <w:r>
-        <w:t xml:space="preserve">extends </w:t>
-      </w:r>
-      <w:proofErr w:type="spellStart"/>
-      <w:r>
-        <w:t>JsonSerializer</w:t>
-      </w:r>
-      <w:proofErr w:type="spellEnd"/>
-      <w:r>
-        <w:t>&lt;</w:t>
+        <w:t>extends JsonSerializer&lt;</w:t>
       </w:r>
       <w:r>
         <w:rPr>
@@ -9490,13 +8528,8 @@
         </w:rPr>
         <w:t xml:space="preserve">아래 이미지처럼 </w:t>
       </w:r>
-      <w:proofErr w:type="spellStart"/>
-      <w:r>
-        <w:t>JsonConfig.class</w:t>
-      </w:r>
-      <w:proofErr w:type="spellEnd"/>
-      <w:r>
-        <w:t xml:space="preserve"> </w:t>
+      <w:r>
+        <w:t xml:space="preserve">JsonConfig.class </w:t>
       </w:r>
       <w:r>
         <w:rPr>
@@ -9510,19 +8543,11 @@
       <w:r>
         <w:t xml:space="preserve">@Configuration </w:t>
       </w:r>
-      <w:proofErr w:type="spellStart"/>
-      <w:r>
-        <w:rPr>
-          <w:rFonts w:hint="eastAsia"/>
-        </w:rPr>
-        <w:t>어노테이션</w:t>
-      </w:r>
-      <w:proofErr w:type="spellEnd"/>
-      <w:r>
-        <w:rPr>
-          <w:rFonts w:hint="eastAsia"/>
-        </w:rPr>
-        <w:t xml:space="preserve"> 단다.</w:t>
+      <w:r>
+        <w:rPr>
+          <w:rFonts w:hint="eastAsia"/>
+        </w:rPr>
+        <w:t>어노테이션 단다.</w:t>
       </w:r>
       <w:r>
         <w:br/>
@@ -9543,30 +8568,14 @@
         </w:rPr>
         <w:t xml:space="preserve">하여 만든 </w:t>
       </w:r>
-      <w:proofErr w:type="spellStart"/>
       <w:r>
         <w:t>objectMapper</w:t>
       </w:r>
-      <w:proofErr w:type="spellEnd"/>
-      <w:r>
-        <w:rPr>
-          <w:rFonts w:hint="eastAsia"/>
-        </w:rPr>
-        <w:t xml:space="preserve">를 </w:t>
-      </w:r>
-      <w:proofErr w:type="spellStart"/>
-      <w:r>
-        <w:rPr>
-          <w:rFonts w:hint="eastAsia"/>
-        </w:rPr>
-        <w:t>주입받는</w:t>
-      </w:r>
-      <w:proofErr w:type="spellEnd"/>
-      <w:r>
-        <w:rPr>
-          <w:rFonts w:hint="eastAsia"/>
-        </w:rPr>
-        <w:t xml:space="preserve"> 역할만 존재.</w:t>
+      <w:r>
+        <w:rPr>
+          <w:rFonts w:hint="eastAsia"/>
+        </w:rPr>
+        <w:t>를 주입받는 역할만 존재.</w:t>
       </w:r>
     </w:p>
     <w:p>
@@ -9576,14 +8585,7 @@
       </w:pPr>
       <w:r>
         <w:br/>
-      </w:r>
-      <w:proofErr w:type="spellStart"/>
-      <w:r>
-        <w:t>objectMapper</w:t>
-      </w:r>
-      <w:proofErr w:type="spellEnd"/>
-      <w:r>
-        <w:t>()</w:t>
+        <w:t>objectMapper()</w:t>
       </w:r>
       <w:r>
         <w:rPr>
@@ -9689,15 +8691,7 @@
         <w:ind w:leftChars="0" w:left="760"/>
       </w:pPr>
       <w:r>
-        <w:t xml:space="preserve">private MappingJackson2HttpMessageConverter </w:t>
-      </w:r>
-      <w:proofErr w:type="spellStart"/>
-      <w:r>
-        <w:t>messageConverter</w:t>
-      </w:r>
-      <w:proofErr w:type="spellEnd"/>
-      <w:r>
-        <w:t>;</w:t>
+        <w:t>private MappingJackson2HttpMessageConverter messageConverter;</w:t>
       </w:r>
       <w:r>
         <w:br/>
@@ -9706,23 +8700,7 @@
         <w:br/>
       </w:r>
       <w:r>
-        <w:t>.</w:t>
-      </w:r>
-      <w:proofErr w:type="spellStart"/>
-      <w:r>
-        <w:t>setMessageConverters</w:t>
-      </w:r>
-      <w:proofErr w:type="spellEnd"/>
-      <w:r>
-        <w:t>(</w:t>
-      </w:r>
-      <w:proofErr w:type="spellStart"/>
-      <w:r>
-        <w:t>messageConverter</w:t>
-      </w:r>
-      <w:proofErr w:type="spellEnd"/>
-      <w:r>
-        <w:t>)</w:t>
+        <w:t>.setMessageConverters(messageConverter)</w:t>
       </w:r>
       <w:r>
         <w:br/>
@@ -9974,7 +8952,6 @@
         </w:rPr>
         <w:t xml:space="preserve">이 프로젝트에서 </w:t>
       </w:r>
-      <w:proofErr w:type="spellStart"/>
       <w:r>
         <w:t>Person</w:t>
       </w:r>
@@ -9985,11 +8962,7 @@
         <w:t>to</w:t>
       </w:r>
       <w:r>
-        <w:t>.class</w:t>
-      </w:r>
-      <w:proofErr w:type="spellEnd"/>
-      <w:r>
-        <w:t xml:space="preserve"> </w:t>
+        <w:t xml:space="preserve">.class </w:t>
       </w:r>
       <w:r>
         <w:rPr>
@@ -10277,19 +9250,11 @@
       <w:r>
         <w:t xml:space="preserve">SpringBootTest </w:t>
       </w:r>
-      <w:proofErr w:type="spellStart"/>
-      <w:r>
-        <w:rPr>
-          <w:rFonts w:hint="eastAsia"/>
-        </w:rPr>
-        <w:t>어노테이션</w:t>
-      </w:r>
-      <w:proofErr w:type="spellEnd"/>
-      <w:r>
-        <w:rPr>
-          <w:rFonts w:hint="eastAsia"/>
-        </w:rPr>
-        <w:t xml:space="preserve"> 달면 </w:t>
+      <w:r>
+        <w:rPr>
+          <w:rFonts w:hint="eastAsia"/>
+        </w:rPr>
+        <w:t xml:space="preserve">어노테이션 달면 </w:t>
       </w:r>
       <w:r>
         <w:t xml:space="preserve">Spring Context </w:t>
@@ -10302,7 +9267,6 @@
       </w:r>
     </w:p>
     <w:p>
-      <w:proofErr w:type="spellStart"/>
       <w:r>
         <w:rPr>
           <w:rFonts w:hint="eastAsia"/>
@@ -10310,11 +9274,7 @@
         <w:t>S</w:t>
       </w:r>
       <w:r>
-        <w:t>pringContext</w:t>
-      </w:r>
-      <w:proofErr w:type="spellEnd"/>
-      <w:r>
-        <w:t xml:space="preserve"> loading </w:t>
+        <w:t xml:space="preserve">pringContext loading </w:t>
       </w:r>
       <w:r>
         <w:rPr>
@@ -10371,11 +9331,9 @@
         </w:rPr>
         <w:t xml:space="preserve">그래서 </w:t>
       </w:r>
-      <w:proofErr w:type="spellStart"/>
       <w:r>
         <w:t>Springboottest</w:t>
       </w:r>
-      <w:proofErr w:type="spellEnd"/>
       <w:r>
         <w:rPr>
           <w:rFonts w:hint="eastAsia"/>
@@ -10644,19 +9602,11 @@
         </w:rPr>
         <w:t xml:space="preserve">되는 </w:t>
       </w:r>
-      <w:proofErr w:type="spellStart"/>
-      <w:r>
-        <w:rPr>
-          <w:rFonts w:hint="eastAsia"/>
-        </w:rPr>
-        <w:t>되는</w:t>
-      </w:r>
-      <w:proofErr w:type="spellEnd"/>
-      <w:r>
-        <w:rPr>
-          <w:rFonts w:hint="eastAsia"/>
-        </w:rPr>
-        <w:t xml:space="preserve"> </w:t>
+      <w:r>
+        <w:rPr>
+          <w:rFonts w:hint="eastAsia"/>
+        </w:rPr>
+        <w:t xml:space="preserve">되는 </w:t>
       </w:r>
       <w:r>
         <w:t>class</w:t>
@@ -10801,13 +9751,8 @@
         </w:rPr>
         <w:t xml:space="preserve">만약 </w:t>
       </w:r>
-      <w:proofErr w:type="spellStart"/>
-      <w:r>
-        <w:t>personRepository.findByName</w:t>
-      </w:r>
-      <w:proofErr w:type="spellEnd"/>
-      <w:r>
-        <w:t xml:space="preserve">(“martin”) </w:t>
+      <w:r>
+        <w:t xml:space="preserve">personRepository.findByName(“martin”) </w:t>
       </w:r>
       <w:r>
         <w:rPr>
@@ -10817,7 +9762,6 @@
       </w:r>
     </w:p>
     <w:p>
-      <w:proofErr w:type="spellStart"/>
       <w:r>
         <w:rPr>
           <w:rFonts w:hint="eastAsia"/>
@@ -10825,9 +9769,43 @@
         <w:t>t</w:t>
       </w:r>
       <w:r>
-        <w:t>henReturn</w:t>
-      </w:r>
-      <w:proofErr w:type="spellEnd"/>
+        <w:t xml:space="preserve">henReturn </w:t>
+      </w:r>
+      <w:r>
+        <w:rPr>
+          <w:rFonts w:hint="eastAsia"/>
+        </w:rPr>
+        <w:t xml:space="preserve">안에 지정한 것들을 </w:t>
+      </w:r>
+      <w:r>
+        <w:t xml:space="preserve">return </w:t>
+      </w:r>
+      <w:r>
+        <w:rPr>
+          <w:rFonts w:hint="eastAsia"/>
+        </w:rPr>
+        <w:t>하라는 의미이다.</w:t>
+      </w:r>
+    </w:p>
+    <w:p>
+      <w:pPr>
+        <w:pStyle w:val="2"/>
+      </w:pPr>
+      <w:r>
+        <w:rPr>
+          <w:rFonts w:hint="eastAsia"/>
+        </w:rPr>
+        <w:t xml:space="preserve">중요한 것은 </w:t>
+      </w:r>
+      <w:r>
+        <w:t xml:space="preserve">Mock </w:t>
+      </w:r>
+      <w:r>
+        <w:rPr>
+          <w:rFonts w:hint="eastAsia"/>
+        </w:rPr>
+        <w:t>이라는 것,</w:t>
+      </w:r>
       <w:r>
         <w:t xml:space="preserve"> </w:t>
       </w:r>
@@ -10835,18 +9813,28 @@
         <w:rPr>
           <w:rFonts w:hint="eastAsia"/>
         </w:rPr>
-        <w:t xml:space="preserve">안에 지정한 것들을 </w:t>
-      </w:r>
-      <w:r>
-        <w:t xml:space="preserve">return </w:t>
-      </w:r>
-      <w:r>
-        <w:rPr>
-          <w:rFonts w:hint="eastAsia"/>
-        </w:rPr>
-        <w:t>하라는 의미이다.</w:t>
-      </w:r>
-    </w:p>
+        <w:t>즉 조건의</w:t>
+      </w:r>
+      <w:r>
+        <w:t xml:space="preserve"> personRepository.findByName(“martin”) </w:t>
+      </w:r>
+      <w:r>
+        <w:rPr>
+          <w:rFonts w:hint="eastAsia"/>
+        </w:rPr>
+        <w:t xml:space="preserve">메서드가 실제로 호출 되는 것이 아니라 </w:t>
+      </w:r>
+      <w:r>
+        <w:rPr>
+          <w:rFonts w:hint="eastAsia"/>
+        </w:rPr>
+        <w:t>호출되었다고 가정을 하는 것!</w:t>
+      </w:r>
+      <w:r>
+        <w:t>!</w:t>
+      </w:r>
+    </w:p>
+    <w:p/>
     <w:p>
       <w:pPr>
         <w:pStyle w:val="2"/>
@@ -10855,81 +9843,23 @@
         <w:rPr>
           <w:rFonts w:hint="eastAsia"/>
         </w:rPr>
-        <w:t xml:space="preserve">중요한 것은 </w:t>
-      </w:r>
-      <w:r>
-        <w:t xml:space="preserve">Mock </w:t>
-      </w:r>
-      <w:r>
-        <w:rPr>
-          <w:rFonts w:hint="eastAsia"/>
-        </w:rPr>
-        <w:t>이라는 것,</w:t>
+        <w:t>M</w:t>
+      </w:r>
+      <w:r>
+        <w:t xml:space="preserve">ock </w:t>
+      </w:r>
+      <w:r>
+        <w:rPr>
+          <w:rFonts w:hint="eastAsia"/>
+        </w:rPr>
+        <w:t>테스트를 쓰는 이유?</w:t>
       </w:r>
       <w:r>
         <w:t xml:space="preserve"> </w:t>
       </w:r>
       <w:r>
-        <w:rPr>
-          <w:rFonts w:hint="eastAsia"/>
-        </w:rPr>
-        <w:t>즉 조건의</w:t>
-      </w:r>
-      <w:r>
-        <w:t xml:space="preserve"> </w:t>
-      </w:r>
-      <w:proofErr w:type="spellStart"/>
-      <w:r>
-        <w:t>personRepository.findByName</w:t>
-      </w:r>
-      <w:proofErr w:type="spellEnd"/>
-      <w:r>
-        <w:t xml:space="preserve">(“martin”) </w:t>
-      </w:r>
-      <w:r>
-        <w:rPr>
-          <w:rFonts w:hint="eastAsia"/>
-        </w:rPr>
-        <w:t xml:space="preserve">메서드가 실제로 호출 되는 것이 아니라 </w:t>
-      </w:r>
-      <w:r>
-        <w:rPr>
-          <w:rFonts w:hint="eastAsia"/>
-        </w:rPr>
-        <w:t>호출되었다고 가정을 하는 것!</w:t>
-      </w:r>
-      <w:r>
-        <w:t>!</w:t>
-      </w:r>
-    </w:p>
-    <w:p/>
-    <w:p>
-      <w:pPr>
-        <w:pStyle w:val="2"/>
-      </w:pPr>
-      <w:r>
-        <w:rPr>
-          <w:rFonts w:hint="eastAsia"/>
-        </w:rPr>
-        <w:t>M</w:t>
-      </w:r>
-      <w:r>
-        <w:t xml:space="preserve">ock </w:t>
-      </w:r>
-      <w:r>
-        <w:rPr>
-          <w:rFonts w:hint="eastAsia"/>
-        </w:rPr>
-        <w:t>테스트를 쓰는 이유?</w:t>
-      </w:r>
-      <w:r>
-        <w:t xml:space="preserve"> </w:t>
-      </w:r>
-      <w:proofErr w:type="spellStart"/>
-      <w:r>
         <w:t>PersonRepository</w:t>
       </w:r>
-      <w:proofErr w:type="spellEnd"/>
       <w:r>
         <w:rPr>
           <w:rFonts w:hint="eastAsia"/>
@@ -10945,11 +9875,9 @@
         </w:rPr>
         <w:t xml:space="preserve">는 </w:t>
       </w:r>
-      <w:proofErr w:type="spellStart"/>
       <w:r>
         <w:t>PersonService</w:t>
       </w:r>
-      <w:proofErr w:type="spellEnd"/>
       <w:r>
         <w:rPr>
           <w:rFonts w:hint="eastAsia"/>
@@ -10995,13 +9923,8 @@
         </w:rPr>
         <w:t xml:space="preserve">을 활용하면 </w:t>
       </w:r>
-      <w:proofErr w:type="spellStart"/>
-      <w:r>
-        <w:t>PersonService</w:t>
-      </w:r>
-      <w:proofErr w:type="spellEnd"/>
-      <w:r>
-        <w:t xml:space="preserve"> </w:t>
+      <w:r>
+        <w:t xml:space="preserve">PersonService </w:t>
       </w:r>
       <w:r>
         <w:rPr>
@@ -11192,15 +10115,7 @@
         <w:t>M</w:t>
       </w:r>
       <w:r>
-        <w:t>ock (</w:t>
-      </w:r>
-      <w:proofErr w:type="spellStart"/>
-      <w:r>
-        <w:t>PersonRepository.save</w:t>
-      </w:r>
-      <w:proofErr w:type="spellEnd"/>
-      <w:r>
-        <w:t>()</w:t>
+        <w:t>ock (PersonRepository.save()</w:t>
       </w:r>
       <w:r>
         <w:t xml:space="preserve"> </w:t>
@@ -11352,59 +10267,41 @@
         <w:t>–</w:t>
       </w:r>
       <w:r>
+        <w:t xml:space="preserve"> personRepository</w:t>
+      </w:r>
+      <w:r>
+        <w:t>, times(1)</w:t>
+      </w:r>
+      <w:r>
+        <w:t xml:space="preserve">).save(any(Person.class)); </w:t>
+      </w:r>
+      <w:r>
+        <w:rPr>
+          <w:rFonts w:hint="eastAsia"/>
+        </w:rPr>
+        <w:t xml:space="preserve">의 의미는 </w:t>
+      </w:r>
+      <w:r>
+        <w:t xml:space="preserve">PersonRepository </w:t>
+      </w:r>
+      <w:r>
+        <w:rPr>
+          <w:rFonts w:hint="eastAsia"/>
+        </w:rPr>
+        <w:t xml:space="preserve">대해서 체크를 해 보겠다는 의미인데 </w:t>
+      </w:r>
+      <w:r>
+        <w:t>.save()</w:t>
+      </w:r>
+      <w:r>
+        <w:rPr>
+          <w:rFonts w:hint="eastAsia"/>
+        </w:rPr>
+        <w:t>라는 메서드가 실행 되었는지,</w:t>
+      </w:r>
+      <w:r>
         <w:t xml:space="preserve"> </w:t>
       </w:r>
-      <w:proofErr w:type="spellStart"/>
-      <w:r>
-        <w:t>personRepository</w:t>
-      </w:r>
-      <w:proofErr w:type="spellEnd"/>
-      <w:r>
-        <w:t>, times(1)</w:t>
-      </w:r>
-      <w:r>
-        <w:t>).save(any(</w:t>
-      </w:r>
-      <w:proofErr w:type="spellStart"/>
-      <w:r>
-        <w:t>Person.class</w:t>
-      </w:r>
-      <w:proofErr w:type="spellEnd"/>
-      <w:r>
-        <w:t xml:space="preserve">)); </w:t>
-      </w:r>
-      <w:r>
-        <w:rPr>
-          <w:rFonts w:hint="eastAsia"/>
-        </w:rPr>
-        <w:t xml:space="preserve">의 의미는 </w:t>
-      </w:r>
-      <w:proofErr w:type="spellStart"/>
-      <w:r>
-        <w:t>PersonRepository</w:t>
-      </w:r>
-      <w:proofErr w:type="spellEnd"/>
-      <w:r>
-        <w:t xml:space="preserve"> </w:t>
-      </w:r>
-      <w:r>
-        <w:rPr>
-          <w:rFonts w:hint="eastAsia"/>
-        </w:rPr>
-        <w:t xml:space="preserve">대해서 체크를 해 보겠다는 의미인데 </w:t>
-      </w:r>
-      <w:r>
-        <w:t>.save()</w:t>
-      </w:r>
-      <w:r>
-        <w:rPr>
-          <w:rFonts w:hint="eastAsia"/>
-        </w:rPr>
-        <w:t>라는 메서드가 실행 되었는지,</w:t>
-      </w:r>
-      <w:r>
-        <w:t xml:space="preserve"> </w:t>
-      </w:r>
       <w:r>
         <w:rPr>
           <w:rFonts w:hint="eastAsia"/>
@@ -11418,39 +10315,17 @@
         <w:rPr>
           <w:rFonts w:hint="eastAsia"/>
         </w:rPr>
-        <w:t xml:space="preserve">에 대한 </w:t>
-      </w:r>
-      <w:proofErr w:type="spellStart"/>
-      <w:r>
-        <w:rPr>
-          <w:rFonts w:hint="eastAsia"/>
-        </w:rPr>
-        <w:t>파라</w:t>
+        <w:t>에 대한 파라</w:t>
       </w:r>
       <w:r>
         <w:rPr>
           <w:rFonts w:hint="eastAsia"/>
         </w:rPr>
         <w:lastRenderedPageBreak/>
-        <w:t>메타는</w:t>
-      </w:r>
-      <w:proofErr w:type="spellEnd"/>
-      <w:r>
-        <w:rPr>
-          <w:rFonts w:hint="eastAsia"/>
-        </w:rPr>
-        <w:t xml:space="preserve"> </w:t>
-      </w:r>
-      <w:r>
-        <w:t>any(</w:t>
-      </w:r>
-      <w:proofErr w:type="spellStart"/>
-      <w:r>
-        <w:t>Person.class</w:t>
-      </w:r>
-      <w:proofErr w:type="spellEnd"/>
-      <w:r>
-        <w:t xml:space="preserve">) </w:t>
+        <w:t xml:space="preserve">메타는 </w:t>
+      </w:r>
+      <w:r>
+        <w:t xml:space="preserve">any(Person.class) </w:t>
       </w:r>
       <w:r>
         <w:rPr>
@@ -11528,9 +10403,6 @@
     <w:p>
       <w:pPr>
         <w:pStyle w:val="2"/>
-        <w:rPr>
-          <w:rFonts w:hint="eastAsia"/>
-        </w:rPr>
       </w:pPr>
       <w:r>
         <w:rPr>
@@ -11605,13 +10477,7 @@
         <w:t xml:space="preserve"> </w:t>
       </w:r>
     </w:p>
-    <w:p>
-      <w:pPr>
-        <w:rPr>
-          <w:rFonts w:hint="eastAsia"/>
-        </w:rPr>
-      </w:pPr>
-    </w:p>
+    <w:p/>
     <w:p>
       <w:r>
         <w:rPr>
@@ -11655,22 +10521,39 @@
       </w:r>
     </w:p>
     <w:p>
-      <w:pPr>
-        <w:rPr>
-          <w:rFonts w:hint="eastAsia"/>
-        </w:rPr>
-      </w:pPr>
-      <w:proofErr w:type="spellStart"/>
       <w:r>
         <w:lastRenderedPageBreak/>
         <w:t>ArgumentMatcher</w:t>
       </w:r>
-      <w:proofErr w:type="spellEnd"/>
       <w:r>
         <w:rPr>
           <w:rFonts w:hint="eastAsia"/>
         </w:rPr>
         <w:t>를 직접 구현하여 인자 값 까지 비교하여 좀 더 정확한 테스트를 구현할 수 있다.</w:t>
+      </w:r>
+    </w:p>
+    <w:p/>
+    <w:p>
+      <w:pPr>
+        <w:pStyle w:val="1"/>
+        <w:rPr>
+          <w:rFonts w:hint="eastAsia"/>
+        </w:rPr>
+      </w:pPr>
+      <w:r>
+        <w:rPr>
+          <w:rFonts w:hint="eastAsia"/>
+        </w:rPr>
+        <w:t>2</w:t>
+      </w:r>
+      <w:r>
+        <w:t>9</w:t>
+      </w:r>
+      <w:r>
+        <w:rPr>
+          <w:rFonts w:hint="eastAsia"/>
+        </w:rPr>
+        <w:t>장</w:t>
       </w:r>
     </w:p>
     <w:sectPr>

</xml_diff>

<commit_message>
30. Chapter 09. Exception - 02. Exception Handling #2
</commit_message>
<xml_diff>
--- a/demo/지인정보관리_스프링부트_내용정리.docx
+++ b/demo/지인정보관리_스프링부트_내용정리.docx
@@ -10536,9 +10536,6 @@
     <w:p>
       <w:pPr>
         <w:pStyle w:val="1"/>
-        <w:rPr>
-          <w:rFonts w:hint="eastAsia"/>
-        </w:rPr>
       </w:pPr>
       <w:r>
         <w:rPr>
@@ -10554,6 +10551,42 @@
           <w:rFonts w:hint="eastAsia"/>
         </w:rPr>
         <w:t>장</w:t>
+      </w:r>
+    </w:p>
+    <w:p>
+      <w:pPr>
+        <w:pStyle w:val="1"/>
+      </w:pPr>
+      <w:r>
+        <w:rPr>
+          <w:rFonts w:hint="eastAsia"/>
+        </w:rPr>
+        <w:t>3</w:t>
+      </w:r>
+      <w:r>
+        <w:t>0</w:t>
+      </w:r>
+      <w:r>
+        <w:rPr>
+          <w:rFonts w:hint="eastAsia"/>
+        </w:rPr>
+        <w:t>장</w:t>
+      </w:r>
+    </w:p>
+    <w:p>
+      <w:pPr>
+        <w:rPr>
+          <w:rFonts w:hint="eastAsia"/>
+        </w:rPr>
+      </w:pPr>
+      <w:r>
+        <w:t xml:space="preserve">Custom Exception </w:t>
+      </w:r>
+      <w:r>
+        <w:rPr>
+          <w:rFonts w:hint="eastAsia"/>
+        </w:rPr>
+        <w:t>만들어서 적용시키는 것 해봄</w:t>
       </w:r>
     </w:p>
     <w:sectPr>

</xml_diff>

<commit_message>
31장. Chapter 09. Exception - 02. Exception Handling #2
</commit_message>
<xml_diff>
--- a/demo/지인정보관리_스프링부트_내용정리.docx
+++ b/demo/지인정보관리_스프링부트_내용정리.docx
@@ -10574,11 +10574,6 @@
       </w:r>
     </w:p>
     <w:p>
-      <w:pPr>
-        <w:rPr>
-          <w:rFonts w:hint="eastAsia"/>
-        </w:rPr>
-      </w:pPr>
       <w:r>
         <w:t xml:space="preserve">Custom Exception </w:t>
       </w:r>
@@ -10588,6 +10583,486 @@
         </w:rPr>
         <w:t>만들어서 적용시키는 것 해봄</w:t>
       </w:r>
+    </w:p>
+    <w:p/>
+    <w:p>
+      <w:pPr>
+        <w:pStyle w:val="1"/>
+      </w:pPr>
+      <w:r>
+        <w:rPr>
+          <w:rFonts w:hint="eastAsia"/>
+        </w:rPr>
+        <w:t>3</w:t>
+      </w:r>
+      <w:r>
+        <w:t>1</w:t>
+      </w:r>
+      <w:r>
+        <w:rPr>
+          <w:rFonts w:hint="eastAsia"/>
+        </w:rPr>
+        <w:t>장</w:t>
+      </w:r>
+      <w:r>
+        <w:rPr>
+          <w:rFonts w:hint="eastAsia"/>
+        </w:rPr>
+        <w:t xml:space="preserve"> </w:t>
+      </w:r>
+      <w:r>
+        <w:t xml:space="preserve">– </w:t>
+      </w:r>
+      <w:r>
+        <w:rPr>
+          <w:rFonts w:hint="eastAsia"/>
+        </w:rPr>
+        <w:t>E</w:t>
+      </w:r>
+      <w:r>
+        <w:t>xception Handling # 2</w:t>
+      </w:r>
+    </w:p>
+    <w:p>
+      <w:pPr>
+        <w:pStyle w:val="2"/>
+      </w:pPr>
+      <w:r>
+        <w:rPr>
+          <w:rFonts w:hint="eastAsia"/>
+        </w:rPr>
+        <w:t xml:space="preserve">실제 </w:t>
+      </w:r>
+      <w:r>
+        <w:t>API</w:t>
+      </w:r>
+      <w:r>
+        <w:rPr>
+          <w:rFonts w:hint="eastAsia"/>
+        </w:rPr>
+        <w:t>에서는 예외처리 어떻게 하는지 학습</w:t>
+      </w:r>
+    </w:p>
+    <w:p>
+      <w:r>
+        <w:rPr>
+          <w:rFonts w:hint="eastAsia"/>
+        </w:rPr>
+        <w:t xml:space="preserve">실제 </w:t>
+      </w:r>
+      <w:r>
+        <w:t xml:space="preserve">API </w:t>
+      </w:r>
+      <w:r>
+        <w:rPr>
+          <w:rFonts w:hint="eastAsia"/>
+        </w:rPr>
+        <w:t>에서는 오류 메시지를 내려주어야 한다.</w:t>
+      </w:r>
+    </w:p>
+    <w:p/>
+    <w:p>
+      <w:r>
+        <w:rPr>
+          <w:rFonts w:hint="eastAsia"/>
+        </w:rPr>
+        <w:t>순서</w:t>
+      </w:r>
+    </w:p>
+    <w:p>
+      <w:pPr>
+        <w:rPr>
+          <w:rFonts w:hint="eastAsia"/>
+        </w:rPr>
+      </w:pPr>
+      <w:r>
+        <w:rPr>
+          <w:rFonts w:hint="eastAsia"/>
+        </w:rPr>
+        <w:t>1</w:t>
+      </w:r>
+      <w:r>
+        <w:t>.</w:t>
+      </w:r>
+      <w:r>
+        <w:rPr>
+          <w:rFonts w:hint="eastAsia"/>
+        </w:rPr>
+        <w:t>R</w:t>
+      </w:r>
+      <w:r>
+        <w:t xml:space="preserve">untimeException </w:t>
+      </w:r>
+      <w:r>
+        <w:rPr>
+          <w:rFonts w:hint="eastAsia"/>
+        </w:rPr>
+        <w:t xml:space="preserve">상속받은 </w:t>
+      </w:r>
+      <w:r>
+        <w:t xml:space="preserve">CustomException </w:t>
+      </w:r>
+      <w:r>
+        <w:rPr>
+          <w:rFonts w:hint="eastAsia"/>
+        </w:rPr>
+        <w:t>클래스 생성</w:t>
+      </w:r>
+    </w:p>
+    <w:p>
+      <w:r>
+        <w:rPr>
+          <w:noProof/>
+        </w:rPr>
+        <w:drawing>
+          <wp:inline distT="0" distB="0" distL="0" distR="0" wp14:anchorId="43E28596" wp14:editId="4CD4A0C5">
+            <wp:extent cx="5731510" cy="1081405"/>
+            <wp:effectExtent l="0" t="0" r="2540" b="4445"/>
+            <wp:docPr id="83" name="그림 83"/>
+            <wp:cNvGraphicFramePr>
+              <a:graphicFrameLocks xmlns:a="http://schemas.openxmlformats.org/drawingml/2006/main" noChangeAspect="1"/>
+            </wp:cNvGraphicFramePr>
+            <a:graphic xmlns:a="http://schemas.openxmlformats.org/drawingml/2006/main">
+              <a:graphicData uri="http://schemas.openxmlformats.org/drawingml/2006/picture">
+                <pic:pic xmlns:pic="http://schemas.openxmlformats.org/drawingml/2006/picture">
+                  <pic:nvPicPr>
+                    <pic:cNvPr id="1" name=""/>
+                    <pic:cNvPicPr/>
+                  </pic:nvPicPr>
+                  <pic:blipFill>
+                    <a:blip r:embed="rId107"/>
+                    <a:stretch>
+                      <a:fillRect/>
+                    </a:stretch>
+                  </pic:blipFill>
+                  <pic:spPr>
+                    <a:xfrm>
+                      <a:off x="0" y="0"/>
+                      <a:ext cx="5731510" cy="1081405"/>
+                    </a:xfrm>
+                    <a:prstGeom prst="rect">
+                      <a:avLst/>
+                    </a:prstGeom>
+                  </pic:spPr>
+                </pic:pic>
+              </a:graphicData>
+            </a:graphic>
+          </wp:inline>
+        </w:drawing>
+      </w:r>
+    </w:p>
+    <w:p>
+      <w:pPr>
+        <w:rPr>
+          <w:rFonts w:hint="eastAsia"/>
+        </w:rPr>
+      </w:pPr>
+      <w:r>
+        <w:rPr>
+          <w:rFonts w:hint="eastAsia"/>
+        </w:rPr>
+        <w:t>2</w:t>
+      </w:r>
+      <w:r>
+        <w:t>.</w:t>
+      </w:r>
+      <w:r>
+        <w:rPr>
+          <w:rFonts w:hint="eastAsia"/>
+        </w:rPr>
+        <w:t>C</w:t>
+      </w:r>
+      <w:r>
+        <w:t>ustomException</w:t>
+      </w:r>
+      <w:r>
+        <w:rPr>
+          <w:rFonts w:hint="eastAsia"/>
+        </w:rPr>
+        <w:t xml:space="preserve">이 필요한 </w:t>
+      </w:r>
+      <w:r>
+        <w:t>Service</w:t>
+      </w:r>
+      <w:r>
+        <w:rPr>
+          <w:rFonts w:hint="eastAsia"/>
+        </w:rPr>
+        <w:t>에서 사용</w:t>
+      </w:r>
+    </w:p>
+    <w:p>
+      <w:r>
+        <w:rPr>
+          <w:noProof/>
+        </w:rPr>
+        <w:drawing>
+          <wp:inline distT="0" distB="0" distL="0" distR="0" wp14:anchorId="7E15BA6E" wp14:editId="12792C21">
+            <wp:extent cx="5731510" cy="1563370"/>
+            <wp:effectExtent l="0" t="0" r="2540" b="0"/>
+            <wp:docPr id="85" name="그림 85"/>
+            <wp:cNvGraphicFramePr>
+              <a:graphicFrameLocks xmlns:a="http://schemas.openxmlformats.org/drawingml/2006/main" noChangeAspect="1"/>
+            </wp:cNvGraphicFramePr>
+            <a:graphic xmlns:a="http://schemas.openxmlformats.org/drawingml/2006/main">
+              <a:graphicData uri="http://schemas.openxmlformats.org/drawingml/2006/picture">
+                <pic:pic xmlns:pic="http://schemas.openxmlformats.org/drawingml/2006/picture">
+                  <pic:nvPicPr>
+                    <pic:cNvPr id="1" name=""/>
+                    <pic:cNvPicPr/>
+                  </pic:nvPicPr>
+                  <pic:blipFill>
+                    <a:blip r:embed="rId108"/>
+                    <a:stretch>
+                      <a:fillRect/>
+                    </a:stretch>
+                  </pic:blipFill>
+                  <pic:spPr>
+                    <a:xfrm>
+                      <a:off x="0" y="0"/>
+                      <a:ext cx="5731510" cy="1563370"/>
+                    </a:xfrm>
+                    <a:prstGeom prst="rect">
+                      <a:avLst/>
+                    </a:prstGeom>
+                  </pic:spPr>
+                </pic:pic>
+              </a:graphicData>
+            </a:graphic>
+          </wp:inline>
+        </w:drawing>
+      </w:r>
+    </w:p>
+    <w:p>
+      <w:pPr>
+        <w:rPr>
+          <w:rFonts w:hint="eastAsia"/>
+        </w:rPr>
+      </w:pPr>
+      <w:r>
+        <w:rPr>
+          <w:rFonts w:hint="eastAsia"/>
+        </w:rPr>
+        <w:t>3</w:t>
+      </w:r>
+      <w:r>
+        <w:t>.</w:t>
+      </w:r>
+      <w:r>
+        <w:rPr>
+          <w:rFonts w:hint="eastAsia"/>
+        </w:rPr>
+        <w:t>h</w:t>
+      </w:r>
+      <w:r>
+        <w:t>ttpResponse body</w:t>
+      </w:r>
+      <w:r>
+        <w:rPr>
+          <w:rFonts w:hint="eastAsia"/>
+        </w:rPr>
+        <w:t xml:space="preserve">에 </w:t>
+      </w:r>
+      <w:r>
+        <w:rPr>
+          <w:rFonts w:hint="eastAsia"/>
+        </w:rPr>
+        <w:t>클라이언트에게 j</w:t>
+      </w:r>
+      <w:r>
+        <w:t>son</w:t>
+      </w:r>
+      <w:r>
+        <w:rPr>
+          <w:rFonts w:hint="eastAsia"/>
+        </w:rPr>
+        <w:t xml:space="preserve">형식으로 내려주기 위하여 </w:t>
+      </w:r>
+      <w:r>
+        <w:rPr>
+          <w:rFonts w:hint="eastAsia"/>
+        </w:rPr>
+        <w:t xml:space="preserve">아래처럼 </w:t>
+      </w:r>
+      <w:r>
+        <w:t xml:space="preserve">Error Response </w:t>
+      </w:r>
+      <w:r>
+        <w:rPr>
+          <w:rFonts w:hint="eastAsia"/>
+        </w:rPr>
+        <w:t>클래스 생성</w:t>
+      </w:r>
+    </w:p>
+    <w:p>
+      <w:r>
+        <w:rPr>
+          <w:noProof/>
+        </w:rPr>
+        <w:lastRenderedPageBreak/>
+        <w:drawing>
+          <wp:inline distT="0" distB="0" distL="0" distR="0" wp14:anchorId="5ECFC459" wp14:editId="4F22E3E8">
+            <wp:extent cx="5731510" cy="1649095"/>
+            <wp:effectExtent l="0" t="0" r="2540" b="8255"/>
+            <wp:docPr id="84" name="그림 84"/>
+            <wp:cNvGraphicFramePr>
+              <a:graphicFrameLocks xmlns:a="http://schemas.openxmlformats.org/drawingml/2006/main" noChangeAspect="1"/>
+            </wp:cNvGraphicFramePr>
+            <a:graphic xmlns:a="http://schemas.openxmlformats.org/drawingml/2006/main">
+              <a:graphicData uri="http://schemas.openxmlformats.org/drawingml/2006/picture">
+                <pic:pic xmlns:pic="http://schemas.openxmlformats.org/drawingml/2006/picture">
+                  <pic:nvPicPr>
+                    <pic:cNvPr id="1" name=""/>
+                    <pic:cNvPicPr/>
+                  </pic:nvPicPr>
+                  <pic:blipFill>
+                    <a:blip r:embed="rId109"/>
+                    <a:stretch>
+                      <a:fillRect/>
+                    </a:stretch>
+                  </pic:blipFill>
+                  <pic:spPr>
+                    <a:xfrm>
+                      <a:off x="0" y="0"/>
+                      <a:ext cx="5731510" cy="1649095"/>
+                    </a:xfrm>
+                    <a:prstGeom prst="rect">
+                      <a:avLst/>
+                    </a:prstGeom>
+                  </pic:spPr>
+                </pic:pic>
+              </a:graphicData>
+            </a:graphic>
+          </wp:inline>
+        </w:drawing>
+      </w:r>
+    </w:p>
+    <w:p>
+      <w:r>
+        <w:t>4.</w:t>
+      </w:r>
+      <w:r>
+        <w:rPr>
+          <w:rFonts w:hint="eastAsia"/>
+        </w:rPr>
+        <w:t>C</w:t>
+      </w:r>
+      <w:r>
+        <w:t xml:space="preserve">ontroller </w:t>
+      </w:r>
+      <w:r>
+        <w:rPr>
+          <w:rFonts w:hint="eastAsia"/>
+        </w:rPr>
+        <w:t xml:space="preserve">클래스에 </w:t>
+      </w:r>
+      <w:r>
+        <w:t xml:space="preserve">@ExceptionHandler </w:t>
+      </w:r>
+      <w:r>
+        <w:rPr>
+          <w:rFonts w:hint="eastAsia"/>
+        </w:rPr>
+        <w:t xml:space="preserve">메서드 선언하여 해당하는 </w:t>
+      </w:r>
+      <w:r>
+        <w:t xml:space="preserve">Exception </w:t>
+      </w:r>
+      <w:r>
+        <w:rPr>
+          <w:rFonts w:hint="eastAsia"/>
+        </w:rPr>
+        <w:t>발생 시 핸들링</w:t>
+      </w:r>
+    </w:p>
+    <w:p>
+      <w:pPr>
+        <w:rPr>
+          <w:rFonts w:hint="eastAsia"/>
+        </w:rPr>
+      </w:pPr>
+      <w:r>
+        <w:t>@ExceptionHandler</w:t>
+      </w:r>
+      <w:r>
+        <w:rPr>
+          <w:rFonts w:hint="eastAsia"/>
+        </w:rPr>
+        <w:t xml:space="preserve">의 </w:t>
+      </w:r>
+      <w:r>
+        <w:t xml:space="preserve">value </w:t>
+      </w:r>
+      <w:r>
+        <w:rPr>
+          <w:rFonts w:hint="eastAsia"/>
+        </w:rPr>
+        <w:t xml:space="preserve">값에 </w:t>
+      </w:r>
+      <w:r>
+        <w:rPr>
+          <w:rFonts w:hint="eastAsia"/>
+        </w:rPr>
+        <w:t xml:space="preserve">어떤 </w:t>
+      </w:r>
+      <w:r>
+        <w:t>Exception</w:t>
+      </w:r>
+      <w:r>
+        <w:rPr>
+          <w:rFonts w:hint="eastAsia"/>
+        </w:rPr>
+        <w:t>을 처리할 지 지정함.</w:t>
+      </w:r>
+    </w:p>
+    <w:p>
+      <w:r>
+        <w:rPr>
+          <w:noProof/>
+        </w:rPr>
+        <w:drawing>
+          <wp:inline distT="0" distB="0" distL="0" distR="0" wp14:anchorId="3332B642" wp14:editId="6F5B88F7">
+            <wp:extent cx="5731510" cy="2600325"/>
+            <wp:effectExtent l="0" t="0" r="2540" b="9525"/>
+            <wp:docPr id="82" name="그림 82"/>
+            <wp:cNvGraphicFramePr>
+              <a:graphicFrameLocks xmlns:a="http://schemas.openxmlformats.org/drawingml/2006/main" noChangeAspect="1"/>
+            </wp:cNvGraphicFramePr>
+            <a:graphic xmlns:a="http://schemas.openxmlformats.org/drawingml/2006/main">
+              <a:graphicData uri="http://schemas.openxmlformats.org/drawingml/2006/picture">
+                <pic:pic xmlns:pic="http://schemas.openxmlformats.org/drawingml/2006/picture">
+                  <pic:nvPicPr>
+                    <pic:cNvPr id="1" name=""/>
+                    <pic:cNvPicPr/>
+                  </pic:nvPicPr>
+                  <pic:blipFill>
+                    <a:blip r:embed="rId110"/>
+                    <a:stretch>
+                      <a:fillRect/>
+                    </a:stretch>
+                  </pic:blipFill>
+                  <pic:spPr>
+                    <a:xfrm>
+                      <a:off x="0" y="0"/>
+                      <a:ext cx="5731510" cy="2600325"/>
+                    </a:xfrm>
+                    <a:prstGeom prst="rect">
+                      <a:avLst/>
+                    </a:prstGeom>
+                  </pic:spPr>
+                </pic:pic>
+              </a:graphicData>
+            </a:graphic>
+          </wp:inline>
+        </w:drawing>
+      </w:r>
+    </w:p>
+    <w:p>
+      <w:pPr>
+        <w:rPr>
+          <w:rFonts w:hint="eastAsia"/>
+        </w:rPr>
+      </w:pPr>
     </w:p>
     <w:sectPr>
       <w:pgSz w:w="11906" w:h="16838"/>
@@ -10804,10 +11279,10 @@
     </w:lvl>
   </w:abstractNum>
   <w:abstractNum w:abstractNumId="2" w15:restartNumberingAfterBreak="0">
-    <w:nsid w:val="36227F04"/>
+    <w:nsid w:val="26A82C3D"/>
     <w:multiLevelType w:val="hybridMultilevel"/>
-    <w:tmpl w:val="B4349E8A"/>
-    <w:lvl w:ilvl="0" w:tplc="538C7D92">
+    <w:tmpl w:val="745C4730"/>
+    <w:lvl w:ilvl="0" w:tplc="4718AFBC">
       <w:start w:val="1"/>
       <w:numFmt w:val="decimal"/>
       <w:lvlText w:val="%1."/>
@@ -10893,10 +11368,10 @@
     </w:lvl>
   </w:abstractNum>
   <w:abstractNum w:abstractNumId="3" w15:restartNumberingAfterBreak="0">
-    <w:nsid w:val="3B9D37B2"/>
+    <w:nsid w:val="36227F04"/>
     <w:multiLevelType w:val="hybridMultilevel"/>
-    <w:tmpl w:val="6CEAD83A"/>
-    <w:lvl w:ilvl="0" w:tplc="CCA0D380">
+    <w:tmpl w:val="B4349E8A"/>
+    <w:lvl w:ilvl="0" w:tplc="538C7D92">
       <w:start w:val="1"/>
       <w:numFmt w:val="decimal"/>
       <w:lvlText w:val="%1."/>
@@ -10982,10 +11457,10 @@
     </w:lvl>
   </w:abstractNum>
   <w:abstractNum w:abstractNumId="4" w15:restartNumberingAfterBreak="0">
-    <w:nsid w:val="3FAA1018"/>
+    <w:nsid w:val="3B9D37B2"/>
     <w:multiLevelType w:val="hybridMultilevel"/>
-    <w:tmpl w:val="31C4B758"/>
-    <w:lvl w:ilvl="0" w:tplc="32EAB2E2">
+    <w:tmpl w:val="6CEAD83A"/>
+    <w:lvl w:ilvl="0" w:tplc="CCA0D380">
       <w:start w:val="1"/>
       <w:numFmt w:val="decimal"/>
       <w:lvlText w:val="%1."/>
@@ -11071,10 +11546,10 @@
     </w:lvl>
   </w:abstractNum>
   <w:abstractNum w:abstractNumId="5" w15:restartNumberingAfterBreak="0">
-    <w:nsid w:val="42AD2E8E"/>
+    <w:nsid w:val="3FAA1018"/>
     <w:multiLevelType w:val="hybridMultilevel"/>
-    <w:tmpl w:val="4CA2448C"/>
-    <w:lvl w:ilvl="0" w:tplc="4B82298C">
+    <w:tmpl w:val="31C4B758"/>
+    <w:lvl w:ilvl="0" w:tplc="32EAB2E2">
       <w:start w:val="1"/>
       <w:numFmt w:val="decimal"/>
       <w:lvlText w:val="%1."/>
@@ -11160,10 +11635,10 @@
     </w:lvl>
   </w:abstractNum>
   <w:abstractNum w:abstractNumId="6" w15:restartNumberingAfterBreak="0">
-    <w:nsid w:val="5358124F"/>
+    <w:nsid w:val="42AD2E8E"/>
     <w:multiLevelType w:val="hybridMultilevel"/>
-    <w:tmpl w:val="79CE5A48"/>
-    <w:lvl w:ilvl="0" w:tplc="8ED4CEDC">
+    <w:tmpl w:val="4CA2448C"/>
+    <w:lvl w:ilvl="0" w:tplc="4B82298C">
       <w:start w:val="1"/>
       <w:numFmt w:val="decimal"/>
       <w:lvlText w:val="%1."/>
@@ -11249,10 +11724,10 @@
     </w:lvl>
   </w:abstractNum>
   <w:abstractNum w:abstractNumId="7" w15:restartNumberingAfterBreak="0">
-    <w:nsid w:val="57627FF1"/>
+    <w:nsid w:val="5358124F"/>
     <w:multiLevelType w:val="hybridMultilevel"/>
-    <w:tmpl w:val="67300EF2"/>
-    <w:lvl w:ilvl="0" w:tplc="6338F6DE">
+    <w:tmpl w:val="79CE5A48"/>
+    <w:lvl w:ilvl="0" w:tplc="8ED4CEDC">
       <w:start w:val="1"/>
       <w:numFmt w:val="decimal"/>
       <w:lvlText w:val="%1."/>
@@ -11338,10 +11813,10 @@
     </w:lvl>
   </w:abstractNum>
   <w:abstractNum w:abstractNumId="8" w15:restartNumberingAfterBreak="0">
-    <w:nsid w:val="7C080A71"/>
+    <w:nsid w:val="57627FF1"/>
     <w:multiLevelType w:val="hybridMultilevel"/>
-    <w:tmpl w:val="9EB8960C"/>
-    <w:lvl w:ilvl="0" w:tplc="48543AC2">
+    <w:tmpl w:val="67300EF2"/>
+    <w:lvl w:ilvl="0" w:tplc="6338F6DE">
       <w:start w:val="1"/>
       <w:numFmt w:val="decimal"/>
       <w:lvlText w:val="%1."/>
@@ -11427,10 +11902,10 @@
     </w:lvl>
   </w:abstractNum>
   <w:abstractNum w:abstractNumId="9" w15:restartNumberingAfterBreak="0">
-    <w:nsid w:val="7D2661C0"/>
+    <w:nsid w:val="7C080A71"/>
     <w:multiLevelType w:val="hybridMultilevel"/>
-    <w:tmpl w:val="F208A956"/>
-    <w:lvl w:ilvl="0" w:tplc="93EE92FA">
+    <w:tmpl w:val="9EB8960C"/>
+    <w:lvl w:ilvl="0" w:tplc="48543AC2">
       <w:start w:val="1"/>
       <w:numFmt w:val="decimal"/>
       <w:lvlText w:val="%1."/>
@@ -11516,10 +11991,10 @@
     </w:lvl>
   </w:abstractNum>
   <w:abstractNum w:abstractNumId="10" w15:restartNumberingAfterBreak="0">
-    <w:nsid w:val="7E6132ED"/>
+    <w:nsid w:val="7D2661C0"/>
     <w:multiLevelType w:val="hybridMultilevel"/>
-    <w:tmpl w:val="142ACC04"/>
-    <w:lvl w:ilvl="0" w:tplc="ACB64B88">
+    <w:tmpl w:val="F208A956"/>
+    <w:lvl w:ilvl="0" w:tplc="93EE92FA">
       <w:start w:val="1"/>
       <w:numFmt w:val="decimal"/>
       <w:lvlText w:val="%1."/>
@@ -11604,8 +12079,97 @@
       </w:pPr>
     </w:lvl>
   </w:abstractNum>
+  <w:abstractNum w:abstractNumId="11" w15:restartNumberingAfterBreak="0">
+    <w:nsid w:val="7E6132ED"/>
+    <w:multiLevelType w:val="hybridMultilevel"/>
+    <w:tmpl w:val="142ACC04"/>
+    <w:lvl w:ilvl="0" w:tplc="ACB64B88">
+      <w:start w:val="1"/>
+      <w:numFmt w:val="decimal"/>
+      <w:lvlText w:val="%1."/>
+      <w:lvlJc w:val="left"/>
+      <w:pPr>
+        <w:ind w:left="760" w:hanging="360"/>
+      </w:pPr>
+      <w:rPr>
+        <w:rFonts w:hint="default"/>
+      </w:rPr>
+    </w:lvl>
+    <w:lvl w:ilvl="1" w:tplc="04090019" w:tentative="1">
+      <w:start w:val="1"/>
+      <w:numFmt w:val="upperLetter"/>
+      <w:lvlText w:val="%2."/>
+      <w:lvlJc w:val="left"/>
+      <w:pPr>
+        <w:ind w:left="1200" w:hanging="400"/>
+      </w:pPr>
+    </w:lvl>
+    <w:lvl w:ilvl="2" w:tplc="0409001B" w:tentative="1">
+      <w:start w:val="1"/>
+      <w:numFmt w:val="lowerRoman"/>
+      <w:lvlText w:val="%3."/>
+      <w:lvlJc w:val="right"/>
+      <w:pPr>
+        <w:ind w:left="1600" w:hanging="400"/>
+      </w:pPr>
+    </w:lvl>
+    <w:lvl w:ilvl="3" w:tplc="0409000F" w:tentative="1">
+      <w:start w:val="1"/>
+      <w:numFmt w:val="decimal"/>
+      <w:lvlText w:val="%4."/>
+      <w:lvlJc w:val="left"/>
+      <w:pPr>
+        <w:ind w:left="2000" w:hanging="400"/>
+      </w:pPr>
+    </w:lvl>
+    <w:lvl w:ilvl="4" w:tplc="04090019" w:tentative="1">
+      <w:start w:val="1"/>
+      <w:numFmt w:val="upperLetter"/>
+      <w:lvlText w:val="%5."/>
+      <w:lvlJc w:val="left"/>
+      <w:pPr>
+        <w:ind w:left="2400" w:hanging="400"/>
+      </w:pPr>
+    </w:lvl>
+    <w:lvl w:ilvl="5" w:tplc="0409001B" w:tentative="1">
+      <w:start w:val="1"/>
+      <w:numFmt w:val="lowerRoman"/>
+      <w:lvlText w:val="%6."/>
+      <w:lvlJc w:val="right"/>
+      <w:pPr>
+        <w:ind w:left="2800" w:hanging="400"/>
+      </w:pPr>
+    </w:lvl>
+    <w:lvl w:ilvl="6" w:tplc="0409000F" w:tentative="1">
+      <w:start w:val="1"/>
+      <w:numFmt w:val="decimal"/>
+      <w:lvlText w:val="%7."/>
+      <w:lvlJc w:val="left"/>
+      <w:pPr>
+        <w:ind w:left="3200" w:hanging="400"/>
+      </w:pPr>
+    </w:lvl>
+    <w:lvl w:ilvl="7" w:tplc="04090019" w:tentative="1">
+      <w:start w:val="1"/>
+      <w:numFmt w:val="upperLetter"/>
+      <w:lvlText w:val="%8."/>
+      <w:lvlJc w:val="left"/>
+      <w:pPr>
+        <w:ind w:left="3600" w:hanging="400"/>
+      </w:pPr>
+    </w:lvl>
+    <w:lvl w:ilvl="8" w:tplc="0409001B" w:tentative="1">
+      <w:start w:val="1"/>
+      <w:numFmt w:val="lowerRoman"/>
+      <w:lvlText w:val="%9."/>
+      <w:lvlJc w:val="right"/>
+      <w:pPr>
+        <w:ind w:left="4000" w:hanging="400"/>
+      </w:pPr>
+    </w:lvl>
+  </w:abstractNum>
   <w:num w:numId="1">
-    <w:abstractNumId w:val="8"/>
+    <w:abstractNumId w:val="9"/>
   </w:num>
   <w:num w:numId="2">
     <w:abstractNumId w:val="1"/>
@@ -11614,27 +12178,30 @@
     <w:abstractNumId w:val="0"/>
   </w:num>
   <w:num w:numId="4">
+    <w:abstractNumId w:val="5"/>
+  </w:num>
+  <w:num w:numId="5">
+    <w:abstractNumId w:val="7"/>
+  </w:num>
+  <w:num w:numId="6">
+    <w:abstractNumId w:val="6"/>
+  </w:num>
+  <w:num w:numId="7">
+    <w:abstractNumId w:val="11"/>
+  </w:num>
+  <w:num w:numId="8">
+    <w:abstractNumId w:val="8"/>
+  </w:num>
+  <w:num w:numId="9">
+    <w:abstractNumId w:val="10"/>
+  </w:num>
+  <w:num w:numId="10">
     <w:abstractNumId w:val="4"/>
   </w:num>
-  <w:num w:numId="5">
-    <w:abstractNumId w:val="6"/>
-  </w:num>
-  <w:num w:numId="6">
-    <w:abstractNumId w:val="5"/>
-  </w:num>
-  <w:num w:numId="7">
-    <w:abstractNumId w:val="10"/>
-  </w:num>
-  <w:num w:numId="8">
-    <w:abstractNumId w:val="7"/>
-  </w:num>
-  <w:num w:numId="9">
-    <w:abstractNumId w:val="9"/>
-  </w:num>
-  <w:num w:numId="10">
+  <w:num w:numId="11">
     <w:abstractNumId w:val="3"/>
   </w:num>
-  <w:num w:numId="11">
+  <w:num w:numId="12">
     <w:abstractNumId w:val="2"/>
   </w:num>
 </w:numbering>

</xml_diff>

<commit_message>
32장 - Exception Handling # 3
</commit_message>
<xml_diff>
--- a/demo/지인정보관리_스프링부트_내용정리.docx
+++ b/demo/지인정보관리_스프링부트_내용정리.docx
@@ -11,6 +11,7 @@
       </w:r>
     </w:p>
     <w:p>
+      <w:proofErr w:type="gramStart"/>
       <w:r>
         <w:rPr>
           <w:rFonts w:hint="eastAsia"/>
@@ -18,7 +19,11 @@
         <w:t>G</w:t>
       </w:r>
       <w:r>
-        <w:t xml:space="preserve">oal : </w:t>
+        <w:t>oal :</w:t>
+      </w:r>
+      <w:proofErr w:type="gramEnd"/>
+      <w:r>
+        <w:t xml:space="preserve"> </w:t>
       </w:r>
     </w:p>
     <w:p>
@@ -189,6 +194,7 @@
         </w:rPr>
         <w:t xml:space="preserve">여기서 </w:t>
       </w:r>
+      <w:proofErr w:type="gramStart"/>
       <w:r>
         <w:t xml:space="preserve">RestController </w:t>
       </w:r>
@@ -196,7 +202,14 @@
         <w:rPr>
           <w:rFonts w:hint="eastAsia"/>
         </w:rPr>
-        <w:t xml:space="preserve">에 </w:t>
+        <w:t>에</w:t>
+      </w:r>
+      <w:proofErr w:type="gramEnd"/>
+      <w:r>
+        <w:rPr>
+          <w:rFonts w:hint="eastAsia"/>
+        </w:rPr>
+        <w:t xml:space="preserve"> </w:t>
       </w:r>
       <w:r>
         <w:t>@Controller</w:t>
@@ -339,6 +352,7 @@
       <w:pPr>
         <w:pStyle w:val="2"/>
       </w:pPr>
+      <w:proofErr w:type="gramStart"/>
       <w:r>
         <w:rPr>
           <w:rFonts w:hint="eastAsia"/>
@@ -352,7 +366,14 @@
         <w:rPr>
           <w:rFonts w:hint="eastAsia"/>
         </w:rPr>
-        <w:t xml:space="preserve">테스트 생성 단축키 </w:t>
+        <w:t>테스트</w:t>
+      </w:r>
+      <w:proofErr w:type="gramEnd"/>
+      <w:r>
+        <w:rPr>
+          <w:rFonts w:hint="eastAsia"/>
+        </w:rPr>
+        <w:t xml:space="preserve"> 생성 단축키 </w:t>
       </w:r>
       <w:r>
         <w:t>] Controller method</w:t>
@@ -409,8 +430,13 @@
         </w:rPr>
         <w:t>@</w:t>
       </w:r>
-      <w:r>
-        <w:t xml:space="preserve">SpringBootTest : </w:t>
+      <w:proofErr w:type="gramStart"/>
+      <w:r>
+        <w:t>SpringBootTest :</w:t>
+      </w:r>
+      <w:proofErr w:type="gramEnd"/>
+      <w:r>
+        <w:t xml:space="preserve"> </w:t>
       </w:r>
       <w:r>
         <w:rPr>
@@ -486,8 +512,13 @@
         </w:rPr>
         <w:t xml:space="preserve">추가할 때 </w:t>
       </w:r>
-      <w:r>
-        <w:t xml:space="preserve">org.junit </w:t>
+      <w:proofErr w:type="gramStart"/>
+      <w:r>
+        <w:t>org.junit</w:t>
+      </w:r>
+      <w:proofErr w:type="gramEnd"/>
+      <w:r>
+        <w:t xml:space="preserve"> </w:t>
       </w:r>
       <w:r>
         <w:rPr>
@@ -598,7 +629,21 @@
         <w:rPr>
           <w:rFonts w:hint="eastAsia"/>
         </w:rPr>
-        <w:t>의존성이 제대로 추가 되었는지,</w:t>
+        <w:t xml:space="preserve">의존성이 제대로 </w:t>
+      </w:r>
+      <w:proofErr w:type="gramStart"/>
+      <w:r>
+        <w:rPr>
+          <w:rFonts w:hint="eastAsia"/>
+        </w:rPr>
+        <w:t>추가 되었는지</w:t>
+      </w:r>
+      <w:proofErr w:type="gramEnd"/>
+      <w:r>
+        <w:rPr>
+          <w:rFonts w:hint="eastAsia"/>
+        </w:rPr>
+        <w:t>,</w:t>
       </w:r>
       <w:r>
         <w:t xml:space="preserve"> Te</w:t>
@@ -700,10 +745,21 @@
         <w:rPr>
           <w:rFonts w:hint="eastAsia"/>
         </w:rPr>
-        <w:t xml:space="preserve">의 의미 </w:t>
-      </w:r>
-      <w:r>
-        <w:t xml:space="preserve">: </w:t>
+        <w:t xml:space="preserve">의 </w:t>
+      </w:r>
+      <w:proofErr w:type="gramStart"/>
+      <w:r>
+        <w:rPr>
+          <w:rFonts w:hint="eastAsia"/>
+        </w:rPr>
+        <w:t xml:space="preserve">의미 </w:t>
+      </w:r>
+      <w:r>
+        <w:t>:</w:t>
+      </w:r>
+      <w:proofErr w:type="gramEnd"/>
+      <w:r>
+        <w:t xml:space="preserve"> </w:t>
       </w:r>
       <w:r>
         <w:rPr>
@@ -815,6 +871,7 @@
         </w:rPr>
         <w:t xml:space="preserve">추가 </w:t>
       </w:r>
+      <w:proofErr w:type="gramStart"/>
       <w:r>
         <w:t>(</w:t>
       </w:r>
@@ -822,7 +879,14 @@
         <w:rPr>
           <w:rFonts w:hint="eastAsia"/>
         </w:rPr>
-        <w:t xml:space="preserve"> 이 강의와는 다른 </w:t>
+        <w:t xml:space="preserve"> 이</w:t>
+      </w:r>
+      <w:proofErr w:type="gramEnd"/>
+      <w:r>
+        <w:rPr>
+          <w:rFonts w:hint="eastAsia"/>
+        </w:rPr>
+        <w:t xml:space="preserve"> 강의와는 다른 </w:t>
       </w:r>
       <w:r>
         <w:t xml:space="preserve">assert </w:t>
@@ -1098,7 +1162,15 @@
         <w:t xml:space="preserve">위 그림에서 </w:t>
       </w:r>
       <w:r>
-        <w:t>MockMvcBuilders.standaloneSetup().build()</w:t>
+        <w:t>MockMvcBuilders.standaloneSetup(</w:t>
+      </w:r>
+      <w:proofErr w:type="gramStart"/>
+      <w:r>
+        <w:t>).build</w:t>
+      </w:r>
+      <w:proofErr w:type="gramEnd"/>
+      <w:r>
+        <w:t>()</w:t>
       </w:r>
       <w:r>
         <w:rPr>
@@ -1147,8 +1219,13 @@
       </w:r>
     </w:p>
     <w:p>
-      <w:r>
-        <w:t xml:space="preserve">Goal : </w:t>
+      <w:proofErr w:type="gramStart"/>
+      <w:r>
+        <w:t>Goal :</w:t>
+      </w:r>
+      <w:proofErr w:type="gramEnd"/>
+      <w:r>
+        <w:t xml:space="preserve"> </w:t>
       </w:r>
     </w:p>
     <w:p>
@@ -1211,6 +1288,7 @@
       </w:r>
     </w:p>
     <w:p>
+      <w:proofErr w:type="gramStart"/>
       <w:r>
         <w:rPr>
           <w:rFonts w:hint="eastAsia"/>
@@ -1218,7 +1296,11 @@
         <w:t>J</w:t>
       </w:r>
       <w:r>
-        <w:t xml:space="preserve">PA : </w:t>
+        <w:t>PA :</w:t>
+      </w:r>
+      <w:proofErr w:type="gramEnd"/>
+      <w:r>
+        <w:t xml:space="preserve"> </w:t>
       </w:r>
       <w:r>
         <w:rPr>
@@ -1302,6 +1384,7 @@
       </w:r>
     </w:p>
     <w:p>
+      <w:proofErr w:type="gramStart"/>
       <w:r>
         <w:rPr>
           <w:rFonts w:hint="eastAsia"/>
@@ -1309,7 +1392,11 @@
         <w:t xml:space="preserve">사용법 </w:t>
       </w:r>
       <w:r>
-        <w:t xml:space="preserve">: </w:t>
+        <w:t>:</w:t>
+      </w:r>
+      <w:proofErr w:type="gramEnd"/>
+      <w:r>
+        <w:t xml:space="preserve"> </w:t>
       </w:r>
       <w:r>
         <w:rPr>
@@ -1427,10 +1514,21 @@
         <w:rPr>
           <w:rFonts w:hint="eastAsia"/>
         </w:rPr>
-        <w:t xml:space="preserve">의존성 추가 필요 </w:t>
-      </w:r>
-      <w:r>
-        <w:t xml:space="preserve">: </w:t>
+        <w:t xml:space="preserve">의존성 추가 </w:t>
+      </w:r>
+      <w:proofErr w:type="gramStart"/>
+      <w:r>
+        <w:rPr>
+          <w:rFonts w:hint="eastAsia"/>
+        </w:rPr>
+        <w:t xml:space="preserve">필요 </w:t>
+      </w:r>
+      <w:r>
+        <w:t>:</w:t>
+      </w:r>
+      <w:proofErr w:type="gramEnd"/>
+      <w:r>
+        <w:t xml:space="preserve"> </w:t>
       </w:r>
       <w:r>
         <w:t>implementation 'com.h2database:h2'</w:t>
@@ -1442,10 +1540,21 @@
         <w:rPr>
           <w:rFonts w:hint="eastAsia"/>
         </w:rPr>
-        <w:t>@E</w:t>
-      </w:r>
-      <w:r>
-        <w:t xml:space="preserve">ntity : </w:t>
+        <w:t>@</w:t>
+      </w:r>
+      <w:proofErr w:type="gramStart"/>
+      <w:r>
+        <w:rPr>
+          <w:rFonts w:hint="eastAsia"/>
+        </w:rPr>
+        <w:t>E</w:t>
+      </w:r>
+      <w:r>
+        <w:t>ntity :</w:t>
+      </w:r>
+      <w:proofErr w:type="gramEnd"/>
+      <w:r>
+        <w:t xml:space="preserve"> </w:t>
       </w:r>
       <w:r>
         <w:rPr>
@@ -1474,10 +1583,21 @@
         <w:rPr>
           <w:rFonts w:hint="eastAsia"/>
         </w:rPr>
-        <w:t>@I</w:t>
-      </w:r>
-      <w:r>
-        <w:t xml:space="preserve">d : </w:t>
+        <w:t>@</w:t>
+      </w:r>
+      <w:proofErr w:type="gramStart"/>
+      <w:r>
+        <w:rPr>
+          <w:rFonts w:hint="eastAsia"/>
+        </w:rPr>
+        <w:t>I</w:t>
+      </w:r>
+      <w:r>
+        <w:t>d :</w:t>
+      </w:r>
+      <w:proofErr w:type="gramEnd"/>
+      <w:r>
+        <w:t xml:space="preserve"> </w:t>
       </w:r>
       <w:r>
         <w:rPr>
@@ -1502,8 +1622,13 @@
         </w:rPr>
         <w:t>@</w:t>
       </w:r>
-      <w:r>
-        <w:t xml:space="preserve">GeneratedValue : </w:t>
+      <w:proofErr w:type="gramStart"/>
+      <w:r>
+        <w:t>GeneratedValue :</w:t>
+      </w:r>
+      <w:proofErr w:type="gramEnd"/>
+      <w:r>
+        <w:t xml:space="preserve"> </w:t>
       </w:r>
       <w:r>
         <w:rPr>
@@ -1802,6 +1927,7 @@
       </w:r>
     </w:p>
     <w:p>
+      <w:proofErr w:type="gramStart"/>
       <w:r>
         <w:lastRenderedPageBreak/>
         <w:t>.</w:t>
@@ -1813,7 +1939,11 @@
         <w:t>f</w:t>
       </w:r>
       <w:r>
-        <w:t xml:space="preserve">indAll() – </w:t>
+        <w:t>indAll</w:t>
+      </w:r>
+      <w:proofErr w:type="gramEnd"/>
+      <w:r>
+        <w:t xml:space="preserve">() – </w:t>
       </w:r>
       <w:r>
         <w:rPr>
@@ -1946,11 +2076,19 @@
         <w:rPr>
           <w:rFonts w:hint="eastAsia"/>
         </w:rPr>
-        <w:t>라이브러리 사용하기 위해서는 b</w:t>
+        <w:t xml:space="preserve">라이브러리 사용하기 위해서는 </w:t>
+      </w:r>
+      <w:proofErr w:type="gramStart"/>
+      <w:r>
+        <w:rPr>
+          <w:rFonts w:hint="eastAsia"/>
+        </w:rPr>
+        <w:t>b</w:t>
       </w:r>
       <w:r>
         <w:t>uild.gradle</w:t>
       </w:r>
+      <w:proofErr w:type="gramEnd"/>
       <w:r>
         <w:rPr>
           <w:rFonts w:hint="eastAsia"/>
@@ -2005,7 +2143,21 @@
         <w:rPr>
           <w:rFonts w:hint="eastAsia"/>
         </w:rPr>
-        <w:t xml:space="preserve">그리고 위 사진에서 처럼 </w:t>
+        <w:t xml:space="preserve">그리고 위 </w:t>
+      </w:r>
+      <w:proofErr w:type="gramStart"/>
+      <w:r>
+        <w:rPr>
+          <w:rFonts w:hint="eastAsia"/>
+        </w:rPr>
+        <w:t>사진에서 처럼</w:t>
+      </w:r>
+      <w:proofErr w:type="gramEnd"/>
+      <w:r>
+        <w:rPr>
+          <w:rFonts w:hint="eastAsia"/>
+        </w:rPr>
+        <w:t xml:space="preserve"> </w:t>
       </w:r>
       <w:r>
         <w:t>‘enable annotation processing’</w:t>
@@ -2085,10 +2237,21 @@
         <w:rPr>
           <w:rFonts w:hint="eastAsia"/>
         </w:rPr>
-        <w:t xml:space="preserve">출처 블로그 </w:t>
-      </w:r>
-      <w:r>
-        <w:t xml:space="preserve">: </w:t>
+        <w:t xml:space="preserve">출처 </w:t>
+      </w:r>
+      <w:proofErr w:type="gramStart"/>
+      <w:r>
+        <w:rPr>
+          <w:rFonts w:hint="eastAsia"/>
+        </w:rPr>
+        <w:t xml:space="preserve">블로그 </w:t>
+      </w:r>
+      <w:r>
+        <w:t>:</w:t>
+      </w:r>
+      <w:proofErr w:type="gramEnd"/>
+      <w:r>
+        <w:t xml:space="preserve"> </w:t>
       </w:r>
       <w:hyperlink r:id="rId19" w:history="1">
         <w:r>
@@ -2186,7 +2349,14 @@
         <w:rPr>
           <w:rFonts w:hint="eastAsia"/>
         </w:rPr>
-        <w:t>가 어노테이션을 확인하고 그에 맞는 코드를 자동으로 생성해서 바이트코드로 변환</w:t>
+        <w:t xml:space="preserve">가 어노테이션을 확인하고 그에 맞는 코드를 자동으로 생성해서 바이트코드로 </w:t>
+      </w:r>
+      <w:proofErr w:type="gramStart"/>
+      <w:r>
+        <w:rPr>
+          <w:rFonts w:hint="eastAsia"/>
+        </w:rPr>
+        <w:t>변환</w:t>
       </w:r>
       <w:r>
         <w:rPr>
@@ -2198,7 +2368,14 @@
         <w:rPr>
           <w:rFonts w:hint="eastAsia"/>
         </w:rPr>
-        <w:t>한다.</w:t>
+        <w:t>한다</w:t>
+      </w:r>
+      <w:proofErr w:type="gramEnd"/>
+      <w:r>
+        <w:rPr>
+          <w:rFonts w:hint="eastAsia"/>
+        </w:rPr>
+        <w:t>.</w:t>
       </w:r>
     </w:p>
     <w:p>
@@ -2315,13 +2492,25 @@
         <w:rPr>
           <w:rFonts w:hint="eastAsia"/>
         </w:rPr>
-        <w:t xml:space="preserve">을 사용하는 이유 </w:t>
-      </w:r>
-      <w:r>
-        <w:t xml:space="preserve">: </w:t>
-      </w:r>
-    </w:p>
-    <w:p>
+        <w:t xml:space="preserve">을 사용하는 </w:t>
+      </w:r>
+      <w:proofErr w:type="gramStart"/>
+      <w:r>
+        <w:rPr>
+          <w:rFonts w:hint="eastAsia"/>
+        </w:rPr>
+        <w:t xml:space="preserve">이유 </w:t>
+      </w:r>
+      <w:r>
+        <w:t>:</w:t>
+      </w:r>
+      <w:proofErr w:type="gramEnd"/>
+      <w:r>
+        <w:t xml:space="preserve"> </w:t>
+      </w:r>
+    </w:p>
+    <w:p>
+      <w:proofErr w:type="gramStart"/>
       <w:r>
         <w:rPr>
           <w:rFonts w:hint="eastAsia"/>
@@ -2329,7 +2518,11 @@
         <w:t xml:space="preserve">장점 </w:t>
       </w:r>
       <w:r>
-        <w:t xml:space="preserve">: </w:t>
+        <w:t>:</w:t>
+      </w:r>
+      <w:proofErr w:type="gramEnd"/>
+      <w:r>
+        <w:t xml:space="preserve"> </w:t>
       </w:r>
       <w:r>
         <w:rPr>
@@ -2343,13 +2536,28 @@
         <w:rPr>
           <w:rFonts w:hint="eastAsia"/>
         </w:rPr>
-        <w:t>주석과 같은 용도로 사용할 수 도 있다</w:t>
+        <w:t xml:space="preserve">주석과 같은 용도로 사용할 </w:t>
+      </w:r>
+      <w:proofErr w:type="gramStart"/>
+      <w:r>
+        <w:rPr>
+          <w:rFonts w:hint="eastAsia"/>
+        </w:rPr>
+        <w:t>수 도</w:t>
+      </w:r>
+      <w:proofErr w:type="gramEnd"/>
+      <w:r>
+        <w:rPr>
+          <w:rFonts w:hint="eastAsia"/>
+        </w:rPr>
+        <w:t xml:space="preserve"> 있다</w:t>
       </w:r>
       <w:r>
         <w:t>.</w:t>
       </w:r>
     </w:p>
     <w:p>
+      <w:proofErr w:type="gramStart"/>
       <w:r>
         <w:rPr>
           <w:rFonts w:hint="eastAsia"/>
@@ -2358,7 +2566,11 @@
         <w:t xml:space="preserve">단점 </w:t>
       </w:r>
       <w:r>
-        <w:t xml:space="preserve">: </w:t>
+        <w:t>:</w:t>
+      </w:r>
+      <w:proofErr w:type="gramEnd"/>
+      <w:r>
+        <w:t xml:space="preserve"> </w:t>
       </w:r>
       <w:r>
         <w:rPr>
@@ -2579,13 +2791,24 @@
         <w:t xml:space="preserve">하지만 멤버변수 부분에 </w:t>
       </w:r>
       <w:r>
-        <w:t xml:space="preserve">@ToString.Exclude </w:t>
-      </w:r>
-      <w:r>
-        <w:rPr>
-          <w:rFonts w:hint="eastAsia"/>
-        </w:rPr>
-        <w:t xml:space="preserve">처럼 쓰는 것이 개발자들의 실수를 줄일 수 있는 방법이므로 이 방법으로 </w:t>
+        <w:t>@ToString.</w:t>
+      </w:r>
+      <w:proofErr w:type="gramStart"/>
+      <w:r>
+        <w:t xml:space="preserve">Exclude </w:t>
+      </w:r>
+      <w:r>
+        <w:rPr>
+          <w:rFonts w:hint="eastAsia"/>
+        </w:rPr>
+        <w:t>처럼</w:t>
+      </w:r>
+      <w:proofErr w:type="gramEnd"/>
+      <w:r>
+        <w:rPr>
+          <w:rFonts w:hint="eastAsia"/>
+        </w:rPr>
+        <w:t xml:space="preserve"> 쓰는 것이 개발자들의 실수를 줄일 수 있는 방법이므로 이 방법으로 </w:t>
       </w:r>
       <w:r>
         <w:rPr>
@@ -2911,6 +3134,7 @@
         </w:rPr>
         <w:t xml:space="preserve">표시하여 </w:t>
       </w:r>
+      <w:proofErr w:type="gramStart"/>
       <w:r>
         <w:t xml:space="preserve">bean </w:t>
       </w:r>
@@ -2918,7 +3142,14 @@
         <w:rPr>
           <w:rFonts w:hint="eastAsia"/>
         </w:rPr>
-        <w:t>으로 등록 해주어야 함.</w:t>
+        <w:t>으로</w:t>
+      </w:r>
+      <w:proofErr w:type="gramEnd"/>
+      <w:r>
+        <w:rPr>
+          <w:rFonts w:hint="eastAsia"/>
+        </w:rPr>
+        <w:t xml:space="preserve"> 등록 해주어야 함.</w:t>
       </w:r>
     </w:p>
     <w:p>
@@ -3083,10 +3314,21 @@
         <w:rPr>
           <w:rFonts w:hint="eastAsia"/>
         </w:rPr>
-        <w:t xml:space="preserve">위 그림의 </w:t>
-      </w:r>
-      <w:r>
-        <w:t xml:space="preserve">.map(String::toUppserCase) </w:t>
+        <w:t xml:space="preserve">위 </w:t>
+      </w:r>
+      <w:proofErr w:type="gramStart"/>
+      <w:r>
+        <w:rPr>
+          <w:rFonts w:hint="eastAsia"/>
+        </w:rPr>
+        <w:t xml:space="preserve">그림의 </w:t>
+      </w:r>
+      <w:r>
+        <w:t>.map</w:t>
+      </w:r>
+      <w:proofErr w:type="gramEnd"/>
+      <w:r>
+        <w:t xml:space="preserve">(String::toUppserCase) </w:t>
       </w:r>
       <w:r>
         <w:rPr>
@@ -3102,57 +3344,58 @@
           <w:bCs/>
         </w:rPr>
       </w:pPr>
+      <w:proofErr w:type="gramStart"/>
       <w:r>
         <w:rPr>
           <w:b/>
           <w:bCs/>
         </w:rPr>
-        <w:t>.map(</w:t>
-      </w:r>
-      <w:r>
-        <w:rPr>
-          <w:rFonts w:hint="eastAsia"/>
+        <w:t>.map</w:t>
+      </w:r>
+      <w:proofErr w:type="gramEnd"/>
+      <w:r>
+        <w:rPr>
           <w:b/>
           <w:bCs/>
         </w:rPr>
-        <w:t>클래스명</w:t>
-      </w:r>
-      <w:r>
-        <w:rPr>
+        <w:t>(</w:t>
+      </w:r>
+      <w:r>
+        <w:rPr>
+          <w:rFonts w:hint="eastAsia"/>
           <w:b/>
           <w:bCs/>
         </w:rPr>
-        <w:t>::</w:t>
-      </w:r>
-      <w:r>
-        <w:rPr>
-          <w:rFonts w:hint="eastAsia"/>
+        <w:t>클래스명</w:t>
+      </w:r>
+      <w:r>
+        <w:rPr>
           <w:b/>
           <w:bCs/>
         </w:rPr>
-        <w:t>해당 클래스 존재하는 메서드</w:t>
-      </w:r>
-      <w:r>
-        <w:rPr>
+        <w:t>::</w:t>
+      </w:r>
+      <w:r>
+        <w:rPr>
+          <w:rFonts w:hint="eastAsia"/>
           <w:b/>
           <w:bCs/>
         </w:rPr>
-        <w:t>)</w:t>
+        <w:t>해당 클래스 존재하는 메서드</w:t>
       </w:r>
       <w:r>
         <w:rPr>
           <w:b/>
           <w:bCs/>
         </w:rPr>
-        <w:t xml:space="preserve"> </w:t>
-      </w:r>
-      <w:r>
-        <w:rPr>
-          <w:rFonts w:hint="eastAsia"/>
+        <w:t>)</w:t>
+      </w:r>
+      <w:r>
+        <w:rPr>
           <w:b/>
           <w:bCs/>
         </w:rPr>
-        <w:t>로 작성할 수 있는듯</w:t>
+        <w:t xml:space="preserve"> </w:t>
       </w:r>
       <w:r>
         <w:rPr>
@@ -3160,88 +3403,110 @@
           <w:b/>
           <w:bCs/>
         </w:rPr>
-        <w:t>,</w:t>
-      </w:r>
-      <w:r>
-        <w:rPr>
+        <w:t>로 작성할 수 있는듯</w:t>
+      </w:r>
+      <w:r>
+        <w:rPr>
+          <w:rFonts w:hint="eastAsia"/>
           <w:b/>
           <w:bCs/>
         </w:rPr>
-        <w:t xml:space="preserve"> </w:t>
-      </w:r>
-      <w:r>
-        <w:rPr>
-          <w:rFonts w:hint="eastAsia"/>
+        <w:t>,</w:t>
+      </w:r>
+      <w:r>
+        <w:rPr>
           <w:b/>
           <w:bCs/>
         </w:rPr>
-        <w:t xml:space="preserve">아래처럼 </w:t>
-      </w:r>
-      <w:r>
-        <w:rPr>
+        <w:t xml:space="preserve"> </w:t>
+      </w:r>
+      <w:r>
+        <w:rPr>
+          <w:rFonts w:hint="eastAsia"/>
           <w:b/>
           <w:bCs/>
         </w:rPr>
-        <w:t>input</w:t>
-      </w:r>
-      <w:r>
-        <w:rPr>
-          <w:rFonts w:hint="eastAsia"/>
+        <w:t xml:space="preserve">아래처럼 </w:t>
+      </w:r>
+      <w:r>
+        <w:rPr>
           <w:b/>
           <w:bCs/>
         </w:rPr>
-        <w:t>값 생략 가능</w:t>
-      </w:r>
-      <w:r>
-        <w:rPr>
+        <w:t>input</w:t>
+      </w:r>
+      <w:r>
+        <w:rPr>
+          <w:rFonts w:hint="eastAsia"/>
           <w:b/>
           <w:bCs/>
         </w:rPr>
-        <w:t xml:space="preserve"> ,</w:t>
-      </w:r>
-    </w:p>
-    <w:p>
-      <w:r>
-        <w:t xml:space="preserve"> </w:t>
-      </w:r>
-      <w:r>
-        <w:rPr>
-          <w:rFonts w:hint="eastAsia"/>
-        </w:rPr>
-        <w:t>아래 이미지</w:t>
-      </w:r>
-      <w:r>
-        <w:t xml:space="preserve"> </w:t>
-      </w:r>
-      <w:r>
-        <w:rPr>
-          <w:rFonts w:hint="eastAsia"/>
-        </w:rPr>
-        <w:t xml:space="preserve">처럼의 </w:t>
-      </w:r>
-      <w:r>
-        <w:t xml:space="preserve">.map(detail-&gt;detail.getItem() ) </w:t>
-      </w:r>
-      <w:r>
-        <w:rPr>
-          <w:rFonts w:hint="eastAsia"/>
-        </w:rPr>
-        <w:t>구문처럼 사용할 수 있다.</w:t>
-      </w:r>
-    </w:p>
-    <w:p>
-      <w:pPr>
+        <w:t>값 생략 가능</w:t>
+      </w:r>
+      <w:r>
         <w:rPr>
           <w:b/>
           <w:bCs/>
         </w:rPr>
-      </w:pPr>
-      <w:r>
+        <w:t xml:space="preserve"> ,</w:t>
+      </w:r>
+    </w:p>
+    <w:p>
+      <w:r>
+        <w:t xml:space="preserve"> </w:t>
+      </w:r>
+      <w:r>
+        <w:rPr>
+          <w:rFonts w:hint="eastAsia"/>
+        </w:rPr>
+        <w:t>아래 이미지</w:t>
+      </w:r>
+      <w:r>
+        <w:t xml:space="preserve"> </w:t>
+      </w:r>
+      <w:proofErr w:type="gramStart"/>
+      <w:r>
+        <w:rPr>
+          <w:rFonts w:hint="eastAsia"/>
+        </w:rPr>
+        <w:t xml:space="preserve">처럼의 </w:t>
+      </w:r>
+      <w:r>
+        <w:t>.map</w:t>
+      </w:r>
+      <w:proofErr w:type="gramEnd"/>
+      <w:r>
+        <w:t xml:space="preserve">(detail-&gt;detail.getItem() ) </w:t>
+      </w:r>
+      <w:r>
+        <w:rPr>
+          <w:rFonts w:hint="eastAsia"/>
+        </w:rPr>
+        <w:t>구문처럼 사용할 수 있다.</w:t>
+      </w:r>
+    </w:p>
+    <w:p>
+      <w:pPr>
         <w:rPr>
           <w:b/>
           <w:bCs/>
         </w:rPr>
-        <w:t xml:space="preserve">.map(detail-&gt;detail.getItem() ) / </w:t>
+      </w:pPr>
+      <w:proofErr w:type="gramStart"/>
+      <w:r>
+        <w:rPr>
+          <w:b/>
+          <w:bCs/>
+        </w:rPr>
+        <w:t>.map</w:t>
+      </w:r>
+      <w:proofErr w:type="gramEnd"/>
+      <w:r>
+        <w:rPr>
+          <w:b/>
+          <w:bCs/>
+        </w:rPr>
+        <w:t xml:space="preserve">(detail-&gt;detail.getItem() ) / </w:t>
       </w:r>
       <w:r>
         <w:rPr>
@@ -3487,7 +3752,15 @@
     </w:p>
     <w:p>
       <w:r>
-        <w:t>-@OneToOne : CascadeType</w:t>
+        <w:t>-@</w:t>
+      </w:r>
+      <w:proofErr w:type="gramStart"/>
+      <w:r>
+        <w:t>OneToOne :</w:t>
+      </w:r>
+      <w:proofErr w:type="gramEnd"/>
+      <w:r>
+        <w:t xml:space="preserve"> CascadeType</w:t>
       </w:r>
     </w:p>
     <w:p>
@@ -3498,7 +3771,15 @@
         <w:t>-</w:t>
       </w:r>
       <w:r>
-        <w:t>@OneToOne : FetchType</w:t>
+        <w:t>@</w:t>
+      </w:r>
+      <w:proofErr w:type="gramStart"/>
+      <w:r>
+        <w:t>OneToOne :</w:t>
+      </w:r>
+      <w:proofErr w:type="gramEnd"/>
+      <w:r>
+        <w:t xml:space="preserve"> FetchType</w:t>
       </w:r>
     </w:p>
     <w:p>
@@ -3509,7 +3790,15 @@
         <w:t>-</w:t>
       </w:r>
       <w:r>
-        <w:t>@OneToOne : optional, orphanRemoval</w:t>
+        <w:t>@</w:t>
+      </w:r>
+      <w:proofErr w:type="gramStart"/>
+      <w:r>
+        <w:t>OneToOne :</w:t>
+      </w:r>
+      <w:proofErr w:type="gramEnd"/>
+      <w:r>
+        <w:t xml:space="preserve"> optional, orphanRemoval</w:t>
       </w:r>
     </w:p>
     <w:p>
@@ -3759,11 +4048,19 @@
       </w:r>
     </w:p>
     <w:p>
-      <w:r>
-        <w:rPr>
-          <w:rFonts w:hint="eastAsia"/>
-        </w:rPr>
-        <w:t xml:space="preserve">위 처럼 </w:t>
+      <w:proofErr w:type="gramStart"/>
+      <w:r>
+        <w:rPr>
+          <w:rFonts w:hint="eastAsia"/>
+        </w:rPr>
+        <w:t>위 처럼</w:t>
+      </w:r>
+      <w:proofErr w:type="gramEnd"/>
+      <w:r>
+        <w:rPr>
+          <w:rFonts w:hint="eastAsia"/>
+        </w:rPr>
+        <w:t xml:space="preserve"> </w:t>
       </w:r>
       <w:r>
         <w:t>CascadeType.PERSIST</w:t>
@@ -4056,7 +4353,21 @@
         <w:rPr>
           <w:rFonts w:hint="eastAsia"/>
         </w:rPr>
-        <w:t>의 값 변경이 적용된 것을 확인 할 수 있음.</w:t>
+        <w:t xml:space="preserve">의 값 변경이 적용된 것을 </w:t>
+      </w:r>
+      <w:proofErr w:type="gramStart"/>
+      <w:r>
+        <w:rPr>
+          <w:rFonts w:hint="eastAsia"/>
+        </w:rPr>
+        <w:t>확인 할</w:t>
+      </w:r>
+      <w:proofErr w:type="gramEnd"/>
+      <w:r>
+        <w:rPr>
+          <w:rFonts w:hint="eastAsia"/>
+        </w:rPr>
+        <w:t xml:space="preserve"> 수 있음.</w:t>
       </w:r>
     </w:p>
     <w:p/>
@@ -4164,7 +4475,21 @@
         <w:rPr>
           <w:rFonts w:hint="eastAsia"/>
         </w:rPr>
-        <w:t>적용하면 부모 엔티티 삭제 시 자식 엔티티도 함께 삭제 됨.</w:t>
+        <w:t xml:space="preserve">적용하면 부모 엔티티 삭제 시 자식 엔티티도 함께 </w:t>
+      </w:r>
+      <w:proofErr w:type="gramStart"/>
+      <w:r>
+        <w:rPr>
+          <w:rFonts w:hint="eastAsia"/>
+        </w:rPr>
+        <w:t>삭제 됨</w:t>
+      </w:r>
+      <w:proofErr w:type="gramEnd"/>
+      <w:r>
+        <w:rPr>
+          <w:rFonts w:hint="eastAsia"/>
+        </w:rPr>
+        <w:t>.</w:t>
       </w:r>
     </w:p>
     <w:p>
@@ -4665,11 +4990,19 @@
       <w:r>
         <w:t xml:space="preserve">find – select, by – where, name – </w:t>
       </w:r>
-      <w:r>
-        <w:rPr>
-          <w:rFonts w:hint="eastAsia"/>
-        </w:rPr>
-        <w:t>맴버변수명 이다.</w:t>
+      <w:proofErr w:type="gramStart"/>
+      <w:r>
+        <w:rPr>
+          <w:rFonts w:hint="eastAsia"/>
+        </w:rPr>
+        <w:t>맴버변수명 이다</w:t>
+      </w:r>
+      <w:proofErr w:type="gramEnd"/>
+      <w:r>
+        <w:rPr>
+          <w:rFonts w:hint="eastAsia"/>
+        </w:rPr>
+        <w:t>.</w:t>
       </w:r>
     </w:p>
     <w:p/>
@@ -5119,7 +5452,27 @@
           <w:kern w:val="0"/>
           <w:szCs w:val="20"/>
         </w:rPr>
-        <w:t>"select person from Person person where person.birthday.monthOfBirthday = :monthOfBirthday"</w:t>
+        <w:t xml:space="preserve">"select person from Person person where person.birthday.monthOfBirthday </w:t>
+      </w:r>
+      <w:proofErr w:type="gramStart"/>
+      <w:r>
+        <w:rPr>
+          <w:rFonts w:ascii="Courier New" w:eastAsia="굴림체" w:hAnsi="Courier New" w:cs="Courier New"/>
+          <w:color w:val="6A8759"/>
+          <w:kern w:val="0"/>
+          <w:szCs w:val="20"/>
+        </w:rPr>
+        <w:t>= :monthOfBirthday</w:t>
+      </w:r>
+      <w:proofErr w:type="gramEnd"/>
+      <w:r>
+        <w:rPr>
+          <w:rFonts w:ascii="Courier New" w:eastAsia="굴림체" w:hAnsi="Courier New" w:cs="Courier New"/>
+          <w:color w:val="6A8759"/>
+          <w:kern w:val="0"/>
+          <w:szCs w:val="20"/>
+        </w:rPr>
+        <w:t>"</w:t>
       </w:r>
       <w:r>
         <w:rPr>
@@ -5320,8 +5673,16 @@
         <w:rPr>
           <w:rFonts w:hint="eastAsia"/>
         </w:rPr>
-        <w:t>위 방법 처럼</w:t>
-      </w:r>
+        <w:t xml:space="preserve">위 </w:t>
+      </w:r>
+      <w:proofErr w:type="gramStart"/>
+      <w:r>
+        <w:rPr>
+          <w:rFonts w:hint="eastAsia"/>
+        </w:rPr>
+        <w:t>방법 처럼</w:t>
+      </w:r>
+      <w:proofErr w:type="gramEnd"/>
       <w:r>
         <w:rPr>
           <w:rFonts w:hint="eastAsia"/>
@@ -6056,6 +6417,7 @@
       <w:r>
         <w:t xml:space="preserve">ervice </w:t>
       </w:r>
+      <w:proofErr w:type="gramStart"/>
       <w:r>
         <w:rPr>
           <w:rFonts w:hint="eastAsia"/>
@@ -6063,7 +6425,11 @@
         <w:t xml:space="preserve">로직에서 </w:t>
       </w:r>
       <w:r>
-        <w:t xml:space="preserve">.orElse() </w:t>
+        <w:t>.orElse</w:t>
+      </w:r>
+      <w:proofErr w:type="gramEnd"/>
+      <w:r>
+        <w:t xml:space="preserve">() </w:t>
       </w:r>
       <w:r>
         <w:rPr>
@@ -6577,6 +6943,7 @@
       </w:r>
     </w:p>
     <w:p>
+      <w:proofErr w:type="gramStart"/>
       <w:r>
         <w:rPr>
           <w:rFonts w:hint="eastAsia"/>
@@ -6584,7 +6951,11 @@
         <w:t>.</w:t>
       </w:r>
       <w:r>
-        <w:t xml:space="preserve">contentType() </w:t>
+        <w:t>contentType</w:t>
+      </w:r>
+      <w:proofErr w:type="gramEnd"/>
+      <w:r>
+        <w:t xml:space="preserve">() </w:t>
       </w:r>
       <w:r>
         <w:rPr>
@@ -6603,6 +6974,7 @@
       </w:r>
     </w:p>
     <w:p>
+      <w:proofErr w:type="gramStart"/>
       <w:r>
         <w:rPr>
           <w:rFonts w:hint="eastAsia"/>
@@ -6610,7 +6982,11 @@
         <w:t>.</w:t>
       </w:r>
       <w:r>
-        <w:t xml:space="preserve">content() </w:t>
+        <w:t>content</w:t>
+      </w:r>
+      <w:proofErr w:type="gramEnd"/>
+      <w:r>
+        <w:t xml:space="preserve">() </w:t>
       </w:r>
       <w:r>
         <w:rPr>
@@ -7123,6 +7499,7 @@
       <w:r>
         <w:t xml:space="preserve">Service </w:t>
       </w:r>
+      <w:proofErr w:type="gramStart"/>
       <w:r>
         <w:rPr>
           <w:rFonts w:hint="eastAsia"/>
@@ -7130,7 +7507,11 @@
         <w:t xml:space="preserve">레이어에서 </w:t>
       </w:r>
       <w:r>
-        <w:t>.set()</w:t>
+        <w:t>.set</w:t>
+      </w:r>
+      <w:proofErr w:type="gramEnd"/>
+      <w:r>
+        <w:t>()</w:t>
       </w:r>
       <w:r>
         <w:rPr>
@@ -7220,7 +7601,15 @@
     </w:p>
     <w:p>
       <w:r>
-        <w:t>2. @Where : JPA</w:t>
+        <w:t>2. @</w:t>
+      </w:r>
+      <w:proofErr w:type="gramStart"/>
+      <w:r>
+        <w:t>Where :</w:t>
+      </w:r>
+      <w:proofErr w:type="gramEnd"/>
+      <w:r>
+        <w:t xml:space="preserve"> JPA</w:t>
       </w:r>
     </w:p>
     <w:p>
@@ -7304,13 +7693,24 @@
         <w:t xml:space="preserve">처럼 삭제할 때 </w:t>
       </w:r>
       <w:r>
-        <w:t xml:space="preserve">deleteById(id) </w:t>
-      </w:r>
-      <w:r>
-        <w:rPr>
-          <w:rFonts w:hint="eastAsia"/>
-        </w:rPr>
-        <w:t>를 사용</w:t>
+        <w:t>deleteById(id</w:t>
+      </w:r>
+      <w:proofErr w:type="gramStart"/>
+      <w:r>
+        <w:t xml:space="preserve">) </w:t>
+      </w:r>
+      <w:r>
+        <w:rPr>
+          <w:rFonts w:hint="eastAsia"/>
+        </w:rPr>
+        <w:t>를</w:t>
+      </w:r>
+      <w:proofErr w:type="gramEnd"/>
+      <w:r>
+        <w:rPr>
+          <w:rFonts w:hint="eastAsia"/>
+        </w:rPr>
+        <w:t xml:space="preserve"> 사용</w:t>
       </w:r>
       <w:r>
         <w:rPr>
@@ -7366,7 +7766,21 @@
         <w:rPr>
           <w:rFonts w:hint="eastAsia"/>
         </w:rPr>
-        <w:t>마다 먼저 한번 씩 실행된다.</w:t>
+        <w:t xml:space="preserve">마다 먼저 </w:t>
+      </w:r>
+      <w:proofErr w:type="gramStart"/>
+      <w:r>
+        <w:rPr>
+          <w:rFonts w:hint="eastAsia"/>
+        </w:rPr>
+        <w:t>한번 씩</w:t>
+      </w:r>
+      <w:proofErr w:type="gramEnd"/>
+      <w:r>
+        <w:rPr>
+          <w:rFonts w:hint="eastAsia"/>
+        </w:rPr>
+        <w:t xml:space="preserve"> 실행된다.</w:t>
       </w:r>
     </w:p>
     <w:p>
@@ -8551,13 +8965,24 @@
       </w:r>
       <w:r>
         <w:br/>
-        <w:t xml:space="preserve">mappingJackson2HttpMessageConverter() </w:t>
-      </w:r>
-      <w:r>
-        <w:rPr>
-          <w:rFonts w:hint="eastAsia"/>
-        </w:rPr>
-        <w:t xml:space="preserve">의 역할은 개인이 </w:t>
+        <w:t>mappingJackson2HttpMessageConverter(</w:t>
+      </w:r>
+      <w:proofErr w:type="gramStart"/>
+      <w:r>
+        <w:t xml:space="preserve">) </w:t>
+      </w:r>
+      <w:r>
+        <w:rPr>
+          <w:rFonts w:hint="eastAsia"/>
+        </w:rPr>
+        <w:t>의</w:t>
+      </w:r>
+      <w:proofErr w:type="gramEnd"/>
+      <w:r>
+        <w:rPr>
+          <w:rFonts w:hint="eastAsia"/>
+        </w:rPr>
+        <w:t xml:space="preserve"> 역할은 개인이 </w:t>
       </w:r>
       <w:r>
         <w:t>Custom</w:t>
@@ -8715,13 +9140,24 @@
         <w:t xml:space="preserve">추가하면 </w:t>
       </w:r>
       <w:r>
-        <w:t>“1991-08-15”</w:t>
-      </w:r>
-      <w:r>
-        <w:rPr>
-          <w:rFonts w:hint="eastAsia"/>
-        </w:rPr>
-        <w:t xml:space="preserve"> 처럼 </w:t>
+        <w:t>“1991-08-15</w:t>
+      </w:r>
+      <w:proofErr w:type="gramStart"/>
+      <w:r>
+        <w:t>”</w:t>
+      </w:r>
+      <w:r>
+        <w:rPr>
+          <w:rFonts w:hint="eastAsia"/>
+        </w:rPr>
+        <w:t xml:space="preserve"> 처럼</w:t>
+      </w:r>
+      <w:proofErr w:type="gramEnd"/>
+      <w:r>
+        <w:rPr>
+          <w:rFonts w:hint="eastAsia"/>
+        </w:rPr>
+        <w:t xml:space="preserve"> </w:t>
       </w:r>
       <w:r>
         <w:t>Birthday</w:t>
@@ -9179,6 +9615,7 @@
       </w:r>
     </w:p>
     <w:p>
+      <w:proofErr w:type="gramStart"/>
       <w:r>
         <w:rPr>
           <w:rFonts w:hint="eastAsia"/>
@@ -9186,7 +9623,11 @@
         <w:t>G</w:t>
       </w:r>
       <w:r>
-        <w:t xml:space="preserve">oal : </w:t>
+        <w:t>oal :</w:t>
+      </w:r>
+      <w:proofErr w:type="gramEnd"/>
+      <w:r>
+        <w:t xml:space="preserve"> </w:t>
       </w:r>
       <w:r>
         <w:rPr>
@@ -9758,7 +10199,21 @@
         <w:rPr>
           <w:rFonts w:hint="eastAsia"/>
         </w:rPr>
-        <w:t>이라는 메서드가 호출 되면,</w:t>
+        <w:t xml:space="preserve">이라는 메서드가 </w:t>
+      </w:r>
+      <w:proofErr w:type="gramStart"/>
+      <w:r>
+        <w:rPr>
+          <w:rFonts w:hint="eastAsia"/>
+        </w:rPr>
+        <w:t>호출 되면</w:t>
+      </w:r>
+      <w:proofErr w:type="gramEnd"/>
+      <w:r>
+        <w:rPr>
+          <w:rFonts w:hint="eastAsia"/>
+        </w:rPr>
+        <w:t>,</w:t>
       </w:r>
     </w:p>
     <w:p>
@@ -9797,6 +10252,7 @@
         </w:rPr>
         <w:t xml:space="preserve">중요한 것은 </w:t>
       </w:r>
+      <w:proofErr w:type="gramStart"/>
       <w:r>
         <w:t xml:space="preserve">Mock </w:t>
       </w:r>
@@ -9804,7 +10260,14 @@
         <w:rPr>
           <w:rFonts w:hint="eastAsia"/>
         </w:rPr>
-        <w:t>이라는 것,</w:t>
+        <w:t>이라는</w:t>
+      </w:r>
+      <w:proofErr w:type="gramEnd"/>
+      <w:r>
+        <w:rPr>
+          <w:rFonts w:hint="eastAsia"/>
+        </w:rPr>
+        <w:t xml:space="preserve"> 것,</w:t>
       </w:r>
       <w:r>
         <w:t xml:space="preserve"> </w:t>
@@ -10115,7 +10578,11 @@
         <w:t>M</w:t>
       </w:r>
       <w:r>
-        <w:t>ock (PersonRepository.save()</w:t>
+        <w:t>ock (PersonRepository.save(</w:t>
+      </w:r>
+      <w:proofErr w:type="gramStart"/>
+      <w:r>
+        <w:t>)</w:t>
       </w:r>
       <w:r>
         <w:t xml:space="preserve"> </w:t>
@@ -10124,7 +10591,14 @@
         <w:rPr>
           <w:rFonts w:hint="eastAsia"/>
         </w:rPr>
-        <w:t>에 대한 액션을 지정해 주지 않았는데 테스트가 성공함.</w:t>
+        <w:t>에</w:t>
+      </w:r>
+      <w:proofErr w:type="gramEnd"/>
+      <w:r>
+        <w:rPr>
+          <w:rFonts w:hint="eastAsia"/>
+        </w:rPr>
+        <w:t xml:space="preserve"> 대한 액션을 지정해 주지 않았는데 테스트가 성공함.</w:t>
       </w:r>
       <w:r>
         <w:t xml:space="preserve"> Mockito</w:t>
@@ -10272,8 +10746,13 @@
       <w:r>
         <w:t>, times(1)</w:t>
       </w:r>
-      <w:r>
-        <w:t xml:space="preserve">).save(any(Person.class)); </w:t>
+      <w:proofErr w:type="gramStart"/>
+      <w:r>
+        <w:t>).save</w:t>
+      </w:r>
+      <w:proofErr w:type="gramEnd"/>
+      <w:r>
+        <w:t xml:space="preserve">(any(Person.class)); </w:t>
       </w:r>
       <w:r>
         <w:rPr>
@@ -10340,7 +10819,21 @@
         <w:rPr>
           <w:rFonts w:hint="eastAsia"/>
         </w:rPr>
-        <w:t xml:space="preserve"> 값을 넣으면 정확히 몇 번 실행 되었는지 까지 체크할 수 있다.</w:t>
+        <w:t xml:space="preserve"> 값을 넣으면 정확히 몇 번 </w:t>
+      </w:r>
+      <w:proofErr w:type="gramStart"/>
+      <w:r>
+        <w:rPr>
+          <w:rFonts w:hint="eastAsia"/>
+        </w:rPr>
+        <w:t>실행 되었는지</w:t>
+      </w:r>
+      <w:proofErr w:type="gramEnd"/>
+      <w:r>
+        <w:rPr>
+          <w:rFonts w:hint="eastAsia"/>
+        </w:rPr>
+        <w:t xml:space="preserve"> 까지 체크할 수 있다.</w:t>
       </w:r>
     </w:p>
     <w:p/>
@@ -10529,7 +11022,21 @@
         <w:rPr>
           <w:rFonts w:hint="eastAsia"/>
         </w:rPr>
-        <w:t>를 직접 구현하여 인자 값 까지 비교하여 좀 더 정확한 테스트를 구현할 수 있다.</w:t>
+        <w:t xml:space="preserve">를 직접 구현하여 인자 </w:t>
+      </w:r>
+      <w:proofErr w:type="gramStart"/>
+      <w:r>
+        <w:rPr>
+          <w:rFonts w:hint="eastAsia"/>
+        </w:rPr>
+        <w:t>값 까지</w:t>
+      </w:r>
+      <w:proofErr w:type="gramEnd"/>
+      <w:r>
+        <w:rPr>
+          <w:rFonts w:hint="eastAsia"/>
+        </w:rPr>
+        <w:t xml:space="preserve"> 비교하여 좀 더 정확한 테스트를 구현할 수 있다.</w:t>
       </w:r>
     </w:p>
     <w:p/>
@@ -10670,11 +11177,6 @@
       </w:r>
     </w:p>
     <w:p>
-      <w:pPr>
-        <w:rPr>
-          <w:rFonts w:hint="eastAsia"/>
-        </w:rPr>
-      </w:pPr>
       <w:r>
         <w:rPr>
           <w:rFonts w:hint="eastAsia"/>
@@ -10752,11 +11254,6 @@
       </w:r>
     </w:p>
     <w:p>
-      <w:pPr>
-        <w:rPr>
-          <w:rFonts w:hint="eastAsia"/>
-        </w:rPr>
-      </w:pPr>
       <w:r>
         <w:rPr>
           <w:rFonts w:hint="eastAsia"/>
@@ -10834,11 +11331,6 @@
       </w:r>
     </w:p>
     <w:p>
-      <w:pPr>
-        <w:rPr>
-          <w:rFonts w:hint="eastAsia"/>
-        </w:rPr>
-      </w:pPr>
       <w:r>
         <w:rPr>
           <w:rFonts w:hint="eastAsia"/>
@@ -10976,11 +11468,6 @@
       </w:r>
     </w:p>
     <w:p>
-      <w:pPr>
-        <w:rPr>
-          <w:rFonts w:hint="eastAsia"/>
-        </w:rPr>
-      </w:pPr>
       <w:r>
         <w:t>@ExceptionHandler</w:t>
       </w:r>
@@ -11057,12 +11544,318 @@
         </w:drawing>
       </w:r>
     </w:p>
-    <w:p>
-      <w:pPr>
-        <w:rPr>
-          <w:rFonts w:hint="eastAsia"/>
-        </w:rPr>
-      </w:pPr>
+    <w:p/>
+    <w:p>
+      <w:pPr>
+        <w:pStyle w:val="1"/>
+      </w:pPr>
+      <w:r>
+        <w:rPr>
+          <w:rFonts w:hint="eastAsia"/>
+        </w:rPr>
+        <w:t>3</w:t>
+      </w:r>
+      <w:r>
+        <w:t>2</w:t>
+      </w:r>
+      <w:r>
+        <w:rPr>
+          <w:rFonts w:hint="eastAsia"/>
+        </w:rPr>
+        <w:t>장</w:t>
+      </w:r>
+      <w:r>
+        <w:rPr>
+          <w:rFonts w:hint="eastAsia"/>
+        </w:rPr>
+        <w:t xml:space="preserve"> </w:t>
+      </w:r>
+      <w:r>
+        <w:t xml:space="preserve">- </w:t>
+      </w:r>
+      <w:r>
+        <w:rPr>
+          <w:rFonts w:hint="eastAsia"/>
+        </w:rPr>
+        <w:t>E</w:t>
+      </w:r>
+      <w:r>
+        <w:t>xception Handling # 3</w:t>
+      </w:r>
+    </w:p>
+    <w:p>
+      <w:pPr>
+        <w:pStyle w:val="2"/>
+      </w:pPr>
+      <w:r>
+        <w:t>Exception handling</w:t>
+      </w:r>
+      <w:r>
+        <w:rPr>
+          <w:rFonts w:hint="eastAsia"/>
+        </w:rPr>
+        <w:t xml:space="preserve">을 각 </w:t>
+      </w:r>
+      <w:r>
+        <w:t>controller</w:t>
+      </w:r>
+      <w:r>
+        <w:rPr>
+          <w:rFonts w:hint="eastAsia"/>
+        </w:rPr>
+        <w:t>에서 하지 않고</w:t>
+      </w:r>
+      <w:r>
+        <w:rPr>
+          <w:rFonts w:hint="eastAsia"/>
+        </w:rPr>
+        <w:t xml:space="preserve"> g</w:t>
+      </w:r>
+      <w:r>
+        <w:t>lobal</w:t>
+      </w:r>
+      <w:r>
+        <w:rPr>
+          <w:rFonts w:hint="eastAsia"/>
+        </w:rPr>
+        <w:t>하고 전역적으로 처리할 수 있는 방법</w:t>
+      </w:r>
+      <w:r>
+        <w:t xml:space="preserve"> </w:t>
+      </w:r>
+      <w:r>
+        <w:rPr>
+          <w:rFonts w:hint="eastAsia"/>
+        </w:rPr>
+        <w:t>R</w:t>
+      </w:r>
+      <w:r>
+        <w:t>estcontroller</w:t>
+      </w:r>
+      <w:r>
+        <w:rPr>
+          <w:rFonts w:hint="eastAsia"/>
+        </w:rPr>
+        <w:t xml:space="preserve">에 전역적으로 </w:t>
+      </w:r>
+    </w:p>
+    <w:p>
+      <w:pPr>
+        <w:pStyle w:val="2"/>
+        <w:rPr>
+          <w:rFonts w:hint="eastAsia"/>
+        </w:rPr>
+      </w:pPr>
+      <w:r>
+        <w:t>@RestControllerAdvice</w:t>
+      </w:r>
+      <w:r>
+        <w:t xml:space="preserve"> – </w:t>
+      </w:r>
+      <w:r>
+        <w:rPr>
+          <w:rFonts w:hint="eastAsia"/>
+        </w:rPr>
+        <w:t xml:space="preserve">어노테이션 붙이면 </w:t>
+      </w:r>
+      <w:r>
+        <w:t>RestController</w:t>
+      </w:r>
+      <w:r>
+        <w:rPr>
+          <w:rFonts w:hint="eastAsia"/>
+        </w:rPr>
+        <w:t xml:space="preserve">에 전역적으로 적용되는 </w:t>
+      </w:r>
+      <w:r>
+        <w:t>Exception handling</w:t>
+      </w:r>
+      <w:r>
+        <w:rPr>
+          <w:rFonts w:hint="eastAsia"/>
+        </w:rPr>
+        <w:t>이 가능해진다.</w:t>
+      </w:r>
+      <w:r>
+        <w:br/>
+        <w:t>1.</w:t>
+      </w:r>
+      <w:r>
+        <w:br/>
+      </w:r>
+      <w:r>
+        <w:rPr>
+          <w:noProof/>
+        </w:rPr>
+        <w:lastRenderedPageBreak/>
+        <w:drawing>
+          <wp:inline distT="0" distB="0" distL="0" distR="0" wp14:anchorId="16BB69E6" wp14:editId="483F9CD8">
+            <wp:extent cx="5731510" cy="2507615"/>
+            <wp:effectExtent l="0" t="0" r="2540" b="6985"/>
+            <wp:docPr id="86" name="그림 86"/>
+            <wp:cNvGraphicFramePr>
+              <a:graphicFrameLocks xmlns:a="http://schemas.openxmlformats.org/drawingml/2006/main" noChangeAspect="1"/>
+            </wp:cNvGraphicFramePr>
+            <a:graphic xmlns:a="http://schemas.openxmlformats.org/drawingml/2006/main">
+              <a:graphicData uri="http://schemas.openxmlformats.org/drawingml/2006/picture">
+                <pic:pic xmlns:pic="http://schemas.openxmlformats.org/drawingml/2006/picture">
+                  <pic:nvPicPr>
+                    <pic:cNvPr id="1" name=""/>
+                    <pic:cNvPicPr/>
+                  </pic:nvPicPr>
+                  <pic:blipFill>
+                    <a:blip r:embed="rId111"/>
+                    <a:stretch>
+                      <a:fillRect/>
+                    </a:stretch>
+                  </pic:blipFill>
+                  <pic:spPr>
+                    <a:xfrm>
+                      <a:off x="0" y="0"/>
+                      <a:ext cx="5731510" cy="2507615"/>
+                    </a:xfrm>
+                    <a:prstGeom prst="rect">
+                      <a:avLst/>
+                    </a:prstGeom>
+                  </pic:spPr>
+                </pic:pic>
+              </a:graphicData>
+            </a:graphic>
+          </wp:inline>
+        </w:drawing>
+      </w:r>
+    </w:p>
+    <w:p/>
+    <w:p>
+      <w:pPr>
+        <w:rPr>
+          <w:rFonts w:hint="eastAsia"/>
+        </w:rPr>
+      </w:pPr>
+      <w:proofErr w:type="gramStart"/>
+      <w:r>
+        <w:rPr>
+          <w:rFonts w:hint="eastAsia"/>
+        </w:rPr>
+        <w:t>2</w:t>
+      </w:r>
+      <w:r>
+        <w:t>.</w:t>
+      </w:r>
+      <w:r>
+        <w:t xml:space="preserve"> </w:t>
+      </w:r>
+      <w:r>
+        <w:t>.webAppContextSetup</w:t>
+      </w:r>
+      <w:proofErr w:type="gramEnd"/>
+      <w:r>
+        <w:t>(wac)</w:t>
+      </w:r>
+      <w:r>
+        <w:t xml:space="preserve"> </w:t>
+      </w:r>
+      <w:r>
+        <w:rPr>
+          <w:rFonts w:hint="eastAsia"/>
+        </w:rPr>
+        <w:t xml:space="preserve">으로 전체 웹 </w:t>
+      </w:r>
+      <w:r>
+        <w:t>Context</w:t>
+      </w:r>
+      <w:r>
+        <w:rPr>
+          <w:rFonts w:hint="eastAsia"/>
+        </w:rPr>
+        <w:t xml:space="preserve">를 가져와 적용하여 </w:t>
+      </w:r>
+      <w:r>
+        <w:rPr>
+          <w:rFonts w:hint="eastAsia"/>
+        </w:rPr>
+        <w:t xml:space="preserve">동작시키는 것이기에 </w:t>
+      </w:r>
+      <w:r>
+        <w:rPr>
+          <w:rFonts w:hint="eastAsia"/>
+        </w:rPr>
+        <w:t xml:space="preserve">기존 </w:t>
+      </w:r>
+      <w:r>
+        <w:t>message conver</w:t>
+      </w:r>
+      <w:r>
+        <w:rPr>
+          <w:rFonts w:hint="eastAsia"/>
+        </w:rPr>
+        <w:t>라던지 c</w:t>
+      </w:r>
+      <w:r>
+        <w:t xml:space="preserve">ontroller advice </w:t>
+      </w:r>
+      <w:r>
+        <w:rPr>
+          <w:rFonts w:hint="eastAsia"/>
+        </w:rPr>
+        <w:t xml:space="preserve">가 모두 적용되어 </w:t>
+      </w:r>
+      <w:r>
+        <w:t>test</w:t>
+      </w:r>
+      <w:r>
+        <w:rPr>
+          <w:rFonts w:hint="eastAsia"/>
+        </w:rPr>
+        <w:t>가 통과하게 된다.</w:t>
+      </w:r>
+    </w:p>
+    <w:p>
+      <w:pPr>
+        <w:rPr>
+          <w:rFonts w:hint="eastAsia"/>
+        </w:rPr>
+      </w:pPr>
+      <w:r>
+        <w:rPr>
+          <w:noProof/>
+        </w:rPr>
+        <w:drawing>
+          <wp:inline distT="0" distB="0" distL="0" distR="0" wp14:anchorId="7A7A2106" wp14:editId="2458B376">
+            <wp:extent cx="5731510" cy="3863340"/>
+            <wp:effectExtent l="0" t="0" r="2540" b="3810"/>
+            <wp:docPr id="87" name="그림 87"/>
+            <wp:cNvGraphicFramePr>
+              <a:graphicFrameLocks xmlns:a="http://schemas.openxmlformats.org/drawingml/2006/main" noChangeAspect="1"/>
+            </wp:cNvGraphicFramePr>
+            <a:graphic xmlns:a="http://schemas.openxmlformats.org/drawingml/2006/main">
+              <a:graphicData uri="http://schemas.openxmlformats.org/drawingml/2006/picture">
+                <pic:pic xmlns:pic="http://schemas.openxmlformats.org/drawingml/2006/picture">
+                  <pic:nvPicPr>
+                    <pic:cNvPr id="1" name=""/>
+                    <pic:cNvPicPr/>
+                  </pic:nvPicPr>
+                  <pic:blipFill>
+                    <a:blip r:embed="rId112"/>
+                    <a:stretch>
+                      <a:fillRect/>
+                    </a:stretch>
+                  </pic:blipFill>
+                  <pic:spPr>
+                    <a:xfrm>
+                      <a:off x="0" y="0"/>
+                      <a:ext cx="5731510" cy="3863340"/>
+                    </a:xfrm>
+                    <a:prstGeom prst="rect">
+                      <a:avLst/>
+                    </a:prstGeom>
+                  </pic:spPr>
+                </pic:pic>
+              </a:graphicData>
+            </a:graphic>
+          </wp:inline>
+        </w:drawing>
+      </w:r>
     </w:p>
     <w:sectPr>
       <w:pgSz w:w="11906" w:h="16838"/>

</xml_diff>